<commit_message>
Discussed requirements, subdivided them and modified the general problem analysis.
</commit_message>
<xml_diff>
--- a/docs/Problem Analysis Request Management.docx
+++ b/docs/Problem Analysis Request Management.docx
@@ -1,6 +1,6 @@
 
 <file path=word/document.xml><?xml version="1.0" encoding="utf-8"?>
-<w:document xmlns:wpc="http://schemas.microsoft.com/office/word/2010/wordprocessingCanvas" xmlns:cx="http://schemas.microsoft.com/office/drawing/2014/chartex" xmlns:cx1="http://schemas.microsoft.com/office/drawing/2015/9/8/chartex" xmlns:cx2="http://schemas.microsoft.com/office/drawing/2015/10/21/chartex" xmlns:cx3="http://schemas.microsoft.com/office/drawing/2016/5/9/chartex" xmlns:cx4="http://schemas.microsoft.com/office/drawing/2016/5/10/chartex" xmlns:cx5="http://schemas.microsoft.com/office/drawing/2016/5/11/chartex" xmlns:cx6="http://schemas.microsoft.com/office/drawing/2016/5/12/chartex" xmlns:cx7="http://schemas.microsoft.com/office/drawing/2016/5/13/chartex" xmlns:cx8="http://schemas.microsoft.com/office/drawing/2016/5/14/chartex" xmlns:mc="http://schemas.openxmlformats.org/markup-compatibility/2006" xmlns:aink="http://schemas.microsoft.com/office/drawing/2016/ink" xmlns:am3d="http://schemas.microsoft.com/office/drawing/2017/model3d" xmlns:o="urn:schemas-microsoft-com:office:office" xmlns:oel="http://schemas.microsoft.com/office/2019/extlst" xmlns:r="http://schemas.openxmlformats.org/officeDocument/2006/relationships" xmlns:m="http://schemas.openxmlformats.org/officeDocument/2006/math" xmlns:v="urn:schemas-microsoft-com:vml" xmlns:wp14="http://schemas.microsoft.com/office/word/2010/wordprocessingDrawing" xmlns:wp="http://schemas.openxmlformats.org/drawingml/2006/wordprocessingDrawing" xmlns:w10="urn:schemas-microsoft-com:office:word" xmlns:w="http://schemas.openxmlformats.org/wordprocessingml/2006/main" xmlns:w14="http://schemas.microsoft.com/office/word/2010/wordml" xmlns:w15="http://schemas.microsoft.com/office/word/2012/wordml" xmlns:w16cex="http://schemas.microsoft.com/office/word/2018/wordml/cex" xmlns:w16cid="http://schemas.microsoft.com/office/word/2016/wordml/cid" xmlns:w16="http://schemas.microsoft.com/office/word/2018/wordml" xmlns:w16du="http://schemas.microsoft.com/office/word/2023/wordml/word16du" xmlns:w16sdtdh="http://schemas.microsoft.com/office/word/2020/wordml/sdtdatahash" xmlns:w16se="http://schemas.microsoft.com/office/word/2015/wordml/symex" xmlns:wpg="http://schemas.microsoft.com/office/word/2010/wordprocessingGroup" xmlns:wpi="http://schemas.microsoft.com/office/word/2010/wordprocessingInk" xmlns:wne="http://schemas.microsoft.com/office/word/2006/wordml" xmlns:wps="http://schemas.microsoft.com/office/word/2010/wordprocessingShape" mc:Ignorable="w14 w15 w16se w16cid w16 w16cex w16sdtdh w16du wp14">
+<w:document xmlns:wpc="http://schemas.microsoft.com/office/word/2010/wordprocessingCanvas" xmlns:cx="http://schemas.microsoft.com/office/drawing/2014/chartex" xmlns:cx1="http://schemas.microsoft.com/office/drawing/2015/9/8/chartex" xmlns:cx2="http://schemas.microsoft.com/office/drawing/2015/10/21/chartex" xmlns:cx3="http://schemas.microsoft.com/office/drawing/2016/5/9/chartex" xmlns:cx4="http://schemas.microsoft.com/office/drawing/2016/5/10/chartex" xmlns:cx5="http://schemas.microsoft.com/office/drawing/2016/5/11/chartex" xmlns:cx6="http://schemas.microsoft.com/office/drawing/2016/5/12/chartex" xmlns:cx7="http://schemas.microsoft.com/office/drawing/2016/5/13/chartex" xmlns:cx8="http://schemas.microsoft.com/office/drawing/2016/5/14/chartex" xmlns:mc="http://schemas.openxmlformats.org/markup-compatibility/2006" xmlns:aink="http://schemas.microsoft.com/office/drawing/2016/ink" xmlns:am3d="http://schemas.microsoft.com/office/drawing/2017/model3d" xmlns:o="urn:schemas-microsoft-com:office:office" xmlns:r="http://schemas.openxmlformats.org/officeDocument/2006/relationships" xmlns:m="http://schemas.openxmlformats.org/officeDocument/2006/math" xmlns:v="urn:schemas-microsoft-com:vml" xmlns:wp14="http://schemas.microsoft.com/office/word/2010/wordprocessingDrawing" xmlns:wp="http://schemas.openxmlformats.org/drawingml/2006/wordprocessingDrawing" xmlns:w10="urn:schemas-microsoft-com:office:word" xmlns:w="http://schemas.openxmlformats.org/wordprocessingml/2006/main" xmlns:w14="http://schemas.microsoft.com/office/word/2010/wordml" xmlns:w15="http://schemas.microsoft.com/office/word/2012/wordml" xmlns:w16cex="http://schemas.microsoft.com/office/word/2018/wordml/cex" xmlns:w16cid="http://schemas.microsoft.com/office/word/2016/wordml/cid" xmlns:w16="http://schemas.microsoft.com/office/word/2018/wordml" xmlns:w16sdtdh="http://schemas.microsoft.com/office/word/2020/wordml/sdtdatahash" xmlns:w16se="http://schemas.microsoft.com/office/word/2015/wordml/symex" xmlns:wpg="http://schemas.microsoft.com/office/word/2010/wordprocessingGroup" xmlns:wpi="http://schemas.microsoft.com/office/word/2010/wordprocessingInk" xmlns:wne="http://schemas.microsoft.com/office/word/2006/wordml" xmlns:wps="http://schemas.microsoft.com/office/word/2010/wordprocessingShape" mc:Ignorable="w14 w15 w16se w16cid w16 w16cex w16sdtdh wp14">
   <w:body>
     <w:p>
       <w:pPr>
@@ -121,7 +121,7 @@
           </w:tcPr>
           <w:p>
             <w:pPr>
-              <w:pStyle w:val="ListParagraph"/>
+              <w:pStyle w:val="Prrafodelista"/>
               <w:numPr>
                 <w:ilvl w:val="0"/>
                 <w:numId w:val="1"/>
@@ -234,7 +234,7 @@
           </w:tcPr>
           <w:p>
             <w:pPr>
-              <w:pStyle w:val="ListParagraph"/>
+              <w:pStyle w:val="Prrafodelista"/>
               <w:numPr>
                 <w:ilvl w:val="0"/>
                 <w:numId w:val="1"/>
@@ -284,7 +284,7 @@
           </w:p>
           <w:p>
             <w:pPr>
-              <w:pStyle w:val="ListParagraph"/>
+              <w:pStyle w:val="Prrafodelista"/>
               <w:numPr>
                 <w:ilvl w:val="0"/>
                 <w:numId w:val="1"/>
@@ -408,7 +408,6 @@
                 <w:rFonts w:ascii="Arial" w:hAnsi="Arial" w:cs="Arial"/>
                 <w:sz w:val="22"/>
                 <w:szCs w:val="22"/>
-                <w:highlight w:val="yellow"/>
               </w:rPr>
             </w:pPr>
             <w:r>
@@ -416,7 +415,6 @@
                 <w:rFonts w:ascii="Arial" w:hAnsi="Arial" w:cs="Arial"/>
                 <w:sz w:val="22"/>
                 <w:szCs w:val="22"/>
-                <w:highlight w:val="yellow"/>
               </w:rPr>
               <w:t xml:space="preserve">Req#1: </w:t>
             </w:r>
@@ -425,7 +423,6 @@
                 <w:rFonts w:ascii="Arial" w:hAnsi="Arial" w:cs="Arial"/>
                 <w:sz w:val="22"/>
                 <w:szCs w:val="22"/>
-                <w:highlight w:val="yellow"/>
               </w:rPr>
               <w:t xml:space="preserve">Register a collaborator from Universidad </w:t>
             </w:r>
@@ -435,7 +432,6 @@
                 <w:rFonts w:ascii="Arial" w:hAnsi="Arial" w:cs="Arial"/>
                 <w:sz w:val="22"/>
                 <w:szCs w:val="22"/>
-                <w:highlight w:val="yellow"/>
               </w:rPr>
               <w:t>Icesi</w:t>
             </w:r>
@@ -454,7 +450,6 @@
                 <w:rFonts w:ascii="Arial" w:hAnsi="Arial" w:cs="Arial"/>
                 <w:sz w:val="22"/>
                 <w:szCs w:val="22"/>
-                <w:highlight w:val="yellow"/>
               </w:rPr>
             </w:pPr>
             <w:r>
@@ -463,7 +458,6 @@
                 <w:color w:val="000000"/>
                 <w:sz w:val="22"/>
                 <w:szCs w:val="22"/>
-                <w:highlight w:val="yellow"/>
               </w:rPr>
               <w:t xml:space="preserve">Req#2: Register a </w:t>
             </w:r>
@@ -473,7 +467,6 @@
                 <w:color w:val="000000"/>
                 <w:sz w:val="22"/>
                 <w:szCs w:val="22"/>
-                <w:highlight w:val="yellow"/>
               </w:rPr>
               <w:t xml:space="preserve">department from Universidad </w:t>
             </w:r>
@@ -484,7 +477,6 @@
                 <w:color w:val="000000"/>
                 <w:sz w:val="22"/>
                 <w:szCs w:val="22"/>
-                <w:highlight w:val="yellow"/>
               </w:rPr>
               <w:t>Icesi</w:t>
             </w:r>
@@ -495,7 +487,6 @@
                 <w:color w:val="000000"/>
                 <w:sz w:val="22"/>
                 <w:szCs w:val="22"/>
-                <w:highlight w:val="yellow"/>
               </w:rPr>
               <w:t>.</w:t>
             </w:r>
@@ -513,7 +504,6 @@
                 <w:rFonts w:ascii="Arial" w:hAnsi="Arial" w:cs="Arial"/>
                 <w:sz w:val="22"/>
                 <w:szCs w:val="22"/>
-                <w:highlight w:val="yellow"/>
               </w:rPr>
             </w:pPr>
             <w:r>
@@ -521,7 +511,6 @@
                 <w:rFonts w:ascii="Arial" w:hAnsi="Arial" w:cs="Arial"/>
                 <w:sz w:val="22"/>
                 <w:szCs w:val="22"/>
-                <w:highlight w:val="yellow"/>
               </w:rPr>
               <w:t xml:space="preserve">Req#3: Register a </w:t>
             </w:r>
@@ -530,7 +519,6 @@
                 <w:rFonts w:ascii="Arial" w:hAnsi="Arial" w:cs="Arial"/>
                 <w:sz w:val="22"/>
                 <w:szCs w:val="22"/>
-                <w:highlight w:val="yellow"/>
               </w:rPr>
               <w:t xml:space="preserve">project </w:t>
             </w:r>
@@ -539,7 +527,6 @@
                 <w:rFonts w:ascii="Arial" w:hAnsi="Arial" w:cs="Arial"/>
                 <w:sz w:val="22"/>
                 <w:szCs w:val="22"/>
-                <w:highlight w:val="yellow"/>
               </w:rPr>
               <w:t>request.</w:t>
             </w:r>
@@ -733,7 +720,6 @@
                 <w:rFonts w:ascii="Arial" w:hAnsi="Arial" w:cs="Arial"/>
                 <w:sz w:val="22"/>
                 <w:szCs w:val="22"/>
-                <w:highlight w:val="yellow"/>
               </w:rPr>
             </w:pPr>
             <w:r>
@@ -741,9 +727,16 @@
                 <w:rFonts w:ascii="Arial" w:hAnsi="Arial" w:cs="Arial"/>
                 <w:sz w:val="22"/>
                 <w:szCs w:val="22"/>
-                <w:highlight w:val="yellow"/>
-              </w:rPr>
-              <w:t>Req#10: Review the efficiency of a collaborator, a project or a request inside the Department of Transformation and Improvement.</w:t>
+              </w:rPr>
+              <w:t>Req#10: Review the efficiency of a collaborator</w:t>
+            </w:r>
+            <w:r>
+              <w:rPr>
+                <w:rFonts w:ascii="Arial" w:hAnsi="Arial" w:cs="Arial"/>
+                <w:sz w:val="22"/>
+                <w:szCs w:val="22"/>
+              </w:rPr>
+              <w:t xml:space="preserve"> from the Department of Transformation and Improvement</w:t>
             </w:r>
           </w:p>
           <w:p>
@@ -766,18 +759,8 @@
                 <w:rFonts w:ascii="Arial" w:hAnsi="Arial" w:cs="Arial"/>
                 <w:sz w:val="22"/>
                 <w:szCs w:val="22"/>
-                <w:highlight w:val="yellow"/>
-              </w:rPr>
-              <w:t xml:space="preserve">Req#11: </w:t>
-            </w:r>
-            <w:r>
-              <w:rPr>
-                <w:rFonts w:ascii="Arial" w:hAnsi="Arial" w:cs="Arial"/>
-                <w:sz w:val="22"/>
-                <w:szCs w:val="22"/>
-                <w:highlight w:val="yellow"/>
-              </w:rPr>
-              <w:t>Review the global work indicators for the Process Transformation and Improvement area.</w:t>
+              </w:rPr>
+              <w:t>Req#11: Review the efficiency of a determined project.</w:t>
             </w:r>
           </w:p>
           <w:p>
@@ -800,336 +783,220 @@
                 <w:rFonts w:ascii="Arial" w:hAnsi="Arial" w:cs="Arial"/>
                 <w:sz w:val="22"/>
                 <w:szCs w:val="22"/>
-                <w:highlight w:val="yellow"/>
-              </w:rPr>
-              <w:t>Req#12:</w:t>
+              </w:rPr>
+              <w:t xml:space="preserve">Req#12: Review the efficiency of a </w:t>
             </w:r>
             <w:r>
               <w:rPr>
                 <w:rFonts w:ascii="Arial" w:hAnsi="Arial" w:cs="Arial"/>
                 <w:sz w:val="22"/>
                 <w:szCs w:val="22"/>
-                <w:highlight w:val="yellow"/>
-              </w:rPr>
-              <w:t xml:space="preserve"> Generate test objects.</w:t>
-            </w:r>
-          </w:p>
-        </w:tc>
-      </w:tr>
-      <w:tr>
-        <w:tc>
-          <w:tcPr>
-            <w:tcW w:w="0" w:type="auto"/>
-            <w:tcBorders>
-              <w:top w:val="single" w:sz="8" w:space="0" w:color="000000"/>
-              <w:left w:val="single" w:sz="8" w:space="0" w:color="000000"/>
-              <w:bottom w:val="single" w:sz="8" w:space="0" w:color="000000"/>
-              <w:right w:val="single" w:sz="8" w:space="0" w:color="000000"/>
-            </w:tcBorders>
-            <w:tcMar>
-              <w:top w:w="100" w:type="dxa"/>
-              <w:left w:w="100" w:type="dxa"/>
-              <w:bottom w:w="100" w:type="dxa"/>
-              <w:right w:w="100" w:type="dxa"/>
-            </w:tcMar>
-            <w:hideMark/>
-          </w:tcPr>
-          <w:p>
-            <w:pPr>
-              <w:spacing w:after="0" w:line="240" w:lineRule="auto"/>
-              <w:rPr>
-                <w:rFonts w:ascii="Times New Roman" w:eastAsia="Times New Roman" w:hAnsi="Times New Roman" w:cs="Times New Roman"/>
-                <w:kern w:val="0"/>
-                <w:sz w:val="24"/>
-                <w:szCs w:val="24"/>
-                <w:lang w:eastAsia="es-CO"/>
-                <w14:ligatures w14:val="none"/>
-              </w:rPr>
-            </w:pPr>
-            <w:r>
-              <w:rPr>
-                <w:rFonts w:ascii="Arial" w:eastAsia="Times New Roman" w:hAnsi="Arial" w:cs="Arial"/>
-                <w:b/>
-                <w:bCs/>
-                <w:color w:val="000000"/>
-                <w:kern w:val="0"/>
-                <w:lang w:eastAsia="es-CO"/>
-                <w14:ligatures w14:val="none"/>
-              </w:rPr>
-              <w:t>Context of the problem:</w:t>
-            </w:r>
-          </w:p>
-        </w:tc>
-        <w:tc>
-          <w:tcPr>
-            <w:tcW w:w="5430" w:type="dxa"/>
-            <w:tcBorders>
-              <w:top w:val="single" w:sz="8" w:space="0" w:color="000000"/>
-              <w:left w:val="single" w:sz="8" w:space="0" w:color="000000"/>
-              <w:bottom w:val="single" w:sz="8" w:space="0" w:color="000000"/>
-              <w:right w:val="single" w:sz="8" w:space="0" w:color="000000"/>
-            </w:tcBorders>
-            <w:tcMar>
-              <w:top w:w="100" w:type="dxa"/>
-              <w:left w:w="100" w:type="dxa"/>
-              <w:bottom w:w="100" w:type="dxa"/>
-              <w:right w:w="100" w:type="dxa"/>
-            </w:tcMar>
-            <w:hideMark/>
-          </w:tcPr>
-          <w:p>
-            <w:pPr>
-              <w:pStyle w:val="ListParagraph"/>
+              </w:rPr>
+              <w:t>request</w:t>
+            </w:r>
+            <w:r>
+              <w:rPr>
+                <w:rFonts w:ascii="Arial" w:hAnsi="Arial" w:cs="Arial"/>
+                <w:sz w:val="22"/>
+                <w:szCs w:val="22"/>
+              </w:rPr>
+              <w:t>.</w:t>
+            </w:r>
+          </w:p>
+          <w:p>
+            <w:pPr>
+              <w:pStyle w:val="paragraph"/>
               <w:numPr>
                 <w:ilvl w:val="0"/>
                 <w:numId w:val="1"/>
               </w:numPr>
-              <w:spacing w:after="0" w:line="240" w:lineRule="auto"/>
+              <w:spacing w:before="0" w:beforeAutospacing="0" w:after="0" w:afterAutospacing="0"/>
               <w:textAlignment w:val="baseline"/>
               <w:rPr>
-                <w:rFonts w:ascii="Arial" w:eastAsia="Times New Roman" w:hAnsi="Arial" w:cs="Arial"/>
-                <w:color w:val="000000"/>
-                <w:kern w:val="0"/>
-                <w:lang w:eastAsia="es-CO"/>
-                <w14:ligatures w14:val="none"/>
-              </w:rPr>
-            </w:pPr>
-            <w:r>
-              <w:rPr>
-                <w:rFonts w:ascii="Arial" w:eastAsia="Times New Roman" w:hAnsi="Arial" w:cs="Arial"/>
-                <w:color w:val="000000"/>
-                <w:kern w:val="0"/>
-                <w:lang w:eastAsia="es-CO"/>
-                <w14:ligatures w14:val="none"/>
-              </w:rPr>
-              <w:t xml:space="preserve">Universidad </w:t>
-            </w:r>
-            <w:proofErr w:type="spellStart"/>
-            <w:r>
-              <w:rPr>
-                <w:rFonts w:ascii="Arial" w:eastAsia="Times New Roman" w:hAnsi="Arial" w:cs="Arial"/>
-                <w:color w:val="000000"/>
-                <w:kern w:val="0"/>
-                <w:lang w:eastAsia="es-CO"/>
-                <w14:ligatures w14:val="none"/>
-              </w:rPr>
-              <w:t>Icesi</w:t>
-            </w:r>
-            <w:proofErr w:type="spellEnd"/>
-            <w:r>
-              <w:rPr>
-                <w:rFonts w:ascii="Arial" w:eastAsia="Times New Roman" w:hAnsi="Arial" w:cs="Arial"/>
-                <w:color w:val="000000"/>
-                <w:kern w:val="0"/>
-                <w:lang w:eastAsia="es-CO"/>
-                <w14:ligatures w14:val="none"/>
-              </w:rPr>
-              <w:t xml:space="preserve"> has an appointed Department of Transformation and Improvement which focuses on receiving requests for institutional projects or creating new projects, advising, managing all the appropriate information so the university </w:t>
-            </w:r>
-            <w:r>
-              <w:rPr>
-                <w:rFonts w:ascii="Arial" w:eastAsia="Times New Roman" w:hAnsi="Arial" w:cs="Arial"/>
-                <w:color w:val="000000"/>
-                <w:kern w:val="0"/>
-                <w:lang w:eastAsia="es-CO"/>
-                <w14:ligatures w14:val="none"/>
-              </w:rPr>
-              <w:t>can</w:t>
-            </w:r>
-            <w:r>
-              <w:rPr>
-                <w:rFonts w:ascii="Arial" w:eastAsia="Times New Roman" w:hAnsi="Arial" w:cs="Arial"/>
-                <w:color w:val="000000"/>
-                <w:kern w:val="0"/>
-                <w:lang w:eastAsia="es-CO"/>
-                <w14:ligatures w14:val="none"/>
-              </w:rPr>
-              <w:t xml:space="preserve"> improve in an </w:t>
-            </w:r>
-            <w:r>
-              <w:rPr>
-                <w:rFonts w:ascii="Arial" w:eastAsia="Times New Roman" w:hAnsi="Arial" w:cs="Arial"/>
-                <w:color w:val="000000"/>
-                <w:kern w:val="0"/>
-                <w:lang w:eastAsia="es-CO"/>
-                <w14:ligatures w14:val="none"/>
-              </w:rPr>
-              <w:t xml:space="preserve">orderly and standardized fashion. Currently the Department faces a problem regarding its organization and </w:t>
-            </w:r>
-            <w:r>
-              <w:rPr>
-                <w:rFonts w:ascii="Arial" w:eastAsia="Times New Roman" w:hAnsi="Arial" w:cs="Arial"/>
-                <w:color w:val="000000"/>
-                <w:kern w:val="0"/>
-                <w:lang w:eastAsia="es-CO"/>
-                <w14:ligatures w14:val="none"/>
-              </w:rPr>
-              <w:lastRenderedPageBreak/>
-              <w:t>management of requests and projects, so it looks for a program that relieves this stress.</w:t>
-            </w:r>
-          </w:p>
-          <w:p>
-            <w:pPr>
-              <w:pStyle w:val="ListParagraph"/>
+                <w:rFonts w:ascii="Arial" w:hAnsi="Arial" w:cs="Arial"/>
+                <w:sz w:val="22"/>
+                <w:szCs w:val="22"/>
+              </w:rPr>
+            </w:pPr>
+            <w:r>
+              <w:rPr>
+                <w:rFonts w:ascii="Arial" w:hAnsi="Arial" w:cs="Arial"/>
+                <w:sz w:val="22"/>
+                <w:szCs w:val="22"/>
+              </w:rPr>
+              <w:t>Req#1</w:t>
+            </w:r>
+            <w:r>
+              <w:rPr>
+                <w:rFonts w:ascii="Arial" w:hAnsi="Arial" w:cs="Arial"/>
+                <w:sz w:val="22"/>
+                <w:szCs w:val="22"/>
+              </w:rPr>
+              <w:t>3: Consult the number of projects by type and priority.</w:t>
+            </w:r>
+          </w:p>
+          <w:p>
+            <w:pPr>
+              <w:pStyle w:val="paragraph"/>
               <w:numPr>
                 <w:ilvl w:val="0"/>
                 <w:numId w:val="1"/>
               </w:numPr>
-              <w:spacing w:after="0" w:line="240" w:lineRule="auto"/>
+              <w:spacing w:before="0" w:beforeAutospacing="0" w:after="0" w:afterAutospacing="0"/>
               <w:textAlignment w:val="baseline"/>
               <w:rPr>
-                <w:rFonts w:ascii="Arial" w:eastAsia="Times New Roman" w:hAnsi="Arial" w:cs="Arial"/>
-                <w:color w:val="000000"/>
-                <w:kern w:val="0"/>
-                <w:lang w:eastAsia="es-CO"/>
-                <w14:ligatures w14:val="none"/>
-              </w:rPr>
-            </w:pPr>
-            <w:r>
-              <w:rPr>
-                <w:rFonts w:ascii="Arial" w:eastAsia="Times New Roman" w:hAnsi="Arial" w:cs="Arial"/>
-                <w:color w:val="000000"/>
-                <w:kern w:val="0"/>
-                <w:lang w:eastAsia="es-CO"/>
-                <w14:ligatures w14:val="none"/>
-              </w:rPr>
-              <w:t xml:space="preserve">The coordinator of the Department of Transformation and Improvement wants his employees (and the rest of collaborators in the university) to utilize the program to manage all the information regarding requests, projects, and statistics. A collaborator should be able do register a request and a worker from the Department should be able to change the status request, make a project, close the project, and some other functionalities. The program should also allow the users to </w:t>
-            </w:r>
-            <w:r>
-              <w:rPr>
-                <w:rFonts w:ascii="Arial" w:eastAsia="Times New Roman" w:hAnsi="Arial" w:cs="Arial"/>
-                <w:color w:val="000000"/>
-                <w:kern w:val="0"/>
-                <w:lang w:eastAsia="es-CO"/>
-                <w14:ligatures w14:val="none"/>
-              </w:rPr>
-              <w:t>check efficiency indicators regarding requests, projects or collaborators enrolled inside the Department of Transformation and Improvement.</w:t>
-            </w:r>
-          </w:p>
-          <w:p>
-            <w:pPr>
-              <w:pStyle w:val="ListParagraph"/>
+                <w:rFonts w:ascii="Arial" w:hAnsi="Arial" w:cs="Arial"/>
+                <w:sz w:val="22"/>
+                <w:szCs w:val="22"/>
+              </w:rPr>
+            </w:pPr>
+            <w:r>
+              <w:rPr>
+                <w:rFonts w:ascii="Arial" w:hAnsi="Arial" w:cs="Arial"/>
+                <w:sz w:val="22"/>
+                <w:szCs w:val="22"/>
+              </w:rPr>
+              <w:t>Req#14: Consult the number of projects led by every collaborator in the Department of Transformation and Improvement.</w:t>
+            </w:r>
+          </w:p>
+          <w:p>
+            <w:pPr>
+              <w:pStyle w:val="paragraph"/>
               <w:numPr>
                 <w:ilvl w:val="0"/>
                 <w:numId w:val="1"/>
               </w:numPr>
-              <w:spacing w:after="0" w:line="240" w:lineRule="auto"/>
+              <w:spacing w:before="0" w:beforeAutospacing="0" w:after="0" w:afterAutospacing="0"/>
               <w:textAlignment w:val="baseline"/>
               <w:rPr>
-                <w:rFonts w:ascii="Arial" w:eastAsia="Times New Roman" w:hAnsi="Arial" w:cs="Arial"/>
-                <w:color w:val="000000"/>
-                <w:kern w:val="0"/>
-                <w:lang w:eastAsia="es-CO"/>
-                <w14:ligatures w14:val="none"/>
-              </w:rPr>
-            </w:pPr>
-            <w:r>
-              <w:rPr>
-                <w:rFonts w:ascii="Arial" w:eastAsia="Times New Roman" w:hAnsi="Arial" w:cs="Arial"/>
-                <w:color w:val="000000"/>
-                <w:kern w:val="0"/>
-                <w:lang w:eastAsia="es-CO"/>
-                <w14:ligatures w14:val="none"/>
-              </w:rPr>
-              <w:t>The program should work with a simple menu that multiple users can easily understand and utilize properly. It must be able to handle a big amount of information but maintain a high level of organization and coherence.</w:t>
-            </w:r>
-          </w:p>
-        </w:tc>
-      </w:tr>
-      <w:tr>
-        <w:tc>
-          <w:tcPr>
-            <w:tcW w:w="0" w:type="auto"/>
-            <w:tcBorders>
-              <w:top w:val="single" w:sz="8" w:space="0" w:color="000000"/>
-              <w:left w:val="single" w:sz="8" w:space="0" w:color="000000"/>
-              <w:bottom w:val="single" w:sz="8" w:space="0" w:color="000000"/>
-              <w:right w:val="single" w:sz="8" w:space="0" w:color="000000"/>
-            </w:tcBorders>
-            <w:tcMar>
-              <w:top w:w="100" w:type="dxa"/>
-              <w:left w:w="100" w:type="dxa"/>
-              <w:bottom w:w="100" w:type="dxa"/>
-              <w:right w:w="100" w:type="dxa"/>
-            </w:tcMar>
-            <w:hideMark/>
-          </w:tcPr>
-          <w:p>
-            <w:pPr>
-              <w:spacing w:after="0" w:line="240" w:lineRule="auto"/>
-              <w:rPr>
-                <w:rFonts w:ascii="Times New Roman" w:eastAsia="Times New Roman" w:hAnsi="Times New Roman" w:cs="Times New Roman"/>
-                <w:kern w:val="0"/>
-                <w:sz w:val="24"/>
-                <w:szCs w:val="24"/>
-                <w:lang w:eastAsia="es-CO"/>
-                <w14:ligatures w14:val="none"/>
-              </w:rPr>
-            </w:pPr>
-            <w:bookmarkStart w:id="1" w:name="_Hlk161818664"/>
-            <w:r>
-              <w:rPr>
-                <w:rFonts w:ascii="Arial" w:eastAsia="Times New Roman" w:hAnsi="Arial" w:cs="Arial"/>
-                <w:b/>
-                <w:bCs/>
-                <w:color w:val="000000"/>
-                <w:kern w:val="0"/>
-                <w:lang w:eastAsia="es-CO"/>
-                <w14:ligatures w14:val="none"/>
-              </w:rPr>
-              <w:lastRenderedPageBreak/>
-              <w:t>Nonfunctional requirements:</w:t>
-            </w:r>
-          </w:p>
-        </w:tc>
-        <w:tc>
-          <w:tcPr>
-            <w:tcW w:w="5430" w:type="dxa"/>
-            <w:tcBorders>
-              <w:top w:val="single" w:sz="8" w:space="0" w:color="000000"/>
-              <w:left w:val="single" w:sz="8" w:space="0" w:color="000000"/>
-              <w:bottom w:val="single" w:sz="8" w:space="0" w:color="000000"/>
-              <w:right w:val="single" w:sz="8" w:space="0" w:color="000000"/>
-            </w:tcBorders>
-            <w:tcMar>
-              <w:top w:w="100" w:type="dxa"/>
-              <w:left w:w="100" w:type="dxa"/>
-              <w:bottom w:w="100" w:type="dxa"/>
-              <w:right w:w="100" w:type="dxa"/>
-            </w:tcMar>
-            <w:hideMark/>
-          </w:tcPr>
-          <w:p>
-            <w:pPr>
-              <w:pStyle w:val="ListParagraph"/>
+                <w:rFonts w:ascii="Arial" w:hAnsi="Arial" w:cs="Arial"/>
+                <w:sz w:val="22"/>
+                <w:szCs w:val="22"/>
+              </w:rPr>
+            </w:pPr>
+            <w:r>
+              <w:rPr>
+                <w:rFonts w:ascii="Arial" w:hAnsi="Arial" w:cs="Arial"/>
+                <w:sz w:val="22"/>
+                <w:szCs w:val="22"/>
+              </w:rPr>
+              <w:t>Req#15: Consult the number of received requests and managed in a given month.</w:t>
+            </w:r>
+          </w:p>
+          <w:p>
+            <w:pPr>
+              <w:pStyle w:val="paragraph"/>
               <w:numPr>
                 <w:ilvl w:val="0"/>
                 <w:numId w:val="1"/>
               </w:numPr>
-              <w:spacing w:after="0" w:line="240" w:lineRule="auto"/>
+              <w:spacing w:before="0" w:beforeAutospacing="0" w:after="0" w:afterAutospacing="0"/>
               <w:textAlignment w:val="baseline"/>
               <w:rPr>
-                <w:rFonts w:ascii="Arial" w:eastAsia="Times New Roman" w:hAnsi="Arial" w:cs="Arial"/>
-                <w:color w:val="000000"/>
-                <w:kern w:val="0"/>
-                <w:lang w:eastAsia="es-CO"/>
-                <w14:ligatures w14:val="none"/>
-              </w:rPr>
-            </w:pPr>
-            <w:r>
-              <w:rPr>
-                <w:rFonts w:ascii="Arial" w:eastAsia="Times New Roman" w:hAnsi="Arial" w:cs="Arial"/>
-                <w:color w:val="000000"/>
-                <w:kern w:val="0"/>
-                <w:lang w:eastAsia="es-CO"/>
-                <w14:ligatures w14:val="none"/>
-              </w:rPr>
-              <w:t>Interoperability: The program should be able to handle multiple users at a time.</w:t>
-            </w:r>
-          </w:p>
-          <w:p>
-            <w:pPr>
-              <w:pStyle w:val="ListParagraph"/>
+                <w:rFonts w:ascii="Arial" w:hAnsi="Arial" w:cs="Arial"/>
+                <w:sz w:val="22"/>
+                <w:szCs w:val="22"/>
+              </w:rPr>
+            </w:pPr>
+            <w:r>
+              <w:rPr>
+                <w:rFonts w:ascii="Arial" w:hAnsi="Arial" w:cs="Arial"/>
+                <w:sz w:val="22"/>
+                <w:szCs w:val="22"/>
+              </w:rPr>
+              <w:t>Req#1</w:t>
+            </w:r>
+            <w:r>
+              <w:rPr>
+                <w:rFonts w:ascii="Arial" w:hAnsi="Arial" w:cs="Arial"/>
+                <w:sz w:val="22"/>
+                <w:szCs w:val="22"/>
+              </w:rPr>
+              <w:t>6</w:t>
+            </w:r>
+            <w:r>
+              <w:rPr>
+                <w:rFonts w:ascii="Arial" w:hAnsi="Arial" w:cs="Arial"/>
+                <w:sz w:val="22"/>
+                <w:szCs w:val="22"/>
+              </w:rPr>
+              <w:t>:</w:t>
+            </w:r>
+            <w:r>
+              <w:rPr>
+                <w:rFonts w:ascii="Arial" w:hAnsi="Arial" w:cs="Arial"/>
+                <w:sz w:val="22"/>
+                <w:szCs w:val="22"/>
+              </w:rPr>
+              <w:t xml:space="preserve"> Generate test objects.</w:t>
+            </w:r>
+          </w:p>
+        </w:tc>
+      </w:tr>
+      <w:tr>
+        <w:tc>
+          <w:tcPr>
+            <w:tcW w:w="0" w:type="auto"/>
+            <w:tcBorders>
+              <w:top w:val="single" w:sz="8" w:space="0" w:color="000000"/>
+              <w:left w:val="single" w:sz="8" w:space="0" w:color="000000"/>
+              <w:bottom w:val="single" w:sz="8" w:space="0" w:color="000000"/>
+              <w:right w:val="single" w:sz="8" w:space="0" w:color="000000"/>
+            </w:tcBorders>
+            <w:tcMar>
+              <w:top w:w="100" w:type="dxa"/>
+              <w:left w:w="100" w:type="dxa"/>
+              <w:bottom w:w="100" w:type="dxa"/>
+              <w:right w:w="100" w:type="dxa"/>
+            </w:tcMar>
+            <w:hideMark/>
+          </w:tcPr>
+          <w:p>
+            <w:pPr>
+              <w:spacing w:after="0" w:line="240" w:lineRule="auto"/>
+              <w:rPr>
+                <w:rFonts w:ascii="Times New Roman" w:eastAsia="Times New Roman" w:hAnsi="Times New Roman" w:cs="Times New Roman"/>
+                <w:kern w:val="0"/>
+                <w:sz w:val="24"/>
+                <w:szCs w:val="24"/>
+                <w:lang w:eastAsia="es-CO"/>
+                <w14:ligatures w14:val="none"/>
+              </w:rPr>
+            </w:pPr>
+            <w:r>
+              <w:rPr>
+                <w:rFonts w:ascii="Arial" w:eastAsia="Times New Roman" w:hAnsi="Arial" w:cs="Arial"/>
+                <w:b/>
+                <w:bCs/>
+                <w:color w:val="000000"/>
+                <w:kern w:val="0"/>
+                <w:lang w:eastAsia="es-CO"/>
+                <w14:ligatures w14:val="none"/>
+              </w:rPr>
+              <w:t>Context of the problem:</w:t>
+            </w:r>
+          </w:p>
+        </w:tc>
+        <w:tc>
+          <w:tcPr>
+            <w:tcW w:w="5430" w:type="dxa"/>
+            <w:tcBorders>
+              <w:top w:val="single" w:sz="8" w:space="0" w:color="000000"/>
+              <w:left w:val="single" w:sz="8" w:space="0" w:color="000000"/>
+              <w:bottom w:val="single" w:sz="8" w:space="0" w:color="000000"/>
+              <w:right w:val="single" w:sz="8" w:space="0" w:color="000000"/>
+            </w:tcBorders>
+            <w:tcMar>
+              <w:top w:w="100" w:type="dxa"/>
+              <w:left w:w="100" w:type="dxa"/>
+              <w:bottom w:w="100" w:type="dxa"/>
+              <w:right w:w="100" w:type="dxa"/>
+            </w:tcMar>
+            <w:hideMark/>
+          </w:tcPr>
+          <w:p>
+            <w:pPr>
+              <w:pStyle w:val="Prrafodelista"/>
               <w:numPr>
                 <w:ilvl w:val="0"/>
                 <w:numId w:val="1"/>
@@ -1152,12 +1019,262 @@
                 <w:lang w:eastAsia="es-CO"/>
                 <w14:ligatures w14:val="none"/>
               </w:rPr>
+              <w:t xml:space="preserve">Universidad </w:t>
+            </w:r>
+            <w:proofErr w:type="spellStart"/>
+            <w:r>
+              <w:rPr>
+                <w:rFonts w:ascii="Arial" w:eastAsia="Times New Roman" w:hAnsi="Arial" w:cs="Arial"/>
+                <w:color w:val="000000"/>
+                <w:kern w:val="0"/>
+                <w:lang w:eastAsia="es-CO"/>
+                <w14:ligatures w14:val="none"/>
+              </w:rPr>
+              <w:t>Icesi</w:t>
+            </w:r>
+            <w:proofErr w:type="spellEnd"/>
+            <w:r>
+              <w:rPr>
+                <w:rFonts w:ascii="Arial" w:eastAsia="Times New Roman" w:hAnsi="Arial" w:cs="Arial"/>
+                <w:color w:val="000000"/>
+                <w:kern w:val="0"/>
+                <w:lang w:eastAsia="es-CO"/>
+                <w14:ligatures w14:val="none"/>
+              </w:rPr>
+              <w:t xml:space="preserve"> has an appointed Department of Transformation and Improvement which focuses on receiving requests for institutional projects or creating </w:t>
+            </w:r>
+            <w:r>
+              <w:rPr>
+                <w:rFonts w:ascii="Arial" w:eastAsia="Times New Roman" w:hAnsi="Arial" w:cs="Arial"/>
+                <w:color w:val="000000"/>
+                <w:kern w:val="0"/>
+                <w:lang w:eastAsia="es-CO"/>
+                <w14:ligatures w14:val="none"/>
+              </w:rPr>
+              <w:lastRenderedPageBreak/>
+              <w:t xml:space="preserve">new projects, advising, managing all the appropriate information so the university </w:t>
+            </w:r>
+            <w:r>
+              <w:rPr>
+                <w:rFonts w:ascii="Arial" w:eastAsia="Times New Roman" w:hAnsi="Arial" w:cs="Arial"/>
+                <w:color w:val="000000"/>
+                <w:kern w:val="0"/>
+                <w:lang w:eastAsia="es-CO"/>
+                <w14:ligatures w14:val="none"/>
+              </w:rPr>
+              <w:t>can</w:t>
+            </w:r>
+            <w:r>
+              <w:rPr>
+                <w:rFonts w:ascii="Arial" w:eastAsia="Times New Roman" w:hAnsi="Arial" w:cs="Arial"/>
+                <w:color w:val="000000"/>
+                <w:kern w:val="0"/>
+                <w:lang w:eastAsia="es-CO"/>
+                <w14:ligatures w14:val="none"/>
+              </w:rPr>
+              <w:t xml:space="preserve"> improve in an </w:t>
+            </w:r>
+            <w:r>
+              <w:rPr>
+                <w:rFonts w:ascii="Arial" w:eastAsia="Times New Roman" w:hAnsi="Arial" w:cs="Arial"/>
+                <w:color w:val="000000"/>
+                <w:kern w:val="0"/>
+                <w:lang w:eastAsia="es-CO"/>
+                <w14:ligatures w14:val="none"/>
+              </w:rPr>
+              <w:t>orderly and standardized fashion. Currently the Department faces a problem regarding its organization and management of requests and projects, so it looks for a program that relieves this stress.</w:t>
+            </w:r>
+          </w:p>
+          <w:p>
+            <w:pPr>
+              <w:pStyle w:val="Prrafodelista"/>
+              <w:numPr>
+                <w:ilvl w:val="0"/>
+                <w:numId w:val="1"/>
+              </w:numPr>
+              <w:spacing w:after="0" w:line="240" w:lineRule="auto"/>
+              <w:textAlignment w:val="baseline"/>
+              <w:rPr>
+                <w:rFonts w:ascii="Arial" w:eastAsia="Times New Roman" w:hAnsi="Arial" w:cs="Arial"/>
+                <w:color w:val="000000"/>
+                <w:kern w:val="0"/>
+                <w:lang w:eastAsia="es-CO"/>
+                <w14:ligatures w14:val="none"/>
+              </w:rPr>
+            </w:pPr>
+            <w:r>
+              <w:rPr>
+                <w:rFonts w:ascii="Arial" w:eastAsia="Times New Roman" w:hAnsi="Arial" w:cs="Arial"/>
+                <w:color w:val="000000"/>
+                <w:kern w:val="0"/>
+                <w:lang w:eastAsia="es-CO"/>
+                <w14:ligatures w14:val="none"/>
+              </w:rPr>
+              <w:t xml:space="preserve">The coordinator of the Department of Transformation and Improvement wants his employees (and the rest of collaborators in the university) to utilize the program to manage all the information regarding requests, projects, and statistics. A collaborator should be able do register a request and a worker from the Department should be able to change the status request, make a project, close the project, and some other functionalities. The program should also allow the users to </w:t>
+            </w:r>
+            <w:r>
+              <w:rPr>
+                <w:rFonts w:ascii="Arial" w:eastAsia="Times New Roman" w:hAnsi="Arial" w:cs="Arial"/>
+                <w:color w:val="000000"/>
+                <w:kern w:val="0"/>
+                <w:lang w:eastAsia="es-CO"/>
+                <w14:ligatures w14:val="none"/>
+              </w:rPr>
+              <w:t>check efficiency indicators regarding requests, projects or collaborators enrolled inside the Department of Transformation and Improvement.</w:t>
+            </w:r>
+          </w:p>
+          <w:p>
+            <w:pPr>
+              <w:pStyle w:val="Prrafodelista"/>
+              <w:numPr>
+                <w:ilvl w:val="0"/>
+                <w:numId w:val="1"/>
+              </w:numPr>
+              <w:spacing w:after="0" w:line="240" w:lineRule="auto"/>
+              <w:textAlignment w:val="baseline"/>
+              <w:rPr>
+                <w:rFonts w:ascii="Arial" w:eastAsia="Times New Roman" w:hAnsi="Arial" w:cs="Arial"/>
+                <w:color w:val="000000"/>
+                <w:kern w:val="0"/>
+                <w:lang w:eastAsia="es-CO"/>
+                <w14:ligatures w14:val="none"/>
+              </w:rPr>
+            </w:pPr>
+            <w:r>
+              <w:rPr>
+                <w:rFonts w:ascii="Arial" w:eastAsia="Times New Roman" w:hAnsi="Arial" w:cs="Arial"/>
+                <w:color w:val="000000"/>
+                <w:kern w:val="0"/>
+                <w:lang w:eastAsia="es-CO"/>
+                <w14:ligatures w14:val="none"/>
+              </w:rPr>
+              <w:t>The program should work with a simple menu that multiple users can easily understand and utilize properly. It must be able to handle a big amount of information but maintain a high level of organization and coherence.</w:t>
+            </w:r>
+          </w:p>
+        </w:tc>
+      </w:tr>
+      <w:tr>
+        <w:tc>
+          <w:tcPr>
+            <w:tcW w:w="0" w:type="auto"/>
+            <w:tcBorders>
+              <w:top w:val="single" w:sz="8" w:space="0" w:color="000000"/>
+              <w:left w:val="single" w:sz="8" w:space="0" w:color="000000"/>
+              <w:bottom w:val="single" w:sz="8" w:space="0" w:color="000000"/>
+              <w:right w:val="single" w:sz="8" w:space="0" w:color="000000"/>
+            </w:tcBorders>
+            <w:tcMar>
+              <w:top w:w="100" w:type="dxa"/>
+              <w:left w:w="100" w:type="dxa"/>
+              <w:bottom w:w="100" w:type="dxa"/>
+              <w:right w:w="100" w:type="dxa"/>
+            </w:tcMar>
+            <w:hideMark/>
+          </w:tcPr>
+          <w:p>
+            <w:pPr>
+              <w:spacing w:after="0" w:line="240" w:lineRule="auto"/>
+              <w:rPr>
+                <w:rFonts w:ascii="Times New Roman" w:eastAsia="Times New Roman" w:hAnsi="Times New Roman" w:cs="Times New Roman"/>
+                <w:kern w:val="0"/>
+                <w:sz w:val="24"/>
+                <w:szCs w:val="24"/>
+                <w:lang w:eastAsia="es-CO"/>
+                <w14:ligatures w14:val="none"/>
+              </w:rPr>
+            </w:pPr>
+            <w:bookmarkStart w:id="1" w:name="_Hlk161818664"/>
+            <w:r>
+              <w:rPr>
+                <w:rFonts w:ascii="Arial" w:eastAsia="Times New Roman" w:hAnsi="Arial" w:cs="Arial"/>
+                <w:b/>
+                <w:bCs/>
+                <w:color w:val="000000"/>
+                <w:kern w:val="0"/>
+                <w:lang w:eastAsia="es-CO"/>
+                <w14:ligatures w14:val="none"/>
+              </w:rPr>
+              <w:lastRenderedPageBreak/>
+              <w:t>Nonfunctional requirements:</w:t>
+            </w:r>
+          </w:p>
+        </w:tc>
+        <w:tc>
+          <w:tcPr>
+            <w:tcW w:w="5430" w:type="dxa"/>
+            <w:tcBorders>
+              <w:top w:val="single" w:sz="8" w:space="0" w:color="000000"/>
+              <w:left w:val="single" w:sz="8" w:space="0" w:color="000000"/>
+              <w:bottom w:val="single" w:sz="8" w:space="0" w:color="000000"/>
+              <w:right w:val="single" w:sz="8" w:space="0" w:color="000000"/>
+            </w:tcBorders>
+            <w:tcMar>
+              <w:top w:w="100" w:type="dxa"/>
+              <w:left w:w="100" w:type="dxa"/>
+              <w:bottom w:w="100" w:type="dxa"/>
+              <w:right w:w="100" w:type="dxa"/>
+            </w:tcMar>
+            <w:hideMark/>
+          </w:tcPr>
+          <w:p>
+            <w:pPr>
+              <w:pStyle w:val="Prrafodelista"/>
+              <w:numPr>
+                <w:ilvl w:val="0"/>
+                <w:numId w:val="1"/>
+              </w:numPr>
+              <w:spacing w:after="0" w:line="240" w:lineRule="auto"/>
+              <w:textAlignment w:val="baseline"/>
+              <w:rPr>
+                <w:rFonts w:ascii="Arial" w:eastAsia="Times New Roman" w:hAnsi="Arial" w:cs="Arial"/>
+                <w:color w:val="000000"/>
+                <w:kern w:val="0"/>
+                <w:lang w:eastAsia="es-CO"/>
+                <w14:ligatures w14:val="none"/>
+              </w:rPr>
+            </w:pPr>
+            <w:r>
+              <w:rPr>
+                <w:rFonts w:ascii="Arial" w:eastAsia="Times New Roman" w:hAnsi="Arial" w:cs="Arial"/>
+                <w:color w:val="000000"/>
+                <w:kern w:val="0"/>
+                <w:lang w:eastAsia="es-CO"/>
+                <w14:ligatures w14:val="none"/>
+              </w:rPr>
+              <w:t>Interoperability: The program should be able to handle multiple users at a time.</w:t>
+            </w:r>
+          </w:p>
+          <w:p>
+            <w:pPr>
+              <w:pStyle w:val="Prrafodelista"/>
+              <w:numPr>
+                <w:ilvl w:val="0"/>
+                <w:numId w:val="1"/>
+              </w:numPr>
+              <w:spacing w:after="0" w:line="240" w:lineRule="auto"/>
+              <w:textAlignment w:val="baseline"/>
+              <w:rPr>
+                <w:rFonts w:ascii="Arial" w:eastAsia="Times New Roman" w:hAnsi="Arial" w:cs="Arial"/>
+                <w:color w:val="000000"/>
+                <w:kern w:val="0"/>
+                <w:lang w:eastAsia="es-CO"/>
+                <w14:ligatures w14:val="none"/>
+              </w:rPr>
+            </w:pPr>
+            <w:r>
+              <w:rPr>
+                <w:rFonts w:ascii="Arial" w:eastAsia="Times New Roman" w:hAnsi="Arial" w:cs="Arial"/>
+                <w:color w:val="000000"/>
+                <w:kern w:val="0"/>
+                <w:lang w:eastAsia="es-CO"/>
+                <w14:ligatures w14:val="none"/>
+              </w:rPr>
               <w:t xml:space="preserve">High usability: The program should use a menu that makes it easy to understand while entering, editing, or consulting information. </w:t>
             </w:r>
           </w:p>
           <w:p>
             <w:pPr>
-              <w:pStyle w:val="ListParagraph"/>
+              <w:pStyle w:val="Prrafodelista"/>
               <w:numPr>
                 <w:ilvl w:val="0"/>
                 <w:numId w:val="1"/>
@@ -1707,7 +1824,7 @@
           </w:tcPr>
           <w:p>
             <w:pPr>
-              <w:pStyle w:val="ListParagraph"/>
+              <w:pStyle w:val="Prrafodelista"/>
               <w:numPr>
                 <w:ilvl w:val="0"/>
                 <w:numId w:val="2"/>
@@ -1773,6 +1890,7 @@
                 <w:lang w:eastAsia="es-CO"/>
                 <w14:ligatures w14:val="none"/>
               </w:rPr>
+              <w:lastRenderedPageBreak/>
               <w:t>Results or postcondition</w:t>
             </w:r>
           </w:p>
@@ -3017,7 +3135,7 @@
           </w:tcPr>
           <w:p>
             <w:pPr>
-              <w:pStyle w:val="ListParagraph"/>
+              <w:pStyle w:val="Prrafodelista"/>
               <w:numPr>
                 <w:ilvl w:val="0"/>
                 <w:numId w:val="2"/>
@@ -3560,17 +3678,7 @@
                 <w:lang w:eastAsia="es-CO"/>
                 <w14:ligatures w14:val="none"/>
               </w:rPr>
-              <w:t xml:space="preserve">A message stating there was an error of unknown cause that didn't allow the community to be </w:t>
-            </w:r>
-            <w:r>
-              <w:rPr>
-                <w:rFonts w:ascii="Arial" w:eastAsia="Times New Roman" w:hAnsi="Arial" w:cs="Arial"/>
-                <w:kern w:val="0"/>
-                <w:lang w:eastAsia="es-CO"/>
-                <w14:ligatures w14:val="none"/>
-              </w:rPr>
-              <w:lastRenderedPageBreak/>
-              <w:t>registered will be printed.</w:t>
+              <w:t>A message stating there was an error of unknown cause that didn't allow the community to be registered will be printed.</w:t>
             </w:r>
           </w:p>
         </w:tc>
@@ -4337,7 +4445,7 @@
           </w:tcPr>
           <w:p>
             <w:pPr>
-              <w:pStyle w:val="ListParagraph"/>
+              <w:pStyle w:val="Prrafodelista"/>
               <w:numPr>
                 <w:ilvl w:val="0"/>
                 <w:numId w:val="2"/>
@@ -5018,7 +5126,17 @@
                 <w:lang w:eastAsia="es-CO"/>
                 <w14:ligatures w14:val="none"/>
               </w:rPr>
-              <w:t>A message stating that not all the mandatory fields where filled will be printed.</w:t>
+              <w:t xml:space="preserve">A message stating that not all the mandatory </w:t>
+            </w:r>
+            <w:r>
+              <w:rPr>
+                <w:rFonts w:ascii="Arial" w:eastAsia="Times New Roman" w:hAnsi="Arial" w:cs="Arial"/>
+                <w:kern w:val="0"/>
+                <w:lang w:eastAsia="es-CO"/>
+                <w14:ligatures w14:val="none"/>
+              </w:rPr>
+              <w:lastRenderedPageBreak/>
+              <w:t>fields where filled will be printed.</w:t>
             </w:r>
           </w:p>
         </w:tc>
@@ -5157,17 +5275,7 @@
                 <w:lang w:eastAsia="es-CO"/>
                 <w14:ligatures w14:val="none"/>
               </w:rPr>
-              <w:t xml:space="preserve">A message stating that there are mistakes in the </w:t>
-            </w:r>
-            <w:r>
-              <w:rPr>
-                <w:rFonts w:ascii="Arial" w:eastAsia="Times New Roman" w:hAnsi="Arial" w:cs="Arial"/>
-                <w:kern w:val="0"/>
-                <w:lang w:eastAsia="es-CO"/>
-                <w14:ligatures w14:val="none"/>
-              </w:rPr>
-              <w:lastRenderedPageBreak/>
-              <w:t>inputted information (don’t follow the conditions)</w:t>
+              <w:t>A message stating that there are mistakes in the inputted information (don’t follow the conditions)</w:t>
             </w:r>
           </w:p>
         </w:tc>
@@ -5657,7 +5765,7 @@
           </w:tcPr>
           <w:p>
             <w:pPr>
-              <w:pStyle w:val="ListParagraph"/>
+              <w:pStyle w:val="Prrafodelista"/>
               <w:numPr>
                 <w:ilvl w:val="0"/>
                 <w:numId w:val="2"/>
@@ -6542,6 +6650,7 @@
                 <w:lang w:eastAsia="es-CO"/>
                 <w14:ligatures w14:val="none"/>
               </w:rPr>
+              <w:lastRenderedPageBreak/>
               <w:t>Identifier and Name:</w:t>
             </w:r>
           </w:p>
@@ -6662,7 +6771,6 @@
                 <w:lang w:eastAsia="es-CO"/>
                 <w14:ligatures w14:val="none"/>
               </w:rPr>
-              <w:lastRenderedPageBreak/>
               <w:t>Summary:</w:t>
             </w:r>
           </w:p>
@@ -6968,7 +7076,7 @@
           </w:tcPr>
           <w:p>
             <w:pPr>
-              <w:pStyle w:val="ListParagraph"/>
+              <w:pStyle w:val="Prrafodelista"/>
               <w:numPr>
                 <w:ilvl w:val="0"/>
                 <w:numId w:val="2"/>
@@ -8278,7 +8386,7 @@
           </w:tcPr>
           <w:p>
             <w:pPr>
-              <w:pStyle w:val="ListParagraph"/>
+              <w:pStyle w:val="Prrafodelista"/>
               <w:numPr>
                 <w:ilvl w:val="0"/>
                 <w:numId w:val="2"/>
@@ -8344,7 +8452,6 @@
                 <w:lang w:eastAsia="es-CO"/>
                 <w14:ligatures w14:val="none"/>
               </w:rPr>
-              <w:lastRenderedPageBreak/>
               <w:t>Results or postcondition</w:t>
             </w:r>
           </w:p>
@@ -9589,7 +9696,7 @@
           </w:tcPr>
           <w:p>
             <w:pPr>
-              <w:pStyle w:val="ListParagraph"/>
+              <w:pStyle w:val="Prrafodelista"/>
               <w:numPr>
                 <w:ilvl w:val="0"/>
                 <w:numId w:val="2"/>
@@ -10899,7 +11006,7 @@
           </w:tcPr>
           <w:p>
             <w:pPr>
-              <w:pStyle w:val="ListParagraph"/>
+              <w:pStyle w:val="Prrafodelista"/>
               <w:numPr>
                 <w:ilvl w:val="0"/>
                 <w:numId w:val="2"/>
@@ -11442,7 +11549,17 @@
                 <w:lang w:eastAsia="es-CO"/>
                 <w14:ligatures w14:val="none"/>
               </w:rPr>
-              <w:t>A message stating there was an error of unknown cause that didn't allow the community to be registered will be printed.</w:t>
+              <w:t xml:space="preserve">A message stating there was an error of unknown cause that didn't allow the community to be </w:t>
+            </w:r>
+            <w:r>
+              <w:rPr>
+                <w:rFonts w:ascii="Arial" w:eastAsia="Times New Roman" w:hAnsi="Arial" w:cs="Arial"/>
+                <w:kern w:val="0"/>
+                <w:lang w:eastAsia="es-CO"/>
+                <w14:ligatures w14:val="none"/>
+              </w:rPr>
+              <w:lastRenderedPageBreak/>
+              <w:t>registered will be printed.</w:t>
             </w:r>
           </w:p>
         </w:tc>
@@ -11580,17 +11697,7 @@
                 <w:lang w:eastAsia="es-CO"/>
                 <w14:ligatures w14:val="none"/>
               </w:rPr>
-              <w:t xml:space="preserve">A message stating that not all the mandatory </w:t>
-            </w:r>
-            <w:r>
-              <w:rPr>
-                <w:rFonts w:ascii="Arial" w:eastAsia="Times New Roman" w:hAnsi="Arial" w:cs="Arial"/>
-                <w:kern w:val="0"/>
-                <w:lang w:eastAsia="es-CO"/>
-                <w14:ligatures w14:val="none"/>
-              </w:rPr>
-              <w:lastRenderedPageBreak/>
-              <w:t>fields where filled will be printed.</w:t>
+              <w:t>A message stating that not all the mandatory fields where filled will be printed.</w:t>
             </w:r>
           </w:p>
         </w:tc>
@@ -12219,7 +12326,7 @@
           </w:tcPr>
           <w:p>
             <w:pPr>
-              <w:pStyle w:val="ListParagraph"/>
+              <w:pStyle w:val="Prrafodelista"/>
               <w:numPr>
                 <w:ilvl w:val="0"/>
                 <w:numId w:val="2"/>
@@ -13039,7 +13146,17 @@
                 <w:lang w:eastAsia="es-CO"/>
                 <w14:ligatures w14:val="none"/>
               </w:rPr>
-              <w:t>A message stating that there are mistakes in the inputted information (don’t follow the conditions)</w:t>
+              <w:t xml:space="preserve">A message stating that there are mistakes in the </w:t>
+            </w:r>
+            <w:r>
+              <w:rPr>
+                <w:rFonts w:ascii="Arial" w:eastAsia="Times New Roman" w:hAnsi="Arial" w:cs="Arial"/>
+                <w:kern w:val="0"/>
+                <w:lang w:eastAsia="es-CO"/>
+                <w14:ligatures w14:val="none"/>
+              </w:rPr>
+              <w:lastRenderedPageBreak/>
+              <w:t>inputted information (don’t follow the conditions)</w:t>
             </w:r>
           </w:p>
         </w:tc>
@@ -13104,7 +13221,6 @@
                 <w:lang w:eastAsia="es-CO"/>
                 <w14:ligatures w14:val="none"/>
               </w:rPr>
-              <w:lastRenderedPageBreak/>
               <w:t>Identifier and Name:</w:t>
             </w:r>
           </w:p>
@@ -13530,7 +13646,7 @@
           </w:tcPr>
           <w:p>
             <w:pPr>
-              <w:pStyle w:val="ListParagraph"/>
+              <w:pStyle w:val="Prrafodelista"/>
               <w:numPr>
                 <w:ilvl w:val="0"/>
                 <w:numId w:val="2"/>
@@ -14535,6 +14651,7 @@
                 <w:lang w:eastAsia="es-CO"/>
                 <w14:ligatures w14:val="none"/>
               </w:rPr>
+              <w:lastRenderedPageBreak/>
               <w:t>Summary:</w:t>
             </w:r>
           </w:p>
@@ -14840,7 +14957,7 @@
           </w:tcPr>
           <w:p>
             <w:pPr>
-              <w:pStyle w:val="ListParagraph"/>
+              <w:pStyle w:val="Prrafodelista"/>
               <w:numPr>
                 <w:ilvl w:val="0"/>
                 <w:numId w:val="2"/>
@@ -16150,7 +16267,7 @@
           </w:tcPr>
           <w:p>
             <w:pPr>
-              <w:pStyle w:val="ListParagraph"/>
+              <w:pStyle w:val="Prrafodelista"/>
               <w:numPr>
                 <w:ilvl w:val="0"/>
                 <w:numId w:val="2"/>
@@ -16216,6 +16333,7 @@
                 <w:lang w:eastAsia="es-CO"/>
                 <w14:ligatures w14:val="none"/>
               </w:rPr>
+              <w:lastRenderedPageBreak/>
               <w:t>Results or postcondition</w:t>
             </w:r>
           </w:p>
@@ -16988,7 +17106,7 @@
 </file>
 
 <file path=word/numbering.xml><?xml version="1.0" encoding="utf-8"?>
-<w:numbering xmlns:wpc="http://schemas.microsoft.com/office/word/2010/wordprocessingCanvas" xmlns:cx="http://schemas.microsoft.com/office/drawing/2014/chartex" xmlns:cx1="http://schemas.microsoft.com/office/drawing/2015/9/8/chartex" xmlns:cx2="http://schemas.microsoft.com/office/drawing/2015/10/21/chartex" xmlns:cx3="http://schemas.microsoft.com/office/drawing/2016/5/9/chartex" xmlns:cx4="http://schemas.microsoft.com/office/drawing/2016/5/10/chartex" xmlns:cx5="http://schemas.microsoft.com/office/drawing/2016/5/11/chartex" xmlns:cx6="http://schemas.microsoft.com/office/drawing/2016/5/12/chartex" xmlns:cx7="http://schemas.microsoft.com/office/drawing/2016/5/13/chartex" xmlns:cx8="http://schemas.microsoft.com/office/drawing/2016/5/14/chartex" xmlns:mc="http://schemas.openxmlformats.org/markup-compatibility/2006" xmlns:aink="http://schemas.microsoft.com/office/drawing/2016/ink" xmlns:am3d="http://schemas.microsoft.com/office/drawing/2017/model3d" xmlns:o="urn:schemas-microsoft-com:office:office" xmlns:oel="http://schemas.microsoft.com/office/2019/extlst" xmlns:r="http://schemas.openxmlformats.org/officeDocument/2006/relationships" xmlns:m="http://schemas.openxmlformats.org/officeDocument/2006/math" xmlns:v="urn:schemas-microsoft-com:vml" xmlns:wp14="http://schemas.microsoft.com/office/word/2010/wordprocessingDrawing" xmlns:wp="http://schemas.openxmlformats.org/drawingml/2006/wordprocessingDrawing" xmlns:w10="urn:schemas-microsoft-com:office:word" xmlns:w="http://schemas.openxmlformats.org/wordprocessingml/2006/main" xmlns:w14="http://schemas.microsoft.com/office/word/2010/wordml" xmlns:w15="http://schemas.microsoft.com/office/word/2012/wordml" xmlns:w16cex="http://schemas.microsoft.com/office/word/2018/wordml/cex" xmlns:w16cid="http://schemas.microsoft.com/office/word/2016/wordml/cid" xmlns:w16="http://schemas.microsoft.com/office/word/2018/wordml" xmlns:w16du="http://schemas.microsoft.com/office/word/2023/wordml/word16du" xmlns:w16sdtdh="http://schemas.microsoft.com/office/word/2020/wordml/sdtdatahash" xmlns:w16se="http://schemas.microsoft.com/office/word/2015/wordml/symex" xmlns:wpg="http://schemas.microsoft.com/office/word/2010/wordprocessingGroup" xmlns:wpi="http://schemas.microsoft.com/office/word/2010/wordprocessingInk" xmlns:wne="http://schemas.microsoft.com/office/word/2006/wordml" xmlns:wps="http://schemas.microsoft.com/office/word/2010/wordprocessingShape" mc:Ignorable="w14 w15 w16se w16cid w16 w16cex w16sdtdh w16du wp14">
+<w:numbering xmlns:wpc="http://schemas.microsoft.com/office/word/2010/wordprocessingCanvas" xmlns:cx="http://schemas.microsoft.com/office/drawing/2014/chartex" xmlns:cx1="http://schemas.microsoft.com/office/drawing/2015/9/8/chartex" xmlns:cx2="http://schemas.microsoft.com/office/drawing/2015/10/21/chartex" xmlns:cx3="http://schemas.microsoft.com/office/drawing/2016/5/9/chartex" xmlns:cx4="http://schemas.microsoft.com/office/drawing/2016/5/10/chartex" xmlns:cx5="http://schemas.microsoft.com/office/drawing/2016/5/11/chartex" xmlns:cx6="http://schemas.microsoft.com/office/drawing/2016/5/12/chartex" xmlns:cx7="http://schemas.microsoft.com/office/drawing/2016/5/13/chartex" xmlns:cx8="http://schemas.microsoft.com/office/drawing/2016/5/14/chartex" xmlns:mc="http://schemas.openxmlformats.org/markup-compatibility/2006" xmlns:aink="http://schemas.microsoft.com/office/drawing/2016/ink" xmlns:am3d="http://schemas.microsoft.com/office/drawing/2017/model3d" xmlns:o="urn:schemas-microsoft-com:office:office" xmlns:r="http://schemas.openxmlformats.org/officeDocument/2006/relationships" xmlns:m="http://schemas.openxmlformats.org/officeDocument/2006/math" xmlns:v="urn:schemas-microsoft-com:vml" xmlns:wp14="http://schemas.microsoft.com/office/word/2010/wordprocessingDrawing" xmlns:wp="http://schemas.openxmlformats.org/drawingml/2006/wordprocessingDrawing" xmlns:w10="urn:schemas-microsoft-com:office:word" xmlns:w="http://schemas.openxmlformats.org/wordprocessingml/2006/main" xmlns:w14="http://schemas.microsoft.com/office/word/2010/wordml" xmlns:w15="http://schemas.microsoft.com/office/word/2012/wordml" xmlns:w16cex="http://schemas.microsoft.com/office/word/2018/wordml/cex" xmlns:w16cid="http://schemas.microsoft.com/office/word/2016/wordml/cid" xmlns:w16="http://schemas.microsoft.com/office/word/2018/wordml" xmlns:w16sdtdh="http://schemas.microsoft.com/office/word/2020/wordml/sdtdatahash" xmlns:w16se="http://schemas.microsoft.com/office/word/2015/wordml/symex" xmlns:wpg="http://schemas.microsoft.com/office/word/2010/wordprocessingGroup" xmlns:wpi="http://schemas.microsoft.com/office/word/2010/wordprocessingInk" xmlns:wne="http://schemas.microsoft.com/office/word/2006/wordml" xmlns:wps="http://schemas.microsoft.com/office/word/2010/wordprocessingShape" mc:Ignorable="w14 w15 w16se w16cid w16 w16cex w16sdtdh wp14">
   <w:abstractNum w:abstractNumId="0" w15:restartNumberingAfterBreak="0">
     <w:nsid w:val="0B74141D"/>
     <w:multiLevelType w:val="hybridMultilevel"/>
@@ -17435,23 +17553,23 @@
       </w:rPr>
     </w:lvl>
   </w:abstractNum>
-  <w:num w:numId="1" w16cid:durableId="897980223">
+  <w:num w:numId="1">
     <w:abstractNumId w:val="1"/>
   </w:num>
-  <w:num w:numId="2" w16cid:durableId="922420929">
+  <w:num w:numId="2">
     <w:abstractNumId w:val="0"/>
   </w:num>
-  <w:num w:numId="3" w16cid:durableId="1964924204">
+  <w:num w:numId="3">
     <w:abstractNumId w:val="2"/>
   </w:num>
-  <w:num w:numId="4" w16cid:durableId="1626887836">
+  <w:num w:numId="4">
     <w:abstractNumId w:val="3"/>
   </w:num>
 </w:numbering>
 </file>
 
 <file path=word/styles.xml><?xml version="1.0" encoding="utf-8"?>
-<w:styles xmlns:mc="http://schemas.openxmlformats.org/markup-compatibility/2006" xmlns:r="http://schemas.openxmlformats.org/officeDocument/2006/relationships" xmlns:w="http://schemas.openxmlformats.org/wordprocessingml/2006/main" xmlns:w14="http://schemas.microsoft.com/office/word/2010/wordml" xmlns:w15="http://schemas.microsoft.com/office/word/2012/wordml" xmlns:w16cex="http://schemas.microsoft.com/office/word/2018/wordml/cex" xmlns:w16cid="http://schemas.microsoft.com/office/word/2016/wordml/cid" xmlns:w16="http://schemas.microsoft.com/office/word/2018/wordml" xmlns:w16du="http://schemas.microsoft.com/office/word/2023/wordml/word16du" xmlns:w16sdtdh="http://schemas.microsoft.com/office/word/2020/wordml/sdtdatahash" xmlns:w16se="http://schemas.microsoft.com/office/word/2015/wordml/symex" mc:Ignorable="w14 w15 w16se w16cid w16 w16cex w16sdtdh w16du">
+<w:styles xmlns:mc="http://schemas.openxmlformats.org/markup-compatibility/2006" xmlns:r="http://schemas.openxmlformats.org/officeDocument/2006/relationships" xmlns:w="http://schemas.openxmlformats.org/wordprocessingml/2006/main" xmlns:w14="http://schemas.microsoft.com/office/word/2010/wordml" xmlns:w15="http://schemas.microsoft.com/office/word/2012/wordml" xmlns:w16cex="http://schemas.microsoft.com/office/word/2018/wordml/cex" xmlns:w16cid="http://schemas.microsoft.com/office/word/2016/wordml/cid" xmlns:w16="http://schemas.microsoft.com/office/word/2018/wordml" xmlns:w16sdtdh="http://schemas.microsoft.com/office/word/2020/wordml/sdtdatahash" xmlns:w16se="http://schemas.microsoft.com/office/word/2015/wordml/symex" mc:Ignorable="w14 w15 w16se w16cid w16 w16cex w16sdtdh">
   <w:docDefaults>
     <w:rPrDefault>
       <w:rPr>
@@ -17855,11 +17973,11 @@
       <w:lang w:val="en-US"/>
     </w:rPr>
   </w:style>
-  <w:style w:type="paragraph" w:styleId="Heading1">
+  <w:style w:type="paragraph" w:styleId="Ttulo1">
     <w:name w:val="heading 1"/>
     <w:basedOn w:val="Normal"/>
     <w:next w:val="Normal"/>
-    <w:link w:val="Heading1Char"/>
+    <w:link w:val="Ttulo1Car"/>
     <w:uiPriority w:val="9"/>
     <w:qFormat/>
     <w:rsid w:val="00CA0364"/>
@@ -17876,11 +17994,11 @@
       <w:szCs w:val="40"/>
     </w:rPr>
   </w:style>
-  <w:style w:type="paragraph" w:styleId="Heading2">
+  <w:style w:type="paragraph" w:styleId="Ttulo2">
     <w:name w:val="heading 2"/>
     <w:basedOn w:val="Normal"/>
     <w:next w:val="Normal"/>
-    <w:link w:val="Heading2Char"/>
+    <w:link w:val="Ttulo2Car"/>
     <w:uiPriority w:val="9"/>
     <w:semiHidden/>
     <w:unhideWhenUsed/>
@@ -17899,11 +18017,11 @@
       <w:szCs w:val="32"/>
     </w:rPr>
   </w:style>
-  <w:style w:type="paragraph" w:styleId="Heading3">
+  <w:style w:type="paragraph" w:styleId="Ttulo3">
     <w:name w:val="heading 3"/>
     <w:basedOn w:val="Normal"/>
     <w:next w:val="Normal"/>
-    <w:link w:val="Heading3Char"/>
+    <w:link w:val="Ttulo3Car"/>
     <w:uiPriority w:val="9"/>
     <w:semiHidden/>
     <w:unhideWhenUsed/>
@@ -17922,11 +18040,11 @@
       <w:szCs w:val="28"/>
     </w:rPr>
   </w:style>
-  <w:style w:type="paragraph" w:styleId="Heading4">
+  <w:style w:type="paragraph" w:styleId="Ttulo4">
     <w:name w:val="heading 4"/>
     <w:basedOn w:val="Normal"/>
     <w:next w:val="Normal"/>
-    <w:link w:val="Heading4Char"/>
+    <w:link w:val="Ttulo4Car"/>
     <w:uiPriority w:val="9"/>
     <w:semiHidden/>
     <w:unhideWhenUsed/>
@@ -17945,11 +18063,11 @@
       <w:color w:val="0F4761" w:themeColor="accent1" w:themeShade="BF"/>
     </w:rPr>
   </w:style>
-  <w:style w:type="paragraph" w:styleId="Heading5">
+  <w:style w:type="paragraph" w:styleId="Ttulo5">
     <w:name w:val="heading 5"/>
     <w:basedOn w:val="Normal"/>
     <w:next w:val="Normal"/>
-    <w:link w:val="Heading5Char"/>
+    <w:link w:val="Ttulo5Car"/>
     <w:uiPriority w:val="9"/>
     <w:semiHidden/>
     <w:unhideWhenUsed/>
@@ -17966,11 +18084,11 @@
       <w:color w:val="0F4761" w:themeColor="accent1" w:themeShade="BF"/>
     </w:rPr>
   </w:style>
-  <w:style w:type="paragraph" w:styleId="Heading6">
+  <w:style w:type="paragraph" w:styleId="Ttulo6">
     <w:name w:val="heading 6"/>
     <w:basedOn w:val="Normal"/>
     <w:next w:val="Normal"/>
-    <w:link w:val="Heading6Char"/>
+    <w:link w:val="Ttulo6Car"/>
     <w:uiPriority w:val="9"/>
     <w:semiHidden/>
     <w:unhideWhenUsed/>
@@ -17989,11 +18107,11 @@
       <w:color w:val="595959" w:themeColor="text1" w:themeTint="A6"/>
     </w:rPr>
   </w:style>
-  <w:style w:type="paragraph" w:styleId="Heading7">
+  <w:style w:type="paragraph" w:styleId="Ttulo7">
     <w:name w:val="heading 7"/>
     <w:basedOn w:val="Normal"/>
     <w:next w:val="Normal"/>
-    <w:link w:val="Heading7Char"/>
+    <w:link w:val="Ttulo7Car"/>
     <w:uiPriority w:val="9"/>
     <w:semiHidden/>
     <w:unhideWhenUsed/>
@@ -18010,11 +18128,11 @@
       <w:color w:val="595959" w:themeColor="text1" w:themeTint="A6"/>
     </w:rPr>
   </w:style>
-  <w:style w:type="paragraph" w:styleId="Heading8">
+  <w:style w:type="paragraph" w:styleId="Ttulo8">
     <w:name w:val="heading 8"/>
     <w:basedOn w:val="Normal"/>
     <w:next w:val="Normal"/>
-    <w:link w:val="Heading8Char"/>
+    <w:link w:val="Ttulo8Car"/>
     <w:uiPriority w:val="9"/>
     <w:semiHidden/>
     <w:unhideWhenUsed/>
@@ -18033,11 +18151,11 @@
       <w:color w:val="272727" w:themeColor="text1" w:themeTint="D8"/>
     </w:rPr>
   </w:style>
-  <w:style w:type="paragraph" w:styleId="Heading9">
+  <w:style w:type="paragraph" w:styleId="Ttulo9">
     <w:name w:val="heading 9"/>
     <w:basedOn w:val="Normal"/>
     <w:next w:val="Normal"/>
-    <w:link w:val="Heading9Char"/>
+    <w:link w:val="Ttulo9Car"/>
     <w:uiPriority w:val="9"/>
     <w:semiHidden/>
     <w:unhideWhenUsed/>
@@ -18054,13 +18172,13 @@
       <w:color w:val="272727" w:themeColor="text1" w:themeTint="D8"/>
     </w:rPr>
   </w:style>
-  <w:style w:type="character" w:default="1" w:styleId="DefaultParagraphFont">
+  <w:style w:type="character" w:default="1" w:styleId="Fuentedeprrafopredeter">
     <w:name w:val="Default Paragraph Font"/>
     <w:uiPriority w:val="1"/>
     <w:semiHidden/>
     <w:unhideWhenUsed/>
   </w:style>
-  <w:style w:type="table" w:default="1" w:styleId="TableNormal">
+  <w:style w:type="table" w:default="1" w:styleId="Tablanormal">
     <w:name w:val="Normal Table"/>
     <w:uiPriority w:val="99"/>
     <w:semiHidden/>
@@ -18075,16 +18193,16 @@
       </w:tblCellMar>
     </w:tblPr>
   </w:style>
-  <w:style w:type="numbering" w:default="1" w:styleId="NoList">
+  <w:style w:type="numbering" w:default="1" w:styleId="Sinlista">
     <w:name w:val="No List"/>
     <w:uiPriority w:val="99"/>
     <w:semiHidden/>
     <w:unhideWhenUsed/>
   </w:style>
-  <w:style w:type="character" w:customStyle="1" w:styleId="Heading1Char">
-    <w:name w:val="Heading 1 Char"/>
-    <w:basedOn w:val="DefaultParagraphFont"/>
-    <w:link w:val="Heading1"/>
+  <w:style w:type="character" w:customStyle="1" w:styleId="Ttulo1Car">
+    <w:name w:val="Título 1 Car"/>
+    <w:basedOn w:val="Fuentedeprrafopredeter"/>
+    <w:link w:val="Ttulo1"/>
     <w:uiPriority w:val="9"/>
     <w:rsid w:val="00CA0364"/>
     <w:rPr>
@@ -18094,10 +18212,10 @@
       <w:szCs w:val="40"/>
     </w:rPr>
   </w:style>
-  <w:style w:type="character" w:customStyle="1" w:styleId="Heading2Char">
-    <w:name w:val="Heading 2 Char"/>
-    <w:basedOn w:val="DefaultParagraphFont"/>
-    <w:link w:val="Heading2"/>
+  <w:style w:type="character" w:customStyle="1" w:styleId="Ttulo2Car">
+    <w:name w:val="Título 2 Car"/>
+    <w:basedOn w:val="Fuentedeprrafopredeter"/>
+    <w:link w:val="Ttulo2"/>
     <w:uiPriority w:val="9"/>
     <w:semiHidden/>
     <w:rsid w:val="00CA0364"/>
@@ -18108,10 +18226,10 @@
       <w:szCs w:val="32"/>
     </w:rPr>
   </w:style>
-  <w:style w:type="character" w:customStyle="1" w:styleId="Heading3Char">
-    <w:name w:val="Heading 3 Char"/>
-    <w:basedOn w:val="DefaultParagraphFont"/>
-    <w:link w:val="Heading3"/>
+  <w:style w:type="character" w:customStyle="1" w:styleId="Ttulo3Car">
+    <w:name w:val="Título 3 Car"/>
+    <w:basedOn w:val="Fuentedeprrafopredeter"/>
+    <w:link w:val="Ttulo3"/>
     <w:uiPriority w:val="9"/>
     <w:semiHidden/>
     <w:rsid w:val="00CA0364"/>
@@ -18122,10 +18240,10 @@
       <w:szCs w:val="28"/>
     </w:rPr>
   </w:style>
-  <w:style w:type="character" w:customStyle="1" w:styleId="Heading4Char">
-    <w:name w:val="Heading 4 Char"/>
-    <w:basedOn w:val="DefaultParagraphFont"/>
-    <w:link w:val="Heading4"/>
+  <w:style w:type="character" w:customStyle="1" w:styleId="Ttulo4Car">
+    <w:name w:val="Título 4 Car"/>
+    <w:basedOn w:val="Fuentedeprrafopredeter"/>
+    <w:link w:val="Ttulo4"/>
     <w:uiPriority w:val="9"/>
     <w:semiHidden/>
     <w:rsid w:val="00CA0364"/>
@@ -18136,10 +18254,10 @@
       <w:color w:val="0F4761" w:themeColor="accent1" w:themeShade="BF"/>
     </w:rPr>
   </w:style>
-  <w:style w:type="character" w:customStyle="1" w:styleId="Heading5Char">
-    <w:name w:val="Heading 5 Char"/>
-    <w:basedOn w:val="DefaultParagraphFont"/>
-    <w:link w:val="Heading5"/>
+  <w:style w:type="character" w:customStyle="1" w:styleId="Ttulo5Car">
+    <w:name w:val="Título 5 Car"/>
+    <w:basedOn w:val="Fuentedeprrafopredeter"/>
+    <w:link w:val="Ttulo5"/>
     <w:uiPriority w:val="9"/>
     <w:semiHidden/>
     <w:rsid w:val="00CA0364"/>
@@ -18148,10 +18266,10 @@
       <w:color w:val="0F4761" w:themeColor="accent1" w:themeShade="BF"/>
     </w:rPr>
   </w:style>
-  <w:style w:type="character" w:customStyle="1" w:styleId="Heading6Char">
-    <w:name w:val="Heading 6 Char"/>
-    <w:basedOn w:val="DefaultParagraphFont"/>
-    <w:link w:val="Heading6"/>
+  <w:style w:type="character" w:customStyle="1" w:styleId="Ttulo6Car">
+    <w:name w:val="Título 6 Car"/>
+    <w:basedOn w:val="Fuentedeprrafopredeter"/>
+    <w:link w:val="Ttulo6"/>
     <w:uiPriority w:val="9"/>
     <w:semiHidden/>
     <w:rsid w:val="00CA0364"/>
@@ -18162,10 +18280,10 @@
       <w:color w:val="595959" w:themeColor="text1" w:themeTint="A6"/>
     </w:rPr>
   </w:style>
-  <w:style w:type="character" w:customStyle="1" w:styleId="Heading7Char">
-    <w:name w:val="Heading 7 Char"/>
-    <w:basedOn w:val="DefaultParagraphFont"/>
-    <w:link w:val="Heading7"/>
+  <w:style w:type="character" w:customStyle="1" w:styleId="Ttulo7Car">
+    <w:name w:val="Título 7 Car"/>
+    <w:basedOn w:val="Fuentedeprrafopredeter"/>
+    <w:link w:val="Ttulo7"/>
     <w:uiPriority w:val="9"/>
     <w:semiHidden/>
     <w:rsid w:val="00CA0364"/>
@@ -18174,10 +18292,10 @@
       <w:color w:val="595959" w:themeColor="text1" w:themeTint="A6"/>
     </w:rPr>
   </w:style>
-  <w:style w:type="character" w:customStyle="1" w:styleId="Heading8Char">
-    <w:name w:val="Heading 8 Char"/>
-    <w:basedOn w:val="DefaultParagraphFont"/>
-    <w:link w:val="Heading8"/>
+  <w:style w:type="character" w:customStyle="1" w:styleId="Ttulo8Car">
+    <w:name w:val="Título 8 Car"/>
+    <w:basedOn w:val="Fuentedeprrafopredeter"/>
+    <w:link w:val="Ttulo8"/>
     <w:uiPriority w:val="9"/>
     <w:semiHidden/>
     <w:rsid w:val="00CA0364"/>
@@ -18188,10 +18306,10 @@
       <w:color w:val="272727" w:themeColor="text1" w:themeTint="D8"/>
     </w:rPr>
   </w:style>
-  <w:style w:type="character" w:customStyle="1" w:styleId="Heading9Char">
-    <w:name w:val="Heading 9 Char"/>
-    <w:basedOn w:val="DefaultParagraphFont"/>
-    <w:link w:val="Heading9"/>
+  <w:style w:type="character" w:customStyle="1" w:styleId="Ttulo9Car">
+    <w:name w:val="Título 9 Car"/>
+    <w:basedOn w:val="Fuentedeprrafopredeter"/>
+    <w:link w:val="Ttulo9"/>
     <w:uiPriority w:val="9"/>
     <w:semiHidden/>
     <w:rsid w:val="00CA0364"/>
@@ -18200,11 +18318,11 @@
       <w:color w:val="272727" w:themeColor="text1" w:themeTint="D8"/>
     </w:rPr>
   </w:style>
-  <w:style w:type="paragraph" w:styleId="Title">
+  <w:style w:type="paragraph" w:styleId="Ttulo">
     <w:name w:val="Title"/>
     <w:basedOn w:val="Normal"/>
     <w:next w:val="Normal"/>
-    <w:link w:val="TitleChar"/>
+    <w:link w:val="TtuloCar"/>
     <w:uiPriority w:val="10"/>
     <w:qFormat/>
     <w:rsid w:val="00CA0364"/>
@@ -18220,10 +18338,10 @@
       <w:szCs w:val="56"/>
     </w:rPr>
   </w:style>
-  <w:style w:type="character" w:customStyle="1" w:styleId="TitleChar">
-    <w:name w:val="Title Char"/>
-    <w:basedOn w:val="DefaultParagraphFont"/>
-    <w:link w:val="Title"/>
+  <w:style w:type="character" w:customStyle="1" w:styleId="TtuloCar">
+    <w:name w:val="Título Car"/>
+    <w:basedOn w:val="Fuentedeprrafopredeter"/>
+    <w:link w:val="Ttulo"/>
     <w:uiPriority w:val="10"/>
     <w:rsid w:val="00CA0364"/>
     <w:rPr>
@@ -18234,11 +18352,11 @@
       <w:szCs w:val="56"/>
     </w:rPr>
   </w:style>
-  <w:style w:type="paragraph" w:styleId="Subtitle">
+  <w:style w:type="paragraph" w:styleId="Subttulo">
     <w:name w:val="Subtitle"/>
     <w:basedOn w:val="Normal"/>
     <w:next w:val="Normal"/>
-    <w:link w:val="SubtitleChar"/>
+    <w:link w:val="SubttuloCar"/>
     <w:uiPriority w:val="11"/>
     <w:qFormat/>
     <w:rsid w:val="00CA0364"/>
@@ -18255,10 +18373,10 @@
       <w:szCs w:val="28"/>
     </w:rPr>
   </w:style>
-  <w:style w:type="character" w:customStyle="1" w:styleId="SubtitleChar">
-    <w:name w:val="Subtitle Char"/>
-    <w:basedOn w:val="DefaultParagraphFont"/>
-    <w:link w:val="Subtitle"/>
+  <w:style w:type="character" w:customStyle="1" w:styleId="SubttuloCar">
+    <w:name w:val="Subtítulo Car"/>
+    <w:basedOn w:val="Fuentedeprrafopredeter"/>
+    <w:link w:val="Subttulo"/>
     <w:uiPriority w:val="11"/>
     <w:rsid w:val="00CA0364"/>
     <w:rPr>
@@ -18269,11 +18387,11 @@
       <w:szCs w:val="28"/>
     </w:rPr>
   </w:style>
-  <w:style w:type="paragraph" w:styleId="Quote">
+  <w:style w:type="paragraph" w:styleId="Cita">
     <w:name w:val="Quote"/>
     <w:basedOn w:val="Normal"/>
     <w:next w:val="Normal"/>
-    <w:link w:val="QuoteChar"/>
+    <w:link w:val="CitaCar"/>
     <w:uiPriority w:val="29"/>
     <w:qFormat/>
     <w:rsid w:val="00CA0364"/>
@@ -18287,10 +18405,10 @@
       <w:color w:val="404040" w:themeColor="text1" w:themeTint="BF"/>
     </w:rPr>
   </w:style>
-  <w:style w:type="character" w:customStyle="1" w:styleId="QuoteChar">
-    <w:name w:val="Quote Char"/>
-    <w:basedOn w:val="DefaultParagraphFont"/>
-    <w:link w:val="Quote"/>
+  <w:style w:type="character" w:customStyle="1" w:styleId="CitaCar">
+    <w:name w:val="Cita Car"/>
+    <w:basedOn w:val="Fuentedeprrafopredeter"/>
+    <w:link w:val="Cita"/>
     <w:uiPriority w:val="29"/>
     <w:rsid w:val="00CA0364"/>
     <w:rPr>
@@ -18299,7 +18417,7 @@
       <w:color w:val="404040" w:themeColor="text1" w:themeTint="BF"/>
     </w:rPr>
   </w:style>
-  <w:style w:type="paragraph" w:styleId="ListParagraph">
+  <w:style w:type="paragraph" w:styleId="Prrafodelista">
     <w:name w:val="List Paragraph"/>
     <w:basedOn w:val="Normal"/>
     <w:uiPriority w:val="34"/>
@@ -18310,9 +18428,9 @@
       <w:contextualSpacing/>
     </w:pPr>
   </w:style>
-  <w:style w:type="character" w:styleId="IntenseEmphasis">
+  <w:style w:type="character" w:styleId="nfasisintenso">
     <w:name w:val="Intense Emphasis"/>
-    <w:basedOn w:val="DefaultParagraphFont"/>
+    <w:basedOn w:val="Fuentedeprrafopredeter"/>
     <w:uiPriority w:val="21"/>
     <w:qFormat/>
     <w:rsid w:val="00CA0364"/>
@@ -18322,11 +18440,11 @@
       <w:color w:val="0F4761" w:themeColor="accent1" w:themeShade="BF"/>
     </w:rPr>
   </w:style>
-  <w:style w:type="paragraph" w:styleId="IntenseQuote">
+  <w:style w:type="paragraph" w:styleId="Citadestacada">
     <w:name w:val="Intense Quote"/>
     <w:basedOn w:val="Normal"/>
     <w:next w:val="Normal"/>
-    <w:link w:val="IntenseQuoteChar"/>
+    <w:link w:val="CitadestacadaCar"/>
     <w:uiPriority w:val="30"/>
     <w:qFormat/>
     <w:rsid w:val="00CA0364"/>
@@ -18345,10 +18463,10 @@
       <w:color w:val="0F4761" w:themeColor="accent1" w:themeShade="BF"/>
     </w:rPr>
   </w:style>
-  <w:style w:type="character" w:customStyle="1" w:styleId="IntenseQuoteChar">
-    <w:name w:val="Intense Quote Char"/>
-    <w:basedOn w:val="DefaultParagraphFont"/>
-    <w:link w:val="IntenseQuote"/>
+  <w:style w:type="character" w:customStyle="1" w:styleId="CitadestacadaCar">
+    <w:name w:val="Cita destacada Car"/>
+    <w:basedOn w:val="Fuentedeprrafopredeter"/>
+    <w:link w:val="Citadestacada"/>
     <w:uiPriority w:val="30"/>
     <w:rsid w:val="00CA0364"/>
     <w:rPr>
@@ -18357,9 +18475,9 @@
       <w:color w:val="0F4761" w:themeColor="accent1" w:themeShade="BF"/>
     </w:rPr>
   </w:style>
-  <w:style w:type="character" w:styleId="IntenseReference">
+  <w:style w:type="character" w:styleId="Referenciaintensa">
     <w:name w:val="Intense Reference"/>
-    <w:basedOn w:val="DefaultParagraphFont"/>
+    <w:basedOn w:val="Fuentedeprrafopredeter"/>
     <w:uiPriority w:val="32"/>
     <w:qFormat/>
     <w:rsid w:val="00CA0364"/>
@@ -18389,12 +18507,12 @@
   </w:style>
   <w:style w:type="character" w:customStyle="1" w:styleId="normaltextrun">
     <w:name w:val="normaltextrun"/>
-    <w:basedOn w:val="DefaultParagraphFont"/>
+    <w:basedOn w:val="Fuentedeprrafopredeter"/>
     <w:rsid w:val="00CA0364"/>
   </w:style>
   <w:style w:type="character" w:customStyle="1" w:styleId="eop">
     <w:name w:val="eop"/>
-    <w:basedOn w:val="DefaultParagraphFont"/>
+    <w:basedOn w:val="Fuentedeprrafopredeter"/>
     <w:rsid w:val="00CA0364"/>
   </w:style>
 </w:styles>

</xml_diff>

<commit_message>
Added the information of the last requirements (up to 16th) in the requiremente specification tables
</commit_message>
<xml_diff>
--- a/docs/Problem Analysis Request Management.docx
+++ b/docs/Problem Analysis Request Management.docx
@@ -1,6 +1,6 @@
 
 <file path=word/document.xml><?xml version="1.0" encoding="utf-8"?>
-<w:document xmlns:wpc="http://schemas.microsoft.com/office/word/2010/wordprocessingCanvas" xmlns:cx="http://schemas.microsoft.com/office/drawing/2014/chartex" xmlns:cx1="http://schemas.microsoft.com/office/drawing/2015/9/8/chartex" xmlns:cx2="http://schemas.microsoft.com/office/drawing/2015/10/21/chartex" xmlns:cx3="http://schemas.microsoft.com/office/drawing/2016/5/9/chartex" xmlns:cx4="http://schemas.microsoft.com/office/drawing/2016/5/10/chartex" xmlns:cx5="http://schemas.microsoft.com/office/drawing/2016/5/11/chartex" xmlns:cx6="http://schemas.microsoft.com/office/drawing/2016/5/12/chartex" xmlns:cx7="http://schemas.microsoft.com/office/drawing/2016/5/13/chartex" xmlns:cx8="http://schemas.microsoft.com/office/drawing/2016/5/14/chartex" xmlns:mc="http://schemas.openxmlformats.org/markup-compatibility/2006" xmlns:aink="http://schemas.microsoft.com/office/drawing/2016/ink" xmlns:am3d="http://schemas.microsoft.com/office/drawing/2017/model3d" xmlns:o="urn:schemas-microsoft-com:office:office" xmlns:oel="http://schemas.microsoft.com/office/2019/extlst" xmlns:r="http://schemas.openxmlformats.org/officeDocument/2006/relationships" xmlns:m="http://schemas.openxmlformats.org/officeDocument/2006/math" xmlns:v="urn:schemas-microsoft-com:vml" xmlns:wp14="http://schemas.microsoft.com/office/word/2010/wordprocessingDrawing" xmlns:wp="http://schemas.openxmlformats.org/drawingml/2006/wordprocessingDrawing" xmlns:w10="urn:schemas-microsoft-com:office:word" xmlns:w="http://schemas.openxmlformats.org/wordprocessingml/2006/main" xmlns:w14="http://schemas.microsoft.com/office/word/2010/wordml" xmlns:w15="http://schemas.microsoft.com/office/word/2012/wordml" xmlns:w16cex="http://schemas.microsoft.com/office/word/2018/wordml/cex" xmlns:w16cid="http://schemas.microsoft.com/office/word/2016/wordml/cid" xmlns:w16="http://schemas.microsoft.com/office/word/2018/wordml" xmlns:w16du="http://schemas.microsoft.com/office/word/2023/wordml/word16du" xmlns:w16sdtdh="http://schemas.microsoft.com/office/word/2020/wordml/sdtdatahash" xmlns:w16se="http://schemas.microsoft.com/office/word/2015/wordml/symex" xmlns:wpg="http://schemas.microsoft.com/office/word/2010/wordprocessingGroup" xmlns:wpi="http://schemas.microsoft.com/office/word/2010/wordprocessingInk" xmlns:wne="http://schemas.microsoft.com/office/word/2006/wordml" xmlns:wps="http://schemas.microsoft.com/office/word/2010/wordprocessingShape" mc:Ignorable="w14 w15 w16se w16cid w16 w16cex w16sdtdh w16du wp14">
+<w:document xmlns:wpc="http://schemas.microsoft.com/office/word/2010/wordprocessingCanvas" xmlns:cx="http://schemas.microsoft.com/office/drawing/2014/chartex" xmlns:cx1="http://schemas.microsoft.com/office/drawing/2015/9/8/chartex" xmlns:cx2="http://schemas.microsoft.com/office/drawing/2015/10/21/chartex" xmlns:cx3="http://schemas.microsoft.com/office/drawing/2016/5/9/chartex" xmlns:cx4="http://schemas.microsoft.com/office/drawing/2016/5/10/chartex" xmlns:cx5="http://schemas.microsoft.com/office/drawing/2016/5/11/chartex" xmlns:cx6="http://schemas.microsoft.com/office/drawing/2016/5/12/chartex" xmlns:cx7="http://schemas.microsoft.com/office/drawing/2016/5/13/chartex" xmlns:cx8="http://schemas.microsoft.com/office/drawing/2016/5/14/chartex" xmlns:mc="http://schemas.openxmlformats.org/markup-compatibility/2006" xmlns:aink="http://schemas.microsoft.com/office/drawing/2016/ink" xmlns:am3d="http://schemas.microsoft.com/office/drawing/2017/model3d" xmlns:o="urn:schemas-microsoft-com:office:office" xmlns:r="http://schemas.openxmlformats.org/officeDocument/2006/relationships" xmlns:m="http://schemas.openxmlformats.org/officeDocument/2006/math" xmlns:v="urn:schemas-microsoft-com:vml" xmlns:wp14="http://schemas.microsoft.com/office/word/2010/wordprocessingDrawing" xmlns:wp="http://schemas.openxmlformats.org/drawingml/2006/wordprocessingDrawing" xmlns:w10="urn:schemas-microsoft-com:office:word" xmlns:w="http://schemas.openxmlformats.org/wordprocessingml/2006/main" xmlns:w14="http://schemas.microsoft.com/office/word/2010/wordml" xmlns:w15="http://schemas.microsoft.com/office/word/2012/wordml" xmlns:w16cex="http://schemas.microsoft.com/office/word/2018/wordml/cex" xmlns:w16cid="http://schemas.microsoft.com/office/word/2016/wordml/cid" xmlns:w16="http://schemas.microsoft.com/office/word/2018/wordml" xmlns:w16sdtdh="http://schemas.microsoft.com/office/word/2020/wordml/sdtdatahash" xmlns:w16se="http://schemas.microsoft.com/office/word/2015/wordml/symex" xmlns:wpg="http://schemas.microsoft.com/office/word/2010/wordprocessingGroup" xmlns:wpi="http://schemas.microsoft.com/office/word/2010/wordprocessingInk" xmlns:wne="http://schemas.microsoft.com/office/word/2006/wordml" xmlns:wps="http://schemas.microsoft.com/office/word/2010/wordprocessingShape" mc:Ignorable="w14 w15 w16se w16cid w16 w16cex w16sdtdh wp14">
   <w:body>
     <w:p>
       <w:pPr>
@@ -121,7 +121,7 @@
           </w:tcPr>
           <w:p>
             <w:pPr>
-              <w:pStyle w:val="ListParagraph"/>
+              <w:pStyle w:val="Prrafodelista"/>
               <w:numPr>
                 <w:ilvl w:val="0"/>
                 <w:numId w:val="1"/>
@@ -234,7 +234,7 @@
           </w:tcPr>
           <w:p>
             <w:pPr>
-              <w:pStyle w:val="ListParagraph"/>
+              <w:pStyle w:val="Prrafodelista"/>
               <w:numPr>
                 <w:ilvl w:val="0"/>
                 <w:numId w:val="1"/>
@@ -284,7 +284,7 @@
           </w:p>
           <w:p>
             <w:pPr>
-              <w:pStyle w:val="ListParagraph"/>
+              <w:pStyle w:val="Prrafodelista"/>
               <w:numPr>
                 <w:ilvl w:val="0"/>
                 <w:numId w:val="1"/>
@@ -880,25 +880,7 @@
                 <w:sz w:val="22"/>
                 <w:szCs w:val="22"/>
               </w:rPr>
-              <w:t xml:space="preserve">Req#15: Consult the number of received requests and managed </w:t>
-            </w:r>
-            <w:proofErr w:type="gramStart"/>
-            <w:r>
-              <w:rPr>
-                <w:rFonts w:ascii="Arial" w:hAnsi="Arial" w:cs="Arial"/>
-                <w:sz w:val="22"/>
-                <w:szCs w:val="22"/>
-              </w:rPr>
-              <w:t>in a given</w:t>
-            </w:r>
-            <w:proofErr w:type="gramEnd"/>
-            <w:r>
-              <w:rPr>
-                <w:rFonts w:ascii="Arial" w:hAnsi="Arial" w:cs="Arial"/>
-                <w:sz w:val="22"/>
-                <w:szCs w:val="22"/>
-              </w:rPr>
-              <w:t xml:space="preserve"> month.</w:t>
+              <w:t>Req#15: Consult the number of received requests and managed in a given month.</w:t>
             </w:r>
           </w:p>
           <w:p>
@@ -1014,7 +996,7 @@
           </w:tcPr>
           <w:p>
             <w:pPr>
-              <w:pStyle w:val="ListParagraph"/>
+              <w:pStyle w:val="Prrafodelista"/>
               <w:numPr>
                 <w:ilvl w:val="0"/>
                 <w:numId w:val="1"/>
@@ -1105,7 +1087,7 @@
           </w:p>
           <w:p>
             <w:pPr>
-              <w:pStyle w:val="ListParagraph"/>
+              <w:pStyle w:val="Prrafodelista"/>
               <w:numPr>
                 <w:ilvl w:val="0"/>
                 <w:numId w:val="1"/>
@@ -1131,7 +1113,6 @@
               <w:t xml:space="preserve">The coordinator of the Department of Transformation and Improvement wants his employees (and the rest of collaborators in the university) to utilize the program to manage all the information regarding requests, projects, and statistics. A collaborator should be able </w:t>
             </w:r>
             <w:proofErr w:type="spellStart"/>
-            <w:proofErr w:type="gramStart"/>
             <w:r>
               <w:rPr>
                 <w:rFonts w:ascii="Arial" w:eastAsia="Times New Roman" w:hAnsi="Arial" w:cs="Arial"/>
@@ -1143,7 +1124,6 @@
               <w:t>do</w:t>
             </w:r>
             <w:proofErr w:type="spellEnd"/>
-            <w:proofErr w:type="gramEnd"/>
             <w:r>
               <w:rPr>
                 <w:rFonts w:ascii="Arial" w:eastAsia="Times New Roman" w:hAnsi="Arial" w:cs="Arial"/>
@@ -1167,7 +1147,7 @@
           </w:p>
           <w:p>
             <w:pPr>
-              <w:pStyle w:val="ListParagraph"/>
+              <w:pStyle w:val="Prrafodelista"/>
               <w:numPr>
                 <w:ilvl w:val="0"/>
                 <w:numId w:val="1"/>
@@ -1260,7 +1240,7 @@
           </w:tcPr>
           <w:p>
             <w:pPr>
-              <w:pStyle w:val="ListParagraph"/>
+              <w:pStyle w:val="Prrafodelista"/>
               <w:numPr>
                 <w:ilvl w:val="0"/>
                 <w:numId w:val="1"/>
@@ -1288,7 +1268,7 @@
           </w:p>
           <w:p>
             <w:pPr>
-              <w:pStyle w:val="ListParagraph"/>
+              <w:pStyle w:val="Prrafodelista"/>
               <w:numPr>
                 <w:ilvl w:val="0"/>
                 <w:numId w:val="1"/>
@@ -1316,7 +1296,7 @@
           </w:p>
           <w:p>
             <w:pPr>
-              <w:pStyle w:val="ListParagraph"/>
+              <w:pStyle w:val="Prrafodelista"/>
               <w:numPr>
                 <w:ilvl w:val="0"/>
                 <w:numId w:val="1"/>
@@ -1395,8 +1375,8 @@
       </w:tblPr>
       <w:tblGrid>
         <w:gridCol w:w="1655"/>
-        <w:gridCol w:w="2392"/>
-        <w:gridCol w:w="1651"/>
+        <w:gridCol w:w="2393"/>
+        <w:gridCol w:w="1650"/>
         <w:gridCol w:w="3120"/>
       </w:tblGrid>
       <w:tr>
@@ -1655,27 +1635,7 @@
                 <w:lang w:eastAsia="es-CO"/>
                 <w14:ligatures w14:val="none"/>
               </w:rPr>
-              <w:t xml:space="preserve"> display a “duplicate” message in case it happens. If any other error were to occur, the system will display an invalid information, incomplete </w:t>
-            </w:r>
-            <w:proofErr w:type="gramStart"/>
-            <w:r>
-              <w:rPr>
-                <w:rFonts w:ascii="Arial" w:eastAsia="Times New Roman" w:hAnsi="Arial" w:cs="Arial"/>
-                <w:kern w:val="0"/>
-                <w:lang w:eastAsia="es-CO"/>
-                <w14:ligatures w14:val="none"/>
-              </w:rPr>
-              <w:t>information</w:t>
-            </w:r>
-            <w:proofErr w:type="gramEnd"/>
-            <w:r>
-              <w:rPr>
-                <w:rFonts w:ascii="Arial" w:eastAsia="Times New Roman" w:hAnsi="Arial" w:cs="Arial"/>
-                <w:kern w:val="0"/>
-                <w:lang w:eastAsia="es-CO"/>
-                <w14:ligatures w14:val="none"/>
-              </w:rPr>
-              <w:t xml:space="preserve"> or a general error message.</w:t>
+              <w:t xml:space="preserve"> display a “duplicate” message in case it happens. If any other error were to occur, the system will display an invalid information, incomplete information or a general error message.</w:t>
             </w:r>
           </w:p>
         </w:tc>
@@ -1968,7 +1928,7 @@
           </w:tcPr>
           <w:p>
             <w:pPr>
-              <w:pStyle w:val="ListParagraph"/>
+              <w:pStyle w:val="Prrafodelista"/>
               <w:numPr>
                 <w:ilvl w:val="0"/>
                 <w:numId w:val="5"/>
@@ -1993,7 +1953,7 @@
           </w:p>
           <w:p>
             <w:pPr>
-              <w:pStyle w:val="ListParagraph"/>
+              <w:pStyle w:val="Prrafodelista"/>
               <w:numPr>
                 <w:ilvl w:val="1"/>
                 <w:numId w:val="5"/>
@@ -2018,7 +1978,7 @@
           </w:p>
           <w:p>
             <w:pPr>
-              <w:pStyle w:val="ListParagraph"/>
+              <w:pStyle w:val="Prrafodelista"/>
               <w:numPr>
                 <w:ilvl w:val="1"/>
                 <w:numId w:val="5"/>
@@ -2043,7 +2003,7 @@
           </w:p>
           <w:p>
             <w:pPr>
-              <w:pStyle w:val="ListParagraph"/>
+              <w:pStyle w:val="Prrafodelista"/>
               <w:numPr>
                 <w:ilvl w:val="0"/>
                 <w:numId w:val="5"/>
@@ -2187,7 +2147,7 @@
           </w:tcPr>
           <w:p>
             <w:pPr>
-              <w:pStyle w:val="ListParagraph"/>
+              <w:pStyle w:val="Prrafodelista"/>
               <w:numPr>
                 <w:ilvl w:val="0"/>
                 <w:numId w:val="5"/>
@@ -2329,7 +2289,7 @@
           </w:tcPr>
           <w:p>
             <w:pPr>
-              <w:pStyle w:val="ListParagraph"/>
+              <w:pStyle w:val="Prrafodelista"/>
               <w:numPr>
                 <w:ilvl w:val="0"/>
                 <w:numId w:val="5"/>
@@ -2471,7 +2431,7 @@
           </w:tcPr>
           <w:p>
             <w:pPr>
-              <w:pStyle w:val="ListParagraph"/>
+              <w:pStyle w:val="Prrafodelista"/>
               <w:numPr>
                 <w:ilvl w:val="0"/>
                 <w:numId w:val="5"/>
@@ -2613,7 +2573,7 @@
           </w:tcPr>
           <w:p>
             <w:pPr>
-              <w:pStyle w:val="ListParagraph"/>
+              <w:pStyle w:val="Prrafodelista"/>
               <w:numPr>
                 <w:ilvl w:val="0"/>
                 <w:numId w:val="5"/>
@@ -3303,7 +3263,25 @@
                 <w:lang w:eastAsia="es-CO"/>
                 <w14:ligatures w14:val="none"/>
               </w:rPr>
-              <w:t>A message stating there was an error of unknown cause that didn't allow the community to be registered will be printed.</w:t>
+              <w:t xml:space="preserve">A message stating there was an error of unknown cause that didn't allow </w:t>
+            </w:r>
+            <w:r>
+              <w:rPr>
+                <w:rFonts w:ascii="Arial" w:eastAsia="Times New Roman" w:hAnsi="Arial" w:cs="Arial"/>
+                <w:kern w:val="0"/>
+                <w:lang w:eastAsia="es-CO"/>
+                <w14:ligatures w14:val="none"/>
+              </w:rPr>
+              <w:t xml:space="preserve">the function to work correctly </w:t>
+            </w:r>
+            <w:r>
+              <w:rPr>
+                <w:rFonts w:ascii="Arial" w:eastAsia="Times New Roman" w:hAnsi="Arial" w:cs="Arial"/>
+                <w:kern w:val="0"/>
+                <w:lang w:eastAsia="es-CO"/>
+                <w14:ligatures w14:val="none"/>
+              </w:rPr>
+              <w:t>will be printed.</w:t>
             </w:r>
           </w:p>
         </w:tc>
@@ -4227,7 +4205,7 @@
           </w:tcPr>
           <w:p>
             <w:pPr>
-              <w:pStyle w:val="ListParagraph"/>
+              <w:pStyle w:val="Prrafodelista"/>
               <w:numPr>
                 <w:ilvl w:val="0"/>
                 <w:numId w:val="2"/>
@@ -4369,7 +4347,7 @@
           </w:tcPr>
           <w:p>
             <w:pPr>
-              <w:pStyle w:val="ListParagraph"/>
+              <w:pStyle w:val="Prrafodelista"/>
               <w:numPr>
                 <w:ilvl w:val="0"/>
                 <w:numId w:val="2"/>
@@ -4404,7 +4382,7 @@
           </w:p>
           <w:p>
             <w:pPr>
-              <w:pStyle w:val="ListParagraph"/>
+              <w:pStyle w:val="Prrafodelista"/>
               <w:numPr>
                 <w:ilvl w:val="0"/>
                 <w:numId w:val="2"/>
@@ -4546,7 +4524,7 @@
           </w:tcPr>
           <w:p>
             <w:pPr>
-              <w:pStyle w:val="ListParagraph"/>
+              <w:pStyle w:val="Prrafodelista"/>
               <w:numPr>
                 <w:ilvl w:val="0"/>
                 <w:numId w:val="2"/>
@@ -4688,7 +4666,7 @@
           </w:tcPr>
           <w:p>
             <w:pPr>
-              <w:pStyle w:val="ListParagraph"/>
+              <w:pStyle w:val="Prrafodelista"/>
               <w:numPr>
                 <w:ilvl w:val="0"/>
                 <w:numId w:val="2"/>
@@ -5642,7 +5620,25 @@
                 <w:lang w:eastAsia="es-CO"/>
                 <w14:ligatures w14:val="none"/>
               </w:rPr>
-              <w:t>A message stating there was an error of unknown cause that didn't allow the community to be registered will be printed.</w:t>
+              <w:t xml:space="preserve">A message stating there was an error of unknown cause that didn't allow </w:t>
+            </w:r>
+            <w:r>
+              <w:rPr>
+                <w:rFonts w:ascii="Arial" w:eastAsia="Times New Roman" w:hAnsi="Arial" w:cs="Arial"/>
+                <w:kern w:val="0"/>
+                <w:lang w:eastAsia="es-CO"/>
+                <w14:ligatures w14:val="none"/>
+              </w:rPr>
+              <w:t xml:space="preserve">the function to work correctly </w:t>
+            </w:r>
+            <w:r>
+              <w:rPr>
+                <w:rFonts w:ascii="Arial" w:eastAsia="Times New Roman" w:hAnsi="Arial" w:cs="Arial"/>
+                <w:kern w:val="0"/>
+                <w:lang w:eastAsia="es-CO"/>
+                <w14:ligatures w14:val="none"/>
+              </w:rPr>
+              <w:t>will be printed.</w:t>
             </w:r>
           </w:p>
         </w:tc>
@@ -6454,7 +6450,7 @@
           </w:tcPr>
           <w:p>
             <w:pPr>
-              <w:pStyle w:val="ListParagraph"/>
+              <w:pStyle w:val="Prrafodelista"/>
               <w:numPr>
                 <w:ilvl w:val="0"/>
                 <w:numId w:val="2"/>
@@ -6596,7 +6592,7 @@
           </w:tcPr>
           <w:p>
             <w:pPr>
-              <w:pStyle w:val="ListParagraph"/>
+              <w:pStyle w:val="Prrafodelista"/>
               <w:numPr>
                 <w:ilvl w:val="0"/>
                 <w:numId w:val="2"/>
@@ -6738,7 +6734,7 @@
           </w:tcPr>
           <w:p>
             <w:pPr>
-              <w:pStyle w:val="ListParagraph"/>
+              <w:pStyle w:val="Prrafodelista"/>
               <w:numPr>
                 <w:ilvl w:val="0"/>
                 <w:numId w:val="2"/>
@@ -6763,7 +6759,7 @@
           </w:p>
           <w:p>
             <w:pPr>
-              <w:pStyle w:val="ListParagraph"/>
+              <w:pStyle w:val="Prrafodelista"/>
               <w:numPr>
                 <w:ilvl w:val="0"/>
                 <w:numId w:val="2"/>
@@ -6940,19 +6936,8 @@
                 <w:lang w:eastAsia="es-CO"/>
                 <w14:ligatures w14:val="none"/>
               </w:rPr>
-              <w:t>a date of registration (which will be the one the system provides at the time of registration</w:t>
-            </w:r>
-            <w:proofErr w:type="gramStart"/>
-            <w:r>
-              <w:rPr>
-                <w:rFonts w:ascii="Arial" w:eastAsia="Times New Roman" w:hAnsi="Arial" w:cs="Arial"/>
-                <w:kern w:val="0"/>
-                <w:lang w:eastAsia="es-CO"/>
-                <w14:ligatures w14:val="none"/>
-              </w:rPr>
-              <w:t>)</w:t>
-            </w:r>
-            <w:proofErr w:type="gramEnd"/>
+              <w:t>a date of registration (which will be the one the system provides at the time of registration)</w:t>
+            </w:r>
             <w:r>
               <w:rPr>
                 <w:rFonts w:ascii="Arial" w:eastAsia="Times New Roman" w:hAnsi="Arial" w:cs="Arial"/>
@@ -7757,7 +7742,25 @@
                 <w:lang w:eastAsia="es-CO"/>
                 <w14:ligatures w14:val="none"/>
               </w:rPr>
-              <w:t>A message stating there was an error of unknown cause that didn't allow the community to be registered will be printed.</w:t>
+              <w:t xml:space="preserve">A message stating there was an error of unknown cause that didn't allow </w:t>
+            </w:r>
+            <w:r>
+              <w:rPr>
+                <w:rFonts w:ascii="Arial" w:eastAsia="Times New Roman" w:hAnsi="Arial" w:cs="Arial"/>
+                <w:kern w:val="0"/>
+                <w:lang w:eastAsia="es-CO"/>
+                <w14:ligatures w14:val="none"/>
+              </w:rPr>
+              <w:t xml:space="preserve">the function to work correctly </w:t>
+            </w:r>
+            <w:r>
+              <w:rPr>
+                <w:rFonts w:ascii="Arial" w:eastAsia="Times New Roman" w:hAnsi="Arial" w:cs="Arial"/>
+                <w:kern w:val="0"/>
+                <w:lang w:eastAsia="es-CO"/>
+                <w14:ligatures w14:val="none"/>
+              </w:rPr>
+              <w:t>will be printed.</w:t>
             </w:r>
           </w:p>
         </w:tc>
@@ -8652,7 +8655,7 @@
           </w:tcPr>
           <w:p>
             <w:pPr>
-              <w:pStyle w:val="ListParagraph"/>
+              <w:pStyle w:val="Prrafodelista"/>
               <w:numPr>
                 <w:ilvl w:val="0"/>
                 <w:numId w:val="2"/>
@@ -8677,7 +8680,7 @@
           </w:p>
           <w:p>
             <w:pPr>
-              <w:pStyle w:val="ListParagraph"/>
+              <w:pStyle w:val="Prrafodelista"/>
               <w:numPr>
                 <w:ilvl w:val="0"/>
                 <w:numId w:val="2"/>
@@ -8819,7 +8822,7 @@
           </w:tcPr>
           <w:p>
             <w:pPr>
-              <w:pStyle w:val="ListParagraph"/>
+              <w:pStyle w:val="Prrafodelista"/>
               <w:numPr>
                 <w:ilvl w:val="0"/>
                 <w:numId w:val="2"/>
@@ -8844,7 +8847,7 @@
           </w:p>
           <w:p>
             <w:pPr>
-              <w:pStyle w:val="ListParagraph"/>
+              <w:pStyle w:val="Prrafodelista"/>
               <w:numPr>
                 <w:ilvl w:val="1"/>
                 <w:numId w:val="2"/>
@@ -8869,7 +8872,7 @@
           </w:p>
           <w:p>
             <w:pPr>
-              <w:pStyle w:val="ListParagraph"/>
+              <w:pStyle w:val="Prrafodelista"/>
               <w:numPr>
                 <w:ilvl w:val="1"/>
                 <w:numId w:val="2"/>
@@ -8894,7 +8897,7 @@
           </w:p>
           <w:p>
             <w:pPr>
-              <w:pStyle w:val="ListParagraph"/>
+              <w:pStyle w:val="Prrafodelista"/>
               <w:numPr>
                 <w:ilvl w:val="1"/>
                 <w:numId w:val="2"/>
@@ -8919,7 +8922,7 @@
           </w:p>
           <w:p>
             <w:pPr>
-              <w:pStyle w:val="ListParagraph"/>
+              <w:pStyle w:val="Prrafodelista"/>
               <w:numPr>
                 <w:ilvl w:val="0"/>
                 <w:numId w:val="2"/>
@@ -9746,7 +9749,25 @@
                 <w:lang w:eastAsia="es-CO"/>
                 <w14:ligatures w14:val="none"/>
               </w:rPr>
-              <w:t>A message stating there was an error of unknown cause that didn't allow the community to be registered will be printed.</w:t>
+              <w:t xml:space="preserve">A message stating there was an error of unknown cause that didn't allow </w:t>
+            </w:r>
+            <w:r>
+              <w:rPr>
+                <w:rFonts w:ascii="Arial" w:eastAsia="Times New Roman" w:hAnsi="Arial" w:cs="Arial"/>
+                <w:kern w:val="0"/>
+                <w:lang w:eastAsia="es-CO"/>
+                <w14:ligatures w14:val="none"/>
+              </w:rPr>
+              <w:t xml:space="preserve">the function to work correctly </w:t>
+            </w:r>
+            <w:r>
+              <w:rPr>
+                <w:rFonts w:ascii="Arial" w:eastAsia="Times New Roman" w:hAnsi="Arial" w:cs="Arial"/>
+                <w:kern w:val="0"/>
+                <w:lang w:eastAsia="es-CO"/>
+                <w14:ligatures w14:val="none"/>
+              </w:rPr>
+              <w:t>will be printed.</w:t>
             </w:r>
           </w:p>
         </w:tc>
@@ -10579,7 +10600,7 @@
           </w:tcPr>
           <w:p>
             <w:pPr>
-              <w:pStyle w:val="ListParagraph"/>
+              <w:pStyle w:val="Prrafodelista"/>
               <w:numPr>
                 <w:ilvl w:val="0"/>
                 <w:numId w:val="2"/>
@@ -10604,7 +10625,7 @@
           </w:p>
           <w:p>
             <w:pPr>
-              <w:pStyle w:val="ListParagraph"/>
+              <w:pStyle w:val="Prrafodelista"/>
               <w:numPr>
                 <w:ilvl w:val="0"/>
                 <w:numId w:val="2"/>
@@ -10746,7 +10767,7 @@
           </w:tcPr>
           <w:p>
             <w:pPr>
-              <w:pStyle w:val="ListParagraph"/>
+              <w:pStyle w:val="Prrafodelista"/>
               <w:numPr>
                 <w:ilvl w:val="0"/>
                 <w:numId w:val="2"/>
@@ -10771,7 +10792,7 @@
           </w:p>
           <w:p>
             <w:pPr>
-              <w:pStyle w:val="ListParagraph"/>
+              <w:pStyle w:val="Prrafodelista"/>
               <w:numPr>
                 <w:ilvl w:val="1"/>
                 <w:numId w:val="2"/>
@@ -10796,7 +10817,7 @@
           </w:p>
           <w:p>
             <w:pPr>
-              <w:pStyle w:val="ListParagraph"/>
+              <w:pStyle w:val="Prrafodelista"/>
               <w:numPr>
                 <w:ilvl w:val="1"/>
                 <w:numId w:val="2"/>
@@ -10821,7 +10842,7 @@
           </w:p>
           <w:p>
             <w:pPr>
-              <w:pStyle w:val="ListParagraph"/>
+              <w:pStyle w:val="Prrafodelista"/>
               <w:numPr>
                 <w:ilvl w:val="1"/>
                 <w:numId w:val="2"/>
@@ -10846,7 +10867,7 @@
           </w:p>
           <w:p>
             <w:pPr>
-              <w:pStyle w:val="ListParagraph"/>
+              <w:pStyle w:val="Prrafodelista"/>
               <w:numPr>
                 <w:ilvl w:val="1"/>
                 <w:numId w:val="2"/>
@@ -10871,7 +10892,7 @@
           </w:p>
           <w:p>
             <w:pPr>
-              <w:pStyle w:val="ListParagraph"/>
+              <w:pStyle w:val="Prrafodelista"/>
               <w:numPr>
                 <w:ilvl w:val="0"/>
                 <w:numId w:val="2"/>
@@ -11013,7 +11034,7 @@
           </w:tcPr>
           <w:p>
             <w:pPr>
-              <w:pStyle w:val="ListParagraph"/>
+              <w:pStyle w:val="Prrafodelista"/>
               <w:numPr>
                 <w:ilvl w:val="0"/>
                 <w:numId w:val="2"/>
@@ -11047,7 +11068,7 @@
           </w:p>
           <w:p>
             <w:pPr>
-              <w:pStyle w:val="ListParagraph"/>
+              <w:pStyle w:val="Prrafodelista"/>
               <w:numPr>
                 <w:ilvl w:val="0"/>
                 <w:numId w:val="2"/>
@@ -11189,7 +11210,7 @@
           </w:tcPr>
           <w:p>
             <w:pPr>
-              <w:pStyle w:val="ListParagraph"/>
+              <w:pStyle w:val="Prrafodelista"/>
               <w:numPr>
                 <w:ilvl w:val="0"/>
                 <w:numId w:val="2"/>
@@ -11331,7 +11352,7 @@
           </w:tcPr>
           <w:p>
             <w:pPr>
-              <w:pStyle w:val="ListParagraph"/>
+              <w:pStyle w:val="Prrafodelista"/>
               <w:numPr>
                 <w:ilvl w:val="0"/>
                 <w:numId w:val="2"/>
@@ -11374,7 +11395,7 @@
           </w:p>
           <w:p>
             <w:pPr>
-              <w:pStyle w:val="ListParagraph"/>
+              <w:pStyle w:val="Prrafodelista"/>
               <w:numPr>
                 <w:ilvl w:val="1"/>
                 <w:numId w:val="2"/>
@@ -11399,7 +11420,7 @@
           </w:p>
           <w:p>
             <w:pPr>
-              <w:pStyle w:val="ListParagraph"/>
+              <w:pStyle w:val="Prrafodelista"/>
               <w:numPr>
                 <w:ilvl w:val="1"/>
                 <w:numId w:val="2"/>
@@ -11424,7 +11445,7 @@
           </w:p>
           <w:p>
             <w:pPr>
-              <w:pStyle w:val="ListParagraph"/>
+              <w:pStyle w:val="Prrafodelista"/>
               <w:numPr>
                 <w:ilvl w:val="1"/>
                 <w:numId w:val="2"/>
@@ -11449,7 +11470,7 @@
           </w:p>
           <w:p>
             <w:pPr>
-              <w:pStyle w:val="ListParagraph"/>
+              <w:pStyle w:val="Prrafodelista"/>
               <w:numPr>
                 <w:ilvl w:val="0"/>
                 <w:numId w:val="2"/>
@@ -11591,7 +11612,7 @@
           </w:tcPr>
           <w:p>
             <w:pPr>
-              <w:pStyle w:val="ListParagraph"/>
+              <w:pStyle w:val="Prrafodelista"/>
               <w:numPr>
                 <w:ilvl w:val="0"/>
                 <w:numId w:val="2"/>
@@ -11616,7 +11637,7 @@
           </w:p>
           <w:p>
             <w:pPr>
-              <w:pStyle w:val="ListParagraph"/>
+              <w:pStyle w:val="Prrafodelista"/>
               <w:numPr>
                 <w:ilvl w:val="1"/>
                 <w:numId w:val="2"/>
@@ -11642,7 +11663,7 @@
           </w:p>
           <w:p>
             <w:pPr>
-              <w:pStyle w:val="ListParagraph"/>
+              <w:pStyle w:val="Prrafodelista"/>
               <w:numPr>
                 <w:ilvl w:val="1"/>
                 <w:numId w:val="2"/>
@@ -11667,7 +11688,7 @@
           </w:p>
           <w:p>
             <w:pPr>
-              <w:pStyle w:val="ListParagraph"/>
+              <w:pStyle w:val="Prrafodelista"/>
               <w:numPr>
                 <w:ilvl w:val="1"/>
                 <w:numId w:val="2"/>
@@ -11692,7 +11713,7 @@
           </w:p>
           <w:p>
             <w:pPr>
-              <w:pStyle w:val="ListParagraph"/>
+              <w:pStyle w:val="Prrafodelista"/>
               <w:numPr>
                 <w:ilvl w:val="0"/>
                 <w:numId w:val="2"/>
@@ -12839,7 +12860,25 @@
                 <w:lang w:eastAsia="es-CO"/>
                 <w14:ligatures w14:val="none"/>
               </w:rPr>
-              <w:t>A message stating there was an error of unknown cause that didn't allow the community to be registered will be printed.</w:t>
+              <w:t xml:space="preserve">A message stating there was an error of unknown cause that didn't allow </w:t>
+            </w:r>
+            <w:r>
+              <w:rPr>
+                <w:rFonts w:ascii="Arial" w:eastAsia="Times New Roman" w:hAnsi="Arial" w:cs="Arial"/>
+                <w:kern w:val="0"/>
+                <w:lang w:eastAsia="es-CO"/>
+                <w14:ligatures w14:val="none"/>
+              </w:rPr>
+              <w:t xml:space="preserve">the function to work correctly </w:t>
+            </w:r>
+            <w:r>
+              <w:rPr>
+                <w:rFonts w:ascii="Arial" w:eastAsia="Times New Roman" w:hAnsi="Arial" w:cs="Arial"/>
+                <w:kern w:val="0"/>
+                <w:lang w:eastAsia="es-CO"/>
+                <w14:ligatures w14:val="none"/>
+              </w:rPr>
+              <w:t>will be printed.</w:t>
             </w:r>
           </w:p>
         </w:tc>
@@ -13607,7 +13646,7 @@
           </w:tcPr>
           <w:p>
             <w:pPr>
-              <w:pStyle w:val="ListParagraph"/>
+              <w:pStyle w:val="Prrafodelista"/>
               <w:numPr>
                 <w:ilvl w:val="0"/>
                 <w:numId w:val="2"/>
@@ -13632,7 +13671,7 @@
           </w:p>
           <w:p>
             <w:pPr>
-              <w:pStyle w:val="ListParagraph"/>
+              <w:pStyle w:val="Prrafodelista"/>
               <w:numPr>
                 <w:ilvl w:val="0"/>
                 <w:numId w:val="2"/>
@@ -13774,7 +13813,7 @@
           </w:tcPr>
           <w:p>
             <w:pPr>
-              <w:pStyle w:val="ListParagraph"/>
+              <w:pStyle w:val="Prrafodelista"/>
               <w:numPr>
                 <w:ilvl w:val="0"/>
                 <w:numId w:val="2"/>
@@ -13799,7 +13838,7 @@
           </w:p>
           <w:p>
             <w:pPr>
-              <w:pStyle w:val="ListParagraph"/>
+              <w:pStyle w:val="Prrafodelista"/>
               <w:numPr>
                 <w:ilvl w:val="1"/>
                 <w:numId w:val="2"/>
@@ -13824,7 +13863,7 @@
           </w:p>
           <w:p>
             <w:pPr>
-              <w:pStyle w:val="ListParagraph"/>
+              <w:pStyle w:val="Prrafodelista"/>
               <w:numPr>
                 <w:ilvl w:val="1"/>
                 <w:numId w:val="2"/>
@@ -13849,7 +13888,7 @@
           </w:p>
           <w:p>
             <w:pPr>
-              <w:pStyle w:val="ListParagraph"/>
+              <w:pStyle w:val="Prrafodelista"/>
               <w:numPr>
                 <w:ilvl w:val="1"/>
                 <w:numId w:val="2"/>
@@ -13874,7 +13913,7 @@
           </w:p>
           <w:p>
             <w:pPr>
-              <w:pStyle w:val="ListParagraph"/>
+              <w:pStyle w:val="Prrafodelista"/>
               <w:numPr>
                 <w:ilvl w:val="1"/>
                 <w:numId w:val="2"/>
@@ -13899,7 +13938,7 @@
           </w:p>
           <w:p>
             <w:pPr>
-              <w:pStyle w:val="ListParagraph"/>
+              <w:pStyle w:val="Prrafodelista"/>
               <w:numPr>
                 <w:ilvl w:val="0"/>
                 <w:numId w:val="2"/>
@@ -14041,7 +14080,7 @@
           </w:tcPr>
           <w:p>
             <w:pPr>
-              <w:pStyle w:val="ListParagraph"/>
+              <w:pStyle w:val="Prrafodelista"/>
               <w:numPr>
                 <w:ilvl w:val="0"/>
                 <w:numId w:val="2"/>
@@ -14076,7 +14115,7 @@
           </w:p>
           <w:p>
             <w:pPr>
-              <w:pStyle w:val="ListParagraph"/>
+              <w:pStyle w:val="Prrafodelista"/>
               <w:numPr>
                 <w:ilvl w:val="0"/>
                 <w:numId w:val="2"/>
@@ -14218,7 +14257,7 @@
           </w:tcPr>
           <w:p>
             <w:pPr>
-              <w:pStyle w:val="ListParagraph"/>
+              <w:pStyle w:val="Prrafodelista"/>
               <w:numPr>
                 <w:ilvl w:val="0"/>
                 <w:numId w:val="2"/>
@@ -14360,7 +14399,7 @@
           </w:tcPr>
           <w:p>
             <w:pPr>
-              <w:pStyle w:val="ListParagraph"/>
+              <w:pStyle w:val="Prrafodelista"/>
               <w:numPr>
                 <w:ilvl w:val="0"/>
                 <w:numId w:val="2"/>
@@ -15488,7 +15527,25 @@
                 <w:lang w:eastAsia="es-CO"/>
                 <w14:ligatures w14:val="none"/>
               </w:rPr>
-              <w:t>A message stating there was an error of unknown cause that didn't allow the community to be registered will be printed.</w:t>
+              <w:t xml:space="preserve">A message stating there was an error of unknown cause that didn't allow </w:t>
+            </w:r>
+            <w:r>
+              <w:rPr>
+                <w:rFonts w:ascii="Arial" w:eastAsia="Times New Roman" w:hAnsi="Arial" w:cs="Arial"/>
+                <w:kern w:val="0"/>
+                <w:lang w:eastAsia="es-CO"/>
+                <w14:ligatures w14:val="none"/>
+              </w:rPr>
+              <w:t xml:space="preserve">the function to work correctly </w:t>
+            </w:r>
+            <w:r>
+              <w:rPr>
+                <w:rFonts w:ascii="Arial" w:eastAsia="Times New Roman" w:hAnsi="Arial" w:cs="Arial"/>
+                <w:kern w:val="0"/>
+                <w:lang w:eastAsia="es-CO"/>
+                <w14:ligatures w14:val="none"/>
+              </w:rPr>
+              <w:t>will be printed.</w:t>
             </w:r>
           </w:p>
         </w:tc>
@@ -15955,27 +16012,7 @@
                 <w:lang w:eastAsia="es-CO"/>
                 <w14:ligatures w14:val="none"/>
               </w:rPr>
-              <w:t xml:space="preserve">The system allows the user to close a project by selecting it from a menu that displays all the registered projects. If there are no registered projects, the system will prompt that there must be at least one project </w:t>
-            </w:r>
-            <w:proofErr w:type="gramStart"/>
-            <w:r>
-              <w:rPr>
-                <w:rFonts w:ascii="Arial" w:eastAsia="Times New Roman" w:hAnsi="Arial" w:cs="Arial"/>
-                <w:kern w:val="0"/>
-                <w:lang w:eastAsia="es-CO"/>
-                <w14:ligatures w14:val="none"/>
-              </w:rPr>
-              <w:t>in order to</w:t>
-            </w:r>
-            <w:proofErr w:type="gramEnd"/>
-            <w:r>
-              <w:rPr>
-                <w:rFonts w:ascii="Arial" w:eastAsia="Times New Roman" w:hAnsi="Arial" w:cs="Arial"/>
-                <w:kern w:val="0"/>
-                <w:lang w:eastAsia="es-CO"/>
-                <w14:ligatures w14:val="none"/>
-              </w:rPr>
-              <w:t xml:space="preserve"> close one. After the project is selected, the user must enter the date </w:t>
+              <w:t xml:space="preserve">The system allows the user to close a project by selecting it from a menu that displays all the registered projects. If there are no registered projects, the system will prompt that there must be at least one project in order to close one. After the project is selected, the user must enter the date </w:t>
             </w:r>
             <w:r>
               <w:rPr>
@@ -16304,7 +16341,7 @@
           </w:tcPr>
           <w:p>
             <w:pPr>
-              <w:pStyle w:val="ListParagraph"/>
+              <w:pStyle w:val="Prrafodelista"/>
               <w:numPr>
                 <w:ilvl w:val="0"/>
                 <w:numId w:val="2"/>
@@ -16329,7 +16366,7 @@
           </w:p>
           <w:p>
             <w:pPr>
-              <w:pStyle w:val="ListParagraph"/>
+              <w:pStyle w:val="Prrafodelista"/>
               <w:numPr>
                 <w:ilvl w:val="0"/>
                 <w:numId w:val="2"/>
@@ -16471,7 +16508,7 @@
           </w:tcPr>
           <w:p>
             <w:pPr>
-              <w:pStyle w:val="ListParagraph"/>
+              <w:pStyle w:val="Prrafodelista"/>
               <w:numPr>
                 <w:ilvl w:val="0"/>
                 <w:numId w:val="2"/>
@@ -16491,12 +16528,23 @@
                 <w:lang w:eastAsia="es-CO"/>
                 <w14:ligatures w14:val="none"/>
               </w:rPr>
-              <w:t>Must be a date later than the registration date.</w:t>
-            </w:r>
-          </w:p>
-          <w:p>
-            <w:pPr>
-              <w:pStyle w:val="ListParagraph"/>
+              <w:t>Dd-mm-</w:t>
+            </w:r>
+            <w:proofErr w:type="spellStart"/>
+            <w:r>
+              <w:rPr>
+                <w:rFonts w:ascii="Arial" w:eastAsia="Times New Roman" w:hAnsi="Arial" w:cs="Arial"/>
+                <w:kern w:val="0"/>
+                <w:lang w:eastAsia="es-CO"/>
+                <w14:ligatures w14:val="none"/>
+              </w:rPr>
+              <w:t>yyyy</w:t>
+            </w:r>
+            <w:proofErr w:type="spellEnd"/>
+          </w:p>
+          <w:p>
+            <w:pPr>
+              <w:pStyle w:val="Prrafodelista"/>
               <w:numPr>
                 <w:ilvl w:val="0"/>
                 <w:numId w:val="2"/>
@@ -16516,7 +16564,41 @@
                 <w:lang w:eastAsia="es-CO"/>
                 <w14:ligatures w14:val="none"/>
               </w:rPr>
+              <w:t xml:space="preserve">Must be a date later than the </w:t>
+            </w:r>
+            <w:r>
+              <w:rPr>
+                <w:rFonts w:ascii="Arial" w:eastAsia="Times New Roman" w:hAnsi="Arial" w:cs="Arial"/>
+                <w:kern w:val="0"/>
+                <w:lang w:eastAsia="es-CO"/>
+                <w14:ligatures w14:val="none"/>
+              </w:rPr>
               <w:lastRenderedPageBreak/>
+              <w:t>registration date.</w:t>
+            </w:r>
+          </w:p>
+          <w:p>
+            <w:pPr>
+              <w:pStyle w:val="Prrafodelista"/>
+              <w:numPr>
+                <w:ilvl w:val="0"/>
+                <w:numId w:val="2"/>
+              </w:numPr>
+              <w:spacing w:after="0" w:line="240" w:lineRule="auto"/>
+              <w:rPr>
+                <w:rFonts w:ascii="Arial" w:eastAsia="Times New Roman" w:hAnsi="Arial" w:cs="Arial"/>
+                <w:kern w:val="0"/>
+                <w:lang w:eastAsia="es-CO"/>
+                <w14:ligatures w14:val="none"/>
+              </w:rPr>
+            </w:pPr>
+            <w:r>
+              <w:rPr>
+                <w:rFonts w:ascii="Arial" w:eastAsia="Times New Roman" w:hAnsi="Arial" w:cs="Arial"/>
+                <w:kern w:val="0"/>
+                <w:lang w:eastAsia="es-CO"/>
+                <w14:ligatures w14:val="none"/>
+              </w:rPr>
               <w:t>Mandatory</w:t>
             </w:r>
           </w:p>
@@ -16602,27 +16684,7 @@
                 <w:lang w:eastAsia="es-CO"/>
                 <w14:ligatures w14:val="none"/>
               </w:rPr>
-              <w:t xml:space="preserve">The system allows the user to close a project by selecting it from a menu that displays all the registered projects. If there are no registered projects, the system will prompt that there must be at least one project </w:t>
-            </w:r>
-            <w:proofErr w:type="gramStart"/>
-            <w:r>
-              <w:rPr>
-                <w:rFonts w:ascii="Arial" w:eastAsia="Times New Roman" w:hAnsi="Arial" w:cs="Arial"/>
-                <w:kern w:val="0"/>
-                <w:lang w:eastAsia="es-CO"/>
-                <w14:ligatures w14:val="none"/>
-              </w:rPr>
-              <w:t>in order to</w:t>
-            </w:r>
-            <w:proofErr w:type="gramEnd"/>
-            <w:r>
-              <w:rPr>
-                <w:rFonts w:ascii="Arial" w:eastAsia="Times New Roman" w:hAnsi="Arial" w:cs="Arial"/>
-                <w:kern w:val="0"/>
-                <w:lang w:eastAsia="es-CO"/>
-                <w14:ligatures w14:val="none"/>
-              </w:rPr>
-              <w:t xml:space="preserve"> close one. </w:t>
+              <w:t xml:space="preserve">The system allows the user to close a project by selecting it from a menu that displays all the registered projects. If there are no registered projects, the system will prompt that there must be at least one project in order to close one. </w:t>
             </w:r>
             <w:r>
               <w:rPr>
@@ -17409,7 +17471,25 @@
                 <w:lang w:eastAsia="es-CO"/>
                 <w14:ligatures w14:val="none"/>
               </w:rPr>
-              <w:t>A message stating there was an error of unknown cause that didn't allow the community to be registered will be printed.</w:t>
+              <w:t xml:space="preserve">A message stating there was an error of unknown cause that didn't allow </w:t>
+            </w:r>
+            <w:r>
+              <w:rPr>
+                <w:rFonts w:ascii="Arial" w:eastAsia="Times New Roman" w:hAnsi="Arial" w:cs="Arial"/>
+                <w:kern w:val="0"/>
+                <w:lang w:eastAsia="es-CO"/>
+                <w14:ligatures w14:val="none"/>
+              </w:rPr>
+              <w:t xml:space="preserve">the function to work correctly </w:t>
+            </w:r>
+            <w:r>
+              <w:rPr>
+                <w:rFonts w:ascii="Arial" w:eastAsia="Times New Roman" w:hAnsi="Arial" w:cs="Arial"/>
+                <w:kern w:val="0"/>
+                <w:lang w:eastAsia="es-CO"/>
+                <w14:ligatures w14:val="none"/>
+              </w:rPr>
+              <w:t>will be printed.</w:t>
             </w:r>
           </w:p>
         </w:tc>
@@ -17686,7 +17766,7 @@
                 <w:lang w:eastAsia="es-CO"/>
                 <w14:ligatures w14:val="none"/>
               </w:rPr>
-              <w:t xml:space="preserve">A message stating that there are mistakes in the inputted information </w:t>
+              <w:t xml:space="preserve">A message stating that there are </w:t>
             </w:r>
             <w:r>
               <w:rPr>
@@ -17696,7 +17776,7 @@
                 <w14:ligatures w14:val="none"/>
               </w:rPr>
               <w:lastRenderedPageBreak/>
-              <w:t>(don’t follow the conditions)</w:t>
+              <w:t>mistakes in the inputted information (don’t follow the conditions)</w:t>
             </w:r>
           </w:p>
         </w:tc>
@@ -18242,7 +18322,7 @@
           </w:tcPr>
           <w:p>
             <w:pPr>
-              <w:pStyle w:val="ListParagraph"/>
+              <w:pStyle w:val="Prrafodelista"/>
               <w:numPr>
                 <w:ilvl w:val="0"/>
                 <w:numId w:val="2"/>
@@ -18262,6 +18342,42 @@
                 <w:lang w:eastAsia="es-CO"/>
                 <w14:ligatures w14:val="none"/>
               </w:rPr>
+              <w:t>Dd-mm-</w:t>
+            </w:r>
+            <w:proofErr w:type="spellStart"/>
+            <w:r>
+              <w:rPr>
+                <w:rFonts w:ascii="Arial" w:eastAsia="Times New Roman" w:hAnsi="Arial" w:cs="Arial"/>
+                <w:kern w:val="0"/>
+                <w:lang w:eastAsia="es-CO"/>
+                <w14:ligatures w14:val="none"/>
+              </w:rPr>
+              <w:t>yyyy</w:t>
+            </w:r>
+            <w:proofErr w:type="spellEnd"/>
+          </w:p>
+          <w:p>
+            <w:pPr>
+              <w:pStyle w:val="Prrafodelista"/>
+              <w:numPr>
+                <w:ilvl w:val="0"/>
+                <w:numId w:val="2"/>
+              </w:numPr>
+              <w:spacing w:after="0" w:line="240" w:lineRule="auto"/>
+              <w:rPr>
+                <w:rFonts w:ascii="Arial" w:eastAsia="Times New Roman" w:hAnsi="Arial" w:cs="Arial"/>
+                <w:kern w:val="0"/>
+                <w:lang w:eastAsia="es-CO"/>
+                <w14:ligatures w14:val="none"/>
+              </w:rPr>
+            </w:pPr>
+            <w:r>
+              <w:rPr>
+                <w:rFonts w:ascii="Arial" w:eastAsia="Times New Roman" w:hAnsi="Arial" w:cs="Arial"/>
+                <w:kern w:val="0"/>
+                <w:lang w:eastAsia="es-CO"/>
+                <w14:ligatures w14:val="none"/>
+              </w:rPr>
               <w:t xml:space="preserve">The users are required to input the date that will determine the projects to be </w:t>
             </w:r>
             <w:r>
@@ -18276,7 +18392,7 @@
           </w:p>
           <w:p>
             <w:pPr>
-              <w:pStyle w:val="ListParagraph"/>
+              <w:pStyle w:val="Prrafodelista"/>
               <w:numPr>
                 <w:ilvl w:val="0"/>
                 <w:numId w:val="2"/>
@@ -18443,56 +18559,16 @@
                 <w:lang w:eastAsia="es-CO"/>
                 <w14:ligatures w14:val="none"/>
               </w:rPr>
-              <w:t xml:space="preserve"> the </w:t>
-            </w:r>
-            <w:proofErr w:type="gramStart"/>
-            <w:r>
-              <w:rPr>
-                <w:rFonts w:ascii="Arial" w:eastAsia="Times New Roman" w:hAnsi="Arial" w:cs="Arial"/>
-                <w:kern w:val="0"/>
-                <w:lang w:eastAsia="es-CO"/>
-                <w14:ligatures w14:val="none"/>
-              </w:rPr>
-              <w:t>priority</w:t>
-            </w:r>
-            <w:proofErr w:type="gramEnd"/>
-            <w:r>
-              <w:rPr>
-                <w:rFonts w:ascii="Arial" w:eastAsia="Times New Roman" w:hAnsi="Arial" w:cs="Arial"/>
-                <w:kern w:val="0"/>
-                <w:lang w:eastAsia="es-CO"/>
-                <w14:ligatures w14:val="none"/>
-              </w:rPr>
-              <w:t xml:space="preserve"> and the estimated deadline. Additionally, the project list per collaborator must be ordered not only by priority. </w:t>
-            </w:r>
-            <w:r>
-              <w:rPr>
-                <w:rFonts w:ascii="Arial" w:eastAsia="Times New Roman" w:hAnsi="Arial" w:cs="Arial"/>
-                <w:kern w:val="0"/>
-                <w:lang w:eastAsia="es-CO"/>
-                <w14:ligatures w14:val="none"/>
-              </w:rPr>
-              <w:t xml:space="preserve">If there are no preregistered projects before selecting this option </w:t>
-            </w:r>
-            <w:proofErr w:type="gramStart"/>
-            <w:r>
-              <w:rPr>
-                <w:rFonts w:ascii="Arial" w:eastAsia="Times New Roman" w:hAnsi="Arial" w:cs="Arial"/>
-                <w:kern w:val="0"/>
-                <w:lang w:eastAsia="es-CO"/>
-                <w14:ligatures w14:val="none"/>
-              </w:rPr>
-              <w:t>an</w:t>
-            </w:r>
-            <w:proofErr w:type="gramEnd"/>
-            <w:r>
-              <w:rPr>
-                <w:rFonts w:ascii="Arial" w:eastAsia="Times New Roman" w:hAnsi="Arial" w:cs="Arial"/>
-                <w:kern w:val="0"/>
-                <w:lang w:eastAsia="es-CO"/>
-                <w14:ligatures w14:val="none"/>
-              </w:rPr>
-              <w:t xml:space="preserve"> “at least one project” message will be printed. If there is any other type of error, a general error message will be shown.</w:t>
+              <w:t xml:space="preserve"> the priority and the estimated deadline. Additionally, the project list per collaborator must be ordered not only by priority. </w:t>
+            </w:r>
+            <w:r>
+              <w:rPr>
+                <w:rFonts w:ascii="Arial" w:eastAsia="Times New Roman" w:hAnsi="Arial" w:cs="Arial"/>
+                <w:kern w:val="0"/>
+                <w:lang w:eastAsia="es-CO"/>
+                <w14:ligatures w14:val="none"/>
+              </w:rPr>
+              <w:t>If there are no preregistered projects before selecting this option an “at least one project” message will be printed. If there is any other type of error, a general error message will be shown.</w:t>
             </w:r>
           </w:p>
         </w:tc>
@@ -18538,6 +18614,7 @@
                 <w:lang w:eastAsia="es-CO"/>
                 <w14:ligatures w14:val="none"/>
               </w:rPr>
+              <w:lastRenderedPageBreak/>
               <w:t>Outputs</w:t>
             </w:r>
           </w:p>
@@ -19234,7 +19311,25 @@
                 <w:lang w:eastAsia="es-CO"/>
                 <w14:ligatures w14:val="none"/>
               </w:rPr>
-              <w:t>A message stating there was an error of unknown cause that didn't allow the community to be registered will be printed.</w:t>
+              <w:t xml:space="preserve">A message stating there was an error of unknown cause that didn't allow </w:t>
+            </w:r>
+            <w:r>
+              <w:rPr>
+                <w:rFonts w:ascii="Arial" w:eastAsia="Times New Roman" w:hAnsi="Arial" w:cs="Arial"/>
+                <w:kern w:val="0"/>
+                <w:lang w:eastAsia="es-CO"/>
+                <w14:ligatures w14:val="none"/>
+              </w:rPr>
+              <w:t xml:space="preserve">the function to work correctly </w:t>
+            </w:r>
+            <w:r>
+              <w:rPr>
+                <w:rFonts w:ascii="Arial" w:eastAsia="Times New Roman" w:hAnsi="Arial" w:cs="Arial"/>
+                <w:kern w:val="0"/>
+                <w:lang w:eastAsia="es-CO"/>
+                <w14:ligatures w14:val="none"/>
+              </w:rPr>
+              <w:t>will be printed.</w:t>
             </w:r>
           </w:p>
         </w:tc>
@@ -19423,7 +19518,7 @@
                 <w:lang w:eastAsia="es-CO"/>
                 <w14:ligatures w14:val="none"/>
               </w:rPr>
-              <w:t xml:space="preserve">After selecting the option to display project information based on a query date, the user can choose one of the IDs printed in the matrix to view detailed project information. If the user inputs "0", this step is skipped. Before selecting the ID, the system verifies there was at least one preregistered project and one shown project based on the query date (using the criteria of "at least one project" and "Empty Date" stated in Req#8). Subsequently, it searches for the project using its ID; if not found, a "nonexistent project" message is printed. Any errors like </w:t>
+              <w:t xml:space="preserve">After selecting the option to display project information based on a query date, the user can choose one of the IDs printed in the matrix to view detailed project information. If the user inputs "0", this step is skipped. Before selecting the ID, the system verifies there was at least one preregistered project and one shown project based on the query </w:t>
             </w:r>
             <w:r>
               <w:rPr>
@@ -19433,7 +19528,7 @@
                 <w14:ligatures w14:val="none"/>
               </w:rPr>
               <w:lastRenderedPageBreak/>
-              <w:t>invalid or incomplete information prompt appropriate messages. If there are any other errors, a general error message is displayed.</w:t>
+              <w:t>date (using the criteria of "at least one project" and "Empty Date" stated in Req#8). Subsequently, it searches for the project using its ID; if not found, a "nonexistent project" message is printed. Any errors like invalid or incomplete information prompt appropriate messages. If there are any other errors, a general error message is displayed.</w:t>
             </w:r>
           </w:p>
         </w:tc>
@@ -19727,7 +19822,7 @@
           </w:tcPr>
           <w:p>
             <w:pPr>
-              <w:pStyle w:val="ListParagraph"/>
+              <w:pStyle w:val="Prrafodelista"/>
               <w:numPr>
                 <w:ilvl w:val="0"/>
                 <w:numId w:val="2"/>
@@ -19752,7 +19847,7 @@
           </w:p>
           <w:p>
             <w:pPr>
-              <w:pStyle w:val="ListParagraph"/>
+              <w:pStyle w:val="Prrafodelista"/>
               <w:numPr>
                 <w:ilvl w:val="0"/>
                 <w:numId w:val="2"/>
@@ -20514,17 +20609,25 @@
                 <w:lang w:eastAsia="es-CO"/>
                 <w14:ligatures w14:val="none"/>
               </w:rPr>
-              <w:t xml:space="preserve">A message stating there was an error </w:t>
-            </w:r>
-            <w:r>
-              <w:rPr>
-                <w:rFonts w:ascii="Arial" w:eastAsia="Times New Roman" w:hAnsi="Arial" w:cs="Arial"/>
-                <w:kern w:val="0"/>
-                <w:lang w:eastAsia="es-CO"/>
-                <w14:ligatures w14:val="none"/>
-              </w:rPr>
-              <w:lastRenderedPageBreak/>
-              <w:t>of unknown cause that didn't allow the community to be registered will be printed.</w:t>
+              <w:t xml:space="preserve">A message stating there was an error of unknown cause that didn't allow </w:t>
+            </w:r>
+            <w:r>
+              <w:rPr>
+                <w:rFonts w:ascii="Arial" w:eastAsia="Times New Roman" w:hAnsi="Arial" w:cs="Arial"/>
+                <w:kern w:val="0"/>
+                <w:lang w:eastAsia="es-CO"/>
+                <w14:ligatures w14:val="none"/>
+              </w:rPr>
+              <w:t xml:space="preserve">the function to work correctly </w:t>
+            </w:r>
+            <w:r>
+              <w:rPr>
+                <w:rFonts w:ascii="Arial" w:eastAsia="Times New Roman" w:hAnsi="Arial" w:cs="Arial"/>
+                <w:kern w:val="0"/>
+                <w:lang w:eastAsia="es-CO"/>
+                <w14:ligatures w14:val="none"/>
+              </w:rPr>
+              <w:t>will be printed.</w:t>
             </w:r>
           </w:p>
         </w:tc>
@@ -20821,8 +20924,8 @@
       </w:tblPr>
       <w:tblGrid>
         <w:gridCol w:w="1655"/>
-        <w:gridCol w:w="3009"/>
-        <w:gridCol w:w="2084"/>
+        <w:gridCol w:w="3010"/>
+        <w:gridCol w:w="2083"/>
         <w:gridCol w:w="2070"/>
       </w:tblGrid>
       <w:tr>
@@ -21311,7 +21414,7 @@
           </w:tcPr>
           <w:p>
             <w:pPr>
-              <w:pStyle w:val="ListParagraph"/>
+              <w:pStyle w:val="Prrafodelista"/>
               <w:numPr>
                 <w:ilvl w:val="0"/>
                 <w:numId w:val="2"/>
@@ -21345,7 +21448,7 @@
           </w:p>
           <w:p>
             <w:pPr>
-              <w:pStyle w:val="ListParagraph"/>
+              <w:pStyle w:val="Prrafodelista"/>
               <w:numPr>
                 <w:ilvl w:val="0"/>
                 <w:numId w:val="2"/>
@@ -22294,7 +22397,25 @@
                 <w:lang w:eastAsia="es-CO"/>
                 <w14:ligatures w14:val="none"/>
               </w:rPr>
-              <w:t>A message stating there was an error of unknown cause that didn't allow the community to be registered will be printed.</w:t>
+              <w:t xml:space="preserve">A message stating there was an error of unknown cause that didn't allow </w:t>
+            </w:r>
+            <w:r>
+              <w:rPr>
+                <w:rFonts w:ascii="Arial" w:eastAsia="Times New Roman" w:hAnsi="Arial" w:cs="Arial"/>
+                <w:kern w:val="0"/>
+                <w:lang w:eastAsia="es-CO"/>
+                <w14:ligatures w14:val="none"/>
+              </w:rPr>
+              <w:t xml:space="preserve">the function to work correctly </w:t>
+            </w:r>
+            <w:r>
+              <w:rPr>
+                <w:rFonts w:ascii="Arial" w:eastAsia="Times New Roman" w:hAnsi="Arial" w:cs="Arial"/>
+                <w:kern w:val="0"/>
+                <w:lang w:eastAsia="es-CO"/>
+                <w14:ligatures w14:val="none"/>
+              </w:rPr>
+              <w:t>will be printed.</w:t>
             </w:r>
           </w:p>
         </w:tc>
@@ -22764,25 +22885,7 @@
                 <w:lang w:eastAsia="es-CO"/>
                 <w14:ligatures w14:val="none"/>
               </w:rPr>
-              <w:t xml:space="preserve">The program lets the user evaluate the efficiency of a Transformation/Improvement project by selecting one from the displayed list of closed projects. It calculates </w:t>
-            </w:r>
-            <w:r>
-              <w:rPr>
-                <w:rFonts w:ascii="Arial" w:eastAsia="Times New Roman" w:hAnsi="Arial" w:cs="Arial"/>
-                <w:kern w:val="0"/>
-                <w:lang w:eastAsia="es-CO"/>
-                <w14:ligatures w14:val="none"/>
-              </w:rPr>
-              <w:t>efficiency</w:t>
-            </w:r>
-            <w:r>
-              <w:rPr>
-                <w:rFonts w:ascii="Arial" w:eastAsia="Times New Roman" w:hAnsi="Arial" w:cs="Arial"/>
-                <w:kern w:val="0"/>
-                <w:lang w:eastAsia="es-CO"/>
-                <w14:ligatures w14:val="none"/>
-              </w:rPr>
-              <w:t xml:space="preserve"> using the formula</w:t>
+              <w:t>The program lets the user evaluate the efficiency of a Transformation/Improvement project by selecting one from the displayed list of closed projects. It calculates efficiency using the formula</w:t>
             </w:r>
             <w:r>
               <w:rPr>
@@ -23182,7 +23285,7 @@
           </w:tcPr>
           <w:p>
             <w:pPr>
-              <w:pStyle w:val="ListParagraph"/>
+              <w:pStyle w:val="Prrafodelista"/>
               <w:numPr>
                 <w:ilvl w:val="0"/>
                 <w:numId w:val="2"/>
@@ -23207,7 +23310,7 @@
           </w:p>
           <w:p>
             <w:pPr>
-              <w:pStyle w:val="ListParagraph"/>
+              <w:pStyle w:val="Prrafodelista"/>
               <w:numPr>
                 <w:ilvl w:val="0"/>
                 <w:numId w:val="2"/>
@@ -23374,25 +23477,7 @@
                     <w:lang w:eastAsia="es-CO"/>
                     <w14:ligatures w14:val="none"/>
                   </w:rPr>
-                  <m:t>Project Efficiency</m:t>
-                </m:r>
-                <m:r>
-                  <w:rPr>
-                    <w:rFonts w:ascii="Cambria Math" w:eastAsia="Times New Roman" w:hAnsi="Cambria Math" w:cs="Arial"/>
-                    <w:kern w:val="0"/>
-                    <w:lang w:eastAsia="es-CO"/>
-                    <w14:ligatures w14:val="none"/>
-                  </w:rPr>
-                  <m:t xml:space="preserve">= </m:t>
-                </m:r>
-                <m:r>
-                  <w:rPr>
-                    <w:rFonts w:ascii="Cambria Math" w:eastAsia="Times New Roman" w:hAnsi="Cambria Math" w:cs="Arial"/>
-                    <w:kern w:val="0"/>
-                    <w:lang w:eastAsia="es-CO"/>
-                    <w14:ligatures w14:val="none"/>
-                  </w:rPr>
-                  <m:t>1-</m:t>
+                  <m:t>Project Efficiency= 1-</m:t>
                 </m:r>
                 <m:f>
                   <m:fPr>
@@ -24008,25 +24093,7 @@
                 <w:lang w:eastAsia="es-CO"/>
                 <w14:ligatures w14:val="none"/>
               </w:rPr>
-              <w:t xml:space="preserve">At least one </w:t>
-            </w:r>
-            <w:r>
-              <w:rPr>
-                <w:rFonts w:ascii="Arial" w:eastAsia="Times New Roman" w:hAnsi="Arial" w:cs="Arial"/>
-                <w:kern w:val="0"/>
-                <w:lang w:eastAsia="es-CO"/>
-                <w14:ligatures w14:val="none"/>
-              </w:rPr>
-              <w:t xml:space="preserve">closed </w:t>
-            </w:r>
-            <w:r>
-              <w:rPr>
-                <w:rFonts w:ascii="Arial" w:eastAsia="Times New Roman" w:hAnsi="Arial" w:cs="Arial"/>
-                <w:kern w:val="0"/>
-                <w:lang w:eastAsia="es-CO"/>
-                <w14:ligatures w14:val="none"/>
-              </w:rPr>
-              <w:t>project</w:t>
+              <w:t>At least one closed project</w:t>
             </w:r>
           </w:p>
         </w:tc>
@@ -24100,25 +24167,7 @@
                 <w:lang w:eastAsia="es-CO"/>
                 <w14:ligatures w14:val="none"/>
               </w:rPr>
-              <w:t xml:space="preserve">A message stating that there should be at least on registered </w:t>
-            </w:r>
-            <w:r>
-              <w:rPr>
-                <w:rFonts w:ascii="Arial" w:eastAsia="Times New Roman" w:hAnsi="Arial" w:cs="Arial"/>
-                <w:kern w:val="0"/>
-                <w:lang w:eastAsia="es-CO"/>
-                <w14:ligatures w14:val="none"/>
-              </w:rPr>
-              <w:t xml:space="preserve">closed </w:t>
-            </w:r>
-            <w:r>
-              <w:rPr>
-                <w:rFonts w:ascii="Arial" w:eastAsia="Times New Roman" w:hAnsi="Arial" w:cs="Arial"/>
-                <w:kern w:val="0"/>
-                <w:lang w:eastAsia="es-CO"/>
-                <w14:ligatures w14:val="none"/>
-              </w:rPr>
-              <w:t>project will be printed.</w:t>
+              <w:t>A message stating that there should be at least on registered closed project will be printed.</w:t>
             </w:r>
           </w:p>
         </w:tc>
@@ -24257,7 +24306,25 @@
                 <w:lang w:eastAsia="es-CO"/>
                 <w14:ligatures w14:val="none"/>
               </w:rPr>
-              <w:t>A message stating there was an error of unknown cause that didn't allow the community to be registered will be printed.</w:t>
+              <w:t xml:space="preserve">A message stating there was an error of unknown cause that didn't allow </w:t>
+            </w:r>
+            <w:r>
+              <w:rPr>
+                <w:rFonts w:ascii="Arial" w:eastAsia="Times New Roman" w:hAnsi="Arial" w:cs="Arial"/>
+                <w:kern w:val="0"/>
+                <w:lang w:eastAsia="es-CO"/>
+                <w14:ligatures w14:val="none"/>
+              </w:rPr>
+              <w:t xml:space="preserve">the function to work correctly </w:t>
+            </w:r>
+            <w:r>
+              <w:rPr>
+                <w:rFonts w:ascii="Arial" w:eastAsia="Times New Roman" w:hAnsi="Arial" w:cs="Arial"/>
+                <w:kern w:val="0"/>
+                <w:lang w:eastAsia="es-CO"/>
+                <w14:ligatures w14:val="none"/>
+              </w:rPr>
+              <w:t>will be printed.</w:t>
             </w:r>
           </w:p>
         </w:tc>
@@ -25053,7 +25120,7 @@
           </w:tcPr>
           <w:p>
             <w:pPr>
-              <w:pStyle w:val="ListParagraph"/>
+              <w:pStyle w:val="Prrafodelista"/>
               <w:numPr>
                 <w:ilvl w:val="0"/>
                 <w:numId w:val="2"/>
@@ -25078,7 +25145,7 @@
           </w:p>
           <w:p>
             <w:pPr>
-              <w:pStyle w:val="ListParagraph"/>
+              <w:pStyle w:val="Prrafodelista"/>
               <w:numPr>
                 <w:ilvl w:val="0"/>
                 <w:numId w:val="2"/>
@@ -25748,25 +25815,7 @@
                 <w:lang w:eastAsia="es-CO"/>
                 <w14:ligatures w14:val="none"/>
               </w:rPr>
-              <w:t>A message stating that there must be at least o</w:t>
-            </w:r>
-            <w:r>
-              <w:rPr>
-                <w:rFonts w:ascii="Arial" w:eastAsia="Times New Roman" w:hAnsi="Arial" w:cs="Arial"/>
-                <w:kern w:val="0"/>
-                <w:lang w:eastAsia="es-CO"/>
-                <w14:ligatures w14:val="none"/>
-              </w:rPr>
-              <w:t xml:space="preserve">ne preregistered </w:t>
-            </w:r>
-            <w:r>
-              <w:rPr>
-                <w:rFonts w:ascii="Arial" w:eastAsia="Times New Roman" w:hAnsi="Arial" w:cs="Arial"/>
-                <w:kern w:val="0"/>
-                <w:lang w:eastAsia="es-CO"/>
-                <w14:ligatures w14:val="none"/>
-              </w:rPr>
-              <w:t>request will be printed.</w:t>
+              <w:t>A message stating that there must be at least one preregistered request will be printed.</w:t>
             </w:r>
           </w:p>
         </w:tc>
@@ -26043,7 +26092,25 @@
                 <w:lang w:eastAsia="es-CO"/>
                 <w14:ligatures w14:val="none"/>
               </w:rPr>
-              <w:t>A message stating there was an error of unknown cause that didn't allow the community to be registered will be printed.</w:t>
+              <w:t xml:space="preserve">A message stating there was an error of unknown cause that didn't allow </w:t>
+            </w:r>
+            <w:r>
+              <w:rPr>
+                <w:rFonts w:ascii="Arial" w:eastAsia="Times New Roman" w:hAnsi="Arial" w:cs="Arial"/>
+                <w:kern w:val="0"/>
+                <w:lang w:eastAsia="es-CO"/>
+                <w14:ligatures w14:val="none"/>
+              </w:rPr>
+              <w:t xml:space="preserve">the function to work correctly </w:t>
+            </w:r>
+            <w:r>
+              <w:rPr>
+                <w:rFonts w:ascii="Arial" w:eastAsia="Times New Roman" w:hAnsi="Arial" w:cs="Arial"/>
+                <w:kern w:val="0"/>
+                <w:lang w:eastAsia="es-CO"/>
+                <w14:ligatures w14:val="none"/>
+              </w:rPr>
+              <w:t>will be printed.</w:t>
             </w:r>
           </w:p>
         </w:tc>
@@ -26346,8 +26413,8 @@
       </w:tblPr>
       <w:tblGrid>
         <w:gridCol w:w="1655"/>
-        <w:gridCol w:w="3346"/>
-        <w:gridCol w:w="2468"/>
+        <w:gridCol w:w="3347"/>
+        <w:gridCol w:w="2467"/>
         <w:gridCol w:w="1349"/>
       </w:tblGrid>
       <w:tr>
@@ -26852,7 +26919,7 @@
           </w:tcPr>
           <w:p>
             <w:pPr>
-              <w:pStyle w:val="ListParagraph"/>
+              <w:pStyle w:val="Prrafodelista"/>
               <w:numPr>
                 <w:ilvl w:val="0"/>
                 <w:numId w:val="2"/>
@@ -26983,27 +27050,7 @@
                 <w:lang w:eastAsia="es-CO"/>
                 <w14:ligatures w14:val="none"/>
               </w:rPr>
-              <w:t xml:space="preserve">projects that are registered </w:t>
-            </w:r>
-            <w:proofErr w:type="gramStart"/>
-            <w:r>
-              <w:rPr>
-                <w:rFonts w:ascii="Arial" w:eastAsia="Times New Roman" w:hAnsi="Arial" w:cs="Arial"/>
-                <w:kern w:val="0"/>
-                <w:lang w:eastAsia="es-CO"/>
-                <w14:ligatures w14:val="none"/>
-              </w:rPr>
-              <w:t>at the moment</w:t>
-            </w:r>
-            <w:proofErr w:type="gramEnd"/>
-            <w:r>
-              <w:rPr>
-                <w:rFonts w:ascii="Arial" w:eastAsia="Times New Roman" w:hAnsi="Arial" w:cs="Arial"/>
-                <w:kern w:val="0"/>
-                <w:lang w:eastAsia="es-CO"/>
-                <w14:ligatures w14:val="none"/>
-              </w:rPr>
-              <w:t>. The information will be divided by the type of project and the four types of priority. If there is not at least one registered project, an “no registered projects” message will be printed. If any other general error were to happen, a message will be shown in that case.</w:t>
+              <w:t>projects that are registered at the moment. The information will be divided by the type of project and the four types of priority. If there is not at least one registered project, an “no registered projects” message will be printed. If any other general error were to happen, a message will be shown in that case.</w:t>
             </w:r>
           </w:p>
         </w:tc>
@@ -27599,7 +27646,25 @@
                 <w:lang w:eastAsia="es-CO"/>
                 <w14:ligatures w14:val="none"/>
               </w:rPr>
-              <w:t>A message stating there was an error of unknown cause that didn't allow the community to be registered will be printed.</w:t>
+              <w:t xml:space="preserve">A message stating there was an error of unknown cause that didn't allow </w:t>
+            </w:r>
+            <w:r>
+              <w:rPr>
+                <w:rFonts w:ascii="Arial" w:eastAsia="Times New Roman" w:hAnsi="Arial" w:cs="Arial"/>
+                <w:kern w:val="0"/>
+                <w:lang w:eastAsia="es-CO"/>
+                <w14:ligatures w14:val="none"/>
+              </w:rPr>
+              <w:t xml:space="preserve">the function to work correctly </w:t>
+            </w:r>
+            <w:r>
+              <w:rPr>
+                <w:rFonts w:ascii="Arial" w:eastAsia="Times New Roman" w:hAnsi="Arial" w:cs="Arial"/>
+                <w:kern w:val="0"/>
+                <w:lang w:eastAsia="es-CO"/>
+                <w14:ligatures w14:val="none"/>
+              </w:rPr>
+              <w:t>will be printed.</w:t>
             </w:r>
           </w:p>
         </w:tc>
@@ -27619,9 +27684,9 @@
       </w:tblPr>
       <w:tblGrid>
         <w:gridCol w:w="1655"/>
-        <w:gridCol w:w="3314"/>
-        <w:gridCol w:w="2328"/>
-        <w:gridCol w:w="1521"/>
+        <w:gridCol w:w="2968"/>
+        <w:gridCol w:w="2235"/>
+        <w:gridCol w:w="1960"/>
       </w:tblGrid>
       <w:tr>
         <w:trPr>
@@ -27705,6 +27770,14 @@
               </w:rPr>
               <w:t>Req#14: Consult the number of projects led by every collaborator in the Department of Transformation and Improvement</w:t>
             </w:r>
+            <w:r>
+              <w:rPr>
+                <w:rFonts w:ascii="Arial" w:hAnsi="Arial" w:cs="Arial"/>
+                <w:sz w:val="22"/>
+                <w:szCs w:val="22"/>
+              </w:rPr>
+              <w:t xml:space="preserve"> in a given month</w:t>
+            </w:r>
           </w:p>
         </w:tc>
       </w:tr>
@@ -27788,7 +27861,25 @@
                 <w:lang w:eastAsia="es-CO"/>
                 <w14:ligatures w14:val="none"/>
               </w:rPr>
-              <w:t>The system lets users check the number of projects led by each DTI collaborator, showing their full name and ID alongside a counter. If there are no registered DTI collaborators, it displays a message saying so. If there are DTI collaborators but none are project leaders, it prints a corresponding message. For other errors, a general error message is shown.</w:t>
+              <w:t xml:space="preserve">The system lets users check the number of projects led by each DTI collaborator, showing their full name and ID alongside a counter. If there are no registered DTI collaborators, it displays a message saying so. If there are DTI collaborators but none are project leaders, it prints a corresponding message. </w:t>
+            </w:r>
+            <w:r>
+              <w:rPr>
+                <w:rFonts w:ascii="Arial" w:eastAsia="Times New Roman" w:hAnsi="Arial" w:cs="Arial"/>
+                <w:kern w:val="0"/>
+                <w:lang w:eastAsia="es-CO"/>
+                <w14:ligatures w14:val="none"/>
+              </w:rPr>
+              <w:t xml:space="preserve">If the entered information is incomplete or invalid, any of those two messages will be printed. </w:t>
+            </w:r>
+            <w:r>
+              <w:rPr>
+                <w:rFonts w:ascii="Arial" w:eastAsia="Times New Roman" w:hAnsi="Arial" w:cs="Arial"/>
+                <w:kern w:val="0"/>
+                <w:lang w:eastAsia="es-CO"/>
+                <w14:ligatures w14:val="none"/>
+              </w:rPr>
+              <w:t>For other errors, a general error message is shown.</w:t>
             </w:r>
           </w:p>
         </w:tc>
@@ -27840,7 +27931,7 @@
         </w:tc>
         <w:tc>
           <w:tcPr>
-            <w:tcW w:w="3299" w:type="dxa"/>
+            <w:tcW w:w="2965" w:type="dxa"/>
             <w:tcBorders>
               <w:top w:val="single" w:sz="8" w:space="0" w:color="000000"/>
               <w:left w:val="single" w:sz="8" w:space="0" w:color="000000"/>
@@ -27881,7 +27972,7 @@
         </w:tc>
         <w:tc>
           <w:tcPr>
-            <w:tcW w:w="2515" w:type="dxa"/>
+            <w:tcW w:w="2238" w:type="dxa"/>
             <w:tcBorders>
               <w:top w:val="single" w:sz="8" w:space="0" w:color="000000"/>
               <w:left w:val="single" w:sz="8" w:space="0" w:color="000000"/>
@@ -27991,100 +28082,100 @@
         </w:tc>
         <w:tc>
           <w:tcPr>
-            <w:tcW w:w="3299" w:type="dxa"/>
-            <w:tcBorders>
-              <w:top w:val="single" w:sz="8" w:space="0" w:color="000000"/>
-              <w:left w:val="single" w:sz="8" w:space="0" w:color="000000"/>
-              <w:bottom w:val="single" w:sz="8" w:space="0" w:color="000000"/>
-              <w:right w:val="single" w:sz="8" w:space="0" w:color="000000"/>
-            </w:tcBorders>
-            <w:tcMar>
-              <w:top w:w="100" w:type="dxa"/>
-              <w:left w:w="100" w:type="dxa"/>
-              <w:bottom w:w="100" w:type="dxa"/>
-              <w:right w:w="100" w:type="dxa"/>
-            </w:tcMar>
-          </w:tcPr>
-          <w:p>
-            <w:pPr>
-              <w:spacing w:after="0" w:line="240" w:lineRule="auto"/>
-              <w:rPr>
-                <w:rFonts w:ascii="Arial" w:eastAsia="Times New Roman" w:hAnsi="Arial" w:cs="Arial"/>
-                <w:kern w:val="0"/>
-                <w:lang w:eastAsia="es-CO"/>
-                <w14:ligatures w14:val="none"/>
-              </w:rPr>
-            </w:pPr>
-            <w:r>
-              <w:rPr>
-                <w:rFonts w:ascii="Arial" w:eastAsia="Times New Roman" w:hAnsi="Arial" w:cs="Arial"/>
-                <w:kern w:val="0"/>
-                <w:lang w:eastAsia="es-CO"/>
-                <w14:ligatures w14:val="none"/>
-              </w:rPr>
-              <w:t>N/A</w:t>
-            </w:r>
-          </w:p>
-        </w:tc>
-        <w:tc>
-          <w:tcPr>
-            <w:tcW w:w="2515" w:type="dxa"/>
-            <w:tcBorders>
-              <w:top w:val="single" w:sz="8" w:space="0" w:color="000000"/>
-              <w:left w:val="single" w:sz="8" w:space="0" w:color="000000"/>
-              <w:bottom w:val="single" w:sz="8" w:space="0" w:color="000000"/>
-              <w:right w:val="single" w:sz="8" w:space="0" w:color="000000"/>
-            </w:tcBorders>
-            <w:tcMar>
-              <w:top w:w="100" w:type="dxa"/>
-              <w:left w:w="100" w:type="dxa"/>
-              <w:bottom w:w="100" w:type="dxa"/>
-              <w:right w:w="100" w:type="dxa"/>
-            </w:tcMar>
-          </w:tcPr>
-          <w:p>
-            <w:pPr>
-              <w:spacing w:after="0" w:line="240" w:lineRule="auto"/>
-              <w:rPr>
-                <w:rFonts w:ascii="Arial" w:eastAsia="Times New Roman" w:hAnsi="Arial" w:cs="Arial"/>
-                <w:kern w:val="0"/>
-                <w:lang w:eastAsia="es-CO"/>
-                <w14:ligatures w14:val="none"/>
-              </w:rPr>
-            </w:pPr>
-            <w:r>
-              <w:rPr>
-                <w:rFonts w:ascii="Arial" w:eastAsia="Times New Roman" w:hAnsi="Arial" w:cs="Arial"/>
-                <w:kern w:val="0"/>
-                <w:lang w:eastAsia="es-CO"/>
-                <w14:ligatures w14:val="none"/>
-              </w:rPr>
-              <w:t>N/A</w:t>
-            </w:r>
-          </w:p>
-        </w:tc>
-        <w:tc>
-          <w:tcPr>
-            <w:tcW w:w="0" w:type="auto"/>
-            <w:tcBorders>
-              <w:top w:val="single" w:sz="8" w:space="0" w:color="000000"/>
-              <w:left w:val="single" w:sz="8" w:space="0" w:color="000000"/>
-              <w:bottom w:val="single" w:sz="8" w:space="0" w:color="000000"/>
-              <w:right w:val="single" w:sz="8" w:space="0" w:color="000000"/>
-            </w:tcBorders>
-            <w:tcMar>
-              <w:top w:w="100" w:type="dxa"/>
-              <w:left w:w="100" w:type="dxa"/>
-              <w:bottom w:w="100" w:type="dxa"/>
-              <w:right w:w="100" w:type="dxa"/>
-            </w:tcMar>
-          </w:tcPr>
-          <w:p>
-            <w:pPr>
-              <w:pStyle w:val="ListParagraph"/>
+            <w:tcW w:w="2965" w:type="dxa"/>
+            <w:tcBorders>
+              <w:top w:val="single" w:sz="8" w:space="0" w:color="000000"/>
+              <w:left w:val="single" w:sz="8" w:space="0" w:color="000000"/>
+              <w:bottom w:val="single" w:sz="8" w:space="0" w:color="000000"/>
+              <w:right w:val="single" w:sz="8" w:space="0" w:color="000000"/>
+            </w:tcBorders>
+            <w:tcMar>
+              <w:top w:w="100" w:type="dxa"/>
+              <w:left w:w="100" w:type="dxa"/>
+              <w:bottom w:w="100" w:type="dxa"/>
+              <w:right w:w="100" w:type="dxa"/>
+            </w:tcMar>
+          </w:tcPr>
+          <w:p>
+            <w:pPr>
+              <w:spacing w:after="0" w:line="240" w:lineRule="auto"/>
+              <w:rPr>
+                <w:rFonts w:ascii="Arial" w:eastAsia="Times New Roman" w:hAnsi="Arial" w:cs="Arial"/>
+                <w:kern w:val="0"/>
+                <w:lang w:eastAsia="es-CO"/>
+                <w14:ligatures w14:val="none"/>
+              </w:rPr>
+            </w:pPr>
+            <w:r>
+              <w:rPr>
+                <w:rFonts w:ascii="Arial" w:eastAsia="Times New Roman" w:hAnsi="Arial" w:cs="Arial"/>
+                <w:kern w:val="0"/>
+                <w:lang w:eastAsia="es-CO"/>
+                <w14:ligatures w14:val="none"/>
+              </w:rPr>
+              <w:t>Checked month</w:t>
+            </w:r>
+          </w:p>
+        </w:tc>
+        <w:tc>
+          <w:tcPr>
+            <w:tcW w:w="2238" w:type="dxa"/>
+            <w:tcBorders>
+              <w:top w:val="single" w:sz="8" w:space="0" w:color="000000"/>
+              <w:left w:val="single" w:sz="8" w:space="0" w:color="000000"/>
+              <w:bottom w:val="single" w:sz="8" w:space="0" w:color="000000"/>
+              <w:right w:val="single" w:sz="8" w:space="0" w:color="000000"/>
+            </w:tcBorders>
+            <w:tcMar>
+              <w:top w:w="100" w:type="dxa"/>
+              <w:left w:w="100" w:type="dxa"/>
+              <w:bottom w:w="100" w:type="dxa"/>
+              <w:right w:w="100" w:type="dxa"/>
+            </w:tcMar>
+          </w:tcPr>
+          <w:p>
+            <w:pPr>
+              <w:spacing w:after="0" w:line="240" w:lineRule="auto"/>
+              <w:rPr>
+                <w:rFonts w:ascii="Arial" w:eastAsia="Times New Roman" w:hAnsi="Arial" w:cs="Arial"/>
+                <w:kern w:val="0"/>
+                <w:lang w:eastAsia="es-CO"/>
+                <w14:ligatures w14:val="none"/>
+              </w:rPr>
+            </w:pPr>
+            <w:r>
+              <w:rPr>
+                <w:rFonts w:ascii="Arial" w:eastAsia="Times New Roman" w:hAnsi="Arial" w:cs="Arial"/>
+                <w:kern w:val="0"/>
+                <w:lang w:eastAsia="es-CO"/>
+                <w14:ligatures w14:val="none"/>
+              </w:rPr>
+              <w:t>Calendar</w:t>
+            </w:r>
+          </w:p>
+        </w:tc>
+        <w:tc>
+          <w:tcPr>
+            <w:tcW w:w="0" w:type="auto"/>
+            <w:tcBorders>
+              <w:top w:val="single" w:sz="8" w:space="0" w:color="000000"/>
+              <w:left w:val="single" w:sz="8" w:space="0" w:color="000000"/>
+              <w:bottom w:val="single" w:sz="8" w:space="0" w:color="000000"/>
+              <w:right w:val="single" w:sz="8" w:space="0" w:color="000000"/>
+            </w:tcBorders>
+            <w:tcMar>
+              <w:top w:w="100" w:type="dxa"/>
+              <w:left w:w="100" w:type="dxa"/>
+              <w:bottom w:w="100" w:type="dxa"/>
+              <w:right w:w="100" w:type="dxa"/>
+            </w:tcMar>
+          </w:tcPr>
+          <w:p>
+            <w:pPr>
+              <w:pStyle w:val="Prrafodelista"/>
               <w:numPr>
                 <w:ilvl w:val="0"/>
-                <w:numId w:val="2"/>
+                <w:numId w:val="8"/>
               </w:numPr>
               <w:spacing w:after="0" w:line="240" w:lineRule="auto"/>
               <w:rPr>
@@ -28101,7 +28192,43 @@
                 <w:lang w:eastAsia="es-CO"/>
                 <w14:ligatures w14:val="none"/>
               </w:rPr>
-              <w:t>N/A</w:t>
+              <w:t>Mm-dd-</w:t>
+            </w:r>
+            <w:proofErr w:type="spellStart"/>
+            <w:r>
+              <w:rPr>
+                <w:rFonts w:ascii="Arial" w:eastAsia="Times New Roman" w:hAnsi="Arial" w:cs="Arial"/>
+                <w:kern w:val="0"/>
+                <w:lang w:eastAsia="es-CO"/>
+                <w14:ligatures w14:val="none"/>
+              </w:rPr>
+              <w:t>yyyy</w:t>
+            </w:r>
+            <w:proofErr w:type="spellEnd"/>
+          </w:p>
+          <w:p>
+            <w:pPr>
+              <w:pStyle w:val="Prrafodelista"/>
+              <w:numPr>
+                <w:ilvl w:val="0"/>
+                <w:numId w:val="8"/>
+              </w:numPr>
+              <w:spacing w:after="0" w:line="240" w:lineRule="auto"/>
+              <w:rPr>
+                <w:rFonts w:ascii="Arial" w:eastAsia="Times New Roman" w:hAnsi="Arial" w:cs="Arial"/>
+                <w:kern w:val="0"/>
+                <w:lang w:eastAsia="es-CO"/>
+                <w14:ligatures w14:val="none"/>
+              </w:rPr>
+            </w:pPr>
+            <w:r>
+              <w:rPr>
+                <w:rFonts w:ascii="Arial" w:eastAsia="Times New Roman" w:hAnsi="Arial" w:cs="Arial"/>
+                <w:kern w:val="0"/>
+                <w:lang w:eastAsia="es-CO"/>
+                <w14:ligatures w14:val="none"/>
+              </w:rPr>
+              <w:t>Mandatory</w:t>
             </w:r>
           </w:p>
         </w:tc>
@@ -28185,7 +28312,52 @@
                 <w:lang w:eastAsia="es-CO"/>
                 <w14:ligatures w14:val="none"/>
               </w:rPr>
-              <w:t xml:space="preserve">The system will allow the user to consult the number of projects led by every DTI collaborator. The message will contain the full name and ID of every collaborator with the counter by its side. If there is not at least one registered DTI collaborator, a “no registered DTI collaborators message will be shown”. If there are registered DTI collaborators, but none of them are a project leader a “no registered project leaders” will be printed. If there are any other errors a general error message will be shown. </w:t>
+              <w:t>The system will allow the user to consult the number of projects led by every DTI collaborator</w:t>
+            </w:r>
+            <w:r>
+              <w:rPr>
+                <w:rFonts w:ascii="Arial" w:eastAsia="Times New Roman" w:hAnsi="Arial" w:cs="Arial"/>
+                <w:kern w:val="0"/>
+                <w:lang w:eastAsia="es-CO"/>
+                <w14:ligatures w14:val="none"/>
+              </w:rPr>
+              <w:t xml:space="preserve"> on a given month</w:t>
+            </w:r>
+            <w:r>
+              <w:rPr>
+                <w:rFonts w:ascii="Arial" w:eastAsia="Times New Roman" w:hAnsi="Arial" w:cs="Arial"/>
+                <w:kern w:val="0"/>
+                <w:lang w:eastAsia="es-CO"/>
+                <w14:ligatures w14:val="none"/>
+              </w:rPr>
+              <w:t xml:space="preserve">. The message will contain the full name and ID of every collaborator with the counter by its side. If there is not at least one registered DTI collaborator, a “no registered DTI collaborators message will be shown”. If there are registered DTI collaborators, but none of them are a project leader a “no registered project leaders” will be printed. </w:t>
+            </w:r>
+            <w:r>
+              <w:rPr>
+                <w:rFonts w:ascii="Arial" w:eastAsia="Times New Roman" w:hAnsi="Arial" w:cs="Arial"/>
+                <w:kern w:val="0"/>
+                <w:lang w:eastAsia="es-CO"/>
+                <w14:ligatures w14:val="none"/>
+              </w:rPr>
+              <w:t xml:space="preserve">If for the entered month there are no registered projects, an “empty month” message will be shown. </w:t>
+            </w:r>
+            <w:r>
+              <w:rPr>
+                <w:rFonts w:ascii="Arial" w:eastAsia="Times New Roman" w:hAnsi="Arial" w:cs="Arial"/>
+                <w:kern w:val="0"/>
+                <w:lang w:eastAsia="es-CO"/>
+                <w14:ligatures w14:val="none"/>
+              </w:rPr>
+              <w:t xml:space="preserve">If the entered information is incomplete or invalid, any of those two messages will be printed. </w:t>
+            </w:r>
+            <w:r>
+              <w:rPr>
+                <w:rFonts w:ascii="Arial" w:eastAsia="Times New Roman" w:hAnsi="Arial" w:cs="Arial"/>
+                <w:kern w:val="0"/>
+                <w:lang w:eastAsia="es-CO"/>
+                <w14:ligatures w14:val="none"/>
+              </w:rPr>
+              <w:t xml:space="preserve">If there are any other errors a general error message will be shown. </w:t>
             </w:r>
           </w:p>
         </w:tc>
@@ -28237,7 +28409,7 @@
         </w:tc>
         <w:tc>
           <w:tcPr>
-            <w:tcW w:w="3299" w:type="dxa"/>
+            <w:tcW w:w="2965" w:type="dxa"/>
             <w:tcBorders>
               <w:top w:val="single" w:sz="8" w:space="0" w:color="000000"/>
               <w:left w:val="single" w:sz="8" w:space="0" w:color="000000"/>
@@ -28278,7 +28450,7 @@
         </w:tc>
         <w:tc>
           <w:tcPr>
-            <w:tcW w:w="2515" w:type="dxa"/>
+            <w:tcW w:w="2238" w:type="dxa"/>
             <w:tcBorders>
               <w:top w:val="single" w:sz="8" w:space="0" w:color="000000"/>
               <w:left w:val="single" w:sz="8" w:space="0" w:color="000000"/>
@@ -28388,7 +28560,7 @@
         </w:tc>
         <w:tc>
           <w:tcPr>
-            <w:tcW w:w="3299" w:type="dxa"/>
+            <w:tcW w:w="2965" w:type="dxa"/>
             <w:tcBorders>
               <w:top w:val="single" w:sz="8" w:space="0" w:color="000000"/>
               <w:left w:val="single" w:sz="8" w:space="0" w:color="000000"/>
@@ -28425,7 +28597,7 @@
         </w:tc>
         <w:tc>
           <w:tcPr>
-            <w:tcW w:w="2515" w:type="dxa"/>
+            <w:tcW w:w="2238" w:type="dxa"/>
             <w:tcBorders>
               <w:top w:val="single" w:sz="8" w:space="0" w:color="000000"/>
               <w:left w:val="single" w:sz="8" w:space="0" w:color="000000"/>
@@ -28545,7 +28717,7 @@
         </w:tc>
         <w:tc>
           <w:tcPr>
-            <w:tcW w:w="3299" w:type="dxa"/>
+            <w:tcW w:w="2965" w:type="dxa"/>
             <w:tcBorders>
               <w:top w:val="single" w:sz="8" w:space="0" w:color="000000"/>
               <w:left w:val="single" w:sz="8" w:space="0" w:color="000000"/>
@@ -28582,7 +28754,7 @@
         </w:tc>
         <w:tc>
           <w:tcPr>
-            <w:tcW w:w="2515" w:type="dxa"/>
+            <w:tcW w:w="2238" w:type="dxa"/>
             <w:tcBorders>
               <w:top w:val="single" w:sz="8" w:space="0" w:color="000000"/>
               <w:left w:val="single" w:sz="8" w:space="0" w:color="000000"/>
@@ -28692,7 +28864,7 @@
         </w:tc>
         <w:tc>
           <w:tcPr>
-            <w:tcW w:w="3299" w:type="dxa"/>
+            <w:tcW w:w="2965" w:type="dxa"/>
             <w:tcBorders>
               <w:top w:val="single" w:sz="8" w:space="0" w:color="000000"/>
               <w:left w:val="single" w:sz="8" w:space="0" w:color="000000"/>
@@ -28729,7 +28901,7 @@
         </w:tc>
         <w:tc>
           <w:tcPr>
-            <w:tcW w:w="2515" w:type="dxa"/>
+            <w:tcW w:w="2238" w:type="dxa"/>
             <w:tcBorders>
               <w:top w:val="single" w:sz="8" w:space="0" w:color="000000"/>
               <w:left w:val="single" w:sz="8" w:space="0" w:color="000000"/>
@@ -28815,6 +28987,144 @@
               <w:right w:val="single" w:sz="8" w:space="0" w:color="000000"/>
             </w:tcBorders>
             <w:vAlign w:val="center"/>
+          </w:tcPr>
+          <w:p>
+            <w:pPr>
+              <w:spacing w:after="0" w:line="240" w:lineRule="auto"/>
+              <w:rPr>
+                <w:rFonts w:ascii="Arial" w:eastAsia="Times New Roman" w:hAnsi="Arial" w:cs="Arial"/>
+                <w:kern w:val="0"/>
+                <w:lang w:eastAsia="es-CO"/>
+                <w14:ligatures w14:val="none"/>
+              </w:rPr>
+            </w:pPr>
+          </w:p>
+        </w:tc>
+        <w:tc>
+          <w:tcPr>
+            <w:tcW w:w="2965" w:type="dxa"/>
+            <w:tcBorders>
+              <w:top w:val="single" w:sz="8" w:space="0" w:color="000000"/>
+              <w:left w:val="single" w:sz="8" w:space="0" w:color="000000"/>
+              <w:bottom w:val="single" w:sz="8" w:space="0" w:color="000000"/>
+              <w:right w:val="single" w:sz="8" w:space="0" w:color="000000"/>
+            </w:tcBorders>
+            <w:tcMar>
+              <w:top w:w="100" w:type="dxa"/>
+              <w:left w:w="100" w:type="dxa"/>
+              <w:bottom w:w="100" w:type="dxa"/>
+              <w:right w:w="100" w:type="dxa"/>
+            </w:tcMar>
+          </w:tcPr>
+          <w:p>
+            <w:pPr>
+              <w:spacing w:after="0" w:line="240" w:lineRule="auto"/>
+              <w:rPr>
+                <w:rFonts w:ascii="Arial" w:eastAsia="Times New Roman" w:hAnsi="Arial" w:cs="Arial"/>
+                <w:kern w:val="0"/>
+                <w:lang w:eastAsia="es-CO"/>
+                <w14:ligatures w14:val="none"/>
+              </w:rPr>
+            </w:pPr>
+            <w:r>
+              <w:rPr>
+                <w:rFonts w:ascii="Arial" w:eastAsia="Times New Roman" w:hAnsi="Arial" w:cs="Arial"/>
+                <w:kern w:val="0"/>
+                <w:lang w:eastAsia="es-CO"/>
+                <w14:ligatures w14:val="none"/>
+              </w:rPr>
+              <w:t>Empty Month</w:t>
+            </w:r>
+          </w:p>
+        </w:tc>
+        <w:tc>
+          <w:tcPr>
+            <w:tcW w:w="2238" w:type="dxa"/>
+            <w:tcBorders>
+              <w:top w:val="single" w:sz="8" w:space="0" w:color="000000"/>
+              <w:left w:val="single" w:sz="8" w:space="0" w:color="000000"/>
+              <w:bottom w:val="single" w:sz="8" w:space="0" w:color="000000"/>
+              <w:right w:val="single" w:sz="8" w:space="0" w:color="000000"/>
+            </w:tcBorders>
+            <w:tcMar>
+              <w:top w:w="100" w:type="dxa"/>
+              <w:left w:w="100" w:type="dxa"/>
+              <w:bottom w:w="100" w:type="dxa"/>
+              <w:right w:w="100" w:type="dxa"/>
+            </w:tcMar>
+          </w:tcPr>
+          <w:p>
+            <w:pPr>
+              <w:spacing w:after="0" w:line="240" w:lineRule="auto"/>
+              <w:rPr>
+                <w:rFonts w:ascii="Arial" w:eastAsia="Times New Roman" w:hAnsi="Arial" w:cs="Arial"/>
+                <w:kern w:val="0"/>
+                <w:lang w:eastAsia="es-CO"/>
+                <w14:ligatures w14:val="none"/>
+              </w:rPr>
+            </w:pPr>
+            <w:r>
+              <w:rPr>
+                <w:rFonts w:ascii="Arial" w:eastAsia="Times New Roman" w:hAnsi="Arial" w:cs="Arial"/>
+                <w:kern w:val="0"/>
+                <w:lang w:eastAsia="es-CO"/>
+                <w14:ligatures w14:val="none"/>
+              </w:rPr>
+              <w:t>String</w:t>
+            </w:r>
+          </w:p>
+        </w:tc>
+        <w:tc>
+          <w:tcPr>
+            <w:tcW w:w="0" w:type="auto"/>
+            <w:tcBorders>
+              <w:top w:val="single" w:sz="8" w:space="0" w:color="000000"/>
+              <w:left w:val="single" w:sz="8" w:space="0" w:color="000000"/>
+              <w:bottom w:val="single" w:sz="8" w:space="0" w:color="000000"/>
+              <w:right w:val="single" w:sz="8" w:space="0" w:color="000000"/>
+            </w:tcBorders>
+            <w:tcMar>
+              <w:top w:w="100" w:type="dxa"/>
+              <w:left w:w="100" w:type="dxa"/>
+              <w:bottom w:w="100" w:type="dxa"/>
+              <w:right w:w="100" w:type="dxa"/>
+            </w:tcMar>
+          </w:tcPr>
+          <w:p>
+            <w:pPr>
+              <w:spacing w:after="0" w:line="240" w:lineRule="auto"/>
+              <w:rPr>
+                <w:rFonts w:ascii="Arial" w:eastAsia="Times New Roman" w:hAnsi="Arial" w:cs="Arial"/>
+                <w:kern w:val="0"/>
+                <w:lang w:eastAsia="es-CO"/>
+                <w14:ligatures w14:val="none"/>
+              </w:rPr>
+            </w:pPr>
+            <w:r>
+              <w:rPr>
+                <w:rFonts w:ascii="Arial" w:eastAsia="Times New Roman" w:hAnsi="Arial" w:cs="Arial"/>
+                <w:kern w:val="0"/>
+                <w:lang w:eastAsia="es-CO"/>
+                <w14:ligatures w14:val="none"/>
+              </w:rPr>
+              <w:t>A message saying that for the entered month there were no registered projects will be shown.</w:t>
+            </w:r>
+          </w:p>
+        </w:tc>
+      </w:tr>
+      <w:tr>
+        <w:trPr>
+          <w:trHeight w:val="420"/>
+        </w:trPr>
+        <w:tc>
+          <w:tcPr>
+            <w:tcW w:w="0" w:type="auto"/>
+            <w:vMerge/>
+            <w:tcBorders>
+              <w:left w:val="single" w:sz="8" w:space="0" w:color="000000"/>
+              <w:right w:val="single" w:sz="8" w:space="0" w:color="000000"/>
+            </w:tcBorders>
+            <w:vAlign w:val="center"/>
             <w:hideMark/>
           </w:tcPr>
           <w:p>
@@ -28831,7 +29141,7 @@
         </w:tc>
         <w:tc>
           <w:tcPr>
-            <w:tcW w:w="3299" w:type="dxa"/>
+            <w:tcW w:w="2965" w:type="dxa"/>
             <w:tcBorders>
               <w:top w:val="single" w:sz="8" w:space="0" w:color="000000"/>
               <w:left w:val="single" w:sz="8" w:space="0" w:color="000000"/>
@@ -28868,7 +29178,7 @@
         </w:tc>
         <w:tc>
           <w:tcPr>
-            <w:tcW w:w="2515" w:type="dxa"/>
+            <w:tcW w:w="2238" w:type="dxa"/>
             <w:tcBorders>
               <w:top w:val="single" w:sz="8" w:space="0" w:color="000000"/>
               <w:left w:val="single" w:sz="8" w:space="0" w:color="000000"/>
@@ -28936,7 +29246,7 @@
                 <w:lang w:eastAsia="es-CO"/>
                 <w14:ligatures w14:val="none"/>
               </w:rPr>
-              <w:t xml:space="preserve">A message stating there was an error of unknown cause that didn't allow the community to </w:t>
+              <w:t xml:space="preserve">A message stating there was </w:t>
             </w:r>
             <w:r>
               <w:rPr>
@@ -28946,7 +29256,299 @@
                 <w14:ligatures w14:val="none"/>
               </w:rPr>
               <w:lastRenderedPageBreak/>
-              <w:t>be registered will be printed.</w:t>
+              <w:t xml:space="preserve">an error of unknown cause that didn't allow </w:t>
+            </w:r>
+            <w:r>
+              <w:rPr>
+                <w:rFonts w:ascii="Arial" w:eastAsia="Times New Roman" w:hAnsi="Arial" w:cs="Arial"/>
+                <w:kern w:val="0"/>
+                <w:lang w:eastAsia="es-CO"/>
+                <w14:ligatures w14:val="none"/>
+              </w:rPr>
+              <w:t xml:space="preserve">the function to work correctly </w:t>
+            </w:r>
+            <w:r>
+              <w:rPr>
+                <w:rFonts w:ascii="Arial" w:eastAsia="Times New Roman" w:hAnsi="Arial" w:cs="Arial"/>
+                <w:kern w:val="0"/>
+                <w:lang w:eastAsia="es-CO"/>
+                <w14:ligatures w14:val="none"/>
+              </w:rPr>
+              <w:t>will be printed.</w:t>
+            </w:r>
+          </w:p>
+        </w:tc>
+      </w:tr>
+      <w:tr>
+        <w:trPr>
+          <w:trHeight w:val="420"/>
+        </w:trPr>
+        <w:tc>
+          <w:tcPr>
+            <w:tcW w:w="0" w:type="auto"/>
+            <w:tcBorders>
+              <w:left w:val="single" w:sz="8" w:space="0" w:color="000000"/>
+              <w:right w:val="single" w:sz="8" w:space="0" w:color="000000"/>
+            </w:tcBorders>
+            <w:vAlign w:val="center"/>
+          </w:tcPr>
+          <w:p>
+            <w:pPr>
+              <w:spacing w:after="0" w:line="240" w:lineRule="auto"/>
+              <w:rPr>
+                <w:rFonts w:ascii="Arial" w:eastAsia="Times New Roman" w:hAnsi="Arial" w:cs="Arial"/>
+                <w:kern w:val="0"/>
+                <w:lang w:eastAsia="es-CO"/>
+                <w14:ligatures w14:val="none"/>
+              </w:rPr>
+            </w:pPr>
+          </w:p>
+        </w:tc>
+        <w:tc>
+          <w:tcPr>
+            <w:tcW w:w="2965" w:type="dxa"/>
+            <w:tcBorders>
+              <w:top w:val="single" w:sz="8" w:space="0" w:color="000000"/>
+              <w:left w:val="single" w:sz="8" w:space="0" w:color="000000"/>
+              <w:bottom w:val="single" w:sz="8" w:space="0" w:color="000000"/>
+              <w:right w:val="single" w:sz="8" w:space="0" w:color="000000"/>
+            </w:tcBorders>
+            <w:tcMar>
+              <w:top w:w="100" w:type="dxa"/>
+              <w:left w:w="100" w:type="dxa"/>
+              <w:bottom w:w="100" w:type="dxa"/>
+              <w:right w:w="100" w:type="dxa"/>
+            </w:tcMar>
+          </w:tcPr>
+          <w:p>
+            <w:pPr>
+              <w:spacing w:after="0" w:line="240" w:lineRule="auto"/>
+              <w:rPr>
+                <w:rFonts w:ascii="Arial" w:eastAsia="Times New Roman" w:hAnsi="Arial" w:cs="Arial"/>
+                <w:kern w:val="0"/>
+                <w:lang w:eastAsia="es-CO"/>
+                <w14:ligatures w14:val="none"/>
+              </w:rPr>
+            </w:pPr>
+            <w:r>
+              <w:rPr>
+                <w:rFonts w:ascii="Arial" w:eastAsia="Times New Roman" w:hAnsi="Arial" w:cs="Arial"/>
+                <w:kern w:val="0"/>
+                <w:lang w:eastAsia="es-CO"/>
+                <w14:ligatures w14:val="none"/>
+              </w:rPr>
+              <w:t>Incomplete information</w:t>
+            </w:r>
+          </w:p>
+        </w:tc>
+        <w:tc>
+          <w:tcPr>
+            <w:tcW w:w="2238" w:type="dxa"/>
+            <w:tcBorders>
+              <w:top w:val="single" w:sz="8" w:space="0" w:color="000000"/>
+              <w:left w:val="single" w:sz="8" w:space="0" w:color="000000"/>
+              <w:bottom w:val="single" w:sz="8" w:space="0" w:color="000000"/>
+              <w:right w:val="single" w:sz="8" w:space="0" w:color="000000"/>
+            </w:tcBorders>
+            <w:tcMar>
+              <w:top w:w="100" w:type="dxa"/>
+              <w:left w:w="100" w:type="dxa"/>
+              <w:bottom w:w="100" w:type="dxa"/>
+              <w:right w:w="100" w:type="dxa"/>
+            </w:tcMar>
+          </w:tcPr>
+          <w:p>
+            <w:pPr>
+              <w:spacing w:after="0" w:line="240" w:lineRule="auto"/>
+              <w:rPr>
+                <w:rFonts w:ascii="Arial" w:eastAsia="Times New Roman" w:hAnsi="Arial" w:cs="Arial"/>
+                <w:kern w:val="0"/>
+                <w:lang w:eastAsia="es-CO"/>
+                <w14:ligatures w14:val="none"/>
+              </w:rPr>
+            </w:pPr>
+            <w:r>
+              <w:rPr>
+                <w:rFonts w:ascii="Arial" w:eastAsia="Times New Roman" w:hAnsi="Arial" w:cs="Arial"/>
+                <w:kern w:val="0"/>
+                <w:lang w:eastAsia="es-CO"/>
+                <w14:ligatures w14:val="none"/>
+              </w:rPr>
+              <w:t>String</w:t>
+            </w:r>
+          </w:p>
+        </w:tc>
+        <w:tc>
+          <w:tcPr>
+            <w:tcW w:w="0" w:type="auto"/>
+            <w:tcBorders>
+              <w:top w:val="single" w:sz="8" w:space="0" w:color="000000"/>
+              <w:left w:val="single" w:sz="8" w:space="0" w:color="000000"/>
+              <w:bottom w:val="single" w:sz="8" w:space="0" w:color="000000"/>
+              <w:right w:val="single" w:sz="8" w:space="0" w:color="000000"/>
+            </w:tcBorders>
+            <w:tcMar>
+              <w:top w:w="100" w:type="dxa"/>
+              <w:left w:w="100" w:type="dxa"/>
+              <w:bottom w:w="100" w:type="dxa"/>
+              <w:right w:w="100" w:type="dxa"/>
+            </w:tcMar>
+          </w:tcPr>
+          <w:p>
+            <w:pPr>
+              <w:spacing w:after="0" w:line="240" w:lineRule="auto"/>
+              <w:rPr>
+                <w:rFonts w:ascii="Arial" w:eastAsia="Times New Roman" w:hAnsi="Arial" w:cs="Arial"/>
+                <w:kern w:val="0"/>
+                <w:lang w:eastAsia="es-CO"/>
+                <w14:ligatures w14:val="none"/>
+              </w:rPr>
+            </w:pPr>
+            <w:r>
+              <w:rPr>
+                <w:rFonts w:ascii="Arial" w:eastAsia="Times New Roman" w:hAnsi="Arial" w:cs="Arial"/>
+                <w:kern w:val="0"/>
+                <w:lang w:eastAsia="es-CO"/>
+                <w14:ligatures w14:val="none"/>
+              </w:rPr>
+              <w:t>A message stating that not all the mandatory fields where filled will be printed.</w:t>
+            </w:r>
+          </w:p>
+        </w:tc>
+      </w:tr>
+      <w:tr>
+        <w:trPr>
+          <w:trHeight w:val="420"/>
+        </w:trPr>
+        <w:tc>
+          <w:tcPr>
+            <w:tcW w:w="0" w:type="auto"/>
+            <w:tcBorders>
+              <w:left w:val="single" w:sz="8" w:space="0" w:color="000000"/>
+              <w:right w:val="single" w:sz="8" w:space="0" w:color="000000"/>
+            </w:tcBorders>
+            <w:vAlign w:val="center"/>
+          </w:tcPr>
+          <w:p>
+            <w:pPr>
+              <w:spacing w:after="0" w:line="240" w:lineRule="auto"/>
+              <w:rPr>
+                <w:rFonts w:ascii="Arial" w:eastAsia="Times New Roman" w:hAnsi="Arial" w:cs="Arial"/>
+                <w:kern w:val="0"/>
+                <w:lang w:eastAsia="es-CO"/>
+                <w14:ligatures w14:val="none"/>
+              </w:rPr>
+            </w:pPr>
+          </w:p>
+        </w:tc>
+        <w:tc>
+          <w:tcPr>
+            <w:tcW w:w="2965" w:type="dxa"/>
+            <w:tcBorders>
+              <w:top w:val="single" w:sz="8" w:space="0" w:color="000000"/>
+              <w:left w:val="single" w:sz="8" w:space="0" w:color="000000"/>
+              <w:bottom w:val="single" w:sz="8" w:space="0" w:color="000000"/>
+              <w:right w:val="single" w:sz="8" w:space="0" w:color="000000"/>
+            </w:tcBorders>
+            <w:tcMar>
+              <w:top w:w="100" w:type="dxa"/>
+              <w:left w:w="100" w:type="dxa"/>
+              <w:bottom w:w="100" w:type="dxa"/>
+              <w:right w:w="100" w:type="dxa"/>
+            </w:tcMar>
+          </w:tcPr>
+          <w:p>
+            <w:pPr>
+              <w:spacing w:after="0" w:line="240" w:lineRule="auto"/>
+              <w:rPr>
+                <w:rFonts w:ascii="Arial" w:eastAsia="Times New Roman" w:hAnsi="Arial" w:cs="Arial"/>
+                <w:kern w:val="0"/>
+                <w:lang w:eastAsia="es-CO"/>
+                <w14:ligatures w14:val="none"/>
+              </w:rPr>
+            </w:pPr>
+            <w:r>
+              <w:rPr>
+                <w:rFonts w:ascii="Arial" w:eastAsia="Times New Roman" w:hAnsi="Arial" w:cs="Arial"/>
+                <w:kern w:val="0"/>
+                <w:lang w:eastAsia="es-CO"/>
+                <w14:ligatures w14:val="none"/>
+              </w:rPr>
+              <w:t>Invalid information</w:t>
+            </w:r>
+          </w:p>
+        </w:tc>
+        <w:tc>
+          <w:tcPr>
+            <w:tcW w:w="2238" w:type="dxa"/>
+            <w:tcBorders>
+              <w:top w:val="single" w:sz="8" w:space="0" w:color="000000"/>
+              <w:left w:val="single" w:sz="8" w:space="0" w:color="000000"/>
+              <w:bottom w:val="single" w:sz="8" w:space="0" w:color="000000"/>
+              <w:right w:val="single" w:sz="8" w:space="0" w:color="000000"/>
+            </w:tcBorders>
+            <w:tcMar>
+              <w:top w:w="100" w:type="dxa"/>
+              <w:left w:w="100" w:type="dxa"/>
+              <w:bottom w:w="100" w:type="dxa"/>
+              <w:right w:w="100" w:type="dxa"/>
+            </w:tcMar>
+          </w:tcPr>
+          <w:p>
+            <w:pPr>
+              <w:spacing w:after="0" w:line="240" w:lineRule="auto"/>
+              <w:rPr>
+                <w:rFonts w:ascii="Arial" w:eastAsia="Times New Roman" w:hAnsi="Arial" w:cs="Arial"/>
+                <w:kern w:val="0"/>
+                <w:lang w:eastAsia="es-CO"/>
+                <w14:ligatures w14:val="none"/>
+              </w:rPr>
+            </w:pPr>
+            <w:r>
+              <w:rPr>
+                <w:rFonts w:ascii="Arial" w:eastAsia="Times New Roman" w:hAnsi="Arial" w:cs="Arial"/>
+                <w:kern w:val="0"/>
+                <w:lang w:eastAsia="es-CO"/>
+                <w14:ligatures w14:val="none"/>
+              </w:rPr>
+              <w:t>String</w:t>
+            </w:r>
+          </w:p>
+        </w:tc>
+        <w:tc>
+          <w:tcPr>
+            <w:tcW w:w="0" w:type="auto"/>
+            <w:tcBorders>
+              <w:top w:val="single" w:sz="8" w:space="0" w:color="000000"/>
+              <w:left w:val="single" w:sz="8" w:space="0" w:color="000000"/>
+              <w:bottom w:val="single" w:sz="8" w:space="0" w:color="000000"/>
+              <w:right w:val="single" w:sz="8" w:space="0" w:color="000000"/>
+            </w:tcBorders>
+            <w:tcMar>
+              <w:top w:w="100" w:type="dxa"/>
+              <w:left w:w="100" w:type="dxa"/>
+              <w:bottom w:w="100" w:type="dxa"/>
+              <w:right w:w="100" w:type="dxa"/>
+            </w:tcMar>
+          </w:tcPr>
+          <w:p>
+            <w:pPr>
+              <w:spacing w:after="0" w:line="240" w:lineRule="auto"/>
+              <w:rPr>
+                <w:rFonts w:ascii="Arial" w:eastAsia="Times New Roman" w:hAnsi="Arial" w:cs="Arial"/>
+                <w:kern w:val="0"/>
+                <w:lang w:eastAsia="es-CO"/>
+                <w14:ligatures w14:val="none"/>
+              </w:rPr>
+            </w:pPr>
+            <w:r>
+              <w:rPr>
+                <w:rFonts w:ascii="Arial" w:eastAsia="Times New Roman" w:hAnsi="Arial" w:cs="Arial"/>
+                <w:kern w:val="0"/>
+                <w:lang w:eastAsia="es-CO"/>
+                <w14:ligatures w14:val="none"/>
+              </w:rPr>
+              <w:t>A message stating that there are mistakes in the inputted information (don’t follow the conditions)</w:t>
             </w:r>
           </w:p>
         </w:tc>
@@ -28965,10 +29567,10 @@
         <w:tblLook w:val="04A0" w:firstRow="1" w:lastRow="0" w:firstColumn="1" w:lastColumn="0" w:noHBand="0" w:noVBand="1"/>
       </w:tblPr>
       <w:tblGrid>
-        <w:gridCol w:w="1786"/>
-        <w:gridCol w:w="2488"/>
-        <w:gridCol w:w="1958"/>
-        <w:gridCol w:w="2586"/>
+        <w:gridCol w:w="1655"/>
+        <w:gridCol w:w="2770"/>
+        <w:gridCol w:w="2433"/>
+        <w:gridCol w:w="1960"/>
       </w:tblGrid>
       <w:tr>
         <w:trPr>
@@ -29050,25 +29652,7 @@
                 <w:sz w:val="22"/>
                 <w:szCs w:val="22"/>
               </w:rPr>
-              <w:t xml:space="preserve">Req#15: Consult the number of received requests and managed </w:t>
-            </w:r>
-            <w:proofErr w:type="gramStart"/>
-            <w:r>
-              <w:rPr>
-                <w:rFonts w:ascii="Arial" w:hAnsi="Arial" w:cs="Arial"/>
-                <w:sz w:val="22"/>
-                <w:szCs w:val="22"/>
-              </w:rPr>
-              <w:t>in a given</w:t>
-            </w:r>
-            <w:proofErr w:type="gramEnd"/>
-            <w:r>
-              <w:rPr>
-                <w:rFonts w:ascii="Arial" w:hAnsi="Arial" w:cs="Arial"/>
-                <w:sz w:val="22"/>
-                <w:szCs w:val="22"/>
-              </w:rPr>
-              <w:t xml:space="preserve"> month</w:t>
+              <w:t>Req#15: Consult the number of received requests and managed in a given month</w:t>
             </w:r>
           </w:p>
         </w:tc>
@@ -29146,6 +29730,15 @@
                 <w14:ligatures w14:val="none"/>
               </w:rPr>
             </w:pPr>
+            <w:r>
+              <w:rPr>
+                <w:rFonts w:ascii="Arial" w:eastAsia="Times New Roman" w:hAnsi="Arial" w:cs="Arial"/>
+                <w:kern w:val="0"/>
+                <w:lang w:eastAsia="es-CO"/>
+                <w14:ligatures w14:val="none"/>
+              </w:rPr>
+              <w:t>The user can input a month to view the number of received and managed requests during that period. First, the system checks if there's at least one registered request; if not, it displays an "At least one request" message. Then, it searches for requests within the specified month, and if none are found, it shows an "empty month" message. If the entered month is empty or doesn't follow the correct format, it displays an incomplete or invalid message. For any other errors, a general error message is printed.</w:t>
+            </w:r>
           </w:p>
         </w:tc>
       </w:tr>
@@ -29196,7 +29789,7 @@
         </w:tc>
         <w:tc>
           <w:tcPr>
-            <w:tcW w:w="2488" w:type="dxa"/>
+            <w:tcW w:w="2753" w:type="dxa"/>
             <w:tcBorders>
               <w:top w:val="single" w:sz="8" w:space="0" w:color="000000"/>
               <w:left w:val="single" w:sz="8" w:space="0" w:color="000000"/>
@@ -29237,7 +29830,7 @@
         </w:tc>
         <w:tc>
           <w:tcPr>
-            <w:tcW w:w="1958" w:type="dxa"/>
+            <w:tcW w:w="2450" w:type="dxa"/>
             <w:tcBorders>
               <w:top w:val="single" w:sz="8" w:space="0" w:color="000000"/>
               <w:left w:val="single" w:sz="8" w:space="0" w:color="000000"/>
@@ -29347,97 +29940,97 @@
         </w:tc>
         <w:tc>
           <w:tcPr>
-            <w:tcW w:w="2488" w:type="dxa"/>
-            <w:tcBorders>
-              <w:top w:val="single" w:sz="8" w:space="0" w:color="000000"/>
-              <w:left w:val="single" w:sz="8" w:space="0" w:color="000000"/>
-              <w:bottom w:val="single" w:sz="8" w:space="0" w:color="000000"/>
-              <w:right w:val="single" w:sz="8" w:space="0" w:color="000000"/>
-            </w:tcBorders>
-            <w:tcMar>
-              <w:top w:w="100" w:type="dxa"/>
-              <w:left w:w="100" w:type="dxa"/>
-              <w:bottom w:w="100" w:type="dxa"/>
-              <w:right w:w="100" w:type="dxa"/>
-            </w:tcMar>
-          </w:tcPr>
-          <w:p>
-            <w:pPr>
-              <w:spacing w:after="0" w:line="240" w:lineRule="auto"/>
-              <w:rPr>
-                <w:rFonts w:ascii="Arial" w:eastAsia="Times New Roman" w:hAnsi="Arial" w:cs="Arial"/>
-                <w:kern w:val="0"/>
-                <w:lang w:eastAsia="es-CO"/>
-                <w14:ligatures w14:val="none"/>
-              </w:rPr>
-            </w:pPr>
-            <w:r>
-              <w:rPr>
-                <w:rFonts w:ascii="Arial" w:eastAsia="Times New Roman" w:hAnsi="Arial" w:cs="Arial"/>
-                <w:kern w:val="0"/>
-                <w:lang w:eastAsia="es-CO"/>
-                <w14:ligatures w14:val="none"/>
-              </w:rPr>
-              <w:t>N/A</w:t>
-            </w:r>
-          </w:p>
-        </w:tc>
-        <w:tc>
-          <w:tcPr>
-            <w:tcW w:w="1958" w:type="dxa"/>
-            <w:tcBorders>
-              <w:top w:val="single" w:sz="8" w:space="0" w:color="000000"/>
-              <w:left w:val="single" w:sz="8" w:space="0" w:color="000000"/>
-              <w:bottom w:val="single" w:sz="8" w:space="0" w:color="000000"/>
-              <w:right w:val="single" w:sz="8" w:space="0" w:color="000000"/>
-            </w:tcBorders>
-            <w:tcMar>
-              <w:top w:w="100" w:type="dxa"/>
-              <w:left w:w="100" w:type="dxa"/>
-              <w:bottom w:w="100" w:type="dxa"/>
-              <w:right w:w="100" w:type="dxa"/>
-            </w:tcMar>
-          </w:tcPr>
-          <w:p>
-            <w:pPr>
-              <w:spacing w:after="0" w:line="240" w:lineRule="auto"/>
-              <w:rPr>
-                <w:rFonts w:ascii="Arial" w:eastAsia="Times New Roman" w:hAnsi="Arial" w:cs="Arial"/>
-                <w:kern w:val="0"/>
-                <w:lang w:eastAsia="es-CO"/>
-                <w14:ligatures w14:val="none"/>
-              </w:rPr>
-            </w:pPr>
-            <w:r>
-              <w:rPr>
-                <w:rFonts w:ascii="Arial" w:eastAsia="Times New Roman" w:hAnsi="Arial" w:cs="Arial"/>
-                <w:kern w:val="0"/>
-                <w:lang w:eastAsia="es-CO"/>
-                <w14:ligatures w14:val="none"/>
-              </w:rPr>
-              <w:t>N/A</w:t>
-            </w:r>
-          </w:p>
-        </w:tc>
-        <w:tc>
-          <w:tcPr>
-            <w:tcW w:w="0" w:type="auto"/>
-            <w:tcBorders>
-              <w:top w:val="single" w:sz="8" w:space="0" w:color="000000"/>
-              <w:left w:val="single" w:sz="8" w:space="0" w:color="000000"/>
-              <w:bottom w:val="single" w:sz="8" w:space="0" w:color="000000"/>
-              <w:right w:val="single" w:sz="8" w:space="0" w:color="000000"/>
-            </w:tcBorders>
-            <w:tcMar>
-              <w:top w:w="100" w:type="dxa"/>
-              <w:left w:w="100" w:type="dxa"/>
-              <w:bottom w:w="100" w:type="dxa"/>
-              <w:right w:w="100" w:type="dxa"/>
-            </w:tcMar>
-          </w:tcPr>
-          <w:p>
-            <w:pPr>
-              <w:pStyle w:val="ListParagraph"/>
+            <w:tcW w:w="2753" w:type="dxa"/>
+            <w:tcBorders>
+              <w:top w:val="single" w:sz="8" w:space="0" w:color="000000"/>
+              <w:left w:val="single" w:sz="8" w:space="0" w:color="000000"/>
+              <w:bottom w:val="single" w:sz="8" w:space="0" w:color="000000"/>
+              <w:right w:val="single" w:sz="8" w:space="0" w:color="000000"/>
+            </w:tcBorders>
+            <w:tcMar>
+              <w:top w:w="100" w:type="dxa"/>
+              <w:left w:w="100" w:type="dxa"/>
+              <w:bottom w:w="100" w:type="dxa"/>
+              <w:right w:w="100" w:type="dxa"/>
+            </w:tcMar>
+          </w:tcPr>
+          <w:p>
+            <w:pPr>
+              <w:spacing w:after="0" w:line="240" w:lineRule="auto"/>
+              <w:rPr>
+                <w:rFonts w:ascii="Arial" w:eastAsia="Times New Roman" w:hAnsi="Arial" w:cs="Arial"/>
+                <w:kern w:val="0"/>
+                <w:lang w:eastAsia="es-CO"/>
+                <w14:ligatures w14:val="none"/>
+              </w:rPr>
+            </w:pPr>
+            <w:r>
+              <w:rPr>
+                <w:rFonts w:ascii="Arial" w:eastAsia="Times New Roman" w:hAnsi="Arial" w:cs="Arial"/>
+                <w:kern w:val="0"/>
+                <w:lang w:eastAsia="es-CO"/>
+                <w14:ligatures w14:val="none"/>
+              </w:rPr>
+              <w:t>Checked month</w:t>
+            </w:r>
+          </w:p>
+        </w:tc>
+        <w:tc>
+          <w:tcPr>
+            <w:tcW w:w="2450" w:type="dxa"/>
+            <w:tcBorders>
+              <w:top w:val="single" w:sz="8" w:space="0" w:color="000000"/>
+              <w:left w:val="single" w:sz="8" w:space="0" w:color="000000"/>
+              <w:bottom w:val="single" w:sz="8" w:space="0" w:color="000000"/>
+              <w:right w:val="single" w:sz="8" w:space="0" w:color="000000"/>
+            </w:tcBorders>
+            <w:tcMar>
+              <w:top w:w="100" w:type="dxa"/>
+              <w:left w:w="100" w:type="dxa"/>
+              <w:bottom w:w="100" w:type="dxa"/>
+              <w:right w:w="100" w:type="dxa"/>
+            </w:tcMar>
+          </w:tcPr>
+          <w:p>
+            <w:pPr>
+              <w:spacing w:after="0" w:line="240" w:lineRule="auto"/>
+              <w:rPr>
+                <w:rFonts w:ascii="Arial" w:eastAsia="Times New Roman" w:hAnsi="Arial" w:cs="Arial"/>
+                <w:kern w:val="0"/>
+                <w:lang w:eastAsia="es-CO"/>
+                <w14:ligatures w14:val="none"/>
+              </w:rPr>
+            </w:pPr>
+            <w:r>
+              <w:rPr>
+                <w:rFonts w:ascii="Arial" w:eastAsia="Times New Roman" w:hAnsi="Arial" w:cs="Arial"/>
+                <w:kern w:val="0"/>
+                <w:lang w:eastAsia="es-CO"/>
+                <w14:ligatures w14:val="none"/>
+              </w:rPr>
+              <w:t>Calendar</w:t>
+            </w:r>
+          </w:p>
+        </w:tc>
+        <w:tc>
+          <w:tcPr>
+            <w:tcW w:w="0" w:type="auto"/>
+            <w:tcBorders>
+              <w:top w:val="single" w:sz="8" w:space="0" w:color="000000"/>
+              <w:left w:val="single" w:sz="8" w:space="0" w:color="000000"/>
+              <w:bottom w:val="single" w:sz="8" w:space="0" w:color="000000"/>
+              <w:right w:val="single" w:sz="8" w:space="0" w:color="000000"/>
+            </w:tcBorders>
+            <w:tcMar>
+              <w:top w:w="100" w:type="dxa"/>
+              <w:left w:w="100" w:type="dxa"/>
+              <w:bottom w:w="100" w:type="dxa"/>
+              <w:right w:w="100" w:type="dxa"/>
+            </w:tcMar>
+          </w:tcPr>
+          <w:p>
+            <w:pPr>
+              <w:pStyle w:val="Prrafodelista"/>
               <w:numPr>
                 <w:ilvl w:val="0"/>
                 <w:numId w:val="2"/>
@@ -29457,7 +30050,43 @@
                 <w:lang w:eastAsia="es-CO"/>
                 <w14:ligatures w14:val="none"/>
               </w:rPr>
-              <w:t>N/A</w:t>
+              <w:t>Mm-dd-</w:t>
+            </w:r>
+            <w:proofErr w:type="spellStart"/>
+            <w:r>
+              <w:rPr>
+                <w:rFonts w:ascii="Arial" w:eastAsia="Times New Roman" w:hAnsi="Arial" w:cs="Arial"/>
+                <w:kern w:val="0"/>
+                <w:lang w:eastAsia="es-CO"/>
+                <w14:ligatures w14:val="none"/>
+              </w:rPr>
+              <w:t>yyyy</w:t>
+            </w:r>
+            <w:proofErr w:type="spellEnd"/>
+          </w:p>
+          <w:p>
+            <w:pPr>
+              <w:pStyle w:val="Prrafodelista"/>
+              <w:numPr>
+                <w:ilvl w:val="0"/>
+                <w:numId w:val="2"/>
+              </w:numPr>
+              <w:spacing w:after="0" w:line="240" w:lineRule="auto"/>
+              <w:rPr>
+                <w:rFonts w:ascii="Arial" w:eastAsia="Times New Roman" w:hAnsi="Arial" w:cs="Arial"/>
+                <w:kern w:val="0"/>
+                <w:lang w:eastAsia="es-CO"/>
+                <w14:ligatures w14:val="none"/>
+              </w:rPr>
+            </w:pPr>
+            <w:r>
+              <w:rPr>
+                <w:rFonts w:ascii="Arial" w:eastAsia="Times New Roman" w:hAnsi="Arial" w:cs="Arial"/>
+                <w:kern w:val="0"/>
+                <w:lang w:eastAsia="es-CO"/>
+                <w14:ligatures w14:val="none"/>
+              </w:rPr>
+              <w:t>Mandatory</w:t>
             </w:r>
           </w:p>
         </w:tc>
@@ -29534,6 +30163,34 @@
                 <w14:ligatures w14:val="none"/>
               </w:rPr>
             </w:pPr>
+            <w:r>
+              <w:rPr>
+                <w:rFonts w:ascii="Arial" w:eastAsia="Times New Roman" w:hAnsi="Arial" w:cs="Arial"/>
+                <w:kern w:val="0"/>
+                <w:lang w:eastAsia="es-CO"/>
+                <w14:ligatures w14:val="none"/>
+              </w:rPr>
+              <w:t xml:space="preserve">The user will be able to enter a month to consult the number of received and managed request in that time period. </w:t>
+            </w:r>
+            <w:r>
+              <w:rPr>
+                <w:rFonts w:ascii="Arial" w:eastAsia="Times New Roman" w:hAnsi="Arial" w:cs="Arial"/>
+                <w:kern w:val="0"/>
+                <w:lang w:eastAsia="es-CO"/>
+                <w14:ligatures w14:val="none"/>
+              </w:rPr>
+              <w:t xml:space="preserve">The system will first check that there is at least one registered request, showing an “At least on request” message if there isn’t any. Afterwards, it will search for the request within the entered month, and if it’s empty an “empty month” message will be returned. If the filters are passed, the system will check for the request and count the total number o requests that were received and count the ones that were managed (accepted or denied). If the entered month is not filled or the date doesn’t follow the format, </w:t>
+            </w:r>
+            <w:r>
+              <w:rPr>
+                <w:rFonts w:ascii="Arial" w:eastAsia="Times New Roman" w:hAnsi="Arial" w:cs="Arial"/>
+                <w:kern w:val="0"/>
+                <w:lang w:eastAsia="es-CO"/>
+                <w14:ligatures w14:val="none"/>
+              </w:rPr>
+              <w:lastRenderedPageBreak/>
+              <w:t xml:space="preserve">an incomplete or invalid message will be shown. For any other error, a general error message will be printed. </w:t>
+            </w:r>
           </w:p>
         </w:tc>
       </w:tr>
@@ -29578,13 +30235,14 @@
                 <w:lang w:eastAsia="es-CO"/>
                 <w14:ligatures w14:val="none"/>
               </w:rPr>
+              <w:lastRenderedPageBreak/>
               <w:t>Outputs</w:t>
             </w:r>
           </w:p>
         </w:tc>
         <w:tc>
           <w:tcPr>
-            <w:tcW w:w="2488" w:type="dxa"/>
+            <w:tcW w:w="2753" w:type="dxa"/>
             <w:tcBorders>
               <w:top w:val="single" w:sz="8" w:space="0" w:color="000000"/>
               <w:left w:val="single" w:sz="8" w:space="0" w:color="000000"/>
@@ -29625,7 +30283,7 @@
         </w:tc>
         <w:tc>
           <w:tcPr>
-            <w:tcW w:w="1958" w:type="dxa"/>
+            <w:tcW w:w="2450" w:type="dxa"/>
             <w:tcBorders>
               <w:top w:val="single" w:sz="8" w:space="0" w:color="000000"/>
               <w:left w:val="single" w:sz="8" w:space="0" w:color="000000"/>
@@ -29735,44 +30393,44 @@
         </w:tc>
         <w:tc>
           <w:tcPr>
-            <w:tcW w:w="2488" w:type="dxa"/>
-            <w:tcBorders>
-              <w:top w:val="single" w:sz="8" w:space="0" w:color="000000"/>
-              <w:left w:val="single" w:sz="8" w:space="0" w:color="000000"/>
-              <w:bottom w:val="single" w:sz="8" w:space="0" w:color="000000"/>
-              <w:right w:val="single" w:sz="8" w:space="0" w:color="000000"/>
-            </w:tcBorders>
-            <w:tcMar>
-              <w:top w:w="100" w:type="dxa"/>
-              <w:left w:w="100" w:type="dxa"/>
-              <w:bottom w:w="100" w:type="dxa"/>
-              <w:right w:w="100" w:type="dxa"/>
-            </w:tcMar>
-          </w:tcPr>
-          <w:p>
-            <w:pPr>
-              <w:spacing w:after="0" w:line="240" w:lineRule="auto"/>
-              <w:rPr>
-                <w:rFonts w:ascii="Arial" w:eastAsia="Times New Roman" w:hAnsi="Arial" w:cs="Arial"/>
-                <w:kern w:val="0"/>
-                <w:lang w:eastAsia="es-CO"/>
-                <w14:ligatures w14:val="none"/>
-              </w:rPr>
-            </w:pPr>
-            <w:r>
-              <w:rPr>
-                <w:rFonts w:ascii="Arial" w:eastAsia="Times New Roman" w:hAnsi="Arial" w:cs="Arial"/>
-                <w:kern w:val="0"/>
-                <w:lang w:eastAsia="es-CO"/>
-                <w14:ligatures w14:val="none"/>
-              </w:rPr>
-              <w:t>Success</w:t>
-            </w:r>
-          </w:p>
-        </w:tc>
-        <w:tc>
-          <w:tcPr>
-            <w:tcW w:w="1958" w:type="dxa"/>
+            <w:tcW w:w="2753" w:type="dxa"/>
+            <w:tcBorders>
+              <w:top w:val="single" w:sz="8" w:space="0" w:color="000000"/>
+              <w:left w:val="single" w:sz="8" w:space="0" w:color="000000"/>
+              <w:bottom w:val="single" w:sz="8" w:space="0" w:color="000000"/>
+              <w:right w:val="single" w:sz="8" w:space="0" w:color="000000"/>
+            </w:tcBorders>
+            <w:tcMar>
+              <w:top w:w="100" w:type="dxa"/>
+              <w:left w:w="100" w:type="dxa"/>
+              <w:bottom w:w="100" w:type="dxa"/>
+              <w:right w:w="100" w:type="dxa"/>
+            </w:tcMar>
+          </w:tcPr>
+          <w:p>
+            <w:pPr>
+              <w:spacing w:after="0" w:line="240" w:lineRule="auto"/>
+              <w:rPr>
+                <w:rFonts w:ascii="Arial" w:eastAsia="Times New Roman" w:hAnsi="Arial" w:cs="Arial"/>
+                <w:kern w:val="0"/>
+                <w:lang w:eastAsia="es-CO"/>
+                <w14:ligatures w14:val="none"/>
+              </w:rPr>
+            </w:pPr>
+            <w:r>
+              <w:rPr>
+                <w:rFonts w:ascii="Arial" w:eastAsia="Times New Roman" w:hAnsi="Arial" w:cs="Arial"/>
+                <w:kern w:val="0"/>
+                <w:lang w:eastAsia="es-CO"/>
+                <w14:ligatures w14:val="none"/>
+              </w:rPr>
+              <w:t>Number of received and managed requests</w:t>
+            </w:r>
+          </w:p>
+        </w:tc>
+        <w:tc>
+          <w:tcPr>
+            <w:tcW w:w="2450" w:type="dxa"/>
             <w:tcBorders>
               <w:top w:val="single" w:sz="8" w:space="0" w:color="000000"/>
               <w:left w:val="single" w:sz="8" w:space="0" w:color="000000"/>
@@ -29841,7 +30499,36 @@
                 <w:lang w:eastAsia="es-CO"/>
                 <w14:ligatures w14:val="none"/>
               </w:rPr>
-              <w:t>A message stating that the community was registered successfully will be printed.</w:t>
+              <w:t xml:space="preserve">A message </w:t>
+            </w:r>
+            <w:r>
+              <w:rPr>
+                <w:rFonts w:ascii="Arial" w:eastAsia="Times New Roman" w:hAnsi="Arial" w:cs="Arial"/>
+                <w:kern w:val="0"/>
+                <w:lang w:eastAsia="es-CO"/>
+                <w14:ligatures w14:val="none"/>
+              </w:rPr>
+              <w:t xml:space="preserve">holding the information of how many </w:t>
+            </w:r>
+            <w:proofErr w:type="gramStart"/>
+            <w:r>
+              <w:rPr>
+                <w:rFonts w:ascii="Arial" w:eastAsia="Times New Roman" w:hAnsi="Arial" w:cs="Arial"/>
+                <w:kern w:val="0"/>
+                <w:lang w:eastAsia="es-CO"/>
+                <w14:ligatures w14:val="none"/>
+              </w:rPr>
+              <w:t>request</w:t>
+            </w:r>
+            <w:proofErr w:type="gramEnd"/>
+            <w:r>
+              <w:rPr>
+                <w:rFonts w:ascii="Arial" w:eastAsia="Times New Roman" w:hAnsi="Arial" w:cs="Arial"/>
+                <w:kern w:val="0"/>
+                <w:lang w:eastAsia="es-CO"/>
+                <w14:ligatures w14:val="none"/>
+              </w:rPr>
+              <w:t xml:space="preserve"> were received and managed in the entered month will be shown.</w:t>
             </w:r>
           </w:p>
         </w:tc>
@@ -29859,6 +30546,300 @@
               <w:right w:val="single" w:sz="8" w:space="0" w:color="000000"/>
             </w:tcBorders>
             <w:vAlign w:val="center"/>
+          </w:tcPr>
+          <w:p>
+            <w:pPr>
+              <w:spacing w:after="0" w:line="240" w:lineRule="auto"/>
+              <w:rPr>
+                <w:rFonts w:ascii="Arial" w:eastAsia="Times New Roman" w:hAnsi="Arial" w:cs="Arial"/>
+                <w:kern w:val="0"/>
+                <w:lang w:eastAsia="es-CO"/>
+                <w14:ligatures w14:val="none"/>
+              </w:rPr>
+            </w:pPr>
+          </w:p>
+        </w:tc>
+        <w:tc>
+          <w:tcPr>
+            <w:tcW w:w="2753" w:type="dxa"/>
+            <w:tcBorders>
+              <w:top w:val="single" w:sz="8" w:space="0" w:color="000000"/>
+              <w:left w:val="single" w:sz="8" w:space="0" w:color="000000"/>
+              <w:bottom w:val="single" w:sz="8" w:space="0" w:color="000000"/>
+              <w:right w:val="single" w:sz="8" w:space="0" w:color="000000"/>
+            </w:tcBorders>
+            <w:tcMar>
+              <w:top w:w="100" w:type="dxa"/>
+              <w:left w:w="100" w:type="dxa"/>
+              <w:bottom w:w="100" w:type="dxa"/>
+              <w:right w:w="100" w:type="dxa"/>
+            </w:tcMar>
+          </w:tcPr>
+          <w:p>
+            <w:pPr>
+              <w:spacing w:after="0" w:line="240" w:lineRule="auto"/>
+              <w:rPr>
+                <w:rFonts w:ascii="Arial" w:eastAsia="Times New Roman" w:hAnsi="Arial" w:cs="Arial"/>
+                <w:kern w:val="0"/>
+                <w:lang w:eastAsia="es-CO"/>
+                <w14:ligatures w14:val="none"/>
+              </w:rPr>
+            </w:pPr>
+            <w:r>
+              <w:rPr>
+                <w:rFonts w:ascii="Arial" w:eastAsia="Times New Roman" w:hAnsi="Arial" w:cs="Arial"/>
+                <w:kern w:val="0"/>
+                <w:lang w:eastAsia="es-CO"/>
+                <w14:ligatures w14:val="none"/>
+              </w:rPr>
+              <w:t>At least one request</w:t>
+            </w:r>
+          </w:p>
+        </w:tc>
+        <w:tc>
+          <w:tcPr>
+            <w:tcW w:w="2450" w:type="dxa"/>
+            <w:tcBorders>
+              <w:top w:val="single" w:sz="8" w:space="0" w:color="000000"/>
+              <w:left w:val="single" w:sz="8" w:space="0" w:color="000000"/>
+              <w:bottom w:val="single" w:sz="8" w:space="0" w:color="000000"/>
+              <w:right w:val="single" w:sz="8" w:space="0" w:color="000000"/>
+            </w:tcBorders>
+            <w:tcMar>
+              <w:top w:w="100" w:type="dxa"/>
+              <w:left w:w="100" w:type="dxa"/>
+              <w:bottom w:w="100" w:type="dxa"/>
+              <w:right w:w="100" w:type="dxa"/>
+            </w:tcMar>
+          </w:tcPr>
+          <w:p>
+            <w:pPr>
+              <w:spacing w:after="0" w:line="240" w:lineRule="auto"/>
+              <w:rPr>
+                <w:rFonts w:ascii="Arial" w:eastAsia="Times New Roman" w:hAnsi="Arial" w:cs="Arial"/>
+                <w:kern w:val="0"/>
+                <w:lang w:eastAsia="es-CO"/>
+                <w14:ligatures w14:val="none"/>
+              </w:rPr>
+            </w:pPr>
+            <w:r>
+              <w:rPr>
+                <w:rFonts w:ascii="Arial" w:eastAsia="Times New Roman" w:hAnsi="Arial" w:cs="Arial"/>
+                <w:kern w:val="0"/>
+                <w:lang w:eastAsia="es-CO"/>
+                <w14:ligatures w14:val="none"/>
+              </w:rPr>
+              <w:t>String</w:t>
+            </w:r>
+          </w:p>
+        </w:tc>
+        <w:tc>
+          <w:tcPr>
+            <w:tcW w:w="0" w:type="auto"/>
+            <w:tcBorders>
+              <w:top w:val="single" w:sz="8" w:space="0" w:color="000000"/>
+              <w:left w:val="single" w:sz="8" w:space="0" w:color="000000"/>
+              <w:bottom w:val="single" w:sz="8" w:space="0" w:color="000000"/>
+              <w:right w:val="single" w:sz="8" w:space="0" w:color="000000"/>
+            </w:tcBorders>
+            <w:tcMar>
+              <w:top w:w="100" w:type="dxa"/>
+              <w:left w:w="100" w:type="dxa"/>
+              <w:bottom w:w="100" w:type="dxa"/>
+              <w:right w:w="100" w:type="dxa"/>
+            </w:tcMar>
+          </w:tcPr>
+          <w:p>
+            <w:pPr>
+              <w:spacing w:after="0" w:line="240" w:lineRule="auto"/>
+              <w:rPr>
+                <w:rFonts w:ascii="Arial" w:eastAsia="Times New Roman" w:hAnsi="Arial" w:cs="Arial"/>
+                <w:kern w:val="0"/>
+                <w:lang w:eastAsia="es-CO"/>
+                <w14:ligatures w14:val="none"/>
+              </w:rPr>
+            </w:pPr>
+            <w:r>
+              <w:rPr>
+                <w:rFonts w:ascii="Arial" w:eastAsia="Times New Roman" w:hAnsi="Arial" w:cs="Arial"/>
+                <w:kern w:val="0"/>
+                <w:lang w:eastAsia="es-CO"/>
+                <w14:ligatures w14:val="none"/>
+              </w:rPr>
+              <w:t>A message stating that there must be at least one preregistered request will be printed.</w:t>
+            </w:r>
+          </w:p>
+        </w:tc>
+      </w:tr>
+      <w:tr>
+        <w:trPr>
+          <w:trHeight w:val="420"/>
+        </w:trPr>
+        <w:tc>
+          <w:tcPr>
+            <w:tcW w:w="0" w:type="auto"/>
+            <w:vMerge/>
+            <w:tcBorders>
+              <w:left w:val="single" w:sz="8" w:space="0" w:color="000000"/>
+              <w:right w:val="single" w:sz="8" w:space="0" w:color="000000"/>
+            </w:tcBorders>
+            <w:vAlign w:val="center"/>
+          </w:tcPr>
+          <w:p>
+            <w:pPr>
+              <w:spacing w:after="0" w:line="240" w:lineRule="auto"/>
+              <w:rPr>
+                <w:rFonts w:ascii="Arial" w:eastAsia="Times New Roman" w:hAnsi="Arial" w:cs="Arial"/>
+                <w:kern w:val="0"/>
+                <w:lang w:eastAsia="es-CO"/>
+                <w14:ligatures w14:val="none"/>
+              </w:rPr>
+            </w:pPr>
+          </w:p>
+        </w:tc>
+        <w:tc>
+          <w:tcPr>
+            <w:tcW w:w="2753" w:type="dxa"/>
+            <w:tcBorders>
+              <w:top w:val="single" w:sz="8" w:space="0" w:color="000000"/>
+              <w:left w:val="single" w:sz="8" w:space="0" w:color="000000"/>
+              <w:bottom w:val="single" w:sz="8" w:space="0" w:color="000000"/>
+              <w:right w:val="single" w:sz="8" w:space="0" w:color="000000"/>
+            </w:tcBorders>
+            <w:tcMar>
+              <w:top w:w="100" w:type="dxa"/>
+              <w:left w:w="100" w:type="dxa"/>
+              <w:bottom w:w="100" w:type="dxa"/>
+              <w:right w:w="100" w:type="dxa"/>
+            </w:tcMar>
+          </w:tcPr>
+          <w:p>
+            <w:pPr>
+              <w:spacing w:after="0" w:line="240" w:lineRule="auto"/>
+              <w:rPr>
+                <w:rFonts w:ascii="Arial" w:eastAsia="Times New Roman" w:hAnsi="Arial" w:cs="Arial"/>
+                <w:kern w:val="0"/>
+                <w:lang w:eastAsia="es-CO"/>
+                <w14:ligatures w14:val="none"/>
+              </w:rPr>
+            </w:pPr>
+            <w:r>
+              <w:rPr>
+                <w:rFonts w:ascii="Arial" w:eastAsia="Times New Roman" w:hAnsi="Arial" w:cs="Arial"/>
+                <w:kern w:val="0"/>
+                <w:lang w:eastAsia="es-CO"/>
+                <w14:ligatures w14:val="none"/>
+              </w:rPr>
+              <w:t>Empty Month</w:t>
+            </w:r>
+          </w:p>
+        </w:tc>
+        <w:tc>
+          <w:tcPr>
+            <w:tcW w:w="2450" w:type="dxa"/>
+            <w:tcBorders>
+              <w:top w:val="single" w:sz="8" w:space="0" w:color="000000"/>
+              <w:left w:val="single" w:sz="8" w:space="0" w:color="000000"/>
+              <w:bottom w:val="single" w:sz="8" w:space="0" w:color="000000"/>
+              <w:right w:val="single" w:sz="8" w:space="0" w:color="000000"/>
+            </w:tcBorders>
+            <w:tcMar>
+              <w:top w:w="100" w:type="dxa"/>
+              <w:left w:w="100" w:type="dxa"/>
+              <w:bottom w:w="100" w:type="dxa"/>
+              <w:right w:w="100" w:type="dxa"/>
+            </w:tcMar>
+          </w:tcPr>
+          <w:p>
+            <w:pPr>
+              <w:spacing w:after="0" w:line="240" w:lineRule="auto"/>
+              <w:rPr>
+                <w:rFonts w:ascii="Arial" w:eastAsia="Times New Roman" w:hAnsi="Arial" w:cs="Arial"/>
+                <w:kern w:val="0"/>
+                <w:lang w:eastAsia="es-CO"/>
+                <w14:ligatures w14:val="none"/>
+              </w:rPr>
+            </w:pPr>
+            <w:r>
+              <w:rPr>
+                <w:rFonts w:ascii="Arial" w:eastAsia="Times New Roman" w:hAnsi="Arial" w:cs="Arial"/>
+                <w:kern w:val="0"/>
+                <w:lang w:eastAsia="es-CO"/>
+                <w14:ligatures w14:val="none"/>
+              </w:rPr>
+              <w:t>String</w:t>
+            </w:r>
+          </w:p>
+        </w:tc>
+        <w:tc>
+          <w:tcPr>
+            <w:tcW w:w="0" w:type="auto"/>
+            <w:tcBorders>
+              <w:top w:val="single" w:sz="8" w:space="0" w:color="000000"/>
+              <w:left w:val="single" w:sz="8" w:space="0" w:color="000000"/>
+              <w:bottom w:val="single" w:sz="8" w:space="0" w:color="000000"/>
+              <w:right w:val="single" w:sz="8" w:space="0" w:color="000000"/>
+            </w:tcBorders>
+            <w:tcMar>
+              <w:top w:w="100" w:type="dxa"/>
+              <w:left w:w="100" w:type="dxa"/>
+              <w:bottom w:w="100" w:type="dxa"/>
+              <w:right w:w="100" w:type="dxa"/>
+            </w:tcMar>
+          </w:tcPr>
+          <w:p>
+            <w:pPr>
+              <w:spacing w:after="0" w:line="240" w:lineRule="auto"/>
+              <w:rPr>
+                <w:rFonts w:ascii="Arial" w:eastAsia="Times New Roman" w:hAnsi="Arial" w:cs="Arial"/>
+                <w:kern w:val="0"/>
+                <w:lang w:eastAsia="es-CO"/>
+                <w14:ligatures w14:val="none"/>
+              </w:rPr>
+            </w:pPr>
+            <w:r>
+              <w:rPr>
+                <w:rFonts w:ascii="Arial" w:eastAsia="Times New Roman" w:hAnsi="Arial" w:cs="Arial"/>
+                <w:kern w:val="0"/>
+                <w:lang w:eastAsia="es-CO"/>
+                <w14:ligatures w14:val="none"/>
+              </w:rPr>
+              <w:t xml:space="preserve">A message saying that for the entered month there were no registered </w:t>
+            </w:r>
+            <w:r>
+              <w:rPr>
+                <w:rFonts w:ascii="Arial" w:eastAsia="Times New Roman" w:hAnsi="Arial" w:cs="Arial"/>
+                <w:kern w:val="0"/>
+                <w:lang w:eastAsia="es-CO"/>
+                <w14:ligatures w14:val="none"/>
+              </w:rPr>
+              <w:t xml:space="preserve">requests </w:t>
+            </w:r>
+            <w:r>
+              <w:rPr>
+                <w:rFonts w:ascii="Arial" w:eastAsia="Times New Roman" w:hAnsi="Arial" w:cs="Arial"/>
+                <w:kern w:val="0"/>
+                <w:lang w:eastAsia="es-CO"/>
+                <w14:ligatures w14:val="none"/>
+              </w:rPr>
+              <w:t>will be shown.</w:t>
+            </w:r>
+          </w:p>
+        </w:tc>
+      </w:tr>
+      <w:tr>
+        <w:trPr>
+          <w:trHeight w:val="420"/>
+        </w:trPr>
+        <w:tc>
+          <w:tcPr>
+            <w:tcW w:w="0" w:type="auto"/>
+            <w:vMerge/>
+            <w:tcBorders>
+              <w:left w:val="single" w:sz="8" w:space="0" w:color="000000"/>
+              <w:right w:val="single" w:sz="8" w:space="0" w:color="000000"/>
+            </w:tcBorders>
+            <w:vAlign w:val="center"/>
             <w:hideMark/>
           </w:tcPr>
           <w:p>
@@ -29875,7 +30856,7 @@
         </w:tc>
         <w:tc>
           <w:tcPr>
-            <w:tcW w:w="2488" w:type="dxa"/>
+            <w:tcW w:w="2753" w:type="dxa"/>
             <w:tcBorders>
               <w:top w:val="single" w:sz="8" w:space="0" w:color="000000"/>
               <w:left w:val="single" w:sz="8" w:space="0" w:color="000000"/>
@@ -29912,7 +30893,7 @@
         </w:tc>
         <w:tc>
           <w:tcPr>
-            <w:tcW w:w="1958" w:type="dxa"/>
+            <w:tcW w:w="2450" w:type="dxa"/>
             <w:tcBorders>
               <w:top w:val="single" w:sz="8" w:space="0" w:color="000000"/>
               <w:left w:val="single" w:sz="8" w:space="0" w:color="000000"/>
@@ -29980,7 +30961,309 @@
                 <w:lang w:eastAsia="es-CO"/>
                 <w14:ligatures w14:val="none"/>
               </w:rPr>
-              <w:t>A message stating there was an error of unknown cause that didn't allow the community to be registered will be printed.</w:t>
+              <w:t xml:space="preserve">A message stating there was an error of unknown cause that didn't allow </w:t>
+            </w:r>
+            <w:r>
+              <w:rPr>
+                <w:rFonts w:ascii="Arial" w:eastAsia="Times New Roman" w:hAnsi="Arial" w:cs="Arial"/>
+                <w:kern w:val="0"/>
+                <w:lang w:eastAsia="es-CO"/>
+                <w14:ligatures w14:val="none"/>
+              </w:rPr>
+              <w:t xml:space="preserve">the function to work correctly </w:t>
+            </w:r>
+            <w:r>
+              <w:rPr>
+                <w:rFonts w:ascii="Arial" w:eastAsia="Times New Roman" w:hAnsi="Arial" w:cs="Arial"/>
+                <w:kern w:val="0"/>
+                <w:lang w:eastAsia="es-CO"/>
+                <w14:ligatures w14:val="none"/>
+              </w:rPr>
+              <w:t>will be printed.</w:t>
+            </w:r>
+          </w:p>
+        </w:tc>
+      </w:tr>
+      <w:tr>
+        <w:trPr>
+          <w:trHeight w:val="420"/>
+        </w:trPr>
+        <w:tc>
+          <w:tcPr>
+            <w:tcW w:w="0" w:type="auto"/>
+            <w:tcBorders>
+              <w:left w:val="single" w:sz="8" w:space="0" w:color="000000"/>
+              <w:right w:val="single" w:sz="8" w:space="0" w:color="000000"/>
+            </w:tcBorders>
+            <w:vAlign w:val="center"/>
+          </w:tcPr>
+          <w:p>
+            <w:pPr>
+              <w:spacing w:after="0" w:line="240" w:lineRule="auto"/>
+              <w:rPr>
+                <w:rFonts w:ascii="Arial" w:eastAsia="Times New Roman" w:hAnsi="Arial" w:cs="Arial"/>
+                <w:kern w:val="0"/>
+                <w:lang w:eastAsia="es-CO"/>
+                <w14:ligatures w14:val="none"/>
+              </w:rPr>
+            </w:pPr>
+          </w:p>
+        </w:tc>
+        <w:tc>
+          <w:tcPr>
+            <w:tcW w:w="2753" w:type="dxa"/>
+            <w:tcBorders>
+              <w:top w:val="single" w:sz="8" w:space="0" w:color="000000"/>
+              <w:left w:val="single" w:sz="8" w:space="0" w:color="000000"/>
+              <w:bottom w:val="single" w:sz="8" w:space="0" w:color="000000"/>
+              <w:right w:val="single" w:sz="8" w:space="0" w:color="000000"/>
+            </w:tcBorders>
+            <w:tcMar>
+              <w:top w:w="100" w:type="dxa"/>
+              <w:left w:w="100" w:type="dxa"/>
+              <w:bottom w:w="100" w:type="dxa"/>
+              <w:right w:w="100" w:type="dxa"/>
+            </w:tcMar>
+          </w:tcPr>
+          <w:p>
+            <w:pPr>
+              <w:spacing w:after="0" w:line="240" w:lineRule="auto"/>
+              <w:rPr>
+                <w:rFonts w:ascii="Arial" w:eastAsia="Times New Roman" w:hAnsi="Arial" w:cs="Arial"/>
+                <w:kern w:val="0"/>
+                <w:lang w:eastAsia="es-CO"/>
+                <w14:ligatures w14:val="none"/>
+              </w:rPr>
+            </w:pPr>
+            <w:r>
+              <w:rPr>
+                <w:rFonts w:ascii="Arial" w:eastAsia="Times New Roman" w:hAnsi="Arial" w:cs="Arial"/>
+                <w:kern w:val="0"/>
+                <w:lang w:eastAsia="es-CO"/>
+                <w14:ligatures w14:val="none"/>
+              </w:rPr>
+              <w:t>Incomplete information</w:t>
+            </w:r>
+          </w:p>
+        </w:tc>
+        <w:tc>
+          <w:tcPr>
+            <w:tcW w:w="2450" w:type="dxa"/>
+            <w:tcBorders>
+              <w:top w:val="single" w:sz="8" w:space="0" w:color="000000"/>
+              <w:left w:val="single" w:sz="8" w:space="0" w:color="000000"/>
+              <w:bottom w:val="single" w:sz="8" w:space="0" w:color="000000"/>
+              <w:right w:val="single" w:sz="8" w:space="0" w:color="000000"/>
+            </w:tcBorders>
+            <w:tcMar>
+              <w:top w:w="100" w:type="dxa"/>
+              <w:left w:w="100" w:type="dxa"/>
+              <w:bottom w:w="100" w:type="dxa"/>
+              <w:right w:w="100" w:type="dxa"/>
+            </w:tcMar>
+          </w:tcPr>
+          <w:p>
+            <w:pPr>
+              <w:spacing w:after="0" w:line="240" w:lineRule="auto"/>
+              <w:rPr>
+                <w:rFonts w:ascii="Arial" w:eastAsia="Times New Roman" w:hAnsi="Arial" w:cs="Arial"/>
+                <w:kern w:val="0"/>
+                <w:lang w:eastAsia="es-CO"/>
+                <w14:ligatures w14:val="none"/>
+              </w:rPr>
+            </w:pPr>
+            <w:r>
+              <w:rPr>
+                <w:rFonts w:ascii="Arial" w:eastAsia="Times New Roman" w:hAnsi="Arial" w:cs="Arial"/>
+                <w:kern w:val="0"/>
+                <w:lang w:eastAsia="es-CO"/>
+                <w14:ligatures w14:val="none"/>
+              </w:rPr>
+              <w:t>String</w:t>
+            </w:r>
+          </w:p>
+        </w:tc>
+        <w:tc>
+          <w:tcPr>
+            <w:tcW w:w="0" w:type="auto"/>
+            <w:tcBorders>
+              <w:top w:val="single" w:sz="8" w:space="0" w:color="000000"/>
+              <w:left w:val="single" w:sz="8" w:space="0" w:color="000000"/>
+              <w:bottom w:val="single" w:sz="8" w:space="0" w:color="000000"/>
+              <w:right w:val="single" w:sz="8" w:space="0" w:color="000000"/>
+            </w:tcBorders>
+            <w:tcMar>
+              <w:top w:w="100" w:type="dxa"/>
+              <w:left w:w="100" w:type="dxa"/>
+              <w:bottom w:w="100" w:type="dxa"/>
+              <w:right w:w="100" w:type="dxa"/>
+            </w:tcMar>
+          </w:tcPr>
+          <w:p>
+            <w:pPr>
+              <w:spacing w:after="0" w:line="240" w:lineRule="auto"/>
+              <w:rPr>
+                <w:rFonts w:ascii="Arial" w:eastAsia="Times New Roman" w:hAnsi="Arial" w:cs="Arial"/>
+                <w:kern w:val="0"/>
+                <w:lang w:eastAsia="es-CO"/>
+                <w14:ligatures w14:val="none"/>
+              </w:rPr>
+            </w:pPr>
+            <w:r>
+              <w:rPr>
+                <w:rFonts w:ascii="Arial" w:eastAsia="Times New Roman" w:hAnsi="Arial" w:cs="Arial"/>
+                <w:kern w:val="0"/>
+                <w:lang w:eastAsia="es-CO"/>
+                <w14:ligatures w14:val="none"/>
+              </w:rPr>
+              <w:t>A message stating that not all the mandatory fields where filled will be printed.</w:t>
+            </w:r>
+          </w:p>
+        </w:tc>
+      </w:tr>
+      <w:tr>
+        <w:trPr>
+          <w:trHeight w:val="420"/>
+        </w:trPr>
+        <w:tc>
+          <w:tcPr>
+            <w:tcW w:w="0" w:type="auto"/>
+            <w:tcBorders>
+              <w:left w:val="single" w:sz="8" w:space="0" w:color="000000"/>
+              <w:right w:val="single" w:sz="8" w:space="0" w:color="000000"/>
+            </w:tcBorders>
+            <w:vAlign w:val="center"/>
+          </w:tcPr>
+          <w:p>
+            <w:pPr>
+              <w:spacing w:after="0" w:line="240" w:lineRule="auto"/>
+              <w:rPr>
+                <w:rFonts w:ascii="Arial" w:eastAsia="Times New Roman" w:hAnsi="Arial" w:cs="Arial"/>
+                <w:kern w:val="0"/>
+                <w:lang w:eastAsia="es-CO"/>
+                <w14:ligatures w14:val="none"/>
+              </w:rPr>
+            </w:pPr>
+          </w:p>
+        </w:tc>
+        <w:tc>
+          <w:tcPr>
+            <w:tcW w:w="2753" w:type="dxa"/>
+            <w:tcBorders>
+              <w:top w:val="single" w:sz="8" w:space="0" w:color="000000"/>
+              <w:left w:val="single" w:sz="8" w:space="0" w:color="000000"/>
+              <w:bottom w:val="single" w:sz="8" w:space="0" w:color="000000"/>
+              <w:right w:val="single" w:sz="8" w:space="0" w:color="000000"/>
+            </w:tcBorders>
+            <w:tcMar>
+              <w:top w:w="100" w:type="dxa"/>
+              <w:left w:w="100" w:type="dxa"/>
+              <w:bottom w:w="100" w:type="dxa"/>
+              <w:right w:w="100" w:type="dxa"/>
+            </w:tcMar>
+          </w:tcPr>
+          <w:p>
+            <w:pPr>
+              <w:spacing w:after="0" w:line="240" w:lineRule="auto"/>
+              <w:rPr>
+                <w:rFonts w:ascii="Arial" w:eastAsia="Times New Roman" w:hAnsi="Arial" w:cs="Arial"/>
+                <w:kern w:val="0"/>
+                <w:lang w:eastAsia="es-CO"/>
+                <w14:ligatures w14:val="none"/>
+              </w:rPr>
+            </w:pPr>
+            <w:r>
+              <w:rPr>
+                <w:rFonts w:ascii="Arial" w:eastAsia="Times New Roman" w:hAnsi="Arial" w:cs="Arial"/>
+                <w:kern w:val="0"/>
+                <w:lang w:eastAsia="es-CO"/>
+                <w14:ligatures w14:val="none"/>
+              </w:rPr>
+              <w:t>Invalid information</w:t>
+            </w:r>
+          </w:p>
+        </w:tc>
+        <w:tc>
+          <w:tcPr>
+            <w:tcW w:w="2450" w:type="dxa"/>
+            <w:tcBorders>
+              <w:top w:val="single" w:sz="8" w:space="0" w:color="000000"/>
+              <w:left w:val="single" w:sz="8" w:space="0" w:color="000000"/>
+              <w:bottom w:val="single" w:sz="8" w:space="0" w:color="000000"/>
+              <w:right w:val="single" w:sz="8" w:space="0" w:color="000000"/>
+            </w:tcBorders>
+            <w:tcMar>
+              <w:top w:w="100" w:type="dxa"/>
+              <w:left w:w="100" w:type="dxa"/>
+              <w:bottom w:w="100" w:type="dxa"/>
+              <w:right w:w="100" w:type="dxa"/>
+            </w:tcMar>
+          </w:tcPr>
+          <w:p>
+            <w:pPr>
+              <w:spacing w:after="0" w:line="240" w:lineRule="auto"/>
+              <w:rPr>
+                <w:rFonts w:ascii="Arial" w:eastAsia="Times New Roman" w:hAnsi="Arial" w:cs="Arial"/>
+                <w:kern w:val="0"/>
+                <w:lang w:eastAsia="es-CO"/>
+                <w14:ligatures w14:val="none"/>
+              </w:rPr>
+            </w:pPr>
+            <w:r>
+              <w:rPr>
+                <w:rFonts w:ascii="Arial" w:eastAsia="Times New Roman" w:hAnsi="Arial" w:cs="Arial"/>
+                <w:kern w:val="0"/>
+                <w:lang w:eastAsia="es-CO"/>
+                <w14:ligatures w14:val="none"/>
+              </w:rPr>
+              <w:t>String</w:t>
+            </w:r>
+          </w:p>
+        </w:tc>
+        <w:tc>
+          <w:tcPr>
+            <w:tcW w:w="0" w:type="auto"/>
+            <w:tcBorders>
+              <w:top w:val="single" w:sz="8" w:space="0" w:color="000000"/>
+              <w:left w:val="single" w:sz="8" w:space="0" w:color="000000"/>
+              <w:bottom w:val="single" w:sz="8" w:space="0" w:color="000000"/>
+              <w:right w:val="single" w:sz="8" w:space="0" w:color="000000"/>
+            </w:tcBorders>
+            <w:tcMar>
+              <w:top w:w="100" w:type="dxa"/>
+              <w:left w:w="100" w:type="dxa"/>
+              <w:bottom w:w="100" w:type="dxa"/>
+              <w:right w:w="100" w:type="dxa"/>
+            </w:tcMar>
+          </w:tcPr>
+          <w:p>
+            <w:pPr>
+              <w:spacing w:after="0" w:line="240" w:lineRule="auto"/>
+              <w:rPr>
+                <w:rFonts w:ascii="Arial" w:eastAsia="Times New Roman" w:hAnsi="Arial" w:cs="Arial"/>
+                <w:kern w:val="0"/>
+                <w:lang w:eastAsia="es-CO"/>
+                <w14:ligatures w14:val="none"/>
+              </w:rPr>
+            </w:pPr>
+            <w:r>
+              <w:rPr>
+                <w:rFonts w:ascii="Arial" w:eastAsia="Times New Roman" w:hAnsi="Arial" w:cs="Arial"/>
+                <w:kern w:val="0"/>
+                <w:lang w:eastAsia="es-CO"/>
+                <w14:ligatures w14:val="none"/>
+              </w:rPr>
+              <w:t xml:space="preserve">A message stating that there are mistakes in the inputted information (don’t </w:t>
+            </w:r>
+            <w:r>
+              <w:rPr>
+                <w:rFonts w:ascii="Arial" w:eastAsia="Times New Roman" w:hAnsi="Arial" w:cs="Arial"/>
+                <w:kern w:val="0"/>
+                <w:lang w:eastAsia="es-CO"/>
+                <w14:ligatures w14:val="none"/>
+              </w:rPr>
+              <w:lastRenderedPageBreak/>
+              <w:t>follow the conditions)</w:t>
             </w:r>
           </w:p>
         </w:tc>
@@ -29999,10 +31282,10 @@
         <w:tblLook w:val="04A0" w:firstRow="1" w:lastRow="0" w:firstColumn="1" w:lastColumn="0" w:noHBand="0" w:noVBand="1"/>
       </w:tblPr>
       <w:tblGrid>
-        <w:gridCol w:w="1786"/>
-        <w:gridCol w:w="2488"/>
-        <w:gridCol w:w="1958"/>
-        <w:gridCol w:w="2586"/>
+        <w:gridCol w:w="1655"/>
+        <w:gridCol w:w="3282"/>
+        <w:gridCol w:w="2421"/>
+        <w:gridCol w:w="1460"/>
       </w:tblGrid>
       <w:tr>
         <w:trPr>
@@ -30162,6 +31445,15 @@
                 <w14:ligatures w14:val="none"/>
               </w:rPr>
             </w:pPr>
+            <w:r>
+              <w:rPr>
+                <w:rFonts w:ascii="Arial" w:eastAsia="Times New Roman" w:hAnsi="Arial" w:cs="Arial"/>
+                <w:kern w:val="0"/>
+                <w:lang w:eastAsia="es-CO"/>
+                <w14:ligatures w14:val="none"/>
+              </w:rPr>
+              <w:t>When the program begins, it generates four basic DTI collaborators to test different processes and ensure the program works correctly. Each collaborator includes all their details, such as ID, full name, email, and extension, but they aren't part of any project. If there's an error, it prints a generic error message.</w:t>
+            </w:r>
           </w:p>
         </w:tc>
       </w:tr>
@@ -30453,7 +31745,7 @@
           </w:tcPr>
           <w:p>
             <w:pPr>
-              <w:pStyle w:val="ListParagraph"/>
+              <w:pStyle w:val="Prrafodelista"/>
               <w:numPr>
                 <w:ilvl w:val="0"/>
                 <w:numId w:val="2"/>
@@ -30550,6 +31842,24 @@
                 <w14:ligatures w14:val="none"/>
               </w:rPr>
             </w:pPr>
+            <w:r>
+              <w:rPr>
+                <w:rFonts w:ascii="Arial" w:eastAsia="Times New Roman" w:hAnsi="Arial" w:cs="Arial"/>
+                <w:kern w:val="0"/>
+                <w:lang w:eastAsia="es-CO"/>
+                <w14:ligatures w14:val="none"/>
+              </w:rPr>
+              <w:t xml:space="preserve">When the program starts, the system will create </w:t>
+            </w:r>
+            <w:r>
+              <w:rPr>
+                <w:rFonts w:ascii="Arial" w:eastAsia="Times New Roman" w:hAnsi="Arial" w:cs="Arial"/>
+                <w:kern w:val="0"/>
+                <w:lang w:eastAsia="es-CO"/>
+                <w14:ligatures w14:val="none"/>
+              </w:rPr>
+              <w:t>4 generic DTI collaborators to implement various types process afterwards to verify the functionalities of the program. Each collaborator will have all the information regarding each generic collaborator (including ID, full name, email and extension) and will not be assigned to any project. If there is any error in the process, a generic error message will be printed instead.</w:t>
+            </w:r>
           </w:p>
         </w:tc>
       </w:tr>
@@ -30594,7 +31904,6 @@
                 <w:lang w:eastAsia="es-CO"/>
                 <w14:ligatures w14:val="none"/>
               </w:rPr>
-              <w:lastRenderedPageBreak/>
               <w:t>Outputs</w:t>
             </w:r>
           </w:p>
@@ -30785,6 +32094,15 @@
               </w:rPr>
               <w:t>Success</w:t>
             </w:r>
+            <w:r>
+              <w:rPr>
+                <w:rFonts w:ascii="Arial" w:eastAsia="Times New Roman" w:hAnsi="Arial" w:cs="Arial"/>
+                <w:kern w:val="0"/>
+                <w:lang w:eastAsia="es-CO"/>
+                <w14:ligatures w14:val="none"/>
+              </w:rPr>
+              <w:t>fully created the test objects</w:t>
+            </w:r>
           </w:p>
         </w:tc>
         <w:tc>
@@ -30809,7 +32127,6 @@
               <w:rPr>
                 <w:rFonts w:ascii="Arial" w:eastAsia="Times New Roman" w:hAnsi="Arial" w:cs="Arial"/>
                 <w:kern w:val="0"/>
-                <w:u w:val="single"/>
                 <w:lang w:eastAsia="es-CO"/>
                 <w14:ligatures w14:val="none"/>
               </w:rPr>
@@ -30858,7 +32175,16 @@
                 <w:lang w:eastAsia="es-CO"/>
                 <w14:ligatures w14:val="none"/>
               </w:rPr>
-              <w:t>A message stating that the community was registered successfully will be printed.</w:t>
+              <w:t xml:space="preserve">A message stating that the </w:t>
+            </w:r>
+            <w:r>
+              <w:rPr>
+                <w:rFonts w:ascii="Arial" w:eastAsia="Times New Roman" w:hAnsi="Arial" w:cs="Arial"/>
+                <w:kern w:val="0"/>
+                <w:lang w:eastAsia="es-CO"/>
+                <w14:ligatures w14:val="none"/>
+              </w:rPr>
+              <w:t>4 DTI collaborators were created and registered successfully.</w:t>
             </w:r>
           </w:p>
         </w:tc>
@@ -30997,7 +32323,25 @@
                 <w:lang w:eastAsia="es-CO"/>
                 <w14:ligatures w14:val="none"/>
               </w:rPr>
-              <w:t>A message stating there was an error of unknown cause that didn't allow the community to be registered will be printed.</w:t>
+              <w:t xml:space="preserve">A message stating there was an error of unknown cause that didn't allow </w:t>
+            </w:r>
+            <w:r>
+              <w:rPr>
+                <w:rFonts w:ascii="Arial" w:eastAsia="Times New Roman" w:hAnsi="Arial" w:cs="Arial"/>
+                <w:kern w:val="0"/>
+                <w:lang w:eastAsia="es-CO"/>
+                <w14:ligatures w14:val="none"/>
+              </w:rPr>
+              <w:t xml:space="preserve">the function to work correctly </w:t>
+            </w:r>
+            <w:r>
+              <w:rPr>
+                <w:rFonts w:ascii="Arial" w:eastAsia="Times New Roman" w:hAnsi="Arial" w:cs="Arial"/>
+                <w:kern w:val="0"/>
+                <w:lang w:eastAsia="es-CO"/>
+                <w14:ligatures w14:val="none"/>
+              </w:rPr>
+              <w:t>will be printed.</w:t>
             </w:r>
           </w:p>
         </w:tc>
@@ -31015,7 +32359,7 @@
 </file>
 
 <file path=word/endnotes.xml><?xml version="1.0" encoding="utf-8"?>
-<w:endnotes xmlns:wpc="http://schemas.microsoft.com/office/word/2010/wordprocessingCanvas" xmlns:cx="http://schemas.microsoft.com/office/drawing/2014/chartex" xmlns:cx1="http://schemas.microsoft.com/office/drawing/2015/9/8/chartex" xmlns:cx2="http://schemas.microsoft.com/office/drawing/2015/10/21/chartex" xmlns:cx3="http://schemas.microsoft.com/office/drawing/2016/5/9/chartex" xmlns:cx4="http://schemas.microsoft.com/office/drawing/2016/5/10/chartex" xmlns:cx5="http://schemas.microsoft.com/office/drawing/2016/5/11/chartex" xmlns:cx6="http://schemas.microsoft.com/office/drawing/2016/5/12/chartex" xmlns:cx7="http://schemas.microsoft.com/office/drawing/2016/5/13/chartex" xmlns:cx8="http://schemas.microsoft.com/office/drawing/2016/5/14/chartex" xmlns:mc="http://schemas.openxmlformats.org/markup-compatibility/2006" xmlns:aink="http://schemas.microsoft.com/office/drawing/2016/ink" xmlns:am3d="http://schemas.microsoft.com/office/drawing/2017/model3d" xmlns:o="urn:schemas-microsoft-com:office:office" xmlns:oel="http://schemas.microsoft.com/office/2019/extlst" xmlns:r="http://schemas.openxmlformats.org/officeDocument/2006/relationships" xmlns:m="http://schemas.openxmlformats.org/officeDocument/2006/math" xmlns:v="urn:schemas-microsoft-com:vml" xmlns:wp14="http://schemas.microsoft.com/office/word/2010/wordprocessingDrawing" xmlns:wp="http://schemas.openxmlformats.org/drawingml/2006/wordprocessingDrawing" xmlns:w10="urn:schemas-microsoft-com:office:word" xmlns:w="http://schemas.openxmlformats.org/wordprocessingml/2006/main" xmlns:w14="http://schemas.microsoft.com/office/word/2010/wordml" xmlns:w15="http://schemas.microsoft.com/office/word/2012/wordml" xmlns:w16cex="http://schemas.microsoft.com/office/word/2018/wordml/cex" xmlns:w16cid="http://schemas.microsoft.com/office/word/2016/wordml/cid" xmlns:w16="http://schemas.microsoft.com/office/word/2018/wordml" xmlns:w16du="http://schemas.microsoft.com/office/word/2023/wordml/word16du" xmlns:w16sdtdh="http://schemas.microsoft.com/office/word/2020/wordml/sdtdatahash" xmlns:w16se="http://schemas.microsoft.com/office/word/2015/wordml/symex" xmlns:wpg="http://schemas.microsoft.com/office/word/2010/wordprocessingGroup" xmlns:wpi="http://schemas.microsoft.com/office/word/2010/wordprocessingInk" xmlns:wne="http://schemas.microsoft.com/office/word/2006/wordml" xmlns:wps="http://schemas.microsoft.com/office/word/2010/wordprocessingShape" mc:Ignorable="w14 w15 w16se w16cid w16 w16cex w16sdtdh w16du wp14">
+<w:endnotes xmlns:wpc="http://schemas.microsoft.com/office/word/2010/wordprocessingCanvas" xmlns:cx="http://schemas.microsoft.com/office/drawing/2014/chartex" xmlns:cx1="http://schemas.microsoft.com/office/drawing/2015/9/8/chartex" xmlns:cx2="http://schemas.microsoft.com/office/drawing/2015/10/21/chartex" xmlns:cx3="http://schemas.microsoft.com/office/drawing/2016/5/9/chartex" xmlns:cx4="http://schemas.microsoft.com/office/drawing/2016/5/10/chartex" xmlns:cx5="http://schemas.microsoft.com/office/drawing/2016/5/11/chartex" xmlns:cx6="http://schemas.microsoft.com/office/drawing/2016/5/12/chartex" xmlns:cx7="http://schemas.microsoft.com/office/drawing/2016/5/13/chartex" xmlns:cx8="http://schemas.microsoft.com/office/drawing/2016/5/14/chartex" xmlns:mc="http://schemas.openxmlformats.org/markup-compatibility/2006" xmlns:aink="http://schemas.microsoft.com/office/drawing/2016/ink" xmlns:am3d="http://schemas.microsoft.com/office/drawing/2017/model3d" xmlns:o="urn:schemas-microsoft-com:office:office" xmlns:r="http://schemas.openxmlformats.org/officeDocument/2006/relationships" xmlns:m="http://schemas.openxmlformats.org/officeDocument/2006/math" xmlns:v="urn:schemas-microsoft-com:vml" xmlns:wp14="http://schemas.microsoft.com/office/word/2010/wordprocessingDrawing" xmlns:wp="http://schemas.openxmlformats.org/drawingml/2006/wordprocessingDrawing" xmlns:w10="urn:schemas-microsoft-com:office:word" xmlns:w="http://schemas.openxmlformats.org/wordprocessingml/2006/main" xmlns:w14="http://schemas.microsoft.com/office/word/2010/wordml" xmlns:w15="http://schemas.microsoft.com/office/word/2012/wordml" xmlns:w16cex="http://schemas.microsoft.com/office/word/2018/wordml/cex" xmlns:w16cid="http://schemas.microsoft.com/office/word/2016/wordml/cid" xmlns:w16="http://schemas.microsoft.com/office/word/2018/wordml" xmlns:w16sdtdh="http://schemas.microsoft.com/office/word/2020/wordml/sdtdatahash" xmlns:w16se="http://schemas.microsoft.com/office/word/2015/wordml/symex" xmlns:wpg="http://schemas.microsoft.com/office/word/2010/wordprocessingGroup" xmlns:wpi="http://schemas.microsoft.com/office/word/2010/wordprocessingInk" xmlns:wne="http://schemas.microsoft.com/office/word/2006/wordml" xmlns:wps="http://schemas.microsoft.com/office/word/2010/wordprocessingShape" mc:Ignorable="w14 w15 w16se w16cid w16 w16cex w16sdtdh wp14">
   <w:endnote w:type="separator" w:id="-1">
     <w:p>
       <w:pPr>
@@ -31040,7 +32384,7 @@
 </file>
 
 <file path=word/footnotes.xml><?xml version="1.0" encoding="utf-8"?>
-<w:footnotes xmlns:wpc="http://schemas.microsoft.com/office/word/2010/wordprocessingCanvas" xmlns:cx="http://schemas.microsoft.com/office/drawing/2014/chartex" xmlns:cx1="http://schemas.microsoft.com/office/drawing/2015/9/8/chartex" xmlns:cx2="http://schemas.microsoft.com/office/drawing/2015/10/21/chartex" xmlns:cx3="http://schemas.microsoft.com/office/drawing/2016/5/9/chartex" xmlns:cx4="http://schemas.microsoft.com/office/drawing/2016/5/10/chartex" xmlns:cx5="http://schemas.microsoft.com/office/drawing/2016/5/11/chartex" xmlns:cx6="http://schemas.microsoft.com/office/drawing/2016/5/12/chartex" xmlns:cx7="http://schemas.microsoft.com/office/drawing/2016/5/13/chartex" xmlns:cx8="http://schemas.microsoft.com/office/drawing/2016/5/14/chartex" xmlns:mc="http://schemas.openxmlformats.org/markup-compatibility/2006" xmlns:aink="http://schemas.microsoft.com/office/drawing/2016/ink" xmlns:am3d="http://schemas.microsoft.com/office/drawing/2017/model3d" xmlns:o="urn:schemas-microsoft-com:office:office" xmlns:oel="http://schemas.microsoft.com/office/2019/extlst" xmlns:r="http://schemas.openxmlformats.org/officeDocument/2006/relationships" xmlns:m="http://schemas.openxmlformats.org/officeDocument/2006/math" xmlns:v="urn:schemas-microsoft-com:vml" xmlns:wp14="http://schemas.microsoft.com/office/word/2010/wordprocessingDrawing" xmlns:wp="http://schemas.openxmlformats.org/drawingml/2006/wordprocessingDrawing" xmlns:w10="urn:schemas-microsoft-com:office:word" xmlns:w="http://schemas.openxmlformats.org/wordprocessingml/2006/main" xmlns:w14="http://schemas.microsoft.com/office/word/2010/wordml" xmlns:w15="http://schemas.microsoft.com/office/word/2012/wordml" xmlns:w16cex="http://schemas.microsoft.com/office/word/2018/wordml/cex" xmlns:w16cid="http://schemas.microsoft.com/office/word/2016/wordml/cid" xmlns:w16="http://schemas.microsoft.com/office/word/2018/wordml" xmlns:w16du="http://schemas.microsoft.com/office/word/2023/wordml/word16du" xmlns:w16sdtdh="http://schemas.microsoft.com/office/word/2020/wordml/sdtdatahash" xmlns:w16se="http://schemas.microsoft.com/office/word/2015/wordml/symex" xmlns:wpg="http://schemas.microsoft.com/office/word/2010/wordprocessingGroup" xmlns:wpi="http://schemas.microsoft.com/office/word/2010/wordprocessingInk" xmlns:wne="http://schemas.microsoft.com/office/word/2006/wordml" xmlns:wps="http://schemas.microsoft.com/office/word/2010/wordprocessingShape" mc:Ignorable="w14 w15 w16se w16cid w16 w16cex w16sdtdh w16du wp14">
+<w:footnotes xmlns:wpc="http://schemas.microsoft.com/office/word/2010/wordprocessingCanvas" xmlns:cx="http://schemas.microsoft.com/office/drawing/2014/chartex" xmlns:cx1="http://schemas.microsoft.com/office/drawing/2015/9/8/chartex" xmlns:cx2="http://schemas.microsoft.com/office/drawing/2015/10/21/chartex" xmlns:cx3="http://schemas.microsoft.com/office/drawing/2016/5/9/chartex" xmlns:cx4="http://schemas.microsoft.com/office/drawing/2016/5/10/chartex" xmlns:cx5="http://schemas.microsoft.com/office/drawing/2016/5/11/chartex" xmlns:cx6="http://schemas.microsoft.com/office/drawing/2016/5/12/chartex" xmlns:cx7="http://schemas.microsoft.com/office/drawing/2016/5/13/chartex" xmlns:cx8="http://schemas.microsoft.com/office/drawing/2016/5/14/chartex" xmlns:mc="http://schemas.openxmlformats.org/markup-compatibility/2006" xmlns:aink="http://schemas.microsoft.com/office/drawing/2016/ink" xmlns:am3d="http://schemas.microsoft.com/office/drawing/2017/model3d" xmlns:o="urn:schemas-microsoft-com:office:office" xmlns:r="http://schemas.openxmlformats.org/officeDocument/2006/relationships" xmlns:m="http://schemas.openxmlformats.org/officeDocument/2006/math" xmlns:v="urn:schemas-microsoft-com:vml" xmlns:wp14="http://schemas.microsoft.com/office/word/2010/wordprocessingDrawing" xmlns:wp="http://schemas.openxmlformats.org/drawingml/2006/wordprocessingDrawing" xmlns:w10="urn:schemas-microsoft-com:office:word" xmlns:w="http://schemas.openxmlformats.org/wordprocessingml/2006/main" xmlns:w14="http://schemas.microsoft.com/office/word/2010/wordml" xmlns:w15="http://schemas.microsoft.com/office/word/2012/wordml" xmlns:w16cex="http://schemas.microsoft.com/office/word/2018/wordml/cex" xmlns:w16cid="http://schemas.microsoft.com/office/word/2016/wordml/cid" xmlns:w16="http://schemas.microsoft.com/office/word/2018/wordml" xmlns:w16sdtdh="http://schemas.microsoft.com/office/word/2020/wordml/sdtdatahash" xmlns:w16se="http://schemas.microsoft.com/office/word/2015/wordml/symex" xmlns:wpg="http://schemas.microsoft.com/office/word/2010/wordprocessingGroup" xmlns:wpi="http://schemas.microsoft.com/office/word/2010/wordprocessingInk" xmlns:wne="http://schemas.microsoft.com/office/word/2006/wordml" xmlns:wps="http://schemas.microsoft.com/office/word/2010/wordprocessingShape" mc:Ignorable="w14 w15 w16se w16cid w16 w16cex w16sdtdh wp14">
   <w:footnote w:type="separator" w:id="-1">
     <w:p>
       <w:pPr>
@@ -31065,7 +32409,7 @@
 </file>
 
 <file path=word/numbering.xml><?xml version="1.0" encoding="utf-8"?>
-<w:numbering xmlns:wpc="http://schemas.microsoft.com/office/word/2010/wordprocessingCanvas" xmlns:cx="http://schemas.microsoft.com/office/drawing/2014/chartex" xmlns:cx1="http://schemas.microsoft.com/office/drawing/2015/9/8/chartex" xmlns:cx2="http://schemas.microsoft.com/office/drawing/2015/10/21/chartex" xmlns:cx3="http://schemas.microsoft.com/office/drawing/2016/5/9/chartex" xmlns:cx4="http://schemas.microsoft.com/office/drawing/2016/5/10/chartex" xmlns:cx5="http://schemas.microsoft.com/office/drawing/2016/5/11/chartex" xmlns:cx6="http://schemas.microsoft.com/office/drawing/2016/5/12/chartex" xmlns:cx7="http://schemas.microsoft.com/office/drawing/2016/5/13/chartex" xmlns:cx8="http://schemas.microsoft.com/office/drawing/2016/5/14/chartex" xmlns:mc="http://schemas.openxmlformats.org/markup-compatibility/2006" xmlns:aink="http://schemas.microsoft.com/office/drawing/2016/ink" xmlns:am3d="http://schemas.microsoft.com/office/drawing/2017/model3d" xmlns:o="urn:schemas-microsoft-com:office:office" xmlns:oel="http://schemas.microsoft.com/office/2019/extlst" xmlns:r="http://schemas.openxmlformats.org/officeDocument/2006/relationships" xmlns:m="http://schemas.openxmlformats.org/officeDocument/2006/math" xmlns:v="urn:schemas-microsoft-com:vml" xmlns:wp14="http://schemas.microsoft.com/office/word/2010/wordprocessingDrawing" xmlns:wp="http://schemas.openxmlformats.org/drawingml/2006/wordprocessingDrawing" xmlns:w10="urn:schemas-microsoft-com:office:word" xmlns:w="http://schemas.openxmlformats.org/wordprocessingml/2006/main" xmlns:w14="http://schemas.microsoft.com/office/word/2010/wordml" xmlns:w15="http://schemas.microsoft.com/office/word/2012/wordml" xmlns:w16cex="http://schemas.microsoft.com/office/word/2018/wordml/cex" xmlns:w16cid="http://schemas.microsoft.com/office/word/2016/wordml/cid" xmlns:w16="http://schemas.microsoft.com/office/word/2018/wordml" xmlns:w16du="http://schemas.microsoft.com/office/word/2023/wordml/word16du" xmlns:w16sdtdh="http://schemas.microsoft.com/office/word/2020/wordml/sdtdatahash" xmlns:w16se="http://schemas.microsoft.com/office/word/2015/wordml/symex" xmlns:wpg="http://schemas.microsoft.com/office/word/2010/wordprocessingGroup" xmlns:wpi="http://schemas.microsoft.com/office/word/2010/wordprocessingInk" xmlns:wne="http://schemas.microsoft.com/office/word/2006/wordml" xmlns:wps="http://schemas.microsoft.com/office/word/2010/wordprocessingShape" mc:Ignorable="w14 w15 w16se w16cid w16 w16cex w16sdtdh w16du wp14">
+<w:numbering xmlns:wpc="http://schemas.microsoft.com/office/word/2010/wordprocessingCanvas" xmlns:cx="http://schemas.microsoft.com/office/drawing/2014/chartex" xmlns:cx1="http://schemas.microsoft.com/office/drawing/2015/9/8/chartex" xmlns:cx2="http://schemas.microsoft.com/office/drawing/2015/10/21/chartex" xmlns:cx3="http://schemas.microsoft.com/office/drawing/2016/5/9/chartex" xmlns:cx4="http://schemas.microsoft.com/office/drawing/2016/5/10/chartex" xmlns:cx5="http://schemas.microsoft.com/office/drawing/2016/5/11/chartex" xmlns:cx6="http://schemas.microsoft.com/office/drawing/2016/5/12/chartex" xmlns:cx7="http://schemas.microsoft.com/office/drawing/2016/5/13/chartex" xmlns:cx8="http://schemas.microsoft.com/office/drawing/2016/5/14/chartex" xmlns:mc="http://schemas.openxmlformats.org/markup-compatibility/2006" xmlns:aink="http://schemas.microsoft.com/office/drawing/2016/ink" xmlns:am3d="http://schemas.microsoft.com/office/drawing/2017/model3d" xmlns:o="urn:schemas-microsoft-com:office:office" xmlns:r="http://schemas.openxmlformats.org/officeDocument/2006/relationships" xmlns:m="http://schemas.openxmlformats.org/officeDocument/2006/math" xmlns:v="urn:schemas-microsoft-com:vml" xmlns:wp14="http://schemas.microsoft.com/office/word/2010/wordprocessingDrawing" xmlns:wp="http://schemas.openxmlformats.org/drawingml/2006/wordprocessingDrawing" xmlns:w10="urn:schemas-microsoft-com:office:word" xmlns:w="http://schemas.openxmlformats.org/wordprocessingml/2006/main" xmlns:w14="http://schemas.microsoft.com/office/word/2010/wordml" xmlns:w15="http://schemas.microsoft.com/office/word/2012/wordml" xmlns:w16cex="http://schemas.microsoft.com/office/word/2018/wordml/cex" xmlns:w16cid="http://schemas.microsoft.com/office/word/2016/wordml/cid" xmlns:w16="http://schemas.microsoft.com/office/word/2018/wordml" xmlns:w16sdtdh="http://schemas.microsoft.com/office/word/2020/wordml/sdtdatahash" xmlns:w16se="http://schemas.microsoft.com/office/word/2015/wordml/symex" xmlns:wpg="http://schemas.microsoft.com/office/word/2010/wordprocessingGroup" xmlns:wpi="http://schemas.microsoft.com/office/word/2010/wordprocessingInk" xmlns:wne="http://schemas.microsoft.com/office/word/2006/wordml" xmlns:wps="http://schemas.microsoft.com/office/word/2010/wordprocessingShape" mc:Ignorable="w14 w15 w16se w16cid w16 w16cex w16sdtdh wp14">
   <w:abstractNum w:abstractNumId="0" w15:restartNumberingAfterBreak="0">
     <w:nsid w:val="0B74141D"/>
     <w:multiLevelType w:val="hybridMultilevel"/>
@@ -31290,6 +32634,119 @@
     </w:lvl>
   </w:abstractNum>
   <w:abstractNum w:abstractNumId="2" w15:restartNumberingAfterBreak="0">
+    <w:nsid w:val="1AFC7E89"/>
+    <w:multiLevelType w:val="hybridMultilevel"/>
+    <w:tmpl w:val="3886D9E6"/>
+    <w:lvl w:ilvl="0" w:tplc="240A0001">
+      <w:start w:val="1"/>
+      <w:numFmt w:val="bullet"/>
+      <w:lvlText w:val=""/>
+      <w:lvlJc w:val="left"/>
+      <w:pPr>
+        <w:ind w:left="720" w:hanging="360"/>
+      </w:pPr>
+      <w:rPr>
+        <w:rFonts w:ascii="Symbol" w:hAnsi="Symbol" w:hint="default"/>
+      </w:rPr>
+    </w:lvl>
+    <w:lvl w:ilvl="1" w:tplc="240A0003" w:tentative="1">
+      <w:start w:val="1"/>
+      <w:numFmt w:val="bullet"/>
+      <w:lvlText w:val="o"/>
+      <w:lvlJc w:val="left"/>
+      <w:pPr>
+        <w:ind w:left="1440" w:hanging="360"/>
+      </w:pPr>
+      <w:rPr>
+        <w:rFonts w:ascii="Courier New" w:hAnsi="Courier New" w:cs="Courier New" w:hint="default"/>
+      </w:rPr>
+    </w:lvl>
+    <w:lvl w:ilvl="2" w:tplc="240A0005" w:tentative="1">
+      <w:start w:val="1"/>
+      <w:numFmt w:val="bullet"/>
+      <w:lvlText w:val=""/>
+      <w:lvlJc w:val="left"/>
+      <w:pPr>
+        <w:ind w:left="2160" w:hanging="360"/>
+      </w:pPr>
+      <w:rPr>
+        <w:rFonts w:ascii="Wingdings" w:hAnsi="Wingdings" w:hint="default"/>
+      </w:rPr>
+    </w:lvl>
+    <w:lvl w:ilvl="3" w:tplc="240A0001" w:tentative="1">
+      <w:start w:val="1"/>
+      <w:numFmt w:val="bullet"/>
+      <w:lvlText w:val=""/>
+      <w:lvlJc w:val="left"/>
+      <w:pPr>
+        <w:ind w:left="2880" w:hanging="360"/>
+      </w:pPr>
+      <w:rPr>
+        <w:rFonts w:ascii="Symbol" w:hAnsi="Symbol" w:hint="default"/>
+      </w:rPr>
+    </w:lvl>
+    <w:lvl w:ilvl="4" w:tplc="240A0003" w:tentative="1">
+      <w:start w:val="1"/>
+      <w:numFmt w:val="bullet"/>
+      <w:lvlText w:val="o"/>
+      <w:lvlJc w:val="left"/>
+      <w:pPr>
+        <w:ind w:left="3600" w:hanging="360"/>
+      </w:pPr>
+      <w:rPr>
+        <w:rFonts w:ascii="Courier New" w:hAnsi="Courier New" w:cs="Courier New" w:hint="default"/>
+      </w:rPr>
+    </w:lvl>
+    <w:lvl w:ilvl="5" w:tplc="240A0005" w:tentative="1">
+      <w:start w:val="1"/>
+      <w:numFmt w:val="bullet"/>
+      <w:lvlText w:val=""/>
+      <w:lvlJc w:val="left"/>
+      <w:pPr>
+        <w:ind w:left="4320" w:hanging="360"/>
+      </w:pPr>
+      <w:rPr>
+        <w:rFonts w:ascii="Wingdings" w:hAnsi="Wingdings" w:hint="default"/>
+      </w:rPr>
+    </w:lvl>
+    <w:lvl w:ilvl="6" w:tplc="240A0001" w:tentative="1">
+      <w:start w:val="1"/>
+      <w:numFmt w:val="bullet"/>
+      <w:lvlText w:val=""/>
+      <w:lvlJc w:val="left"/>
+      <w:pPr>
+        <w:ind w:left="5040" w:hanging="360"/>
+      </w:pPr>
+      <w:rPr>
+        <w:rFonts w:ascii="Symbol" w:hAnsi="Symbol" w:hint="default"/>
+      </w:rPr>
+    </w:lvl>
+    <w:lvl w:ilvl="7" w:tplc="240A0003" w:tentative="1">
+      <w:start w:val="1"/>
+      <w:numFmt w:val="bullet"/>
+      <w:lvlText w:val="o"/>
+      <w:lvlJc w:val="left"/>
+      <w:pPr>
+        <w:ind w:left="5760" w:hanging="360"/>
+      </w:pPr>
+      <w:rPr>
+        <w:rFonts w:ascii="Courier New" w:hAnsi="Courier New" w:cs="Courier New" w:hint="default"/>
+      </w:rPr>
+    </w:lvl>
+    <w:lvl w:ilvl="8" w:tplc="240A0005" w:tentative="1">
+      <w:start w:val="1"/>
+      <w:numFmt w:val="bullet"/>
+      <w:lvlText w:val=""/>
+      <w:lvlJc w:val="left"/>
+      <w:pPr>
+        <w:ind w:left="6480" w:hanging="360"/>
+      </w:pPr>
+      <w:rPr>
+        <w:rFonts w:ascii="Wingdings" w:hAnsi="Wingdings" w:hint="default"/>
+      </w:rPr>
+    </w:lvl>
+  </w:abstractNum>
+  <w:abstractNum w:abstractNumId="3" w15:restartNumberingAfterBreak="0">
     <w:nsid w:val="1D3F23C4"/>
     <w:multiLevelType w:val="hybridMultilevel"/>
     <w:tmpl w:val="78B6631A"/>
@@ -31399,7 +32856,7 @@
       </w:rPr>
     </w:lvl>
   </w:abstractNum>
-  <w:abstractNum w:abstractNumId="3" w15:restartNumberingAfterBreak="0">
+  <w:abstractNum w:abstractNumId="4" w15:restartNumberingAfterBreak="0">
     <w:nsid w:val="236E7185"/>
     <w:multiLevelType w:val="hybridMultilevel"/>
     <w:tmpl w:val="50B00AC6"/>
@@ -31512,7 +32969,7 @@
       </w:rPr>
     </w:lvl>
   </w:abstractNum>
-  <w:abstractNum w:abstractNumId="4" w15:restartNumberingAfterBreak="0">
+  <w:abstractNum w:abstractNumId="5" w15:restartNumberingAfterBreak="0">
     <w:nsid w:val="4CAB00AD"/>
     <w:multiLevelType w:val="hybridMultilevel"/>
     <w:tmpl w:val="E65CD4B8"/>
@@ -31622,7 +33079,7 @@
       </w:rPr>
     </w:lvl>
   </w:abstractNum>
-  <w:abstractNum w:abstractNumId="5" w15:restartNumberingAfterBreak="0">
+  <w:abstractNum w:abstractNumId="6" w15:restartNumberingAfterBreak="0">
     <w:nsid w:val="560F4D4E"/>
     <w:multiLevelType w:val="hybridMultilevel"/>
     <w:tmpl w:val="BD1EA564"/>
@@ -31735,7 +33192,7 @@
       </w:rPr>
     </w:lvl>
   </w:abstractNum>
-  <w:abstractNum w:abstractNumId="6" w15:restartNumberingAfterBreak="0">
+  <w:abstractNum w:abstractNumId="7" w15:restartNumberingAfterBreak="0">
     <w:nsid w:val="7EAE329A"/>
     <w:multiLevelType w:val="hybridMultilevel"/>
     <w:tmpl w:val="DD7A1BE2"/>
@@ -31821,32 +33278,35 @@
       </w:pPr>
     </w:lvl>
   </w:abstractNum>
-  <w:num w:numId="1" w16cid:durableId="9379472">
+  <w:num w:numId="1">
     <w:abstractNumId w:val="1"/>
   </w:num>
-  <w:num w:numId="2" w16cid:durableId="1954939097">
+  <w:num w:numId="2">
     <w:abstractNumId w:val="0"/>
   </w:num>
-  <w:num w:numId="3" w16cid:durableId="1422020919">
-    <w:abstractNumId w:val="2"/>
+  <w:num w:numId="3">
+    <w:abstractNumId w:val="3"/>
   </w:num>
-  <w:num w:numId="4" w16cid:durableId="758021454">
+  <w:num w:numId="4">
+    <w:abstractNumId w:val="5"/>
+  </w:num>
+  <w:num w:numId="5">
     <w:abstractNumId w:val="4"/>
   </w:num>
-  <w:num w:numId="5" w16cid:durableId="1742023797">
-    <w:abstractNumId w:val="3"/>
+  <w:num w:numId="6">
+    <w:abstractNumId w:val="6"/>
   </w:num>
-  <w:num w:numId="6" w16cid:durableId="1171065095">
-    <w:abstractNumId w:val="5"/>
+  <w:num w:numId="7">
+    <w:abstractNumId w:val="7"/>
   </w:num>
-  <w:num w:numId="7" w16cid:durableId="1458336251">
-    <w:abstractNumId w:val="6"/>
+  <w:num w:numId="8">
+    <w:abstractNumId w:val="2"/>
   </w:num>
 </w:numbering>
 </file>
 
 <file path=word/styles.xml><?xml version="1.0" encoding="utf-8"?>
-<w:styles xmlns:mc="http://schemas.openxmlformats.org/markup-compatibility/2006" xmlns:r="http://schemas.openxmlformats.org/officeDocument/2006/relationships" xmlns:w="http://schemas.openxmlformats.org/wordprocessingml/2006/main" xmlns:w14="http://schemas.microsoft.com/office/word/2010/wordml" xmlns:w15="http://schemas.microsoft.com/office/word/2012/wordml" xmlns:w16cex="http://schemas.microsoft.com/office/word/2018/wordml/cex" xmlns:w16cid="http://schemas.microsoft.com/office/word/2016/wordml/cid" xmlns:w16="http://schemas.microsoft.com/office/word/2018/wordml" xmlns:w16du="http://schemas.microsoft.com/office/word/2023/wordml/word16du" xmlns:w16sdtdh="http://schemas.microsoft.com/office/word/2020/wordml/sdtdatahash" xmlns:w16se="http://schemas.microsoft.com/office/word/2015/wordml/symex" mc:Ignorable="w14 w15 w16se w16cid w16 w16cex w16sdtdh w16du">
+<w:styles xmlns:mc="http://schemas.openxmlformats.org/markup-compatibility/2006" xmlns:r="http://schemas.openxmlformats.org/officeDocument/2006/relationships" xmlns:w="http://schemas.openxmlformats.org/wordprocessingml/2006/main" xmlns:w14="http://schemas.microsoft.com/office/word/2010/wordml" xmlns:w15="http://schemas.microsoft.com/office/word/2012/wordml" xmlns:w16cex="http://schemas.microsoft.com/office/word/2018/wordml/cex" xmlns:w16cid="http://schemas.microsoft.com/office/word/2016/wordml/cid" xmlns:w16="http://schemas.microsoft.com/office/word/2018/wordml" xmlns:w16sdtdh="http://schemas.microsoft.com/office/word/2020/wordml/sdtdatahash" xmlns:w16se="http://schemas.microsoft.com/office/word/2015/wordml/symex" mc:Ignorable="w14 w15 w16se w16cid w16 w16cex w16sdtdh">
   <w:docDefaults>
     <w:rPrDefault>
       <w:rPr>
@@ -32250,11 +33710,11 @@
       <w:lang w:val="en-US"/>
     </w:rPr>
   </w:style>
-  <w:style w:type="paragraph" w:styleId="Heading1">
+  <w:style w:type="paragraph" w:styleId="Ttulo1">
     <w:name w:val="heading 1"/>
     <w:basedOn w:val="Normal"/>
     <w:next w:val="Normal"/>
-    <w:link w:val="Heading1Char"/>
+    <w:link w:val="Ttulo1Car"/>
     <w:uiPriority w:val="9"/>
     <w:qFormat/>
     <w:rsid w:val="00CA0364"/>
@@ -32271,11 +33731,11 @@
       <w:szCs w:val="40"/>
     </w:rPr>
   </w:style>
-  <w:style w:type="paragraph" w:styleId="Heading2">
+  <w:style w:type="paragraph" w:styleId="Ttulo2">
     <w:name w:val="heading 2"/>
     <w:basedOn w:val="Normal"/>
     <w:next w:val="Normal"/>
-    <w:link w:val="Heading2Char"/>
+    <w:link w:val="Ttulo2Car"/>
     <w:uiPriority w:val="9"/>
     <w:semiHidden/>
     <w:unhideWhenUsed/>
@@ -32294,11 +33754,11 @@
       <w:szCs w:val="32"/>
     </w:rPr>
   </w:style>
-  <w:style w:type="paragraph" w:styleId="Heading3">
+  <w:style w:type="paragraph" w:styleId="Ttulo3">
     <w:name w:val="heading 3"/>
     <w:basedOn w:val="Normal"/>
     <w:next w:val="Normal"/>
-    <w:link w:val="Heading3Char"/>
+    <w:link w:val="Ttulo3Car"/>
     <w:uiPriority w:val="9"/>
     <w:semiHidden/>
     <w:unhideWhenUsed/>
@@ -32317,11 +33777,11 @@
       <w:szCs w:val="28"/>
     </w:rPr>
   </w:style>
-  <w:style w:type="paragraph" w:styleId="Heading4">
+  <w:style w:type="paragraph" w:styleId="Ttulo4">
     <w:name w:val="heading 4"/>
     <w:basedOn w:val="Normal"/>
     <w:next w:val="Normal"/>
-    <w:link w:val="Heading4Char"/>
+    <w:link w:val="Ttulo4Car"/>
     <w:uiPriority w:val="9"/>
     <w:semiHidden/>
     <w:unhideWhenUsed/>
@@ -32340,11 +33800,11 @@
       <w:color w:val="0F4761" w:themeColor="accent1" w:themeShade="BF"/>
     </w:rPr>
   </w:style>
-  <w:style w:type="paragraph" w:styleId="Heading5">
+  <w:style w:type="paragraph" w:styleId="Ttulo5">
     <w:name w:val="heading 5"/>
     <w:basedOn w:val="Normal"/>
     <w:next w:val="Normal"/>
-    <w:link w:val="Heading5Char"/>
+    <w:link w:val="Ttulo5Car"/>
     <w:uiPriority w:val="9"/>
     <w:semiHidden/>
     <w:unhideWhenUsed/>
@@ -32361,11 +33821,11 @@
       <w:color w:val="0F4761" w:themeColor="accent1" w:themeShade="BF"/>
     </w:rPr>
   </w:style>
-  <w:style w:type="paragraph" w:styleId="Heading6">
+  <w:style w:type="paragraph" w:styleId="Ttulo6">
     <w:name w:val="heading 6"/>
     <w:basedOn w:val="Normal"/>
     <w:next w:val="Normal"/>
-    <w:link w:val="Heading6Char"/>
+    <w:link w:val="Ttulo6Car"/>
     <w:uiPriority w:val="9"/>
     <w:semiHidden/>
     <w:unhideWhenUsed/>
@@ -32384,11 +33844,11 @@
       <w:color w:val="595959" w:themeColor="text1" w:themeTint="A6"/>
     </w:rPr>
   </w:style>
-  <w:style w:type="paragraph" w:styleId="Heading7">
+  <w:style w:type="paragraph" w:styleId="Ttulo7">
     <w:name w:val="heading 7"/>
     <w:basedOn w:val="Normal"/>
     <w:next w:val="Normal"/>
-    <w:link w:val="Heading7Char"/>
+    <w:link w:val="Ttulo7Car"/>
     <w:uiPriority w:val="9"/>
     <w:semiHidden/>
     <w:unhideWhenUsed/>
@@ -32405,11 +33865,11 @@
       <w:color w:val="595959" w:themeColor="text1" w:themeTint="A6"/>
     </w:rPr>
   </w:style>
-  <w:style w:type="paragraph" w:styleId="Heading8">
+  <w:style w:type="paragraph" w:styleId="Ttulo8">
     <w:name w:val="heading 8"/>
     <w:basedOn w:val="Normal"/>
     <w:next w:val="Normal"/>
-    <w:link w:val="Heading8Char"/>
+    <w:link w:val="Ttulo8Car"/>
     <w:uiPriority w:val="9"/>
     <w:semiHidden/>
     <w:unhideWhenUsed/>
@@ -32428,11 +33888,11 @@
       <w:color w:val="272727" w:themeColor="text1" w:themeTint="D8"/>
     </w:rPr>
   </w:style>
-  <w:style w:type="paragraph" w:styleId="Heading9">
+  <w:style w:type="paragraph" w:styleId="Ttulo9">
     <w:name w:val="heading 9"/>
     <w:basedOn w:val="Normal"/>
     <w:next w:val="Normal"/>
-    <w:link w:val="Heading9Char"/>
+    <w:link w:val="Ttulo9Car"/>
     <w:uiPriority w:val="9"/>
     <w:semiHidden/>
     <w:unhideWhenUsed/>
@@ -32449,13 +33909,13 @@
       <w:color w:val="272727" w:themeColor="text1" w:themeTint="D8"/>
     </w:rPr>
   </w:style>
-  <w:style w:type="character" w:default="1" w:styleId="DefaultParagraphFont">
+  <w:style w:type="character" w:default="1" w:styleId="Fuentedeprrafopredeter">
     <w:name w:val="Default Paragraph Font"/>
     <w:uiPriority w:val="1"/>
     <w:semiHidden/>
     <w:unhideWhenUsed/>
   </w:style>
-  <w:style w:type="table" w:default="1" w:styleId="TableNormal">
+  <w:style w:type="table" w:default="1" w:styleId="Tablanormal">
     <w:name w:val="Normal Table"/>
     <w:uiPriority w:val="99"/>
     <w:semiHidden/>
@@ -32470,16 +33930,16 @@
       </w:tblCellMar>
     </w:tblPr>
   </w:style>
-  <w:style w:type="numbering" w:default="1" w:styleId="NoList">
+  <w:style w:type="numbering" w:default="1" w:styleId="Sinlista">
     <w:name w:val="No List"/>
     <w:uiPriority w:val="99"/>
     <w:semiHidden/>
     <w:unhideWhenUsed/>
   </w:style>
-  <w:style w:type="character" w:customStyle="1" w:styleId="Heading1Char">
-    <w:name w:val="Heading 1 Char"/>
-    <w:basedOn w:val="DefaultParagraphFont"/>
-    <w:link w:val="Heading1"/>
+  <w:style w:type="character" w:customStyle="1" w:styleId="Ttulo1Car">
+    <w:name w:val="Título 1 Car"/>
+    <w:basedOn w:val="Fuentedeprrafopredeter"/>
+    <w:link w:val="Ttulo1"/>
     <w:uiPriority w:val="9"/>
     <w:rsid w:val="00CA0364"/>
     <w:rPr>
@@ -32489,10 +33949,10 @@
       <w:szCs w:val="40"/>
     </w:rPr>
   </w:style>
-  <w:style w:type="character" w:customStyle="1" w:styleId="Heading2Char">
-    <w:name w:val="Heading 2 Char"/>
-    <w:basedOn w:val="DefaultParagraphFont"/>
-    <w:link w:val="Heading2"/>
+  <w:style w:type="character" w:customStyle="1" w:styleId="Ttulo2Car">
+    <w:name w:val="Título 2 Car"/>
+    <w:basedOn w:val="Fuentedeprrafopredeter"/>
+    <w:link w:val="Ttulo2"/>
     <w:uiPriority w:val="9"/>
     <w:semiHidden/>
     <w:rsid w:val="00CA0364"/>
@@ -32503,10 +33963,10 @@
       <w:szCs w:val="32"/>
     </w:rPr>
   </w:style>
-  <w:style w:type="character" w:customStyle="1" w:styleId="Heading3Char">
-    <w:name w:val="Heading 3 Char"/>
-    <w:basedOn w:val="DefaultParagraphFont"/>
-    <w:link w:val="Heading3"/>
+  <w:style w:type="character" w:customStyle="1" w:styleId="Ttulo3Car">
+    <w:name w:val="Título 3 Car"/>
+    <w:basedOn w:val="Fuentedeprrafopredeter"/>
+    <w:link w:val="Ttulo3"/>
     <w:uiPriority w:val="9"/>
     <w:semiHidden/>
     <w:rsid w:val="00CA0364"/>
@@ -32517,10 +33977,10 @@
       <w:szCs w:val="28"/>
     </w:rPr>
   </w:style>
-  <w:style w:type="character" w:customStyle="1" w:styleId="Heading4Char">
-    <w:name w:val="Heading 4 Char"/>
-    <w:basedOn w:val="DefaultParagraphFont"/>
-    <w:link w:val="Heading4"/>
+  <w:style w:type="character" w:customStyle="1" w:styleId="Ttulo4Car">
+    <w:name w:val="Título 4 Car"/>
+    <w:basedOn w:val="Fuentedeprrafopredeter"/>
+    <w:link w:val="Ttulo4"/>
     <w:uiPriority w:val="9"/>
     <w:semiHidden/>
     <w:rsid w:val="00CA0364"/>
@@ -32531,10 +33991,10 @@
       <w:color w:val="0F4761" w:themeColor="accent1" w:themeShade="BF"/>
     </w:rPr>
   </w:style>
-  <w:style w:type="character" w:customStyle="1" w:styleId="Heading5Char">
-    <w:name w:val="Heading 5 Char"/>
-    <w:basedOn w:val="DefaultParagraphFont"/>
-    <w:link w:val="Heading5"/>
+  <w:style w:type="character" w:customStyle="1" w:styleId="Ttulo5Car">
+    <w:name w:val="Título 5 Car"/>
+    <w:basedOn w:val="Fuentedeprrafopredeter"/>
+    <w:link w:val="Ttulo5"/>
     <w:uiPriority w:val="9"/>
     <w:semiHidden/>
     <w:rsid w:val="00CA0364"/>
@@ -32543,10 +34003,10 @@
       <w:color w:val="0F4761" w:themeColor="accent1" w:themeShade="BF"/>
     </w:rPr>
   </w:style>
-  <w:style w:type="character" w:customStyle="1" w:styleId="Heading6Char">
-    <w:name w:val="Heading 6 Char"/>
-    <w:basedOn w:val="DefaultParagraphFont"/>
-    <w:link w:val="Heading6"/>
+  <w:style w:type="character" w:customStyle="1" w:styleId="Ttulo6Car">
+    <w:name w:val="Título 6 Car"/>
+    <w:basedOn w:val="Fuentedeprrafopredeter"/>
+    <w:link w:val="Ttulo6"/>
     <w:uiPriority w:val="9"/>
     <w:semiHidden/>
     <w:rsid w:val="00CA0364"/>
@@ -32557,10 +34017,10 @@
       <w:color w:val="595959" w:themeColor="text1" w:themeTint="A6"/>
     </w:rPr>
   </w:style>
-  <w:style w:type="character" w:customStyle="1" w:styleId="Heading7Char">
-    <w:name w:val="Heading 7 Char"/>
-    <w:basedOn w:val="DefaultParagraphFont"/>
-    <w:link w:val="Heading7"/>
+  <w:style w:type="character" w:customStyle="1" w:styleId="Ttulo7Car">
+    <w:name w:val="Título 7 Car"/>
+    <w:basedOn w:val="Fuentedeprrafopredeter"/>
+    <w:link w:val="Ttulo7"/>
     <w:uiPriority w:val="9"/>
     <w:semiHidden/>
     <w:rsid w:val="00CA0364"/>
@@ -32569,10 +34029,10 @@
       <w:color w:val="595959" w:themeColor="text1" w:themeTint="A6"/>
     </w:rPr>
   </w:style>
-  <w:style w:type="character" w:customStyle="1" w:styleId="Heading8Char">
-    <w:name w:val="Heading 8 Char"/>
-    <w:basedOn w:val="DefaultParagraphFont"/>
-    <w:link w:val="Heading8"/>
+  <w:style w:type="character" w:customStyle="1" w:styleId="Ttulo8Car">
+    <w:name w:val="Título 8 Car"/>
+    <w:basedOn w:val="Fuentedeprrafopredeter"/>
+    <w:link w:val="Ttulo8"/>
     <w:uiPriority w:val="9"/>
     <w:semiHidden/>
     <w:rsid w:val="00CA0364"/>
@@ -32583,10 +34043,10 @@
       <w:color w:val="272727" w:themeColor="text1" w:themeTint="D8"/>
     </w:rPr>
   </w:style>
-  <w:style w:type="character" w:customStyle="1" w:styleId="Heading9Char">
-    <w:name w:val="Heading 9 Char"/>
-    <w:basedOn w:val="DefaultParagraphFont"/>
-    <w:link w:val="Heading9"/>
+  <w:style w:type="character" w:customStyle="1" w:styleId="Ttulo9Car">
+    <w:name w:val="Título 9 Car"/>
+    <w:basedOn w:val="Fuentedeprrafopredeter"/>
+    <w:link w:val="Ttulo9"/>
     <w:uiPriority w:val="9"/>
     <w:semiHidden/>
     <w:rsid w:val="00CA0364"/>
@@ -32595,11 +34055,11 @@
       <w:color w:val="272727" w:themeColor="text1" w:themeTint="D8"/>
     </w:rPr>
   </w:style>
-  <w:style w:type="paragraph" w:styleId="Title">
+  <w:style w:type="paragraph" w:styleId="Ttulo">
     <w:name w:val="Title"/>
     <w:basedOn w:val="Normal"/>
     <w:next w:val="Normal"/>
-    <w:link w:val="TitleChar"/>
+    <w:link w:val="TtuloCar"/>
     <w:uiPriority w:val="10"/>
     <w:qFormat/>
     <w:rsid w:val="00CA0364"/>
@@ -32615,10 +34075,10 @@
       <w:szCs w:val="56"/>
     </w:rPr>
   </w:style>
-  <w:style w:type="character" w:customStyle="1" w:styleId="TitleChar">
-    <w:name w:val="Title Char"/>
-    <w:basedOn w:val="DefaultParagraphFont"/>
-    <w:link w:val="Title"/>
+  <w:style w:type="character" w:customStyle="1" w:styleId="TtuloCar">
+    <w:name w:val="Título Car"/>
+    <w:basedOn w:val="Fuentedeprrafopredeter"/>
+    <w:link w:val="Ttulo"/>
     <w:uiPriority w:val="10"/>
     <w:rsid w:val="00CA0364"/>
     <w:rPr>
@@ -32629,11 +34089,11 @@
       <w:szCs w:val="56"/>
     </w:rPr>
   </w:style>
-  <w:style w:type="paragraph" w:styleId="Subtitle">
+  <w:style w:type="paragraph" w:styleId="Subttulo">
     <w:name w:val="Subtitle"/>
     <w:basedOn w:val="Normal"/>
     <w:next w:val="Normal"/>
-    <w:link w:val="SubtitleChar"/>
+    <w:link w:val="SubttuloCar"/>
     <w:uiPriority w:val="11"/>
     <w:qFormat/>
     <w:rsid w:val="00CA0364"/>
@@ -32650,10 +34110,10 @@
       <w:szCs w:val="28"/>
     </w:rPr>
   </w:style>
-  <w:style w:type="character" w:customStyle="1" w:styleId="SubtitleChar">
-    <w:name w:val="Subtitle Char"/>
-    <w:basedOn w:val="DefaultParagraphFont"/>
-    <w:link w:val="Subtitle"/>
+  <w:style w:type="character" w:customStyle="1" w:styleId="SubttuloCar">
+    <w:name w:val="Subtítulo Car"/>
+    <w:basedOn w:val="Fuentedeprrafopredeter"/>
+    <w:link w:val="Subttulo"/>
     <w:uiPriority w:val="11"/>
     <w:rsid w:val="00CA0364"/>
     <w:rPr>
@@ -32664,11 +34124,11 @@
       <w:szCs w:val="28"/>
     </w:rPr>
   </w:style>
-  <w:style w:type="paragraph" w:styleId="Quote">
+  <w:style w:type="paragraph" w:styleId="Cita">
     <w:name w:val="Quote"/>
     <w:basedOn w:val="Normal"/>
     <w:next w:val="Normal"/>
-    <w:link w:val="QuoteChar"/>
+    <w:link w:val="CitaCar"/>
     <w:uiPriority w:val="29"/>
     <w:qFormat/>
     <w:rsid w:val="00CA0364"/>
@@ -32682,10 +34142,10 @@
       <w:color w:val="404040" w:themeColor="text1" w:themeTint="BF"/>
     </w:rPr>
   </w:style>
-  <w:style w:type="character" w:customStyle="1" w:styleId="QuoteChar">
-    <w:name w:val="Quote Char"/>
-    <w:basedOn w:val="DefaultParagraphFont"/>
-    <w:link w:val="Quote"/>
+  <w:style w:type="character" w:customStyle="1" w:styleId="CitaCar">
+    <w:name w:val="Cita Car"/>
+    <w:basedOn w:val="Fuentedeprrafopredeter"/>
+    <w:link w:val="Cita"/>
     <w:uiPriority w:val="29"/>
     <w:rsid w:val="00CA0364"/>
     <w:rPr>
@@ -32694,7 +34154,7 @@
       <w:color w:val="404040" w:themeColor="text1" w:themeTint="BF"/>
     </w:rPr>
   </w:style>
-  <w:style w:type="paragraph" w:styleId="ListParagraph">
+  <w:style w:type="paragraph" w:styleId="Prrafodelista">
     <w:name w:val="List Paragraph"/>
     <w:basedOn w:val="Normal"/>
     <w:uiPriority w:val="34"/>
@@ -32705,9 +34165,9 @@
       <w:contextualSpacing/>
     </w:pPr>
   </w:style>
-  <w:style w:type="character" w:styleId="IntenseEmphasis">
+  <w:style w:type="character" w:styleId="nfasisintenso">
     <w:name w:val="Intense Emphasis"/>
-    <w:basedOn w:val="DefaultParagraphFont"/>
+    <w:basedOn w:val="Fuentedeprrafopredeter"/>
     <w:uiPriority w:val="21"/>
     <w:qFormat/>
     <w:rsid w:val="00CA0364"/>
@@ -32717,11 +34177,11 @@
       <w:color w:val="0F4761" w:themeColor="accent1" w:themeShade="BF"/>
     </w:rPr>
   </w:style>
-  <w:style w:type="paragraph" w:styleId="IntenseQuote">
+  <w:style w:type="paragraph" w:styleId="Citadestacada">
     <w:name w:val="Intense Quote"/>
     <w:basedOn w:val="Normal"/>
     <w:next w:val="Normal"/>
-    <w:link w:val="IntenseQuoteChar"/>
+    <w:link w:val="CitadestacadaCar"/>
     <w:uiPriority w:val="30"/>
     <w:qFormat/>
     <w:rsid w:val="00CA0364"/>
@@ -32740,10 +34200,10 @@
       <w:color w:val="0F4761" w:themeColor="accent1" w:themeShade="BF"/>
     </w:rPr>
   </w:style>
-  <w:style w:type="character" w:customStyle="1" w:styleId="IntenseQuoteChar">
-    <w:name w:val="Intense Quote Char"/>
-    <w:basedOn w:val="DefaultParagraphFont"/>
-    <w:link w:val="IntenseQuote"/>
+  <w:style w:type="character" w:customStyle="1" w:styleId="CitadestacadaCar">
+    <w:name w:val="Cita destacada Car"/>
+    <w:basedOn w:val="Fuentedeprrafopredeter"/>
+    <w:link w:val="Citadestacada"/>
     <w:uiPriority w:val="30"/>
     <w:rsid w:val="00CA0364"/>
     <w:rPr>
@@ -32752,9 +34212,9 @@
       <w:color w:val="0F4761" w:themeColor="accent1" w:themeShade="BF"/>
     </w:rPr>
   </w:style>
-  <w:style w:type="character" w:styleId="IntenseReference">
+  <w:style w:type="character" w:styleId="Referenciaintensa">
     <w:name w:val="Intense Reference"/>
-    <w:basedOn w:val="DefaultParagraphFont"/>
+    <w:basedOn w:val="Fuentedeprrafopredeter"/>
     <w:uiPriority w:val="32"/>
     <w:qFormat/>
     <w:rsid w:val="00CA0364"/>
@@ -32784,18 +34244,18 @@
   </w:style>
   <w:style w:type="character" w:customStyle="1" w:styleId="normaltextrun">
     <w:name w:val="normaltextrun"/>
-    <w:basedOn w:val="DefaultParagraphFont"/>
+    <w:basedOn w:val="Fuentedeprrafopredeter"/>
     <w:rsid w:val="00CA0364"/>
   </w:style>
   <w:style w:type="character" w:customStyle="1" w:styleId="eop">
     <w:name w:val="eop"/>
-    <w:basedOn w:val="DefaultParagraphFont"/>
+    <w:basedOn w:val="Fuentedeprrafopredeter"/>
     <w:rsid w:val="00CA0364"/>
   </w:style>
-  <w:style w:type="paragraph" w:styleId="Header">
+  <w:style w:type="paragraph" w:styleId="Encabezado">
     <w:name w:val="header"/>
     <w:basedOn w:val="Normal"/>
-    <w:link w:val="HeaderChar"/>
+    <w:link w:val="EncabezadoCar"/>
     <w:uiPriority w:val="99"/>
     <w:unhideWhenUsed/>
     <w:rsid w:val="00890CD6"/>
@@ -32807,20 +34267,20 @@
       <w:spacing w:after="0" w:line="240" w:lineRule="auto"/>
     </w:pPr>
   </w:style>
-  <w:style w:type="character" w:customStyle="1" w:styleId="HeaderChar">
-    <w:name w:val="Header Char"/>
-    <w:basedOn w:val="DefaultParagraphFont"/>
-    <w:link w:val="Header"/>
+  <w:style w:type="character" w:customStyle="1" w:styleId="EncabezadoCar">
+    <w:name w:val="Encabezado Car"/>
+    <w:basedOn w:val="Fuentedeprrafopredeter"/>
+    <w:link w:val="Encabezado"/>
     <w:uiPriority w:val="99"/>
     <w:rsid w:val="00890CD6"/>
     <w:rPr>
       <w:lang w:val="en-US"/>
     </w:rPr>
   </w:style>
-  <w:style w:type="paragraph" w:styleId="Footer">
+  <w:style w:type="paragraph" w:styleId="Piedepgina">
     <w:name w:val="footer"/>
     <w:basedOn w:val="Normal"/>
-    <w:link w:val="FooterChar"/>
+    <w:link w:val="PiedepginaCar"/>
     <w:uiPriority w:val="99"/>
     <w:unhideWhenUsed/>
     <w:rsid w:val="00890CD6"/>
@@ -32832,19 +34292,19 @@
       <w:spacing w:after="0" w:line="240" w:lineRule="auto"/>
     </w:pPr>
   </w:style>
-  <w:style w:type="character" w:customStyle="1" w:styleId="FooterChar">
-    <w:name w:val="Footer Char"/>
-    <w:basedOn w:val="DefaultParagraphFont"/>
-    <w:link w:val="Footer"/>
+  <w:style w:type="character" w:customStyle="1" w:styleId="PiedepginaCar">
+    <w:name w:val="Pie de página Car"/>
+    <w:basedOn w:val="Fuentedeprrafopredeter"/>
+    <w:link w:val="Piedepgina"/>
     <w:uiPriority w:val="99"/>
     <w:rsid w:val="00890CD6"/>
     <w:rPr>
       <w:lang w:val="en-US"/>
     </w:rPr>
   </w:style>
-  <w:style w:type="character" w:styleId="PlaceholderText">
+  <w:style w:type="character" w:styleId="Textodelmarcadordeposicin">
     <w:name w:val="Placeholder Text"/>
-    <w:basedOn w:val="DefaultParagraphFont"/>
+    <w:basedOn w:val="Fuentedeprrafopredeter"/>
     <w:uiPriority w:val="99"/>
     <w:semiHidden/>
     <w:rsid w:val="00017187"/>
@@ -33148,4 +34608,16 @@
     </a:ext>
   </a:extLst>
 </a:theme>
+</file>
+
+<file path=customXml/item1.xml><?xml version="1.0" encoding="utf-8"?>
+<b:Sources xmlns:b="http://schemas.openxmlformats.org/officeDocument/2006/bibliography" xmlns="http://schemas.openxmlformats.org/officeDocument/2006/bibliography" SelectedStyle="\APASixthEditionOfficeOnline.xsl" StyleName="APA" Version="6"/>
+</file>
+
+<file path=customXml/itemProps1.xml><?xml version="1.0" encoding="utf-8"?>
+<ds:datastoreItem xmlns:ds="http://schemas.openxmlformats.org/officeDocument/2006/customXml" ds:itemID="{DE1EE6C6-BCF0-427B-AC3D-EB933E44E834}">
+  <ds:schemaRefs>
+    <ds:schemaRef ds:uri="http://schemas.openxmlformats.org/officeDocument/2006/bibliography"/>
+  </ds:schemaRefs>
+</ds:datastoreItem>
 </file>
</xml_diff>

<commit_message>
Fixed a bug while entering a department. Updated the requirement analysis for that functionality.
</commit_message>
<xml_diff>
--- a/docs/Problem Analysis Request Management.docx
+++ b/docs/Problem Analysis Request Management.docx
@@ -1,6 +1,6 @@
 
 <file path=word/document.xml><?xml version="1.0" encoding="utf-8"?>
-<w:document xmlns:wpc="http://schemas.microsoft.com/office/word/2010/wordprocessingCanvas" xmlns:cx="http://schemas.microsoft.com/office/drawing/2014/chartex" xmlns:cx1="http://schemas.microsoft.com/office/drawing/2015/9/8/chartex" xmlns:cx2="http://schemas.microsoft.com/office/drawing/2015/10/21/chartex" xmlns:cx3="http://schemas.microsoft.com/office/drawing/2016/5/9/chartex" xmlns:cx4="http://schemas.microsoft.com/office/drawing/2016/5/10/chartex" xmlns:cx5="http://schemas.microsoft.com/office/drawing/2016/5/11/chartex" xmlns:cx6="http://schemas.microsoft.com/office/drawing/2016/5/12/chartex" xmlns:cx7="http://schemas.microsoft.com/office/drawing/2016/5/13/chartex" xmlns:cx8="http://schemas.microsoft.com/office/drawing/2016/5/14/chartex" xmlns:mc="http://schemas.openxmlformats.org/markup-compatibility/2006" xmlns:aink="http://schemas.microsoft.com/office/drawing/2016/ink" xmlns:am3d="http://schemas.microsoft.com/office/drawing/2017/model3d" xmlns:o="urn:schemas-microsoft-com:office:office" xmlns:r="http://schemas.openxmlformats.org/officeDocument/2006/relationships" xmlns:m="http://schemas.openxmlformats.org/officeDocument/2006/math" xmlns:v="urn:schemas-microsoft-com:vml" xmlns:wp14="http://schemas.microsoft.com/office/word/2010/wordprocessingDrawing" xmlns:wp="http://schemas.openxmlformats.org/drawingml/2006/wordprocessingDrawing" xmlns:w10="urn:schemas-microsoft-com:office:word" xmlns:w="http://schemas.openxmlformats.org/wordprocessingml/2006/main" xmlns:w14="http://schemas.microsoft.com/office/word/2010/wordml" xmlns:w15="http://schemas.microsoft.com/office/word/2012/wordml" xmlns:w16cex="http://schemas.microsoft.com/office/word/2018/wordml/cex" xmlns:w16cid="http://schemas.microsoft.com/office/word/2016/wordml/cid" xmlns:w16="http://schemas.microsoft.com/office/word/2018/wordml" xmlns:w16sdtdh="http://schemas.microsoft.com/office/word/2020/wordml/sdtdatahash" xmlns:w16se="http://schemas.microsoft.com/office/word/2015/wordml/symex" xmlns:wpg="http://schemas.microsoft.com/office/word/2010/wordprocessingGroup" xmlns:wpi="http://schemas.microsoft.com/office/word/2010/wordprocessingInk" xmlns:wne="http://schemas.microsoft.com/office/word/2006/wordml" xmlns:wps="http://schemas.microsoft.com/office/word/2010/wordprocessingShape" mc:Ignorable="w14 w15 w16se w16cid w16 w16cex w16sdtdh wp14">
+<w:document xmlns:wpc="http://schemas.microsoft.com/office/word/2010/wordprocessingCanvas" xmlns:cx="http://schemas.microsoft.com/office/drawing/2014/chartex" xmlns:cx1="http://schemas.microsoft.com/office/drawing/2015/9/8/chartex" xmlns:cx2="http://schemas.microsoft.com/office/drawing/2015/10/21/chartex" xmlns:cx3="http://schemas.microsoft.com/office/drawing/2016/5/9/chartex" xmlns:cx4="http://schemas.microsoft.com/office/drawing/2016/5/10/chartex" xmlns:cx5="http://schemas.microsoft.com/office/drawing/2016/5/11/chartex" xmlns:cx6="http://schemas.microsoft.com/office/drawing/2016/5/12/chartex" xmlns:cx7="http://schemas.microsoft.com/office/drawing/2016/5/13/chartex" xmlns:cx8="http://schemas.microsoft.com/office/drawing/2016/5/14/chartex" xmlns:mc="http://schemas.openxmlformats.org/markup-compatibility/2006" xmlns:aink="http://schemas.microsoft.com/office/drawing/2016/ink" xmlns:am3d="http://schemas.microsoft.com/office/drawing/2017/model3d" xmlns:o="urn:schemas-microsoft-com:office:office" xmlns:oel="http://schemas.microsoft.com/office/2019/extlst" xmlns:r="http://schemas.openxmlformats.org/officeDocument/2006/relationships" xmlns:m="http://schemas.openxmlformats.org/officeDocument/2006/math" xmlns:v="urn:schemas-microsoft-com:vml" xmlns:wp14="http://schemas.microsoft.com/office/word/2010/wordprocessingDrawing" xmlns:wp="http://schemas.openxmlformats.org/drawingml/2006/wordprocessingDrawing" xmlns:w10="urn:schemas-microsoft-com:office:word" xmlns:w="http://schemas.openxmlformats.org/wordprocessingml/2006/main" xmlns:w14="http://schemas.microsoft.com/office/word/2010/wordml" xmlns:w15="http://schemas.microsoft.com/office/word/2012/wordml" xmlns:w16cex="http://schemas.microsoft.com/office/word/2018/wordml/cex" xmlns:w16cid="http://schemas.microsoft.com/office/word/2016/wordml/cid" xmlns:w16="http://schemas.microsoft.com/office/word/2018/wordml" xmlns:w16du="http://schemas.microsoft.com/office/word/2023/wordml/word16du" xmlns:w16sdtdh="http://schemas.microsoft.com/office/word/2020/wordml/sdtdatahash" xmlns:w16se="http://schemas.microsoft.com/office/word/2015/wordml/symex" xmlns:wpg="http://schemas.microsoft.com/office/word/2010/wordprocessingGroup" xmlns:wpi="http://schemas.microsoft.com/office/word/2010/wordprocessingInk" xmlns:wne="http://schemas.microsoft.com/office/word/2006/wordml" xmlns:wps="http://schemas.microsoft.com/office/word/2010/wordprocessingShape" mc:Ignorable="w14 w15 w16se w16cid w16 w16cex w16sdtdh w16du wp14">
   <w:body>
     <w:p>
       <w:pPr>
@@ -121,7 +121,7 @@
           </w:tcPr>
           <w:p>
             <w:pPr>
-              <w:pStyle w:val="Prrafodelista"/>
+              <w:pStyle w:val="ListParagraph"/>
               <w:numPr>
                 <w:ilvl w:val="0"/>
                 <w:numId w:val="1"/>
@@ -234,7 +234,7 @@
           </w:tcPr>
           <w:p>
             <w:pPr>
-              <w:pStyle w:val="Prrafodelista"/>
+              <w:pStyle w:val="ListParagraph"/>
               <w:numPr>
                 <w:ilvl w:val="0"/>
                 <w:numId w:val="1"/>
@@ -284,7 +284,7 @@
           </w:p>
           <w:p>
             <w:pPr>
-              <w:pStyle w:val="Prrafodelista"/>
+              <w:pStyle w:val="ListParagraph"/>
               <w:numPr>
                 <w:ilvl w:val="0"/>
                 <w:numId w:val="1"/>
@@ -996,7 +996,7 @@
           </w:tcPr>
           <w:p>
             <w:pPr>
-              <w:pStyle w:val="Prrafodelista"/>
+              <w:pStyle w:val="ListParagraph"/>
               <w:numPr>
                 <w:ilvl w:val="0"/>
                 <w:numId w:val="1"/>
@@ -1087,7 +1087,7 @@
           </w:p>
           <w:p>
             <w:pPr>
-              <w:pStyle w:val="Prrafodelista"/>
+              <w:pStyle w:val="ListParagraph"/>
               <w:numPr>
                 <w:ilvl w:val="0"/>
                 <w:numId w:val="1"/>
@@ -1147,7 +1147,7 @@
           </w:p>
           <w:p>
             <w:pPr>
-              <w:pStyle w:val="Prrafodelista"/>
+              <w:pStyle w:val="ListParagraph"/>
               <w:numPr>
                 <w:ilvl w:val="0"/>
                 <w:numId w:val="1"/>
@@ -1240,7 +1240,7 @@
           </w:tcPr>
           <w:p>
             <w:pPr>
-              <w:pStyle w:val="Prrafodelista"/>
+              <w:pStyle w:val="ListParagraph"/>
               <w:numPr>
                 <w:ilvl w:val="0"/>
                 <w:numId w:val="1"/>
@@ -1268,7 +1268,7 @@
           </w:p>
           <w:p>
             <w:pPr>
-              <w:pStyle w:val="Prrafodelista"/>
+              <w:pStyle w:val="ListParagraph"/>
               <w:numPr>
                 <w:ilvl w:val="0"/>
                 <w:numId w:val="1"/>
@@ -1296,7 +1296,7 @@
           </w:p>
           <w:p>
             <w:pPr>
-              <w:pStyle w:val="Prrafodelista"/>
+              <w:pStyle w:val="ListParagraph"/>
               <w:numPr>
                 <w:ilvl w:val="0"/>
                 <w:numId w:val="1"/>
@@ -1928,7 +1928,7 @@
           </w:tcPr>
           <w:p>
             <w:pPr>
-              <w:pStyle w:val="Prrafodelista"/>
+              <w:pStyle w:val="ListParagraph"/>
               <w:numPr>
                 <w:ilvl w:val="0"/>
                 <w:numId w:val="5"/>
@@ -1953,7 +1953,7 @@
           </w:p>
           <w:p>
             <w:pPr>
-              <w:pStyle w:val="Prrafodelista"/>
+              <w:pStyle w:val="ListParagraph"/>
               <w:numPr>
                 <w:ilvl w:val="1"/>
                 <w:numId w:val="5"/>
@@ -1978,7 +1978,7 @@
           </w:p>
           <w:p>
             <w:pPr>
-              <w:pStyle w:val="Prrafodelista"/>
+              <w:pStyle w:val="ListParagraph"/>
               <w:numPr>
                 <w:ilvl w:val="1"/>
                 <w:numId w:val="5"/>
@@ -2003,7 +2003,7 @@
           </w:p>
           <w:p>
             <w:pPr>
-              <w:pStyle w:val="Prrafodelista"/>
+              <w:pStyle w:val="ListParagraph"/>
               <w:numPr>
                 <w:ilvl w:val="0"/>
                 <w:numId w:val="5"/>
@@ -2147,7 +2147,7 @@
           </w:tcPr>
           <w:p>
             <w:pPr>
-              <w:pStyle w:val="Prrafodelista"/>
+              <w:pStyle w:val="ListParagraph"/>
               <w:numPr>
                 <w:ilvl w:val="0"/>
                 <w:numId w:val="5"/>
@@ -2289,7 +2289,7 @@
           </w:tcPr>
           <w:p>
             <w:pPr>
-              <w:pStyle w:val="Prrafodelista"/>
+              <w:pStyle w:val="ListParagraph"/>
               <w:numPr>
                 <w:ilvl w:val="0"/>
                 <w:numId w:val="5"/>
@@ -2431,7 +2431,7 @@
           </w:tcPr>
           <w:p>
             <w:pPr>
-              <w:pStyle w:val="Prrafodelista"/>
+              <w:pStyle w:val="ListParagraph"/>
               <w:numPr>
                 <w:ilvl w:val="0"/>
                 <w:numId w:val="5"/>
@@ -2573,7 +2573,7 @@
           </w:tcPr>
           <w:p>
             <w:pPr>
-              <w:pStyle w:val="Prrafodelista"/>
+              <w:pStyle w:val="ListParagraph"/>
               <w:numPr>
                 <w:ilvl w:val="0"/>
                 <w:numId w:val="5"/>
@@ -4205,7 +4205,7 @@
           </w:tcPr>
           <w:p>
             <w:pPr>
-              <w:pStyle w:val="Prrafodelista"/>
+              <w:pStyle w:val="ListParagraph"/>
               <w:numPr>
                 <w:ilvl w:val="0"/>
                 <w:numId w:val="2"/>
@@ -4347,7 +4347,7 @@
           </w:tcPr>
           <w:p>
             <w:pPr>
-              <w:pStyle w:val="Prrafodelista"/>
+              <w:pStyle w:val="ListParagraph"/>
               <w:numPr>
                 <w:ilvl w:val="0"/>
                 <w:numId w:val="2"/>
@@ -4382,7 +4382,7 @@
           </w:p>
           <w:p>
             <w:pPr>
-              <w:pStyle w:val="Prrafodelista"/>
+              <w:pStyle w:val="ListParagraph"/>
               <w:numPr>
                 <w:ilvl w:val="0"/>
                 <w:numId w:val="2"/>
@@ -4524,7 +4524,7 @@
           </w:tcPr>
           <w:p>
             <w:pPr>
-              <w:pStyle w:val="Prrafodelista"/>
+              <w:pStyle w:val="ListParagraph"/>
               <w:numPr>
                 <w:ilvl w:val="0"/>
                 <w:numId w:val="2"/>
@@ -4666,7 +4666,7 @@
           </w:tcPr>
           <w:p>
             <w:pPr>
-              <w:pStyle w:val="Prrafodelista"/>
+              <w:pStyle w:val="ListParagraph"/>
               <w:numPr>
                 <w:ilvl w:val="0"/>
                 <w:numId w:val="2"/>
@@ -4806,7 +4806,16 @@
                 <w:lang w:eastAsia="es-CO"/>
                 <w14:ligatures w14:val="none"/>
               </w:rPr>
-              <w:t xml:space="preserve"> and a responsible collaborator. The responsible collaborator should be selected from a menu displaying the names of the registered collaborators. </w:t>
+              <w:t xml:space="preserve"> and a responsible collaborator. </w:t>
+            </w:r>
+            <w:r>
+              <w:rPr>
+                <w:rFonts w:ascii="Arial" w:eastAsia="Times New Roman" w:hAnsi="Arial" w:cs="Arial"/>
+                <w:kern w:val="0"/>
+                <w:lang w:eastAsia="es-CO"/>
+                <w14:ligatures w14:val="none"/>
+              </w:rPr>
+              <w:t xml:space="preserve">Before letting the user enter the entire information, it will check that there is at least one collaborator to associate to the department. </w:t>
             </w:r>
             <w:r>
               <w:rPr>
@@ -4824,34 +4833,25 @@
                 <w:lang w:eastAsia="es-CO"/>
                 <w14:ligatures w14:val="none"/>
               </w:rPr>
-              <w:t xml:space="preserve">Afterwards, the program will check if the Department </w:t>
-            </w:r>
-            <w:r>
-              <w:rPr>
-                <w:rFonts w:ascii="Arial" w:eastAsia="Times New Roman" w:hAnsi="Arial" w:cs="Arial"/>
-                <w:kern w:val="0"/>
-                <w:lang w:eastAsia="es-CO"/>
-                <w14:ligatures w14:val="none"/>
-              </w:rPr>
-              <w:t>has</w:t>
-            </w:r>
-            <w:r>
-              <w:rPr>
-                <w:rFonts w:ascii="Arial" w:eastAsia="Times New Roman" w:hAnsi="Arial" w:cs="Arial"/>
-                <w:kern w:val="0"/>
-                <w:lang w:eastAsia="es-CO"/>
-                <w14:ligatures w14:val="none"/>
-              </w:rPr>
-              <w:t xml:space="preserve"> already been registered before, dis</w:t>
-            </w:r>
-            <w:r>
-              <w:rPr>
-                <w:rFonts w:ascii="Arial" w:eastAsia="Times New Roman" w:hAnsi="Arial" w:cs="Arial"/>
-                <w:kern w:val="0"/>
-                <w:lang w:eastAsia="es-CO"/>
-                <w14:ligatures w14:val="none"/>
-              </w:rPr>
-              <w:t>playing a “duplicate” message in case it had been done. If any other additional errors occur an invalid, incorrect information or general error message will be printed.</w:t>
+              <w:t xml:space="preserve">Then the system will ask for the code to check for any duplicates, and if there is another department with the same internal code, a “duplicate” message will be printed instead. On the other hand, if both filters are passed, the user will be able to enter the rest of the information of the department. </w:t>
+            </w:r>
+            <w:r>
+              <w:rPr>
+                <w:rFonts w:ascii="Arial" w:eastAsia="Times New Roman" w:hAnsi="Arial" w:cs="Arial"/>
+                <w:kern w:val="0"/>
+                <w:lang w:eastAsia="es-CO"/>
+                <w14:ligatures w14:val="none"/>
+              </w:rPr>
+              <w:t xml:space="preserve">The responsible collaborator should be selected from a menu displaying the names of the registered collaborators. </w:t>
+            </w:r>
+            <w:r>
+              <w:rPr>
+                <w:rFonts w:ascii="Arial" w:eastAsia="Times New Roman" w:hAnsi="Arial" w:cs="Arial"/>
+                <w:kern w:val="0"/>
+                <w:lang w:eastAsia="es-CO"/>
+                <w14:ligatures w14:val="none"/>
+              </w:rPr>
+              <w:t>If any other additional errors occur an invalid, incorrect information or general error message will be printed.</w:t>
             </w:r>
           </w:p>
         </w:tc>
@@ -5629,7 +5629,17 @@
                 <w:lang w:eastAsia="es-CO"/>
                 <w14:ligatures w14:val="none"/>
               </w:rPr>
-              <w:t xml:space="preserve">the function to work correctly </w:t>
+              <w:t xml:space="preserve">the </w:t>
+            </w:r>
+            <w:r>
+              <w:rPr>
+                <w:rFonts w:ascii="Arial" w:eastAsia="Times New Roman" w:hAnsi="Arial" w:cs="Arial"/>
+                <w:kern w:val="0"/>
+                <w:lang w:eastAsia="es-CO"/>
+                <w14:ligatures w14:val="none"/>
+              </w:rPr>
+              <w:lastRenderedPageBreak/>
+              <w:t xml:space="preserve">function to work correctly </w:t>
             </w:r>
             <w:r>
               <w:rPr>
@@ -6450,7 +6460,7 @@
           </w:tcPr>
           <w:p>
             <w:pPr>
-              <w:pStyle w:val="Prrafodelista"/>
+              <w:pStyle w:val="ListParagraph"/>
               <w:numPr>
                 <w:ilvl w:val="0"/>
                 <w:numId w:val="2"/>
@@ -6592,7 +6602,7 @@
           </w:tcPr>
           <w:p>
             <w:pPr>
-              <w:pStyle w:val="Prrafodelista"/>
+              <w:pStyle w:val="ListParagraph"/>
               <w:numPr>
                 <w:ilvl w:val="0"/>
                 <w:numId w:val="2"/>
@@ -6734,7 +6744,7 @@
           </w:tcPr>
           <w:p>
             <w:pPr>
-              <w:pStyle w:val="Prrafodelista"/>
+              <w:pStyle w:val="ListParagraph"/>
               <w:numPr>
                 <w:ilvl w:val="0"/>
                 <w:numId w:val="2"/>
@@ -6759,7 +6769,7 @@
           </w:p>
           <w:p>
             <w:pPr>
-              <w:pStyle w:val="Prrafodelista"/>
+              <w:pStyle w:val="ListParagraph"/>
               <w:numPr>
                 <w:ilvl w:val="0"/>
                 <w:numId w:val="2"/>
@@ -6779,6 +6789,7 @@
                 <w:lang w:eastAsia="es-CO"/>
                 <w14:ligatures w14:val="none"/>
               </w:rPr>
+              <w:lastRenderedPageBreak/>
               <w:t>Mandatory</w:t>
             </w:r>
           </w:p>
@@ -6825,6 +6836,7 @@
                 <w:lang w:eastAsia="es-CO"/>
                 <w14:ligatures w14:val="none"/>
               </w:rPr>
+              <w:lastRenderedPageBreak/>
               <w:t>Results or postcondition</w:t>
             </w:r>
           </w:p>
@@ -6881,17 +6893,7 @@
                 <w:lang w:eastAsia="es-CO"/>
                 <w14:ligatures w14:val="none"/>
               </w:rPr>
-              <w:t xml:space="preserve"> and the collaborator (selected from a small </w:t>
-            </w:r>
-            <w:r>
-              <w:rPr>
-                <w:rFonts w:ascii="Arial" w:eastAsia="Times New Roman" w:hAnsi="Arial" w:cs="Arial"/>
-                <w:kern w:val="0"/>
-                <w:lang w:eastAsia="es-CO"/>
-                <w14:ligatures w14:val="none"/>
-              </w:rPr>
-              <w:lastRenderedPageBreak/>
-              <w:t xml:space="preserve">menu displaying the names of the preregistered collaborators with an assigned department). </w:t>
+              <w:t xml:space="preserve"> and the collaborator (selected from a small menu displaying the names of the preregistered collaborators with an assigned department). </w:t>
             </w:r>
             <w:r>
               <w:rPr>
@@ -7000,7 +7002,6 @@
                 <w:lang w:eastAsia="es-CO"/>
                 <w14:ligatures w14:val="none"/>
               </w:rPr>
-              <w:lastRenderedPageBreak/>
               <w:t>Outputs</w:t>
             </w:r>
           </w:p>
@@ -7751,7 +7752,17 @@
                 <w:lang w:eastAsia="es-CO"/>
                 <w14:ligatures w14:val="none"/>
               </w:rPr>
-              <w:t xml:space="preserve">the function to work correctly </w:t>
+              <w:t xml:space="preserve">the function to work </w:t>
+            </w:r>
+            <w:r>
+              <w:rPr>
+                <w:rFonts w:ascii="Arial" w:eastAsia="Times New Roman" w:hAnsi="Arial" w:cs="Arial"/>
+                <w:kern w:val="0"/>
+                <w:lang w:eastAsia="es-CO"/>
+                <w14:ligatures w14:val="none"/>
+              </w:rPr>
+              <w:lastRenderedPageBreak/>
+              <w:t xml:space="preserve">correctly </w:t>
             </w:r>
             <w:r>
               <w:rPr>
@@ -7898,17 +7909,7 @@
                 <w:lang w:eastAsia="es-CO"/>
                 <w14:ligatures w14:val="none"/>
               </w:rPr>
-              <w:t xml:space="preserve">A message stating that not all the mandatory fields </w:t>
-            </w:r>
-            <w:r>
-              <w:rPr>
-                <w:rFonts w:ascii="Arial" w:eastAsia="Times New Roman" w:hAnsi="Arial" w:cs="Arial"/>
-                <w:kern w:val="0"/>
-                <w:lang w:eastAsia="es-CO"/>
-                <w14:ligatures w14:val="none"/>
-              </w:rPr>
-              <w:lastRenderedPageBreak/>
-              <w:t>where filled will be printed.</w:t>
+              <w:t>A message stating that not all the mandatory fields where filled will be printed.</w:t>
             </w:r>
           </w:p>
         </w:tc>
@@ -8655,7 +8656,7 @@
           </w:tcPr>
           <w:p>
             <w:pPr>
-              <w:pStyle w:val="Prrafodelista"/>
+              <w:pStyle w:val="ListParagraph"/>
               <w:numPr>
                 <w:ilvl w:val="0"/>
                 <w:numId w:val="2"/>
@@ -8680,7 +8681,7 @@
           </w:p>
           <w:p>
             <w:pPr>
-              <w:pStyle w:val="Prrafodelista"/>
+              <w:pStyle w:val="ListParagraph"/>
               <w:numPr>
                 <w:ilvl w:val="0"/>
                 <w:numId w:val="2"/>
@@ -8822,7 +8823,7 @@
           </w:tcPr>
           <w:p>
             <w:pPr>
-              <w:pStyle w:val="Prrafodelista"/>
+              <w:pStyle w:val="ListParagraph"/>
               <w:numPr>
                 <w:ilvl w:val="0"/>
                 <w:numId w:val="2"/>
@@ -8847,7 +8848,7 @@
           </w:p>
           <w:p>
             <w:pPr>
-              <w:pStyle w:val="Prrafodelista"/>
+              <w:pStyle w:val="ListParagraph"/>
               <w:numPr>
                 <w:ilvl w:val="1"/>
                 <w:numId w:val="2"/>
@@ -8872,7 +8873,7 @@
           </w:p>
           <w:p>
             <w:pPr>
-              <w:pStyle w:val="Prrafodelista"/>
+              <w:pStyle w:val="ListParagraph"/>
               <w:numPr>
                 <w:ilvl w:val="1"/>
                 <w:numId w:val="2"/>
@@ -8897,7 +8898,7 @@
           </w:p>
           <w:p>
             <w:pPr>
-              <w:pStyle w:val="Prrafodelista"/>
+              <w:pStyle w:val="ListParagraph"/>
               <w:numPr>
                 <w:ilvl w:val="1"/>
                 <w:numId w:val="2"/>
@@ -8922,7 +8923,7 @@
           </w:p>
           <w:p>
             <w:pPr>
-              <w:pStyle w:val="Prrafodelista"/>
+              <w:pStyle w:val="ListParagraph"/>
               <w:numPr>
                 <w:ilvl w:val="0"/>
                 <w:numId w:val="2"/>
@@ -8988,6 +8989,7 @@
                 <w:lang w:eastAsia="es-CO"/>
                 <w14:ligatures w14:val="none"/>
               </w:rPr>
+              <w:lastRenderedPageBreak/>
               <w:t>Results or postcondition</w:t>
             </w:r>
           </w:p>
@@ -9071,17 +9073,7 @@
                 <w:lang w:eastAsia="es-CO"/>
                 <w14:ligatures w14:val="none"/>
               </w:rPr>
-              <w:t xml:space="preserve"> possible options for </w:t>
-            </w:r>
-            <w:r>
-              <w:rPr>
-                <w:rFonts w:ascii="Arial" w:eastAsia="Times New Roman" w:hAnsi="Arial" w:cs="Arial"/>
-                <w:kern w:val="0"/>
-                <w:lang w:eastAsia="es-CO"/>
-                <w14:ligatures w14:val="none"/>
-              </w:rPr>
-              <w:lastRenderedPageBreak/>
-              <w:t xml:space="preserve">status change will appear so that the user can select one of the </w:t>
+              <w:t xml:space="preserve"> possible options for status change will appear so that the user can select one of the </w:t>
             </w:r>
             <w:r>
               <w:rPr>
@@ -9163,7 +9155,6 @@
                 <w:lang w:eastAsia="es-CO"/>
                 <w14:ligatures w14:val="none"/>
               </w:rPr>
-              <w:lastRenderedPageBreak/>
               <w:t>Outputs</w:t>
             </w:r>
           </w:p>
@@ -10260,7 +10251,7 @@
                 <w:lang w:eastAsia="es-CO"/>
                 <w14:ligatures w14:val="none"/>
               </w:rPr>
-              <w:t xml:space="preserve">project along with mandatory details, including the name of the associated accepted request, priority level, project leader, impacted community, and project type. Menus are presented for selecting an accepted request, project leader (from preexisting collaborators), impacted community, and project type. If there's no accepted request or registered collaborator from the DTI, a message directs the user to enter the required information. In case of a duplicate project name, a "duplicate" message is displayed. Upon </w:t>
+              <w:t xml:space="preserve">project along with mandatory details, including the name of the associated accepted request, priority level, project leader, impacted community, and project type. Menus are </w:t>
             </w:r>
             <w:r>
               <w:rPr>
@@ -10270,7 +10261,7 @@
                 <w14:ligatures w14:val="none"/>
               </w:rPr>
               <w:lastRenderedPageBreak/>
-              <w:t>successful validation, the system g</w:t>
+              <w:t>presented for selecting an accepted request, project leader (from preexisting collaborators), impacted community, and project type. If there's no accepted request or registered collaborator from the DTI, a message directs the user to enter the required information. In case of a duplicate project name, a "duplicate" message is displayed. Upon successful validation, the system g</w:t>
             </w:r>
             <w:r>
               <w:rPr>
@@ -10600,7 +10591,7 @@
           </w:tcPr>
           <w:p>
             <w:pPr>
-              <w:pStyle w:val="Prrafodelista"/>
+              <w:pStyle w:val="ListParagraph"/>
               <w:numPr>
                 <w:ilvl w:val="0"/>
                 <w:numId w:val="2"/>
@@ -10625,7 +10616,7 @@
           </w:p>
           <w:p>
             <w:pPr>
-              <w:pStyle w:val="Prrafodelista"/>
+              <w:pStyle w:val="ListParagraph"/>
               <w:numPr>
                 <w:ilvl w:val="0"/>
                 <w:numId w:val="2"/>
@@ -10767,7 +10758,7 @@
           </w:tcPr>
           <w:p>
             <w:pPr>
-              <w:pStyle w:val="Prrafodelista"/>
+              <w:pStyle w:val="ListParagraph"/>
               <w:numPr>
                 <w:ilvl w:val="0"/>
                 <w:numId w:val="2"/>
@@ -10792,7 +10783,7 @@
           </w:p>
           <w:p>
             <w:pPr>
-              <w:pStyle w:val="Prrafodelista"/>
+              <w:pStyle w:val="ListParagraph"/>
               <w:numPr>
                 <w:ilvl w:val="1"/>
                 <w:numId w:val="2"/>
@@ -10817,7 +10808,7 @@
           </w:p>
           <w:p>
             <w:pPr>
-              <w:pStyle w:val="Prrafodelista"/>
+              <w:pStyle w:val="ListParagraph"/>
               <w:numPr>
                 <w:ilvl w:val="1"/>
                 <w:numId w:val="2"/>
@@ -10842,7 +10833,7 @@
           </w:p>
           <w:p>
             <w:pPr>
-              <w:pStyle w:val="Prrafodelista"/>
+              <w:pStyle w:val="ListParagraph"/>
               <w:numPr>
                 <w:ilvl w:val="1"/>
                 <w:numId w:val="2"/>
@@ -10867,7 +10858,7 @@
           </w:p>
           <w:p>
             <w:pPr>
-              <w:pStyle w:val="Prrafodelista"/>
+              <w:pStyle w:val="ListParagraph"/>
               <w:numPr>
                 <w:ilvl w:val="1"/>
                 <w:numId w:val="2"/>
@@ -10892,7 +10883,7 @@
           </w:p>
           <w:p>
             <w:pPr>
-              <w:pStyle w:val="Prrafodelista"/>
+              <w:pStyle w:val="ListParagraph"/>
               <w:numPr>
                 <w:ilvl w:val="0"/>
                 <w:numId w:val="2"/>
@@ -11034,7 +11025,7 @@
           </w:tcPr>
           <w:p>
             <w:pPr>
-              <w:pStyle w:val="Prrafodelista"/>
+              <w:pStyle w:val="ListParagraph"/>
               <w:numPr>
                 <w:ilvl w:val="0"/>
                 <w:numId w:val="2"/>
@@ -11068,7 +11059,7 @@
           </w:p>
           <w:p>
             <w:pPr>
-              <w:pStyle w:val="Prrafodelista"/>
+              <w:pStyle w:val="ListParagraph"/>
               <w:numPr>
                 <w:ilvl w:val="0"/>
                 <w:numId w:val="2"/>
@@ -11210,7 +11201,7 @@
           </w:tcPr>
           <w:p>
             <w:pPr>
-              <w:pStyle w:val="Prrafodelista"/>
+              <w:pStyle w:val="ListParagraph"/>
               <w:numPr>
                 <w:ilvl w:val="0"/>
                 <w:numId w:val="2"/>
@@ -11352,7 +11343,7 @@
           </w:tcPr>
           <w:p>
             <w:pPr>
-              <w:pStyle w:val="Prrafodelista"/>
+              <w:pStyle w:val="ListParagraph"/>
               <w:numPr>
                 <w:ilvl w:val="0"/>
                 <w:numId w:val="2"/>
@@ -11395,7 +11386,7 @@
           </w:p>
           <w:p>
             <w:pPr>
-              <w:pStyle w:val="Prrafodelista"/>
+              <w:pStyle w:val="ListParagraph"/>
               <w:numPr>
                 <w:ilvl w:val="1"/>
                 <w:numId w:val="2"/>
@@ -11420,7 +11411,7 @@
           </w:p>
           <w:p>
             <w:pPr>
-              <w:pStyle w:val="Prrafodelista"/>
+              <w:pStyle w:val="ListParagraph"/>
               <w:numPr>
                 <w:ilvl w:val="1"/>
                 <w:numId w:val="2"/>
@@ -11445,7 +11436,7 @@
           </w:p>
           <w:p>
             <w:pPr>
-              <w:pStyle w:val="Prrafodelista"/>
+              <w:pStyle w:val="ListParagraph"/>
               <w:numPr>
                 <w:ilvl w:val="1"/>
                 <w:numId w:val="2"/>
@@ -11470,7 +11461,7 @@
           </w:p>
           <w:p>
             <w:pPr>
-              <w:pStyle w:val="Prrafodelista"/>
+              <w:pStyle w:val="ListParagraph"/>
               <w:numPr>
                 <w:ilvl w:val="0"/>
                 <w:numId w:val="2"/>
@@ -11490,6 +11481,7 @@
                 <w:lang w:eastAsia="es-CO"/>
                 <w14:ligatures w14:val="none"/>
               </w:rPr>
+              <w:lastRenderedPageBreak/>
               <w:t>Mandatory</w:t>
             </w:r>
           </w:p>
@@ -11612,7 +11604,7 @@
           </w:tcPr>
           <w:p>
             <w:pPr>
-              <w:pStyle w:val="Prrafodelista"/>
+              <w:pStyle w:val="ListParagraph"/>
               <w:numPr>
                 <w:ilvl w:val="0"/>
                 <w:numId w:val="2"/>
@@ -11637,7 +11629,7 @@
           </w:p>
           <w:p>
             <w:pPr>
-              <w:pStyle w:val="Prrafodelista"/>
+              <w:pStyle w:val="ListParagraph"/>
               <w:numPr>
                 <w:ilvl w:val="1"/>
                 <w:numId w:val="2"/>
@@ -11657,13 +11649,12 @@
                 <w:lang w:eastAsia="es-CO"/>
                 <w14:ligatures w14:val="none"/>
               </w:rPr>
-              <w:lastRenderedPageBreak/>
               <w:t>Standardization</w:t>
             </w:r>
           </w:p>
           <w:p>
             <w:pPr>
-              <w:pStyle w:val="Prrafodelista"/>
+              <w:pStyle w:val="ListParagraph"/>
               <w:numPr>
                 <w:ilvl w:val="1"/>
                 <w:numId w:val="2"/>
@@ -11688,7 +11679,7 @@
           </w:p>
           <w:p>
             <w:pPr>
-              <w:pStyle w:val="Prrafodelista"/>
+              <w:pStyle w:val="ListParagraph"/>
               <w:numPr>
                 <w:ilvl w:val="1"/>
                 <w:numId w:val="2"/>
@@ -11713,7 +11704,7 @@
           </w:p>
           <w:p>
             <w:pPr>
-              <w:pStyle w:val="Prrafodelista"/>
+              <w:pStyle w:val="ListParagraph"/>
               <w:numPr>
                 <w:ilvl w:val="0"/>
                 <w:numId w:val="2"/>
@@ -11779,7 +11770,6 @@
                 <w:lang w:eastAsia="es-CO"/>
                 <w14:ligatures w14:val="none"/>
               </w:rPr>
-              <w:lastRenderedPageBreak/>
               <w:t>Results or postcondition</w:t>
             </w:r>
           </w:p>
@@ -12860,7 +12850,17 @@
                 <w:lang w:eastAsia="es-CO"/>
                 <w14:ligatures w14:val="none"/>
               </w:rPr>
-              <w:t xml:space="preserve">A message stating there was an error of unknown cause that didn't allow </w:t>
+              <w:t xml:space="preserve">A message stating there was an error of unknown cause </w:t>
+            </w:r>
+            <w:r>
+              <w:rPr>
+                <w:rFonts w:ascii="Arial" w:eastAsia="Times New Roman" w:hAnsi="Arial" w:cs="Arial"/>
+                <w:kern w:val="0"/>
+                <w:lang w:eastAsia="es-CO"/>
+                <w14:ligatures w14:val="none"/>
+              </w:rPr>
+              <w:lastRenderedPageBreak/>
+              <w:t xml:space="preserve">that didn't allow </w:t>
             </w:r>
             <w:r>
               <w:rPr>
@@ -13646,7 +13646,7 @@
           </w:tcPr>
           <w:p>
             <w:pPr>
-              <w:pStyle w:val="Prrafodelista"/>
+              <w:pStyle w:val="ListParagraph"/>
               <w:numPr>
                 <w:ilvl w:val="0"/>
                 <w:numId w:val="2"/>
@@ -13671,7 +13671,7 @@
           </w:p>
           <w:p>
             <w:pPr>
-              <w:pStyle w:val="Prrafodelista"/>
+              <w:pStyle w:val="ListParagraph"/>
               <w:numPr>
                 <w:ilvl w:val="0"/>
                 <w:numId w:val="2"/>
@@ -13813,7 +13813,7 @@
           </w:tcPr>
           <w:p>
             <w:pPr>
-              <w:pStyle w:val="Prrafodelista"/>
+              <w:pStyle w:val="ListParagraph"/>
               <w:numPr>
                 <w:ilvl w:val="0"/>
                 <w:numId w:val="2"/>
@@ -13838,7 +13838,7 @@
           </w:p>
           <w:p>
             <w:pPr>
-              <w:pStyle w:val="Prrafodelista"/>
+              <w:pStyle w:val="ListParagraph"/>
               <w:numPr>
                 <w:ilvl w:val="1"/>
                 <w:numId w:val="2"/>
@@ -13863,7 +13863,7 @@
           </w:p>
           <w:p>
             <w:pPr>
-              <w:pStyle w:val="Prrafodelista"/>
+              <w:pStyle w:val="ListParagraph"/>
               <w:numPr>
                 <w:ilvl w:val="1"/>
                 <w:numId w:val="2"/>
@@ -13888,7 +13888,7 @@
           </w:p>
           <w:p>
             <w:pPr>
-              <w:pStyle w:val="Prrafodelista"/>
+              <w:pStyle w:val="ListParagraph"/>
               <w:numPr>
                 <w:ilvl w:val="1"/>
                 <w:numId w:val="2"/>
@@ -13913,7 +13913,7 @@
           </w:p>
           <w:p>
             <w:pPr>
-              <w:pStyle w:val="Prrafodelista"/>
+              <w:pStyle w:val="ListParagraph"/>
               <w:numPr>
                 <w:ilvl w:val="1"/>
                 <w:numId w:val="2"/>
@@ -13938,7 +13938,7 @@
           </w:p>
           <w:p>
             <w:pPr>
-              <w:pStyle w:val="Prrafodelista"/>
+              <w:pStyle w:val="ListParagraph"/>
               <w:numPr>
                 <w:ilvl w:val="0"/>
                 <w:numId w:val="2"/>
@@ -14080,7 +14080,7 @@
           </w:tcPr>
           <w:p>
             <w:pPr>
-              <w:pStyle w:val="Prrafodelista"/>
+              <w:pStyle w:val="ListParagraph"/>
               <w:numPr>
                 <w:ilvl w:val="0"/>
                 <w:numId w:val="2"/>
@@ -14100,22 +14100,12 @@
                 <w:lang w:eastAsia="es-CO"/>
                 <w14:ligatures w14:val="none"/>
               </w:rPr>
-              <w:t xml:space="preserve">The user must enter one of the numbers that is displayed representing the ID </w:t>
-            </w:r>
-            <w:r>
-              <w:rPr>
-                <w:rFonts w:ascii="Arial" w:eastAsia="Times New Roman" w:hAnsi="Arial" w:cs="Arial"/>
-                <w:kern w:val="0"/>
-                <w:lang w:eastAsia="es-CO"/>
-                <w14:ligatures w14:val="none"/>
-              </w:rPr>
-              <w:lastRenderedPageBreak/>
-              <w:t>and full name of an employee from the Department of Transformation and Improvement.</w:t>
-            </w:r>
-          </w:p>
-          <w:p>
-            <w:pPr>
-              <w:pStyle w:val="Prrafodelista"/>
+              <w:t>The user must enter one of the numbers that is displayed representing the ID and full name of an employee from the Department of Transformation and Improvement.</w:t>
+            </w:r>
+          </w:p>
+          <w:p>
+            <w:pPr>
+              <w:pStyle w:val="ListParagraph"/>
               <w:numPr>
                 <w:ilvl w:val="0"/>
                 <w:numId w:val="2"/>
@@ -14257,7 +14247,7 @@
           </w:tcPr>
           <w:p>
             <w:pPr>
-              <w:pStyle w:val="Prrafodelista"/>
+              <w:pStyle w:val="ListParagraph"/>
               <w:numPr>
                 <w:ilvl w:val="0"/>
                 <w:numId w:val="2"/>
@@ -14399,7 +14389,7 @@
           </w:tcPr>
           <w:p>
             <w:pPr>
-              <w:pStyle w:val="Prrafodelista"/>
+              <w:pStyle w:val="ListParagraph"/>
               <w:numPr>
                 <w:ilvl w:val="0"/>
                 <w:numId w:val="2"/>
@@ -15250,7 +15240,17 @@
                 <w:lang w:eastAsia="es-CO"/>
                 <w14:ligatures w14:val="none"/>
               </w:rPr>
-              <w:t xml:space="preserve"> stating that there must be at least one collaborator from the Department of Transformation and Improvement.</w:t>
+              <w:t xml:space="preserve"> stating that there must be at least one collaborator from the Department of </w:t>
+            </w:r>
+            <w:r>
+              <w:rPr>
+                <w:rFonts w:ascii="Arial" w:eastAsia="Times New Roman" w:hAnsi="Arial" w:cs="Arial"/>
+                <w:kern w:val="0"/>
+                <w:lang w:eastAsia="es-CO"/>
+                <w14:ligatures w14:val="none"/>
+              </w:rPr>
+              <w:lastRenderedPageBreak/>
+              <w:t>Transformation and Improvement.</w:t>
             </w:r>
           </w:p>
         </w:tc>
@@ -16341,7 +16341,7 @@
           </w:tcPr>
           <w:p>
             <w:pPr>
-              <w:pStyle w:val="Prrafodelista"/>
+              <w:pStyle w:val="ListParagraph"/>
               <w:numPr>
                 <w:ilvl w:val="0"/>
                 <w:numId w:val="2"/>
@@ -16366,7 +16366,7 @@
           </w:p>
           <w:p>
             <w:pPr>
-              <w:pStyle w:val="Prrafodelista"/>
+              <w:pStyle w:val="ListParagraph"/>
               <w:numPr>
                 <w:ilvl w:val="0"/>
                 <w:numId w:val="2"/>
@@ -16386,6 +16386,7 @@
                 <w:lang w:eastAsia="es-CO"/>
                 <w14:ligatures w14:val="none"/>
               </w:rPr>
+              <w:lastRenderedPageBreak/>
               <w:t>Mandatory</w:t>
             </w:r>
           </w:p>
@@ -16508,7 +16509,7 @@
           </w:tcPr>
           <w:p>
             <w:pPr>
-              <w:pStyle w:val="Prrafodelista"/>
+              <w:pStyle w:val="ListParagraph"/>
               <w:numPr>
                 <w:ilvl w:val="0"/>
                 <w:numId w:val="2"/>
@@ -16544,7 +16545,7 @@
           </w:p>
           <w:p>
             <w:pPr>
-              <w:pStyle w:val="Prrafodelista"/>
+              <w:pStyle w:val="ListParagraph"/>
               <w:numPr>
                 <w:ilvl w:val="0"/>
                 <w:numId w:val="2"/>
@@ -16564,22 +16565,12 @@
                 <w:lang w:eastAsia="es-CO"/>
                 <w14:ligatures w14:val="none"/>
               </w:rPr>
-              <w:t xml:space="preserve">Must be a date later than the </w:t>
-            </w:r>
-            <w:r>
-              <w:rPr>
-                <w:rFonts w:ascii="Arial" w:eastAsia="Times New Roman" w:hAnsi="Arial" w:cs="Arial"/>
-                <w:kern w:val="0"/>
-                <w:lang w:eastAsia="es-CO"/>
-                <w14:ligatures w14:val="none"/>
-              </w:rPr>
-              <w:lastRenderedPageBreak/>
-              <w:t>registration date.</w:t>
-            </w:r>
-          </w:p>
-          <w:p>
-            <w:pPr>
-              <w:pStyle w:val="Prrafodelista"/>
+              <w:t>Must be a date later than the registration date.</w:t>
+            </w:r>
+          </w:p>
+          <w:p>
+            <w:pPr>
+              <w:pStyle w:val="ListParagraph"/>
               <w:numPr>
                 <w:ilvl w:val="0"/>
                 <w:numId w:val="2"/>
@@ -16645,7 +16636,6 @@
                 <w:lang w:eastAsia="es-CO"/>
                 <w14:ligatures w14:val="none"/>
               </w:rPr>
-              <w:lastRenderedPageBreak/>
               <w:t>Results or postcondition</w:t>
             </w:r>
           </w:p>
@@ -17766,17 +17756,7 @@
                 <w:lang w:eastAsia="es-CO"/>
                 <w14:ligatures w14:val="none"/>
               </w:rPr>
-              <w:t xml:space="preserve">A message stating that there are </w:t>
-            </w:r>
-            <w:r>
-              <w:rPr>
-                <w:rFonts w:ascii="Arial" w:eastAsia="Times New Roman" w:hAnsi="Arial" w:cs="Arial"/>
-                <w:kern w:val="0"/>
-                <w:lang w:eastAsia="es-CO"/>
-                <w14:ligatures w14:val="none"/>
-              </w:rPr>
-              <w:lastRenderedPageBreak/>
-              <w:t>mistakes in the inputted information (don’t follow the conditions)</w:t>
+              <w:t>A message stating that there are mistakes in the inputted information (don’t follow the conditions)</w:t>
             </w:r>
           </w:p>
         </w:tc>
@@ -18322,7 +18302,7 @@
           </w:tcPr>
           <w:p>
             <w:pPr>
-              <w:pStyle w:val="Prrafodelista"/>
+              <w:pStyle w:val="ListParagraph"/>
               <w:numPr>
                 <w:ilvl w:val="0"/>
                 <w:numId w:val="2"/>
@@ -18358,7 +18338,7 @@
           </w:p>
           <w:p>
             <w:pPr>
-              <w:pStyle w:val="Prrafodelista"/>
+              <w:pStyle w:val="ListParagraph"/>
               <w:numPr>
                 <w:ilvl w:val="0"/>
                 <w:numId w:val="2"/>
@@ -18392,7 +18372,7 @@
           </w:p>
           <w:p>
             <w:pPr>
-              <w:pStyle w:val="Prrafodelista"/>
+              <w:pStyle w:val="ListParagraph"/>
               <w:numPr>
                 <w:ilvl w:val="0"/>
                 <w:numId w:val="2"/>
@@ -18532,7 +18512,17 @@
                 <w:lang w:eastAsia="es-CO"/>
                 <w14:ligatures w14:val="none"/>
               </w:rPr>
-              <w:t>If the entered query date doesn’t have at least 1 project for one collaborator in the DIT with posterior date, a “empty date” message will be printed. The included information in the matrix</w:t>
+              <w:t xml:space="preserve">If the entered query date doesn’t have at least 1 project for one collaborator in the DIT with </w:t>
+            </w:r>
+            <w:r>
+              <w:rPr>
+                <w:rFonts w:ascii="Arial" w:eastAsia="Times New Roman" w:hAnsi="Arial" w:cs="Arial"/>
+                <w:kern w:val="0"/>
+                <w:lang w:eastAsia="es-CO"/>
+                <w14:ligatures w14:val="none"/>
+              </w:rPr>
+              <w:lastRenderedPageBreak/>
+              <w:t>posterior date, a “empty date” message will be printed. The included information in the matrix</w:t>
             </w:r>
             <w:r>
               <w:rPr>
@@ -19394,6 +19384,7 @@
                 <w:lang w:eastAsia="es-CO"/>
                 <w14:ligatures w14:val="none"/>
               </w:rPr>
+              <w:lastRenderedPageBreak/>
               <w:t>Identifier and Name:</w:t>
             </w:r>
           </w:p>
@@ -19518,17 +19509,7 @@
                 <w:lang w:eastAsia="es-CO"/>
                 <w14:ligatures w14:val="none"/>
               </w:rPr>
-              <w:t xml:space="preserve">After selecting the option to display project information based on a query date, the user can choose one of the IDs printed in the matrix to view detailed project information. If the user inputs "0", this step is skipped. Before selecting the ID, the system verifies there was at least one preregistered project and one shown project based on the query </w:t>
-            </w:r>
-            <w:r>
-              <w:rPr>
-                <w:rFonts w:ascii="Arial" w:eastAsia="Times New Roman" w:hAnsi="Arial" w:cs="Arial"/>
-                <w:kern w:val="0"/>
-                <w:lang w:eastAsia="es-CO"/>
-                <w14:ligatures w14:val="none"/>
-              </w:rPr>
-              <w:lastRenderedPageBreak/>
-              <w:t>date (using the criteria of "at least one project" and "Empty Date" stated in Req#8). Subsequently, it searches for the project using its ID; if not found, a "nonexistent project" message is printed. Any errors like invalid or incomplete information prompt appropriate messages. If there are any other errors, a general error message is displayed.</w:t>
+              <w:t>After selecting the option to display project information based on a query date, the user can choose one of the IDs printed in the matrix to view detailed project information. If the user inputs "0", this step is skipped. Before selecting the ID, the system verifies there was at least one preregistered project and one shown project based on the query date (using the criteria of "at least one project" and "Empty Date" stated in Req#8). Subsequently, it searches for the project using its ID; if not found, a "nonexistent project" message is printed. Any errors like invalid or incomplete information prompt appropriate messages. If there are any other errors, a general error message is displayed.</w:t>
             </w:r>
           </w:p>
         </w:tc>
@@ -19574,7 +19555,6 @@
                 <w:lang w:eastAsia="es-CO"/>
                 <w14:ligatures w14:val="none"/>
               </w:rPr>
-              <w:lastRenderedPageBreak/>
               <w:t>Inputs</w:t>
             </w:r>
           </w:p>
@@ -19822,7 +19802,7 @@
           </w:tcPr>
           <w:p>
             <w:pPr>
-              <w:pStyle w:val="Prrafodelista"/>
+              <w:pStyle w:val="ListParagraph"/>
               <w:numPr>
                 <w:ilvl w:val="0"/>
                 <w:numId w:val="2"/>
@@ -19847,7 +19827,7 @@
           </w:p>
           <w:p>
             <w:pPr>
-              <w:pStyle w:val="Prrafodelista"/>
+              <w:pStyle w:val="ListParagraph"/>
               <w:numPr>
                 <w:ilvl w:val="0"/>
                 <w:numId w:val="2"/>
@@ -21414,7 +21394,7 @@
           </w:tcPr>
           <w:p>
             <w:pPr>
-              <w:pStyle w:val="Prrafodelista"/>
+              <w:pStyle w:val="ListParagraph"/>
               <w:numPr>
                 <w:ilvl w:val="0"/>
                 <w:numId w:val="2"/>
@@ -21434,7 +21414,17 @@
                 <w:lang w:eastAsia="es-CO"/>
                 <w14:ligatures w14:val="none"/>
               </w:rPr>
-              <w:t xml:space="preserve">The user must select an int that represents a collaborator from the DIT that was assigned at least one </w:t>
+              <w:t xml:space="preserve">The user must select an int that represents </w:t>
+            </w:r>
+            <w:r>
+              <w:rPr>
+                <w:rFonts w:ascii="Arial" w:eastAsia="Times New Roman" w:hAnsi="Arial" w:cs="Arial"/>
+                <w:kern w:val="0"/>
+                <w:lang w:eastAsia="es-CO"/>
+                <w14:ligatures w14:val="none"/>
+              </w:rPr>
+              <w:lastRenderedPageBreak/>
+              <w:t xml:space="preserve">a collaborator from the DIT that was assigned at least one </w:t>
             </w:r>
             <w:r>
               <w:rPr>
@@ -21448,7 +21438,7 @@
           </w:p>
           <w:p>
             <w:pPr>
-              <w:pStyle w:val="Prrafodelista"/>
+              <w:pStyle w:val="ListParagraph"/>
               <w:numPr>
                 <w:ilvl w:val="0"/>
                 <w:numId w:val="2"/>
@@ -22397,7 +22387,17 @@
                 <w:lang w:eastAsia="es-CO"/>
                 <w14:ligatures w14:val="none"/>
               </w:rPr>
-              <w:t xml:space="preserve">A message stating there was an error of unknown cause that didn't allow </w:t>
+              <w:t xml:space="preserve">A message stating there was an error of unknown cause </w:t>
+            </w:r>
+            <w:r>
+              <w:rPr>
+                <w:rFonts w:ascii="Arial" w:eastAsia="Times New Roman" w:hAnsi="Arial" w:cs="Arial"/>
+                <w:kern w:val="0"/>
+                <w:lang w:eastAsia="es-CO"/>
+                <w14:ligatures w14:val="none"/>
+              </w:rPr>
+              <w:lastRenderedPageBreak/>
+              <w:t xml:space="preserve">that didn't allow </w:t>
             </w:r>
             <w:r>
               <w:rPr>
@@ -23285,7 +23285,7 @@
           </w:tcPr>
           <w:p>
             <w:pPr>
-              <w:pStyle w:val="Prrafodelista"/>
+              <w:pStyle w:val="ListParagraph"/>
               <w:numPr>
                 <w:ilvl w:val="0"/>
                 <w:numId w:val="2"/>
@@ -23310,7 +23310,7 @@
           </w:p>
           <w:p>
             <w:pPr>
-              <w:pStyle w:val="Prrafodelista"/>
+              <w:pStyle w:val="ListParagraph"/>
               <w:numPr>
                 <w:ilvl w:val="0"/>
                 <w:numId w:val="2"/>
@@ -23376,6 +23376,7 @@
                 <w:lang w:eastAsia="es-CO"/>
                 <w14:ligatures w14:val="none"/>
               </w:rPr>
+              <w:lastRenderedPageBreak/>
               <w:t>Results or postcondition</w:t>
             </w:r>
           </w:p>
@@ -23618,7 +23619,6 @@
                 <w:lang w:eastAsia="es-CO"/>
                 <w14:ligatures w14:val="none"/>
               </w:rPr>
-              <w:lastRenderedPageBreak/>
               <w:t>Outputs</w:t>
             </w:r>
           </w:p>
@@ -24601,7 +24601,17 @@
                 <w:lang w:eastAsia="es-CO"/>
                 <w14:ligatures w14:val="none"/>
               </w:rPr>
-              <w:t>A message stating that there are mistakes in the inputted information (don’t follow the conditions)</w:t>
+              <w:t xml:space="preserve">A message stating that there are </w:t>
+            </w:r>
+            <w:r>
+              <w:rPr>
+                <w:rFonts w:ascii="Arial" w:eastAsia="Times New Roman" w:hAnsi="Arial" w:cs="Arial"/>
+                <w:kern w:val="0"/>
+                <w:lang w:eastAsia="es-CO"/>
+                <w14:ligatures w14:val="none"/>
+              </w:rPr>
+              <w:lastRenderedPageBreak/>
+              <w:t>mistakes in the inputted information (don’t follow the conditions)</w:t>
             </w:r>
           </w:p>
         </w:tc>
@@ -24807,17 +24817,7 @@
                 <w:lang w:eastAsia="es-CO"/>
                 <w14:ligatures w14:val="none"/>
               </w:rPr>
-              <w:t xml:space="preserve">by selecting one of the requests that has already been accepted or rejected. The efficiency is calculated using the formula stated in the </w:t>
-            </w:r>
-            <w:r>
-              <w:rPr>
-                <w:rFonts w:ascii="Arial" w:eastAsia="Times New Roman" w:hAnsi="Arial" w:cs="Arial"/>
-                <w:kern w:val="0"/>
-                <w:lang w:eastAsia="es-CO"/>
-                <w14:ligatures w14:val="none"/>
-              </w:rPr>
-              <w:lastRenderedPageBreak/>
-              <w:t>postconditions. I</w:t>
+              <w:t>by selecting one of the requests that has already been accepted or rejected. The efficiency is calculated using the formula stated in the postconditions. I</w:t>
             </w:r>
             <w:r>
               <w:rPr>
@@ -24872,7 +24872,6 @@
                 <w:lang w:eastAsia="es-CO"/>
                 <w14:ligatures w14:val="none"/>
               </w:rPr>
-              <w:lastRenderedPageBreak/>
               <w:t>Inputs</w:t>
             </w:r>
           </w:p>
@@ -25120,7 +25119,7 @@
           </w:tcPr>
           <w:p>
             <w:pPr>
-              <w:pStyle w:val="Prrafodelista"/>
+              <w:pStyle w:val="ListParagraph"/>
               <w:numPr>
                 <w:ilvl w:val="0"/>
                 <w:numId w:val="2"/>
@@ -25145,7 +25144,7 @@
           </w:p>
           <w:p>
             <w:pPr>
-              <w:pStyle w:val="Prrafodelista"/>
+              <w:pStyle w:val="ListParagraph"/>
               <w:numPr>
                 <w:ilvl w:val="0"/>
                 <w:numId w:val="2"/>
@@ -26672,6 +26671,7 @@
                 <w:lang w:eastAsia="es-CO"/>
                 <w14:ligatures w14:val="none"/>
               </w:rPr>
+              <w:lastRenderedPageBreak/>
               <w:t>Inputs</w:t>
             </w:r>
           </w:p>
@@ -26919,7 +26919,7 @@
           </w:tcPr>
           <w:p>
             <w:pPr>
-              <w:pStyle w:val="Prrafodelista"/>
+              <w:pStyle w:val="ListParagraph"/>
               <w:numPr>
                 <w:ilvl w:val="0"/>
                 <w:numId w:val="2"/>
@@ -27096,7 +27096,6 @@
                 <w:lang w:eastAsia="es-CO"/>
                 <w14:ligatures w14:val="none"/>
               </w:rPr>
-              <w:lastRenderedPageBreak/>
               <w:t>Outputs</w:t>
             </w:r>
           </w:p>
@@ -27729,6 +27728,7 @@
                 <w:lang w:eastAsia="es-CO"/>
                 <w14:ligatures w14:val="none"/>
               </w:rPr>
+              <w:lastRenderedPageBreak/>
               <w:t>Identifier and Name:</w:t>
             </w:r>
           </w:p>
@@ -28172,7 +28172,7 @@
           </w:tcPr>
           <w:p>
             <w:pPr>
-              <w:pStyle w:val="Prrafodelista"/>
+              <w:pStyle w:val="ListParagraph"/>
               <w:numPr>
                 <w:ilvl w:val="0"/>
                 <w:numId w:val="8"/>
@@ -28208,7 +28208,7 @@
           </w:p>
           <w:p>
             <w:pPr>
-              <w:pStyle w:val="Prrafodelista"/>
+              <w:pStyle w:val="ListParagraph"/>
               <w:numPr>
                 <w:ilvl w:val="0"/>
                 <w:numId w:val="8"/>
@@ -28969,7 +28969,17 @@
                 <w:lang w:eastAsia="es-CO"/>
                 <w14:ligatures w14:val="none"/>
               </w:rPr>
-              <w:t>A message showing that there must’ve been at least one collaborator as assigned leader will be printed.</w:t>
+              <w:t xml:space="preserve">A message showing that there must’ve been at least one </w:t>
+            </w:r>
+            <w:r>
+              <w:rPr>
+                <w:rFonts w:ascii="Arial" w:eastAsia="Times New Roman" w:hAnsi="Arial" w:cs="Arial"/>
+                <w:kern w:val="0"/>
+                <w:lang w:eastAsia="es-CO"/>
+                <w14:ligatures w14:val="none"/>
+              </w:rPr>
+              <w:lastRenderedPageBreak/>
+              <w:t>collaborator as assigned leader will be printed.</w:t>
             </w:r>
           </w:p>
         </w:tc>
@@ -29246,17 +29256,7 @@
                 <w:lang w:eastAsia="es-CO"/>
                 <w14:ligatures w14:val="none"/>
               </w:rPr>
-              <w:t xml:space="preserve">A message stating there was </w:t>
-            </w:r>
-            <w:r>
-              <w:rPr>
-                <w:rFonts w:ascii="Arial" w:eastAsia="Times New Roman" w:hAnsi="Arial" w:cs="Arial"/>
-                <w:kern w:val="0"/>
-                <w:lang w:eastAsia="es-CO"/>
-                <w14:ligatures w14:val="none"/>
-              </w:rPr>
-              <w:lastRenderedPageBreak/>
-              <w:t xml:space="preserve">an error of unknown cause that didn't allow </w:t>
+              <w:t xml:space="preserve">A message stating there was an error of unknown cause that didn't allow </w:t>
             </w:r>
             <w:r>
               <w:rPr>
@@ -30030,7 +30030,7 @@
           </w:tcPr>
           <w:p>
             <w:pPr>
-              <w:pStyle w:val="Prrafodelista"/>
+              <w:pStyle w:val="ListParagraph"/>
               <w:numPr>
                 <w:ilvl w:val="0"/>
                 <w:numId w:val="2"/>
@@ -30066,7 +30066,7 @@
           </w:p>
           <w:p>
             <w:pPr>
-              <w:pStyle w:val="Prrafodelista"/>
+              <w:pStyle w:val="ListParagraph"/>
               <w:numPr>
                 <w:ilvl w:val="0"/>
                 <w:numId w:val="2"/>
@@ -30179,17 +30179,7 @@
                 <w:lang w:eastAsia="es-CO"/>
                 <w14:ligatures w14:val="none"/>
               </w:rPr>
-              <w:t xml:space="preserve">The system will first check that there is at least one registered request, showing an “At least on request” message if there isn’t any. Afterwards, it will search for the request within the entered month, and if it’s empty an “empty month” message will be returned. If the filters are passed, the system will check for the request and count the total number o requests that were received and count the ones that were managed (accepted or denied). If the entered month is not filled or the date doesn’t follow the format, </w:t>
-            </w:r>
-            <w:r>
-              <w:rPr>
-                <w:rFonts w:ascii="Arial" w:eastAsia="Times New Roman" w:hAnsi="Arial" w:cs="Arial"/>
-                <w:kern w:val="0"/>
-                <w:lang w:eastAsia="es-CO"/>
-                <w14:ligatures w14:val="none"/>
-              </w:rPr>
-              <w:lastRenderedPageBreak/>
-              <w:t xml:space="preserve">an incomplete or invalid message will be shown. For any other error, a general error message will be printed. </w:t>
+              <w:t xml:space="preserve">The system will first check that there is at least one registered request, showing an “At least on request” message if there isn’t any. Afterwards, it will search for the request within the entered month, and if it’s empty an “empty month” message will be returned. If the filters are passed, the system will check for the request and count the total number o requests that were received and count the ones that were managed (accepted or denied). If the entered month is not filled or the date doesn’t follow the format, an incomplete or invalid message will be shown. For any other error, a general error message will be printed. </w:t>
             </w:r>
           </w:p>
         </w:tc>
@@ -30235,7 +30225,6 @@
                 <w:lang w:eastAsia="es-CO"/>
                 <w14:ligatures w14:val="none"/>
               </w:rPr>
-              <w:lastRenderedPageBreak/>
               <w:t>Outputs</w:t>
             </w:r>
           </w:p>
@@ -30804,25 +30793,7 @@
                 <w:lang w:eastAsia="es-CO"/>
                 <w14:ligatures w14:val="none"/>
               </w:rPr>
-              <w:t xml:space="preserve">A message saying that for the entered month there were no registered </w:t>
-            </w:r>
-            <w:r>
-              <w:rPr>
-                <w:rFonts w:ascii="Arial" w:eastAsia="Times New Roman" w:hAnsi="Arial" w:cs="Arial"/>
-                <w:kern w:val="0"/>
-                <w:lang w:eastAsia="es-CO"/>
-                <w14:ligatures w14:val="none"/>
-              </w:rPr>
-              <w:t xml:space="preserve">requests </w:t>
-            </w:r>
-            <w:r>
-              <w:rPr>
-                <w:rFonts w:ascii="Arial" w:eastAsia="Times New Roman" w:hAnsi="Arial" w:cs="Arial"/>
-                <w:kern w:val="0"/>
-                <w:lang w:eastAsia="es-CO"/>
-                <w14:ligatures w14:val="none"/>
-              </w:rPr>
-              <w:t>will be shown.</w:t>
+              <w:t>A message saying that for the entered month there were no registered requests will be shown.</w:t>
             </w:r>
           </w:p>
         </w:tc>
@@ -30970,7 +30941,17 @@
                 <w:lang w:eastAsia="es-CO"/>
                 <w14:ligatures w14:val="none"/>
               </w:rPr>
-              <w:t xml:space="preserve">the function to work correctly </w:t>
+              <w:t xml:space="preserve">the function to </w:t>
+            </w:r>
+            <w:r>
+              <w:rPr>
+                <w:rFonts w:ascii="Arial" w:eastAsia="Times New Roman" w:hAnsi="Arial" w:cs="Arial"/>
+                <w:kern w:val="0"/>
+                <w:lang w:eastAsia="es-CO"/>
+                <w14:ligatures w14:val="none"/>
+              </w:rPr>
+              <w:lastRenderedPageBreak/>
+              <w:t xml:space="preserve">work correctly </w:t>
             </w:r>
             <w:r>
               <w:rPr>
@@ -31253,17 +31234,7 @@
                 <w:lang w:eastAsia="es-CO"/>
                 <w14:ligatures w14:val="none"/>
               </w:rPr>
-              <w:t xml:space="preserve">A message stating that there are mistakes in the inputted information (don’t </w:t>
-            </w:r>
-            <w:r>
-              <w:rPr>
-                <w:rFonts w:ascii="Arial" w:eastAsia="Times New Roman" w:hAnsi="Arial" w:cs="Arial"/>
-                <w:kern w:val="0"/>
-                <w:lang w:eastAsia="es-CO"/>
-                <w14:ligatures w14:val="none"/>
-              </w:rPr>
-              <w:lastRenderedPageBreak/>
-              <w:t>follow the conditions)</w:t>
+              <w:t>A message stating that there are mistakes in the inputted information (don’t follow the conditions)</w:t>
             </w:r>
           </w:p>
         </w:tc>
@@ -31745,7 +31716,7 @@
           </w:tcPr>
           <w:p>
             <w:pPr>
-              <w:pStyle w:val="Prrafodelista"/>
+              <w:pStyle w:val="ListParagraph"/>
               <w:numPr>
                 <w:ilvl w:val="0"/>
                 <w:numId w:val="2"/>
@@ -32184,7 +32155,17 @@
                 <w:lang w:eastAsia="es-CO"/>
                 <w14:ligatures w14:val="none"/>
               </w:rPr>
-              <w:t>4 DTI collaborators were created and registered successfully.</w:t>
+              <w:t xml:space="preserve">4 DTI collaborators were created and </w:t>
+            </w:r>
+            <w:r>
+              <w:rPr>
+                <w:rFonts w:ascii="Arial" w:eastAsia="Times New Roman" w:hAnsi="Arial" w:cs="Arial"/>
+                <w:kern w:val="0"/>
+                <w:lang w:eastAsia="es-CO"/>
+                <w14:ligatures w14:val="none"/>
+              </w:rPr>
+              <w:lastRenderedPageBreak/>
+              <w:t>registered successfully.</w:t>
             </w:r>
           </w:p>
         </w:tc>
@@ -32359,7 +32340,7 @@
 </file>
 
 <file path=word/endnotes.xml><?xml version="1.0" encoding="utf-8"?>
-<w:endnotes xmlns:wpc="http://schemas.microsoft.com/office/word/2010/wordprocessingCanvas" xmlns:cx="http://schemas.microsoft.com/office/drawing/2014/chartex" xmlns:cx1="http://schemas.microsoft.com/office/drawing/2015/9/8/chartex" xmlns:cx2="http://schemas.microsoft.com/office/drawing/2015/10/21/chartex" xmlns:cx3="http://schemas.microsoft.com/office/drawing/2016/5/9/chartex" xmlns:cx4="http://schemas.microsoft.com/office/drawing/2016/5/10/chartex" xmlns:cx5="http://schemas.microsoft.com/office/drawing/2016/5/11/chartex" xmlns:cx6="http://schemas.microsoft.com/office/drawing/2016/5/12/chartex" xmlns:cx7="http://schemas.microsoft.com/office/drawing/2016/5/13/chartex" xmlns:cx8="http://schemas.microsoft.com/office/drawing/2016/5/14/chartex" xmlns:mc="http://schemas.openxmlformats.org/markup-compatibility/2006" xmlns:aink="http://schemas.microsoft.com/office/drawing/2016/ink" xmlns:am3d="http://schemas.microsoft.com/office/drawing/2017/model3d" xmlns:o="urn:schemas-microsoft-com:office:office" xmlns:r="http://schemas.openxmlformats.org/officeDocument/2006/relationships" xmlns:m="http://schemas.openxmlformats.org/officeDocument/2006/math" xmlns:v="urn:schemas-microsoft-com:vml" xmlns:wp14="http://schemas.microsoft.com/office/word/2010/wordprocessingDrawing" xmlns:wp="http://schemas.openxmlformats.org/drawingml/2006/wordprocessingDrawing" xmlns:w10="urn:schemas-microsoft-com:office:word" xmlns:w="http://schemas.openxmlformats.org/wordprocessingml/2006/main" xmlns:w14="http://schemas.microsoft.com/office/word/2010/wordml" xmlns:w15="http://schemas.microsoft.com/office/word/2012/wordml" xmlns:w16cex="http://schemas.microsoft.com/office/word/2018/wordml/cex" xmlns:w16cid="http://schemas.microsoft.com/office/word/2016/wordml/cid" xmlns:w16="http://schemas.microsoft.com/office/word/2018/wordml" xmlns:w16sdtdh="http://schemas.microsoft.com/office/word/2020/wordml/sdtdatahash" xmlns:w16se="http://schemas.microsoft.com/office/word/2015/wordml/symex" xmlns:wpg="http://schemas.microsoft.com/office/word/2010/wordprocessingGroup" xmlns:wpi="http://schemas.microsoft.com/office/word/2010/wordprocessingInk" xmlns:wne="http://schemas.microsoft.com/office/word/2006/wordml" xmlns:wps="http://schemas.microsoft.com/office/word/2010/wordprocessingShape" mc:Ignorable="w14 w15 w16se w16cid w16 w16cex w16sdtdh wp14">
+<w:endnotes xmlns:wpc="http://schemas.microsoft.com/office/word/2010/wordprocessingCanvas" xmlns:cx="http://schemas.microsoft.com/office/drawing/2014/chartex" xmlns:cx1="http://schemas.microsoft.com/office/drawing/2015/9/8/chartex" xmlns:cx2="http://schemas.microsoft.com/office/drawing/2015/10/21/chartex" xmlns:cx3="http://schemas.microsoft.com/office/drawing/2016/5/9/chartex" xmlns:cx4="http://schemas.microsoft.com/office/drawing/2016/5/10/chartex" xmlns:cx5="http://schemas.microsoft.com/office/drawing/2016/5/11/chartex" xmlns:cx6="http://schemas.microsoft.com/office/drawing/2016/5/12/chartex" xmlns:cx7="http://schemas.microsoft.com/office/drawing/2016/5/13/chartex" xmlns:cx8="http://schemas.microsoft.com/office/drawing/2016/5/14/chartex" xmlns:mc="http://schemas.openxmlformats.org/markup-compatibility/2006" xmlns:aink="http://schemas.microsoft.com/office/drawing/2016/ink" xmlns:am3d="http://schemas.microsoft.com/office/drawing/2017/model3d" xmlns:o="urn:schemas-microsoft-com:office:office" xmlns:oel="http://schemas.microsoft.com/office/2019/extlst" xmlns:r="http://schemas.openxmlformats.org/officeDocument/2006/relationships" xmlns:m="http://schemas.openxmlformats.org/officeDocument/2006/math" xmlns:v="urn:schemas-microsoft-com:vml" xmlns:wp14="http://schemas.microsoft.com/office/word/2010/wordprocessingDrawing" xmlns:wp="http://schemas.openxmlformats.org/drawingml/2006/wordprocessingDrawing" xmlns:w10="urn:schemas-microsoft-com:office:word" xmlns:w="http://schemas.openxmlformats.org/wordprocessingml/2006/main" xmlns:w14="http://schemas.microsoft.com/office/word/2010/wordml" xmlns:w15="http://schemas.microsoft.com/office/word/2012/wordml" xmlns:w16cex="http://schemas.microsoft.com/office/word/2018/wordml/cex" xmlns:w16cid="http://schemas.microsoft.com/office/word/2016/wordml/cid" xmlns:w16="http://schemas.microsoft.com/office/word/2018/wordml" xmlns:w16du="http://schemas.microsoft.com/office/word/2023/wordml/word16du" xmlns:w16sdtdh="http://schemas.microsoft.com/office/word/2020/wordml/sdtdatahash" xmlns:w16se="http://schemas.microsoft.com/office/word/2015/wordml/symex" xmlns:wpg="http://schemas.microsoft.com/office/word/2010/wordprocessingGroup" xmlns:wpi="http://schemas.microsoft.com/office/word/2010/wordprocessingInk" xmlns:wne="http://schemas.microsoft.com/office/word/2006/wordml" xmlns:wps="http://schemas.microsoft.com/office/word/2010/wordprocessingShape" mc:Ignorable="w14 w15 w16se w16cid w16 w16cex w16sdtdh w16du wp14">
   <w:endnote w:type="separator" w:id="-1">
     <w:p>
       <w:pPr>
@@ -32384,7 +32365,7 @@
 </file>
 
 <file path=word/footnotes.xml><?xml version="1.0" encoding="utf-8"?>
-<w:footnotes xmlns:wpc="http://schemas.microsoft.com/office/word/2010/wordprocessingCanvas" xmlns:cx="http://schemas.microsoft.com/office/drawing/2014/chartex" xmlns:cx1="http://schemas.microsoft.com/office/drawing/2015/9/8/chartex" xmlns:cx2="http://schemas.microsoft.com/office/drawing/2015/10/21/chartex" xmlns:cx3="http://schemas.microsoft.com/office/drawing/2016/5/9/chartex" xmlns:cx4="http://schemas.microsoft.com/office/drawing/2016/5/10/chartex" xmlns:cx5="http://schemas.microsoft.com/office/drawing/2016/5/11/chartex" xmlns:cx6="http://schemas.microsoft.com/office/drawing/2016/5/12/chartex" xmlns:cx7="http://schemas.microsoft.com/office/drawing/2016/5/13/chartex" xmlns:cx8="http://schemas.microsoft.com/office/drawing/2016/5/14/chartex" xmlns:mc="http://schemas.openxmlformats.org/markup-compatibility/2006" xmlns:aink="http://schemas.microsoft.com/office/drawing/2016/ink" xmlns:am3d="http://schemas.microsoft.com/office/drawing/2017/model3d" xmlns:o="urn:schemas-microsoft-com:office:office" xmlns:r="http://schemas.openxmlformats.org/officeDocument/2006/relationships" xmlns:m="http://schemas.openxmlformats.org/officeDocument/2006/math" xmlns:v="urn:schemas-microsoft-com:vml" xmlns:wp14="http://schemas.microsoft.com/office/word/2010/wordprocessingDrawing" xmlns:wp="http://schemas.openxmlformats.org/drawingml/2006/wordprocessingDrawing" xmlns:w10="urn:schemas-microsoft-com:office:word" xmlns:w="http://schemas.openxmlformats.org/wordprocessingml/2006/main" xmlns:w14="http://schemas.microsoft.com/office/word/2010/wordml" xmlns:w15="http://schemas.microsoft.com/office/word/2012/wordml" xmlns:w16cex="http://schemas.microsoft.com/office/word/2018/wordml/cex" xmlns:w16cid="http://schemas.microsoft.com/office/word/2016/wordml/cid" xmlns:w16="http://schemas.microsoft.com/office/word/2018/wordml" xmlns:w16sdtdh="http://schemas.microsoft.com/office/word/2020/wordml/sdtdatahash" xmlns:w16se="http://schemas.microsoft.com/office/word/2015/wordml/symex" xmlns:wpg="http://schemas.microsoft.com/office/word/2010/wordprocessingGroup" xmlns:wpi="http://schemas.microsoft.com/office/word/2010/wordprocessingInk" xmlns:wne="http://schemas.microsoft.com/office/word/2006/wordml" xmlns:wps="http://schemas.microsoft.com/office/word/2010/wordprocessingShape" mc:Ignorable="w14 w15 w16se w16cid w16 w16cex w16sdtdh wp14">
+<w:footnotes xmlns:wpc="http://schemas.microsoft.com/office/word/2010/wordprocessingCanvas" xmlns:cx="http://schemas.microsoft.com/office/drawing/2014/chartex" xmlns:cx1="http://schemas.microsoft.com/office/drawing/2015/9/8/chartex" xmlns:cx2="http://schemas.microsoft.com/office/drawing/2015/10/21/chartex" xmlns:cx3="http://schemas.microsoft.com/office/drawing/2016/5/9/chartex" xmlns:cx4="http://schemas.microsoft.com/office/drawing/2016/5/10/chartex" xmlns:cx5="http://schemas.microsoft.com/office/drawing/2016/5/11/chartex" xmlns:cx6="http://schemas.microsoft.com/office/drawing/2016/5/12/chartex" xmlns:cx7="http://schemas.microsoft.com/office/drawing/2016/5/13/chartex" xmlns:cx8="http://schemas.microsoft.com/office/drawing/2016/5/14/chartex" xmlns:mc="http://schemas.openxmlformats.org/markup-compatibility/2006" xmlns:aink="http://schemas.microsoft.com/office/drawing/2016/ink" xmlns:am3d="http://schemas.microsoft.com/office/drawing/2017/model3d" xmlns:o="urn:schemas-microsoft-com:office:office" xmlns:oel="http://schemas.microsoft.com/office/2019/extlst" xmlns:r="http://schemas.openxmlformats.org/officeDocument/2006/relationships" xmlns:m="http://schemas.openxmlformats.org/officeDocument/2006/math" xmlns:v="urn:schemas-microsoft-com:vml" xmlns:wp14="http://schemas.microsoft.com/office/word/2010/wordprocessingDrawing" xmlns:wp="http://schemas.openxmlformats.org/drawingml/2006/wordprocessingDrawing" xmlns:w10="urn:schemas-microsoft-com:office:word" xmlns:w="http://schemas.openxmlformats.org/wordprocessingml/2006/main" xmlns:w14="http://schemas.microsoft.com/office/word/2010/wordml" xmlns:w15="http://schemas.microsoft.com/office/word/2012/wordml" xmlns:w16cex="http://schemas.microsoft.com/office/word/2018/wordml/cex" xmlns:w16cid="http://schemas.microsoft.com/office/word/2016/wordml/cid" xmlns:w16="http://schemas.microsoft.com/office/word/2018/wordml" xmlns:w16du="http://schemas.microsoft.com/office/word/2023/wordml/word16du" xmlns:w16sdtdh="http://schemas.microsoft.com/office/word/2020/wordml/sdtdatahash" xmlns:w16se="http://schemas.microsoft.com/office/word/2015/wordml/symex" xmlns:wpg="http://schemas.microsoft.com/office/word/2010/wordprocessingGroup" xmlns:wpi="http://schemas.microsoft.com/office/word/2010/wordprocessingInk" xmlns:wne="http://schemas.microsoft.com/office/word/2006/wordml" xmlns:wps="http://schemas.microsoft.com/office/word/2010/wordprocessingShape" mc:Ignorable="w14 w15 w16se w16cid w16 w16cex w16sdtdh w16du wp14">
   <w:footnote w:type="separator" w:id="-1">
     <w:p>
       <w:pPr>
@@ -32409,7 +32390,7 @@
 </file>
 
 <file path=word/numbering.xml><?xml version="1.0" encoding="utf-8"?>
-<w:numbering xmlns:wpc="http://schemas.microsoft.com/office/word/2010/wordprocessingCanvas" xmlns:cx="http://schemas.microsoft.com/office/drawing/2014/chartex" xmlns:cx1="http://schemas.microsoft.com/office/drawing/2015/9/8/chartex" xmlns:cx2="http://schemas.microsoft.com/office/drawing/2015/10/21/chartex" xmlns:cx3="http://schemas.microsoft.com/office/drawing/2016/5/9/chartex" xmlns:cx4="http://schemas.microsoft.com/office/drawing/2016/5/10/chartex" xmlns:cx5="http://schemas.microsoft.com/office/drawing/2016/5/11/chartex" xmlns:cx6="http://schemas.microsoft.com/office/drawing/2016/5/12/chartex" xmlns:cx7="http://schemas.microsoft.com/office/drawing/2016/5/13/chartex" xmlns:cx8="http://schemas.microsoft.com/office/drawing/2016/5/14/chartex" xmlns:mc="http://schemas.openxmlformats.org/markup-compatibility/2006" xmlns:aink="http://schemas.microsoft.com/office/drawing/2016/ink" xmlns:am3d="http://schemas.microsoft.com/office/drawing/2017/model3d" xmlns:o="urn:schemas-microsoft-com:office:office" xmlns:r="http://schemas.openxmlformats.org/officeDocument/2006/relationships" xmlns:m="http://schemas.openxmlformats.org/officeDocument/2006/math" xmlns:v="urn:schemas-microsoft-com:vml" xmlns:wp14="http://schemas.microsoft.com/office/word/2010/wordprocessingDrawing" xmlns:wp="http://schemas.openxmlformats.org/drawingml/2006/wordprocessingDrawing" xmlns:w10="urn:schemas-microsoft-com:office:word" xmlns:w="http://schemas.openxmlformats.org/wordprocessingml/2006/main" xmlns:w14="http://schemas.microsoft.com/office/word/2010/wordml" xmlns:w15="http://schemas.microsoft.com/office/word/2012/wordml" xmlns:w16cex="http://schemas.microsoft.com/office/word/2018/wordml/cex" xmlns:w16cid="http://schemas.microsoft.com/office/word/2016/wordml/cid" xmlns:w16="http://schemas.microsoft.com/office/word/2018/wordml" xmlns:w16sdtdh="http://schemas.microsoft.com/office/word/2020/wordml/sdtdatahash" xmlns:w16se="http://schemas.microsoft.com/office/word/2015/wordml/symex" xmlns:wpg="http://schemas.microsoft.com/office/word/2010/wordprocessingGroup" xmlns:wpi="http://schemas.microsoft.com/office/word/2010/wordprocessingInk" xmlns:wne="http://schemas.microsoft.com/office/word/2006/wordml" xmlns:wps="http://schemas.microsoft.com/office/word/2010/wordprocessingShape" mc:Ignorable="w14 w15 w16se w16cid w16 w16cex w16sdtdh wp14">
+<w:numbering xmlns:wpc="http://schemas.microsoft.com/office/word/2010/wordprocessingCanvas" xmlns:cx="http://schemas.microsoft.com/office/drawing/2014/chartex" xmlns:cx1="http://schemas.microsoft.com/office/drawing/2015/9/8/chartex" xmlns:cx2="http://schemas.microsoft.com/office/drawing/2015/10/21/chartex" xmlns:cx3="http://schemas.microsoft.com/office/drawing/2016/5/9/chartex" xmlns:cx4="http://schemas.microsoft.com/office/drawing/2016/5/10/chartex" xmlns:cx5="http://schemas.microsoft.com/office/drawing/2016/5/11/chartex" xmlns:cx6="http://schemas.microsoft.com/office/drawing/2016/5/12/chartex" xmlns:cx7="http://schemas.microsoft.com/office/drawing/2016/5/13/chartex" xmlns:cx8="http://schemas.microsoft.com/office/drawing/2016/5/14/chartex" xmlns:mc="http://schemas.openxmlformats.org/markup-compatibility/2006" xmlns:aink="http://schemas.microsoft.com/office/drawing/2016/ink" xmlns:am3d="http://schemas.microsoft.com/office/drawing/2017/model3d" xmlns:o="urn:schemas-microsoft-com:office:office" xmlns:oel="http://schemas.microsoft.com/office/2019/extlst" xmlns:r="http://schemas.openxmlformats.org/officeDocument/2006/relationships" xmlns:m="http://schemas.openxmlformats.org/officeDocument/2006/math" xmlns:v="urn:schemas-microsoft-com:vml" xmlns:wp14="http://schemas.microsoft.com/office/word/2010/wordprocessingDrawing" xmlns:wp="http://schemas.openxmlformats.org/drawingml/2006/wordprocessingDrawing" xmlns:w10="urn:schemas-microsoft-com:office:word" xmlns:w="http://schemas.openxmlformats.org/wordprocessingml/2006/main" xmlns:w14="http://schemas.microsoft.com/office/word/2010/wordml" xmlns:w15="http://schemas.microsoft.com/office/word/2012/wordml" xmlns:w16cex="http://schemas.microsoft.com/office/word/2018/wordml/cex" xmlns:w16cid="http://schemas.microsoft.com/office/word/2016/wordml/cid" xmlns:w16="http://schemas.microsoft.com/office/word/2018/wordml" xmlns:w16du="http://schemas.microsoft.com/office/word/2023/wordml/word16du" xmlns:w16sdtdh="http://schemas.microsoft.com/office/word/2020/wordml/sdtdatahash" xmlns:w16se="http://schemas.microsoft.com/office/word/2015/wordml/symex" xmlns:wpg="http://schemas.microsoft.com/office/word/2010/wordprocessingGroup" xmlns:wpi="http://schemas.microsoft.com/office/word/2010/wordprocessingInk" xmlns:wne="http://schemas.microsoft.com/office/word/2006/wordml" xmlns:wps="http://schemas.microsoft.com/office/word/2010/wordprocessingShape" mc:Ignorable="w14 w15 w16se w16cid w16 w16cex w16sdtdh w16du wp14">
   <w:abstractNum w:abstractNumId="0" w15:restartNumberingAfterBreak="0">
     <w:nsid w:val="0B74141D"/>
     <w:multiLevelType w:val="hybridMultilevel"/>
@@ -33278,35 +33259,35 @@
       </w:pPr>
     </w:lvl>
   </w:abstractNum>
-  <w:num w:numId="1">
+  <w:num w:numId="1" w16cid:durableId="1341080850">
     <w:abstractNumId w:val="1"/>
   </w:num>
-  <w:num w:numId="2">
+  <w:num w:numId="2" w16cid:durableId="1969582125">
     <w:abstractNumId w:val="0"/>
   </w:num>
-  <w:num w:numId="3">
+  <w:num w:numId="3" w16cid:durableId="1338924104">
     <w:abstractNumId w:val="3"/>
   </w:num>
-  <w:num w:numId="4">
+  <w:num w:numId="4" w16cid:durableId="903368324">
     <w:abstractNumId w:val="5"/>
   </w:num>
-  <w:num w:numId="5">
+  <w:num w:numId="5" w16cid:durableId="960764536">
     <w:abstractNumId w:val="4"/>
   </w:num>
-  <w:num w:numId="6">
+  <w:num w:numId="6" w16cid:durableId="1377312242">
     <w:abstractNumId w:val="6"/>
   </w:num>
-  <w:num w:numId="7">
+  <w:num w:numId="7" w16cid:durableId="133985438">
     <w:abstractNumId w:val="7"/>
   </w:num>
-  <w:num w:numId="8">
+  <w:num w:numId="8" w16cid:durableId="1335307065">
     <w:abstractNumId w:val="2"/>
   </w:num>
 </w:numbering>
 </file>
 
 <file path=word/styles.xml><?xml version="1.0" encoding="utf-8"?>
-<w:styles xmlns:mc="http://schemas.openxmlformats.org/markup-compatibility/2006" xmlns:r="http://schemas.openxmlformats.org/officeDocument/2006/relationships" xmlns:w="http://schemas.openxmlformats.org/wordprocessingml/2006/main" xmlns:w14="http://schemas.microsoft.com/office/word/2010/wordml" xmlns:w15="http://schemas.microsoft.com/office/word/2012/wordml" xmlns:w16cex="http://schemas.microsoft.com/office/word/2018/wordml/cex" xmlns:w16cid="http://schemas.microsoft.com/office/word/2016/wordml/cid" xmlns:w16="http://schemas.microsoft.com/office/word/2018/wordml" xmlns:w16sdtdh="http://schemas.microsoft.com/office/word/2020/wordml/sdtdatahash" xmlns:w16se="http://schemas.microsoft.com/office/word/2015/wordml/symex" mc:Ignorable="w14 w15 w16se w16cid w16 w16cex w16sdtdh">
+<w:styles xmlns:mc="http://schemas.openxmlformats.org/markup-compatibility/2006" xmlns:r="http://schemas.openxmlformats.org/officeDocument/2006/relationships" xmlns:w="http://schemas.openxmlformats.org/wordprocessingml/2006/main" xmlns:w14="http://schemas.microsoft.com/office/word/2010/wordml" xmlns:w15="http://schemas.microsoft.com/office/word/2012/wordml" xmlns:w16cex="http://schemas.microsoft.com/office/word/2018/wordml/cex" xmlns:w16cid="http://schemas.microsoft.com/office/word/2016/wordml/cid" xmlns:w16="http://schemas.microsoft.com/office/word/2018/wordml" xmlns:w16du="http://schemas.microsoft.com/office/word/2023/wordml/word16du" xmlns:w16sdtdh="http://schemas.microsoft.com/office/word/2020/wordml/sdtdatahash" xmlns:w16se="http://schemas.microsoft.com/office/word/2015/wordml/symex" mc:Ignorable="w14 w15 w16se w16cid w16 w16cex w16sdtdh w16du">
   <w:docDefaults>
     <w:rPrDefault>
       <w:rPr>
@@ -33710,11 +33691,11 @@
       <w:lang w:val="en-US"/>
     </w:rPr>
   </w:style>
-  <w:style w:type="paragraph" w:styleId="Ttulo1">
+  <w:style w:type="paragraph" w:styleId="Heading1">
     <w:name w:val="heading 1"/>
     <w:basedOn w:val="Normal"/>
     <w:next w:val="Normal"/>
-    <w:link w:val="Ttulo1Car"/>
+    <w:link w:val="Heading1Char"/>
     <w:uiPriority w:val="9"/>
     <w:qFormat/>
     <w:rsid w:val="00CA0364"/>
@@ -33731,11 +33712,11 @@
       <w:szCs w:val="40"/>
     </w:rPr>
   </w:style>
-  <w:style w:type="paragraph" w:styleId="Ttulo2">
+  <w:style w:type="paragraph" w:styleId="Heading2">
     <w:name w:val="heading 2"/>
     <w:basedOn w:val="Normal"/>
     <w:next w:val="Normal"/>
-    <w:link w:val="Ttulo2Car"/>
+    <w:link w:val="Heading2Char"/>
     <w:uiPriority w:val="9"/>
     <w:semiHidden/>
     <w:unhideWhenUsed/>
@@ -33754,11 +33735,11 @@
       <w:szCs w:val="32"/>
     </w:rPr>
   </w:style>
-  <w:style w:type="paragraph" w:styleId="Ttulo3">
+  <w:style w:type="paragraph" w:styleId="Heading3">
     <w:name w:val="heading 3"/>
     <w:basedOn w:val="Normal"/>
     <w:next w:val="Normal"/>
-    <w:link w:val="Ttulo3Car"/>
+    <w:link w:val="Heading3Char"/>
     <w:uiPriority w:val="9"/>
     <w:semiHidden/>
     <w:unhideWhenUsed/>
@@ -33777,11 +33758,11 @@
       <w:szCs w:val="28"/>
     </w:rPr>
   </w:style>
-  <w:style w:type="paragraph" w:styleId="Ttulo4">
+  <w:style w:type="paragraph" w:styleId="Heading4">
     <w:name w:val="heading 4"/>
     <w:basedOn w:val="Normal"/>
     <w:next w:val="Normal"/>
-    <w:link w:val="Ttulo4Car"/>
+    <w:link w:val="Heading4Char"/>
     <w:uiPriority w:val="9"/>
     <w:semiHidden/>
     <w:unhideWhenUsed/>
@@ -33800,11 +33781,11 @@
       <w:color w:val="0F4761" w:themeColor="accent1" w:themeShade="BF"/>
     </w:rPr>
   </w:style>
-  <w:style w:type="paragraph" w:styleId="Ttulo5">
+  <w:style w:type="paragraph" w:styleId="Heading5">
     <w:name w:val="heading 5"/>
     <w:basedOn w:val="Normal"/>
     <w:next w:val="Normal"/>
-    <w:link w:val="Ttulo5Car"/>
+    <w:link w:val="Heading5Char"/>
     <w:uiPriority w:val="9"/>
     <w:semiHidden/>
     <w:unhideWhenUsed/>
@@ -33821,11 +33802,11 @@
       <w:color w:val="0F4761" w:themeColor="accent1" w:themeShade="BF"/>
     </w:rPr>
   </w:style>
-  <w:style w:type="paragraph" w:styleId="Ttulo6">
+  <w:style w:type="paragraph" w:styleId="Heading6">
     <w:name w:val="heading 6"/>
     <w:basedOn w:val="Normal"/>
     <w:next w:val="Normal"/>
-    <w:link w:val="Ttulo6Car"/>
+    <w:link w:val="Heading6Char"/>
     <w:uiPriority w:val="9"/>
     <w:semiHidden/>
     <w:unhideWhenUsed/>
@@ -33844,11 +33825,11 @@
       <w:color w:val="595959" w:themeColor="text1" w:themeTint="A6"/>
     </w:rPr>
   </w:style>
-  <w:style w:type="paragraph" w:styleId="Ttulo7">
+  <w:style w:type="paragraph" w:styleId="Heading7">
     <w:name w:val="heading 7"/>
     <w:basedOn w:val="Normal"/>
     <w:next w:val="Normal"/>
-    <w:link w:val="Ttulo7Car"/>
+    <w:link w:val="Heading7Char"/>
     <w:uiPriority w:val="9"/>
     <w:semiHidden/>
     <w:unhideWhenUsed/>
@@ -33865,11 +33846,11 @@
       <w:color w:val="595959" w:themeColor="text1" w:themeTint="A6"/>
     </w:rPr>
   </w:style>
-  <w:style w:type="paragraph" w:styleId="Ttulo8">
+  <w:style w:type="paragraph" w:styleId="Heading8">
     <w:name w:val="heading 8"/>
     <w:basedOn w:val="Normal"/>
     <w:next w:val="Normal"/>
-    <w:link w:val="Ttulo8Car"/>
+    <w:link w:val="Heading8Char"/>
     <w:uiPriority w:val="9"/>
     <w:semiHidden/>
     <w:unhideWhenUsed/>
@@ -33888,11 +33869,11 @@
       <w:color w:val="272727" w:themeColor="text1" w:themeTint="D8"/>
     </w:rPr>
   </w:style>
-  <w:style w:type="paragraph" w:styleId="Ttulo9">
+  <w:style w:type="paragraph" w:styleId="Heading9">
     <w:name w:val="heading 9"/>
     <w:basedOn w:val="Normal"/>
     <w:next w:val="Normal"/>
-    <w:link w:val="Ttulo9Car"/>
+    <w:link w:val="Heading9Char"/>
     <w:uiPriority w:val="9"/>
     <w:semiHidden/>
     <w:unhideWhenUsed/>
@@ -33909,13 +33890,13 @@
       <w:color w:val="272727" w:themeColor="text1" w:themeTint="D8"/>
     </w:rPr>
   </w:style>
-  <w:style w:type="character" w:default="1" w:styleId="Fuentedeprrafopredeter">
+  <w:style w:type="character" w:default="1" w:styleId="DefaultParagraphFont">
     <w:name w:val="Default Paragraph Font"/>
     <w:uiPriority w:val="1"/>
     <w:semiHidden/>
     <w:unhideWhenUsed/>
   </w:style>
-  <w:style w:type="table" w:default="1" w:styleId="Tablanormal">
+  <w:style w:type="table" w:default="1" w:styleId="TableNormal">
     <w:name w:val="Normal Table"/>
     <w:uiPriority w:val="99"/>
     <w:semiHidden/>
@@ -33930,16 +33911,16 @@
       </w:tblCellMar>
     </w:tblPr>
   </w:style>
-  <w:style w:type="numbering" w:default="1" w:styleId="Sinlista">
+  <w:style w:type="numbering" w:default="1" w:styleId="NoList">
     <w:name w:val="No List"/>
     <w:uiPriority w:val="99"/>
     <w:semiHidden/>
     <w:unhideWhenUsed/>
   </w:style>
-  <w:style w:type="character" w:customStyle="1" w:styleId="Ttulo1Car">
-    <w:name w:val="Título 1 Car"/>
-    <w:basedOn w:val="Fuentedeprrafopredeter"/>
-    <w:link w:val="Ttulo1"/>
+  <w:style w:type="character" w:customStyle="1" w:styleId="Heading1Char">
+    <w:name w:val="Heading 1 Char"/>
+    <w:basedOn w:val="DefaultParagraphFont"/>
+    <w:link w:val="Heading1"/>
     <w:uiPriority w:val="9"/>
     <w:rsid w:val="00CA0364"/>
     <w:rPr>
@@ -33949,10 +33930,10 @@
       <w:szCs w:val="40"/>
     </w:rPr>
   </w:style>
-  <w:style w:type="character" w:customStyle="1" w:styleId="Ttulo2Car">
-    <w:name w:val="Título 2 Car"/>
-    <w:basedOn w:val="Fuentedeprrafopredeter"/>
-    <w:link w:val="Ttulo2"/>
+  <w:style w:type="character" w:customStyle="1" w:styleId="Heading2Char">
+    <w:name w:val="Heading 2 Char"/>
+    <w:basedOn w:val="DefaultParagraphFont"/>
+    <w:link w:val="Heading2"/>
     <w:uiPriority w:val="9"/>
     <w:semiHidden/>
     <w:rsid w:val="00CA0364"/>
@@ -33963,10 +33944,10 @@
       <w:szCs w:val="32"/>
     </w:rPr>
   </w:style>
-  <w:style w:type="character" w:customStyle="1" w:styleId="Ttulo3Car">
-    <w:name w:val="Título 3 Car"/>
-    <w:basedOn w:val="Fuentedeprrafopredeter"/>
-    <w:link w:val="Ttulo3"/>
+  <w:style w:type="character" w:customStyle="1" w:styleId="Heading3Char">
+    <w:name w:val="Heading 3 Char"/>
+    <w:basedOn w:val="DefaultParagraphFont"/>
+    <w:link w:val="Heading3"/>
     <w:uiPriority w:val="9"/>
     <w:semiHidden/>
     <w:rsid w:val="00CA0364"/>
@@ -33977,10 +33958,10 @@
       <w:szCs w:val="28"/>
     </w:rPr>
   </w:style>
-  <w:style w:type="character" w:customStyle="1" w:styleId="Ttulo4Car">
-    <w:name w:val="Título 4 Car"/>
-    <w:basedOn w:val="Fuentedeprrafopredeter"/>
-    <w:link w:val="Ttulo4"/>
+  <w:style w:type="character" w:customStyle="1" w:styleId="Heading4Char">
+    <w:name w:val="Heading 4 Char"/>
+    <w:basedOn w:val="DefaultParagraphFont"/>
+    <w:link w:val="Heading4"/>
     <w:uiPriority w:val="9"/>
     <w:semiHidden/>
     <w:rsid w:val="00CA0364"/>
@@ -33991,10 +33972,10 @@
       <w:color w:val="0F4761" w:themeColor="accent1" w:themeShade="BF"/>
     </w:rPr>
   </w:style>
-  <w:style w:type="character" w:customStyle="1" w:styleId="Ttulo5Car">
-    <w:name w:val="Título 5 Car"/>
-    <w:basedOn w:val="Fuentedeprrafopredeter"/>
-    <w:link w:val="Ttulo5"/>
+  <w:style w:type="character" w:customStyle="1" w:styleId="Heading5Char">
+    <w:name w:val="Heading 5 Char"/>
+    <w:basedOn w:val="DefaultParagraphFont"/>
+    <w:link w:val="Heading5"/>
     <w:uiPriority w:val="9"/>
     <w:semiHidden/>
     <w:rsid w:val="00CA0364"/>
@@ -34003,10 +33984,10 @@
       <w:color w:val="0F4761" w:themeColor="accent1" w:themeShade="BF"/>
     </w:rPr>
   </w:style>
-  <w:style w:type="character" w:customStyle="1" w:styleId="Ttulo6Car">
-    <w:name w:val="Título 6 Car"/>
-    <w:basedOn w:val="Fuentedeprrafopredeter"/>
-    <w:link w:val="Ttulo6"/>
+  <w:style w:type="character" w:customStyle="1" w:styleId="Heading6Char">
+    <w:name w:val="Heading 6 Char"/>
+    <w:basedOn w:val="DefaultParagraphFont"/>
+    <w:link w:val="Heading6"/>
     <w:uiPriority w:val="9"/>
     <w:semiHidden/>
     <w:rsid w:val="00CA0364"/>
@@ -34017,10 +33998,10 @@
       <w:color w:val="595959" w:themeColor="text1" w:themeTint="A6"/>
     </w:rPr>
   </w:style>
-  <w:style w:type="character" w:customStyle="1" w:styleId="Ttulo7Car">
-    <w:name w:val="Título 7 Car"/>
-    <w:basedOn w:val="Fuentedeprrafopredeter"/>
-    <w:link w:val="Ttulo7"/>
+  <w:style w:type="character" w:customStyle="1" w:styleId="Heading7Char">
+    <w:name w:val="Heading 7 Char"/>
+    <w:basedOn w:val="DefaultParagraphFont"/>
+    <w:link w:val="Heading7"/>
     <w:uiPriority w:val="9"/>
     <w:semiHidden/>
     <w:rsid w:val="00CA0364"/>
@@ -34029,10 +34010,10 @@
       <w:color w:val="595959" w:themeColor="text1" w:themeTint="A6"/>
     </w:rPr>
   </w:style>
-  <w:style w:type="character" w:customStyle="1" w:styleId="Ttulo8Car">
-    <w:name w:val="Título 8 Car"/>
-    <w:basedOn w:val="Fuentedeprrafopredeter"/>
-    <w:link w:val="Ttulo8"/>
+  <w:style w:type="character" w:customStyle="1" w:styleId="Heading8Char">
+    <w:name w:val="Heading 8 Char"/>
+    <w:basedOn w:val="DefaultParagraphFont"/>
+    <w:link w:val="Heading8"/>
     <w:uiPriority w:val="9"/>
     <w:semiHidden/>
     <w:rsid w:val="00CA0364"/>
@@ -34043,10 +34024,10 @@
       <w:color w:val="272727" w:themeColor="text1" w:themeTint="D8"/>
     </w:rPr>
   </w:style>
-  <w:style w:type="character" w:customStyle="1" w:styleId="Ttulo9Car">
-    <w:name w:val="Título 9 Car"/>
-    <w:basedOn w:val="Fuentedeprrafopredeter"/>
-    <w:link w:val="Ttulo9"/>
+  <w:style w:type="character" w:customStyle="1" w:styleId="Heading9Char">
+    <w:name w:val="Heading 9 Char"/>
+    <w:basedOn w:val="DefaultParagraphFont"/>
+    <w:link w:val="Heading9"/>
     <w:uiPriority w:val="9"/>
     <w:semiHidden/>
     <w:rsid w:val="00CA0364"/>
@@ -34055,11 +34036,11 @@
       <w:color w:val="272727" w:themeColor="text1" w:themeTint="D8"/>
     </w:rPr>
   </w:style>
-  <w:style w:type="paragraph" w:styleId="Ttulo">
+  <w:style w:type="paragraph" w:styleId="Title">
     <w:name w:val="Title"/>
     <w:basedOn w:val="Normal"/>
     <w:next w:val="Normal"/>
-    <w:link w:val="TtuloCar"/>
+    <w:link w:val="TitleChar"/>
     <w:uiPriority w:val="10"/>
     <w:qFormat/>
     <w:rsid w:val="00CA0364"/>
@@ -34075,10 +34056,10 @@
       <w:szCs w:val="56"/>
     </w:rPr>
   </w:style>
-  <w:style w:type="character" w:customStyle="1" w:styleId="TtuloCar">
-    <w:name w:val="Título Car"/>
-    <w:basedOn w:val="Fuentedeprrafopredeter"/>
-    <w:link w:val="Ttulo"/>
+  <w:style w:type="character" w:customStyle="1" w:styleId="TitleChar">
+    <w:name w:val="Title Char"/>
+    <w:basedOn w:val="DefaultParagraphFont"/>
+    <w:link w:val="Title"/>
     <w:uiPriority w:val="10"/>
     <w:rsid w:val="00CA0364"/>
     <w:rPr>
@@ -34089,11 +34070,11 @@
       <w:szCs w:val="56"/>
     </w:rPr>
   </w:style>
-  <w:style w:type="paragraph" w:styleId="Subttulo">
+  <w:style w:type="paragraph" w:styleId="Subtitle">
     <w:name w:val="Subtitle"/>
     <w:basedOn w:val="Normal"/>
     <w:next w:val="Normal"/>
-    <w:link w:val="SubttuloCar"/>
+    <w:link w:val="SubtitleChar"/>
     <w:uiPriority w:val="11"/>
     <w:qFormat/>
     <w:rsid w:val="00CA0364"/>
@@ -34110,10 +34091,10 @@
       <w:szCs w:val="28"/>
     </w:rPr>
   </w:style>
-  <w:style w:type="character" w:customStyle="1" w:styleId="SubttuloCar">
-    <w:name w:val="Subtítulo Car"/>
-    <w:basedOn w:val="Fuentedeprrafopredeter"/>
-    <w:link w:val="Subttulo"/>
+  <w:style w:type="character" w:customStyle="1" w:styleId="SubtitleChar">
+    <w:name w:val="Subtitle Char"/>
+    <w:basedOn w:val="DefaultParagraphFont"/>
+    <w:link w:val="Subtitle"/>
     <w:uiPriority w:val="11"/>
     <w:rsid w:val="00CA0364"/>
     <w:rPr>
@@ -34124,11 +34105,11 @@
       <w:szCs w:val="28"/>
     </w:rPr>
   </w:style>
-  <w:style w:type="paragraph" w:styleId="Cita">
+  <w:style w:type="paragraph" w:styleId="Quote">
     <w:name w:val="Quote"/>
     <w:basedOn w:val="Normal"/>
     <w:next w:val="Normal"/>
-    <w:link w:val="CitaCar"/>
+    <w:link w:val="QuoteChar"/>
     <w:uiPriority w:val="29"/>
     <w:qFormat/>
     <w:rsid w:val="00CA0364"/>
@@ -34142,10 +34123,10 @@
       <w:color w:val="404040" w:themeColor="text1" w:themeTint="BF"/>
     </w:rPr>
   </w:style>
-  <w:style w:type="character" w:customStyle="1" w:styleId="CitaCar">
-    <w:name w:val="Cita Car"/>
-    <w:basedOn w:val="Fuentedeprrafopredeter"/>
-    <w:link w:val="Cita"/>
+  <w:style w:type="character" w:customStyle="1" w:styleId="QuoteChar">
+    <w:name w:val="Quote Char"/>
+    <w:basedOn w:val="DefaultParagraphFont"/>
+    <w:link w:val="Quote"/>
     <w:uiPriority w:val="29"/>
     <w:rsid w:val="00CA0364"/>
     <w:rPr>
@@ -34154,7 +34135,7 @@
       <w:color w:val="404040" w:themeColor="text1" w:themeTint="BF"/>
     </w:rPr>
   </w:style>
-  <w:style w:type="paragraph" w:styleId="Prrafodelista">
+  <w:style w:type="paragraph" w:styleId="ListParagraph">
     <w:name w:val="List Paragraph"/>
     <w:basedOn w:val="Normal"/>
     <w:uiPriority w:val="34"/>
@@ -34165,9 +34146,9 @@
       <w:contextualSpacing/>
     </w:pPr>
   </w:style>
-  <w:style w:type="character" w:styleId="nfasisintenso">
+  <w:style w:type="character" w:styleId="IntenseEmphasis">
     <w:name w:val="Intense Emphasis"/>
-    <w:basedOn w:val="Fuentedeprrafopredeter"/>
+    <w:basedOn w:val="DefaultParagraphFont"/>
     <w:uiPriority w:val="21"/>
     <w:qFormat/>
     <w:rsid w:val="00CA0364"/>
@@ -34177,11 +34158,11 @@
       <w:color w:val="0F4761" w:themeColor="accent1" w:themeShade="BF"/>
     </w:rPr>
   </w:style>
-  <w:style w:type="paragraph" w:styleId="Citadestacada">
+  <w:style w:type="paragraph" w:styleId="IntenseQuote">
     <w:name w:val="Intense Quote"/>
     <w:basedOn w:val="Normal"/>
     <w:next w:val="Normal"/>
-    <w:link w:val="CitadestacadaCar"/>
+    <w:link w:val="IntenseQuoteChar"/>
     <w:uiPriority w:val="30"/>
     <w:qFormat/>
     <w:rsid w:val="00CA0364"/>
@@ -34200,10 +34181,10 @@
       <w:color w:val="0F4761" w:themeColor="accent1" w:themeShade="BF"/>
     </w:rPr>
   </w:style>
-  <w:style w:type="character" w:customStyle="1" w:styleId="CitadestacadaCar">
-    <w:name w:val="Cita destacada Car"/>
-    <w:basedOn w:val="Fuentedeprrafopredeter"/>
-    <w:link w:val="Citadestacada"/>
+  <w:style w:type="character" w:customStyle="1" w:styleId="IntenseQuoteChar">
+    <w:name w:val="Intense Quote Char"/>
+    <w:basedOn w:val="DefaultParagraphFont"/>
+    <w:link w:val="IntenseQuote"/>
     <w:uiPriority w:val="30"/>
     <w:rsid w:val="00CA0364"/>
     <w:rPr>
@@ -34212,9 +34193,9 @@
       <w:color w:val="0F4761" w:themeColor="accent1" w:themeShade="BF"/>
     </w:rPr>
   </w:style>
-  <w:style w:type="character" w:styleId="Referenciaintensa">
+  <w:style w:type="character" w:styleId="IntenseReference">
     <w:name w:val="Intense Reference"/>
-    <w:basedOn w:val="Fuentedeprrafopredeter"/>
+    <w:basedOn w:val="DefaultParagraphFont"/>
     <w:uiPriority w:val="32"/>
     <w:qFormat/>
     <w:rsid w:val="00CA0364"/>
@@ -34244,18 +34225,18 @@
   </w:style>
   <w:style w:type="character" w:customStyle="1" w:styleId="normaltextrun">
     <w:name w:val="normaltextrun"/>
-    <w:basedOn w:val="Fuentedeprrafopredeter"/>
+    <w:basedOn w:val="DefaultParagraphFont"/>
     <w:rsid w:val="00CA0364"/>
   </w:style>
   <w:style w:type="character" w:customStyle="1" w:styleId="eop">
     <w:name w:val="eop"/>
-    <w:basedOn w:val="Fuentedeprrafopredeter"/>
+    <w:basedOn w:val="DefaultParagraphFont"/>
     <w:rsid w:val="00CA0364"/>
   </w:style>
-  <w:style w:type="paragraph" w:styleId="Encabezado">
+  <w:style w:type="paragraph" w:styleId="Header">
     <w:name w:val="header"/>
     <w:basedOn w:val="Normal"/>
-    <w:link w:val="EncabezadoCar"/>
+    <w:link w:val="HeaderChar"/>
     <w:uiPriority w:val="99"/>
     <w:unhideWhenUsed/>
     <w:rsid w:val="00890CD6"/>
@@ -34267,20 +34248,20 @@
       <w:spacing w:after="0" w:line="240" w:lineRule="auto"/>
     </w:pPr>
   </w:style>
-  <w:style w:type="character" w:customStyle="1" w:styleId="EncabezadoCar">
-    <w:name w:val="Encabezado Car"/>
-    <w:basedOn w:val="Fuentedeprrafopredeter"/>
-    <w:link w:val="Encabezado"/>
+  <w:style w:type="character" w:customStyle="1" w:styleId="HeaderChar">
+    <w:name w:val="Header Char"/>
+    <w:basedOn w:val="DefaultParagraphFont"/>
+    <w:link w:val="Header"/>
     <w:uiPriority w:val="99"/>
     <w:rsid w:val="00890CD6"/>
     <w:rPr>
       <w:lang w:val="en-US"/>
     </w:rPr>
   </w:style>
-  <w:style w:type="paragraph" w:styleId="Piedepgina">
+  <w:style w:type="paragraph" w:styleId="Footer">
     <w:name w:val="footer"/>
     <w:basedOn w:val="Normal"/>
-    <w:link w:val="PiedepginaCar"/>
+    <w:link w:val="FooterChar"/>
     <w:uiPriority w:val="99"/>
     <w:unhideWhenUsed/>
     <w:rsid w:val="00890CD6"/>
@@ -34292,19 +34273,19 @@
       <w:spacing w:after="0" w:line="240" w:lineRule="auto"/>
     </w:pPr>
   </w:style>
-  <w:style w:type="character" w:customStyle="1" w:styleId="PiedepginaCar">
-    <w:name w:val="Pie de página Car"/>
-    <w:basedOn w:val="Fuentedeprrafopredeter"/>
-    <w:link w:val="Piedepgina"/>
+  <w:style w:type="character" w:customStyle="1" w:styleId="FooterChar">
+    <w:name w:val="Footer Char"/>
+    <w:basedOn w:val="DefaultParagraphFont"/>
+    <w:link w:val="Footer"/>
     <w:uiPriority w:val="99"/>
     <w:rsid w:val="00890CD6"/>
     <w:rPr>
       <w:lang w:val="en-US"/>
     </w:rPr>
   </w:style>
-  <w:style w:type="character" w:styleId="Textodelmarcadordeposicin">
+  <w:style w:type="character" w:styleId="PlaceholderText">
     <w:name w:val="Placeholder Text"/>
-    <w:basedOn w:val="Fuentedeprrafopredeter"/>
+    <w:basedOn w:val="DefaultParagraphFont"/>
     <w:uiPriority w:val="99"/>
     <w:semiHidden/>
     <w:rsid w:val="00017187"/>

</xml_diff>

<commit_message>
Corrected the requierement analysis to register a request.
</commit_message>
<xml_diff>
--- a/docs/Problem Analysis Request Management.docx
+++ b/docs/Problem Analysis Request Management.docx
@@ -3587,8 +3587,8 @@
       </w:tblPr>
       <w:tblGrid>
         <w:gridCol w:w="1655"/>
-        <w:gridCol w:w="2881"/>
-        <w:gridCol w:w="2041"/>
+        <w:gridCol w:w="2874"/>
+        <w:gridCol w:w="2048"/>
         <w:gridCol w:w="2241"/>
       </w:tblGrid>
       <w:tr>
@@ -4367,7 +4367,25 @@
                 <w:lang w:eastAsia="es-CO"/>
                 <w14:ligatures w14:val="none"/>
               </w:rPr>
-              <w:t xml:space="preserve">The user must enter one of the numbers that is displayed representing one of the names of the </w:t>
+              <w:t xml:space="preserve">The user must enter one of the numbers that is displayed representing one of the names </w:t>
+            </w:r>
+            <w:r>
+              <w:rPr>
+                <w:rFonts w:ascii="Arial" w:eastAsia="Times New Roman" w:hAnsi="Arial" w:cs="Arial"/>
+                <w:kern w:val="0"/>
+                <w:lang w:eastAsia="es-CO"/>
+                <w14:ligatures w14:val="none"/>
+              </w:rPr>
+              <w:t xml:space="preserve">and ids </w:t>
+            </w:r>
+            <w:r>
+              <w:rPr>
+                <w:rFonts w:ascii="Arial" w:eastAsia="Times New Roman" w:hAnsi="Arial" w:cs="Arial"/>
+                <w:kern w:val="0"/>
+                <w:lang w:eastAsia="es-CO"/>
+                <w14:ligatures w14:val="none"/>
+              </w:rPr>
+              <w:t xml:space="preserve">of the </w:t>
             </w:r>
             <w:r>
               <w:rPr>
@@ -4815,25 +4833,7 @@
                 <w:lang w:eastAsia="es-CO"/>
                 <w14:ligatures w14:val="none"/>
               </w:rPr>
-              <w:t xml:space="preserve">Before letting the user enter the entire information, it will check that there is at least one collaborator to associate to the department. </w:t>
-            </w:r>
-            <w:r>
-              <w:rPr>
-                <w:rFonts w:ascii="Arial" w:eastAsia="Times New Roman" w:hAnsi="Arial" w:cs="Arial"/>
-                <w:kern w:val="0"/>
-                <w:lang w:eastAsia="es-CO"/>
-                <w14:ligatures w14:val="none"/>
-              </w:rPr>
-              <w:t xml:space="preserve">If there are no collaborators preregistered an “at least one collaborator” message will be printed. </w:t>
-            </w:r>
-            <w:r>
-              <w:rPr>
-                <w:rFonts w:ascii="Arial" w:eastAsia="Times New Roman" w:hAnsi="Arial" w:cs="Arial"/>
-                <w:kern w:val="0"/>
-                <w:lang w:eastAsia="es-CO"/>
-                <w14:ligatures w14:val="none"/>
-              </w:rPr>
-              <w:t xml:space="preserve">Then the system will ask for the code to check for any duplicates, and if there is another department with the same internal code, a “duplicate” message will be printed instead. On the other hand, if both filters are passed, the user will be able to enter the rest of the information of the department. </w:t>
+              <w:t xml:space="preserve">Before letting the user enter the entire information, it will check that there is at least one collaborator to associate to the department. If there are no collaborators preregistered an “at least one collaborator” message will be printed. Then the system will ask for the code to check for any duplicates, and if there is another department with the same internal code, a “duplicate” message will be printed instead. On the other hand, if both filters are passed, the user will be able to enter the rest of the information of the department. </w:t>
             </w:r>
             <w:r>
               <w:rPr>
@@ -5945,8 +5945,8 @@
       </w:tblPr>
       <w:tblGrid>
         <w:gridCol w:w="1655"/>
-        <w:gridCol w:w="2867"/>
-        <w:gridCol w:w="2055"/>
+        <w:gridCol w:w="3054"/>
+        <w:gridCol w:w="1868"/>
         <w:gridCol w:w="2241"/>
       </w:tblGrid>
       <w:tr>
@@ -6113,25 +6113,133 @@
                 <w:lang w:eastAsia="es-CO"/>
                 <w14:ligatures w14:val="none"/>
               </w:rPr>
-              <w:t>The program enables a collaborator to initiate a new request by providing the subject, description, and selecting a collaborator from a menu. If no collaborator is assigned to a department, it displays a 'no eligible collaborator' message. It then checks for any existing requests with the same subject in the collaborator's projects to prevent duplicates, showing a message if found. Upon successful validation, it assigns a unique ID</w:t>
-            </w:r>
-            <w:r>
-              <w:rPr>
-                <w:rFonts w:ascii="Arial" w:eastAsia="Times New Roman" w:hAnsi="Arial" w:cs="Arial"/>
-                <w:kern w:val="0"/>
-                <w:lang w:eastAsia="es-CO"/>
-                <w14:ligatures w14:val="none"/>
-              </w:rPr>
-              <w:t xml:space="preserve">, </w:t>
-            </w:r>
-            <w:r>
-              <w:rPr>
-                <w:rFonts w:ascii="Arial" w:eastAsia="Times New Roman" w:hAnsi="Arial" w:cs="Arial"/>
-                <w:kern w:val="0"/>
-                <w:lang w:eastAsia="es-CO"/>
-                <w14:ligatures w14:val="none"/>
-              </w:rPr>
-              <w:t>registration date matching the time of the request</w:t>
+              <w:t xml:space="preserve">The program enables a </w:t>
+            </w:r>
+            <w:r>
+              <w:rPr>
+                <w:rFonts w:ascii="Arial" w:eastAsia="Times New Roman" w:hAnsi="Arial" w:cs="Arial"/>
+                <w:kern w:val="0"/>
+                <w:lang w:eastAsia="es-CO"/>
+                <w14:ligatures w14:val="none"/>
+              </w:rPr>
+              <w:t xml:space="preserve">user </w:t>
+            </w:r>
+            <w:r>
+              <w:rPr>
+                <w:rFonts w:ascii="Arial" w:eastAsia="Times New Roman" w:hAnsi="Arial" w:cs="Arial"/>
+                <w:kern w:val="0"/>
+                <w:lang w:eastAsia="es-CO"/>
+                <w14:ligatures w14:val="none"/>
+              </w:rPr>
+              <w:t>to initiate a new request by providing the subject, description,</w:t>
+            </w:r>
+            <w:r>
+              <w:rPr>
+                <w:rFonts w:ascii="Arial" w:eastAsia="Times New Roman" w:hAnsi="Arial" w:cs="Arial"/>
+                <w:kern w:val="0"/>
+                <w:lang w:eastAsia="es-CO"/>
+                <w14:ligatures w14:val="none"/>
+              </w:rPr>
+              <w:t xml:space="preserve"> </w:t>
+            </w:r>
+            <w:r>
+              <w:rPr>
+                <w:rFonts w:ascii="Arial" w:eastAsia="Times New Roman" w:hAnsi="Arial" w:cs="Arial"/>
+                <w:kern w:val="0"/>
+                <w:lang w:eastAsia="es-CO"/>
+                <w14:ligatures w14:val="none"/>
+              </w:rPr>
+              <w:t xml:space="preserve">selecting a </w:t>
+            </w:r>
+            <w:r>
+              <w:rPr>
+                <w:rFonts w:ascii="Arial" w:eastAsia="Times New Roman" w:hAnsi="Arial" w:cs="Arial"/>
+                <w:kern w:val="0"/>
+                <w:lang w:eastAsia="es-CO"/>
+                <w14:ligatures w14:val="none"/>
+              </w:rPr>
+              <w:t xml:space="preserve">responsible collaborator and department </w:t>
+            </w:r>
+            <w:r>
+              <w:rPr>
+                <w:rFonts w:ascii="Arial" w:eastAsia="Times New Roman" w:hAnsi="Arial" w:cs="Arial"/>
+                <w:kern w:val="0"/>
+                <w:lang w:eastAsia="es-CO"/>
+                <w14:ligatures w14:val="none"/>
+              </w:rPr>
+              <w:t xml:space="preserve">from </w:t>
+            </w:r>
+            <w:r>
+              <w:rPr>
+                <w:rFonts w:ascii="Arial" w:eastAsia="Times New Roman" w:hAnsi="Arial" w:cs="Arial"/>
+                <w:kern w:val="0"/>
+                <w:lang w:eastAsia="es-CO"/>
+                <w14:ligatures w14:val="none"/>
+              </w:rPr>
+              <w:t>two separate</w:t>
+            </w:r>
+            <w:r>
+              <w:rPr>
+                <w:rFonts w:ascii="Arial" w:eastAsia="Times New Roman" w:hAnsi="Arial" w:cs="Arial"/>
+                <w:kern w:val="0"/>
+                <w:lang w:eastAsia="es-CO"/>
+                <w14:ligatures w14:val="none"/>
+              </w:rPr>
+              <w:t xml:space="preserve"> menu</w:t>
+            </w:r>
+            <w:r>
+              <w:rPr>
+                <w:rFonts w:ascii="Arial" w:eastAsia="Times New Roman" w:hAnsi="Arial" w:cs="Arial"/>
+                <w:kern w:val="0"/>
+                <w:lang w:eastAsia="es-CO"/>
+                <w14:ligatures w14:val="none"/>
+              </w:rPr>
+              <w:t>s</w:t>
+            </w:r>
+            <w:r>
+              <w:rPr>
+                <w:rFonts w:ascii="Arial" w:eastAsia="Times New Roman" w:hAnsi="Arial" w:cs="Arial"/>
+                <w:kern w:val="0"/>
+                <w:lang w:eastAsia="es-CO"/>
+                <w14:ligatures w14:val="none"/>
+              </w:rPr>
+              <w:t xml:space="preserve">. If </w:t>
+            </w:r>
+            <w:r>
+              <w:rPr>
+                <w:rFonts w:ascii="Arial" w:eastAsia="Times New Roman" w:hAnsi="Arial" w:cs="Arial"/>
+                <w:kern w:val="0"/>
+                <w:lang w:eastAsia="es-CO"/>
+                <w14:ligatures w14:val="none"/>
+              </w:rPr>
+              <w:t xml:space="preserve">there are no preregistered collaborators, an “at least one collaborator” message will be shown. If there is not at least one preregistered department, an “at least one department” message will be printed instead. </w:t>
+            </w:r>
+            <w:r>
+              <w:rPr>
+                <w:rFonts w:ascii="Arial" w:eastAsia="Times New Roman" w:hAnsi="Arial" w:cs="Arial"/>
+                <w:kern w:val="0"/>
+                <w:lang w:eastAsia="es-CO"/>
+                <w14:ligatures w14:val="none"/>
+              </w:rPr>
+              <w:t xml:space="preserve">It then checks for any existing requests with the same subject in the </w:t>
+            </w:r>
+            <w:r>
+              <w:rPr>
+                <w:rFonts w:ascii="Arial" w:eastAsia="Times New Roman" w:hAnsi="Arial" w:cs="Arial"/>
+                <w:kern w:val="0"/>
+                <w:lang w:eastAsia="es-CO"/>
+                <w14:ligatures w14:val="none"/>
+              </w:rPr>
+              <w:t xml:space="preserve">department’s projects </w:t>
+            </w:r>
+            <w:r>
+              <w:rPr>
+                <w:rFonts w:ascii="Arial" w:eastAsia="Times New Roman" w:hAnsi="Arial" w:cs="Arial"/>
+                <w:kern w:val="0"/>
+                <w:lang w:eastAsia="es-CO"/>
+                <w14:ligatures w14:val="none"/>
+              </w:rPr>
+              <w:t>to prevent duplicates, showing a message if found. Upon successful validation, registration date matching the time of the request</w:t>
             </w:r>
             <w:r>
               <w:rPr>
@@ -6219,7 +6327,7 @@
         </w:tc>
         <w:tc>
           <w:tcPr>
-            <w:tcW w:w="2488" w:type="dxa"/>
+            <w:tcW w:w="2974" w:type="dxa"/>
             <w:tcBorders>
               <w:top w:val="single" w:sz="8" w:space="0" w:color="000000"/>
               <w:left w:val="single" w:sz="8" w:space="0" w:color="000000"/>
@@ -6260,7 +6368,7 @@
         </w:tc>
         <w:tc>
           <w:tcPr>
-            <w:tcW w:w="1958" w:type="dxa"/>
+            <w:tcW w:w="1948" w:type="dxa"/>
             <w:tcBorders>
               <w:top w:val="single" w:sz="8" w:space="0" w:color="000000"/>
               <w:left w:val="single" w:sz="8" w:space="0" w:color="000000"/>
@@ -6370,7 +6478,7 @@
         </w:tc>
         <w:tc>
           <w:tcPr>
-            <w:tcW w:w="2488" w:type="dxa"/>
+            <w:tcW w:w="2974" w:type="dxa"/>
             <w:tcBorders>
               <w:top w:val="single" w:sz="8" w:space="0" w:color="000000"/>
               <w:left w:val="single" w:sz="8" w:space="0" w:color="000000"/>
@@ -6407,7 +6515,7 @@
         </w:tc>
         <w:tc>
           <w:tcPr>
-            <w:tcW w:w="1958" w:type="dxa"/>
+            <w:tcW w:w="1948" w:type="dxa"/>
             <w:tcBorders>
               <w:top w:val="single" w:sz="8" w:space="0" w:color="000000"/>
               <w:left w:val="single" w:sz="8" w:space="0" w:color="000000"/>
@@ -6512,7 +6620,7 @@
         </w:tc>
         <w:tc>
           <w:tcPr>
-            <w:tcW w:w="2488" w:type="dxa"/>
+            <w:tcW w:w="2974" w:type="dxa"/>
             <w:tcBorders>
               <w:top w:val="single" w:sz="8" w:space="0" w:color="000000"/>
               <w:left w:val="single" w:sz="8" w:space="0" w:color="000000"/>
@@ -6549,7 +6657,7 @@
         </w:tc>
         <w:tc>
           <w:tcPr>
-            <w:tcW w:w="1958" w:type="dxa"/>
+            <w:tcW w:w="1948" w:type="dxa"/>
             <w:tcBorders>
               <w:top w:val="single" w:sz="8" w:space="0" w:color="000000"/>
               <w:left w:val="single" w:sz="8" w:space="0" w:color="000000"/>
@@ -6654,7 +6762,7 @@
         </w:tc>
         <w:tc>
           <w:tcPr>
-            <w:tcW w:w="2488" w:type="dxa"/>
+            <w:tcW w:w="2974" w:type="dxa"/>
             <w:tcBorders>
               <w:top w:val="single" w:sz="8" w:space="0" w:color="000000"/>
               <w:left w:val="single" w:sz="8" w:space="0" w:color="000000"/>
@@ -6691,7 +6799,7 @@
         </w:tc>
         <w:tc>
           <w:tcPr>
-            <w:tcW w:w="1958" w:type="dxa"/>
+            <w:tcW w:w="1948" w:type="dxa"/>
             <w:tcBorders>
               <w:top w:val="single" w:sz="8" w:space="0" w:color="000000"/>
               <w:left w:val="single" w:sz="8" w:space="0" w:color="000000"/>
@@ -6764,7 +6872,35 @@
                 <w:lang w:eastAsia="es-CO"/>
                 <w14:ligatures w14:val="none"/>
               </w:rPr>
-              <w:t>The user must enter one of the numbers that is displayed representing one of the names of the preregistered collaborators.</w:t>
+              <w:t xml:space="preserve">The user must enter one of the numbers that is displayed representing one of the names </w:t>
+            </w:r>
+            <w:r>
+              <w:rPr>
+                <w:rFonts w:ascii="Arial" w:eastAsia="Times New Roman" w:hAnsi="Arial" w:cs="Arial"/>
+                <w:kern w:val="0"/>
+                <w:lang w:eastAsia="es-CO"/>
+                <w14:ligatures w14:val="none"/>
+              </w:rPr>
+              <w:t xml:space="preserve">and </w:t>
+            </w:r>
+            <w:r>
+              <w:rPr>
+                <w:rFonts w:ascii="Arial" w:eastAsia="Times New Roman" w:hAnsi="Arial" w:cs="Arial"/>
+                <w:kern w:val="0"/>
+                <w:lang w:eastAsia="es-CO"/>
+                <w14:ligatures w14:val="none"/>
+              </w:rPr>
+              <w:lastRenderedPageBreak/>
+              <w:t xml:space="preserve">ids </w:t>
+            </w:r>
+            <w:r>
+              <w:rPr>
+                <w:rFonts w:ascii="Arial" w:eastAsia="Times New Roman" w:hAnsi="Arial" w:cs="Arial"/>
+                <w:kern w:val="0"/>
+                <w:lang w:eastAsia="es-CO"/>
+                <w14:ligatures w14:val="none"/>
+              </w:rPr>
+              <w:t>of the preregistered collaborators.</w:t>
             </w:r>
           </w:p>
           <w:p>
@@ -6789,7 +6925,6 @@
                 <w:lang w:eastAsia="es-CO"/>
                 <w14:ligatures w14:val="none"/>
               </w:rPr>
-              <w:lastRenderedPageBreak/>
               <w:t>Mandatory</w:t>
             </w:r>
           </w:p>
@@ -6803,160 +6938,179 @@
           <w:tcPr>
             <w:tcW w:w="0" w:type="auto"/>
             <w:tcBorders>
-              <w:top w:val="single" w:sz="8" w:space="0" w:color="000000"/>
-              <w:left w:val="single" w:sz="8" w:space="0" w:color="000000"/>
-              <w:bottom w:val="single" w:sz="8" w:space="0" w:color="000000"/>
-              <w:right w:val="single" w:sz="8" w:space="0" w:color="000000"/>
-            </w:tcBorders>
-            <w:tcMar>
-              <w:top w:w="100" w:type="dxa"/>
-              <w:left w:w="100" w:type="dxa"/>
-              <w:bottom w:w="100" w:type="dxa"/>
-              <w:right w:w="100" w:type="dxa"/>
-            </w:tcMar>
-            <w:hideMark/>
-          </w:tcPr>
-          <w:p>
-            <w:pPr>
-              <w:spacing w:after="0" w:line="240" w:lineRule="auto"/>
-              <w:rPr>
-                <w:rFonts w:ascii="Arial" w:eastAsia="Times New Roman" w:hAnsi="Arial" w:cs="Arial"/>
-                <w:kern w:val="0"/>
-                <w:lang w:eastAsia="es-CO"/>
-                <w14:ligatures w14:val="none"/>
-              </w:rPr>
-            </w:pPr>
-            <w:r>
-              <w:rPr>
-                <w:rFonts w:ascii="Arial" w:eastAsia="Times New Roman" w:hAnsi="Arial" w:cs="Arial"/>
-                <w:b/>
-                <w:bCs/>
-                <w:color w:val="000000"/>
-                <w:kern w:val="0"/>
-                <w:lang w:eastAsia="es-CO"/>
-                <w14:ligatures w14:val="none"/>
-              </w:rPr>
-              <w:lastRenderedPageBreak/>
-              <w:t>Results or postcondition</w:t>
-            </w:r>
-          </w:p>
-        </w:tc>
-        <w:tc>
-          <w:tcPr>
-            <w:tcW w:w="0" w:type="auto"/>
-            <w:gridSpan w:val="3"/>
-            <w:tcBorders>
-              <w:top w:val="single" w:sz="8" w:space="0" w:color="000000"/>
-              <w:left w:val="single" w:sz="8" w:space="0" w:color="000000"/>
-              <w:bottom w:val="single" w:sz="8" w:space="0" w:color="000000"/>
-              <w:right w:val="single" w:sz="8" w:space="0" w:color="000000"/>
-            </w:tcBorders>
-            <w:tcMar>
-              <w:top w:w="100" w:type="dxa"/>
-              <w:left w:w="100" w:type="dxa"/>
-              <w:bottom w:w="100" w:type="dxa"/>
-              <w:right w:w="100" w:type="dxa"/>
-            </w:tcMar>
-          </w:tcPr>
-          <w:p>
-            <w:pPr>
-              <w:spacing w:after="0" w:line="240" w:lineRule="auto"/>
-              <w:rPr>
-                <w:rFonts w:ascii="Arial" w:eastAsia="Times New Roman" w:hAnsi="Arial" w:cs="Arial"/>
-                <w:kern w:val="0"/>
-                <w:lang w:eastAsia="es-CO"/>
-                <w14:ligatures w14:val="none"/>
-              </w:rPr>
-            </w:pPr>
-            <w:r>
-              <w:rPr>
-                <w:rFonts w:ascii="Arial" w:eastAsia="Times New Roman" w:hAnsi="Arial" w:cs="Arial"/>
-                <w:kern w:val="0"/>
-                <w:lang w:eastAsia="es-CO"/>
-                <w14:ligatures w14:val="none"/>
-              </w:rPr>
-              <w:t xml:space="preserve">The program will register a new request done by a collaborator taking the subject, </w:t>
-            </w:r>
-            <w:r>
-              <w:rPr>
-                <w:rFonts w:ascii="Arial" w:eastAsia="Times New Roman" w:hAnsi="Arial" w:cs="Arial"/>
-                <w:kern w:val="0"/>
-                <w:lang w:eastAsia="es-CO"/>
-                <w14:ligatures w14:val="none"/>
-              </w:rPr>
-              <w:t>description,</w:t>
-            </w:r>
-            <w:r>
-              <w:rPr>
-                <w:rFonts w:ascii="Arial" w:eastAsia="Times New Roman" w:hAnsi="Arial" w:cs="Arial"/>
-                <w:kern w:val="0"/>
-                <w:lang w:eastAsia="es-CO"/>
-                <w14:ligatures w14:val="none"/>
-              </w:rPr>
-              <w:t xml:space="preserve"> and the collaborator (selected from a small menu displaying the names of the preregistered collaborators with an assigned department). </w:t>
-            </w:r>
-            <w:r>
-              <w:rPr>
-                <w:rFonts w:ascii="Arial" w:eastAsia="Times New Roman" w:hAnsi="Arial" w:cs="Arial"/>
-                <w:kern w:val="0"/>
-                <w:lang w:eastAsia="es-CO"/>
-                <w14:ligatures w14:val="none"/>
-              </w:rPr>
-              <w:t xml:space="preserve">If there is not at least one collaborator with an assigned department a “no eligible collaborator” message will be shown. Afterwards, the subject will be used to check if there is any other request with the same topic inside the projects done by that collaborator. If both filters are passed, the new request will be assigned a new </w:t>
-            </w:r>
-            <w:r>
-              <w:rPr>
-                <w:rFonts w:ascii="Arial" w:eastAsia="Times New Roman" w:hAnsi="Arial" w:cs="Arial"/>
-                <w:kern w:val="0"/>
-                <w:lang w:eastAsia="es-CO"/>
-                <w14:ligatures w14:val="none"/>
-              </w:rPr>
-              <w:t xml:space="preserve">unique </w:t>
-            </w:r>
-            <w:r>
-              <w:rPr>
-                <w:rFonts w:ascii="Arial" w:eastAsia="Times New Roman" w:hAnsi="Arial" w:cs="Arial"/>
-                <w:kern w:val="0"/>
-                <w:lang w:eastAsia="es-CO"/>
-                <w14:ligatures w14:val="none"/>
-              </w:rPr>
-              <w:t>ID</w:t>
-            </w:r>
-            <w:r>
-              <w:rPr>
-                <w:rFonts w:ascii="Arial" w:eastAsia="Times New Roman" w:hAnsi="Arial" w:cs="Arial"/>
-                <w:kern w:val="0"/>
-                <w:lang w:eastAsia="es-CO"/>
-                <w14:ligatures w14:val="none"/>
-              </w:rPr>
-              <w:t xml:space="preserve">, </w:t>
-            </w:r>
-            <w:r>
-              <w:rPr>
-                <w:rFonts w:ascii="Arial" w:eastAsia="Times New Roman" w:hAnsi="Arial" w:cs="Arial"/>
-                <w:kern w:val="0"/>
-                <w:lang w:eastAsia="es-CO"/>
-                <w14:ligatures w14:val="none"/>
-              </w:rPr>
-              <w:t>a date of registration (which will be the one the system provides at the time of registration)</w:t>
-            </w:r>
-            <w:r>
-              <w:rPr>
-                <w:rFonts w:ascii="Arial" w:eastAsia="Times New Roman" w:hAnsi="Arial" w:cs="Arial"/>
-                <w:kern w:val="0"/>
-                <w:lang w:eastAsia="es-CO"/>
-                <w14:ligatures w14:val="none"/>
-              </w:rPr>
-              <w:t xml:space="preserve"> and it sets its status to “pending”</w:t>
-            </w:r>
-            <w:r>
-              <w:rPr>
-                <w:rFonts w:ascii="Arial" w:eastAsia="Times New Roman" w:hAnsi="Arial" w:cs="Arial"/>
-                <w:kern w:val="0"/>
-                <w:lang w:eastAsia="es-CO"/>
-                <w14:ligatures w14:val="none"/>
-              </w:rPr>
-              <w:t>. If there any other errors that have to do with invalid or incomplete information or any other general error, the system will display an appropriate message.</w:t>
+              <w:left w:val="single" w:sz="8" w:space="0" w:color="000000"/>
+              <w:right w:val="single" w:sz="8" w:space="0" w:color="000000"/>
+            </w:tcBorders>
+            <w:vAlign w:val="center"/>
+          </w:tcPr>
+          <w:p>
+            <w:pPr>
+              <w:spacing w:after="0" w:line="240" w:lineRule="auto"/>
+              <w:rPr>
+                <w:rFonts w:ascii="Arial" w:eastAsia="Times New Roman" w:hAnsi="Arial" w:cs="Arial"/>
+                <w:kern w:val="0"/>
+                <w:lang w:eastAsia="es-CO"/>
+                <w14:ligatures w14:val="none"/>
+              </w:rPr>
+            </w:pPr>
+          </w:p>
+        </w:tc>
+        <w:tc>
+          <w:tcPr>
+            <w:tcW w:w="2974" w:type="dxa"/>
+            <w:tcBorders>
+              <w:top w:val="single" w:sz="8" w:space="0" w:color="000000"/>
+              <w:left w:val="single" w:sz="8" w:space="0" w:color="000000"/>
+              <w:bottom w:val="single" w:sz="8" w:space="0" w:color="000000"/>
+              <w:right w:val="single" w:sz="8" w:space="0" w:color="000000"/>
+            </w:tcBorders>
+            <w:tcMar>
+              <w:top w:w="100" w:type="dxa"/>
+              <w:left w:w="100" w:type="dxa"/>
+              <w:bottom w:w="100" w:type="dxa"/>
+              <w:right w:w="100" w:type="dxa"/>
+            </w:tcMar>
+          </w:tcPr>
+          <w:p>
+            <w:pPr>
+              <w:spacing w:after="0" w:line="240" w:lineRule="auto"/>
+              <w:rPr>
+                <w:rFonts w:ascii="Arial" w:eastAsia="Times New Roman" w:hAnsi="Arial" w:cs="Arial"/>
+                <w:kern w:val="0"/>
+                <w:lang w:eastAsia="es-CO"/>
+                <w14:ligatures w14:val="none"/>
+              </w:rPr>
+            </w:pPr>
+            <w:r>
+              <w:rPr>
+                <w:rFonts w:ascii="Arial" w:eastAsia="Times New Roman" w:hAnsi="Arial" w:cs="Arial"/>
+                <w:kern w:val="0"/>
+                <w:lang w:eastAsia="es-CO"/>
+                <w14:ligatures w14:val="none"/>
+              </w:rPr>
+              <w:t>Responsible Department</w:t>
+            </w:r>
+          </w:p>
+        </w:tc>
+        <w:tc>
+          <w:tcPr>
+            <w:tcW w:w="1948" w:type="dxa"/>
+            <w:tcBorders>
+              <w:top w:val="single" w:sz="8" w:space="0" w:color="000000"/>
+              <w:left w:val="single" w:sz="8" w:space="0" w:color="000000"/>
+              <w:bottom w:val="single" w:sz="8" w:space="0" w:color="000000"/>
+              <w:right w:val="single" w:sz="8" w:space="0" w:color="000000"/>
+            </w:tcBorders>
+            <w:tcMar>
+              <w:top w:w="100" w:type="dxa"/>
+              <w:left w:w="100" w:type="dxa"/>
+              <w:bottom w:w="100" w:type="dxa"/>
+              <w:right w:w="100" w:type="dxa"/>
+            </w:tcMar>
+          </w:tcPr>
+          <w:p>
+            <w:pPr>
+              <w:spacing w:after="0" w:line="240" w:lineRule="auto"/>
+              <w:rPr>
+                <w:rFonts w:ascii="Arial" w:eastAsia="Times New Roman" w:hAnsi="Arial" w:cs="Arial"/>
+                <w:kern w:val="0"/>
+                <w:lang w:eastAsia="es-CO"/>
+                <w14:ligatures w14:val="none"/>
+              </w:rPr>
+            </w:pPr>
+            <w:r>
+              <w:rPr>
+                <w:rFonts w:ascii="Arial" w:eastAsia="Times New Roman" w:hAnsi="Arial" w:cs="Arial"/>
+                <w:kern w:val="0"/>
+                <w:lang w:eastAsia="es-CO"/>
+                <w14:ligatures w14:val="none"/>
+              </w:rPr>
+              <w:t>int</w:t>
+            </w:r>
+          </w:p>
+        </w:tc>
+        <w:tc>
+          <w:tcPr>
+            <w:tcW w:w="0" w:type="auto"/>
+            <w:tcBorders>
+              <w:top w:val="single" w:sz="8" w:space="0" w:color="000000"/>
+              <w:left w:val="single" w:sz="8" w:space="0" w:color="000000"/>
+              <w:bottom w:val="single" w:sz="8" w:space="0" w:color="000000"/>
+              <w:right w:val="single" w:sz="8" w:space="0" w:color="000000"/>
+            </w:tcBorders>
+            <w:tcMar>
+              <w:top w:w="100" w:type="dxa"/>
+              <w:left w:w="100" w:type="dxa"/>
+              <w:bottom w:w="100" w:type="dxa"/>
+              <w:right w:w="100" w:type="dxa"/>
+            </w:tcMar>
+          </w:tcPr>
+          <w:p>
+            <w:pPr>
+              <w:pStyle w:val="ListParagraph"/>
+              <w:numPr>
+                <w:ilvl w:val="0"/>
+                <w:numId w:val="2"/>
+              </w:numPr>
+              <w:spacing w:after="0" w:line="240" w:lineRule="auto"/>
+              <w:rPr>
+                <w:rFonts w:ascii="Arial" w:eastAsia="Times New Roman" w:hAnsi="Arial" w:cs="Arial"/>
+                <w:kern w:val="0"/>
+                <w:lang w:eastAsia="es-CO"/>
+                <w14:ligatures w14:val="none"/>
+              </w:rPr>
+            </w:pPr>
+            <w:r>
+              <w:rPr>
+                <w:rFonts w:ascii="Arial" w:eastAsia="Times New Roman" w:hAnsi="Arial" w:cs="Arial"/>
+                <w:kern w:val="0"/>
+                <w:lang w:eastAsia="es-CO"/>
+                <w14:ligatures w14:val="none"/>
+              </w:rPr>
+              <w:t>The user must enter one of the numbers that is displayed representing one of the names</w:t>
+            </w:r>
+            <w:r>
+              <w:rPr>
+                <w:rFonts w:ascii="Arial" w:eastAsia="Times New Roman" w:hAnsi="Arial" w:cs="Arial"/>
+                <w:kern w:val="0"/>
+                <w:lang w:eastAsia="es-CO"/>
+                <w14:ligatures w14:val="none"/>
+              </w:rPr>
+              <w:t xml:space="preserve"> and internal codes of the preregistered departments</w:t>
+            </w:r>
+            <w:r>
+              <w:rPr>
+                <w:rFonts w:ascii="Arial" w:eastAsia="Times New Roman" w:hAnsi="Arial" w:cs="Arial"/>
+                <w:kern w:val="0"/>
+                <w:lang w:eastAsia="es-CO"/>
+                <w14:ligatures w14:val="none"/>
+              </w:rPr>
+              <w:t>.</w:t>
+            </w:r>
+          </w:p>
+          <w:p>
+            <w:pPr>
+              <w:pStyle w:val="ListParagraph"/>
+              <w:numPr>
+                <w:ilvl w:val="0"/>
+                <w:numId w:val="2"/>
+              </w:numPr>
+              <w:spacing w:after="0" w:line="240" w:lineRule="auto"/>
+              <w:rPr>
+                <w:rFonts w:ascii="Arial" w:eastAsia="Times New Roman" w:hAnsi="Arial" w:cs="Arial"/>
+                <w:kern w:val="0"/>
+                <w:lang w:eastAsia="es-CO"/>
+                <w14:ligatures w14:val="none"/>
+              </w:rPr>
+            </w:pPr>
+            <w:r>
+              <w:rPr>
+                <w:rFonts w:ascii="Arial" w:eastAsia="Times New Roman" w:hAnsi="Arial" w:cs="Arial"/>
+                <w:kern w:val="0"/>
+                <w:lang w:eastAsia="es-CO"/>
+                <w14:ligatures w14:val="none"/>
+              </w:rPr>
+              <w:t>Mandatory</w:t>
             </w:r>
           </w:p>
         </w:tc>
@@ -6968,10 +7122,10 @@
         <w:tc>
           <w:tcPr>
             <w:tcW w:w="0" w:type="auto"/>
-            <w:vMerge w:val="restart"/>
-            <w:tcBorders>
-              <w:top w:val="single" w:sz="8" w:space="0" w:color="000000"/>
-              <w:left w:val="single" w:sz="8" w:space="0" w:color="000000"/>
+            <w:tcBorders>
+              <w:top w:val="single" w:sz="8" w:space="0" w:color="000000"/>
+              <w:left w:val="single" w:sz="8" w:space="0" w:color="000000"/>
+              <w:bottom w:val="single" w:sz="8" w:space="0" w:color="000000"/>
               <w:right w:val="single" w:sz="8" w:space="0" w:color="000000"/>
             </w:tcBorders>
             <w:tcMar>
@@ -7002,130 +7156,65 @@
                 <w:lang w:eastAsia="es-CO"/>
                 <w14:ligatures w14:val="none"/>
               </w:rPr>
-              <w:t>Outputs</w:t>
-            </w:r>
-          </w:p>
-        </w:tc>
-        <w:tc>
-          <w:tcPr>
-            <w:tcW w:w="2488" w:type="dxa"/>
-            <w:tcBorders>
-              <w:top w:val="single" w:sz="8" w:space="0" w:color="000000"/>
-              <w:left w:val="single" w:sz="8" w:space="0" w:color="000000"/>
-              <w:bottom w:val="single" w:sz="8" w:space="0" w:color="000000"/>
-              <w:right w:val="single" w:sz="8" w:space="0" w:color="000000"/>
-            </w:tcBorders>
-            <w:tcMar>
-              <w:top w:w="100" w:type="dxa"/>
-              <w:left w:w="100" w:type="dxa"/>
-              <w:bottom w:w="100" w:type="dxa"/>
-              <w:right w:w="100" w:type="dxa"/>
-            </w:tcMar>
-            <w:hideMark/>
-          </w:tcPr>
-          <w:p>
-            <w:pPr>
-              <w:spacing w:after="0" w:line="240" w:lineRule="auto"/>
-              <w:rPr>
-                <w:rFonts w:ascii="Arial" w:eastAsia="Times New Roman" w:hAnsi="Arial" w:cs="Arial"/>
-                <w:kern w:val="0"/>
-                <w:lang w:eastAsia="es-CO"/>
-                <w14:ligatures w14:val="none"/>
-              </w:rPr>
-            </w:pPr>
-            <w:r>
-              <w:rPr>
-                <w:rFonts w:ascii="Arial" w:eastAsia="Times New Roman" w:hAnsi="Arial" w:cs="Arial"/>
-                <w:b/>
-                <w:bCs/>
-                <w:color w:val="000000"/>
-                <w:kern w:val="0"/>
-                <w:lang w:eastAsia="es-CO"/>
-                <w14:ligatures w14:val="none"/>
-              </w:rPr>
-              <w:t>Output Name</w:t>
-            </w:r>
-          </w:p>
-        </w:tc>
-        <w:tc>
-          <w:tcPr>
-            <w:tcW w:w="1958" w:type="dxa"/>
-            <w:tcBorders>
-              <w:top w:val="single" w:sz="8" w:space="0" w:color="000000"/>
-              <w:left w:val="single" w:sz="8" w:space="0" w:color="000000"/>
-              <w:bottom w:val="single" w:sz="8" w:space="0" w:color="000000"/>
-              <w:right w:val="single" w:sz="8" w:space="0" w:color="000000"/>
-            </w:tcBorders>
-            <w:tcMar>
-              <w:top w:w="100" w:type="dxa"/>
-              <w:left w:w="100" w:type="dxa"/>
-              <w:bottom w:w="100" w:type="dxa"/>
-              <w:right w:w="100" w:type="dxa"/>
-            </w:tcMar>
-            <w:hideMark/>
-          </w:tcPr>
-          <w:p>
-            <w:pPr>
-              <w:spacing w:after="0" w:line="240" w:lineRule="auto"/>
-              <w:rPr>
-                <w:rFonts w:ascii="Arial" w:eastAsia="Times New Roman" w:hAnsi="Arial" w:cs="Arial"/>
-                <w:kern w:val="0"/>
-                <w:lang w:eastAsia="es-CO"/>
-                <w14:ligatures w14:val="none"/>
-              </w:rPr>
-            </w:pPr>
-            <w:r>
-              <w:rPr>
-                <w:rFonts w:ascii="Arial" w:eastAsia="Times New Roman" w:hAnsi="Arial" w:cs="Arial"/>
-                <w:b/>
-                <w:bCs/>
-                <w:color w:val="000000"/>
-                <w:kern w:val="0"/>
-                <w:lang w:eastAsia="es-CO"/>
-                <w14:ligatures w14:val="none"/>
-              </w:rPr>
-              <w:t>Data type</w:t>
-            </w:r>
-          </w:p>
-        </w:tc>
-        <w:tc>
-          <w:tcPr>
-            <w:tcW w:w="0" w:type="auto"/>
-            <w:tcBorders>
-              <w:top w:val="single" w:sz="8" w:space="0" w:color="000000"/>
-              <w:left w:val="single" w:sz="8" w:space="0" w:color="000000"/>
-              <w:bottom w:val="single" w:sz="8" w:space="0" w:color="000000"/>
-              <w:right w:val="single" w:sz="8" w:space="0" w:color="000000"/>
-            </w:tcBorders>
-            <w:tcMar>
-              <w:top w:w="100" w:type="dxa"/>
-              <w:left w:w="100" w:type="dxa"/>
-              <w:bottom w:w="100" w:type="dxa"/>
-              <w:right w:w="100" w:type="dxa"/>
-            </w:tcMar>
-            <w:hideMark/>
-          </w:tcPr>
-          <w:p>
-            <w:pPr>
-              <w:spacing w:after="0" w:line="240" w:lineRule="auto"/>
-              <w:rPr>
-                <w:rFonts w:ascii="Arial" w:eastAsia="Times New Roman" w:hAnsi="Arial" w:cs="Arial"/>
-                <w:kern w:val="0"/>
-                <w:lang w:eastAsia="es-CO"/>
-                <w14:ligatures w14:val="none"/>
-              </w:rPr>
-            </w:pPr>
-            <w:r>
-              <w:rPr>
-                <w:rFonts w:ascii="Arial" w:eastAsia="Times New Roman" w:hAnsi="Arial" w:cs="Arial"/>
-                <w:b/>
-                <w:bCs/>
-                <w:color w:val="000000"/>
-                <w:kern w:val="0"/>
-                <w:lang w:eastAsia="es-CO"/>
-                <w14:ligatures w14:val="none"/>
-              </w:rPr>
-              <w:t>Format</w:t>
+              <w:t>Results or postcondition</w:t>
+            </w:r>
+          </w:p>
+        </w:tc>
+        <w:tc>
+          <w:tcPr>
+            <w:tcW w:w="0" w:type="auto"/>
+            <w:gridSpan w:val="3"/>
+            <w:tcBorders>
+              <w:top w:val="single" w:sz="8" w:space="0" w:color="000000"/>
+              <w:left w:val="single" w:sz="8" w:space="0" w:color="000000"/>
+              <w:bottom w:val="single" w:sz="8" w:space="0" w:color="000000"/>
+              <w:right w:val="single" w:sz="8" w:space="0" w:color="000000"/>
+            </w:tcBorders>
+            <w:tcMar>
+              <w:top w:w="100" w:type="dxa"/>
+              <w:left w:w="100" w:type="dxa"/>
+              <w:bottom w:w="100" w:type="dxa"/>
+              <w:right w:w="100" w:type="dxa"/>
+            </w:tcMar>
+          </w:tcPr>
+          <w:p>
+            <w:pPr>
+              <w:spacing w:after="0" w:line="240" w:lineRule="auto"/>
+              <w:rPr>
+                <w:rFonts w:ascii="Arial" w:eastAsia="Times New Roman" w:hAnsi="Arial" w:cs="Arial"/>
+                <w:kern w:val="0"/>
+                <w:lang w:eastAsia="es-CO"/>
+                <w14:ligatures w14:val="none"/>
+              </w:rPr>
+            </w:pPr>
+            <w:r>
+              <w:rPr>
+                <w:rFonts w:ascii="Arial" w:eastAsia="Times New Roman" w:hAnsi="Arial" w:cs="Arial"/>
+                <w:kern w:val="0"/>
+                <w:lang w:eastAsia="es-CO"/>
+                <w14:ligatures w14:val="none"/>
+              </w:rPr>
+              <w:t>The program will register a new request done by a collaborator taking the subject, description, the collaborator, and department (selected from two small menus displaying the names and ids of the preregistered collaborators and departments). If there is not at least one collaborator an “at least one collaborator” message will be shown. Likewise, if there isn’t at least one preregistered department an “at least one department” message will be printed. Afterwards, the subject will be used to check if there is any other request with the same topic inside the projects done by that collaborator. If both filters are passed, the new request will be created with a date of registration (which will be the one the system provides at the time of registration</w:t>
+            </w:r>
+            <w:proofErr w:type="gramStart"/>
+            <w:r>
+              <w:rPr>
+                <w:rFonts w:ascii="Arial" w:eastAsia="Times New Roman" w:hAnsi="Arial" w:cs="Arial"/>
+                <w:kern w:val="0"/>
+                <w:lang w:eastAsia="es-CO"/>
+                <w14:ligatures w14:val="none"/>
+              </w:rPr>
+              <w:t>)</w:t>
+            </w:r>
+            <w:proofErr w:type="gramEnd"/>
+            <w:r>
+              <w:rPr>
+                <w:rFonts w:ascii="Arial" w:eastAsia="Times New Roman" w:hAnsi="Arial" w:cs="Arial"/>
+                <w:kern w:val="0"/>
+                <w:lang w:eastAsia="es-CO"/>
+                <w14:ligatures w14:val="none"/>
+              </w:rPr>
+              <w:t xml:space="preserve"> and it sets its status to “pending”. If there any other errors that have to do with invalid or incomplete information or any other general error, the system will display an appropriate message.</w:t>
             </w:r>
           </w:p>
         </w:tc>
@@ -7137,12 +7226,18 @@
         <w:tc>
           <w:tcPr>
             <w:tcW w:w="0" w:type="auto"/>
-            <w:vMerge/>
-            <w:tcBorders>
-              <w:left w:val="single" w:sz="8" w:space="0" w:color="000000"/>
-              <w:right w:val="single" w:sz="8" w:space="0" w:color="000000"/>
-            </w:tcBorders>
-            <w:vAlign w:val="center"/>
+            <w:vMerge w:val="restart"/>
+            <w:tcBorders>
+              <w:top w:val="single" w:sz="8" w:space="0" w:color="000000"/>
+              <w:left w:val="single" w:sz="8" w:space="0" w:color="000000"/>
+              <w:right w:val="single" w:sz="8" w:space="0" w:color="000000"/>
+            </w:tcBorders>
+            <w:tcMar>
+              <w:top w:w="100" w:type="dxa"/>
+              <w:left w:w="100" w:type="dxa"/>
+              <w:bottom w:w="100" w:type="dxa"/>
+              <w:right w:w="100" w:type="dxa"/>
+            </w:tcMar>
             <w:hideMark/>
           </w:tcPr>
           <w:p>
@@ -7155,162 +7250,140 @@
                 <w14:ligatures w14:val="none"/>
               </w:rPr>
             </w:pPr>
-          </w:p>
-        </w:tc>
-        <w:tc>
-          <w:tcPr>
-            <w:tcW w:w="2488" w:type="dxa"/>
-            <w:tcBorders>
-              <w:top w:val="single" w:sz="8" w:space="0" w:color="000000"/>
-              <w:left w:val="single" w:sz="8" w:space="0" w:color="000000"/>
-              <w:bottom w:val="single" w:sz="8" w:space="0" w:color="000000"/>
-              <w:right w:val="single" w:sz="8" w:space="0" w:color="000000"/>
-            </w:tcBorders>
-            <w:tcMar>
-              <w:top w:w="100" w:type="dxa"/>
-              <w:left w:w="100" w:type="dxa"/>
-              <w:bottom w:w="100" w:type="dxa"/>
-              <w:right w:w="100" w:type="dxa"/>
-            </w:tcMar>
-          </w:tcPr>
-          <w:p>
-            <w:pPr>
-              <w:spacing w:after="0" w:line="240" w:lineRule="auto"/>
-              <w:rPr>
-                <w:rFonts w:ascii="Arial" w:eastAsia="Times New Roman" w:hAnsi="Arial" w:cs="Arial"/>
-                <w:kern w:val="0"/>
-                <w:lang w:eastAsia="es-CO"/>
-                <w14:ligatures w14:val="none"/>
-              </w:rPr>
-            </w:pPr>
-            <w:r>
-              <w:rPr>
-                <w:rFonts w:ascii="Arial" w:eastAsia="Times New Roman" w:hAnsi="Arial" w:cs="Arial"/>
-                <w:kern w:val="0"/>
-                <w:lang w:eastAsia="es-CO"/>
-                <w14:ligatures w14:val="none"/>
-              </w:rPr>
-              <w:t>Success</w:t>
-            </w:r>
-            <w:r>
-              <w:rPr>
-                <w:rFonts w:ascii="Arial" w:eastAsia="Times New Roman" w:hAnsi="Arial" w:cs="Arial"/>
-                <w:kern w:val="0"/>
-                <w:lang w:eastAsia="es-CO"/>
-                <w14:ligatures w14:val="none"/>
-              </w:rPr>
-              <w:t>ful registration</w:t>
-            </w:r>
-          </w:p>
-        </w:tc>
-        <w:tc>
-          <w:tcPr>
-            <w:tcW w:w="1958" w:type="dxa"/>
-            <w:tcBorders>
-              <w:top w:val="single" w:sz="8" w:space="0" w:color="000000"/>
-              <w:left w:val="single" w:sz="8" w:space="0" w:color="000000"/>
-              <w:bottom w:val="single" w:sz="8" w:space="0" w:color="000000"/>
-              <w:right w:val="single" w:sz="8" w:space="0" w:color="000000"/>
-            </w:tcBorders>
-            <w:tcMar>
-              <w:top w:w="100" w:type="dxa"/>
-              <w:left w:w="100" w:type="dxa"/>
-              <w:bottom w:w="100" w:type="dxa"/>
-              <w:right w:w="100" w:type="dxa"/>
-            </w:tcMar>
-          </w:tcPr>
-          <w:p>
-            <w:pPr>
-              <w:spacing w:after="0" w:line="240" w:lineRule="auto"/>
-              <w:rPr>
-                <w:rFonts w:ascii="Arial" w:eastAsia="Times New Roman" w:hAnsi="Arial" w:cs="Arial"/>
-                <w:kern w:val="0"/>
-                <w:u w:val="single"/>
-                <w:lang w:eastAsia="es-CO"/>
-                <w14:ligatures w14:val="none"/>
-              </w:rPr>
-            </w:pPr>
-            <w:r>
-              <w:rPr>
-                <w:rFonts w:ascii="Arial" w:eastAsia="Times New Roman" w:hAnsi="Arial" w:cs="Arial"/>
-                <w:kern w:val="0"/>
-                <w:lang w:eastAsia="es-CO"/>
-                <w14:ligatures w14:val="none"/>
-              </w:rPr>
-              <w:t>String</w:t>
-            </w:r>
-          </w:p>
-        </w:tc>
-        <w:tc>
-          <w:tcPr>
-            <w:tcW w:w="0" w:type="auto"/>
-            <w:tcBorders>
-              <w:top w:val="single" w:sz="8" w:space="0" w:color="000000"/>
-              <w:left w:val="single" w:sz="8" w:space="0" w:color="000000"/>
-              <w:bottom w:val="single" w:sz="8" w:space="0" w:color="000000"/>
-              <w:right w:val="single" w:sz="8" w:space="0" w:color="000000"/>
-            </w:tcBorders>
-            <w:tcMar>
-              <w:top w:w="100" w:type="dxa"/>
-              <w:left w:w="100" w:type="dxa"/>
-              <w:bottom w:w="100" w:type="dxa"/>
-              <w:right w:w="100" w:type="dxa"/>
-            </w:tcMar>
-          </w:tcPr>
-          <w:p>
-            <w:pPr>
-              <w:spacing w:after="0" w:line="240" w:lineRule="auto"/>
-              <w:rPr>
-                <w:rFonts w:ascii="Arial" w:eastAsia="Times New Roman" w:hAnsi="Arial" w:cs="Arial"/>
-                <w:kern w:val="0"/>
-                <w:lang w:eastAsia="es-CO"/>
-                <w14:ligatures w14:val="none"/>
-              </w:rPr>
-            </w:pPr>
-            <w:r>
-              <w:rPr>
-                <w:rFonts w:ascii="Arial" w:eastAsia="Times New Roman" w:hAnsi="Arial" w:cs="Arial"/>
-                <w:kern w:val="0"/>
-                <w:lang w:eastAsia="es-CO"/>
-                <w14:ligatures w14:val="none"/>
-              </w:rPr>
-              <w:t xml:space="preserve">A message stating that </w:t>
-            </w:r>
-            <w:r>
-              <w:rPr>
-                <w:rFonts w:ascii="Arial" w:eastAsia="Times New Roman" w:hAnsi="Arial" w:cs="Arial"/>
-                <w:kern w:val="0"/>
-                <w:lang w:eastAsia="es-CO"/>
-                <w14:ligatures w14:val="none"/>
-              </w:rPr>
-              <w:t>the request was registered suc</w:t>
-            </w:r>
-            <w:r>
-              <w:rPr>
-                <w:rFonts w:ascii="Arial" w:eastAsia="Times New Roman" w:hAnsi="Arial" w:cs="Arial"/>
-                <w:kern w:val="0"/>
-                <w:lang w:eastAsia="es-CO"/>
-                <w14:ligatures w14:val="none"/>
-              </w:rPr>
-              <w:t>cessfully will be printed</w:t>
-            </w:r>
-            <w:r>
-              <w:rPr>
-                <w:rFonts w:ascii="Arial" w:eastAsia="Times New Roman" w:hAnsi="Arial" w:cs="Arial"/>
-                <w:kern w:val="0"/>
-                <w:lang w:eastAsia="es-CO"/>
-                <w14:ligatures w14:val="none"/>
-              </w:rPr>
-              <w:t xml:space="preserve"> along with the unique ID</w:t>
-            </w:r>
-            <w:r>
-              <w:rPr>
-                <w:rFonts w:ascii="Arial" w:eastAsia="Times New Roman" w:hAnsi="Arial" w:cs="Arial"/>
-                <w:kern w:val="0"/>
-                <w:lang w:eastAsia="es-CO"/>
-                <w14:ligatures w14:val="none"/>
-              </w:rPr>
-              <w:t>.</w:t>
+            <w:r>
+              <w:rPr>
+                <w:rFonts w:ascii="Arial" w:eastAsia="Times New Roman" w:hAnsi="Arial" w:cs="Arial"/>
+                <w:b/>
+                <w:bCs/>
+                <w:color w:val="000000"/>
+                <w:kern w:val="0"/>
+                <w:lang w:eastAsia="es-CO"/>
+                <w14:ligatures w14:val="none"/>
+              </w:rPr>
+              <w:t>Outputs</w:t>
+            </w:r>
+          </w:p>
+        </w:tc>
+        <w:tc>
+          <w:tcPr>
+            <w:tcW w:w="2974" w:type="dxa"/>
+            <w:tcBorders>
+              <w:top w:val="single" w:sz="8" w:space="0" w:color="000000"/>
+              <w:left w:val="single" w:sz="8" w:space="0" w:color="000000"/>
+              <w:bottom w:val="single" w:sz="8" w:space="0" w:color="000000"/>
+              <w:right w:val="single" w:sz="8" w:space="0" w:color="000000"/>
+            </w:tcBorders>
+            <w:tcMar>
+              <w:top w:w="100" w:type="dxa"/>
+              <w:left w:w="100" w:type="dxa"/>
+              <w:bottom w:w="100" w:type="dxa"/>
+              <w:right w:w="100" w:type="dxa"/>
+            </w:tcMar>
+            <w:hideMark/>
+          </w:tcPr>
+          <w:p>
+            <w:pPr>
+              <w:spacing w:after="0" w:line="240" w:lineRule="auto"/>
+              <w:rPr>
+                <w:rFonts w:ascii="Arial" w:eastAsia="Times New Roman" w:hAnsi="Arial" w:cs="Arial"/>
+                <w:kern w:val="0"/>
+                <w:lang w:eastAsia="es-CO"/>
+                <w14:ligatures w14:val="none"/>
+              </w:rPr>
+            </w:pPr>
+            <w:r>
+              <w:rPr>
+                <w:rFonts w:ascii="Arial" w:eastAsia="Times New Roman" w:hAnsi="Arial" w:cs="Arial"/>
+                <w:b/>
+                <w:bCs/>
+                <w:color w:val="000000"/>
+                <w:kern w:val="0"/>
+                <w:lang w:eastAsia="es-CO"/>
+                <w14:ligatures w14:val="none"/>
+              </w:rPr>
+              <w:t>Output Name</w:t>
+            </w:r>
+          </w:p>
+        </w:tc>
+        <w:tc>
+          <w:tcPr>
+            <w:tcW w:w="1948" w:type="dxa"/>
+            <w:tcBorders>
+              <w:top w:val="single" w:sz="8" w:space="0" w:color="000000"/>
+              <w:left w:val="single" w:sz="8" w:space="0" w:color="000000"/>
+              <w:bottom w:val="single" w:sz="8" w:space="0" w:color="000000"/>
+              <w:right w:val="single" w:sz="8" w:space="0" w:color="000000"/>
+            </w:tcBorders>
+            <w:tcMar>
+              <w:top w:w="100" w:type="dxa"/>
+              <w:left w:w="100" w:type="dxa"/>
+              <w:bottom w:w="100" w:type="dxa"/>
+              <w:right w:w="100" w:type="dxa"/>
+            </w:tcMar>
+            <w:hideMark/>
+          </w:tcPr>
+          <w:p>
+            <w:pPr>
+              <w:spacing w:after="0" w:line="240" w:lineRule="auto"/>
+              <w:rPr>
+                <w:rFonts w:ascii="Arial" w:eastAsia="Times New Roman" w:hAnsi="Arial" w:cs="Arial"/>
+                <w:kern w:val="0"/>
+                <w:lang w:eastAsia="es-CO"/>
+                <w14:ligatures w14:val="none"/>
+              </w:rPr>
+            </w:pPr>
+            <w:r>
+              <w:rPr>
+                <w:rFonts w:ascii="Arial" w:eastAsia="Times New Roman" w:hAnsi="Arial" w:cs="Arial"/>
+                <w:b/>
+                <w:bCs/>
+                <w:color w:val="000000"/>
+                <w:kern w:val="0"/>
+                <w:lang w:eastAsia="es-CO"/>
+                <w14:ligatures w14:val="none"/>
+              </w:rPr>
+              <w:t>Data type</w:t>
+            </w:r>
+          </w:p>
+        </w:tc>
+        <w:tc>
+          <w:tcPr>
+            <w:tcW w:w="0" w:type="auto"/>
+            <w:tcBorders>
+              <w:top w:val="single" w:sz="8" w:space="0" w:color="000000"/>
+              <w:left w:val="single" w:sz="8" w:space="0" w:color="000000"/>
+              <w:bottom w:val="single" w:sz="8" w:space="0" w:color="000000"/>
+              <w:right w:val="single" w:sz="8" w:space="0" w:color="000000"/>
+            </w:tcBorders>
+            <w:tcMar>
+              <w:top w:w="100" w:type="dxa"/>
+              <w:left w:w="100" w:type="dxa"/>
+              <w:bottom w:w="100" w:type="dxa"/>
+              <w:right w:w="100" w:type="dxa"/>
+            </w:tcMar>
+            <w:hideMark/>
+          </w:tcPr>
+          <w:p>
+            <w:pPr>
+              <w:spacing w:after="0" w:line="240" w:lineRule="auto"/>
+              <w:rPr>
+                <w:rFonts w:ascii="Arial" w:eastAsia="Times New Roman" w:hAnsi="Arial" w:cs="Arial"/>
+                <w:kern w:val="0"/>
+                <w:lang w:eastAsia="es-CO"/>
+                <w14:ligatures w14:val="none"/>
+              </w:rPr>
+            </w:pPr>
+            <w:r>
+              <w:rPr>
+                <w:rFonts w:ascii="Arial" w:eastAsia="Times New Roman" w:hAnsi="Arial" w:cs="Arial"/>
+                <w:b/>
+                <w:bCs/>
+                <w:color w:val="000000"/>
+                <w:kern w:val="0"/>
+                <w:lang w:eastAsia="es-CO"/>
+                <w14:ligatures w14:val="none"/>
+              </w:rPr>
+              <w:t>Format</w:t>
             </w:r>
           </w:p>
         </w:tc>
@@ -7328,78 +7401,89 @@
               <w:right w:val="single" w:sz="8" w:space="0" w:color="000000"/>
             </w:tcBorders>
             <w:vAlign w:val="center"/>
-          </w:tcPr>
-          <w:p>
-            <w:pPr>
-              <w:spacing w:after="0" w:line="240" w:lineRule="auto"/>
-              <w:rPr>
-                <w:rFonts w:ascii="Arial" w:eastAsia="Times New Roman" w:hAnsi="Arial" w:cs="Arial"/>
-                <w:kern w:val="0"/>
-                <w:lang w:eastAsia="es-CO"/>
-                <w14:ligatures w14:val="none"/>
-              </w:rPr>
-            </w:pPr>
-          </w:p>
-        </w:tc>
-        <w:tc>
-          <w:tcPr>
-            <w:tcW w:w="2488" w:type="dxa"/>
-            <w:tcBorders>
-              <w:top w:val="single" w:sz="8" w:space="0" w:color="000000"/>
-              <w:left w:val="single" w:sz="8" w:space="0" w:color="000000"/>
-              <w:bottom w:val="single" w:sz="8" w:space="0" w:color="000000"/>
-              <w:right w:val="single" w:sz="8" w:space="0" w:color="000000"/>
-            </w:tcBorders>
-            <w:tcMar>
-              <w:top w:w="100" w:type="dxa"/>
-              <w:left w:w="100" w:type="dxa"/>
-              <w:bottom w:w="100" w:type="dxa"/>
-              <w:right w:w="100" w:type="dxa"/>
-            </w:tcMar>
-          </w:tcPr>
-          <w:p>
-            <w:pPr>
-              <w:spacing w:after="0" w:line="240" w:lineRule="auto"/>
-              <w:rPr>
-                <w:rFonts w:ascii="Arial" w:eastAsia="Times New Roman" w:hAnsi="Arial" w:cs="Arial"/>
-                <w:kern w:val="0"/>
-                <w:lang w:eastAsia="es-CO"/>
-                <w14:ligatures w14:val="none"/>
-              </w:rPr>
-            </w:pPr>
-            <w:r>
-              <w:rPr>
-                <w:rFonts w:ascii="Arial" w:eastAsia="Times New Roman" w:hAnsi="Arial" w:cs="Arial"/>
-                <w:kern w:val="0"/>
-                <w:lang w:eastAsia="es-CO"/>
-                <w14:ligatures w14:val="none"/>
-              </w:rPr>
-              <w:t>No eligible collaborator</w:t>
-            </w:r>
-          </w:p>
-        </w:tc>
-        <w:tc>
-          <w:tcPr>
-            <w:tcW w:w="1958" w:type="dxa"/>
-            <w:tcBorders>
-              <w:top w:val="single" w:sz="8" w:space="0" w:color="000000"/>
-              <w:left w:val="single" w:sz="8" w:space="0" w:color="000000"/>
-              <w:bottom w:val="single" w:sz="8" w:space="0" w:color="000000"/>
-              <w:right w:val="single" w:sz="8" w:space="0" w:color="000000"/>
-            </w:tcBorders>
-            <w:tcMar>
-              <w:top w:w="100" w:type="dxa"/>
-              <w:left w:w="100" w:type="dxa"/>
-              <w:bottom w:w="100" w:type="dxa"/>
-              <w:right w:w="100" w:type="dxa"/>
-            </w:tcMar>
-          </w:tcPr>
-          <w:p>
-            <w:pPr>
-              <w:spacing w:after="0" w:line="240" w:lineRule="auto"/>
-              <w:rPr>
-                <w:rFonts w:ascii="Arial" w:eastAsia="Times New Roman" w:hAnsi="Arial" w:cs="Arial"/>
-                <w:kern w:val="0"/>
+            <w:hideMark/>
+          </w:tcPr>
+          <w:p>
+            <w:pPr>
+              <w:spacing w:after="0" w:line="240" w:lineRule="auto"/>
+              <w:rPr>
+                <w:rFonts w:ascii="Arial" w:eastAsia="Times New Roman" w:hAnsi="Arial" w:cs="Arial"/>
+                <w:kern w:val="0"/>
+                <w:lang w:eastAsia="es-CO"/>
+                <w14:ligatures w14:val="none"/>
+              </w:rPr>
+            </w:pPr>
+          </w:p>
+        </w:tc>
+        <w:tc>
+          <w:tcPr>
+            <w:tcW w:w="2974" w:type="dxa"/>
+            <w:tcBorders>
+              <w:top w:val="single" w:sz="8" w:space="0" w:color="000000"/>
+              <w:left w:val="single" w:sz="8" w:space="0" w:color="000000"/>
+              <w:bottom w:val="single" w:sz="8" w:space="0" w:color="000000"/>
+              <w:right w:val="single" w:sz="8" w:space="0" w:color="000000"/>
+            </w:tcBorders>
+            <w:tcMar>
+              <w:top w:w="100" w:type="dxa"/>
+              <w:left w:w="100" w:type="dxa"/>
+              <w:bottom w:w="100" w:type="dxa"/>
+              <w:right w:w="100" w:type="dxa"/>
+            </w:tcMar>
+          </w:tcPr>
+          <w:p>
+            <w:pPr>
+              <w:spacing w:after="0" w:line="240" w:lineRule="auto"/>
+              <w:rPr>
+                <w:rFonts w:ascii="Arial" w:eastAsia="Times New Roman" w:hAnsi="Arial" w:cs="Arial"/>
+                <w:kern w:val="0"/>
+                <w:lang w:eastAsia="es-CO"/>
+                <w14:ligatures w14:val="none"/>
+              </w:rPr>
+            </w:pPr>
+            <w:r>
+              <w:rPr>
+                <w:rFonts w:ascii="Arial" w:eastAsia="Times New Roman" w:hAnsi="Arial" w:cs="Arial"/>
+                <w:kern w:val="0"/>
+                <w:lang w:eastAsia="es-CO"/>
+                <w14:ligatures w14:val="none"/>
+              </w:rPr>
+              <w:t>Success</w:t>
+            </w:r>
+            <w:r>
+              <w:rPr>
+                <w:rFonts w:ascii="Arial" w:eastAsia="Times New Roman" w:hAnsi="Arial" w:cs="Arial"/>
+                <w:kern w:val="0"/>
+                <w:lang w:eastAsia="es-CO"/>
+                <w14:ligatures w14:val="none"/>
+              </w:rPr>
+              <w:t>ful registration</w:t>
+            </w:r>
+          </w:p>
+        </w:tc>
+        <w:tc>
+          <w:tcPr>
+            <w:tcW w:w="1948" w:type="dxa"/>
+            <w:tcBorders>
+              <w:top w:val="single" w:sz="8" w:space="0" w:color="000000"/>
+              <w:left w:val="single" w:sz="8" w:space="0" w:color="000000"/>
+              <w:bottom w:val="single" w:sz="8" w:space="0" w:color="000000"/>
+              <w:right w:val="single" w:sz="8" w:space="0" w:color="000000"/>
+            </w:tcBorders>
+            <w:tcMar>
+              <w:top w:w="100" w:type="dxa"/>
+              <w:left w:w="100" w:type="dxa"/>
+              <w:bottom w:w="100" w:type="dxa"/>
+              <w:right w:w="100" w:type="dxa"/>
+            </w:tcMar>
+          </w:tcPr>
+          <w:p>
+            <w:pPr>
+              <w:spacing w:after="0" w:line="240" w:lineRule="auto"/>
+              <w:rPr>
+                <w:rFonts w:ascii="Arial" w:eastAsia="Times New Roman" w:hAnsi="Arial" w:cs="Arial"/>
+                <w:kern w:val="0"/>
+                <w:u w:val="single"/>
                 <w:lang w:eastAsia="es-CO"/>
                 <w14:ligatures w14:val="none"/>
               </w:rPr>
@@ -7457,16 +7541,34 @@
                 <w:lang w:eastAsia="es-CO"/>
                 <w14:ligatures w14:val="none"/>
               </w:rPr>
-              <w:t>to</w:t>
-            </w:r>
-            <w:r>
-              <w:rPr>
-                <w:rFonts w:ascii="Arial" w:eastAsia="Times New Roman" w:hAnsi="Arial" w:cs="Arial"/>
-                <w:kern w:val="0"/>
-                <w:lang w:eastAsia="es-CO"/>
-                <w14:ligatures w14:val="none"/>
-              </w:rPr>
-              <w:t xml:space="preserve"> send a request there should be at least one collaborator that is already assigned to one department must already exist will be shown.</w:t>
+              <w:t>the request was registered suc</w:t>
+            </w:r>
+            <w:r>
+              <w:rPr>
+                <w:rFonts w:ascii="Arial" w:eastAsia="Times New Roman" w:hAnsi="Arial" w:cs="Arial"/>
+                <w:kern w:val="0"/>
+                <w:lang w:eastAsia="es-CO"/>
+                <w14:ligatures w14:val="none"/>
+              </w:rPr>
+              <w:t>cessfully will be printed</w:t>
+            </w:r>
+            <w:r>
+              <w:rPr>
+                <w:rFonts w:ascii="Arial" w:eastAsia="Times New Roman" w:hAnsi="Arial" w:cs="Arial"/>
+                <w:kern w:val="0"/>
+                <w:lang w:eastAsia="es-CO"/>
+                <w14:ligatures w14:val="none"/>
+              </w:rPr>
+              <w:t xml:space="preserve"> along with the unique ID</w:t>
+            </w:r>
+            <w:r>
+              <w:rPr>
+                <w:rFonts w:ascii="Arial" w:eastAsia="Times New Roman" w:hAnsi="Arial" w:cs="Arial"/>
+                <w:kern w:val="0"/>
+                <w:lang w:eastAsia="es-CO"/>
+                <w14:ligatures w14:val="none"/>
+              </w:rPr>
+              <w:t>.</w:t>
             </w:r>
           </w:p>
         </w:tc>
@@ -7499,44 +7601,44 @@
         </w:tc>
         <w:tc>
           <w:tcPr>
-            <w:tcW w:w="2488" w:type="dxa"/>
-            <w:tcBorders>
-              <w:top w:val="single" w:sz="8" w:space="0" w:color="000000"/>
-              <w:left w:val="single" w:sz="8" w:space="0" w:color="000000"/>
-              <w:bottom w:val="single" w:sz="8" w:space="0" w:color="000000"/>
-              <w:right w:val="single" w:sz="8" w:space="0" w:color="000000"/>
-            </w:tcBorders>
-            <w:tcMar>
-              <w:top w:w="100" w:type="dxa"/>
-              <w:left w:w="100" w:type="dxa"/>
-              <w:bottom w:w="100" w:type="dxa"/>
-              <w:right w:w="100" w:type="dxa"/>
-            </w:tcMar>
-          </w:tcPr>
-          <w:p>
-            <w:pPr>
-              <w:spacing w:after="0" w:line="240" w:lineRule="auto"/>
-              <w:rPr>
-                <w:rFonts w:ascii="Arial" w:eastAsia="Times New Roman" w:hAnsi="Arial" w:cs="Arial"/>
-                <w:kern w:val="0"/>
-                <w:lang w:eastAsia="es-CO"/>
-                <w14:ligatures w14:val="none"/>
-              </w:rPr>
-            </w:pPr>
-            <w:r>
-              <w:rPr>
-                <w:rFonts w:ascii="Arial" w:eastAsia="Times New Roman" w:hAnsi="Arial" w:cs="Arial"/>
-                <w:kern w:val="0"/>
-                <w:lang w:eastAsia="es-CO"/>
-                <w14:ligatures w14:val="none"/>
-              </w:rPr>
-              <w:t>Duplicate request</w:t>
-            </w:r>
-          </w:p>
-        </w:tc>
-        <w:tc>
-          <w:tcPr>
-            <w:tcW w:w="1958" w:type="dxa"/>
+            <w:tcW w:w="2974" w:type="dxa"/>
+            <w:tcBorders>
+              <w:top w:val="single" w:sz="8" w:space="0" w:color="000000"/>
+              <w:left w:val="single" w:sz="8" w:space="0" w:color="000000"/>
+              <w:bottom w:val="single" w:sz="8" w:space="0" w:color="000000"/>
+              <w:right w:val="single" w:sz="8" w:space="0" w:color="000000"/>
+            </w:tcBorders>
+            <w:tcMar>
+              <w:top w:w="100" w:type="dxa"/>
+              <w:left w:w="100" w:type="dxa"/>
+              <w:bottom w:w="100" w:type="dxa"/>
+              <w:right w:w="100" w:type="dxa"/>
+            </w:tcMar>
+          </w:tcPr>
+          <w:p>
+            <w:pPr>
+              <w:spacing w:after="0" w:line="240" w:lineRule="auto"/>
+              <w:rPr>
+                <w:rFonts w:ascii="Arial" w:eastAsia="Times New Roman" w:hAnsi="Arial" w:cs="Arial"/>
+                <w:kern w:val="0"/>
+                <w:lang w:eastAsia="es-CO"/>
+                <w14:ligatures w14:val="none"/>
+              </w:rPr>
+            </w:pPr>
+            <w:r>
+              <w:rPr>
+                <w:rFonts w:ascii="Arial" w:eastAsia="Times New Roman" w:hAnsi="Arial" w:cs="Arial"/>
+                <w:kern w:val="0"/>
+                <w:lang w:eastAsia="es-CO"/>
+                <w14:ligatures w14:val="none"/>
+              </w:rPr>
+              <w:t>At least one collaborator</w:t>
+            </w:r>
+          </w:p>
+        </w:tc>
+        <w:tc>
+          <w:tcPr>
+            <w:tcW w:w="1948" w:type="dxa"/>
             <w:tcBorders>
               <w:top w:val="single" w:sz="8" w:space="0" w:color="000000"/>
               <w:left w:val="single" w:sz="8" w:space="0" w:color="000000"/>
@@ -7604,7 +7706,37 @@
                 <w:lang w:eastAsia="es-CO"/>
                 <w14:ligatures w14:val="none"/>
               </w:rPr>
-              <w:t xml:space="preserve">A message showing that that a request with that subject had already been registered previously by that collaborator will pop up. </w:t>
+              <w:t xml:space="preserve">A message stating that there should be at least one collaborator </w:t>
+            </w:r>
+            <w:proofErr w:type="gramStart"/>
+            <w:r>
+              <w:rPr>
+                <w:rFonts w:ascii="Arial" w:eastAsia="Times New Roman" w:hAnsi="Arial" w:cs="Arial"/>
+                <w:kern w:val="0"/>
+                <w:lang w:eastAsia="es-CO"/>
+                <w14:ligatures w14:val="none"/>
+              </w:rPr>
+              <w:t>in order to</w:t>
+            </w:r>
+            <w:proofErr w:type="gramEnd"/>
+            <w:r>
+              <w:rPr>
+                <w:rFonts w:ascii="Arial" w:eastAsia="Times New Roman" w:hAnsi="Arial" w:cs="Arial"/>
+                <w:kern w:val="0"/>
+                <w:lang w:eastAsia="es-CO"/>
+                <w14:ligatures w14:val="none"/>
+              </w:rPr>
+              <w:t xml:space="preserve"> assign a responsible collaborator to a </w:t>
+            </w:r>
+            <w:r>
+              <w:rPr>
+                <w:rFonts w:ascii="Arial" w:eastAsia="Times New Roman" w:hAnsi="Arial" w:cs="Arial"/>
+                <w:kern w:val="0"/>
+                <w:lang w:eastAsia="es-CO"/>
+                <w14:ligatures w14:val="none"/>
+              </w:rPr>
+              <w:lastRenderedPageBreak/>
+              <w:t>request will be shown.</w:t>
             </w:r>
           </w:p>
         </w:tc>
@@ -7622,60 +7754,68 @@
               <w:right w:val="single" w:sz="8" w:space="0" w:color="000000"/>
             </w:tcBorders>
             <w:vAlign w:val="center"/>
-            <w:hideMark/>
-          </w:tcPr>
-          <w:p>
-            <w:pPr>
-              <w:spacing w:after="0" w:line="240" w:lineRule="auto"/>
-              <w:rPr>
-                <w:rFonts w:ascii="Arial" w:eastAsia="Times New Roman" w:hAnsi="Arial" w:cs="Arial"/>
-                <w:kern w:val="0"/>
-                <w:lang w:eastAsia="es-CO"/>
-                <w14:ligatures w14:val="none"/>
-              </w:rPr>
-            </w:pPr>
-          </w:p>
-        </w:tc>
-        <w:tc>
-          <w:tcPr>
-            <w:tcW w:w="2488" w:type="dxa"/>
-            <w:tcBorders>
-              <w:top w:val="single" w:sz="8" w:space="0" w:color="000000"/>
-              <w:left w:val="single" w:sz="8" w:space="0" w:color="000000"/>
-              <w:bottom w:val="single" w:sz="8" w:space="0" w:color="000000"/>
-              <w:right w:val="single" w:sz="8" w:space="0" w:color="000000"/>
-            </w:tcBorders>
-            <w:tcMar>
-              <w:top w:w="100" w:type="dxa"/>
-              <w:left w:w="100" w:type="dxa"/>
-              <w:bottom w:w="100" w:type="dxa"/>
-              <w:right w:w="100" w:type="dxa"/>
-            </w:tcMar>
-          </w:tcPr>
-          <w:p>
-            <w:pPr>
-              <w:spacing w:after="0" w:line="240" w:lineRule="auto"/>
-              <w:rPr>
-                <w:rFonts w:ascii="Arial" w:eastAsia="Times New Roman" w:hAnsi="Arial" w:cs="Arial"/>
-                <w:kern w:val="0"/>
-                <w:lang w:eastAsia="es-CO"/>
-                <w14:ligatures w14:val="none"/>
-              </w:rPr>
-            </w:pPr>
-            <w:r>
-              <w:rPr>
-                <w:rFonts w:ascii="Arial" w:eastAsia="Times New Roman" w:hAnsi="Arial" w:cs="Arial"/>
-                <w:kern w:val="0"/>
-                <w:lang w:eastAsia="es-CO"/>
-                <w14:ligatures w14:val="none"/>
-              </w:rPr>
-              <w:t>Error</w:t>
-            </w:r>
-          </w:p>
-        </w:tc>
-        <w:tc>
-          <w:tcPr>
-            <w:tcW w:w="1958" w:type="dxa"/>
+          </w:tcPr>
+          <w:p>
+            <w:pPr>
+              <w:spacing w:after="0" w:line="240" w:lineRule="auto"/>
+              <w:rPr>
+                <w:rFonts w:ascii="Arial" w:eastAsia="Times New Roman" w:hAnsi="Arial" w:cs="Arial"/>
+                <w:kern w:val="0"/>
+                <w:lang w:eastAsia="es-CO"/>
+                <w14:ligatures w14:val="none"/>
+              </w:rPr>
+            </w:pPr>
+          </w:p>
+        </w:tc>
+        <w:tc>
+          <w:tcPr>
+            <w:tcW w:w="2974" w:type="dxa"/>
+            <w:tcBorders>
+              <w:top w:val="single" w:sz="8" w:space="0" w:color="000000"/>
+              <w:left w:val="single" w:sz="8" w:space="0" w:color="000000"/>
+              <w:bottom w:val="single" w:sz="8" w:space="0" w:color="000000"/>
+              <w:right w:val="single" w:sz="8" w:space="0" w:color="000000"/>
+            </w:tcBorders>
+            <w:tcMar>
+              <w:top w:w="100" w:type="dxa"/>
+              <w:left w:w="100" w:type="dxa"/>
+              <w:bottom w:w="100" w:type="dxa"/>
+              <w:right w:w="100" w:type="dxa"/>
+            </w:tcMar>
+          </w:tcPr>
+          <w:p>
+            <w:pPr>
+              <w:spacing w:after="0" w:line="240" w:lineRule="auto"/>
+              <w:rPr>
+                <w:rFonts w:ascii="Arial" w:eastAsia="Times New Roman" w:hAnsi="Arial" w:cs="Arial"/>
+                <w:kern w:val="0"/>
+                <w:lang w:eastAsia="es-CO"/>
+                <w14:ligatures w14:val="none"/>
+              </w:rPr>
+            </w:pPr>
+            <w:r>
+              <w:rPr>
+                <w:rFonts w:ascii="Arial" w:eastAsia="Times New Roman" w:hAnsi="Arial" w:cs="Arial"/>
+                <w:kern w:val="0"/>
+                <w:lang w:eastAsia="es-CO"/>
+                <w14:ligatures w14:val="none"/>
+              </w:rPr>
+              <w:t xml:space="preserve">At least </w:t>
+            </w:r>
+            <w:r>
+              <w:rPr>
+                <w:rFonts w:ascii="Arial" w:eastAsia="Times New Roman" w:hAnsi="Arial" w:cs="Arial"/>
+                <w:kern w:val="0"/>
+                <w:lang w:eastAsia="es-CO"/>
+                <w14:ligatures w14:val="none"/>
+              </w:rPr>
+              <w:t>one department</w:t>
+            </w:r>
+          </w:p>
+        </w:tc>
+        <w:tc>
+          <w:tcPr>
+            <w:tcW w:w="1948" w:type="dxa"/>
             <w:tcBorders>
               <w:top w:val="single" w:sz="8" w:space="0" w:color="000000"/>
               <w:left w:val="single" w:sz="8" w:space="0" w:color="000000"/>
@@ -7743,35 +7883,63 @@
                 <w:lang w:eastAsia="es-CO"/>
                 <w14:ligatures w14:val="none"/>
               </w:rPr>
-              <w:t xml:space="preserve">A message stating there was an error of unknown cause that didn't allow </w:t>
-            </w:r>
-            <w:r>
-              <w:rPr>
-                <w:rFonts w:ascii="Arial" w:eastAsia="Times New Roman" w:hAnsi="Arial" w:cs="Arial"/>
-                <w:kern w:val="0"/>
-                <w:lang w:eastAsia="es-CO"/>
-                <w14:ligatures w14:val="none"/>
-              </w:rPr>
-              <w:t xml:space="preserve">the function to work </w:t>
-            </w:r>
-            <w:r>
-              <w:rPr>
-                <w:rFonts w:ascii="Arial" w:eastAsia="Times New Roman" w:hAnsi="Arial" w:cs="Arial"/>
-                <w:kern w:val="0"/>
-                <w:lang w:eastAsia="es-CO"/>
-                <w14:ligatures w14:val="none"/>
-              </w:rPr>
-              <w:lastRenderedPageBreak/>
-              <w:t xml:space="preserve">correctly </w:t>
-            </w:r>
-            <w:r>
-              <w:rPr>
-                <w:rFonts w:ascii="Arial" w:eastAsia="Times New Roman" w:hAnsi="Arial" w:cs="Arial"/>
-                <w:kern w:val="0"/>
-                <w:lang w:eastAsia="es-CO"/>
-                <w14:ligatures w14:val="none"/>
-              </w:rPr>
-              <w:t>will be printed.</w:t>
+              <w:t xml:space="preserve">A message stating that there should be at least one </w:t>
+            </w:r>
+            <w:r>
+              <w:rPr>
+                <w:rFonts w:ascii="Arial" w:eastAsia="Times New Roman" w:hAnsi="Arial" w:cs="Arial"/>
+                <w:kern w:val="0"/>
+                <w:lang w:eastAsia="es-CO"/>
+                <w14:ligatures w14:val="none"/>
+              </w:rPr>
+              <w:t>department</w:t>
+            </w:r>
+            <w:r>
+              <w:rPr>
+                <w:rFonts w:ascii="Arial" w:eastAsia="Times New Roman" w:hAnsi="Arial" w:cs="Arial"/>
+                <w:kern w:val="0"/>
+                <w:lang w:eastAsia="es-CO"/>
+                <w14:ligatures w14:val="none"/>
+              </w:rPr>
+              <w:t xml:space="preserve"> </w:t>
+            </w:r>
+            <w:proofErr w:type="gramStart"/>
+            <w:r>
+              <w:rPr>
+                <w:rFonts w:ascii="Arial" w:eastAsia="Times New Roman" w:hAnsi="Arial" w:cs="Arial"/>
+                <w:kern w:val="0"/>
+                <w:lang w:eastAsia="es-CO"/>
+                <w14:ligatures w14:val="none"/>
+              </w:rPr>
+              <w:t>in order to</w:t>
+            </w:r>
+            <w:proofErr w:type="gramEnd"/>
+            <w:r>
+              <w:rPr>
+                <w:rFonts w:ascii="Arial" w:eastAsia="Times New Roman" w:hAnsi="Arial" w:cs="Arial"/>
+                <w:kern w:val="0"/>
+                <w:lang w:eastAsia="es-CO"/>
+                <w14:ligatures w14:val="none"/>
+              </w:rPr>
+              <w:t xml:space="preserve"> assign a responsible </w:t>
+            </w:r>
+            <w:r>
+              <w:rPr>
+                <w:rFonts w:ascii="Arial" w:eastAsia="Times New Roman" w:hAnsi="Arial" w:cs="Arial"/>
+                <w:kern w:val="0"/>
+                <w:lang w:eastAsia="es-CO"/>
+                <w14:ligatures w14:val="none"/>
+              </w:rPr>
+              <w:t xml:space="preserve">area </w:t>
+            </w:r>
+            <w:r>
+              <w:rPr>
+                <w:rFonts w:ascii="Arial" w:eastAsia="Times New Roman" w:hAnsi="Arial" w:cs="Arial"/>
+                <w:kern w:val="0"/>
+                <w:lang w:eastAsia="es-CO"/>
+                <w14:ligatures w14:val="none"/>
+              </w:rPr>
+              <w:t>to a request will be shown.</w:t>
             </w:r>
           </w:p>
         </w:tc>
@@ -7804,44 +7972,44 @@
         </w:tc>
         <w:tc>
           <w:tcPr>
-            <w:tcW w:w="2488" w:type="dxa"/>
-            <w:tcBorders>
-              <w:top w:val="single" w:sz="8" w:space="0" w:color="000000"/>
-              <w:left w:val="single" w:sz="8" w:space="0" w:color="000000"/>
-              <w:bottom w:val="single" w:sz="8" w:space="0" w:color="000000"/>
-              <w:right w:val="single" w:sz="8" w:space="0" w:color="000000"/>
-            </w:tcBorders>
-            <w:tcMar>
-              <w:top w:w="100" w:type="dxa"/>
-              <w:left w:w="100" w:type="dxa"/>
-              <w:bottom w:w="100" w:type="dxa"/>
-              <w:right w:w="100" w:type="dxa"/>
-            </w:tcMar>
-          </w:tcPr>
-          <w:p>
-            <w:pPr>
-              <w:spacing w:after="0" w:line="240" w:lineRule="auto"/>
-              <w:rPr>
-                <w:rFonts w:ascii="Arial" w:eastAsia="Times New Roman" w:hAnsi="Arial" w:cs="Arial"/>
-                <w:kern w:val="0"/>
-                <w:lang w:eastAsia="es-CO"/>
-                <w14:ligatures w14:val="none"/>
-              </w:rPr>
-            </w:pPr>
-            <w:r>
-              <w:rPr>
-                <w:rFonts w:ascii="Arial" w:eastAsia="Times New Roman" w:hAnsi="Arial" w:cs="Arial"/>
-                <w:kern w:val="0"/>
-                <w:lang w:eastAsia="es-CO"/>
-                <w14:ligatures w14:val="none"/>
-              </w:rPr>
-              <w:t>Incomplete information</w:t>
-            </w:r>
-          </w:p>
-        </w:tc>
-        <w:tc>
-          <w:tcPr>
-            <w:tcW w:w="1958" w:type="dxa"/>
+            <w:tcW w:w="2974" w:type="dxa"/>
+            <w:tcBorders>
+              <w:top w:val="single" w:sz="8" w:space="0" w:color="000000"/>
+              <w:left w:val="single" w:sz="8" w:space="0" w:color="000000"/>
+              <w:bottom w:val="single" w:sz="8" w:space="0" w:color="000000"/>
+              <w:right w:val="single" w:sz="8" w:space="0" w:color="000000"/>
+            </w:tcBorders>
+            <w:tcMar>
+              <w:top w:w="100" w:type="dxa"/>
+              <w:left w:w="100" w:type="dxa"/>
+              <w:bottom w:w="100" w:type="dxa"/>
+              <w:right w:w="100" w:type="dxa"/>
+            </w:tcMar>
+          </w:tcPr>
+          <w:p>
+            <w:pPr>
+              <w:spacing w:after="0" w:line="240" w:lineRule="auto"/>
+              <w:rPr>
+                <w:rFonts w:ascii="Arial" w:eastAsia="Times New Roman" w:hAnsi="Arial" w:cs="Arial"/>
+                <w:kern w:val="0"/>
+                <w:lang w:eastAsia="es-CO"/>
+                <w14:ligatures w14:val="none"/>
+              </w:rPr>
+            </w:pPr>
+            <w:r>
+              <w:rPr>
+                <w:rFonts w:ascii="Arial" w:eastAsia="Times New Roman" w:hAnsi="Arial" w:cs="Arial"/>
+                <w:kern w:val="0"/>
+                <w:lang w:eastAsia="es-CO"/>
+                <w14:ligatures w14:val="none"/>
+              </w:rPr>
+              <w:t>Duplicate request</w:t>
+            </w:r>
+          </w:p>
+        </w:tc>
+        <w:tc>
+          <w:tcPr>
+            <w:tcW w:w="1948" w:type="dxa"/>
             <w:tcBorders>
               <w:top w:val="single" w:sz="8" w:space="0" w:color="000000"/>
               <w:left w:val="single" w:sz="8" w:space="0" w:color="000000"/>
@@ -7909,7 +8077,7 @@
                 <w:lang w:eastAsia="es-CO"/>
                 <w14:ligatures w14:val="none"/>
               </w:rPr>
-              <w:t>A message stating that not all the mandatory fields where filled will be printed.</w:t>
+              <w:t xml:space="preserve">A message showing that that a request with that subject had already been registered previously by that collaborator will pop up. </w:t>
             </w:r>
           </w:p>
         </w:tc>
@@ -7924,26 +8092,321 @@
             <w:vMerge/>
             <w:tcBorders>
               <w:left w:val="single" w:sz="8" w:space="0" w:color="000000"/>
-              <w:bottom w:val="single" w:sz="8" w:space="0" w:color="000000"/>
               <w:right w:val="single" w:sz="8" w:space="0" w:color="000000"/>
             </w:tcBorders>
             <w:vAlign w:val="center"/>
-          </w:tcPr>
-          <w:p>
-            <w:pPr>
-              <w:spacing w:after="0" w:line="240" w:lineRule="auto"/>
-              <w:rPr>
-                <w:rFonts w:ascii="Arial" w:eastAsia="Times New Roman" w:hAnsi="Arial" w:cs="Arial"/>
-                <w:kern w:val="0"/>
-                <w:lang w:eastAsia="es-CO"/>
-                <w14:ligatures w14:val="none"/>
-              </w:rPr>
-            </w:pPr>
-          </w:p>
-        </w:tc>
-        <w:tc>
-          <w:tcPr>
-            <w:tcW w:w="2488" w:type="dxa"/>
+            <w:hideMark/>
+          </w:tcPr>
+          <w:p>
+            <w:pPr>
+              <w:spacing w:after="0" w:line="240" w:lineRule="auto"/>
+              <w:rPr>
+                <w:rFonts w:ascii="Arial" w:eastAsia="Times New Roman" w:hAnsi="Arial" w:cs="Arial"/>
+                <w:kern w:val="0"/>
+                <w:lang w:eastAsia="es-CO"/>
+                <w14:ligatures w14:val="none"/>
+              </w:rPr>
+            </w:pPr>
+          </w:p>
+        </w:tc>
+        <w:tc>
+          <w:tcPr>
+            <w:tcW w:w="2974" w:type="dxa"/>
+            <w:tcBorders>
+              <w:top w:val="single" w:sz="8" w:space="0" w:color="000000"/>
+              <w:left w:val="single" w:sz="8" w:space="0" w:color="000000"/>
+              <w:bottom w:val="single" w:sz="8" w:space="0" w:color="000000"/>
+              <w:right w:val="single" w:sz="8" w:space="0" w:color="000000"/>
+            </w:tcBorders>
+            <w:tcMar>
+              <w:top w:w="100" w:type="dxa"/>
+              <w:left w:w="100" w:type="dxa"/>
+              <w:bottom w:w="100" w:type="dxa"/>
+              <w:right w:w="100" w:type="dxa"/>
+            </w:tcMar>
+          </w:tcPr>
+          <w:p>
+            <w:pPr>
+              <w:spacing w:after="0" w:line="240" w:lineRule="auto"/>
+              <w:rPr>
+                <w:rFonts w:ascii="Arial" w:eastAsia="Times New Roman" w:hAnsi="Arial" w:cs="Arial"/>
+                <w:kern w:val="0"/>
+                <w:lang w:eastAsia="es-CO"/>
+                <w14:ligatures w14:val="none"/>
+              </w:rPr>
+            </w:pPr>
+            <w:r>
+              <w:rPr>
+                <w:rFonts w:ascii="Arial" w:eastAsia="Times New Roman" w:hAnsi="Arial" w:cs="Arial"/>
+                <w:kern w:val="0"/>
+                <w:lang w:eastAsia="es-CO"/>
+                <w14:ligatures w14:val="none"/>
+              </w:rPr>
+              <w:t>Error</w:t>
+            </w:r>
+          </w:p>
+        </w:tc>
+        <w:tc>
+          <w:tcPr>
+            <w:tcW w:w="1948" w:type="dxa"/>
+            <w:tcBorders>
+              <w:top w:val="single" w:sz="8" w:space="0" w:color="000000"/>
+              <w:left w:val="single" w:sz="8" w:space="0" w:color="000000"/>
+              <w:bottom w:val="single" w:sz="8" w:space="0" w:color="000000"/>
+              <w:right w:val="single" w:sz="8" w:space="0" w:color="000000"/>
+            </w:tcBorders>
+            <w:tcMar>
+              <w:top w:w="100" w:type="dxa"/>
+              <w:left w:w="100" w:type="dxa"/>
+              <w:bottom w:w="100" w:type="dxa"/>
+              <w:right w:w="100" w:type="dxa"/>
+            </w:tcMar>
+          </w:tcPr>
+          <w:p>
+            <w:pPr>
+              <w:spacing w:after="0" w:line="240" w:lineRule="auto"/>
+              <w:rPr>
+                <w:rFonts w:ascii="Arial" w:eastAsia="Times New Roman" w:hAnsi="Arial" w:cs="Arial"/>
+                <w:kern w:val="0"/>
+                <w:lang w:eastAsia="es-CO"/>
+                <w14:ligatures w14:val="none"/>
+              </w:rPr>
+            </w:pPr>
+            <w:r>
+              <w:rPr>
+                <w:rFonts w:ascii="Arial" w:eastAsia="Times New Roman" w:hAnsi="Arial" w:cs="Arial"/>
+                <w:kern w:val="0"/>
+                <w:lang w:eastAsia="es-CO"/>
+                <w14:ligatures w14:val="none"/>
+              </w:rPr>
+              <w:t>String</w:t>
+            </w:r>
+          </w:p>
+        </w:tc>
+        <w:tc>
+          <w:tcPr>
+            <w:tcW w:w="0" w:type="auto"/>
+            <w:tcBorders>
+              <w:top w:val="single" w:sz="8" w:space="0" w:color="000000"/>
+              <w:left w:val="single" w:sz="8" w:space="0" w:color="000000"/>
+              <w:bottom w:val="single" w:sz="8" w:space="0" w:color="000000"/>
+              <w:right w:val="single" w:sz="8" w:space="0" w:color="000000"/>
+            </w:tcBorders>
+            <w:tcMar>
+              <w:top w:w="100" w:type="dxa"/>
+              <w:left w:w="100" w:type="dxa"/>
+              <w:bottom w:w="100" w:type="dxa"/>
+              <w:right w:w="100" w:type="dxa"/>
+            </w:tcMar>
+          </w:tcPr>
+          <w:p>
+            <w:pPr>
+              <w:spacing w:after="0" w:line="240" w:lineRule="auto"/>
+              <w:rPr>
+                <w:rFonts w:ascii="Arial" w:eastAsia="Times New Roman" w:hAnsi="Arial" w:cs="Arial"/>
+                <w:kern w:val="0"/>
+                <w:lang w:eastAsia="es-CO"/>
+                <w14:ligatures w14:val="none"/>
+              </w:rPr>
+            </w:pPr>
+            <w:r>
+              <w:rPr>
+                <w:rFonts w:ascii="Arial" w:eastAsia="Times New Roman" w:hAnsi="Arial" w:cs="Arial"/>
+                <w:kern w:val="0"/>
+                <w:lang w:eastAsia="es-CO"/>
+                <w14:ligatures w14:val="none"/>
+              </w:rPr>
+              <w:t xml:space="preserve">A message stating there was an error of unknown cause that didn't allow </w:t>
+            </w:r>
+            <w:r>
+              <w:rPr>
+                <w:rFonts w:ascii="Arial" w:eastAsia="Times New Roman" w:hAnsi="Arial" w:cs="Arial"/>
+                <w:kern w:val="0"/>
+                <w:lang w:eastAsia="es-CO"/>
+                <w14:ligatures w14:val="none"/>
+              </w:rPr>
+              <w:t xml:space="preserve">the function to work correctly </w:t>
+            </w:r>
+            <w:r>
+              <w:rPr>
+                <w:rFonts w:ascii="Arial" w:eastAsia="Times New Roman" w:hAnsi="Arial" w:cs="Arial"/>
+                <w:kern w:val="0"/>
+                <w:lang w:eastAsia="es-CO"/>
+                <w14:ligatures w14:val="none"/>
+              </w:rPr>
+              <w:t>will be printed.</w:t>
+            </w:r>
+          </w:p>
+        </w:tc>
+      </w:tr>
+      <w:tr>
+        <w:trPr>
+          <w:trHeight w:val="420"/>
+        </w:trPr>
+        <w:tc>
+          <w:tcPr>
+            <w:tcW w:w="0" w:type="auto"/>
+            <w:vMerge/>
+            <w:tcBorders>
+              <w:left w:val="single" w:sz="8" w:space="0" w:color="000000"/>
+              <w:right w:val="single" w:sz="8" w:space="0" w:color="000000"/>
+            </w:tcBorders>
+            <w:vAlign w:val="center"/>
+          </w:tcPr>
+          <w:p>
+            <w:pPr>
+              <w:spacing w:after="0" w:line="240" w:lineRule="auto"/>
+              <w:rPr>
+                <w:rFonts w:ascii="Arial" w:eastAsia="Times New Roman" w:hAnsi="Arial" w:cs="Arial"/>
+                <w:kern w:val="0"/>
+                <w:lang w:eastAsia="es-CO"/>
+                <w14:ligatures w14:val="none"/>
+              </w:rPr>
+            </w:pPr>
+          </w:p>
+        </w:tc>
+        <w:tc>
+          <w:tcPr>
+            <w:tcW w:w="2974" w:type="dxa"/>
+            <w:tcBorders>
+              <w:top w:val="single" w:sz="8" w:space="0" w:color="000000"/>
+              <w:left w:val="single" w:sz="8" w:space="0" w:color="000000"/>
+              <w:bottom w:val="single" w:sz="8" w:space="0" w:color="000000"/>
+              <w:right w:val="single" w:sz="8" w:space="0" w:color="000000"/>
+            </w:tcBorders>
+            <w:tcMar>
+              <w:top w:w="100" w:type="dxa"/>
+              <w:left w:w="100" w:type="dxa"/>
+              <w:bottom w:w="100" w:type="dxa"/>
+              <w:right w:w="100" w:type="dxa"/>
+            </w:tcMar>
+          </w:tcPr>
+          <w:p>
+            <w:pPr>
+              <w:spacing w:after="0" w:line="240" w:lineRule="auto"/>
+              <w:rPr>
+                <w:rFonts w:ascii="Arial" w:eastAsia="Times New Roman" w:hAnsi="Arial" w:cs="Arial"/>
+                <w:kern w:val="0"/>
+                <w:lang w:eastAsia="es-CO"/>
+                <w14:ligatures w14:val="none"/>
+              </w:rPr>
+            </w:pPr>
+            <w:r>
+              <w:rPr>
+                <w:rFonts w:ascii="Arial" w:eastAsia="Times New Roman" w:hAnsi="Arial" w:cs="Arial"/>
+                <w:kern w:val="0"/>
+                <w:lang w:eastAsia="es-CO"/>
+                <w14:ligatures w14:val="none"/>
+              </w:rPr>
+              <w:t>Incomplete information</w:t>
+            </w:r>
+          </w:p>
+        </w:tc>
+        <w:tc>
+          <w:tcPr>
+            <w:tcW w:w="1948" w:type="dxa"/>
+            <w:tcBorders>
+              <w:top w:val="single" w:sz="8" w:space="0" w:color="000000"/>
+              <w:left w:val="single" w:sz="8" w:space="0" w:color="000000"/>
+              <w:bottom w:val="single" w:sz="8" w:space="0" w:color="000000"/>
+              <w:right w:val="single" w:sz="8" w:space="0" w:color="000000"/>
+            </w:tcBorders>
+            <w:tcMar>
+              <w:top w:w="100" w:type="dxa"/>
+              <w:left w:w="100" w:type="dxa"/>
+              <w:bottom w:w="100" w:type="dxa"/>
+              <w:right w:w="100" w:type="dxa"/>
+            </w:tcMar>
+          </w:tcPr>
+          <w:p>
+            <w:pPr>
+              <w:spacing w:after="0" w:line="240" w:lineRule="auto"/>
+              <w:rPr>
+                <w:rFonts w:ascii="Arial" w:eastAsia="Times New Roman" w:hAnsi="Arial" w:cs="Arial"/>
+                <w:kern w:val="0"/>
+                <w:lang w:eastAsia="es-CO"/>
+                <w14:ligatures w14:val="none"/>
+              </w:rPr>
+            </w:pPr>
+            <w:r>
+              <w:rPr>
+                <w:rFonts w:ascii="Arial" w:eastAsia="Times New Roman" w:hAnsi="Arial" w:cs="Arial"/>
+                <w:kern w:val="0"/>
+                <w:lang w:eastAsia="es-CO"/>
+                <w14:ligatures w14:val="none"/>
+              </w:rPr>
+              <w:t>String</w:t>
+            </w:r>
+          </w:p>
+        </w:tc>
+        <w:tc>
+          <w:tcPr>
+            <w:tcW w:w="0" w:type="auto"/>
+            <w:tcBorders>
+              <w:top w:val="single" w:sz="8" w:space="0" w:color="000000"/>
+              <w:left w:val="single" w:sz="8" w:space="0" w:color="000000"/>
+              <w:bottom w:val="single" w:sz="8" w:space="0" w:color="000000"/>
+              <w:right w:val="single" w:sz="8" w:space="0" w:color="000000"/>
+            </w:tcBorders>
+            <w:tcMar>
+              <w:top w:w="100" w:type="dxa"/>
+              <w:left w:w="100" w:type="dxa"/>
+              <w:bottom w:w="100" w:type="dxa"/>
+              <w:right w:w="100" w:type="dxa"/>
+            </w:tcMar>
+          </w:tcPr>
+          <w:p>
+            <w:pPr>
+              <w:spacing w:after="0" w:line="240" w:lineRule="auto"/>
+              <w:rPr>
+                <w:rFonts w:ascii="Arial" w:eastAsia="Times New Roman" w:hAnsi="Arial" w:cs="Arial"/>
+                <w:kern w:val="0"/>
+                <w:lang w:eastAsia="es-CO"/>
+                <w14:ligatures w14:val="none"/>
+              </w:rPr>
+            </w:pPr>
+            <w:r>
+              <w:rPr>
+                <w:rFonts w:ascii="Arial" w:eastAsia="Times New Roman" w:hAnsi="Arial" w:cs="Arial"/>
+                <w:kern w:val="0"/>
+                <w:lang w:eastAsia="es-CO"/>
+                <w14:ligatures w14:val="none"/>
+              </w:rPr>
+              <w:t>A message stating that not all the mandatory fields where filled will be printed.</w:t>
+            </w:r>
+          </w:p>
+        </w:tc>
+      </w:tr>
+      <w:tr>
+        <w:trPr>
+          <w:trHeight w:val="420"/>
+        </w:trPr>
+        <w:tc>
+          <w:tcPr>
+            <w:tcW w:w="0" w:type="auto"/>
+            <w:vMerge/>
+            <w:tcBorders>
+              <w:left w:val="single" w:sz="8" w:space="0" w:color="000000"/>
+              <w:bottom w:val="single" w:sz="8" w:space="0" w:color="000000"/>
+              <w:right w:val="single" w:sz="8" w:space="0" w:color="000000"/>
+            </w:tcBorders>
+            <w:vAlign w:val="center"/>
+          </w:tcPr>
+          <w:p>
+            <w:pPr>
+              <w:spacing w:after="0" w:line="240" w:lineRule="auto"/>
+              <w:rPr>
+                <w:rFonts w:ascii="Arial" w:eastAsia="Times New Roman" w:hAnsi="Arial" w:cs="Arial"/>
+                <w:kern w:val="0"/>
+                <w:lang w:eastAsia="es-CO"/>
+                <w14:ligatures w14:val="none"/>
+              </w:rPr>
+            </w:pPr>
+          </w:p>
+        </w:tc>
+        <w:tc>
+          <w:tcPr>
+            <w:tcW w:w="2974" w:type="dxa"/>
             <w:tcBorders>
               <w:top w:val="single" w:sz="8" w:space="0" w:color="000000"/>
               <w:left w:val="single" w:sz="8" w:space="0" w:color="000000"/>
@@ -7980,7 +8443,7 @@
         </w:tc>
         <w:tc>
           <w:tcPr>
-            <w:tcW w:w="1958" w:type="dxa"/>
+            <w:tcW w:w="1948" w:type="dxa"/>
             <w:tcBorders>
               <w:top w:val="single" w:sz="8" w:space="0" w:color="000000"/>
               <w:left w:val="single" w:sz="8" w:space="0" w:color="000000"/>
@@ -8345,7 +8808,17 @@
                 <w:lang w:eastAsia="es-CO"/>
                 <w14:ligatures w14:val="none"/>
               </w:rPr>
-              <w:t>After the status change, a message confirms the successful update</w:t>
+              <w:t xml:space="preserve">After the status change, a message </w:t>
+            </w:r>
+            <w:r>
+              <w:rPr>
+                <w:rFonts w:ascii="Arial" w:eastAsia="Times New Roman" w:hAnsi="Arial" w:cs="Arial"/>
+                <w:kern w:val="0"/>
+                <w:lang w:eastAsia="es-CO"/>
+                <w14:ligatures w14:val="none"/>
+              </w:rPr>
+              <w:lastRenderedPageBreak/>
+              <w:t>confirms the successful update</w:t>
             </w:r>
             <w:r>
               <w:rPr>
@@ -8409,6 +8882,7 @@
                 <w:lang w:eastAsia="es-CO"/>
                 <w14:ligatures w14:val="none"/>
               </w:rPr>
+              <w:lastRenderedPageBreak/>
               <w:t>Inputs</w:t>
             </w:r>
           </w:p>
@@ -8989,7 +9463,6 @@
                 <w:lang w:eastAsia="es-CO"/>
                 <w14:ligatures w14:val="none"/>
               </w:rPr>
-              <w:lastRenderedPageBreak/>
               <w:t>Results or postcondition</w:t>
             </w:r>
           </w:p>
@@ -10251,17 +10724,7 @@
                 <w:lang w:eastAsia="es-CO"/>
                 <w14:ligatures w14:val="none"/>
               </w:rPr>
-              <w:t xml:space="preserve">project along with mandatory details, including the name of the associated accepted request, priority level, project leader, impacted community, and project type. Menus are </w:t>
-            </w:r>
-            <w:r>
-              <w:rPr>
-                <w:rFonts w:ascii="Arial" w:eastAsia="Times New Roman" w:hAnsi="Arial" w:cs="Arial"/>
-                <w:kern w:val="0"/>
-                <w:lang w:eastAsia="es-CO"/>
-                <w14:ligatures w14:val="none"/>
-              </w:rPr>
-              <w:lastRenderedPageBreak/>
-              <w:t>presented for selecting an accepted request, project leader (from preexisting collaborators), impacted community, and project type. If there's no accepted request or registered collaborator from the DTI, a message directs the user to enter the required information. In case of a duplicate project name, a "duplicate" message is displayed. Upon successful validation, the system g</w:t>
+              <w:t>project along with mandatory details, including the name of the associated accepted request, priority level, project leader, impacted community, and project type. Menus are presented for selecting an accepted request, project leader (from preexisting collaborators), impacted community, and project type. If there's no accepted request or registered collaborator from the DTI, a message directs the user to enter the required information. In case of a duplicate project name, a "duplicate" message is displayed. Upon successful validation, the system g</w:t>
             </w:r>
             <w:r>
               <w:rPr>
@@ -10343,7 +10806,6 @@
                 <w:lang w:eastAsia="es-CO"/>
                 <w14:ligatures w14:val="none"/>
               </w:rPr>
-              <w:lastRenderedPageBreak/>
               <w:t>Inputs</w:t>
             </w:r>
           </w:p>
@@ -10803,6 +11265,7 @@
                 <w:lang w:eastAsia="es-CO"/>
                 <w14:ligatures w14:val="none"/>
               </w:rPr>
+              <w:lastRenderedPageBreak/>
               <w:t>High</w:t>
             </w:r>
           </w:p>
@@ -11481,7 +11944,6 @@
                 <w:lang w:eastAsia="es-CO"/>
                 <w14:ligatures w14:val="none"/>
               </w:rPr>
-              <w:lastRenderedPageBreak/>
               <w:t>Mandatory</w:t>
             </w:r>
           </w:p>
@@ -11907,7 +12369,17 @@
                 <w:lang w:eastAsia="es-CO"/>
                 <w14:ligatures w14:val="none"/>
               </w:rPr>
-              <w:t xml:space="preserve">. For other general errors, incomplete information or invalid information, the appropriate error messages will be printed. </w:t>
+              <w:t xml:space="preserve">. For other general errors, incomplete </w:t>
+            </w:r>
+            <w:r>
+              <w:rPr>
+                <w:rFonts w:ascii="Arial" w:eastAsia="Times New Roman" w:hAnsi="Arial" w:cs="Arial"/>
+                <w:kern w:val="0"/>
+                <w:lang w:eastAsia="es-CO"/>
+                <w14:ligatures w14:val="none"/>
+              </w:rPr>
+              <w:lastRenderedPageBreak/>
+              <w:t xml:space="preserve">information or invalid information, the appropriate error messages will be printed. </w:t>
             </w:r>
           </w:p>
         </w:tc>
@@ -11953,6 +12425,7 @@
                 <w:lang w:eastAsia="es-CO"/>
                 <w14:ligatures w14:val="none"/>
               </w:rPr>
+              <w:lastRenderedPageBreak/>
               <w:t>Outputs</w:t>
             </w:r>
           </w:p>
@@ -12850,17 +13323,7 @@
                 <w:lang w:eastAsia="es-CO"/>
                 <w14:ligatures w14:val="none"/>
               </w:rPr>
-              <w:t xml:space="preserve">A message stating there was an error of unknown cause </w:t>
-            </w:r>
-            <w:r>
-              <w:rPr>
-                <w:rFonts w:ascii="Arial" w:eastAsia="Times New Roman" w:hAnsi="Arial" w:cs="Arial"/>
-                <w:kern w:val="0"/>
-                <w:lang w:eastAsia="es-CO"/>
-                <w14:ligatures w14:val="none"/>
-              </w:rPr>
-              <w:lastRenderedPageBreak/>
-              <w:t xml:space="preserve">that didn't allow </w:t>
+              <w:t xml:space="preserve">A message stating there was an error of unknown cause that didn't allow </w:t>
             </w:r>
             <w:r>
               <w:rPr>
@@ -13353,7 +13816,17 @@
                 <w:lang w:eastAsia="es-CO"/>
                 <w14:ligatures w14:val="none"/>
               </w:rPr>
-              <w:t>he system lets users input a new Transformation/Improvement project, needing details like the associated accepted request name, priority level, project leader, and process code. Menus help pick an accepted request and project leader. If there's none, it asks to enter them. If the project name already exists, it warns about duplicates. After validation, the system creates a unique project ID, registration date (same as entry), and estimated closure date (Urgent = 5 days, High = 10 days, Medium = 30 days, Low = 60 days). Errors or missing info trigger appropriate messages.</w:t>
+              <w:t xml:space="preserve">he system lets users input a new Transformation/Improvement project, needing details like the associated accepted request name, priority level, project leader, and process code. Menus help pick an accepted request and project leader. If there's none, it asks to enter them. If the project name already exists, it warns about duplicates. After validation, the system creates a unique project ID, registration date (same as entry), and estimated closure </w:t>
+            </w:r>
+            <w:r>
+              <w:rPr>
+                <w:rFonts w:ascii="Arial" w:eastAsia="Times New Roman" w:hAnsi="Arial" w:cs="Arial"/>
+                <w:kern w:val="0"/>
+                <w:lang w:eastAsia="es-CO"/>
+                <w14:ligatures w14:val="none"/>
+              </w:rPr>
+              <w:lastRenderedPageBreak/>
+              <w:t>date (Urgent = 5 days, High = 10 days, Medium = 30 days, Low = 60 days). Errors or missing info trigger appropriate messages.</w:t>
             </w:r>
           </w:p>
         </w:tc>
@@ -13399,6 +13872,7 @@
                 <w:lang w:eastAsia="es-CO"/>
                 <w14:ligatures w14:val="none"/>
               </w:rPr>
+              <w:lastRenderedPageBreak/>
               <w:t>Inputs</w:t>
             </w:r>
           </w:p>
@@ -14574,7 +15048,17 @@
                 <w:lang w:eastAsia="es-CO"/>
                 <w14:ligatures w14:val="none"/>
               </w:rPr>
-              <w:t xml:space="preserve"> If there is not at least one accepted request or registered collaborator from the DTI a message will be printed telling the user to enter one of each. If the entered name for the project already exists a “duplicate” message will be printed. If all the filters are passed, the system will create a unique ID for the project, a registration date (the same day the registration happened), and an estimated date of closure (Urgent = 5 days, high = 10 days, medium = 30 days, low = 60 days). For other general errors, incomplete information or invalid information, the appropriate error messages will be printed.</w:t>
+              <w:t xml:space="preserve"> If there is not at least one accepted request or registered collaborator from the DTI a message will be printed telling the user to enter one of each. If the entered name </w:t>
+            </w:r>
+            <w:r>
+              <w:rPr>
+                <w:rFonts w:ascii="Arial" w:eastAsia="Times New Roman" w:hAnsi="Arial" w:cs="Arial"/>
+                <w:kern w:val="0"/>
+                <w:lang w:eastAsia="es-CO"/>
+                <w14:ligatures w14:val="none"/>
+              </w:rPr>
+              <w:lastRenderedPageBreak/>
+              <w:t>for the project already exists a “duplicate” message will be printed. If all the filters are passed, the system will create a unique ID for the project, a registration date (the same day the registration happened), and an estimated date of closure (Urgent = 5 days, high = 10 days, medium = 30 days, low = 60 days). For other general errors, incomplete information or invalid information, the appropriate error messages will be printed.</w:t>
             </w:r>
           </w:p>
         </w:tc>
@@ -14620,6 +15104,7 @@
                 <w:lang w:eastAsia="es-CO"/>
                 <w14:ligatures w14:val="none"/>
               </w:rPr>
+              <w:lastRenderedPageBreak/>
               <w:t>Outputs</w:t>
             </w:r>
           </w:p>
@@ -15240,17 +15725,7 @@
                 <w:lang w:eastAsia="es-CO"/>
                 <w14:ligatures w14:val="none"/>
               </w:rPr>
-              <w:t xml:space="preserve"> stating that there must be at least one collaborator from the Department of </w:t>
-            </w:r>
-            <w:r>
-              <w:rPr>
-                <w:rFonts w:ascii="Arial" w:eastAsia="Times New Roman" w:hAnsi="Arial" w:cs="Arial"/>
-                <w:kern w:val="0"/>
-                <w:lang w:eastAsia="es-CO"/>
-                <w14:ligatures w14:val="none"/>
-              </w:rPr>
-              <w:lastRenderedPageBreak/>
-              <w:t>Transformation and Improvement.</w:t>
+              <w:t xml:space="preserve"> stating that there must be at least one collaborator from the Department of Transformation and Improvement.</w:t>
             </w:r>
           </w:p>
         </w:tc>
@@ -15973,6 +16448,7 @@
                 <w:lang w:eastAsia="es-CO"/>
                 <w14:ligatures w14:val="none"/>
               </w:rPr>
+              <w:lastRenderedPageBreak/>
               <w:t>Summary:</w:t>
             </w:r>
           </w:p>
@@ -16386,7 +16862,6 @@
                 <w:lang w:eastAsia="es-CO"/>
                 <w14:ligatures w14:val="none"/>
               </w:rPr>
-              <w:lastRenderedPageBreak/>
               <w:t>Mandatory</w:t>
             </w:r>
           </w:p>
@@ -17037,7 +17512,17 @@
                 <w:lang w:eastAsia="es-CO"/>
                 <w14:ligatures w14:val="none"/>
               </w:rPr>
-              <w:t xml:space="preserve">A message stating that the project was closed </w:t>
+              <w:t xml:space="preserve">A message stating that the project was </w:t>
+            </w:r>
+            <w:r>
+              <w:rPr>
+                <w:rFonts w:ascii="Arial" w:eastAsia="Times New Roman" w:hAnsi="Arial" w:cs="Arial"/>
+                <w:kern w:val="0"/>
+                <w:lang w:eastAsia="es-CO"/>
+                <w14:ligatures w14:val="none"/>
+              </w:rPr>
+              <w:lastRenderedPageBreak/>
+              <w:t xml:space="preserve">closed </w:t>
             </w:r>
             <w:r>
               <w:rPr>
@@ -18009,7 +18494,17 @@
                 <w:lang w:eastAsia="es-CO"/>
                 <w14:ligatures w14:val="none"/>
               </w:rPr>
-              <w:t xml:space="preserve"> in DIT with a posterior date, an "empty date" message appears. The matrix includes collaborator names, project IDs, priorities, and estimated deadlines, with project lists per collaborator ordered not solely by priority. If no preregistered projects exist before selecting this option, an "at least one project" message is displayed. Any other errors prompt a general error message.</w:t>
+              <w:t xml:space="preserve"> in DIT with a posterior date, an "empty date" message appears. The matrix includes collaborator names, project IDs, priorities, and estimated deadlines, with project lists per collaborator ordered not solely by priority. If no preregistered projects exist before selecting this option, an "at least one project" </w:t>
+            </w:r>
+            <w:r>
+              <w:rPr>
+                <w:rFonts w:ascii="Arial" w:eastAsia="Times New Roman" w:hAnsi="Arial" w:cs="Arial"/>
+                <w:kern w:val="0"/>
+                <w:lang w:eastAsia="es-CO"/>
+                <w14:ligatures w14:val="none"/>
+              </w:rPr>
+              <w:lastRenderedPageBreak/>
+              <w:t>message is displayed. Any other errors prompt a general error message.</w:t>
             </w:r>
           </w:p>
         </w:tc>
@@ -18055,6 +18550,7 @@
                 <w:lang w:eastAsia="es-CO"/>
                 <w14:ligatures w14:val="none"/>
               </w:rPr>
+              <w:lastRenderedPageBreak/>
               <w:t>Inputs</w:t>
             </w:r>
           </w:p>
@@ -18512,17 +19008,7 @@
                 <w:lang w:eastAsia="es-CO"/>
                 <w14:ligatures w14:val="none"/>
               </w:rPr>
-              <w:t xml:space="preserve">If the entered query date doesn’t have at least 1 project for one collaborator in the DIT with </w:t>
-            </w:r>
-            <w:r>
-              <w:rPr>
-                <w:rFonts w:ascii="Arial" w:eastAsia="Times New Roman" w:hAnsi="Arial" w:cs="Arial"/>
-                <w:kern w:val="0"/>
-                <w:lang w:eastAsia="es-CO"/>
-                <w14:ligatures w14:val="none"/>
-              </w:rPr>
-              <w:lastRenderedPageBreak/>
-              <w:t>posterior date, a “empty date” message will be printed. The included information in the matrix</w:t>
+              <w:t>If the entered query date doesn’t have at least 1 project for one collaborator in the DIT with posterior date, a “empty date” message will be printed. The included information in the matrix</w:t>
             </w:r>
             <w:r>
               <w:rPr>
@@ -18604,7 +19090,6 @@
                 <w:lang w:eastAsia="es-CO"/>
                 <w14:ligatures w14:val="none"/>
               </w:rPr>
-              <w:lastRenderedPageBreak/>
               <w:t>Outputs</w:t>
             </w:r>
           </w:p>
@@ -19384,7 +19869,6 @@
                 <w:lang w:eastAsia="es-CO"/>
                 <w14:ligatures w14:val="none"/>
               </w:rPr>
-              <w:lastRenderedPageBreak/>
               <w:t>Identifier and Name:</w:t>
             </w:r>
           </w:p>
@@ -19847,6 +20331,7 @@
                 <w:lang w:eastAsia="es-CO"/>
                 <w14:ligatures w14:val="none"/>
               </w:rPr>
+              <w:lastRenderedPageBreak/>
               <w:t>Mandatory</w:t>
             </w:r>
           </w:p>
@@ -19893,6 +20378,7 @@
                 <w:lang w:eastAsia="es-CO"/>
                 <w14:ligatures w14:val="none"/>
               </w:rPr>
+              <w:lastRenderedPageBreak/>
               <w:t>Results or postcondition</w:t>
             </w:r>
           </w:p>
@@ -20884,7 +21370,17 @@
                 <w:lang w:eastAsia="es-CO"/>
                 <w14:ligatures w14:val="none"/>
               </w:rPr>
-              <w:t>A message stating that there are mistakes in the inputted information (don’t follow the conditions)</w:t>
+              <w:t xml:space="preserve">A message stating that there are mistakes in the inputted </w:t>
+            </w:r>
+            <w:r>
+              <w:rPr>
+                <w:rFonts w:ascii="Arial" w:eastAsia="Times New Roman" w:hAnsi="Arial" w:cs="Arial"/>
+                <w:kern w:val="0"/>
+                <w:lang w:eastAsia="es-CO"/>
+                <w14:ligatures w14:val="none"/>
+              </w:rPr>
+              <w:lastRenderedPageBreak/>
+              <w:t>information (don’t follow the conditions)</w:t>
             </w:r>
           </w:p>
         </w:tc>
@@ -21414,17 +21910,7 @@
                 <w:lang w:eastAsia="es-CO"/>
                 <w14:ligatures w14:val="none"/>
               </w:rPr>
-              <w:t xml:space="preserve">The user must select an int that represents </w:t>
-            </w:r>
-            <w:r>
-              <w:rPr>
-                <w:rFonts w:ascii="Arial" w:eastAsia="Times New Roman" w:hAnsi="Arial" w:cs="Arial"/>
-                <w:kern w:val="0"/>
-                <w:lang w:eastAsia="es-CO"/>
-                <w14:ligatures w14:val="none"/>
-              </w:rPr>
-              <w:lastRenderedPageBreak/>
-              <w:t xml:space="preserve">a collaborator from the DIT that was assigned at least one </w:t>
+              <w:t xml:space="preserve">The user must select an int that represents a collaborator from the DIT that was assigned at least one </w:t>
             </w:r>
             <w:r>
               <w:rPr>
@@ -21504,7 +21990,6 @@
                 <w:lang w:eastAsia="es-CO"/>
                 <w14:ligatures w14:val="none"/>
               </w:rPr>
-              <w:lastRenderedPageBreak/>
               <w:t>Results or postcondition</w:t>
             </w:r>
           </w:p>
@@ -22387,17 +22872,7 @@
                 <w:lang w:eastAsia="es-CO"/>
                 <w14:ligatures w14:val="none"/>
               </w:rPr>
-              <w:t xml:space="preserve">A message stating there was an error of unknown cause </w:t>
-            </w:r>
-            <w:r>
-              <w:rPr>
-                <w:rFonts w:ascii="Arial" w:eastAsia="Times New Roman" w:hAnsi="Arial" w:cs="Arial"/>
-                <w:kern w:val="0"/>
-                <w:lang w:eastAsia="es-CO"/>
-                <w14:ligatures w14:val="none"/>
-              </w:rPr>
-              <w:lastRenderedPageBreak/>
-              <w:t xml:space="preserve">that didn't allow </w:t>
+              <w:t xml:space="preserve">A message stating there was an error of unknown cause that didn't allow </w:t>
             </w:r>
             <w:r>
               <w:rPr>
@@ -22885,7 +23360,17 @@
                 <w:lang w:eastAsia="es-CO"/>
                 <w14:ligatures w14:val="none"/>
               </w:rPr>
-              <w:t>The program lets the user evaluate the efficiency of a Transformation/Improvement project by selecting one from the displayed list of closed projects. It calculates efficiency using the formula</w:t>
+              <w:t xml:space="preserve">The program lets the user evaluate the efficiency of a Transformation/Improvement project by selecting one from the </w:t>
+            </w:r>
+            <w:r>
+              <w:rPr>
+                <w:rFonts w:ascii="Arial" w:eastAsia="Times New Roman" w:hAnsi="Arial" w:cs="Arial"/>
+                <w:kern w:val="0"/>
+                <w:lang w:eastAsia="es-CO"/>
+                <w14:ligatures w14:val="none"/>
+              </w:rPr>
+              <w:lastRenderedPageBreak/>
+              <w:t>displayed list of closed projects. It calculates efficiency using the formula</w:t>
             </w:r>
             <w:r>
               <w:rPr>
@@ -23038,6 +23523,7 @@
                 <w:lang w:eastAsia="es-CO"/>
                 <w14:ligatures w14:val="none"/>
               </w:rPr>
+              <w:lastRenderedPageBreak/>
               <w:t>Inputs</w:t>
             </w:r>
           </w:p>
@@ -23376,7 +23862,6 @@
                 <w:lang w:eastAsia="es-CO"/>
                 <w14:ligatures w14:val="none"/>
               </w:rPr>
-              <w:lastRenderedPageBreak/>
               <w:t>Results or postcondition</w:t>
             </w:r>
           </w:p>
@@ -24601,17 +25086,7 @@
                 <w:lang w:eastAsia="es-CO"/>
                 <w14:ligatures w14:val="none"/>
               </w:rPr>
-              <w:t xml:space="preserve">A message stating that there are </w:t>
-            </w:r>
-            <w:r>
-              <w:rPr>
-                <w:rFonts w:ascii="Arial" w:eastAsia="Times New Roman" w:hAnsi="Arial" w:cs="Arial"/>
-                <w:kern w:val="0"/>
-                <w:lang w:eastAsia="es-CO"/>
-                <w14:ligatures w14:val="none"/>
-              </w:rPr>
-              <w:lastRenderedPageBreak/>
-              <w:t>mistakes in the inputted information (don’t follow the conditions)</w:t>
+              <w:t>A message stating that there are mistakes in the inputted information (don’t follow the conditions)</w:t>
             </w:r>
           </w:p>
         </w:tc>
@@ -25139,7 +25614,17 @@
                 <w:lang w:eastAsia="es-CO"/>
                 <w14:ligatures w14:val="none"/>
               </w:rPr>
-              <w:t>The user must select an option from the displayed list of requests which had their status changed to either rejected or accepted.</w:t>
+              <w:t xml:space="preserve">The user must select an option from the displayed list of requests which had their </w:t>
+            </w:r>
+            <w:r>
+              <w:rPr>
+                <w:rFonts w:ascii="Arial" w:eastAsia="Times New Roman" w:hAnsi="Arial" w:cs="Arial"/>
+                <w:kern w:val="0"/>
+                <w:lang w:eastAsia="es-CO"/>
+                <w14:ligatures w14:val="none"/>
+              </w:rPr>
+              <w:lastRenderedPageBreak/>
+              <w:t>status changed to either rejected or accepted.</w:t>
             </w:r>
           </w:p>
           <w:p>
@@ -25210,6 +25695,7 @@
                 <w:lang w:eastAsia="es-CO"/>
                 <w14:ligatures w14:val="none"/>
               </w:rPr>
+              <w:lastRenderedPageBreak/>
               <w:t>Results or postcondition</w:t>
             </w:r>
           </w:p>
@@ -26247,7 +26733,17 @@
                 <w:lang w:eastAsia="es-CO"/>
                 <w14:ligatures w14:val="none"/>
               </w:rPr>
-              <w:t>A message stating that not all the mandatory fields where filled will be printed.</w:t>
+              <w:t xml:space="preserve">A message stating that not all the </w:t>
+            </w:r>
+            <w:r>
+              <w:rPr>
+                <w:rFonts w:ascii="Arial" w:eastAsia="Times New Roman" w:hAnsi="Arial" w:cs="Arial"/>
+                <w:kern w:val="0"/>
+                <w:lang w:eastAsia="es-CO"/>
+                <w14:ligatures w14:val="none"/>
+              </w:rPr>
+              <w:lastRenderedPageBreak/>
+              <w:t>mandatory fields where filled will be printed.</w:t>
             </w:r>
           </w:p>
         </w:tc>
@@ -26671,7 +27167,6 @@
                 <w:lang w:eastAsia="es-CO"/>
                 <w14:ligatures w14:val="none"/>
               </w:rPr>
-              <w:lastRenderedPageBreak/>
               <w:t>Inputs</w:t>
             </w:r>
           </w:p>
@@ -27506,7 +28001,17 @@
                 <w:lang w:eastAsia="es-CO"/>
                 <w14:ligatures w14:val="none"/>
               </w:rPr>
-              <w:t>A message stating that there is not one registered project will be shown instead of counting.</w:t>
+              <w:t xml:space="preserve">A message stating that there is not one </w:t>
+            </w:r>
+            <w:r>
+              <w:rPr>
+                <w:rFonts w:ascii="Arial" w:eastAsia="Times New Roman" w:hAnsi="Arial" w:cs="Arial"/>
+                <w:kern w:val="0"/>
+                <w:lang w:eastAsia="es-CO"/>
+                <w14:ligatures w14:val="none"/>
+              </w:rPr>
+              <w:lastRenderedPageBreak/>
+              <w:t>registered project will be shown instead of counting.</w:t>
             </w:r>
           </w:p>
         </w:tc>
@@ -27728,7 +28233,6 @@
                 <w:lang w:eastAsia="es-CO"/>
                 <w14:ligatures w14:val="none"/>
               </w:rPr>
-              <w:lastRenderedPageBreak/>
               <w:t>Identifier and Name:</w:t>
             </w:r>
           </w:p>
@@ -28403,6 +28907,7 @@
                 <w:lang w:eastAsia="es-CO"/>
                 <w14:ligatures w14:val="none"/>
               </w:rPr>
+              <w:lastRenderedPageBreak/>
               <w:t>Outputs</w:t>
             </w:r>
           </w:p>
@@ -28969,17 +29474,7 @@
                 <w:lang w:eastAsia="es-CO"/>
                 <w14:ligatures w14:val="none"/>
               </w:rPr>
-              <w:t xml:space="preserve">A message showing that there must’ve been at least one </w:t>
-            </w:r>
-            <w:r>
-              <w:rPr>
-                <w:rFonts w:ascii="Arial" w:eastAsia="Times New Roman" w:hAnsi="Arial" w:cs="Arial"/>
-                <w:kern w:val="0"/>
-                <w:lang w:eastAsia="es-CO"/>
-                <w14:ligatures w14:val="none"/>
-              </w:rPr>
-              <w:lastRenderedPageBreak/>
-              <w:t>collaborator as assigned leader will be printed.</w:t>
+              <w:t>A message showing that there must’ve been at least one collaborator as assigned leader will be printed.</w:t>
             </w:r>
           </w:p>
         </w:tc>
@@ -29548,7 +30043,17 @@
                 <w:lang w:eastAsia="es-CO"/>
                 <w14:ligatures w14:val="none"/>
               </w:rPr>
-              <w:t>A message stating that there are mistakes in the inputted information (don’t follow the conditions)</w:t>
+              <w:t xml:space="preserve">A message stating that there are mistakes in </w:t>
+            </w:r>
+            <w:r>
+              <w:rPr>
+                <w:rFonts w:ascii="Arial" w:eastAsia="Times New Roman" w:hAnsi="Arial" w:cs="Arial"/>
+                <w:kern w:val="0"/>
+                <w:lang w:eastAsia="es-CO"/>
+                <w14:ligatures w14:val="none"/>
+              </w:rPr>
+              <w:lastRenderedPageBreak/>
+              <w:t>the inputted information (don’t follow the conditions)</w:t>
             </w:r>
           </w:p>
         </w:tc>
@@ -30941,17 +31446,7 @@
                 <w:lang w:eastAsia="es-CO"/>
                 <w14:ligatures w14:val="none"/>
               </w:rPr>
-              <w:t xml:space="preserve">the function to </w:t>
-            </w:r>
-            <w:r>
-              <w:rPr>
-                <w:rFonts w:ascii="Arial" w:eastAsia="Times New Roman" w:hAnsi="Arial" w:cs="Arial"/>
-                <w:kern w:val="0"/>
-                <w:lang w:eastAsia="es-CO"/>
-                <w14:ligatures w14:val="none"/>
-              </w:rPr>
-              <w:lastRenderedPageBreak/>
-              <w:t xml:space="preserve">work correctly </w:t>
+              <w:t xml:space="preserve">the function to work correctly </w:t>
             </w:r>
             <w:r>
               <w:rPr>
@@ -31469,6 +31964,7 @@
                 <w:lang w:eastAsia="es-CO"/>
                 <w14:ligatures w14:val="none"/>
               </w:rPr>
+              <w:lastRenderedPageBreak/>
               <w:t>Inputs</w:t>
             </w:r>
           </w:p>
@@ -32155,17 +32651,7 @@
                 <w:lang w:eastAsia="es-CO"/>
                 <w14:ligatures w14:val="none"/>
               </w:rPr>
-              <w:t xml:space="preserve">4 DTI collaborators were created and </w:t>
-            </w:r>
-            <w:r>
-              <w:rPr>
-                <w:rFonts w:ascii="Arial" w:eastAsia="Times New Roman" w:hAnsi="Arial" w:cs="Arial"/>
-                <w:kern w:val="0"/>
-                <w:lang w:eastAsia="es-CO"/>
-                <w14:ligatures w14:val="none"/>
-              </w:rPr>
-              <w:lastRenderedPageBreak/>
-              <w:t>registered successfully.</w:t>
+              <w:t>4 DTI collaborators were created and registered successfully.</w:t>
             </w:r>
           </w:p>
         </w:tc>

</xml_diff>

<commit_message>
Corrected the documentation to close a project. Javadoc is pending-
</commit_message>
<xml_diff>
--- a/docs/Problem Analysis Request Management.docx
+++ b/docs/Problem Analysis Request Management.docx
@@ -9234,16 +9234,7 @@
                 <w:lang w:eastAsia="es-CO"/>
                 <w14:ligatures w14:val="none"/>
               </w:rPr>
-              <w:t xml:space="preserve">The user must enter one of the numbers that is displayed representing one </w:t>
-            </w:r>
-            <w:r>
-              <w:rPr>
-                <w:rFonts w:ascii="Arial" w:eastAsia="Times New Roman" w:hAnsi="Arial" w:cs="Arial"/>
-                <w:kern w:val="0"/>
-                <w:lang w:eastAsia="es-CO"/>
-                <w14:ligatures w14:val="none"/>
-              </w:rPr>
-              <w:t>of the preregistered departments.</w:t>
+              <w:t>The user must enter one of the numbers that is displayed representing one of the preregistered departments.</w:t>
             </w:r>
           </w:p>
           <w:p>
@@ -9871,16 +9862,7 @@
                 <w:lang w:eastAsia="es-CO"/>
                 <w14:ligatures w14:val="none"/>
               </w:rPr>
-              <w:t>At the end,</w:t>
-            </w:r>
-            <w:r>
-              <w:rPr>
-                <w:rFonts w:ascii="Arial" w:eastAsia="Times New Roman" w:hAnsi="Arial" w:cs="Arial"/>
-                <w:kern w:val="0"/>
-                <w:lang w:eastAsia="es-CO"/>
-                <w14:ligatures w14:val="none"/>
-              </w:rPr>
-              <w:t xml:space="preserve"> a </w:t>
+              <w:t xml:space="preserve">At the end, a </w:t>
             </w:r>
             <w:r>
               <w:rPr>
@@ -9890,16 +9872,7 @@
                 <w14:ligatures w14:val="none"/>
               </w:rPr>
               <w:lastRenderedPageBreak/>
-              <w:t xml:space="preserve">message displaying that the status of a request has been changed successfully and it will save the date of assignation. </w:t>
-            </w:r>
-            <w:r>
-              <w:rPr>
-                <w:rFonts w:ascii="Arial" w:eastAsia="Times New Roman" w:hAnsi="Arial" w:cs="Arial"/>
-                <w:kern w:val="0"/>
-                <w:lang w:eastAsia="es-CO"/>
-                <w14:ligatures w14:val="none"/>
-              </w:rPr>
-              <w:t xml:space="preserve">If the pending request is approved, then the user must register one of the types of projects (explained further one). </w:t>
+              <w:t xml:space="preserve">message displaying that the status of a request has been changed successfully and it will save the date of assignation. If the pending request is approved, then the user must register one of the types of projects (explained further one). </w:t>
             </w:r>
             <w:r>
               <w:rPr>
@@ -16357,7 +16330,6 @@
                 <w:rFonts w:ascii="Arial" w:hAnsi="Arial" w:cs="Arial"/>
                 <w:sz w:val="22"/>
                 <w:szCs w:val="22"/>
-                <w:highlight w:val="yellow"/>
               </w:rPr>
               <w:t>Req#7: Close a project</w:t>
             </w:r>
@@ -16444,7 +16416,45 @@
                 <w:lang w:eastAsia="es-CO"/>
                 <w14:ligatures w14:val="none"/>
               </w:rPr>
-              <w:t xml:space="preserve">The system allows the user to close a project by selecting it from a menu that displays all the registered projects. If there are no registered projects, the system will prompt that there must be at least one project in order to close one. After the project is selected, the user must enter the date </w:t>
+              <w:t xml:space="preserve">The system allows the user to close a project by selecting it from a menu that displays all the registered projects. If there are no registered </w:t>
+            </w:r>
+            <w:r>
+              <w:rPr>
+                <w:rFonts w:ascii="Arial" w:eastAsia="Times New Roman" w:hAnsi="Arial" w:cs="Arial"/>
+                <w:kern w:val="0"/>
+                <w:lang w:eastAsia="es-CO"/>
+                <w14:ligatures w14:val="none"/>
+              </w:rPr>
+              <w:t xml:space="preserve">unclosed </w:t>
+            </w:r>
+            <w:r>
+              <w:rPr>
+                <w:rFonts w:ascii="Arial" w:eastAsia="Times New Roman" w:hAnsi="Arial" w:cs="Arial"/>
+                <w:kern w:val="0"/>
+                <w:lang w:eastAsia="es-CO"/>
+                <w14:ligatures w14:val="none"/>
+              </w:rPr>
+              <w:t xml:space="preserve">projects, the system will prompt that there must be at least one project </w:t>
+            </w:r>
+            <w:proofErr w:type="gramStart"/>
+            <w:r>
+              <w:rPr>
+                <w:rFonts w:ascii="Arial" w:eastAsia="Times New Roman" w:hAnsi="Arial" w:cs="Arial"/>
+                <w:kern w:val="0"/>
+                <w:lang w:eastAsia="es-CO"/>
+                <w14:ligatures w14:val="none"/>
+              </w:rPr>
+              <w:t>in order to</w:t>
+            </w:r>
+            <w:proofErr w:type="gramEnd"/>
+            <w:r>
+              <w:rPr>
+                <w:rFonts w:ascii="Arial" w:eastAsia="Times New Roman" w:hAnsi="Arial" w:cs="Arial"/>
+                <w:kern w:val="0"/>
+                <w:lang w:eastAsia="es-CO"/>
+                <w14:ligatures w14:val="none"/>
+              </w:rPr>
+              <w:t xml:space="preserve"> close one. After the project is selected, the user must enter the date </w:t>
             </w:r>
             <w:r>
               <w:rPr>
@@ -17105,7 +17115,45 @@
                 <w:lang w:eastAsia="es-CO"/>
                 <w14:ligatures w14:val="none"/>
               </w:rPr>
-              <w:t xml:space="preserve">The system allows the user to close a project by selecting it from a menu that displays all the registered projects. If there are no registered projects, the system will prompt that there must be at least one project in order to close one. </w:t>
+              <w:t xml:space="preserve">The system allows the user to close a project by selecting it from a menu that displays all the registered projects. If there are no registered </w:t>
+            </w:r>
+            <w:r>
+              <w:rPr>
+                <w:rFonts w:ascii="Arial" w:eastAsia="Times New Roman" w:hAnsi="Arial" w:cs="Arial"/>
+                <w:kern w:val="0"/>
+                <w:lang w:eastAsia="es-CO"/>
+                <w14:ligatures w14:val="none"/>
+              </w:rPr>
+              <w:t xml:space="preserve">unclosed </w:t>
+            </w:r>
+            <w:r>
+              <w:rPr>
+                <w:rFonts w:ascii="Arial" w:eastAsia="Times New Roman" w:hAnsi="Arial" w:cs="Arial"/>
+                <w:kern w:val="0"/>
+                <w:lang w:eastAsia="es-CO"/>
+                <w14:ligatures w14:val="none"/>
+              </w:rPr>
+              <w:t xml:space="preserve">projects, the system will prompt that there must be at least one project </w:t>
+            </w:r>
+            <w:proofErr w:type="gramStart"/>
+            <w:r>
+              <w:rPr>
+                <w:rFonts w:ascii="Arial" w:eastAsia="Times New Roman" w:hAnsi="Arial" w:cs="Arial"/>
+                <w:kern w:val="0"/>
+                <w:lang w:eastAsia="es-CO"/>
+                <w14:ligatures w14:val="none"/>
+              </w:rPr>
+              <w:t>in order to</w:t>
+            </w:r>
+            <w:proofErr w:type="gramEnd"/>
+            <w:r>
+              <w:rPr>
+                <w:rFonts w:ascii="Arial" w:eastAsia="Times New Roman" w:hAnsi="Arial" w:cs="Arial"/>
+                <w:kern w:val="0"/>
+                <w:lang w:eastAsia="es-CO"/>
+                <w14:ligatures w14:val="none"/>
+              </w:rPr>
+              <w:t xml:space="preserve"> close one. </w:t>
             </w:r>
             <w:r>
               <w:rPr>
@@ -17541,7 +17589,25 @@
                 <w:lang w:eastAsia="es-CO"/>
                 <w14:ligatures w14:val="none"/>
               </w:rPr>
-              <w:t>At least one project</w:t>
+              <w:t xml:space="preserve">At least one </w:t>
+            </w:r>
+            <w:r>
+              <w:rPr>
+                <w:rFonts w:ascii="Arial" w:eastAsia="Times New Roman" w:hAnsi="Arial" w:cs="Arial"/>
+                <w:kern w:val="0"/>
+                <w:lang w:eastAsia="es-CO"/>
+                <w14:ligatures w14:val="none"/>
+              </w:rPr>
+              <w:t xml:space="preserve">unclosed </w:t>
+            </w:r>
+            <w:r>
+              <w:rPr>
+                <w:rFonts w:ascii="Arial" w:eastAsia="Times New Roman" w:hAnsi="Arial" w:cs="Arial"/>
+                <w:kern w:val="0"/>
+                <w:lang w:eastAsia="es-CO"/>
+                <w14:ligatures w14:val="none"/>
+              </w:rPr>
+              <w:t>project</w:t>
             </w:r>
           </w:p>
         </w:tc>
@@ -17615,7 +17681,16 @@
                 <w:lang w:eastAsia="es-CO"/>
                 <w14:ligatures w14:val="none"/>
               </w:rPr>
-              <w:t>The system will print a message stating that there is not one project to close.</w:t>
+              <w:t>The system will print a message stating that there</w:t>
+            </w:r>
+            <w:r>
+              <w:rPr>
+                <w:rFonts w:ascii="Arial" w:eastAsia="Times New Roman" w:hAnsi="Arial" w:cs="Arial"/>
+                <w:kern w:val="0"/>
+                <w:lang w:eastAsia="es-CO"/>
+                <w14:ligatures w14:val="none"/>
+              </w:rPr>
+              <w:t xml:space="preserve"> needs to be at least one unclosed project so he can close one.</w:t>
             </w:r>
           </w:p>
         </w:tc>
@@ -18440,7 +18515,7 @@
                 <w:lang w:eastAsia="es-CO"/>
                 <w14:ligatures w14:val="none"/>
               </w:rPr>
-              <w:t xml:space="preserve"> in DIT with a posterior date, an "empty date" message appears. The matrix includes collaborator names, project IDs, priorities, and estimated deadlines, with project lists per collaborator ordered not solely by priority. If no preregistered </w:t>
+              <w:t xml:space="preserve"> in DIT with a posterior date, an "empty date" message appears. The matrix includes collaborator </w:t>
             </w:r>
             <w:r>
               <w:rPr>
@@ -18450,7 +18525,7 @@
                 <w14:ligatures w14:val="none"/>
               </w:rPr>
               <w:lastRenderedPageBreak/>
-              <w:t>projects exist before selecting this option, an "at least one project" message is displayed. Any other errors prompt a general error message.</w:t>
+              <w:t>names, project IDs, priorities, and estimated deadlines, with project lists per collaborator ordered not solely by priority. If no preregistered projects exist before selecting this option, an "at least one project" message is displayed. Any other errors prompt a general error message.</w:t>
             </w:r>
           </w:p>
         </w:tc>
@@ -19455,7 +19530,7 @@
                 <w:lang w:eastAsia="es-CO"/>
                 <w14:ligatures w14:val="none"/>
               </w:rPr>
-              <w:t xml:space="preserve"> show the project </w:t>
+              <w:t xml:space="preserve"> show </w:t>
             </w:r>
             <w:r>
               <w:rPr>
@@ -19465,7 +19540,7 @@
                 <w14:ligatures w14:val="none"/>
               </w:rPr>
               <w:lastRenderedPageBreak/>
-              <w:t>information in matrix form.</w:t>
+              <w:t>the project information in matrix form.</w:t>
             </w:r>
           </w:p>
         </w:tc>
@@ -20262,7 +20337,7 @@
                 <w:lang w:eastAsia="es-CO"/>
                 <w14:ligatures w14:val="none"/>
               </w:rPr>
-              <w:t xml:space="preserve">The user should enter the ID of a project that was shown from the project </w:t>
+              <w:t xml:space="preserve">The user should enter the ID of a project that was shown from </w:t>
             </w:r>
             <w:r>
               <w:rPr>
@@ -20272,7 +20347,7 @@
                 <w14:ligatures w14:val="none"/>
               </w:rPr>
               <w:lastRenderedPageBreak/>
-              <w:t>visualization matrix from REQ#8</w:t>
+              <w:t>the project visualization matrix from REQ#8</w:t>
             </w:r>
           </w:p>
           <w:p>

</xml_diff>

<commit_message>
Finished 5 requirements. Corrected all docs, regenerated the javadoc for the function to access the info of a project. Compiled the code again.
</commit_message>
<xml_diff>
--- a/docs/Problem Analysis Request Management.docx
+++ b/docs/Problem Analysis Request Management.docx
@@ -19938,8 +19938,26 @@
                 <w:rFonts w:ascii="Arial" w:hAnsi="Arial" w:cs="Arial"/>
                 <w:sz w:val="22"/>
                 <w:szCs w:val="22"/>
+                <w:highlight w:val="yellow"/>
               </w:rPr>
               <w:t>Req#9: Access the detailed information of a project.</w:t>
+            </w:r>
+            <w:r>
+              <w:rPr>
+                <w:rFonts w:ascii="Arial" w:hAnsi="Arial" w:cs="Arial"/>
+                <w:sz w:val="22"/>
+                <w:szCs w:val="22"/>
+              </w:rPr>
+              <w:t xml:space="preserve"> </w:t>
+            </w:r>
+            <w:r>
+              <w:rPr>
+                <w:rFonts w:ascii="Arial" w:hAnsi="Arial" w:cs="Arial"/>
+                <w:sz w:val="22"/>
+                <w:szCs w:val="22"/>
+                <w:highlight w:val="red"/>
+              </w:rPr>
+              <w:t>REVIEW AFTER MATRIX ADDITION.</w:t>
             </w:r>
           </w:p>
         </w:tc>

</xml_diff>

<commit_message>
Corrected requirement analysis for the function to display the matrix.
</commit_message>
<xml_diff>
--- a/docs/Problem Analysis Request Management.docx
+++ b/docs/Problem Analysis Request Management.docx
@@ -1,6 +1,6 @@
 
 <file path=word/document.xml><?xml version="1.0" encoding="utf-8"?>
-<w:document xmlns:wpc="http://schemas.microsoft.com/office/word/2010/wordprocessingCanvas" xmlns:cx="http://schemas.microsoft.com/office/drawing/2014/chartex" xmlns:cx1="http://schemas.microsoft.com/office/drawing/2015/9/8/chartex" xmlns:cx2="http://schemas.microsoft.com/office/drawing/2015/10/21/chartex" xmlns:cx3="http://schemas.microsoft.com/office/drawing/2016/5/9/chartex" xmlns:cx4="http://schemas.microsoft.com/office/drawing/2016/5/10/chartex" xmlns:cx5="http://schemas.microsoft.com/office/drawing/2016/5/11/chartex" xmlns:cx6="http://schemas.microsoft.com/office/drawing/2016/5/12/chartex" xmlns:cx7="http://schemas.microsoft.com/office/drawing/2016/5/13/chartex" xmlns:cx8="http://schemas.microsoft.com/office/drawing/2016/5/14/chartex" xmlns:mc="http://schemas.openxmlformats.org/markup-compatibility/2006" xmlns:aink="http://schemas.microsoft.com/office/drawing/2016/ink" xmlns:am3d="http://schemas.microsoft.com/office/drawing/2017/model3d" xmlns:o="urn:schemas-microsoft-com:office:office" xmlns:oel="http://schemas.microsoft.com/office/2019/extlst" xmlns:r="http://schemas.openxmlformats.org/officeDocument/2006/relationships" xmlns:m="http://schemas.openxmlformats.org/officeDocument/2006/math" xmlns:v="urn:schemas-microsoft-com:vml" xmlns:wp14="http://schemas.microsoft.com/office/word/2010/wordprocessingDrawing" xmlns:wp="http://schemas.openxmlformats.org/drawingml/2006/wordprocessingDrawing" xmlns:w10="urn:schemas-microsoft-com:office:word" xmlns:w="http://schemas.openxmlformats.org/wordprocessingml/2006/main" xmlns:w14="http://schemas.microsoft.com/office/word/2010/wordml" xmlns:w15="http://schemas.microsoft.com/office/word/2012/wordml" xmlns:w16cex="http://schemas.microsoft.com/office/word/2018/wordml/cex" xmlns:w16cid="http://schemas.microsoft.com/office/word/2016/wordml/cid" xmlns:w16="http://schemas.microsoft.com/office/word/2018/wordml" xmlns:w16du="http://schemas.microsoft.com/office/word/2023/wordml/word16du" xmlns:w16sdtdh="http://schemas.microsoft.com/office/word/2020/wordml/sdtdatahash" xmlns:w16se="http://schemas.microsoft.com/office/word/2015/wordml/symex" xmlns:wpg="http://schemas.microsoft.com/office/word/2010/wordprocessingGroup" xmlns:wpi="http://schemas.microsoft.com/office/word/2010/wordprocessingInk" xmlns:wne="http://schemas.microsoft.com/office/word/2006/wordml" xmlns:wps="http://schemas.microsoft.com/office/word/2010/wordprocessingShape" mc:Ignorable="w14 w15 w16se w16cid w16 w16cex w16sdtdh w16du wp14">
+<w:document xmlns:wpc="http://schemas.microsoft.com/office/word/2010/wordprocessingCanvas" xmlns:cx="http://schemas.microsoft.com/office/drawing/2014/chartex" xmlns:mc="http://schemas.openxmlformats.org/markup-compatibility/2006" xmlns:o="urn:schemas-microsoft-com:office:office" xmlns:r="http://schemas.openxmlformats.org/officeDocument/2006/relationships" xmlns:m="http://schemas.openxmlformats.org/officeDocument/2006/math" xmlns:v="urn:schemas-microsoft-com:vml" xmlns:wp14="http://schemas.microsoft.com/office/word/2010/wordprocessingDrawing" xmlns:wp="http://schemas.openxmlformats.org/drawingml/2006/wordprocessingDrawing" xmlns:w10="urn:schemas-microsoft-com:office:word" xmlns:w="http://schemas.openxmlformats.org/wordprocessingml/2006/main" xmlns:w14="http://schemas.microsoft.com/office/word/2010/wordml" xmlns:w15="http://schemas.microsoft.com/office/word/2012/wordml" xmlns:w16se="http://schemas.microsoft.com/office/word/2015/wordml/symex" xmlns:wpg="http://schemas.microsoft.com/office/word/2010/wordprocessingGroup" xmlns:wpi="http://schemas.microsoft.com/office/word/2010/wordprocessingInk" xmlns:wne="http://schemas.microsoft.com/office/word/2006/wordml" xmlns:wps="http://schemas.microsoft.com/office/word/2010/wordprocessingShape" mc:Ignorable="w14 w15 w16se wp14">
   <w:body>
     <w:p>
       <w:pPr>
@@ -121,7 +121,7 @@
           </w:tcPr>
           <w:p>
             <w:pPr>
-              <w:pStyle w:val="ListParagraph"/>
+              <w:pStyle w:val="Prrafodelista"/>
               <w:numPr>
                 <w:ilvl w:val="0"/>
                 <w:numId w:val="1"/>
@@ -144,29 +144,7 @@
                 <w:lang w:eastAsia="es-CO"/>
                 <w14:ligatures w14:val="none"/>
               </w:rPr>
-              <w:t xml:space="preserve">The coordinator of the Department of Transformation and Improvement from Universidad </w:t>
-            </w:r>
-            <w:proofErr w:type="spellStart"/>
-            <w:r>
-              <w:rPr>
-                <w:rFonts w:ascii="Arial" w:eastAsia="Times New Roman" w:hAnsi="Arial" w:cs="Arial"/>
-                <w:color w:val="000000"/>
-                <w:kern w:val="0"/>
-                <w:lang w:eastAsia="es-CO"/>
-                <w14:ligatures w14:val="none"/>
-              </w:rPr>
-              <w:t>Icesi</w:t>
-            </w:r>
-            <w:proofErr w:type="spellEnd"/>
-            <w:r>
-              <w:rPr>
-                <w:rFonts w:ascii="Arial" w:eastAsia="Times New Roman" w:hAnsi="Arial" w:cs="Arial"/>
-                <w:color w:val="000000"/>
-                <w:kern w:val="0"/>
-                <w:lang w:eastAsia="es-CO"/>
-                <w14:ligatures w14:val="none"/>
-              </w:rPr>
-              <w:t>.</w:t>
+              <w:t>The coordinator of the Department of Transformation and Improvement from Universidad Icesi.</w:t>
             </w:r>
           </w:p>
         </w:tc>
@@ -234,7 +212,7 @@
           </w:tcPr>
           <w:p>
             <w:pPr>
-              <w:pStyle w:val="ListParagraph"/>
+              <w:pStyle w:val="Prrafodelista"/>
               <w:numPr>
                 <w:ilvl w:val="0"/>
                 <w:numId w:val="1"/>
@@ -257,34 +235,12 @@
                 <w:lang w:eastAsia="es-CO"/>
                 <w14:ligatures w14:val="none"/>
               </w:rPr>
-              <w:t xml:space="preserve">Employees from the department of Transformation and Improvement in Universidad </w:t>
-            </w:r>
-            <w:proofErr w:type="spellStart"/>
-            <w:r>
-              <w:rPr>
-                <w:rFonts w:ascii="Arial" w:eastAsia="Times New Roman" w:hAnsi="Arial" w:cs="Arial"/>
-                <w:color w:val="000000"/>
-                <w:kern w:val="0"/>
-                <w:lang w:eastAsia="es-CO"/>
-                <w14:ligatures w14:val="none"/>
-              </w:rPr>
-              <w:t>Icesi</w:t>
-            </w:r>
-            <w:proofErr w:type="spellEnd"/>
-            <w:r>
-              <w:rPr>
-                <w:rFonts w:ascii="Arial" w:eastAsia="Times New Roman" w:hAnsi="Arial" w:cs="Arial"/>
-                <w:color w:val="000000"/>
-                <w:kern w:val="0"/>
-                <w:lang w:eastAsia="es-CO"/>
-                <w14:ligatures w14:val="none"/>
-              </w:rPr>
-              <w:t>.</w:t>
-            </w:r>
-          </w:p>
-          <w:p>
-            <w:pPr>
-              <w:pStyle w:val="ListParagraph"/>
+              <w:t>Employees from the department of Transformation and Improvement in Universidad Icesi.</w:t>
+            </w:r>
+          </w:p>
+          <w:p>
+            <w:pPr>
+              <w:pStyle w:val="Prrafodelista"/>
               <w:numPr>
                 <w:ilvl w:val="0"/>
                 <w:numId w:val="1"/>
@@ -307,29 +263,7 @@
                 <w:lang w:eastAsia="es-CO"/>
                 <w14:ligatures w14:val="none"/>
               </w:rPr>
-              <w:t xml:space="preserve">Representants of every other department inside Universidad </w:t>
-            </w:r>
-            <w:proofErr w:type="spellStart"/>
-            <w:r>
-              <w:rPr>
-                <w:rFonts w:ascii="Arial" w:eastAsia="Times New Roman" w:hAnsi="Arial" w:cs="Arial"/>
-                <w:color w:val="000000"/>
-                <w:kern w:val="0"/>
-                <w:lang w:eastAsia="es-CO"/>
-                <w14:ligatures w14:val="none"/>
-              </w:rPr>
-              <w:t>Icesi</w:t>
-            </w:r>
-            <w:proofErr w:type="spellEnd"/>
-            <w:r>
-              <w:rPr>
-                <w:rFonts w:ascii="Arial" w:eastAsia="Times New Roman" w:hAnsi="Arial" w:cs="Arial"/>
-                <w:color w:val="000000"/>
-                <w:kern w:val="0"/>
-                <w:lang w:eastAsia="es-CO"/>
-                <w14:ligatures w14:val="none"/>
-              </w:rPr>
-              <w:t>.</w:t>
+              <w:t>Representants of every other department inside Universidad Icesi.</w:t>
             </w:r>
           </w:p>
         </w:tc>
@@ -424,18 +358,8 @@
                 <w:sz w:val="22"/>
                 <w:szCs w:val="22"/>
               </w:rPr>
-              <w:t xml:space="preserve">Register a collaborator from Universidad </w:t>
-            </w:r>
-            <w:proofErr w:type="spellStart"/>
-            <w:r>
-              <w:rPr>
-                <w:rFonts w:ascii="Arial" w:hAnsi="Arial" w:cs="Arial"/>
-                <w:sz w:val="22"/>
-                <w:szCs w:val="22"/>
-              </w:rPr>
-              <w:t>Icesi</w:t>
-            </w:r>
-            <w:proofErr w:type="spellEnd"/>
+              <w:t>Register a collaborator from Universidad Icesi</w:t>
+            </w:r>
           </w:p>
           <w:p>
             <w:pPr>
@@ -468,27 +392,7 @@
                 <w:sz w:val="22"/>
                 <w:szCs w:val="22"/>
               </w:rPr>
-              <w:t xml:space="preserve">department from Universidad </w:t>
-            </w:r>
-            <w:proofErr w:type="spellStart"/>
-            <w:r>
-              <w:rPr>
-                <w:rFonts w:ascii="Arial" w:hAnsi="Arial" w:cs="Arial"/>
-                <w:color w:val="000000"/>
-                <w:sz w:val="22"/>
-                <w:szCs w:val="22"/>
-              </w:rPr>
-              <w:t>Icesi</w:t>
-            </w:r>
-            <w:proofErr w:type="spellEnd"/>
-            <w:r>
-              <w:rPr>
-                <w:rFonts w:ascii="Arial" w:hAnsi="Arial" w:cs="Arial"/>
-                <w:color w:val="000000"/>
-                <w:sz w:val="22"/>
-                <w:szCs w:val="22"/>
-              </w:rPr>
-              <w:t>.</w:t>
+              <w:t>department from Universidad Icesi.</w:t>
             </w:r>
           </w:p>
           <w:p>
@@ -996,7 +900,7 @@
           </w:tcPr>
           <w:p>
             <w:pPr>
-              <w:pStyle w:val="ListParagraph"/>
+              <w:pStyle w:val="Prrafodelista"/>
               <w:numPr>
                 <w:ilvl w:val="0"/>
                 <w:numId w:val="1"/>
@@ -1019,29 +923,7 @@
                 <w:lang w:eastAsia="es-CO"/>
                 <w14:ligatures w14:val="none"/>
               </w:rPr>
-              <w:t xml:space="preserve">Universidad </w:t>
-            </w:r>
-            <w:proofErr w:type="spellStart"/>
-            <w:r>
-              <w:rPr>
-                <w:rFonts w:ascii="Arial" w:eastAsia="Times New Roman" w:hAnsi="Arial" w:cs="Arial"/>
-                <w:color w:val="000000"/>
-                <w:kern w:val="0"/>
-                <w:lang w:eastAsia="es-CO"/>
-                <w14:ligatures w14:val="none"/>
-              </w:rPr>
-              <w:t>Icesi</w:t>
-            </w:r>
-            <w:proofErr w:type="spellEnd"/>
-            <w:r>
-              <w:rPr>
-                <w:rFonts w:ascii="Arial" w:eastAsia="Times New Roman" w:hAnsi="Arial" w:cs="Arial"/>
-                <w:color w:val="000000"/>
-                <w:kern w:val="0"/>
-                <w:lang w:eastAsia="es-CO"/>
-                <w14:ligatures w14:val="none"/>
-              </w:rPr>
-              <w:t xml:space="preserve"> has an appointed Department of Transformation and Improvement which focuses on receiving </w:t>
+              <w:t xml:space="preserve">Universidad Icesi has an appointed Department of Transformation and Improvement which focuses on receiving </w:t>
             </w:r>
             <w:r>
               <w:rPr>
@@ -1087,7 +969,7 @@
           </w:p>
           <w:p>
             <w:pPr>
-              <w:pStyle w:val="ListParagraph"/>
+              <w:pStyle w:val="Prrafodelista"/>
               <w:numPr>
                 <w:ilvl w:val="0"/>
                 <w:numId w:val="1"/>
@@ -1110,9 +992,8 @@
                 <w:lang w:eastAsia="es-CO"/>
                 <w14:ligatures w14:val="none"/>
               </w:rPr>
-              <w:t xml:space="preserve">The coordinator of the Department of Transformation and Improvement wants his employees (and the rest of collaborators in the university) to utilize the program to manage all the information regarding requests, projects, and statistics. A collaborator should be able </w:t>
-            </w:r>
-            <w:proofErr w:type="spellStart"/>
+              <w:t xml:space="preserve">The coordinator of the Department of Transformation and Improvement wants his employees (and the rest of collaborators in the university) to utilize the program to manage all the information regarding requests, projects, and statistics. A collaborator should be able do register a request and a worker from the Department should be able to change the status request, make a project, close the project, and some other functionalities. The program should also allow the users to </w:t>
+            </w:r>
             <w:r>
               <w:rPr>
                 <w:rFonts w:ascii="Arial" w:eastAsia="Times New Roman" w:hAnsi="Arial" w:cs="Arial"/>
@@ -1121,33 +1002,12 @@
                 <w:lang w:eastAsia="es-CO"/>
                 <w14:ligatures w14:val="none"/>
               </w:rPr>
-              <w:t>do</w:t>
-            </w:r>
-            <w:proofErr w:type="spellEnd"/>
-            <w:r>
-              <w:rPr>
-                <w:rFonts w:ascii="Arial" w:eastAsia="Times New Roman" w:hAnsi="Arial" w:cs="Arial"/>
-                <w:color w:val="000000"/>
-                <w:kern w:val="0"/>
-                <w:lang w:eastAsia="es-CO"/>
-                <w14:ligatures w14:val="none"/>
-              </w:rPr>
-              <w:t xml:space="preserve"> register a request and a worker from the Department should be able to change the status request, make a project, close the project, and some other functionalities. The program should also allow the users to </w:t>
-            </w:r>
-            <w:r>
-              <w:rPr>
-                <w:rFonts w:ascii="Arial" w:eastAsia="Times New Roman" w:hAnsi="Arial" w:cs="Arial"/>
-                <w:color w:val="000000"/>
-                <w:kern w:val="0"/>
-                <w:lang w:eastAsia="es-CO"/>
-                <w14:ligatures w14:val="none"/>
-              </w:rPr>
               <w:t>check efficiency indicators regarding requests, projects or collaborators enrolled inside the Department of Transformation and Improvement.</w:t>
             </w:r>
           </w:p>
           <w:p>
             <w:pPr>
-              <w:pStyle w:val="ListParagraph"/>
+              <w:pStyle w:val="Prrafodelista"/>
               <w:numPr>
                 <w:ilvl w:val="0"/>
                 <w:numId w:val="1"/>
@@ -1240,7 +1100,7 @@
           </w:tcPr>
           <w:p>
             <w:pPr>
-              <w:pStyle w:val="ListParagraph"/>
+              <w:pStyle w:val="Prrafodelista"/>
               <w:numPr>
                 <w:ilvl w:val="0"/>
                 <w:numId w:val="1"/>
@@ -1268,7 +1128,7 @@
           </w:p>
           <w:p>
             <w:pPr>
-              <w:pStyle w:val="ListParagraph"/>
+              <w:pStyle w:val="Prrafodelista"/>
               <w:numPr>
                 <w:ilvl w:val="0"/>
                 <w:numId w:val="1"/>
@@ -1296,7 +1156,7 @@
           </w:p>
           <w:p>
             <w:pPr>
-              <w:pStyle w:val="ListParagraph"/>
+              <w:pStyle w:val="Prrafodelista"/>
               <w:numPr>
                 <w:ilvl w:val="0"/>
                 <w:numId w:val="1"/>
@@ -1473,29 +1333,7 @@
                 <w:lang w:eastAsia="es-CO"/>
                 <w14:ligatures w14:val="none"/>
               </w:rPr>
-              <w:t xml:space="preserve">Register a collaborator from Universidad </w:t>
-            </w:r>
-            <w:proofErr w:type="spellStart"/>
-            <w:r>
-              <w:rPr>
-                <w:rFonts w:ascii="Arial" w:eastAsia="Times New Roman" w:hAnsi="Arial" w:cs="Arial"/>
-                <w:color w:val="000000"/>
-                <w:kern w:val="0"/>
-                <w:lang w:eastAsia="es-CO"/>
-                <w14:ligatures w14:val="none"/>
-              </w:rPr>
-              <w:t>Icesi</w:t>
-            </w:r>
-            <w:proofErr w:type="spellEnd"/>
-            <w:r>
-              <w:rPr>
-                <w:rFonts w:ascii="Arial" w:eastAsia="Times New Roman" w:hAnsi="Arial" w:cs="Arial"/>
-                <w:color w:val="000000"/>
-                <w:kern w:val="0"/>
-                <w:lang w:eastAsia="es-CO"/>
-                <w14:ligatures w14:val="none"/>
-              </w:rPr>
-              <w:t>.</w:t>
+              <w:t>Register a collaborator from Universidad Icesi.</w:t>
             </w:r>
           </w:p>
         </w:tc>
@@ -1928,7 +1766,7 @@
           </w:tcPr>
           <w:p>
             <w:pPr>
-              <w:pStyle w:val="ListParagraph"/>
+              <w:pStyle w:val="Prrafodelista"/>
               <w:numPr>
                 <w:ilvl w:val="0"/>
                 <w:numId w:val="5"/>
@@ -1953,7 +1791,7 @@
           </w:p>
           <w:p>
             <w:pPr>
-              <w:pStyle w:val="ListParagraph"/>
+              <w:pStyle w:val="Prrafodelista"/>
               <w:numPr>
                 <w:ilvl w:val="1"/>
                 <w:numId w:val="5"/>
@@ -1978,7 +1816,7 @@
           </w:p>
           <w:p>
             <w:pPr>
-              <w:pStyle w:val="ListParagraph"/>
+              <w:pStyle w:val="Prrafodelista"/>
               <w:numPr>
                 <w:ilvl w:val="1"/>
                 <w:numId w:val="5"/>
@@ -2003,7 +1841,7 @@
           </w:p>
           <w:p>
             <w:pPr>
-              <w:pStyle w:val="ListParagraph"/>
+              <w:pStyle w:val="Prrafodelista"/>
               <w:numPr>
                 <w:ilvl w:val="0"/>
                 <w:numId w:val="5"/>
@@ -2147,7 +1985,7 @@
           </w:tcPr>
           <w:p>
             <w:pPr>
-              <w:pStyle w:val="ListParagraph"/>
+              <w:pStyle w:val="Prrafodelista"/>
               <w:numPr>
                 <w:ilvl w:val="0"/>
                 <w:numId w:val="5"/>
@@ -2289,7 +2127,7 @@
           </w:tcPr>
           <w:p>
             <w:pPr>
-              <w:pStyle w:val="ListParagraph"/>
+              <w:pStyle w:val="Prrafodelista"/>
               <w:numPr>
                 <w:ilvl w:val="0"/>
                 <w:numId w:val="5"/>
@@ -2431,7 +2269,7 @@
           </w:tcPr>
           <w:p>
             <w:pPr>
-              <w:pStyle w:val="ListParagraph"/>
+              <w:pStyle w:val="Prrafodelista"/>
               <w:numPr>
                 <w:ilvl w:val="0"/>
                 <w:numId w:val="5"/>
@@ -2573,7 +2411,7 @@
           </w:tcPr>
           <w:p>
             <w:pPr>
-              <w:pStyle w:val="ListParagraph"/>
+              <w:pStyle w:val="Prrafodelista"/>
               <w:numPr>
                 <w:ilvl w:val="0"/>
                 <w:numId w:val="5"/>
@@ -3681,19 +3519,8 @@
                 <w:sz w:val="22"/>
                 <w:szCs w:val="22"/>
               </w:rPr>
-              <w:t xml:space="preserve">partment from Universidad </w:t>
-            </w:r>
-            <w:proofErr w:type="spellStart"/>
-            <w:r>
-              <w:rPr>
-                <w:rFonts w:ascii="Arial" w:hAnsi="Arial" w:cs="Arial"/>
-                <w:color w:val="000000"/>
-                <w:sz w:val="22"/>
-                <w:szCs w:val="22"/>
-              </w:rPr>
-              <w:t>Icesi</w:t>
-            </w:r>
-            <w:proofErr w:type="spellEnd"/>
+              <w:t>partment from Universidad Icesi</w:t>
+            </w:r>
           </w:p>
         </w:tc>
       </w:tr>
@@ -4205,7 +4032,7 @@
           </w:tcPr>
           <w:p>
             <w:pPr>
-              <w:pStyle w:val="ListParagraph"/>
+              <w:pStyle w:val="Prrafodelista"/>
               <w:numPr>
                 <w:ilvl w:val="0"/>
                 <w:numId w:val="2"/>
@@ -4347,7 +4174,7 @@
           </w:tcPr>
           <w:p>
             <w:pPr>
-              <w:pStyle w:val="ListParagraph"/>
+              <w:pStyle w:val="Prrafodelista"/>
               <w:numPr>
                 <w:ilvl w:val="0"/>
                 <w:numId w:val="2"/>
@@ -4400,7 +4227,7 @@
           </w:p>
           <w:p>
             <w:pPr>
-              <w:pStyle w:val="ListParagraph"/>
+              <w:pStyle w:val="Prrafodelista"/>
               <w:numPr>
                 <w:ilvl w:val="0"/>
                 <w:numId w:val="2"/>
@@ -4542,7 +4369,7 @@
           </w:tcPr>
           <w:p>
             <w:pPr>
-              <w:pStyle w:val="ListParagraph"/>
+              <w:pStyle w:val="Prrafodelista"/>
               <w:numPr>
                 <w:ilvl w:val="0"/>
                 <w:numId w:val="2"/>
@@ -4684,7 +4511,7 @@
           </w:tcPr>
           <w:p>
             <w:pPr>
-              <w:pStyle w:val="ListParagraph"/>
+              <w:pStyle w:val="Prrafodelista"/>
               <w:numPr>
                 <w:ilvl w:val="0"/>
                 <w:numId w:val="2"/>
@@ -6568,7 +6395,7 @@
           </w:tcPr>
           <w:p>
             <w:pPr>
-              <w:pStyle w:val="ListParagraph"/>
+              <w:pStyle w:val="Prrafodelista"/>
               <w:numPr>
                 <w:ilvl w:val="0"/>
                 <w:numId w:val="2"/>
@@ -6710,7 +6537,7 @@
           </w:tcPr>
           <w:p>
             <w:pPr>
-              <w:pStyle w:val="ListParagraph"/>
+              <w:pStyle w:val="Prrafodelista"/>
               <w:numPr>
                 <w:ilvl w:val="0"/>
                 <w:numId w:val="2"/>
@@ -6852,7 +6679,7 @@
           </w:tcPr>
           <w:p>
             <w:pPr>
-              <w:pStyle w:val="ListParagraph"/>
+              <w:pStyle w:val="Prrafodelista"/>
               <w:numPr>
                 <w:ilvl w:val="0"/>
                 <w:numId w:val="2"/>
@@ -6905,7 +6732,7 @@
           </w:p>
           <w:p>
             <w:pPr>
-              <w:pStyle w:val="ListParagraph"/>
+              <w:pStyle w:val="Prrafodelista"/>
               <w:numPr>
                 <w:ilvl w:val="0"/>
                 <w:numId w:val="2"/>
@@ -7047,7 +6874,7 @@
           </w:tcPr>
           <w:p>
             <w:pPr>
-              <w:pStyle w:val="ListParagraph"/>
+              <w:pStyle w:val="Prrafodelista"/>
               <w:numPr>
                 <w:ilvl w:val="0"/>
                 <w:numId w:val="2"/>
@@ -7072,7 +6899,7 @@
           </w:p>
           <w:p>
             <w:pPr>
-              <w:pStyle w:val="ListParagraph"/>
+              <w:pStyle w:val="Prrafodelista"/>
               <w:numPr>
                 <w:ilvl w:val="0"/>
                 <w:numId w:val="2"/>
@@ -7176,27 +7003,7 @@
                 <w:lang w:eastAsia="es-CO"/>
                 <w14:ligatures w14:val="none"/>
               </w:rPr>
-              <w:t>The program will register a new request done by a collaborator taking the subject, description, the collaborator, and department (selected from two small menus displaying the names and ids of the preregistered collaborators and departments). If there is not at least one collaborator an “at least one collaborator” message will be shown. Likewise, if there isn’t at least one preregistered department an “at least one department” message will be printed. Afterwards, the subject will be used to check if there is any other request with the same topic inside the projects done by that collaborator. If both filters are passed, the new request will be created with a date of registration (which will be the one the system provides at the time of registration</w:t>
-            </w:r>
-            <w:proofErr w:type="gramStart"/>
-            <w:r>
-              <w:rPr>
-                <w:rFonts w:ascii="Arial" w:eastAsia="Times New Roman" w:hAnsi="Arial" w:cs="Arial"/>
-                <w:kern w:val="0"/>
-                <w:lang w:eastAsia="es-CO"/>
-                <w14:ligatures w14:val="none"/>
-              </w:rPr>
-              <w:t>)</w:t>
-            </w:r>
-            <w:proofErr w:type="gramEnd"/>
-            <w:r>
-              <w:rPr>
-                <w:rFonts w:ascii="Arial" w:eastAsia="Times New Roman" w:hAnsi="Arial" w:cs="Arial"/>
-                <w:kern w:val="0"/>
-                <w:lang w:eastAsia="es-CO"/>
-                <w14:ligatures w14:val="none"/>
-              </w:rPr>
-              <w:t xml:space="preserve"> and it sets its status to “pending”. If there any other errors that have to do with invalid or incomplete information or any other general error, the system will display an appropriate message.</w:t>
+              <w:t>The program will register a new request done by a collaborator taking the subject, description, the collaborator, and department (selected from two small menus displaying the names and ids of the preregistered collaborators and departments). If there is not at least one collaborator an “at least one collaborator” message will be shown. Likewise, if there isn’t at least one preregistered department an “at least one department” message will be printed. Afterwards, the subject will be used to check if there is any other request with the same topic inside the projects done by that collaborator. If both filters are passed, the new request will be created with a date of registration (which will be the one the system provides at the time of registration) and it sets its status to “pending”. If there any other errors that have to do with invalid or incomplete information or any other general error, the system will display an appropriate message.</w:t>
             </w:r>
           </w:p>
         </w:tc>
@@ -7688,27 +7495,7 @@
                 <w:lang w:eastAsia="es-CO"/>
                 <w14:ligatures w14:val="none"/>
               </w:rPr>
-              <w:t xml:space="preserve">A message stating that there should be at least one collaborator </w:t>
-            </w:r>
-            <w:proofErr w:type="gramStart"/>
-            <w:r>
-              <w:rPr>
-                <w:rFonts w:ascii="Arial" w:eastAsia="Times New Roman" w:hAnsi="Arial" w:cs="Arial"/>
-                <w:kern w:val="0"/>
-                <w:lang w:eastAsia="es-CO"/>
-                <w14:ligatures w14:val="none"/>
-              </w:rPr>
-              <w:t>in order to</w:t>
-            </w:r>
-            <w:proofErr w:type="gramEnd"/>
-            <w:r>
-              <w:rPr>
-                <w:rFonts w:ascii="Arial" w:eastAsia="Times New Roman" w:hAnsi="Arial" w:cs="Arial"/>
-                <w:kern w:val="0"/>
-                <w:lang w:eastAsia="es-CO"/>
-                <w14:ligatures w14:val="none"/>
-              </w:rPr>
-              <w:t xml:space="preserve"> assign a responsible collaborator to a </w:t>
+              <w:t xml:space="preserve">A message stating that there should be at least one collaborator in order to assign a responsible collaborator to a </w:t>
             </w:r>
             <w:r>
               <w:rPr>
@@ -7856,27 +7643,7 @@
                 <w:lang w:eastAsia="es-CO"/>
                 <w14:ligatures w14:val="none"/>
               </w:rPr>
-              <w:t xml:space="preserve">A message stating that there should be at least one department </w:t>
-            </w:r>
-            <w:proofErr w:type="gramStart"/>
-            <w:r>
-              <w:rPr>
-                <w:rFonts w:ascii="Arial" w:eastAsia="Times New Roman" w:hAnsi="Arial" w:cs="Arial"/>
-                <w:kern w:val="0"/>
-                <w:lang w:eastAsia="es-CO"/>
-                <w14:ligatures w14:val="none"/>
-              </w:rPr>
-              <w:t>in order to</w:t>
-            </w:r>
-            <w:proofErr w:type="gramEnd"/>
-            <w:r>
-              <w:rPr>
-                <w:rFonts w:ascii="Arial" w:eastAsia="Times New Roman" w:hAnsi="Arial" w:cs="Arial"/>
-                <w:kern w:val="0"/>
-                <w:lang w:eastAsia="es-CO"/>
-                <w14:ligatures w14:val="none"/>
-              </w:rPr>
-              <w:t xml:space="preserve"> assign a responsible area to a request will be shown.</w:t>
+              <w:t>A message stating that there should be at least one department in order to assign a responsible area to a request will be shown.</w:t>
             </w:r>
           </w:p>
         </w:tc>
@@ -9214,7 +8981,7 @@
           </w:tcPr>
           <w:p>
             <w:pPr>
-              <w:pStyle w:val="ListParagraph"/>
+              <w:pStyle w:val="Prrafodelista"/>
               <w:numPr>
                 <w:ilvl w:val="0"/>
                 <w:numId w:val="2"/>
@@ -9239,7 +9006,7 @@
           </w:p>
           <w:p>
             <w:pPr>
-              <w:pStyle w:val="ListParagraph"/>
+              <w:pStyle w:val="Prrafodelista"/>
               <w:numPr>
                 <w:ilvl w:val="0"/>
                 <w:numId w:val="2"/>
@@ -9392,7 +9159,7 @@
           </w:tcPr>
           <w:p>
             <w:pPr>
-              <w:pStyle w:val="ListParagraph"/>
+              <w:pStyle w:val="Prrafodelista"/>
               <w:numPr>
                 <w:ilvl w:val="0"/>
                 <w:numId w:val="2"/>
@@ -9435,7 +9202,7 @@
           </w:p>
           <w:p>
             <w:pPr>
-              <w:pStyle w:val="ListParagraph"/>
+              <w:pStyle w:val="Prrafodelista"/>
               <w:numPr>
                 <w:ilvl w:val="0"/>
                 <w:numId w:val="2"/>
@@ -9577,7 +9344,7 @@
           </w:tcPr>
           <w:p>
             <w:pPr>
-              <w:pStyle w:val="ListParagraph"/>
+              <w:pStyle w:val="Prrafodelista"/>
               <w:numPr>
                 <w:ilvl w:val="0"/>
                 <w:numId w:val="2"/>
@@ -9602,7 +9369,7 @@
           </w:p>
           <w:p>
             <w:pPr>
-              <w:pStyle w:val="ListParagraph"/>
+              <w:pStyle w:val="Prrafodelista"/>
               <w:numPr>
                 <w:ilvl w:val="1"/>
                 <w:numId w:val="2"/>
@@ -9627,7 +9394,7 @@
           </w:p>
           <w:p>
             <w:pPr>
-              <w:pStyle w:val="ListParagraph"/>
+              <w:pStyle w:val="Prrafodelista"/>
               <w:numPr>
                 <w:ilvl w:val="1"/>
                 <w:numId w:val="2"/>
@@ -9652,7 +9419,7 @@
           </w:p>
           <w:p>
             <w:pPr>
-              <w:pStyle w:val="ListParagraph"/>
+              <w:pStyle w:val="Prrafodelista"/>
               <w:numPr>
                 <w:ilvl w:val="1"/>
                 <w:numId w:val="2"/>
@@ -9677,7 +9444,7 @@
           </w:p>
           <w:p>
             <w:pPr>
-              <w:pStyle w:val="ListParagraph"/>
+              <w:pStyle w:val="Prrafodelista"/>
               <w:numPr>
                 <w:ilvl w:val="0"/>
                 <w:numId w:val="2"/>
@@ -11779,7 +11546,7 @@
           </w:tcPr>
           <w:p>
             <w:pPr>
-              <w:pStyle w:val="ListParagraph"/>
+              <w:pStyle w:val="Prrafodelista"/>
               <w:numPr>
                 <w:ilvl w:val="0"/>
                 <w:numId w:val="2"/>
@@ -11804,7 +11571,7 @@
           </w:p>
           <w:p>
             <w:pPr>
-              <w:pStyle w:val="ListParagraph"/>
+              <w:pStyle w:val="Prrafodelista"/>
               <w:numPr>
                 <w:ilvl w:val="1"/>
                 <w:numId w:val="2"/>
@@ -11829,7 +11596,7 @@
           </w:p>
           <w:p>
             <w:pPr>
-              <w:pStyle w:val="ListParagraph"/>
+              <w:pStyle w:val="Prrafodelista"/>
               <w:numPr>
                 <w:ilvl w:val="1"/>
                 <w:numId w:val="2"/>
@@ -11854,7 +11621,7 @@
           </w:p>
           <w:p>
             <w:pPr>
-              <w:pStyle w:val="ListParagraph"/>
+              <w:pStyle w:val="Prrafodelista"/>
               <w:numPr>
                 <w:ilvl w:val="1"/>
                 <w:numId w:val="2"/>
@@ -11879,7 +11646,7 @@
           </w:p>
           <w:p>
             <w:pPr>
-              <w:pStyle w:val="ListParagraph"/>
+              <w:pStyle w:val="Prrafodelista"/>
               <w:numPr>
                 <w:ilvl w:val="1"/>
                 <w:numId w:val="2"/>
@@ -11904,7 +11671,7 @@
           </w:p>
           <w:p>
             <w:pPr>
-              <w:pStyle w:val="ListParagraph"/>
+              <w:pStyle w:val="Prrafodelista"/>
               <w:numPr>
                 <w:ilvl w:val="0"/>
                 <w:numId w:val="2"/>
@@ -12046,7 +11813,7 @@
           </w:tcPr>
           <w:p>
             <w:pPr>
-              <w:pStyle w:val="ListParagraph"/>
+              <w:pStyle w:val="Prrafodelista"/>
               <w:numPr>
                 <w:ilvl w:val="0"/>
                 <w:numId w:val="2"/>
@@ -12080,7 +11847,7 @@
           </w:p>
           <w:p>
             <w:pPr>
-              <w:pStyle w:val="ListParagraph"/>
+              <w:pStyle w:val="Prrafodelista"/>
               <w:numPr>
                 <w:ilvl w:val="0"/>
                 <w:numId w:val="2"/>
@@ -12222,7 +11989,7 @@
           </w:tcPr>
           <w:p>
             <w:pPr>
-              <w:pStyle w:val="ListParagraph"/>
+              <w:pStyle w:val="Prrafodelista"/>
               <w:numPr>
                 <w:ilvl w:val="0"/>
                 <w:numId w:val="2"/>
@@ -12364,7 +12131,7 @@
           </w:tcPr>
           <w:p>
             <w:pPr>
-              <w:pStyle w:val="ListParagraph"/>
+              <w:pStyle w:val="Prrafodelista"/>
               <w:numPr>
                 <w:ilvl w:val="0"/>
                 <w:numId w:val="2"/>
@@ -12407,7 +12174,7 @@
           </w:p>
           <w:p>
             <w:pPr>
-              <w:pStyle w:val="ListParagraph"/>
+              <w:pStyle w:val="Prrafodelista"/>
               <w:numPr>
                 <w:ilvl w:val="1"/>
                 <w:numId w:val="2"/>
@@ -12432,7 +12199,7 @@
           </w:p>
           <w:p>
             <w:pPr>
-              <w:pStyle w:val="ListParagraph"/>
+              <w:pStyle w:val="Prrafodelista"/>
               <w:numPr>
                 <w:ilvl w:val="1"/>
                 <w:numId w:val="2"/>
@@ -12457,7 +12224,7 @@
           </w:p>
           <w:p>
             <w:pPr>
-              <w:pStyle w:val="ListParagraph"/>
+              <w:pStyle w:val="Prrafodelista"/>
               <w:numPr>
                 <w:ilvl w:val="1"/>
                 <w:numId w:val="2"/>
@@ -12482,7 +12249,7 @@
           </w:p>
           <w:p>
             <w:pPr>
-              <w:pStyle w:val="ListParagraph"/>
+              <w:pStyle w:val="Prrafodelista"/>
               <w:numPr>
                 <w:ilvl w:val="0"/>
                 <w:numId w:val="2"/>
@@ -12624,7 +12391,7 @@
           </w:tcPr>
           <w:p>
             <w:pPr>
-              <w:pStyle w:val="ListParagraph"/>
+              <w:pStyle w:val="Prrafodelista"/>
               <w:numPr>
                 <w:ilvl w:val="0"/>
                 <w:numId w:val="2"/>
@@ -12649,7 +12416,7 @@
           </w:p>
           <w:p>
             <w:pPr>
-              <w:pStyle w:val="ListParagraph"/>
+              <w:pStyle w:val="Prrafodelista"/>
               <w:numPr>
                 <w:ilvl w:val="1"/>
                 <w:numId w:val="2"/>
@@ -12674,7 +12441,7 @@
           </w:p>
           <w:p>
             <w:pPr>
-              <w:pStyle w:val="ListParagraph"/>
+              <w:pStyle w:val="Prrafodelista"/>
               <w:numPr>
                 <w:ilvl w:val="1"/>
                 <w:numId w:val="2"/>
@@ -12699,7 +12466,7 @@
           </w:p>
           <w:p>
             <w:pPr>
-              <w:pStyle w:val="ListParagraph"/>
+              <w:pStyle w:val="Prrafodelista"/>
               <w:numPr>
                 <w:ilvl w:val="1"/>
                 <w:numId w:val="2"/>
@@ -12724,7 +12491,7 @@
           </w:p>
           <w:p>
             <w:pPr>
-              <w:pStyle w:val="ListParagraph"/>
+              <w:pStyle w:val="Prrafodelista"/>
               <w:numPr>
                 <w:ilvl w:val="0"/>
                 <w:numId w:val="2"/>
@@ -14371,7 +14138,7 @@
           </w:tcPr>
           <w:p>
             <w:pPr>
-              <w:pStyle w:val="ListParagraph"/>
+              <w:pStyle w:val="Prrafodelista"/>
               <w:numPr>
                 <w:ilvl w:val="0"/>
                 <w:numId w:val="2"/>
@@ -14396,7 +14163,7 @@
           </w:p>
           <w:p>
             <w:pPr>
-              <w:pStyle w:val="ListParagraph"/>
+              <w:pStyle w:val="Prrafodelista"/>
               <w:numPr>
                 <w:ilvl w:val="0"/>
                 <w:numId w:val="2"/>
@@ -14538,7 +14305,7 @@
           </w:tcPr>
           <w:p>
             <w:pPr>
-              <w:pStyle w:val="ListParagraph"/>
+              <w:pStyle w:val="Prrafodelista"/>
               <w:numPr>
                 <w:ilvl w:val="0"/>
                 <w:numId w:val="2"/>
@@ -14563,7 +14330,7 @@
           </w:p>
           <w:p>
             <w:pPr>
-              <w:pStyle w:val="ListParagraph"/>
+              <w:pStyle w:val="Prrafodelista"/>
               <w:numPr>
                 <w:ilvl w:val="1"/>
                 <w:numId w:val="2"/>
@@ -14588,7 +14355,7 @@
           </w:p>
           <w:p>
             <w:pPr>
-              <w:pStyle w:val="ListParagraph"/>
+              <w:pStyle w:val="Prrafodelista"/>
               <w:numPr>
                 <w:ilvl w:val="1"/>
                 <w:numId w:val="2"/>
@@ -14613,7 +14380,7 @@
           </w:p>
           <w:p>
             <w:pPr>
-              <w:pStyle w:val="ListParagraph"/>
+              <w:pStyle w:val="Prrafodelista"/>
               <w:numPr>
                 <w:ilvl w:val="1"/>
                 <w:numId w:val="2"/>
@@ -14638,7 +14405,7 @@
           </w:p>
           <w:p>
             <w:pPr>
-              <w:pStyle w:val="ListParagraph"/>
+              <w:pStyle w:val="Prrafodelista"/>
               <w:numPr>
                 <w:ilvl w:val="1"/>
                 <w:numId w:val="2"/>
@@ -14663,7 +14430,7 @@
           </w:p>
           <w:p>
             <w:pPr>
-              <w:pStyle w:val="ListParagraph"/>
+              <w:pStyle w:val="Prrafodelista"/>
               <w:numPr>
                 <w:ilvl w:val="0"/>
                 <w:numId w:val="2"/>
@@ -14805,7 +14572,7 @@
           </w:tcPr>
           <w:p>
             <w:pPr>
-              <w:pStyle w:val="ListParagraph"/>
+              <w:pStyle w:val="Prrafodelista"/>
               <w:numPr>
                 <w:ilvl w:val="0"/>
                 <w:numId w:val="2"/>
@@ -14830,7 +14597,7 @@
           </w:p>
           <w:p>
             <w:pPr>
-              <w:pStyle w:val="ListParagraph"/>
+              <w:pStyle w:val="Prrafodelista"/>
               <w:numPr>
                 <w:ilvl w:val="0"/>
                 <w:numId w:val="2"/>
@@ -14973,7 +14740,7 @@
           </w:tcPr>
           <w:p>
             <w:pPr>
-              <w:pStyle w:val="ListParagraph"/>
+              <w:pStyle w:val="Prrafodelista"/>
               <w:numPr>
                 <w:ilvl w:val="0"/>
                 <w:numId w:val="2"/>
@@ -15115,7 +14882,7 @@
           </w:tcPr>
           <w:p>
             <w:pPr>
-              <w:pStyle w:val="ListParagraph"/>
+              <w:pStyle w:val="Prrafodelista"/>
               <w:numPr>
                 <w:ilvl w:val="0"/>
                 <w:numId w:val="2"/>
@@ -16434,27 +16201,7 @@
                 <w:lang w:eastAsia="es-CO"/>
                 <w14:ligatures w14:val="none"/>
               </w:rPr>
-              <w:t xml:space="preserve">projects, the system will prompt that there must be at least one project </w:t>
-            </w:r>
-            <w:proofErr w:type="gramStart"/>
-            <w:r>
-              <w:rPr>
-                <w:rFonts w:ascii="Arial" w:eastAsia="Times New Roman" w:hAnsi="Arial" w:cs="Arial"/>
-                <w:kern w:val="0"/>
-                <w:lang w:eastAsia="es-CO"/>
-                <w14:ligatures w14:val="none"/>
-              </w:rPr>
-              <w:t>in order to</w:t>
-            </w:r>
-            <w:proofErr w:type="gramEnd"/>
-            <w:r>
-              <w:rPr>
-                <w:rFonts w:ascii="Arial" w:eastAsia="Times New Roman" w:hAnsi="Arial" w:cs="Arial"/>
-                <w:kern w:val="0"/>
-                <w:lang w:eastAsia="es-CO"/>
-                <w14:ligatures w14:val="none"/>
-              </w:rPr>
-              <w:t xml:space="preserve"> close one. After the project is selected, the user must enter the date </w:t>
+              <w:t xml:space="preserve">projects, the system will prompt that there must be at least one project in order to close one. After the project is selected, the user must enter the date </w:t>
             </w:r>
             <w:r>
               <w:rPr>
@@ -16783,7 +16530,7 @@
           </w:tcPr>
           <w:p>
             <w:pPr>
-              <w:pStyle w:val="ListParagraph"/>
+              <w:pStyle w:val="Prrafodelista"/>
               <w:numPr>
                 <w:ilvl w:val="0"/>
                 <w:numId w:val="2"/>
@@ -16808,7 +16555,7 @@
           </w:p>
           <w:p>
             <w:pPr>
-              <w:pStyle w:val="ListParagraph"/>
+              <w:pStyle w:val="Prrafodelista"/>
               <w:numPr>
                 <w:ilvl w:val="0"/>
                 <w:numId w:val="2"/>
@@ -16950,7 +16697,7 @@
           </w:tcPr>
           <w:p>
             <w:pPr>
-              <w:pStyle w:val="ListParagraph"/>
+              <w:pStyle w:val="Prrafodelista"/>
               <w:numPr>
                 <w:ilvl w:val="0"/>
                 <w:numId w:val="2"/>
@@ -16970,23 +16717,12 @@
                 <w:lang w:eastAsia="es-CO"/>
                 <w14:ligatures w14:val="none"/>
               </w:rPr>
-              <w:t>Dd-mm-</w:t>
-            </w:r>
-            <w:proofErr w:type="spellStart"/>
-            <w:r>
-              <w:rPr>
-                <w:rFonts w:ascii="Arial" w:eastAsia="Times New Roman" w:hAnsi="Arial" w:cs="Arial"/>
-                <w:kern w:val="0"/>
-                <w:lang w:eastAsia="es-CO"/>
-                <w14:ligatures w14:val="none"/>
-              </w:rPr>
-              <w:t>yyyy</w:t>
-            </w:r>
-            <w:proofErr w:type="spellEnd"/>
-          </w:p>
-          <w:p>
-            <w:pPr>
-              <w:pStyle w:val="ListParagraph"/>
+              <w:t>Dd-mm-yyyy</w:t>
+            </w:r>
+          </w:p>
+          <w:p>
+            <w:pPr>
+              <w:pStyle w:val="Prrafodelista"/>
               <w:numPr>
                 <w:ilvl w:val="0"/>
                 <w:numId w:val="2"/>
@@ -17011,7 +16747,7 @@
           </w:p>
           <w:p>
             <w:pPr>
-              <w:pStyle w:val="ListParagraph"/>
+              <w:pStyle w:val="Prrafodelista"/>
               <w:numPr>
                 <w:ilvl w:val="0"/>
                 <w:numId w:val="2"/>
@@ -17133,27 +16869,7 @@
                 <w:lang w:eastAsia="es-CO"/>
                 <w14:ligatures w14:val="none"/>
               </w:rPr>
-              <w:t xml:space="preserve">projects, the system will prompt that there must be at least one project </w:t>
-            </w:r>
-            <w:proofErr w:type="gramStart"/>
-            <w:r>
-              <w:rPr>
-                <w:rFonts w:ascii="Arial" w:eastAsia="Times New Roman" w:hAnsi="Arial" w:cs="Arial"/>
-                <w:kern w:val="0"/>
-                <w:lang w:eastAsia="es-CO"/>
-                <w14:ligatures w14:val="none"/>
-              </w:rPr>
-              <w:t>in order to</w:t>
-            </w:r>
-            <w:proofErr w:type="gramEnd"/>
-            <w:r>
-              <w:rPr>
-                <w:rFonts w:ascii="Arial" w:eastAsia="Times New Roman" w:hAnsi="Arial" w:cs="Arial"/>
-                <w:kern w:val="0"/>
-                <w:lang w:eastAsia="es-CO"/>
-                <w14:ligatures w14:val="none"/>
-              </w:rPr>
-              <w:t xml:space="preserve"> close one. </w:t>
+              <w:t xml:space="preserve">projects, the system will prompt that there must be at least one project in order to close one. </w:t>
             </w:r>
             <w:r>
               <w:rPr>
@@ -18365,7 +18081,6 @@
                 <w:rFonts w:ascii="Arial" w:hAnsi="Arial" w:cs="Arial"/>
                 <w:sz w:val="22"/>
                 <w:szCs w:val="22"/>
-                <w:highlight w:val="yellow"/>
               </w:rPr>
               <w:t xml:space="preserve">Req#8: Display the information of the </w:t>
             </w:r>
@@ -18374,7 +18089,6 @@
                 <w:rFonts w:ascii="Arial" w:hAnsi="Arial" w:cs="Arial"/>
                 <w:sz w:val="22"/>
                 <w:szCs w:val="22"/>
-                <w:highlight w:val="yellow"/>
               </w:rPr>
               <w:t xml:space="preserve">last 5 projects (based on query date) of each team member </w:t>
             </w:r>
@@ -18383,7 +18097,6 @@
                 <w:rFonts w:ascii="Arial" w:hAnsi="Arial" w:cs="Arial"/>
                 <w:sz w:val="22"/>
                 <w:szCs w:val="22"/>
-                <w:highlight w:val="yellow"/>
               </w:rPr>
               <w:t>in matrix form</w:t>
             </w:r>
@@ -18392,7 +18105,6 @@
                 <w:rFonts w:ascii="Arial" w:hAnsi="Arial" w:cs="Arial"/>
                 <w:sz w:val="22"/>
                 <w:szCs w:val="22"/>
-                <w:highlight w:val="yellow"/>
               </w:rPr>
               <w:t>.</w:t>
             </w:r>
@@ -18525,7 +18237,43 @@
                 <w14:ligatures w14:val="none"/>
               </w:rPr>
               <w:lastRenderedPageBreak/>
-              <w:t>names, project IDs, priorities, and estimated deadlines, with project lists per collaborator ordered not solely by priority. If no preregistered projects exist before selecting this option, an "at least one project" message is displayed. Any other errors prompt a general error message.</w:t>
+              <w:t>names, project IDs, priorities, and estimated deadlines, with project lists per collaborator ordered</w:t>
+            </w:r>
+            <w:r>
+              <w:rPr>
+                <w:rFonts w:ascii="Arial" w:eastAsia="Times New Roman" w:hAnsi="Arial" w:cs="Arial"/>
+                <w:kern w:val="0"/>
+                <w:lang w:eastAsia="es-CO"/>
+                <w14:ligatures w14:val="none"/>
+              </w:rPr>
+              <w:t xml:space="preserve"> by closeness to the query date and priority</w:t>
+            </w:r>
+            <w:r>
+              <w:rPr>
+                <w:rFonts w:ascii="Arial" w:eastAsia="Times New Roman" w:hAnsi="Arial" w:cs="Arial"/>
+                <w:kern w:val="0"/>
+                <w:lang w:eastAsia="es-CO"/>
+                <w14:ligatures w14:val="none"/>
+              </w:rPr>
+              <w:t>.</w:t>
+            </w:r>
+            <w:r>
+              <w:rPr>
+                <w:rFonts w:ascii="Arial" w:eastAsia="Times New Roman" w:hAnsi="Arial" w:cs="Arial"/>
+                <w:kern w:val="0"/>
+                <w:lang w:eastAsia="es-CO"/>
+                <w14:ligatures w14:val="none"/>
+              </w:rPr>
+              <w:t xml:space="preserve"> If a collaborator has less than 5 projects registered posterior to the query date, the matrix will still print the spaces for those projects making it explicit they aren’t any left.</w:t>
+            </w:r>
+            <w:r>
+              <w:rPr>
+                <w:rFonts w:ascii="Arial" w:eastAsia="Times New Roman" w:hAnsi="Arial" w:cs="Arial"/>
+                <w:kern w:val="0"/>
+                <w:lang w:eastAsia="es-CO"/>
+                <w14:ligatures w14:val="none"/>
+              </w:rPr>
+              <w:t xml:space="preserve"> If no preregistered projects exist before selecting this option, an "at least one project" message is displayed. Any other errors prompt a general error message.</w:t>
             </w:r>
           </w:p>
         </w:tc>
@@ -18599,6 +18347,7 @@
               <w:rPr>
                 <w:rFonts w:ascii="Arial" w:eastAsia="Times New Roman" w:hAnsi="Arial" w:cs="Arial"/>
                 <w:kern w:val="0"/>
+                <w:u w:val="single"/>
                 <w:lang w:eastAsia="es-CO"/>
                 <w14:ligatures w14:val="none"/>
               </w:rPr>
@@ -18819,7 +18568,7 @@
           </w:tcPr>
           <w:p>
             <w:pPr>
-              <w:pStyle w:val="ListParagraph"/>
+              <w:pStyle w:val="Prrafodelista"/>
               <w:numPr>
                 <w:ilvl w:val="0"/>
                 <w:numId w:val="2"/>
@@ -18839,23 +18588,12 @@
                 <w:lang w:eastAsia="es-CO"/>
                 <w14:ligatures w14:val="none"/>
               </w:rPr>
-              <w:t>Dd-mm-</w:t>
-            </w:r>
-            <w:proofErr w:type="spellStart"/>
-            <w:r>
-              <w:rPr>
-                <w:rFonts w:ascii="Arial" w:eastAsia="Times New Roman" w:hAnsi="Arial" w:cs="Arial"/>
-                <w:kern w:val="0"/>
-                <w:lang w:eastAsia="es-CO"/>
-                <w14:ligatures w14:val="none"/>
-              </w:rPr>
-              <w:t>yyyy</w:t>
-            </w:r>
-            <w:proofErr w:type="spellEnd"/>
-          </w:p>
-          <w:p>
-            <w:pPr>
-              <w:pStyle w:val="ListParagraph"/>
+              <w:t>Dd-mm-yyyy</w:t>
+            </w:r>
+          </w:p>
+          <w:p>
+            <w:pPr>
+              <w:pStyle w:val="Prrafodelista"/>
               <w:numPr>
                 <w:ilvl w:val="0"/>
                 <w:numId w:val="2"/>
@@ -18889,7 +18627,7 @@
           </w:p>
           <w:p>
             <w:pPr>
-              <w:pStyle w:val="ListParagraph"/>
+              <w:pStyle w:val="Prrafodelista"/>
               <w:numPr>
                 <w:ilvl w:val="0"/>
                 <w:numId w:val="2"/>
@@ -19029,6 +18767,15 @@
                 <w:lang w:eastAsia="es-CO"/>
                 <w14:ligatures w14:val="none"/>
               </w:rPr>
+              <w:t xml:space="preserve">If there is not at least one created project, an “at least one project” message will be shown. </w:t>
+            </w:r>
+            <w:r>
+              <w:rPr>
+                <w:rFonts w:ascii="Arial" w:eastAsia="Times New Roman" w:hAnsi="Arial" w:cs="Arial"/>
+                <w:kern w:val="0"/>
+                <w:lang w:eastAsia="es-CO"/>
+                <w14:ligatures w14:val="none"/>
+              </w:rPr>
               <w:t>If the entered query date doesn’t have at least 1 project for one collaborator in the DIT with posterior date, a “empty date” message will be printed. The included information in the matrix</w:t>
             </w:r>
             <w:r>
@@ -19056,16 +18803,81 @@
                 <w:lang w:eastAsia="es-CO"/>
                 <w14:ligatures w14:val="none"/>
               </w:rPr>
-              <w:t xml:space="preserve"> the priority and the estimated deadline. Additionally, the project list per collaborator must be ordered not only by priority. </w:t>
-            </w:r>
-            <w:r>
-              <w:rPr>
-                <w:rFonts w:ascii="Arial" w:eastAsia="Times New Roman" w:hAnsi="Arial" w:cs="Arial"/>
-                <w:kern w:val="0"/>
-                <w:lang w:eastAsia="es-CO"/>
-                <w14:ligatures w14:val="none"/>
-              </w:rPr>
-              <w:t>If there are no preregistered projects before selecting this option an “at least one project” message will be printed. If there is any other type of error, a general error message will be shown.</w:t>
+              <w:t xml:space="preserve"> the priority </w:t>
+            </w:r>
+            <w:r>
+              <w:rPr>
+                <w:rFonts w:ascii="Arial" w:eastAsia="Times New Roman" w:hAnsi="Arial" w:cs="Arial"/>
+                <w:kern w:val="0"/>
+                <w:lang w:eastAsia="es-CO"/>
+                <w14:ligatures w14:val="none"/>
+              </w:rPr>
+              <w:t xml:space="preserve">(shown </w:t>
+            </w:r>
+            <w:bookmarkStart w:id="2" w:name="_GoBack"/>
+            <w:bookmarkEnd w:id="2"/>
+            <w:r>
+              <w:rPr>
+                <w:rFonts w:ascii="Arial" w:eastAsia="Times New Roman" w:hAnsi="Arial" w:cs="Arial"/>
+                <w:kern w:val="0"/>
+                <w:lang w:eastAsia="es-CO"/>
+                <w14:ligatures w14:val="none"/>
+              </w:rPr>
+              <w:t xml:space="preserve">as a single letter) </w:t>
+            </w:r>
+            <w:r>
+              <w:rPr>
+                <w:rFonts w:ascii="Arial" w:eastAsia="Times New Roman" w:hAnsi="Arial" w:cs="Arial"/>
+                <w:kern w:val="0"/>
+                <w:lang w:eastAsia="es-CO"/>
+                <w14:ligatures w14:val="none"/>
+              </w:rPr>
+              <w:t xml:space="preserve">and the estimated deadline. </w:t>
+            </w:r>
+            <w:r>
+              <w:rPr>
+                <w:rFonts w:ascii="Arial" w:eastAsia="Times New Roman" w:hAnsi="Arial" w:cs="Arial"/>
+                <w:kern w:val="0"/>
+                <w:lang w:eastAsia="es-CO"/>
+                <w14:ligatures w14:val="none"/>
+              </w:rPr>
+              <w:t xml:space="preserve">If there are not enough projects to fill the 5 spaces, the matrix will still print the 5 spaces but without any information. </w:t>
+            </w:r>
+            <w:r>
+              <w:rPr>
+                <w:rFonts w:ascii="Arial" w:eastAsia="Times New Roman" w:hAnsi="Arial" w:cs="Arial"/>
+                <w:kern w:val="0"/>
+                <w:lang w:eastAsia="es-CO"/>
+                <w14:ligatures w14:val="none"/>
+              </w:rPr>
+              <w:t>Additionally, the project list per collaborator must be</w:t>
+            </w:r>
+            <w:r>
+              <w:rPr>
+                <w:rFonts w:ascii="Arial" w:eastAsia="Times New Roman" w:hAnsi="Arial" w:cs="Arial"/>
+                <w:kern w:val="0"/>
+                <w:lang w:eastAsia="es-CO"/>
+                <w14:ligatures w14:val="none"/>
+              </w:rPr>
+              <w:t xml:space="preserve"> ordered by how close the estimated date is to the consulted date and the priority level</w:t>
+            </w:r>
+            <w:r>
+              <w:rPr>
+                <w:rFonts w:ascii="Arial" w:eastAsia="Times New Roman" w:hAnsi="Arial" w:cs="Arial"/>
+                <w:kern w:val="0"/>
+                <w:lang w:eastAsia="es-CO"/>
+                <w14:ligatures w14:val="none"/>
+              </w:rPr>
+              <w:t xml:space="preserve">. </w:t>
+            </w:r>
+            <w:r>
+              <w:rPr>
+                <w:rFonts w:ascii="Arial" w:eastAsia="Times New Roman" w:hAnsi="Arial" w:cs="Arial"/>
+                <w:kern w:val="0"/>
+                <w:lang w:eastAsia="es-CO"/>
+                <w14:ligatures w14:val="none"/>
+              </w:rPr>
+              <w:t>If there is any other type of error, a general error message will be shown.</w:t>
             </w:r>
           </w:p>
         </w:tc>
@@ -19530,17 +19342,7 @@
                 <w:lang w:eastAsia="es-CO"/>
                 <w14:ligatures w14:val="none"/>
               </w:rPr>
-              <w:t xml:space="preserve"> show </w:t>
-            </w:r>
-            <w:r>
-              <w:rPr>
-                <w:rFonts w:ascii="Arial" w:eastAsia="Times New Roman" w:hAnsi="Arial" w:cs="Arial"/>
-                <w:kern w:val="0"/>
-                <w:lang w:eastAsia="es-CO"/>
-                <w14:ligatures w14:val="none"/>
-              </w:rPr>
-              <w:lastRenderedPageBreak/>
-              <w:t>the project information in matrix form.</w:t>
+              <w:t xml:space="preserve"> show the project information in matrix form.</w:t>
             </w:r>
           </w:p>
         </w:tc>
@@ -20335,7 +20137,7 @@
           </w:tcPr>
           <w:p>
             <w:pPr>
-              <w:pStyle w:val="ListParagraph"/>
+              <w:pStyle w:val="Prrafodelista"/>
               <w:numPr>
                 <w:ilvl w:val="0"/>
                 <w:numId w:val="2"/>
@@ -20355,22 +20157,12 @@
                 <w:lang w:eastAsia="es-CO"/>
                 <w14:ligatures w14:val="none"/>
               </w:rPr>
-              <w:t xml:space="preserve">The user should enter the ID of a project that was shown from </w:t>
-            </w:r>
-            <w:r>
-              <w:rPr>
-                <w:rFonts w:ascii="Arial" w:eastAsia="Times New Roman" w:hAnsi="Arial" w:cs="Arial"/>
-                <w:kern w:val="0"/>
-                <w:lang w:eastAsia="es-CO"/>
-                <w14:ligatures w14:val="none"/>
-              </w:rPr>
-              <w:lastRenderedPageBreak/>
-              <w:t>the project visualization matrix from REQ#8</w:t>
-            </w:r>
-          </w:p>
-          <w:p>
-            <w:pPr>
-              <w:pStyle w:val="ListParagraph"/>
+              <w:t>The user should enter the ID of a project that was shown from the project visualization matrix from REQ#8</w:t>
+            </w:r>
+          </w:p>
+          <w:p>
+            <w:pPr>
+              <w:pStyle w:val="Prrafodelista"/>
               <w:numPr>
                 <w:ilvl w:val="0"/>
                 <w:numId w:val="2"/>
@@ -21938,7 +21730,7 @@
           </w:tcPr>
           <w:p>
             <w:pPr>
-              <w:pStyle w:val="ListParagraph"/>
+              <w:pStyle w:val="Prrafodelista"/>
               <w:numPr>
                 <w:ilvl w:val="0"/>
                 <w:numId w:val="2"/>
@@ -21972,7 +21764,7 @@
           </w:p>
           <w:p>
             <w:pPr>
-              <w:pStyle w:val="ListParagraph"/>
+              <w:pStyle w:val="Prrafodelista"/>
               <w:numPr>
                 <w:ilvl w:val="0"/>
                 <w:numId w:val="2"/>
@@ -23216,7 +23008,17 @@
                 <w:lang w:eastAsia="es-CO"/>
                 <w14:ligatures w14:val="none"/>
               </w:rPr>
-              <w:t>A message stating that there are mistakes in the inputted information (don’t follow the conditions)</w:t>
+              <w:t xml:space="preserve">A message stating that there are mistakes in the inputted information (don’t </w:t>
+            </w:r>
+            <w:r>
+              <w:rPr>
+                <w:rFonts w:ascii="Arial" w:eastAsia="Times New Roman" w:hAnsi="Arial" w:cs="Arial"/>
+                <w:kern w:val="0"/>
+                <w:lang w:eastAsia="es-CO"/>
+                <w14:ligatures w14:val="none"/>
+              </w:rPr>
+              <w:lastRenderedPageBreak/>
+              <w:t>follow the conditions)</w:t>
             </w:r>
           </w:p>
         </w:tc>
@@ -23367,7 +23169,6 @@
                 <w:lang w:eastAsia="es-CO"/>
                 <w14:ligatures w14:val="none"/>
               </w:rPr>
-              <w:lastRenderedPageBreak/>
               <w:t>Summary:</w:t>
             </w:r>
           </w:p>
@@ -23810,7 +23611,7 @@
           </w:tcPr>
           <w:p>
             <w:pPr>
-              <w:pStyle w:val="ListParagraph"/>
+              <w:pStyle w:val="Prrafodelista"/>
               <w:numPr>
                 <w:ilvl w:val="0"/>
                 <w:numId w:val="2"/>
@@ -23835,7 +23636,7 @@
           </w:p>
           <w:p>
             <w:pPr>
-              <w:pStyle w:val="ListParagraph"/>
+              <w:pStyle w:val="Prrafodelista"/>
               <w:numPr>
                 <w:ilvl w:val="0"/>
                 <w:numId w:val="2"/>
@@ -24553,17 +24354,7 @@
                 <w:lang w:eastAsia="es-CO"/>
                 <w14:ligatures w14:val="none"/>
               </w:rPr>
-              <w:t xml:space="preserve">A message stating that there should be at least on </w:t>
-            </w:r>
-            <w:r>
-              <w:rPr>
-                <w:rFonts w:ascii="Arial" w:eastAsia="Times New Roman" w:hAnsi="Arial" w:cs="Arial"/>
-                <w:kern w:val="0"/>
-                <w:lang w:eastAsia="es-CO"/>
-                <w14:ligatures w14:val="none"/>
-              </w:rPr>
-              <w:lastRenderedPageBreak/>
-              <w:t>registered project will be printed.</w:t>
+              <w:t>A message stating that there should be at least on registered project will be printed.</w:t>
             </w:r>
           </w:p>
         </w:tc>
@@ -25350,7 +25141,17 @@
                 <w:lang w:eastAsia="es-CO"/>
                 <w14:ligatures w14:val="none"/>
               </w:rPr>
-              <w:t>f at least one request is registered and has had its status changed. If these conditions are not met, the appropriate message is displayed. If the entered information is incomplete, invalid, or any other general error occurs, the system prints the appropriate message.</w:t>
+              <w:t xml:space="preserve">f at least one request is registered and has had its status changed. If these conditions are not met, the appropriate message is displayed. If the entered information is incomplete, invalid, </w:t>
+            </w:r>
+            <w:r>
+              <w:rPr>
+                <w:rFonts w:ascii="Arial" w:eastAsia="Times New Roman" w:hAnsi="Arial" w:cs="Arial"/>
+                <w:kern w:val="0"/>
+                <w:lang w:eastAsia="es-CO"/>
+                <w14:ligatures w14:val="none"/>
+              </w:rPr>
+              <w:lastRenderedPageBreak/>
+              <w:t>or any other general error occurs, the system prints the appropriate message.</w:t>
             </w:r>
           </w:p>
         </w:tc>
@@ -25396,6 +25197,7 @@
                 <w:lang w:eastAsia="es-CO"/>
                 <w14:ligatures w14:val="none"/>
               </w:rPr>
+              <w:lastRenderedPageBreak/>
               <w:t>Inputs</w:t>
             </w:r>
           </w:p>
@@ -25643,7 +25445,7 @@
           </w:tcPr>
           <w:p>
             <w:pPr>
-              <w:pStyle w:val="ListParagraph"/>
+              <w:pStyle w:val="Prrafodelista"/>
               <w:numPr>
                 <w:ilvl w:val="0"/>
                 <w:numId w:val="2"/>
@@ -25663,22 +25465,12 @@
                 <w:lang w:eastAsia="es-CO"/>
                 <w14:ligatures w14:val="none"/>
               </w:rPr>
-              <w:t xml:space="preserve">The user must select an option from the </w:t>
-            </w:r>
-            <w:r>
-              <w:rPr>
-                <w:rFonts w:ascii="Arial" w:eastAsia="Times New Roman" w:hAnsi="Arial" w:cs="Arial"/>
-                <w:kern w:val="0"/>
-                <w:lang w:eastAsia="es-CO"/>
-                <w14:ligatures w14:val="none"/>
-              </w:rPr>
-              <w:lastRenderedPageBreak/>
-              <w:t>displayed list of requests which had their status changed to either rejected or accepted.</w:t>
-            </w:r>
-          </w:p>
-          <w:p>
-            <w:pPr>
-              <w:pStyle w:val="ListParagraph"/>
+              <w:t>The user must select an option from the displayed list of requests which had their status changed to either rejected or accepted.</w:t>
+            </w:r>
+          </w:p>
+          <w:p>
+            <w:pPr>
+              <w:pStyle w:val="Prrafodelista"/>
               <w:numPr>
                 <w:ilvl w:val="0"/>
                 <w:numId w:val="2"/>
@@ -25744,7 +25536,6 @@
                 <w:lang w:eastAsia="es-CO"/>
                 <w14:ligatures w14:val="none"/>
               </w:rPr>
-              <w:lastRenderedPageBreak/>
               <w:t>Results or postcondition</w:t>
             </w:r>
           </w:p>
@@ -26487,7 +26278,17 @@
                 <w:lang w:eastAsia="es-CO"/>
                 <w14:ligatures w14:val="none"/>
               </w:rPr>
-              <w:t>A message stating that there must be at least one accepted or rejected request will be printed.</w:t>
+              <w:t xml:space="preserve">A message stating that there must be at least one accepted or </w:t>
+            </w:r>
+            <w:r>
+              <w:rPr>
+                <w:rFonts w:ascii="Arial" w:eastAsia="Times New Roman" w:hAnsi="Arial" w:cs="Arial"/>
+                <w:kern w:val="0"/>
+                <w:lang w:eastAsia="es-CO"/>
+                <w14:ligatures w14:val="none"/>
+              </w:rPr>
+              <w:lastRenderedPageBreak/>
+              <w:t>rejected request will be printed.</w:t>
             </w:r>
           </w:p>
         </w:tc>
@@ -27453,7 +27254,7 @@
           </w:tcPr>
           <w:p>
             <w:pPr>
-              <w:pStyle w:val="ListParagraph"/>
+              <w:pStyle w:val="Prrafodelista"/>
               <w:numPr>
                 <w:ilvl w:val="0"/>
                 <w:numId w:val="2"/>
@@ -28040,17 +27841,7 @@
                 <w:lang w:eastAsia="es-CO"/>
                 <w14:ligatures w14:val="none"/>
               </w:rPr>
-              <w:t xml:space="preserve">A message stating that </w:t>
-            </w:r>
-            <w:r>
-              <w:rPr>
-                <w:rFonts w:ascii="Arial" w:eastAsia="Times New Roman" w:hAnsi="Arial" w:cs="Arial"/>
-                <w:kern w:val="0"/>
-                <w:lang w:eastAsia="es-CO"/>
-                <w14:ligatures w14:val="none"/>
-              </w:rPr>
-              <w:lastRenderedPageBreak/>
-              <w:t>there is not one registered project will be shown instead of counting.</w:t>
+              <w:t>A message stating that there is not one registered project will be shown instead of counting.</w:t>
             </w:r>
           </w:p>
         </w:tc>
@@ -28715,7 +28506,7 @@
           </w:tcPr>
           <w:p>
             <w:pPr>
-              <w:pStyle w:val="ListParagraph"/>
+              <w:pStyle w:val="Prrafodelista"/>
               <w:numPr>
                 <w:ilvl w:val="0"/>
                 <w:numId w:val="8"/>
@@ -28735,23 +28526,12 @@
                 <w:lang w:eastAsia="es-CO"/>
                 <w14:ligatures w14:val="none"/>
               </w:rPr>
-              <w:t>Mm-dd-</w:t>
-            </w:r>
-            <w:proofErr w:type="spellStart"/>
-            <w:r>
-              <w:rPr>
-                <w:rFonts w:ascii="Arial" w:eastAsia="Times New Roman" w:hAnsi="Arial" w:cs="Arial"/>
-                <w:kern w:val="0"/>
-                <w:lang w:eastAsia="es-CO"/>
-                <w14:ligatures w14:val="none"/>
-              </w:rPr>
-              <w:t>yyyy</w:t>
-            </w:r>
-            <w:proofErr w:type="spellEnd"/>
-          </w:p>
-          <w:p>
-            <w:pPr>
-              <w:pStyle w:val="ListParagraph"/>
+              <w:t>Mm-dd-yyyy</w:t>
+            </w:r>
+          </w:p>
+          <w:p>
+            <w:pPr>
+              <w:pStyle w:val="Prrafodelista"/>
               <w:numPr>
                 <w:ilvl w:val="0"/>
                 <w:numId w:val="8"/>
@@ -28817,6 +28597,7 @@
                 <w:lang w:eastAsia="es-CO"/>
                 <w14:ligatures w14:val="none"/>
               </w:rPr>
+              <w:lastRenderedPageBreak/>
               <w:t>Results or postcondition</w:t>
             </w:r>
           </w:p>
@@ -28891,17 +28672,7 @@
                 <w:lang w:eastAsia="es-CO"/>
                 <w14:ligatures w14:val="none"/>
               </w:rPr>
-              <w:t xml:space="preserve">If the entered information is incomplete or invalid, any of those two </w:t>
-            </w:r>
-            <w:r>
-              <w:rPr>
-                <w:rFonts w:ascii="Arial" w:eastAsia="Times New Roman" w:hAnsi="Arial" w:cs="Arial"/>
-                <w:kern w:val="0"/>
-                <w:lang w:eastAsia="es-CO"/>
-                <w14:ligatures w14:val="none"/>
-              </w:rPr>
-              <w:lastRenderedPageBreak/>
-              <w:t xml:space="preserve">messages will be printed. </w:t>
+              <w:t xml:space="preserve">If the entered information is incomplete or invalid, any of those two messages will be printed. </w:t>
             </w:r>
             <w:r>
               <w:rPr>
@@ -28956,7 +28727,6 @@
                 <w:lang w:eastAsia="es-CO"/>
                 <w14:ligatures w14:val="none"/>
               </w:rPr>
-              <w:lastRenderedPageBreak/>
               <w:t>Outputs</w:t>
             </w:r>
           </w:p>
@@ -29809,7 +29579,17 @@
                 <w:lang w:eastAsia="es-CO"/>
                 <w14:ligatures w14:val="none"/>
               </w:rPr>
-              <w:t xml:space="preserve">the function to work correctly </w:t>
+              <w:t xml:space="preserve">the function to </w:t>
+            </w:r>
+            <w:r>
+              <w:rPr>
+                <w:rFonts w:ascii="Arial" w:eastAsia="Times New Roman" w:hAnsi="Arial" w:cs="Arial"/>
+                <w:kern w:val="0"/>
+                <w:lang w:eastAsia="es-CO"/>
+                <w14:ligatures w14:val="none"/>
+              </w:rPr>
+              <w:lastRenderedPageBreak/>
+              <w:t xml:space="preserve">work correctly </w:t>
             </w:r>
             <w:r>
               <w:rPr>
@@ -30574,7 +30354,7 @@
           </w:tcPr>
           <w:p>
             <w:pPr>
-              <w:pStyle w:val="ListParagraph"/>
+              <w:pStyle w:val="Prrafodelista"/>
               <w:numPr>
                 <w:ilvl w:val="0"/>
                 <w:numId w:val="2"/>
@@ -30594,23 +30374,12 @@
                 <w:lang w:eastAsia="es-CO"/>
                 <w14:ligatures w14:val="none"/>
               </w:rPr>
-              <w:t>Mm-dd-</w:t>
-            </w:r>
-            <w:proofErr w:type="spellStart"/>
-            <w:r>
-              <w:rPr>
-                <w:rFonts w:ascii="Arial" w:eastAsia="Times New Roman" w:hAnsi="Arial" w:cs="Arial"/>
-                <w:kern w:val="0"/>
-                <w:lang w:eastAsia="es-CO"/>
-                <w14:ligatures w14:val="none"/>
-              </w:rPr>
-              <w:t>yyyy</w:t>
-            </w:r>
-            <w:proofErr w:type="spellEnd"/>
-          </w:p>
-          <w:p>
-            <w:pPr>
-              <w:pStyle w:val="ListParagraph"/>
+              <w:t>Mm-dd-yyyy</w:t>
+            </w:r>
+          </w:p>
+          <w:p>
+            <w:pPr>
+              <w:pStyle w:val="Prrafodelista"/>
               <w:numPr>
                 <w:ilvl w:val="0"/>
                 <w:numId w:val="2"/>
@@ -30769,6 +30538,7 @@
                 <w:lang w:eastAsia="es-CO"/>
                 <w14:ligatures w14:val="none"/>
               </w:rPr>
+              <w:lastRenderedPageBreak/>
               <w:t>Outputs</w:t>
             </w:r>
           </w:p>
@@ -31041,37 +30811,7 @@
                 <w:lang w:eastAsia="es-CO"/>
                 <w14:ligatures w14:val="none"/>
               </w:rPr>
-              <w:t xml:space="preserve">holding the information of how many </w:t>
-            </w:r>
-            <w:proofErr w:type="gramStart"/>
-            <w:r>
-              <w:rPr>
-                <w:rFonts w:ascii="Arial" w:eastAsia="Times New Roman" w:hAnsi="Arial" w:cs="Arial"/>
-                <w:kern w:val="0"/>
-                <w:lang w:eastAsia="es-CO"/>
-                <w14:ligatures w14:val="none"/>
-              </w:rPr>
-              <w:t>request</w:t>
-            </w:r>
-            <w:proofErr w:type="gramEnd"/>
-            <w:r>
-              <w:rPr>
-                <w:rFonts w:ascii="Arial" w:eastAsia="Times New Roman" w:hAnsi="Arial" w:cs="Arial"/>
-                <w:kern w:val="0"/>
-                <w:lang w:eastAsia="es-CO"/>
-                <w14:ligatures w14:val="none"/>
-              </w:rPr>
-              <w:t xml:space="preserve"> were received and managed in the </w:t>
-            </w:r>
-            <w:r>
-              <w:rPr>
-                <w:rFonts w:ascii="Arial" w:eastAsia="Times New Roman" w:hAnsi="Arial" w:cs="Arial"/>
-                <w:kern w:val="0"/>
-                <w:lang w:eastAsia="es-CO"/>
-                <w14:ligatures w14:val="none"/>
-              </w:rPr>
-              <w:lastRenderedPageBreak/>
-              <w:t>entered month will be shown.</w:t>
+              <w:t>holding the information of how many request were received and managed in the entered month will be shown.</w:t>
             </w:r>
           </w:p>
         </w:tc>
@@ -31843,6 +31583,7 @@
                 <w:lang w:eastAsia="es-CO"/>
                 <w14:ligatures w14:val="none"/>
               </w:rPr>
+              <w:lastRenderedPageBreak/>
               <w:t>Identifier and Name:</w:t>
             </w:r>
           </w:p>
@@ -32013,7 +31754,6 @@
                 <w:lang w:eastAsia="es-CO"/>
                 <w14:ligatures w14:val="none"/>
               </w:rPr>
-              <w:lastRenderedPageBreak/>
               <w:t>Inputs</w:t>
             </w:r>
           </w:p>
@@ -32261,7 +32001,7 @@
           </w:tcPr>
           <w:p>
             <w:pPr>
-              <w:pStyle w:val="ListParagraph"/>
+              <w:pStyle w:val="Prrafodelista"/>
               <w:numPr>
                 <w:ilvl w:val="0"/>
                 <w:numId w:val="2"/>
@@ -32875,7 +32615,7 @@
 </file>
 
 <file path=word/endnotes.xml><?xml version="1.0" encoding="utf-8"?>
-<w:endnotes xmlns:wpc="http://schemas.microsoft.com/office/word/2010/wordprocessingCanvas" xmlns:cx="http://schemas.microsoft.com/office/drawing/2014/chartex" xmlns:cx1="http://schemas.microsoft.com/office/drawing/2015/9/8/chartex" xmlns:cx2="http://schemas.microsoft.com/office/drawing/2015/10/21/chartex" xmlns:cx3="http://schemas.microsoft.com/office/drawing/2016/5/9/chartex" xmlns:cx4="http://schemas.microsoft.com/office/drawing/2016/5/10/chartex" xmlns:cx5="http://schemas.microsoft.com/office/drawing/2016/5/11/chartex" xmlns:cx6="http://schemas.microsoft.com/office/drawing/2016/5/12/chartex" xmlns:cx7="http://schemas.microsoft.com/office/drawing/2016/5/13/chartex" xmlns:cx8="http://schemas.microsoft.com/office/drawing/2016/5/14/chartex" xmlns:mc="http://schemas.openxmlformats.org/markup-compatibility/2006" xmlns:aink="http://schemas.microsoft.com/office/drawing/2016/ink" xmlns:am3d="http://schemas.microsoft.com/office/drawing/2017/model3d" xmlns:o="urn:schemas-microsoft-com:office:office" xmlns:oel="http://schemas.microsoft.com/office/2019/extlst" xmlns:r="http://schemas.openxmlformats.org/officeDocument/2006/relationships" xmlns:m="http://schemas.openxmlformats.org/officeDocument/2006/math" xmlns:v="urn:schemas-microsoft-com:vml" xmlns:wp14="http://schemas.microsoft.com/office/word/2010/wordprocessingDrawing" xmlns:wp="http://schemas.openxmlformats.org/drawingml/2006/wordprocessingDrawing" xmlns:w10="urn:schemas-microsoft-com:office:word" xmlns:w="http://schemas.openxmlformats.org/wordprocessingml/2006/main" xmlns:w14="http://schemas.microsoft.com/office/word/2010/wordml" xmlns:w15="http://schemas.microsoft.com/office/word/2012/wordml" xmlns:w16cex="http://schemas.microsoft.com/office/word/2018/wordml/cex" xmlns:w16cid="http://schemas.microsoft.com/office/word/2016/wordml/cid" xmlns:w16="http://schemas.microsoft.com/office/word/2018/wordml" xmlns:w16du="http://schemas.microsoft.com/office/word/2023/wordml/word16du" xmlns:w16sdtdh="http://schemas.microsoft.com/office/word/2020/wordml/sdtdatahash" xmlns:w16se="http://schemas.microsoft.com/office/word/2015/wordml/symex" xmlns:wpg="http://schemas.microsoft.com/office/word/2010/wordprocessingGroup" xmlns:wpi="http://schemas.microsoft.com/office/word/2010/wordprocessingInk" xmlns:wne="http://schemas.microsoft.com/office/word/2006/wordml" xmlns:wps="http://schemas.microsoft.com/office/word/2010/wordprocessingShape" mc:Ignorable="w14 w15 w16se w16cid w16 w16cex w16sdtdh w16du wp14">
+<w:endnotes xmlns:wpc="http://schemas.microsoft.com/office/word/2010/wordprocessingCanvas" xmlns:cx="http://schemas.microsoft.com/office/drawing/2014/chartex" xmlns:mc="http://schemas.openxmlformats.org/markup-compatibility/2006" xmlns:o="urn:schemas-microsoft-com:office:office" xmlns:r="http://schemas.openxmlformats.org/officeDocument/2006/relationships" xmlns:m="http://schemas.openxmlformats.org/officeDocument/2006/math" xmlns:v="urn:schemas-microsoft-com:vml" xmlns:wp14="http://schemas.microsoft.com/office/word/2010/wordprocessingDrawing" xmlns:wp="http://schemas.openxmlformats.org/drawingml/2006/wordprocessingDrawing" xmlns:w10="urn:schemas-microsoft-com:office:word" xmlns:w="http://schemas.openxmlformats.org/wordprocessingml/2006/main" xmlns:w14="http://schemas.microsoft.com/office/word/2010/wordml" xmlns:w15="http://schemas.microsoft.com/office/word/2012/wordml" xmlns:w16se="http://schemas.microsoft.com/office/word/2015/wordml/symex" xmlns:wpg="http://schemas.microsoft.com/office/word/2010/wordprocessingGroup" xmlns:wpi="http://schemas.microsoft.com/office/word/2010/wordprocessingInk" xmlns:wne="http://schemas.microsoft.com/office/word/2006/wordml" xmlns:wps="http://schemas.microsoft.com/office/word/2010/wordprocessingShape" mc:Ignorable="w14 w15 w16se wp14">
   <w:endnote w:type="separator" w:id="-1">
     <w:p>
       <w:pPr>
@@ -32900,7 +32640,7 @@
 </file>
 
 <file path=word/footnotes.xml><?xml version="1.0" encoding="utf-8"?>
-<w:footnotes xmlns:wpc="http://schemas.microsoft.com/office/word/2010/wordprocessingCanvas" xmlns:cx="http://schemas.microsoft.com/office/drawing/2014/chartex" xmlns:cx1="http://schemas.microsoft.com/office/drawing/2015/9/8/chartex" xmlns:cx2="http://schemas.microsoft.com/office/drawing/2015/10/21/chartex" xmlns:cx3="http://schemas.microsoft.com/office/drawing/2016/5/9/chartex" xmlns:cx4="http://schemas.microsoft.com/office/drawing/2016/5/10/chartex" xmlns:cx5="http://schemas.microsoft.com/office/drawing/2016/5/11/chartex" xmlns:cx6="http://schemas.microsoft.com/office/drawing/2016/5/12/chartex" xmlns:cx7="http://schemas.microsoft.com/office/drawing/2016/5/13/chartex" xmlns:cx8="http://schemas.microsoft.com/office/drawing/2016/5/14/chartex" xmlns:mc="http://schemas.openxmlformats.org/markup-compatibility/2006" xmlns:aink="http://schemas.microsoft.com/office/drawing/2016/ink" xmlns:am3d="http://schemas.microsoft.com/office/drawing/2017/model3d" xmlns:o="urn:schemas-microsoft-com:office:office" xmlns:oel="http://schemas.microsoft.com/office/2019/extlst" xmlns:r="http://schemas.openxmlformats.org/officeDocument/2006/relationships" xmlns:m="http://schemas.openxmlformats.org/officeDocument/2006/math" xmlns:v="urn:schemas-microsoft-com:vml" xmlns:wp14="http://schemas.microsoft.com/office/word/2010/wordprocessingDrawing" xmlns:wp="http://schemas.openxmlformats.org/drawingml/2006/wordprocessingDrawing" xmlns:w10="urn:schemas-microsoft-com:office:word" xmlns:w="http://schemas.openxmlformats.org/wordprocessingml/2006/main" xmlns:w14="http://schemas.microsoft.com/office/word/2010/wordml" xmlns:w15="http://schemas.microsoft.com/office/word/2012/wordml" xmlns:w16cex="http://schemas.microsoft.com/office/word/2018/wordml/cex" xmlns:w16cid="http://schemas.microsoft.com/office/word/2016/wordml/cid" xmlns:w16="http://schemas.microsoft.com/office/word/2018/wordml" xmlns:w16du="http://schemas.microsoft.com/office/word/2023/wordml/word16du" xmlns:w16sdtdh="http://schemas.microsoft.com/office/word/2020/wordml/sdtdatahash" xmlns:w16se="http://schemas.microsoft.com/office/word/2015/wordml/symex" xmlns:wpg="http://schemas.microsoft.com/office/word/2010/wordprocessingGroup" xmlns:wpi="http://schemas.microsoft.com/office/word/2010/wordprocessingInk" xmlns:wne="http://schemas.microsoft.com/office/word/2006/wordml" xmlns:wps="http://schemas.microsoft.com/office/word/2010/wordprocessingShape" mc:Ignorable="w14 w15 w16se w16cid w16 w16cex w16sdtdh w16du wp14">
+<w:footnotes xmlns:wpc="http://schemas.microsoft.com/office/word/2010/wordprocessingCanvas" xmlns:cx="http://schemas.microsoft.com/office/drawing/2014/chartex" xmlns:mc="http://schemas.openxmlformats.org/markup-compatibility/2006" xmlns:o="urn:schemas-microsoft-com:office:office" xmlns:r="http://schemas.openxmlformats.org/officeDocument/2006/relationships" xmlns:m="http://schemas.openxmlformats.org/officeDocument/2006/math" xmlns:v="urn:schemas-microsoft-com:vml" xmlns:wp14="http://schemas.microsoft.com/office/word/2010/wordprocessingDrawing" xmlns:wp="http://schemas.openxmlformats.org/drawingml/2006/wordprocessingDrawing" xmlns:w10="urn:schemas-microsoft-com:office:word" xmlns:w="http://schemas.openxmlformats.org/wordprocessingml/2006/main" xmlns:w14="http://schemas.microsoft.com/office/word/2010/wordml" xmlns:w15="http://schemas.microsoft.com/office/word/2012/wordml" xmlns:w16se="http://schemas.microsoft.com/office/word/2015/wordml/symex" xmlns:wpg="http://schemas.microsoft.com/office/word/2010/wordprocessingGroup" xmlns:wpi="http://schemas.microsoft.com/office/word/2010/wordprocessingInk" xmlns:wne="http://schemas.microsoft.com/office/word/2006/wordml" xmlns:wps="http://schemas.microsoft.com/office/word/2010/wordprocessingShape" mc:Ignorable="w14 w15 w16se wp14">
   <w:footnote w:type="separator" w:id="-1">
     <w:p>
       <w:pPr>
@@ -32925,7 +32665,7 @@
 </file>
 
 <file path=word/numbering.xml><?xml version="1.0" encoding="utf-8"?>
-<w:numbering xmlns:wpc="http://schemas.microsoft.com/office/word/2010/wordprocessingCanvas" xmlns:cx="http://schemas.microsoft.com/office/drawing/2014/chartex" xmlns:cx1="http://schemas.microsoft.com/office/drawing/2015/9/8/chartex" xmlns:cx2="http://schemas.microsoft.com/office/drawing/2015/10/21/chartex" xmlns:cx3="http://schemas.microsoft.com/office/drawing/2016/5/9/chartex" xmlns:cx4="http://schemas.microsoft.com/office/drawing/2016/5/10/chartex" xmlns:cx5="http://schemas.microsoft.com/office/drawing/2016/5/11/chartex" xmlns:cx6="http://schemas.microsoft.com/office/drawing/2016/5/12/chartex" xmlns:cx7="http://schemas.microsoft.com/office/drawing/2016/5/13/chartex" xmlns:cx8="http://schemas.microsoft.com/office/drawing/2016/5/14/chartex" xmlns:mc="http://schemas.openxmlformats.org/markup-compatibility/2006" xmlns:aink="http://schemas.microsoft.com/office/drawing/2016/ink" xmlns:am3d="http://schemas.microsoft.com/office/drawing/2017/model3d" xmlns:o="urn:schemas-microsoft-com:office:office" xmlns:oel="http://schemas.microsoft.com/office/2019/extlst" xmlns:r="http://schemas.openxmlformats.org/officeDocument/2006/relationships" xmlns:m="http://schemas.openxmlformats.org/officeDocument/2006/math" xmlns:v="urn:schemas-microsoft-com:vml" xmlns:wp14="http://schemas.microsoft.com/office/word/2010/wordprocessingDrawing" xmlns:wp="http://schemas.openxmlformats.org/drawingml/2006/wordprocessingDrawing" xmlns:w10="urn:schemas-microsoft-com:office:word" xmlns:w="http://schemas.openxmlformats.org/wordprocessingml/2006/main" xmlns:w14="http://schemas.microsoft.com/office/word/2010/wordml" xmlns:w15="http://schemas.microsoft.com/office/word/2012/wordml" xmlns:w16cex="http://schemas.microsoft.com/office/word/2018/wordml/cex" xmlns:w16cid="http://schemas.microsoft.com/office/word/2016/wordml/cid" xmlns:w16="http://schemas.microsoft.com/office/word/2018/wordml" xmlns:w16du="http://schemas.microsoft.com/office/word/2023/wordml/word16du" xmlns:w16sdtdh="http://schemas.microsoft.com/office/word/2020/wordml/sdtdatahash" xmlns:w16se="http://schemas.microsoft.com/office/word/2015/wordml/symex" xmlns:wpg="http://schemas.microsoft.com/office/word/2010/wordprocessingGroup" xmlns:wpi="http://schemas.microsoft.com/office/word/2010/wordprocessingInk" xmlns:wne="http://schemas.microsoft.com/office/word/2006/wordml" xmlns:wps="http://schemas.microsoft.com/office/word/2010/wordprocessingShape" mc:Ignorable="w14 w15 w16se w16cid w16 w16cex w16sdtdh w16du wp14">
+<w:numbering xmlns:wpc="http://schemas.microsoft.com/office/word/2010/wordprocessingCanvas" xmlns:cx="http://schemas.microsoft.com/office/drawing/2014/chartex" xmlns:mc="http://schemas.openxmlformats.org/markup-compatibility/2006" xmlns:o="urn:schemas-microsoft-com:office:office" xmlns:r="http://schemas.openxmlformats.org/officeDocument/2006/relationships" xmlns:m="http://schemas.openxmlformats.org/officeDocument/2006/math" xmlns:v="urn:schemas-microsoft-com:vml" xmlns:wp14="http://schemas.microsoft.com/office/word/2010/wordprocessingDrawing" xmlns:wp="http://schemas.openxmlformats.org/drawingml/2006/wordprocessingDrawing" xmlns:w10="urn:schemas-microsoft-com:office:word" xmlns:w="http://schemas.openxmlformats.org/wordprocessingml/2006/main" xmlns:w14="http://schemas.microsoft.com/office/word/2010/wordml" xmlns:w15="http://schemas.microsoft.com/office/word/2012/wordml" xmlns:w16se="http://schemas.microsoft.com/office/word/2015/wordml/symex" xmlns:wpg="http://schemas.microsoft.com/office/word/2010/wordprocessingGroup" xmlns:wpi="http://schemas.microsoft.com/office/word/2010/wordprocessingInk" xmlns:wne="http://schemas.microsoft.com/office/word/2006/wordml" xmlns:wps="http://schemas.microsoft.com/office/word/2010/wordprocessingShape" mc:Ignorable="w14 w15 w16se wp14">
   <w:abstractNum w:abstractNumId="0" w15:restartNumberingAfterBreak="0">
     <w:nsid w:val="0B74141D"/>
     <w:multiLevelType w:val="hybridMultilevel"/>
@@ -33794,35 +33534,35 @@
       </w:pPr>
     </w:lvl>
   </w:abstractNum>
-  <w:num w:numId="1" w16cid:durableId="1341080850">
+  <w:num w:numId="1">
     <w:abstractNumId w:val="1"/>
   </w:num>
-  <w:num w:numId="2" w16cid:durableId="1969582125">
+  <w:num w:numId="2">
     <w:abstractNumId w:val="0"/>
   </w:num>
-  <w:num w:numId="3" w16cid:durableId="1338924104">
+  <w:num w:numId="3">
     <w:abstractNumId w:val="3"/>
   </w:num>
-  <w:num w:numId="4" w16cid:durableId="903368324">
+  <w:num w:numId="4">
     <w:abstractNumId w:val="5"/>
   </w:num>
-  <w:num w:numId="5" w16cid:durableId="960764536">
+  <w:num w:numId="5">
     <w:abstractNumId w:val="4"/>
   </w:num>
-  <w:num w:numId="6" w16cid:durableId="1377312242">
+  <w:num w:numId="6">
     <w:abstractNumId w:val="6"/>
   </w:num>
-  <w:num w:numId="7" w16cid:durableId="133985438">
+  <w:num w:numId="7">
     <w:abstractNumId w:val="7"/>
   </w:num>
-  <w:num w:numId="8" w16cid:durableId="1335307065">
+  <w:num w:numId="8">
     <w:abstractNumId w:val="2"/>
   </w:num>
 </w:numbering>
 </file>
 
 <file path=word/styles.xml><?xml version="1.0" encoding="utf-8"?>
-<w:styles xmlns:mc="http://schemas.openxmlformats.org/markup-compatibility/2006" xmlns:r="http://schemas.openxmlformats.org/officeDocument/2006/relationships" xmlns:w="http://schemas.openxmlformats.org/wordprocessingml/2006/main" xmlns:w14="http://schemas.microsoft.com/office/word/2010/wordml" xmlns:w15="http://schemas.microsoft.com/office/word/2012/wordml" xmlns:w16cex="http://schemas.microsoft.com/office/word/2018/wordml/cex" xmlns:w16cid="http://schemas.microsoft.com/office/word/2016/wordml/cid" xmlns:w16="http://schemas.microsoft.com/office/word/2018/wordml" xmlns:w16du="http://schemas.microsoft.com/office/word/2023/wordml/word16du" xmlns:w16sdtdh="http://schemas.microsoft.com/office/word/2020/wordml/sdtdatahash" xmlns:w16se="http://schemas.microsoft.com/office/word/2015/wordml/symex" mc:Ignorable="w14 w15 w16se w16cid w16 w16cex w16sdtdh w16du">
+<w:styles xmlns:mc="http://schemas.openxmlformats.org/markup-compatibility/2006" xmlns:r="http://schemas.openxmlformats.org/officeDocument/2006/relationships" xmlns:w="http://schemas.openxmlformats.org/wordprocessingml/2006/main" xmlns:w14="http://schemas.microsoft.com/office/word/2010/wordml" xmlns:w15="http://schemas.microsoft.com/office/word/2012/wordml" xmlns:w16se="http://schemas.microsoft.com/office/word/2015/wordml/symex" mc:Ignorable="w14 w15 w16se">
   <w:docDefaults>
     <w:rPrDefault>
       <w:rPr>
@@ -33840,7 +33580,7 @@
       </w:pPr>
     </w:pPrDefault>
   </w:docDefaults>
-  <w:latentStyles w:defLockedState="0" w:defUIPriority="99" w:defSemiHidden="0" w:defUnhideWhenUsed="0" w:defQFormat="0" w:count="376">
+  <w:latentStyles w:defLockedState="0" w:defUIPriority="99" w:defSemiHidden="0" w:defUnhideWhenUsed="0" w:defQFormat="0" w:count="371">
     <w:lsdException w:name="Normal" w:uiPriority="0" w:qFormat="1"/>
     <w:lsdException w:name="heading 1" w:uiPriority="9" w:qFormat="1"/>
     <w:lsdException w:name="heading 2" w:semiHidden="1" w:uiPriority="9" w:unhideWhenUsed="1" w:qFormat="1"/>
@@ -34212,11 +33952,6 @@
     <w:lsdException w:name="List Table 5 Dark Accent 6" w:uiPriority="50"/>
     <w:lsdException w:name="List Table 6 Colorful Accent 6" w:uiPriority="51"/>
     <w:lsdException w:name="List Table 7 Colorful Accent 6" w:uiPriority="52"/>
-    <w:lsdException w:name="Mention" w:semiHidden="1" w:unhideWhenUsed="1"/>
-    <w:lsdException w:name="Smart Hyperlink" w:semiHidden="1" w:unhideWhenUsed="1"/>
-    <w:lsdException w:name="Hashtag" w:semiHidden="1" w:unhideWhenUsed="1"/>
-    <w:lsdException w:name="Unresolved Mention" w:semiHidden="1" w:unhideWhenUsed="1"/>
-    <w:lsdException w:name="Smart Link" w:semiHidden="1" w:unhideWhenUsed="1"/>
   </w:latentStyles>
   <w:style w:type="paragraph" w:default="1" w:styleId="Normal">
     <w:name w:val="Normal"/>
@@ -34226,11 +33961,11 @@
       <w:lang w:val="en-US"/>
     </w:rPr>
   </w:style>
-  <w:style w:type="paragraph" w:styleId="Heading1">
+  <w:style w:type="paragraph" w:styleId="Ttulo1">
     <w:name w:val="heading 1"/>
     <w:basedOn w:val="Normal"/>
     <w:next w:val="Normal"/>
-    <w:link w:val="Heading1Char"/>
+    <w:link w:val="Ttulo1Car"/>
     <w:uiPriority w:val="9"/>
     <w:qFormat/>
     <w:rsid w:val="00CA0364"/>
@@ -34247,11 +33982,11 @@
       <w:szCs w:val="40"/>
     </w:rPr>
   </w:style>
-  <w:style w:type="paragraph" w:styleId="Heading2">
+  <w:style w:type="paragraph" w:styleId="Ttulo2">
     <w:name w:val="heading 2"/>
     <w:basedOn w:val="Normal"/>
     <w:next w:val="Normal"/>
-    <w:link w:val="Heading2Char"/>
+    <w:link w:val="Ttulo2Car"/>
     <w:uiPriority w:val="9"/>
     <w:semiHidden/>
     <w:unhideWhenUsed/>
@@ -34270,11 +34005,11 @@
       <w:szCs w:val="32"/>
     </w:rPr>
   </w:style>
-  <w:style w:type="paragraph" w:styleId="Heading3">
+  <w:style w:type="paragraph" w:styleId="Ttulo3">
     <w:name w:val="heading 3"/>
     <w:basedOn w:val="Normal"/>
     <w:next w:val="Normal"/>
-    <w:link w:val="Heading3Char"/>
+    <w:link w:val="Ttulo3Car"/>
     <w:uiPriority w:val="9"/>
     <w:semiHidden/>
     <w:unhideWhenUsed/>
@@ -34293,11 +34028,11 @@
       <w:szCs w:val="28"/>
     </w:rPr>
   </w:style>
-  <w:style w:type="paragraph" w:styleId="Heading4">
+  <w:style w:type="paragraph" w:styleId="Ttulo4">
     <w:name w:val="heading 4"/>
     <w:basedOn w:val="Normal"/>
     <w:next w:val="Normal"/>
-    <w:link w:val="Heading4Char"/>
+    <w:link w:val="Ttulo4Car"/>
     <w:uiPriority w:val="9"/>
     <w:semiHidden/>
     <w:unhideWhenUsed/>
@@ -34316,11 +34051,11 @@
       <w:color w:val="0F4761" w:themeColor="accent1" w:themeShade="BF"/>
     </w:rPr>
   </w:style>
-  <w:style w:type="paragraph" w:styleId="Heading5">
+  <w:style w:type="paragraph" w:styleId="Ttulo5">
     <w:name w:val="heading 5"/>
     <w:basedOn w:val="Normal"/>
     <w:next w:val="Normal"/>
-    <w:link w:val="Heading5Char"/>
+    <w:link w:val="Ttulo5Car"/>
     <w:uiPriority w:val="9"/>
     <w:semiHidden/>
     <w:unhideWhenUsed/>
@@ -34337,11 +34072,11 @@
       <w:color w:val="0F4761" w:themeColor="accent1" w:themeShade="BF"/>
     </w:rPr>
   </w:style>
-  <w:style w:type="paragraph" w:styleId="Heading6">
+  <w:style w:type="paragraph" w:styleId="Ttulo6">
     <w:name w:val="heading 6"/>
     <w:basedOn w:val="Normal"/>
     <w:next w:val="Normal"/>
-    <w:link w:val="Heading6Char"/>
+    <w:link w:val="Ttulo6Car"/>
     <w:uiPriority w:val="9"/>
     <w:semiHidden/>
     <w:unhideWhenUsed/>
@@ -34360,11 +34095,11 @@
       <w:color w:val="595959" w:themeColor="text1" w:themeTint="A6"/>
     </w:rPr>
   </w:style>
-  <w:style w:type="paragraph" w:styleId="Heading7">
+  <w:style w:type="paragraph" w:styleId="Ttulo7">
     <w:name w:val="heading 7"/>
     <w:basedOn w:val="Normal"/>
     <w:next w:val="Normal"/>
-    <w:link w:val="Heading7Char"/>
+    <w:link w:val="Ttulo7Car"/>
     <w:uiPriority w:val="9"/>
     <w:semiHidden/>
     <w:unhideWhenUsed/>
@@ -34381,11 +34116,11 @@
       <w:color w:val="595959" w:themeColor="text1" w:themeTint="A6"/>
     </w:rPr>
   </w:style>
-  <w:style w:type="paragraph" w:styleId="Heading8">
+  <w:style w:type="paragraph" w:styleId="Ttulo8">
     <w:name w:val="heading 8"/>
     <w:basedOn w:val="Normal"/>
     <w:next w:val="Normal"/>
-    <w:link w:val="Heading8Char"/>
+    <w:link w:val="Ttulo8Car"/>
     <w:uiPriority w:val="9"/>
     <w:semiHidden/>
     <w:unhideWhenUsed/>
@@ -34404,11 +34139,11 @@
       <w:color w:val="272727" w:themeColor="text1" w:themeTint="D8"/>
     </w:rPr>
   </w:style>
-  <w:style w:type="paragraph" w:styleId="Heading9">
+  <w:style w:type="paragraph" w:styleId="Ttulo9">
     <w:name w:val="heading 9"/>
     <w:basedOn w:val="Normal"/>
     <w:next w:val="Normal"/>
-    <w:link w:val="Heading9Char"/>
+    <w:link w:val="Ttulo9Car"/>
     <w:uiPriority w:val="9"/>
     <w:semiHidden/>
     <w:unhideWhenUsed/>
@@ -34425,13 +34160,13 @@
       <w:color w:val="272727" w:themeColor="text1" w:themeTint="D8"/>
     </w:rPr>
   </w:style>
-  <w:style w:type="character" w:default="1" w:styleId="DefaultParagraphFont">
+  <w:style w:type="character" w:default="1" w:styleId="Fuentedeprrafopredeter">
     <w:name w:val="Default Paragraph Font"/>
     <w:uiPriority w:val="1"/>
     <w:semiHidden/>
     <w:unhideWhenUsed/>
   </w:style>
-  <w:style w:type="table" w:default="1" w:styleId="TableNormal">
+  <w:style w:type="table" w:default="1" w:styleId="Tablanormal">
     <w:name w:val="Normal Table"/>
     <w:uiPriority w:val="99"/>
     <w:semiHidden/>
@@ -34446,16 +34181,16 @@
       </w:tblCellMar>
     </w:tblPr>
   </w:style>
-  <w:style w:type="numbering" w:default="1" w:styleId="NoList">
+  <w:style w:type="numbering" w:default="1" w:styleId="Sinlista">
     <w:name w:val="No List"/>
     <w:uiPriority w:val="99"/>
     <w:semiHidden/>
     <w:unhideWhenUsed/>
   </w:style>
-  <w:style w:type="character" w:customStyle="1" w:styleId="Heading1Char">
-    <w:name w:val="Heading 1 Char"/>
-    <w:basedOn w:val="DefaultParagraphFont"/>
-    <w:link w:val="Heading1"/>
+  <w:style w:type="character" w:customStyle="1" w:styleId="Ttulo1Car">
+    <w:name w:val="Título 1 Car"/>
+    <w:basedOn w:val="Fuentedeprrafopredeter"/>
+    <w:link w:val="Ttulo1"/>
     <w:uiPriority w:val="9"/>
     <w:rsid w:val="00CA0364"/>
     <w:rPr>
@@ -34465,10 +34200,10 @@
       <w:szCs w:val="40"/>
     </w:rPr>
   </w:style>
-  <w:style w:type="character" w:customStyle="1" w:styleId="Heading2Char">
-    <w:name w:val="Heading 2 Char"/>
-    <w:basedOn w:val="DefaultParagraphFont"/>
-    <w:link w:val="Heading2"/>
+  <w:style w:type="character" w:customStyle="1" w:styleId="Ttulo2Car">
+    <w:name w:val="Título 2 Car"/>
+    <w:basedOn w:val="Fuentedeprrafopredeter"/>
+    <w:link w:val="Ttulo2"/>
     <w:uiPriority w:val="9"/>
     <w:semiHidden/>
     <w:rsid w:val="00CA0364"/>
@@ -34479,10 +34214,10 @@
       <w:szCs w:val="32"/>
     </w:rPr>
   </w:style>
-  <w:style w:type="character" w:customStyle="1" w:styleId="Heading3Char">
-    <w:name w:val="Heading 3 Char"/>
-    <w:basedOn w:val="DefaultParagraphFont"/>
-    <w:link w:val="Heading3"/>
+  <w:style w:type="character" w:customStyle="1" w:styleId="Ttulo3Car">
+    <w:name w:val="Título 3 Car"/>
+    <w:basedOn w:val="Fuentedeprrafopredeter"/>
+    <w:link w:val="Ttulo3"/>
     <w:uiPriority w:val="9"/>
     <w:semiHidden/>
     <w:rsid w:val="00CA0364"/>
@@ -34493,10 +34228,10 @@
       <w:szCs w:val="28"/>
     </w:rPr>
   </w:style>
-  <w:style w:type="character" w:customStyle="1" w:styleId="Heading4Char">
-    <w:name w:val="Heading 4 Char"/>
-    <w:basedOn w:val="DefaultParagraphFont"/>
-    <w:link w:val="Heading4"/>
+  <w:style w:type="character" w:customStyle="1" w:styleId="Ttulo4Car">
+    <w:name w:val="Título 4 Car"/>
+    <w:basedOn w:val="Fuentedeprrafopredeter"/>
+    <w:link w:val="Ttulo4"/>
     <w:uiPriority w:val="9"/>
     <w:semiHidden/>
     <w:rsid w:val="00CA0364"/>
@@ -34507,10 +34242,10 @@
       <w:color w:val="0F4761" w:themeColor="accent1" w:themeShade="BF"/>
     </w:rPr>
   </w:style>
-  <w:style w:type="character" w:customStyle="1" w:styleId="Heading5Char">
-    <w:name w:val="Heading 5 Char"/>
-    <w:basedOn w:val="DefaultParagraphFont"/>
-    <w:link w:val="Heading5"/>
+  <w:style w:type="character" w:customStyle="1" w:styleId="Ttulo5Car">
+    <w:name w:val="Título 5 Car"/>
+    <w:basedOn w:val="Fuentedeprrafopredeter"/>
+    <w:link w:val="Ttulo5"/>
     <w:uiPriority w:val="9"/>
     <w:semiHidden/>
     <w:rsid w:val="00CA0364"/>
@@ -34519,10 +34254,10 @@
       <w:color w:val="0F4761" w:themeColor="accent1" w:themeShade="BF"/>
     </w:rPr>
   </w:style>
-  <w:style w:type="character" w:customStyle="1" w:styleId="Heading6Char">
-    <w:name w:val="Heading 6 Char"/>
-    <w:basedOn w:val="DefaultParagraphFont"/>
-    <w:link w:val="Heading6"/>
+  <w:style w:type="character" w:customStyle="1" w:styleId="Ttulo6Car">
+    <w:name w:val="Título 6 Car"/>
+    <w:basedOn w:val="Fuentedeprrafopredeter"/>
+    <w:link w:val="Ttulo6"/>
     <w:uiPriority w:val="9"/>
     <w:semiHidden/>
     <w:rsid w:val="00CA0364"/>
@@ -34533,10 +34268,10 @@
       <w:color w:val="595959" w:themeColor="text1" w:themeTint="A6"/>
     </w:rPr>
   </w:style>
-  <w:style w:type="character" w:customStyle="1" w:styleId="Heading7Char">
-    <w:name w:val="Heading 7 Char"/>
-    <w:basedOn w:val="DefaultParagraphFont"/>
-    <w:link w:val="Heading7"/>
+  <w:style w:type="character" w:customStyle="1" w:styleId="Ttulo7Car">
+    <w:name w:val="Título 7 Car"/>
+    <w:basedOn w:val="Fuentedeprrafopredeter"/>
+    <w:link w:val="Ttulo7"/>
     <w:uiPriority w:val="9"/>
     <w:semiHidden/>
     <w:rsid w:val="00CA0364"/>
@@ -34545,10 +34280,10 @@
       <w:color w:val="595959" w:themeColor="text1" w:themeTint="A6"/>
     </w:rPr>
   </w:style>
-  <w:style w:type="character" w:customStyle="1" w:styleId="Heading8Char">
-    <w:name w:val="Heading 8 Char"/>
-    <w:basedOn w:val="DefaultParagraphFont"/>
-    <w:link w:val="Heading8"/>
+  <w:style w:type="character" w:customStyle="1" w:styleId="Ttulo8Car">
+    <w:name w:val="Título 8 Car"/>
+    <w:basedOn w:val="Fuentedeprrafopredeter"/>
+    <w:link w:val="Ttulo8"/>
     <w:uiPriority w:val="9"/>
     <w:semiHidden/>
     <w:rsid w:val="00CA0364"/>
@@ -34559,10 +34294,10 @@
       <w:color w:val="272727" w:themeColor="text1" w:themeTint="D8"/>
     </w:rPr>
   </w:style>
-  <w:style w:type="character" w:customStyle="1" w:styleId="Heading9Char">
-    <w:name w:val="Heading 9 Char"/>
-    <w:basedOn w:val="DefaultParagraphFont"/>
-    <w:link w:val="Heading9"/>
+  <w:style w:type="character" w:customStyle="1" w:styleId="Ttulo9Car">
+    <w:name w:val="Título 9 Car"/>
+    <w:basedOn w:val="Fuentedeprrafopredeter"/>
+    <w:link w:val="Ttulo9"/>
     <w:uiPriority w:val="9"/>
     <w:semiHidden/>
     <w:rsid w:val="00CA0364"/>
@@ -34571,11 +34306,11 @@
       <w:color w:val="272727" w:themeColor="text1" w:themeTint="D8"/>
     </w:rPr>
   </w:style>
-  <w:style w:type="paragraph" w:styleId="Title">
+  <w:style w:type="paragraph" w:styleId="Ttulo">
     <w:name w:val="Title"/>
     <w:basedOn w:val="Normal"/>
     <w:next w:val="Normal"/>
-    <w:link w:val="TitleChar"/>
+    <w:link w:val="TtuloCar"/>
     <w:uiPriority w:val="10"/>
     <w:qFormat/>
     <w:rsid w:val="00CA0364"/>
@@ -34591,10 +34326,10 @@
       <w:szCs w:val="56"/>
     </w:rPr>
   </w:style>
-  <w:style w:type="character" w:customStyle="1" w:styleId="TitleChar">
-    <w:name w:val="Title Char"/>
-    <w:basedOn w:val="DefaultParagraphFont"/>
-    <w:link w:val="Title"/>
+  <w:style w:type="character" w:customStyle="1" w:styleId="TtuloCar">
+    <w:name w:val="Título Car"/>
+    <w:basedOn w:val="Fuentedeprrafopredeter"/>
+    <w:link w:val="Ttulo"/>
     <w:uiPriority w:val="10"/>
     <w:rsid w:val="00CA0364"/>
     <w:rPr>
@@ -34605,11 +34340,11 @@
       <w:szCs w:val="56"/>
     </w:rPr>
   </w:style>
-  <w:style w:type="paragraph" w:styleId="Subtitle">
+  <w:style w:type="paragraph" w:styleId="Subttulo">
     <w:name w:val="Subtitle"/>
     <w:basedOn w:val="Normal"/>
     <w:next w:val="Normal"/>
-    <w:link w:val="SubtitleChar"/>
+    <w:link w:val="SubttuloCar"/>
     <w:uiPriority w:val="11"/>
     <w:qFormat/>
     <w:rsid w:val="00CA0364"/>
@@ -34626,10 +34361,10 @@
       <w:szCs w:val="28"/>
     </w:rPr>
   </w:style>
-  <w:style w:type="character" w:customStyle="1" w:styleId="SubtitleChar">
-    <w:name w:val="Subtitle Char"/>
-    <w:basedOn w:val="DefaultParagraphFont"/>
-    <w:link w:val="Subtitle"/>
+  <w:style w:type="character" w:customStyle="1" w:styleId="SubttuloCar">
+    <w:name w:val="Subtítulo Car"/>
+    <w:basedOn w:val="Fuentedeprrafopredeter"/>
+    <w:link w:val="Subttulo"/>
     <w:uiPriority w:val="11"/>
     <w:rsid w:val="00CA0364"/>
     <w:rPr>
@@ -34640,11 +34375,11 @@
       <w:szCs w:val="28"/>
     </w:rPr>
   </w:style>
-  <w:style w:type="paragraph" w:styleId="Quote">
+  <w:style w:type="paragraph" w:styleId="Cita">
     <w:name w:val="Quote"/>
     <w:basedOn w:val="Normal"/>
     <w:next w:val="Normal"/>
-    <w:link w:val="QuoteChar"/>
+    <w:link w:val="CitaCar"/>
     <w:uiPriority w:val="29"/>
     <w:qFormat/>
     <w:rsid w:val="00CA0364"/>
@@ -34658,10 +34393,10 @@
       <w:color w:val="404040" w:themeColor="text1" w:themeTint="BF"/>
     </w:rPr>
   </w:style>
-  <w:style w:type="character" w:customStyle="1" w:styleId="QuoteChar">
-    <w:name w:val="Quote Char"/>
-    <w:basedOn w:val="DefaultParagraphFont"/>
-    <w:link w:val="Quote"/>
+  <w:style w:type="character" w:customStyle="1" w:styleId="CitaCar">
+    <w:name w:val="Cita Car"/>
+    <w:basedOn w:val="Fuentedeprrafopredeter"/>
+    <w:link w:val="Cita"/>
     <w:uiPriority w:val="29"/>
     <w:rsid w:val="00CA0364"/>
     <w:rPr>
@@ -34670,7 +34405,7 @@
       <w:color w:val="404040" w:themeColor="text1" w:themeTint="BF"/>
     </w:rPr>
   </w:style>
-  <w:style w:type="paragraph" w:styleId="ListParagraph">
+  <w:style w:type="paragraph" w:styleId="Prrafodelista">
     <w:name w:val="List Paragraph"/>
     <w:basedOn w:val="Normal"/>
     <w:uiPriority w:val="34"/>
@@ -34681,9 +34416,9 @@
       <w:contextualSpacing/>
     </w:pPr>
   </w:style>
-  <w:style w:type="character" w:styleId="IntenseEmphasis">
+  <w:style w:type="character" w:styleId="nfasisintenso">
     <w:name w:val="Intense Emphasis"/>
-    <w:basedOn w:val="DefaultParagraphFont"/>
+    <w:basedOn w:val="Fuentedeprrafopredeter"/>
     <w:uiPriority w:val="21"/>
     <w:qFormat/>
     <w:rsid w:val="00CA0364"/>
@@ -34693,11 +34428,11 @@
       <w:color w:val="0F4761" w:themeColor="accent1" w:themeShade="BF"/>
     </w:rPr>
   </w:style>
-  <w:style w:type="paragraph" w:styleId="IntenseQuote">
+  <w:style w:type="paragraph" w:styleId="Citadestacada">
     <w:name w:val="Intense Quote"/>
     <w:basedOn w:val="Normal"/>
     <w:next w:val="Normal"/>
-    <w:link w:val="IntenseQuoteChar"/>
+    <w:link w:val="CitadestacadaCar"/>
     <w:uiPriority w:val="30"/>
     <w:qFormat/>
     <w:rsid w:val="00CA0364"/>
@@ -34716,10 +34451,10 @@
       <w:color w:val="0F4761" w:themeColor="accent1" w:themeShade="BF"/>
     </w:rPr>
   </w:style>
-  <w:style w:type="character" w:customStyle="1" w:styleId="IntenseQuoteChar">
-    <w:name w:val="Intense Quote Char"/>
-    <w:basedOn w:val="DefaultParagraphFont"/>
-    <w:link w:val="IntenseQuote"/>
+  <w:style w:type="character" w:customStyle="1" w:styleId="CitadestacadaCar">
+    <w:name w:val="Cita destacada Car"/>
+    <w:basedOn w:val="Fuentedeprrafopredeter"/>
+    <w:link w:val="Citadestacada"/>
     <w:uiPriority w:val="30"/>
     <w:rsid w:val="00CA0364"/>
     <w:rPr>
@@ -34728,9 +34463,9 @@
       <w:color w:val="0F4761" w:themeColor="accent1" w:themeShade="BF"/>
     </w:rPr>
   </w:style>
-  <w:style w:type="character" w:styleId="IntenseReference">
+  <w:style w:type="character" w:styleId="Referenciaintensa">
     <w:name w:val="Intense Reference"/>
-    <w:basedOn w:val="DefaultParagraphFont"/>
+    <w:basedOn w:val="Fuentedeprrafopredeter"/>
     <w:uiPriority w:val="32"/>
     <w:qFormat/>
     <w:rsid w:val="00CA0364"/>
@@ -34760,18 +34495,18 @@
   </w:style>
   <w:style w:type="character" w:customStyle="1" w:styleId="normaltextrun">
     <w:name w:val="normaltextrun"/>
-    <w:basedOn w:val="DefaultParagraphFont"/>
+    <w:basedOn w:val="Fuentedeprrafopredeter"/>
     <w:rsid w:val="00CA0364"/>
   </w:style>
   <w:style w:type="character" w:customStyle="1" w:styleId="eop">
     <w:name w:val="eop"/>
-    <w:basedOn w:val="DefaultParagraphFont"/>
+    <w:basedOn w:val="Fuentedeprrafopredeter"/>
     <w:rsid w:val="00CA0364"/>
   </w:style>
-  <w:style w:type="paragraph" w:styleId="Header">
+  <w:style w:type="paragraph" w:styleId="Encabezado">
     <w:name w:val="header"/>
     <w:basedOn w:val="Normal"/>
-    <w:link w:val="HeaderChar"/>
+    <w:link w:val="EncabezadoCar"/>
     <w:uiPriority w:val="99"/>
     <w:unhideWhenUsed/>
     <w:rsid w:val="00890CD6"/>
@@ -34783,20 +34518,20 @@
       <w:spacing w:after="0" w:line="240" w:lineRule="auto"/>
     </w:pPr>
   </w:style>
-  <w:style w:type="character" w:customStyle="1" w:styleId="HeaderChar">
-    <w:name w:val="Header Char"/>
-    <w:basedOn w:val="DefaultParagraphFont"/>
-    <w:link w:val="Header"/>
+  <w:style w:type="character" w:customStyle="1" w:styleId="EncabezadoCar">
+    <w:name w:val="Encabezado Car"/>
+    <w:basedOn w:val="Fuentedeprrafopredeter"/>
+    <w:link w:val="Encabezado"/>
     <w:uiPriority w:val="99"/>
     <w:rsid w:val="00890CD6"/>
     <w:rPr>
       <w:lang w:val="en-US"/>
     </w:rPr>
   </w:style>
-  <w:style w:type="paragraph" w:styleId="Footer">
+  <w:style w:type="paragraph" w:styleId="Piedepgina">
     <w:name w:val="footer"/>
     <w:basedOn w:val="Normal"/>
-    <w:link w:val="FooterChar"/>
+    <w:link w:val="PiedepginaCar"/>
     <w:uiPriority w:val="99"/>
     <w:unhideWhenUsed/>
     <w:rsid w:val="00890CD6"/>
@@ -34808,19 +34543,19 @@
       <w:spacing w:after="0" w:line="240" w:lineRule="auto"/>
     </w:pPr>
   </w:style>
-  <w:style w:type="character" w:customStyle="1" w:styleId="FooterChar">
-    <w:name w:val="Footer Char"/>
-    <w:basedOn w:val="DefaultParagraphFont"/>
-    <w:link w:val="Footer"/>
+  <w:style w:type="character" w:customStyle="1" w:styleId="PiedepginaCar">
+    <w:name w:val="Pie de página Car"/>
+    <w:basedOn w:val="Fuentedeprrafopredeter"/>
+    <w:link w:val="Piedepgina"/>
     <w:uiPriority w:val="99"/>
     <w:rsid w:val="00890CD6"/>
     <w:rPr>
       <w:lang w:val="en-US"/>
     </w:rPr>
   </w:style>
-  <w:style w:type="character" w:styleId="PlaceholderText">
+  <w:style w:type="character" w:styleId="Textodelmarcadordeposicin">
     <w:name w:val="Placeholder Text"/>
-    <w:basedOn w:val="DefaultParagraphFont"/>
+    <w:basedOn w:val="Fuentedeprrafopredeter"/>
     <w:uiPriority w:val="99"/>
     <w:semiHidden/>
     <w:rsid w:val="00017187"/>
@@ -35131,7 +34866,7 @@
 </file>
 
 <file path=customXml/itemProps1.xml><?xml version="1.0" encoding="utf-8"?>
-<ds:datastoreItem xmlns:ds="http://schemas.openxmlformats.org/officeDocument/2006/customXml" ds:itemID="{DE1EE6C6-BCF0-427B-AC3D-EB933E44E834}">
+<ds:datastoreItem xmlns:ds="http://schemas.openxmlformats.org/officeDocument/2006/customXml" ds:itemID="{9A4C9CC6-C32B-4A79-9AB0-5C4C0952389D}">
   <ds:schemaRefs>
     <ds:schemaRef ds:uri="http://schemas.openxmlformats.org/officeDocument/2006/bibliography"/>
   </ds:schemaRefs>

</xml_diff>

<commit_message>
Fixed the requirement analysis to access the project of the info and made explicit its dependency on the matrix method.
</commit_message>
<xml_diff>
--- a/docs/Problem Analysis Request Management.docx
+++ b/docs/Problem Analysis Request Management.docx
@@ -1,6 +1,6 @@
 
 <file path=word/document.xml><?xml version="1.0" encoding="utf-8"?>
-<w:document xmlns:wpc="http://schemas.microsoft.com/office/word/2010/wordprocessingCanvas" xmlns:cx="http://schemas.microsoft.com/office/drawing/2014/chartex" xmlns:mc="http://schemas.openxmlformats.org/markup-compatibility/2006" xmlns:o="urn:schemas-microsoft-com:office:office" xmlns:r="http://schemas.openxmlformats.org/officeDocument/2006/relationships" xmlns:m="http://schemas.openxmlformats.org/officeDocument/2006/math" xmlns:v="urn:schemas-microsoft-com:vml" xmlns:wp14="http://schemas.microsoft.com/office/word/2010/wordprocessingDrawing" xmlns:wp="http://schemas.openxmlformats.org/drawingml/2006/wordprocessingDrawing" xmlns:w10="urn:schemas-microsoft-com:office:word" xmlns:w="http://schemas.openxmlformats.org/wordprocessingml/2006/main" xmlns:w14="http://schemas.microsoft.com/office/word/2010/wordml" xmlns:w15="http://schemas.microsoft.com/office/word/2012/wordml" xmlns:w16se="http://schemas.microsoft.com/office/word/2015/wordml/symex" xmlns:wpg="http://schemas.microsoft.com/office/word/2010/wordprocessingGroup" xmlns:wpi="http://schemas.microsoft.com/office/word/2010/wordprocessingInk" xmlns:wne="http://schemas.microsoft.com/office/word/2006/wordml" xmlns:wps="http://schemas.microsoft.com/office/word/2010/wordprocessingShape" mc:Ignorable="w14 w15 w16se wp14">
+<w:document xmlns:wpc="http://schemas.microsoft.com/office/word/2010/wordprocessingCanvas" xmlns:cx="http://schemas.microsoft.com/office/drawing/2014/chartex" xmlns:cx1="http://schemas.microsoft.com/office/drawing/2015/9/8/chartex" xmlns:cx2="http://schemas.microsoft.com/office/drawing/2015/10/21/chartex" xmlns:cx3="http://schemas.microsoft.com/office/drawing/2016/5/9/chartex" xmlns:cx4="http://schemas.microsoft.com/office/drawing/2016/5/10/chartex" xmlns:cx5="http://schemas.microsoft.com/office/drawing/2016/5/11/chartex" xmlns:cx6="http://schemas.microsoft.com/office/drawing/2016/5/12/chartex" xmlns:cx7="http://schemas.microsoft.com/office/drawing/2016/5/13/chartex" xmlns:cx8="http://schemas.microsoft.com/office/drawing/2016/5/14/chartex" xmlns:mc="http://schemas.openxmlformats.org/markup-compatibility/2006" xmlns:aink="http://schemas.microsoft.com/office/drawing/2016/ink" xmlns:am3d="http://schemas.microsoft.com/office/drawing/2017/model3d" xmlns:o="urn:schemas-microsoft-com:office:office" xmlns:oel="http://schemas.microsoft.com/office/2019/extlst" xmlns:r="http://schemas.openxmlformats.org/officeDocument/2006/relationships" xmlns:m="http://schemas.openxmlformats.org/officeDocument/2006/math" xmlns:v="urn:schemas-microsoft-com:vml" xmlns:wp14="http://schemas.microsoft.com/office/word/2010/wordprocessingDrawing" xmlns:wp="http://schemas.openxmlformats.org/drawingml/2006/wordprocessingDrawing" xmlns:w10="urn:schemas-microsoft-com:office:word" xmlns:w="http://schemas.openxmlformats.org/wordprocessingml/2006/main" xmlns:w14="http://schemas.microsoft.com/office/word/2010/wordml" xmlns:w15="http://schemas.microsoft.com/office/word/2012/wordml" xmlns:w16cex="http://schemas.microsoft.com/office/word/2018/wordml/cex" xmlns:w16cid="http://schemas.microsoft.com/office/word/2016/wordml/cid" xmlns:w16="http://schemas.microsoft.com/office/word/2018/wordml" xmlns:w16du="http://schemas.microsoft.com/office/word/2023/wordml/word16du" xmlns:w16sdtdh="http://schemas.microsoft.com/office/word/2020/wordml/sdtdatahash" xmlns:w16se="http://schemas.microsoft.com/office/word/2015/wordml/symex" xmlns:wpg="http://schemas.microsoft.com/office/word/2010/wordprocessingGroup" xmlns:wpi="http://schemas.microsoft.com/office/word/2010/wordprocessingInk" xmlns:wne="http://schemas.microsoft.com/office/word/2006/wordml" xmlns:wps="http://schemas.microsoft.com/office/word/2010/wordprocessingShape" mc:Ignorable="w14 w15 w16se w16cid w16 w16cex w16sdtdh w16du wp14">
   <w:body>
     <w:p>
       <w:pPr>
@@ -121,7 +121,7 @@
           </w:tcPr>
           <w:p>
             <w:pPr>
-              <w:pStyle w:val="Prrafodelista"/>
+              <w:pStyle w:val="ListParagraph"/>
               <w:numPr>
                 <w:ilvl w:val="0"/>
                 <w:numId w:val="1"/>
@@ -144,7 +144,29 @@
                 <w:lang w:eastAsia="es-CO"/>
                 <w14:ligatures w14:val="none"/>
               </w:rPr>
-              <w:t>The coordinator of the Department of Transformation and Improvement from Universidad Icesi.</w:t>
+              <w:t xml:space="preserve">The coordinator of the Department of Transformation and Improvement from Universidad </w:t>
+            </w:r>
+            <w:proofErr w:type="spellStart"/>
+            <w:r>
+              <w:rPr>
+                <w:rFonts w:ascii="Arial" w:eastAsia="Times New Roman" w:hAnsi="Arial" w:cs="Arial"/>
+                <w:color w:val="000000"/>
+                <w:kern w:val="0"/>
+                <w:lang w:eastAsia="es-CO"/>
+                <w14:ligatures w14:val="none"/>
+              </w:rPr>
+              <w:t>Icesi</w:t>
+            </w:r>
+            <w:proofErr w:type="spellEnd"/>
+            <w:r>
+              <w:rPr>
+                <w:rFonts w:ascii="Arial" w:eastAsia="Times New Roman" w:hAnsi="Arial" w:cs="Arial"/>
+                <w:color w:val="000000"/>
+                <w:kern w:val="0"/>
+                <w:lang w:eastAsia="es-CO"/>
+                <w14:ligatures w14:val="none"/>
+              </w:rPr>
+              <w:t>.</w:t>
             </w:r>
           </w:p>
         </w:tc>
@@ -212,7 +234,7 @@
           </w:tcPr>
           <w:p>
             <w:pPr>
-              <w:pStyle w:val="Prrafodelista"/>
+              <w:pStyle w:val="ListParagraph"/>
               <w:numPr>
                 <w:ilvl w:val="0"/>
                 <w:numId w:val="1"/>
@@ -235,12 +257,34 @@
                 <w:lang w:eastAsia="es-CO"/>
                 <w14:ligatures w14:val="none"/>
               </w:rPr>
-              <w:t>Employees from the department of Transformation and Improvement in Universidad Icesi.</w:t>
-            </w:r>
-          </w:p>
-          <w:p>
-            <w:pPr>
-              <w:pStyle w:val="Prrafodelista"/>
+              <w:t xml:space="preserve">Employees from the department of Transformation and Improvement in Universidad </w:t>
+            </w:r>
+            <w:proofErr w:type="spellStart"/>
+            <w:r>
+              <w:rPr>
+                <w:rFonts w:ascii="Arial" w:eastAsia="Times New Roman" w:hAnsi="Arial" w:cs="Arial"/>
+                <w:color w:val="000000"/>
+                <w:kern w:val="0"/>
+                <w:lang w:eastAsia="es-CO"/>
+                <w14:ligatures w14:val="none"/>
+              </w:rPr>
+              <w:t>Icesi</w:t>
+            </w:r>
+            <w:proofErr w:type="spellEnd"/>
+            <w:r>
+              <w:rPr>
+                <w:rFonts w:ascii="Arial" w:eastAsia="Times New Roman" w:hAnsi="Arial" w:cs="Arial"/>
+                <w:color w:val="000000"/>
+                <w:kern w:val="0"/>
+                <w:lang w:eastAsia="es-CO"/>
+                <w14:ligatures w14:val="none"/>
+              </w:rPr>
+              <w:t>.</w:t>
+            </w:r>
+          </w:p>
+          <w:p>
+            <w:pPr>
+              <w:pStyle w:val="ListParagraph"/>
               <w:numPr>
                 <w:ilvl w:val="0"/>
                 <w:numId w:val="1"/>
@@ -263,7 +307,29 @@
                 <w:lang w:eastAsia="es-CO"/>
                 <w14:ligatures w14:val="none"/>
               </w:rPr>
-              <w:t>Representants of every other department inside Universidad Icesi.</w:t>
+              <w:t xml:space="preserve">Representants of every other department inside Universidad </w:t>
+            </w:r>
+            <w:proofErr w:type="spellStart"/>
+            <w:r>
+              <w:rPr>
+                <w:rFonts w:ascii="Arial" w:eastAsia="Times New Roman" w:hAnsi="Arial" w:cs="Arial"/>
+                <w:color w:val="000000"/>
+                <w:kern w:val="0"/>
+                <w:lang w:eastAsia="es-CO"/>
+                <w14:ligatures w14:val="none"/>
+              </w:rPr>
+              <w:t>Icesi</w:t>
+            </w:r>
+            <w:proofErr w:type="spellEnd"/>
+            <w:r>
+              <w:rPr>
+                <w:rFonts w:ascii="Arial" w:eastAsia="Times New Roman" w:hAnsi="Arial" w:cs="Arial"/>
+                <w:color w:val="000000"/>
+                <w:kern w:val="0"/>
+                <w:lang w:eastAsia="es-CO"/>
+                <w14:ligatures w14:val="none"/>
+              </w:rPr>
+              <w:t>.</w:t>
             </w:r>
           </w:p>
         </w:tc>
@@ -358,8 +424,18 @@
                 <w:sz w:val="22"/>
                 <w:szCs w:val="22"/>
               </w:rPr>
-              <w:t>Register a collaborator from Universidad Icesi</w:t>
-            </w:r>
+              <w:t xml:space="preserve">Register a collaborator from Universidad </w:t>
+            </w:r>
+            <w:proofErr w:type="spellStart"/>
+            <w:r>
+              <w:rPr>
+                <w:rFonts w:ascii="Arial" w:hAnsi="Arial" w:cs="Arial"/>
+                <w:sz w:val="22"/>
+                <w:szCs w:val="22"/>
+              </w:rPr>
+              <w:t>Icesi</w:t>
+            </w:r>
+            <w:proofErr w:type="spellEnd"/>
           </w:p>
           <w:p>
             <w:pPr>
@@ -392,7 +468,27 @@
                 <w:sz w:val="22"/>
                 <w:szCs w:val="22"/>
               </w:rPr>
-              <w:t>department from Universidad Icesi.</w:t>
+              <w:t xml:space="preserve">department from Universidad </w:t>
+            </w:r>
+            <w:proofErr w:type="spellStart"/>
+            <w:r>
+              <w:rPr>
+                <w:rFonts w:ascii="Arial" w:hAnsi="Arial" w:cs="Arial"/>
+                <w:color w:val="000000"/>
+                <w:sz w:val="22"/>
+                <w:szCs w:val="22"/>
+              </w:rPr>
+              <w:t>Icesi</w:t>
+            </w:r>
+            <w:proofErr w:type="spellEnd"/>
+            <w:r>
+              <w:rPr>
+                <w:rFonts w:ascii="Arial" w:hAnsi="Arial" w:cs="Arial"/>
+                <w:color w:val="000000"/>
+                <w:sz w:val="22"/>
+                <w:szCs w:val="22"/>
+              </w:rPr>
+              <w:t>.</w:t>
             </w:r>
           </w:p>
           <w:p>
@@ -784,7 +880,25 @@
                 <w:sz w:val="22"/>
                 <w:szCs w:val="22"/>
               </w:rPr>
-              <w:t>Req#15: Consult the number of received requests and managed in a given month.</w:t>
+              <w:t xml:space="preserve">Req#15: Consult the number of received requests and managed </w:t>
+            </w:r>
+            <w:proofErr w:type="gramStart"/>
+            <w:r>
+              <w:rPr>
+                <w:rFonts w:ascii="Arial" w:hAnsi="Arial" w:cs="Arial"/>
+                <w:sz w:val="22"/>
+                <w:szCs w:val="22"/>
+              </w:rPr>
+              <w:t>in a given</w:t>
+            </w:r>
+            <w:proofErr w:type="gramEnd"/>
+            <w:r>
+              <w:rPr>
+                <w:rFonts w:ascii="Arial" w:hAnsi="Arial" w:cs="Arial"/>
+                <w:sz w:val="22"/>
+                <w:szCs w:val="22"/>
+              </w:rPr>
+              <w:t xml:space="preserve"> month.</w:t>
             </w:r>
           </w:p>
           <w:p>
@@ -900,7 +1014,7 @@
           </w:tcPr>
           <w:p>
             <w:pPr>
-              <w:pStyle w:val="Prrafodelista"/>
+              <w:pStyle w:val="ListParagraph"/>
               <w:numPr>
                 <w:ilvl w:val="0"/>
                 <w:numId w:val="1"/>
@@ -923,7 +1037,29 @@
                 <w:lang w:eastAsia="es-CO"/>
                 <w14:ligatures w14:val="none"/>
               </w:rPr>
-              <w:t xml:space="preserve">Universidad Icesi has an appointed Department of Transformation and Improvement which focuses on receiving </w:t>
+              <w:t xml:space="preserve">Universidad </w:t>
+            </w:r>
+            <w:proofErr w:type="spellStart"/>
+            <w:r>
+              <w:rPr>
+                <w:rFonts w:ascii="Arial" w:eastAsia="Times New Roman" w:hAnsi="Arial" w:cs="Arial"/>
+                <w:color w:val="000000"/>
+                <w:kern w:val="0"/>
+                <w:lang w:eastAsia="es-CO"/>
+                <w14:ligatures w14:val="none"/>
+              </w:rPr>
+              <w:t>Icesi</w:t>
+            </w:r>
+            <w:proofErr w:type="spellEnd"/>
+            <w:r>
+              <w:rPr>
+                <w:rFonts w:ascii="Arial" w:eastAsia="Times New Roman" w:hAnsi="Arial" w:cs="Arial"/>
+                <w:color w:val="000000"/>
+                <w:kern w:val="0"/>
+                <w:lang w:eastAsia="es-CO"/>
+                <w14:ligatures w14:val="none"/>
+              </w:rPr>
+              <w:t xml:space="preserve"> has an appointed Department of Transformation and Improvement which focuses on receiving </w:t>
             </w:r>
             <w:r>
               <w:rPr>
@@ -969,7 +1105,7 @@
           </w:p>
           <w:p>
             <w:pPr>
-              <w:pStyle w:val="Prrafodelista"/>
+              <w:pStyle w:val="ListParagraph"/>
               <w:numPr>
                 <w:ilvl w:val="0"/>
                 <w:numId w:val="1"/>
@@ -992,8 +1128,10 @@
                 <w:lang w:eastAsia="es-CO"/>
                 <w14:ligatures w14:val="none"/>
               </w:rPr>
-              <w:t xml:space="preserve">The coordinator of the Department of Transformation and Improvement wants his employees (and the rest of collaborators in the university) to utilize the program to manage all the information regarding requests, projects, and statistics. A collaborator should be able do register a request and a worker from the Department should be able to change the status request, make a project, close the project, and some other functionalities. The program should also allow the users to </w:t>
-            </w:r>
+              <w:t xml:space="preserve">The coordinator of the Department of Transformation and Improvement wants his employees (and the rest of collaborators in the university) to utilize the program to manage all the information regarding requests, projects, and statistics. A collaborator should be able </w:t>
+            </w:r>
+            <w:proofErr w:type="spellStart"/>
+            <w:proofErr w:type="gramStart"/>
             <w:r>
               <w:rPr>
                 <w:rFonts w:ascii="Arial" w:eastAsia="Times New Roman" w:hAnsi="Arial" w:cs="Arial"/>
@@ -1002,12 +1140,34 @@
                 <w:lang w:eastAsia="es-CO"/>
                 <w14:ligatures w14:val="none"/>
               </w:rPr>
+              <w:t>do</w:t>
+            </w:r>
+            <w:proofErr w:type="spellEnd"/>
+            <w:proofErr w:type="gramEnd"/>
+            <w:r>
+              <w:rPr>
+                <w:rFonts w:ascii="Arial" w:eastAsia="Times New Roman" w:hAnsi="Arial" w:cs="Arial"/>
+                <w:color w:val="000000"/>
+                <w:kern w:val="0"/>
+                <w:lang w:eastAsia="es-CO"/>
+                <w14:ligatures w14:val="none"/>
+              </w:rPr>
+              <w:t xml:space="preserve"> register a request and a worker from the Department should be able to change the status request, make a project, close the project, and some other functionalities. The program should also allow the users to </w:t>
+            </w:r>
+            <w:r>
+              <w:rPr>
+                <w:rFonts w:ascii="Arial" w:eastAsia="Times New Roman" w:hAnsi="Arial" w:cs="Arial"/>
+                <w:color w:val="000000"/>
+                <w:kern w:val="0"/>
+                <w:lang w:eastAsia="es-CO"/>
+                <w14:ligatures w14:val="none"/>
+              </w:rPr>
               <w:t>check efficiency indicators regarding requests, projects or collaborators enrolled inside the Department of Transformation and Improvement.</w:t>
             </w:r>
           </w:p>
           <w:p>
             <w:pPr>
-              <w:pStyle w:val="Prrafodelista"/>
+              <w:pStyle w:val="ListParagraph"/>
               <w:numPr>
                 <w:ilvl w:val="0"/>
                 <w:numId w:val="1"/>
@@ -1100,7 +1260,7 @@
           </w:tcPr>
           <w:p>
             <w:pPr>
-              <w:pStyle w:val="Prrafodelista"/>
+              <w:pStyle w:val="ListParagraph"/>
               <w:numPr>
                 <w:ilvl w:val="0"/>
                 <w:numId w:val="1"/>
@@ -1128,7 +1288,7 @@
           </w:p>
           <w:p>
             <w:pPr>
-              <w:pStyle w:val="Prrafodelista"/>
+              <w:pStyle w:val="ListParagraph"/>
               <w:numPr>
                 <w:ilvl w:val="0"/>
                 <w:numId w:val="1"/>
@@ -1156,7 +1316,7 @@
           </w:p>
           <w:p>
             <w:pPr>
-              <w:pStyle w:val="Prrafodelista"/>
+              <w:pStyle w:val="ListParagraph"/>
               <w:numPr>
                 <w:ilvl w:val="0"/>
                 <w:numId w:val="1"/>
@@ -1333,7 +1493,29 @@
                 <w:lang w:eastAsia="es-CO"/>
                 <w14:ligatures w14:val="none"/>
               </w:rPr>
-              <w:t>Register a collaborator from Universidad Icesi.</w:t>
+              <w:t xml:space="preserve">Register a collaborator from Universidad </w:t>
+            </w:r>
+            <w:proofErr w:type="spellStart"/>
+            <w:r>
+              <w:rPr>
+                <w:rFonts w:ascii="Arial" w:eastAsia="Times New Roman" w:hAnsi="Arial" w:cs="Arial"/>
+                <w:color w:val="000000"/>
+                <w:kern w:val="0"/>
+                <w:lang w:eastAsia="es-CO"/>
+                <w14:ligatures w14:val="none"/>
+              </w:rPr>
+              <w:t>Icesi</w:t>
+            </w:r>
+            <w:proofErr w:type="spellEnd"/>
+            <w:r>
+              <w:rPr>
+                <w:rFonts w:ascii="Arial" w:eastAsia="Times New Roman" w:hAnsi="Arial" w:cs="Arial"/>
+                <w:color w:val="000000"/>
+                <w:kern w:val="0"/>
+                <w:lang w:eastAsia="es-CO"/>
+                <w14:ligatures w14:val="none"/>
+              </w:rPr>
+              <w:t>.</w:t>
             </w:r>
           </w:p>
         </w:tc>
@@ -1473,7 +1655,27 @@
                 <w:lang w:eastAsia="es-CO"/>
                 <w14:ligatures w14:val="none"/>
               </w:rPr>
-              <w:t xml:space="preserve"> display a “duplicate” message in case it happens. If any other error were to occur, the system will display an invalid information, incomplete information or a general error message.</w:t>
+              <w:t xml:space="preserve"> display a “duplicate” message in case it happens. If any other error were to occur, the system will display an invalid information, incomplete </w:t>
+            </w:r>
+            <w:proofErr w:type="gramStart"/>
+            <w:r>
+              <w:rPr>
+                <w:rFonts w:ascii="Arial" w:eastAsia="Times New Roman" w:hAnsi="Arial" w:cs="Arial"/>
+                <w:kern w:val="0"/>
+                <w:lang w:eastAsia="es-CO"/>
+                <w14:ligatures w14:val="none"/>
+              </w:rPr>
+              <w:t>information</w:t>
+            </w:r>
+            <w:proofErr w:type="gramEnd"/>
+            <w:r>
+              <w:rPr>
+                <w:rFonts w:ascii="Arial" w:eastAsia="Times New Roman" w:hAnsi="Arial" w:cs="Arial"/>
+                <w:kern w:val="0"/>
+                <w:lang w:eastAsia="es-CO"/>
+                <w14:ligatures w14:val="none"/>
+              </w:rPr>
+              <w:t xml:space="preserve"> or a general error message.</w:t>
             </w:r>
           </w:p>
         </w:tc>
@@ -1766,7 +1968,7 @@
           </w:tcPr>
           <w:p>
             <w:pPr>
-              <w:pStyle w:val="Prrafodelista"/>
+              <w:pStyle w:val="ListParagraph"/>
               <w:numPr>
                 <w:ilvl w:val="0"/>
                 <w:numId w:val="5"/>
@@ -1791,7 +1993,7 @@
           </w:p>
           <w:p>
             <w:pPr>
-              <w:pStyle w:val="Prrafodelista"/>
+              <w:pStyle w:val="ListParagraph"/>
               <w:numPr>
                 <w:ilvl w:val="1"/>
                 <w:numId w:val="5"/>
@@ -1816,7 +2018,7 @@
           </w:p>
           <w:p>
             <w:pPr>
-              <w:pStyle w:val="Prrafodelista"/>
+              <w:pStyle w:val="ListParagraph"/>
               <w:numPr>
                 <w:ilvl w:val="1"/>
                 <w:numId w:val="5"/>
@@ -1841,7 +2043,7 @@
           </w:p>
           <w:p>
             <w:pPr>
-              <w:pStyle w:val="Prrafodelista"/>
+              <w:pStyle w:val="ListParagraph"/>
               <w:numPr>
                 <w:ilvl w:val="0"/>
                 <w:numId w:val="5"/>
@@ -1985,7 +2187,7 @@
           </w:tcPr>
           <w:p>
             <w:pPr>
-              <w:pStyle w:val="Prrafodelista"/>
+              <w:pStyle w:val="ListParagraph"/>
               <w:numPr>
                 <w:ilvl w:val="0"/>
                 <w:numId w:val="5"/>
@@ -2127,7 +2329,7 @@
           </w:tcPr>
           <w:p>
             <w:pPr>
-              <w:pStyle w:val="Prrafodelista"/>
+              <w:pStyle w:val="ListParagraph"/>
               <w:numPr>
                 <w:ilvl w:val="0"/>
                 <w:numId w:val="5"/>
@@ -2269,7 +2471,7 @@
           </w:tcPr>
           <w:p>
             <w:pPr>
-              <w:pStyle w:val="Prrafodelista"/>
+              <w:pStyle w:val="ListParagraph"/>
               <w:numPr>
                 <w:ilvl w:val="0"/>
                 <w:numId w:val="5"/>
@@ -2411,7 +2613,7 @@
           </w:tcPr>
           <w:p>
             <w:pPr>
-              <w:pStyle w:val="Prrafodelista"/>
+              <w:pStyle w:val="ListParagraph"/>
               <w:numPr>
                 <w:ilvl w:val="0"/>
                 <w:numId w:val="5"/>
@@ -3519,8 +3721,19 @@
                 <w:sz w:val="22"/>
                 <w:szCs w:val="22"/>
               </w:rPr>
-              <w:t>partment from Universidad Icesi</w:t>
-            </w:r>
+              <w:t xml:space="preserve">partment from Universidad </w:t>
+            </w:r>
+            <w:proofErr w:type="spellStart"/>
+            <w:r>
+              <w:rPr>
+                <w:rFonts w:ascii="Arial" w:hAnsi="Arial" w:cs="Arial"/>
+                <w:color w:val="000000"/>
+                <w:sz w:val="22"/>
+                <w:szCs w:val="22"/>
+              </w:rPr>
+              <w:t>Icesi</w:t>
+            </w:r>
+            <w:proofErr w:type="spellEnd"/>
           </w:p>
         </w:tc>
       </w:tr>
@@ -4032,7 +4245,7 @@
           </w:tcPr>
           <w:p>
             <w:pPr>
-              <w:pStyle w:val="Prrafodelista"/>
+              <w:pStyle w:val="ListParagraph"/>
               <w:numPr>
                 <w:ilvl w:val="0"/>
                 <w:numId w:val="2"/>
@@ -4174,7 +4387,7 @@
           </w:tcPr>
           <w:p>
             <w:pPr>
-              <w:pStyle w:val="Prrafodelista"/>
+              <w:pStyle w:val="ListParagraph"/>
               <w:numPr>
                 <w:ilvl w:val="0"/>
                 <w:numId w:val="2"/>
@@ -4227,7 +4440,7 @@
           </w:p>
           <w:p>
             <w:pPr>
-              <w:pStyle w:val="Prrafodelista"/>
+              <w:pStyle w:val="ListParagraph"/>
               <w:numPr>
                 <w:ilvl w:val="0"/>
                 <w:numId w:val="2"/>
@@ -4369,7 +4582,7 @@
           </w:tcPr>
           <w:p>
             <w:pPr>
-              <w:pStyle w:val="Prrafodelista"/>
+              <w:pStyle w:val="ListParagraph"/>
               <w:numPr>
                 <w:ilvl w:val="0"/>
                 <w:numId w:val="2"/>
@@ -4511,7 +4724,7 @@
           </w:tcPr>
           <w:p>
             <w:pPr>
-              <w:pStyle w:val="Prrafodelista"/>
+              <w:pStyle w:val="ListParagraph"/>
               <w:numPr>
                 <w:ilvl w:val="0"/>
                 <w:numId w:val="2"/>
@@ -6395,7 +6608,7 @@
           </w:tcPr>
           <w:p>
             <w:pPr>
-              <w:pStyle w:val="Prrafodelista"/>
+              <w:pStyle w:val="ListParagraph"/>
               <w:numPr>
                 <w:ilvl w:val="0"/>
                 <w:numId w:val="2"/>
@@ -6537,7 +6750,7 @@
           </w:tcPr>
           <w:p>
             <w:pPr>
-              <w:pStyle w:val="Prrafodelista"/>
+              <w:pStyle w:val="ListParagraph"/>
               <w:numPr>
                 <w:ilvl w:val="0"/>
                 <w:numId w:val="2"/>
@@ -6679,7 +6892,7 @@
           </w:tcPr>
           <w:p>
             <w:pPr>
-              <w:pStyle w:val="Prrafodelista"/>
+              <w:pStyle w:val="ListParagraph"/>
               <w:numPr>
                 <w:ilvl w:val="0"/>
                 <w:numId w:val="2"/>
@@ -6732,7 +6945,7 @@
           </w:p>
           <w:p>
             <w:pPr>
-              <w:pStyle w:val="Prrafodelista"/>
+              <w:pStyle w:val="ListParagraph"/>
               <w:numPr>
                 <w:ilvl w:val="0"/>
                 <w:numId w:val="2"/>
@@ -6874,7 +7087,7 @@
           </w:tcPr>
           <w:p>
             <w:pPr>
-              <w:pStyle w:val="Prrafodelista"/>
+              <w:pStyle w:val="ListParagraph"/>
               <w:numPr>
                 <w:ilvl w:val="0"/>
                 <w:numId w:val="2"/>
@@ -6899,7 +7112,7 @@
           </w:p>
           <w:p>
             <w:pPr>
-              <w:pStyle w:val="Prrafodelista"/>
+              <w:pStyle w:val="ListParagraph"/>
               <w:numPr>
                 <w:ilvl w:val="0"/>
                 <w:numId w:val="2"/>
@@ -7003,7 +7216,27 @@
                 <w:lang w:eastAsia="es-CO"/>
                 <w14:ligatures w14:val="none"/>
               </w:rPr>
-              <w:t>The program will register a new request done by a collaborator taking the subject, description, the collaborator, and department (selected from two small menus displaying the names and ids of the preregistered collaborators and departments). If there is not at least one collaborator an “at least one collaborator” message will be shown. Likewise, if there isn’t at least one preregistered department an “at least one department” message will be printed. Afterwards, the subject will be used to check if there is any other request with the same topic inside the projects done by that collaborator. If both filters are passed, the new request will be created with a date of registration (which will be the one the system provides at the time of registration) and it sets its status to “pending”. If there any other errors that have to do with invalid or incomplete information or any other general error, the system will display an appropriate message.</w:t>
+              <w:t>The program will register a new request done by a collaborator taking the subject, description, the collaborator, and department (selected from two small menus displaying the names and ids of the preregistered collaborators and departments). If there is not at least one collaborator an “at least one collaborator” message will be shown. Likewise, if there isn’t at least one preregistered department an “at least one department” message will be printed. Afterwards, the subject will be used to check if there is any other request with the same topic inside the projects done by that collaborator. If both filters are passed, the new request will be created with a date of registration (which will be the one the system provides at the time of registration</w:t>
+            </w:r>
+            <w:proofErr w:type="gramStart"/>
+            <w:r>
+              <w:rPr>
+                <w:rFonts w:ascii="Arial" w:eastAsia="Times New Roman" w:hAnsi="Arial" w:cs="Arial"/>
+                <w:kern w:val="0"/>
+                <w:lang w:eastAsia="es-CO"/>
+                <w14:ligatures w14:val="none"/>
+              </w:rPr>
+              <w:t>)</w:t>
+            </w:r>
+            <w:proofErr w:type="gramEnd"/>
+            <w:r>
+              <w:rPr>
+                <w:rFonts w:ascii="Arial" w:eastAsia="Times New Roman" w:hAnsi="Arial" w:cs="Arial"/>
+                <w:kern w:val="0"/>
+                <w:lang w:eastAsia="es-CO"/>
+                <w14:ligatures w14:val="none"/>
+              </w:rPr>
+              <w:t xml:space="preserve"> and it sets its status to “pending”. If there any other errors that have to do with invalid or incomplete information or any other general error, the system will display an appropriate message.</w:t>
             </w:r>
           </w:p>
         </w:tc>
@@ -7495,7 +7728,27 @@
                 <w:lang w:eastAsia="es-CO"/>
                 <w14:ligatures w14:val="none"/>
               </w:rPr>
-              <w:t xml:space="preserve">A message stating that there should be at least one collaborator in order to assign a responsible collaborator to a </w:t>
+              <w:t xml:space="preserve">A message stating that there should be at least one collaborator </w:t>
+            </w:r>
+            <w:proofErr w:type="gramStart"/>
+            <w:r>
+              <w:rPr>
+                <w:rFonts w:ascii="Arial" w:eastAsia="Times New Roman" w:hAnsi="Arial" w:cs="Arial"/>
+                <w:kern w:val="0"/>
+                <w:lang w:eastAsia="es-CO"/>
+                <w14:ligatures w14:val="none"/>
+              </w:rPr>
+              <w:t>in order to</w:t>
+            </w:r>
+            <w:proofErr w:type="gramEnd"/>
+            <w:r>
+              <w:rPr>
+                <w:rFonts w:ascii="Arial" w:eastAsia="Times New Roman" w:hAnsi="Arial" w:cs="Arial"/>
+                <w:kern w:val="0"/>
+                <w:lang w:eastAsia="es-CO"/>
+                <w14:ligatures w14:val="none"/>
+              </w:rPr>
+              <w:t xml:space="preserve"> assign a responsible collaborator to a </w:t>
             </w:r>
             <w:r>
               <w:rPr>
@@ -7643,7 +7896,27 @@
                 <w:lang w:eastAsia="es-CO"/>
                 <w14:ligatures w14:val="none"/>
               </w:rPr>
-              <w:t>A message stating that there should be at least one department in order to assign a responsible area to a request will be shown.</w:t>
+              <w:t xml:space="preserve">A message stating that there should be at least one department </w:t>
+            </w:r>
+            <w:proofErr w:type="gramStart"/>
+            <w:r>
+              <w:rPr>
+                <w:rFonts w:ascii="Arial" w:eastAsia="Times New Roman" w:hAnsi="Arial" w:cs="Arial"/>
+                <w:kern w:val="0"/>
+                <w:lang w:eastAsia="es-CO"/>
+                <w14:ligatures w14:val="none"/>
+              </w:rPr>
+              <w:t>in order to</w:t>
+            </w:r>
+            <w:proofErr w:type="gramEnd"/>
+            <w:r>
+              <w:rPr>
+                <w:rFonts w:ascii="Arial" w:eastAsia="Times New Roman" w:hAnsi="Arial" w:cs="Arial"/>
+                <w:kern w:val="0"/>
+                <w:lang w:eastAsia="es-CO"/>
+                <w14:ligatures w14:val="none"/>
+              </w:rPr>
+              <w:t xml:space="preserve"> assign a responsible area to a request will be shown.</w:t>
             </w:r>
           </w:p>
         </w:tc>
@@ -8981,7 +9254,7 @@
           </w:tcPr>
           <w:p>
             <w:pPr>
-              <w:pStyle w:val="Prrafodelista"/>
+              <w:pStyle w:val="ListParagraph"/>
               <w:numPr>
                 <w:ilvl w:val="0"/>
                 <w:numId w:val="2"/>
@@ -9006,7 +9279,7 @@
           </w:p>
           <w:p>
             <w:pPr>
-              <w:pStyle w:val="Prrafodelista"/>
+              <w:pStyle w:val="ListParagraph"/>
               <w:numPr>
                 <w:ilvl w:val="0"/>
                 <w:numId w:val="2"/>
@@ -9159,7 +9432,7 @@
           </w:tcPr>
           <w:p>
             <w:pPr>
-              <w:pStyle w:val="Prrafodelista"/>
+              <w:pStyle w:val="ListParagraph"/>
               <w:numPr>
                 <w:ilvl w:val="0"/>
                 <w:numId w:val="2"/>
@@ -9202,7 +9475,7 @@
           </w:p>
           <w:p>
             <w:pPr>
-              <w:pStyle w:val="Prrafodelista"/>
+              <w:pStyle w:val="ListParagraph"/>
               <w:numPr>
                 <w:ilvl w:val="0"/>
                 <w:numId w:val="2"/>
@@ -9344,7 +9617,7 @@
           </w:tcPr>
           <w:p>
             <w:pPr>
-              <w:pStyle w:val="Prrafodelista"/>
+              <w:pStyle w:val="ListParagraph"/>
               <w:numPr>
                 <w:ilvl w:val="0"/>
                 <w:numId w:val="2"/>
@@ -9369,7 +9642,7 @@
           </w:p>
           <w:p>
             <w:pPr>
-              <w:pStyle w:val="Prrafodelista"/>
+              <w:pStyle w:val="ListParagraph"/>
               <w:numPr>
                 <w:ilvl w:val="1"/>
                 <w:numId w:val="2"/>
@@ -9394,7 +9667,7 @@
           </w:p>
           <w:p>
             <w:pPr>
-              <w:pStyle w:val="Prrafodelista"/>
+              <w:pStyle w:val="ListParagraph"/>
               <w:numPr>
                 <w:ilvl w:val="1"/>
                 <w:numId w:val="2"/>
@@ -9419,7 +9692,7 @@
           </w:p>
           <w:p>
             <w:pPr>
-              <w:pStyle w:val="Prrafodelista"/>
+              <w:pStyle w:val="ListParagraph"/>
               <w:numPr>
                 <w:ilvl w:val="1"/>
                 <w:numId w:val="2"/>
@@ -9444,7 +9717,7 @@
           </w:p>
           <w:p>
             <w:pPr>
-              <w:pStyle w:val="Prrafodelista"/>
+              <w:pStyle w:val="ListParagraph"/>
               <w:numPr>
                 <w:ilvl w:val="0"/>
                 <w:numId w:val="2"/>
@@ -11546,7 +11819,7 @@
           </w:tcPr>
           <w:p>
             <w:pPr>
-              <w:pStyle w:val="Prrafodelista"/>
+              <w:pStyle w:val="ListParagraph"/>
               <w:numPr>
                 <w:ilvl w:val="0"/>
                 <w:numId w:val="2"/>
@@ -11571,7 +11844,7 @@
           </w:p>
           <w:p>
             <w:pPr>
-              <w:pStyle w:val="Prrafodelista"/>
+              <w:pStyle w:val="ListParagraph"/>
               <w:numPr>
                 <w:ilvl w:val="1"/>
                 <w:numId w:val="2"/>
@@ -11596,7 +11869,7 @@
           </w:p>
           <w:p>
             <w:pPr>
-              <w:pStyle w:val="Prrafodelista"/>
+              <w:pStyle w:val="ListParagraph"/>
               <w:numPr>
                 <w:ilvl w:val="1"/>
                 <w:numId w:val="2"/>
@@ -11621,7 +11894,7 @@
           </w:p>
           <w:p>
             <w:pPr>
-              <w:pStyle w:val="Prrafodelista"/>
+              <w:pStyle w:val="ListParagraph"/>
               <w:numPr>
                 <w:ilvl w:val="1"/>
                 <w:numId w:val="2"/>
@@ -11646,7 +11919,7 @@
           </w:p>
           <w:p>
             <w:pPr>
-              <w:pStyle w:val="Prrafodelista"/>
+              <w:pStyle w:val="ListParagraph"/>
               <w:numPr>
                 <w:ilvl w:val="1"/>
                 <w:numId w:val="2"/>
@@ -11671,7 +11944,7 @@
           </w:p>
           <w:p>
             <w:pPr>
-              <w:pStyle w:val="Prrafodelista"/>
+              <w:pStyle w:val="ListParagraph"/>
               <w:numPr>
                 <w:ilvl w:val="0"/>
                 <w:numId w:val="2"/>
@@ -11813,7 +12086,7 @@
           </w:tcPr>
           <w:p>
             <w:pPr>
-              <w:pStyle w:val="Prrafodelista"/>
+              <w:pStyle w:val="ListParagraph"/>
               <w:numPr>
                 <w:ilvl w:val="0"/>
                 <w:numId w:val="2"/>
@@ -11847,7 +12120,7 @@
           </w:p>
           <w:p>
             <w:pPr>
-              <w:pStyle w:val="Prrafodelista"/>
+              <w:pStyle w:val="ListParagraph"/>
               <w:numPr>
                 <w:ilvl w:val="0"/>
                 <w:numId w:val="2"/>
@@ -11989,7 +12262,7 @@
           </w:tcPr>
           <w:p>
             <w:pPr>
-              <w:pStyle w:val="Prrafodelista"/>
+              <w:pStyle w:val="ListParagraph"/>
               <w:numPr>
                 <w:ilvl w:val="0"/>
                 <w:numId w:val="2"/>
@@ -12131,7 +12404,7 @@
           </w:tcPr>
           <w:p>
             <w:pPr>
-              <w:pStyle w:val="Prrafodelista"/>
+              <w:pStyle w:val="ListParagraph"/>
               <w:numPr>
                 <w:ilvl w:val="0"/>
                 <w:numId w:val="2"/>
@@ -12174,7 +12447,7 @@
           </w:p>
           <w:p>
             <w:pPr>
-              <w:pStyle w:val="Prrafodelista"/>
+              <w:pStyle w:val="ListParagraph"/>
               <w:numPr>
                 <w:ilvl w:val="1"/>
                 <w:numId w:val="2"/>
@@ -12199,7 +12472,7 @@
           </w:p>
           <w:p>
             <w:pPr>
-              <w:pStyle w:val="Prrafodelista"/>
+              <w:pStyle w:val="ListParagraph"/>
               <w:numPr>
                 <w:ilvl w:val="1"/>
                 <w:numId w:val="2"/>
@@ -12224,7 +12497,7 @@
           </w:p>
           <w:p>
             <w:pPr>
-              <w:pStyle w:val="Prrafodelista"/>
+              <w:pStyle w:val="ListParagraph"/>
               <w:numPr>
                 <w:ilvl w:val="1"/>
                 <w:numId w:val="2"/>
@@ -12249,7 +12522,7 @@
           </w:p>
           <w:p>
             <w:pPr>
-              <w:pStyle w:val="Prrafodelista"/>
+              <w:pStyle w:val="ListParagraph"/>
               <w:numPr>
                 <w:ilvl w:val="0"/>
                 <w:numId w:val="2"/>
@@ -12391,7 +12664,7 @@
           </w:tcPr>
           <w:p>
             <w:pPr>
-              <w:pStyle w:val="Prrafodelista"/>
+              <w:pStyle w:val="ListParagraph"/>
               <w:numPr>
                 <w:ilvl w:val="0"/>
                 <w:numId w:val="2"/>
@@ -12416,7 +12689,7 @@
           </w:p>
           <w:p>
             <w:pPr>
-              <w:pStyle w:val="Prrafodelista"/>
+              <w:pStyle w:val="ListParagraph"/>
               <w:numPr>
                 <w:ilvl w:val="1"/>
                 <w:numId w:val="2"/>
@@ -12441,7 +12714,7 @@
           </w:p>
           <w:p>
             <w:pPr>
-              <w:pStyle w:val="Prrafodelista"/>
+              <w:pStyle w:val="ListParagraph"/>
               <w:numPr>
                 <w:ilvl w:val="1"/>
                 <w:numId w:val="2"/>
@@ -12466,7 +12739,7 @@
           </w:p>
           <w:p>
             <w:pPr>
-              <w:pStyle w:val="Prrafodelista"/>
+              <w:pStyle w:val="ListParagraph"/>
               <w:numPr>
                 <w:ilvl w:val="1"/>
                 <w:numId w:val="2"/>
@@ -12491,7 +12764,7 @@
           </w:p>
           <w:p>
             <w:pPr>
-              <w:pStyle w:val="Prrafodelista"/>
+              <w:pStyle w:val="ListParagraph"/>
               <w:numPr>
                 <w:ilvl w:val="0"/>
                 <w:numId w:val="2"/>
@@ -14138,7 +14411,7 @@
           </w:tcPr>
           <w:p>
             <w:pPr>
-              <w:pStyle w:val="Prrafodelista"/>
+              <w:pStyle w:val="ListParagraph"/>
               <w:numPr>
                 <w:ilvl w:val="0"/>
                 <w:numId w:val="2"/>
@@ -14163,7 +14436,7 @@
           </w:p>
           <w:p>
             <w:pPr>
-              <w:pStyle w:val="Prrafodelista"/>
+              <w:pStyle w:val="ListParagraph"/>
               <w:numPr>
                 <w:ilvl w:val="0"/>
                 <w:numId w:val="2"/>
@@ -14305,7 +14578,7 @@
           </w:tcPr>
           <w:p>
             <w:pPr>
-              <w:pStyle w:val="Prrafodelista"/>
+              <w:pStyle w:val="ListParagraph"/>
               <w:numPr>
                 <w:ilvl w:val="0"/>
                 <w:numId w:val="2"/>
@@ -14330,7 +14603,7 @@
           </w:p>
           <w:p>
             <w:pPr>
-              <w:pStyle w:val="Prrafodelista"/>
+              <w:pStyle w:val="ListParagraph"/>
               <w:numPr>
                 <w:ilvl w:val="1"/>
                 <w:numId w:val="2"/>
@@ -14355,7 +14628,7 @@
           </w:p>
           <w:p>
             <w:pPr>
-              <w:pStyle w:val="Prrafodelista"/>
+              <w:pStyle w:val="ListParagraph"/>
               <w:numPr>
                 <w:ilvl w:val="1"/>
                 <w:numId w:val="2"/>
@@ -14380,7 +14653,7 @@
           </w:p>
           <w:p>
             <w:pPr>
-              <w:pStyle w:val="Prrafodelista"/>
+              <w:pStyle w:val="ListParagraph"/>
               <w:numPr>
                 <w:ilvl w:val="1"/>
                 <w:numId w:val="2"/>
@@ -14405,7 +14678,7 @@
           </w:p>
           <w:p>
             <w:pPr>
-              <w:pStyle w:val="Prrafodelista"/>
+              <w:pStyle w:val="ListParagraph"/>
               <w:numPr>
                 <w:ilvl w:val="1"/>
                 <w:numId w:val="2"/>
@@ -14430,7 +14703,7 @@
           </w:p>
           <w:p>
             <w:pPr>
-              <w:pStyle w:val="Prrafodelista"/>
+              <w:pStyle w:val="ListParagraph"/>
               <w:numPr>
                 <w:ilvl w:val="0"/>
                 <w:numId w:val="2"/>
@@ -14572,7 +14845,7 @@
           </w:tcPr>
           <w:p>
             <w:pPr>
-              <w:pStyle w:val="Prrafodelista"/>
+              <w:pStyle w:val="ListParagraph"/>
               <w:numPr>
                 <w:ilvl w:val="0"/>
                 <w:numId w:val="2"/>
@@ -14597,7 +14870,7 @@
           </w:p>
           <w:p>
             <w:pPr>
-              <w:pStyle w:val="Prrafodelista"/>
+              <w:pStyle w:val="ListParagraph"/>
               <w:numPr>
                 <w:ilvl w:val="0"/>
                 <w:numId w:val="2"/>
@@ -14740,7 +15013,7 @@
           </w:tcPr>
           <w:p>
             <w:pPr>
-              <w:pStyle w:val="Prrafodelista"/>
+              <w:pStyle w:val="ListParagraph"/>
               <w:numPr>
                 <w:ilvl w:val="0"/>
                 <w:numId w:val="2"/>
@@ -14882,7 +15155,7 @@
           </w:tcPr>
           <w:p>
             <w:pPr>
-              <w:pStyle w:val="Prrafodelista"/>
+              <w:pStyle w:val="ListParagraph"/>
               <w:numPr>
                 <w:ilvl w:val="0"/>
                 <w:numId w:val="2"/>
@@ -16201,7 +16474,27 @@
                 <w:lang w:eastAsia="es-CO"/>
                 <w14:ligatures w14:val="none"/>
               </w:rPr>
-              <w:t xml:space="preserve">projects, the system will prompt that there must be at least one project in order to close one. After the project is selected, the user must enter the date </w:t>
+              <w:t xml:space="preserve">projects, the system will prompt that there must be at least one project </w:t>
+            </w:r>
+            <w:proofErr w:type="gramStart"/>
+            <w:r>
+              <w:rPr>
+                <w:rFonts w:ascii="Arial" w:eastAsia="Times New Roman" w:hAnsi="Arial" w:cs="Arial"/>
+                <w:kern w:val="0"/>
+                <w:lang w:eastAsia="es-CO"/>
+                <w14:ligatures w14:val="none"/>
+              </w:rPr>
+              <w:t>in order to</w:t>
+            </w:r>
+            <w:proofErr w:type="gramEnd"/>
+            <w:r>
+              <w:rPr>
+                <w:rFonts w:ascii="Arial" w:eastAsia="Times New Roman" w:hAnsi="Arial" w:cs="Arial"/>
+                <w:kern w:val="0"/>
+                <w:lang w:eastAsia="es-CO"/>
+                <w14:ligatures w14:val="none"/>
+              </w:rPr>
+              <w:t xml:space="preserve"> close one. After the project is selected, the user must enter the date </w:t>
             </w:r>
             <w:r>
               <w:rPr>
@@ -16530,7 +16823,7 @@
           </w:tcPr>
           <w:p>
             <w:pPr>
-              <w:pStyle w:val="Prrafodelista"/>
+              <w:pStyle w:val="ListParagraph"/>
               <w:numPr>
                 <w:ilvl w:val="0"/>
                 <w:numId w:val="2"/>
@@ -16555,7 +16848,7 @@
           </w:p>
           <w:p>
             <w:pPr>
-              <w:pStyle w:val="Prrafodelista"/>
+              <w:pStyle w:val="ListParagraph"/>
               <w:numPr>
                 <w:ilvl w:val="0"/>
                 <w:numId w:val="2"/>
@@ -16697,7 +16990,7 @@
           </w:tcPr>
           <w:p>
             <w:pPr>
-              <w:pStyle w:val="Prrafodelista"/>
+              <w:pStyle w:val="ListParagraph"/>
               <w:numPr>
                 <w:ilvl w:val="0"/>
                 <w:numId w:val="2"/>
@@ -16717,12 +17010,23 @@
                 <w:lang w:eastAsia="es-CO"/>
                 <w14:ligatures w14:val="none"/>
               </w:rPr>
-              <w:t>Dd-mm-yyyy</w:t>
-            </w:r>
-          </w:p>
-          <w:p>
-            <w:pPr>
-              <w:pStyle w:val="Prrafodelista"/>
+              <w:t>Dd-mm-</w:t>
+            </w:r>
+            <w:proofErr w:type="spellStart"/>
+            <w:r>
+              <w:rPr>
+                <w:rFonts w:ascii="Arial" w:eastAsia="Times New Roman" w:hAnsi="Arial" w:cs="Arial"/>
+                <w:kern w:val="0"/>
+                <w:lang w:eastAsia="es-CO"/>
+                <w14:ligatures w14:val="none"/>
+              </w:rPr>
+              <w:t>yyyy</w:t>
+            </w:r>
+            <w:proofErr w:type="spellEnd"/>
+          </w:p>
+          <w:p>
+            <w:pPr>
+              <w:pStyle w:val="ListParagraph"/>
               <w:numPr>
                 <w:ilvl w:val="0"/>
                 <w:numId w:val="2"/>
@@ -16747,7 +17051,7 @@
           </w:p>
           <w:p>
             <w:pPr>
-              <w:pStyle w:val="Prrafodelista"/>
+              <w:pStyle w:val="ListParagraph"/>
               <w:numPr>
                 <w:ilvl w:val="0"/>
                 <w:numId w:val="2"/>
@@ -16869,7 +17173,27 @@
                 <w:lang w:eastAsia="es-CO"/>
                 <w14:ligatures w14:val="none"/>
               </w:rPr>
-              <w:t xml:space="preserve">projects, the system will prompt that there must be at least one project in order to close one. </w:t>
+              <w:t xml:space="preserve">projects, the system will prompt that there must be at least one project </w:t>
+            </w:r>
+            <w:proofErr w:type="gramStart"/>
+            <w:r>
+              <w:rPr>
+                <w:rFonts w:ascii="Arial" w:eastAsia="Times New Roman" w:hAnsi="Arial" w:cs="Arial"/>
+                <w:kern w:val="0"/>
+                <w:lang w:eastAsia="es-CO"/>
+                <w14:ligatures w14:val="none"/>
+              </w:rPr>
+              <w:t>in order to</w:t>
+            </w:r>
+            <w:proofErr w:type="gramEnd"/>
+            <w:r>
+              <w:rPr>
+                <w:rFonts w:ascii="Arial" w:eastAsia="Times New Roman" w:hAnsi="Arial" w:cs="Arial"/>
+                <w:kern w:val="0"/>
+                <w:lang w:eastAsia="es-CO"/>
+                <w14:ligatures w14:val="none"/>
+              </w:rPr>
+              <w:t xml:space="preserve"> close one. </w:t>
             </w:r>
             <w:r>
               <w:rPr>
@@ -18264,7 +18588,27 @@
                 <w:lang w:eastAsia="es-CO"/>
                 <w14:ligatures w14:val="none"/>
               </w:rPr>
-              <w:t xml:space="preserve"> If a collaborator has less than 5 projects registered posterior to the query date, the matrix will still print the spaces for those projects making it explicit they aren’t any left.</w:t>
+              <w:t xml:space="preserve"> If a collaborator has less than 5 projects registered posterior to the query date, the matrix will still print the spaces for those projects making it explicit </w:t>
+            </w:r>
+            <w:proofErr w:type="gramStart"/>
+            <w:r>
+              <w:rPr>
+                <w:rFonts w:ascii="Arial" w:eastAsia="Times New Roman" w:hAnsi="Arial" w:cs="Arial"/>
+                <w:kern w:val="0"/>
+                <w:lang w:eastAsia="es-CO"/>
+                <w14:ligatures w14:val="none"/>
+              </w:rPr>
+              <w:t>they</w:t>
+            </w:r>
+            <w:proofErr w:type="gramEnd"/>
+            <w:r>
+              <w:rPr>
+                <w:rFonts w:ascii="Arial" w:eastAsia="Times New Roman" w:hAnsi="Arial" w:cs="Arial"/>
+                <w:kern w:val="0"/>
+                <w:lang w:eastAsia="es-CO"/>
+                <w14:ligatures w14:val="none"/>
+              </w:rPr>
+              <w:t xml:space="preserve"> aren’t any left.</w:t>
             </w:r>
             <w:r>
               <w:rPr>
@@ -18568,7 +18912,7 @@
           </w:tcPr>
           <w:p>
             <w:pPr>
-              <w:pStyle w:val="Prrafodelista"/>
+              <w:pStyle w:val="ListParagraph"/>
               <w:numPr>
                 <w:ilvl w:val="0"/>
                 <w:numId w:val="2"/>
@@ -18588,12 +18932,23 @@
                 <w:lang w:eastAsia="es-CO"/>
                 <w14:ligatures w14:val="none"/>
               </w:rPr>
-              <w:t>Dd-mm-yyyy</w:t>
-            </w:r>
-          </w:p>
-          <w:p>
-            <w:pPr>
-              <w:pStyle w:val="Prrafodelista"/>
+              <w:t>Dd-mm-</w:t>
+            </w:r>
+            <w:proofErr w:type="spellStart"/>
+            <w:r>
+              <w:rPr>
+                <w:rFonts w:ascii="Arial" w:eastAsia="Times New Roman" w:hAnsi="Arial" w:cs="Arial"/>
+                <w:kern w:val="0"/>
+                <w:lang w:eastAsia="es-CO"/>
+                <w14:ligatures w14:val="none"/>
+              </w:rPr>
+              <w:t>yyyy</w:t>
+            </w:r>
+            <w:proofErr w:type="spellEnd"/>
+          </w:p>
+          <w:p>
+            <w:pPr>
+              <w:pStyle w:val="ListParagraph"/>
               <w:numPr>
                 <w:ilvl w:val="0"/>
                 <w:numId w:val="2"/>
@@ -18627,7 +18982,7 @@
           </w:p>
           <w:p>
             <w:pPr>
-              <w:pStyle w:val="Prrafodelista"/>
+              <w:pStyle w:val="ListParagraph"/>
               <w:numPr>
                 <w:ilvl w:val="0"/>
                 <w:numId w:val="2"/>
@@ -18812,18 +19167,7 @@
                 <w:lang w:eastAsia="es-CO"/>
                 <w14:ligatures w14:val="none"/>
               </w:rPr>
-              <w:t xml:space="preserve">(shown </w:t>
-            </w:r>
-            <w:bookmarkStart w:id="2" w:name="_GoBack"/>
-            <w:bookmarkEnd w:id="2"/>
-            <w:r>
-              <w:rPr>
-                <w:rFonts w:ascii="Arial" w:eastAsia="Times New Roman" w:hAnsi="Arial" w:cs="Arial"/>
-                <w:kern w:val="0"/>
-                <w:lang w:eastAsia="es-CO"/>
-                <w14:ligatures w14:val="none"/>
-              </w:rPr>
-              <w:t xml:space="preserve">as a single letter) </w:t>
+              <w:t xml:space="preserve">(shown as a single letter) </w:t>
             </w:r>
             <w:r>
               <w:rPr>
@@ -19657,8 +20001,8 @@
       </w:tblPr>
       <w:tblGrid>
         <w:gridCol w:w="1655"/>
-        <w:gridCol w:w="2977"/>
-        <w:gridCol w:w="2067"/>
+        <w:gridCol w:w="3008"/>
+        <w:gridCol w:w="2036"/>
         <w:gridCol w:w="2119"/>
       </w:tblGrid>
       <w:tr>
@@ -19740,26 +20084,8 @@
                 <w:rFonts w:ascii="Arial" w:hAnsi="Arial" w:cs="Arial"/>
                 <w:sz w:val="22"/>
                 <w:szCs w:val="22"/>
-                <w:highlight w:val="yellow"/>
               </w:rPr>
               <w:t>Req#9: Access the detailed information of a project.</w:t>
-            </w:r>
-            <w:r>
-              <w:rPr>
-                <w:rFonts w:ascii="Arial" w:hAnsi="Arial" w:cs="Arial"/>
-                <w:sz w:val="22"/>
-                <w:szCs w:val="22"/>
-              </w:rPr>
-              <w:t xml:space="preserve"> </w:t>
-            </w:r>
-            <w:r>
-              <w:rPr>
-                <w:rFonts w:ascii="Arial" w:hAnsi="Arial" w:cs="Arial"/>
-                <w:sz w:val="22"/>
-                <w:szCs w:val="22"/>
-                <w:highlight w:val="red"/>
-              </w:rPr>
-              <w:t>REVIEW AFTER MATRIX ADDITION.</w:t>
             </w:r>
           </w:p>
         </w:tc>
@@ -19844,7 +20170,43 @@
                 <w:lang w:eastAsia="es-CO"/>
                 <w14:ligatures w14:val="none"/>
               </w:rPr>
-              <w:t>After selecting the option to display project information based on a query date, the user can choose one of the IDs printed in the matrix to view detailed project information. If the user inputs "0", this step is skipped. Before selecting the ID, the system verifies there was at least one preregistered project and one shown project based on the query date (using the criteria of "at least one project" and "Empty Date" stated in Req#8). Subsequently, it searches for the project using its ID; if not found, a "nonexistent project" message is printed. Any errors like invalid or incomplete information prompt appropriate messages. If there are any other errors, a general error message is displayed.</w:t>
+              <w:t xml:space="preserve">After selecting the option to display project information based on a query date, the user can </w:t>
+            </w:r>
+            <w:r>
+              <w:rPr>
+                <w:rFonts w:ascii="Arial" w:eastAsia="Times New Roman" w:hAnsi="Arial" w:cs="Arial"/>
+                <w:kern w:val="0"/>
+                <w:lang w:eastAsia="es-CO"/>
+                <w14:ligatures w14:val="none"/>
+              </w:rPr>
+              <w:t>enter</w:t>
+            </w:r>
+            <w:r>
+              <w:rPr>
+                <w:rFonts w:ascii="Arial" w:eastAsia="Times New Roman" w:hAnsi="Arial" w:cs="Arial"/>
+                <w:kern w:val="0"/>
+                <w:lang w:eastAsia="es-CO"/>
+                <w14:ligatures w14:val="none"/>
+              </w:rPr>
+              <w:t xml:space="preserve"> one of the IDs printed in the matrix to view detailed project information. Subsequently, it searches for the project using its ID; if not found, a "nonexistent project" message is printed. </w:t>
+            </w:r>
+            <w:r>
+              <w:rPr>
+                <w:rFonts w:ascii="Arial" w:eastAsia="Times New Roman" w:hAnsi="Arial" w:cs="Arial"/>
+                <w:kern w:val="0"/>
+                <w:lang w:eastAsia="es-CO"/>
+                <w14:ligatures w14:val="none"/>
+              </w:rPr>
+              <w:t xml:space="preserve">Then, the program will print the matrix of projects again for the user to double check which code they wanted to enter. </w:t>
+            </w:r>
+            <w:r>
+              <w:rPr>
+                <w:rFonts w:ascii="Arial" w:eastAsia="Times New Roman" w:hAnsi="Arial" w:cs="Arial"/>
+                <w:kern w:val="0"/>
+                <w:lang w:eastAsia="es-CO"/>
+                <w14:ligatures w14:val="none"/>
+              </w:rPr>
+              <w:t>Any errors like invalid or incomplete information prompt appropriate messages. If there are any other errors, a general error message is displayed.</w:t>
             </w:r>
           </w:p>
         </w:tc>
@@ -19896,7 +20258,7 @@
         </w:tc>
         <w:tc>
           <w:tcPr>
-            <w:tcW w:w="2896" w:type="dxa"/>
+            <w:tcW w:w="2977" w:type="dxa"/>
             <w:tcBorders>
               <w:top w:val="single" w:sz="8" w:space="0" w:color="000000"/>
               <w:left w:val="single" w:sz="8" w:space="0" w:color="000000"/>
@@ -19937,7 +20299,7 @@
         </w:tc>
         <w:tc>
           <w:tcPr>
-            <w:tcW w:w="2148" w:type="dxa"/>
+            <w:tcW w:w="2067" w:type="dxa"/>
             <w:tcBorders>
               <w:top w:val="single" w:sz="8" w:space="0" w:color="000000"/>
               <w:left w:val="single" w:sz="8" w:space="0" w:color="000000"/>
@@ -20047,7 +20409,7 @@
         </w:tc>
         <w:tc>
           <w:tcPr>
-            <w:tcW w:w="2896" w:type="dxa"/>
+            <w:tcW w:w="2977" w:type="dxa"/>
             <w:tcBorders>
               <w:top w:val="single" w:sz="8" w:space="0" w:color="000000"/>
               <w:left w:val="single" w:sz="8" w:space="0" w:color="000000"/>
@@ -20084,7 +20446,7 @@
         </w:tc>
         <w:tc>
           <w:tcPr>
-            <w:tcW w:w="2148" w:type="dxa"/>
+            <w:tcW w:w="2067" w:type="dxa"/>
             <w:tcBorders>
               <w:top w:val="single" w:sz="8" w:space="0" w:color="000000"/>
               <w:left w:val="single" w:sz="8" w:space="0" w:color="000000"/>
@@ -20137,7 +20499,7 @@
           </w:tcPr>
           <w:p>
             <w:pPr>
-              <w:pStyle w:val="Prrafodelista"/>
+              <w:pStyle w:val="ListParagraph"/>
               <w:numPr>
                 <w:ilvl w:val="0"/>
                 <w:numId w:val="2"/>
@@ -20157,12 +20519,22 @@
                 <w:lang w:eastAsia="es-CO"/>
                 <w14:ligatures w14:val="none"/>
               </w:rPr>
-              <w:t>The user should enter the ID of a project that was shown from the project visualization matrix from REQ#8</w:t>
-            </w:r>
-          </w:p>
-          <w:p>
-            <w:pPr>
-              <w:pStyle w:val="Prrafodelista"/>
+              <w:t xml:space="preserve">The user should enter the ID </w:t>
+            </w:r>
+            <w:r>
+              <w:rPr>
+                <w:rFonts w:ascii="Arial" w:eastAsia="Times New Roman" w:hAnsi="Arial" w:cs="Arial"/>
+                <w:kern w:val="0"/>
+                <w:lang w:eastAsia="es-CO"/>
+                <w14:ligatures w14:val="none"/>
+              </w:rPr>
+              <w:lastRenderedPageBreak/>
+              <w:t>of a project that was shown from the project visualization matrix from REQ#8</w:t>
+            </w:r>
+          </w:p>
+          <w:p>
+            <w:pPr>
+              <w:pStyle w:val="ListParagraph"/>
               <w:numPr>
                 <w:ilvl w:val="0"/>
                 <w:numId w:val="2"/>
@@ -20294,7 +20666,25 @@
                 <w:lang w:eastAsia="es-CO"/>
                 <w14:ligatures w14:val="none"/>
               </w:rPr>
-              <w:t xml:space="preserve">be able to select one of the ID’s printed in the matrix </w:t>
+              <w:t xml:space="preserve">be able to </w:t>
+            </w:r>
+            <w:r>
+              <w:rPr>
+                <w:rFonts w:ascii="Arial" w:eastAsia="Times New Roman" w:hAnsi="Arial" w:cs="Arial"/>
+                <w:kern w:val="0"/>
+                <w:lang w:eastAsia="es-CO"/>
+                <w14:ligatures w14:val="none"/>
+              </w:rPr>
+              <w:t>enter</w:t>
+            </w:r>
+            <w:r>
+              <w:rPr>
+                <w:rFonts w:ascii="Arial" w:eastAsia="Times New Roman" w:hAnsi="Arial" w:cs="Arial"/>
+                <w:kern w:val="0"/>
+                <w:lang w:eastAsia="es-CO"/>
+                <w14:ligatures w14:val="none"/>
+              </w:rPr>
+              <w:t xml:space="preserve"> one of the ID’s printed in the matrix </w:t>
             </w:r>
             <w:r>
               <w:rPr>
@@ -20312,16 +20702,79 @@
                 <w:lang w:eastAsia="es-CO"/>
                 <w14:ligatures w14:val="none"/>
               </w:rPr>
-              <w:t xml:space="preserve"> print all the information regarding that project. If the user enters a “0”, this step is skipped. Before selecting the ID, the system will verify there was at least one preregistered project and one shown project based on the query date (using the criteria of “at least one project” and “Empty Date” stated in Req#8). </w:t>
-            </w:r>
-            <w:r>
-              <w:rPr>
-                <w:rFonts w:ascii="Arial" w:eastAsia="Times New Roman" w:hAnsi="Arial" w:cs="Arial"/>
-                <w:kern w:val="0"/>
-                <w:lang w:eastAsia="es-CO"/>
-                <w14:ligatures w14:val="none"/>
-              </w:rPr>
-              <w:t>Finally, it will look for the project using its ID (if not found, a “nonexistent project message is printed). If there are any other errors like invalid or incomplete information, the appropriate message will be shown. On the other hand, if there are any other errors, a general error message will pop up instead.</w:t>
+              <w:t xml:space="preserve"> print all the information regarding that project. </w:t>
+            </w:r>
+            <w:r>
+              <w:rPr>
+                <w:rFonts w:ascii="Arial" w:eastAsia="Times New Roman" w:hAnsi="Arial" w:cs="Arial"/>
+                <w:kern w:val="0"/>
+                <w:lang w:eastAsia="es-CO"/>
+                <w14:ligatures w14:val="none"/>
+              </w:rPr>
+              <w:t>Next</w:t>
+            </w:r>
+            <w:r>
+              <w:rPr>
+                <w:rFonts w:ascii="Arial" w:eastAsia="Times New Roman" w:hAnsi="Arial" w:cs="Arial"/>
+                <w:kern w:val="0"/>
+                <w:lang w:eastAsia="es-CO"/>
+                <w14:ligatures w14:val="none"/>
+              </w:rPr>
+              <w:t>, it will look for the project using its ID</w:t>
+            </w:r>
+            <w:r>
+              <w:rPr>
+                <w:rFonts w:ascii="Arial" w:eastAsia="Times New Roman" w:hAnsi="Arial" w:cs="Arial"/>
+                <w:kern w:val="0"/>
+                <w:lang w:eastAsia="es-CO"/>
+                <w14:ligatures w14:val="none"/>
+              </w:rPr>
+              <w:t xml:space="preserve">, </w:t>
+            </w:r>
+            <w:r>
+              <w:rPr>
+                <w:rFonts w:ascii="Arial" w:eastAsia="Times New Roman" w:hAnsi="Arial" w:cs="Arial"/>
+                <w:kern w:val="0"/>
+                <w:lang w:eastAsia="es-CO"/>
+                <w14:ligatures w14:val="none"/>
+              </w:rPr>
+              <w:t>if not found, a “nonexistent project message is printed.</w:t>
+            </w:r>
+            <w:r>
+              <w:rPr>
+                <w:rFonts w:ascii="Arial" w:eastAsia="Times New Roman" w:hAnsi="Arial" w:cs="Arial"/>
+                <w:kern w:val="0"/>
+                <w:lang w:eastAsia="es-CO"/>
+                <w14:ligatures w14:val="none"/>
+              </w:rPr>
+              <w:t xml:space="preserve"> The system will also reprint the matrix displayed before for the user to double check and enter again the ID they wanted. This loop will only stop until a project is displayed correctly.</w:t>
+            </w:r>
+            <w:r>
+              <w:rPr>
+                <w:rFonts w:ascii="Arial" w:eastAsia="Times New Roman" w:hAnsi="Arial" w:cs="Arial"/>
+                <w:kern w:val="0"/>
+                <w:lang w:eastAsia="es-CO"/>
+                <w14:ligatures w14:val="none"/>
+              </w:rPr>
+              <w:t xml:space="preserve"> If there are any other errors like invalid </w:t>
+            </w:r>
+            <w:r>
+              <w:rPr>
+                <w:rFonts w:ascii="Arial" w:eastAsia="Times New Roman" w:hAnsi="Arial" w:cs="Arial"/>
+                <w:kern w:val="0"/>
+                <w:lang w:eastAsia="es-CO"/>
+                <w14:ligatures w14:val="none"/>
+              </w:rPr>
+              <w:t xml:space="preserve">info, </w:t>
+            </w:r>
+            <w:r>
+              <w:rPr>
+                <w:rFonts w:ascii="Arial" w:eastAsia="Times New Roman" w:hAnsi="Arial" w:cs="Arial"/>
+                <w:kern w:val="0"/>
+                <w:lang w:eastAsia="es-CO"/>
+                <w14:ligatures w14:val="none"/>
+              </w:rPr>
+              <w:t>the appropriate message will be shown. On the other hand, if there are any other errors, a general error message will pop up instead.</w:t>
             </w:r>
           </w:p>
         </w:tc>
@@ -20373,7 +20826,7 @@
         </w:tc>
         <w:tc>
           <w:tcPr>
-            <w:tcW w:w="2896" w:type="dxa"/>
+            <w:tcW w:w="2977" w:type="dxa"/>
             <w:tcBorders>
               <w:top w:val="single" w:sz="8" w:space="0" w:color="000000"/>
               <w:left w:val="single" w:sz="8" w:space="0" w:color="000000"/>
@@ -20414,7 +20867,7 @@
         </w:tc>
         <w:tc>
           <w:tcPr>
-            <w:tcW w:w="2148" w:type="dxa"/>
+            <w:tcW w:w="2067" w:type="dxa"/>
             <w:tcBorders>
               <w:top w:val="single" w:sz="8" w:space="0" w:color="000000"/>
               <w:left w:val="single" w:sz="8" w:space="0" w:color="000000"/>
@@ -20524,7 +20977,7 @@
         </w:tc>
         <w:tc>
           <w:tcPr>
-            <w:tcW w:w="2896" w:type="dxa"/>
+            <w:tcW w:w="2977" w:type="dxa"/>
             <w:tcBorders>
               <w:top w:val="single" w:sz="8" w:space="0" w:color="000000"/>
               <w:left w:val="single" w:sz="8" w:space="0" w:color="000000"/>
@@ -20561,7 +21014,7 @@
         </w:tc>
         <w:tc>
           <w:tcPr>
-            <w:tcW w:w="2148" w:type="dxa"/>
+            <w:tcW w:w="2067" w:type="dxa"/>
             <w:tcBorders>
               <w:top w:val="single" w:sz="8" w:space="0" w:color="000000"/>
               <w:left w:val="single" w:sz="8" w:space="0" w:color="000000"/>
@@ -20681,7 +21134,7 @@
         </w:tc>
         <w:tc>
           <w:tcPr>
-            <w:tcW w:w="2896" w:type="dxa"/>
+            <w:tcW w:w="2977" w:type="dxa"/>
             <w:tcBorders>
               <w:top w:val="single" w:sz="8" w:space="0" w:color="000000"/>
               <w:left w:val="single" w:sz="8" w:space="0" w:color="000000"/>
@@ -20718,7 +21171,7 @@
         </w:tc>
         <w:tc>
           <w:tcPr>
-            <w:tcW w:w="2148" w:type="dxa"/>
+            <w:tcW w:w="2067" w:type="dxa"/>
             <w:tcBorders>
               <w:top w:val="single" w:sz="8" w:space="0" w:color="000000"/>
               <w:left w:val="single" w:sz="8" w:space="0" w:color="000000"/>
@@ -20786,7 +21239,34 @@
                 <w:lang w:eastAsia="es-CO"/>
                 <w14:ligatures w14:val="none"/>
               </w:rPr>
-              <w:t>A message stating that there the entered ID doesn’t match with the ID of any of the preregistered projects will be printed.</w:t>
+              <w:t xml:space="preserve">A message stating </w:t>
+            </w:r>
+            <w:r>
+              <w:rPr>
+                <w:rFonts w:ascii="Arial" w:eastAsia="Times New Roman" w:hAnsi="Arial" w:cs="Arial"/>
+                <w:kern w:val="0"/>
+                <w:lang w:eastAsia="es-CO"/>
+                <w14:ligatures w14:val="none"/>
+              </w:rPr>
+              <w:t>that</w:t>
+            </w:r>
+            <w:r>
+              <w:rPr>
+                <w:rFonts w:ascii="Arial" w:eastAsia="Times New Roman" w:hAnsi="Arial" w:cs="Arial"/>
+                <w:kern w:val="0"/>
+                <w:lang w:eastAsia="es-CO"/>
+                <w14:ligatures w14:val="none"/>
+              </w:rPr>
+              <w:t xml:space="preserve"> the entered ID doesn’t match with the ID of any of the preregistered projects will be printed.</w:t>
+            </w:r>
+            <w:r>
+              <w:rPr>
+                <w:rFonts w:ascii="Arial" w:eastAsia="Times New Roman" w:hAnsi="Arial" w:cs="Arial"/>
+                <w:kern w:val="0"/>
+                <w:lang w:eastAsia="es-CO"/>
+                <w14:ligatures w14:val="none"/>
+              </w:rPr>
+              <w:t xml:space="preserve"> Then the matrix displayed before will be printed again for the user to reenter the project id.</w:t>
             </w:r>
           </w:p>
         </w:tc>
@@ -20820,7 +21300,7 @@
         </w:tc>
         <w:tc>
           <w:tcPr>
-            <w:tcW w:w="2896" w:type="dxa"/>
+            <w:tcW w:w="2977" w:type="dxa"/>
             <w:tcBorders>
               <w:top w:val="single" w:sz="8" w:space="0" w:color="000000"/>
               <w:left w:val="single" w:sz="8" w:space="0" w:color="000000"/>
@@ -20857,7 +21337,7 @@
         </w:tc>
         <w:tc>
           <w:tcPr>
-            <w:tcW w:w="2148" w:type="dxa"/>
+            <w:tcW w:w="2067" w:type="dxa"/>
             <w:tcBorders>
               <w:top w:val="single" w:sz="8" w:space="0" w:color="000000"/>
               <w:left w:val="single" w:sz="8" w:space="0" w:color="000000"/>
@@ -20958,6 +21438,7 @@
             <w:vMerge/>
             <w:tcBorders>
               <w:left w:val="single" w:sz="8" w:space="0" w:color="000000"/>
+              <w:bottom w:val="single" w:sz="8" w:space="0" w:color="000000"/>
               <w:right w:val="single" w:sz="8" w:space="0" w:color="000000"/>
             </w:tcBorders>
             <w:vAlign w:val="center"/>
@@ -20976,146 +21457,7 @@
         </w:tc>
         <w:tc>
           <w:tcPr>
-            <w:tcW w:w="2896" w:type="dxa"/>
-            <w:tcBorders>
-              <w:top w:val="single" w:sz="8" w:space="0" w:color="000000"/>
-              <w:left w:val="single" w:sz="8" w:space="0" w:color="000000"/>
-              <w:bottom w:val="single" w:sz="8" w:space="0" w:color="000000"/>
-              <w:right w:val="single" w:sz="8" w:space="0" w:color="000000"/>
-            </w:tcBorders>
-            <w:tcMar>
-              <w:top w:w="100" w:type="dxa"/>
-              <w:left w:w="100" w:type="dxa"/>
-              <w:bottom w:w="100" w:type="dxa"/>
-              <w:right w:w="100" w:type="dxa"/>
-            </w:tcMar>
-          </w:tcPr>
-          <w:p>
-            <w:pPr>
-              <w:spacing w:after="0" w:line="240" w:lineRule="auto"/>
-              <w:rPr>
-                <w:rFonts w:ascii="Arial" w:eastAsia="Times New Roman" w:hAnsi="Arial" w:cs="Arial"/>
-                <w:kern w:val="0"/>
-                <w:lang w:eastAsia="es-CO"/>
-                <w14:ligatures w14:val="none"/>
-              </w:rPr>
-            </w:pPr>
-            <w:r>
-              <w:rPr>
-                <w:rFonts w:ascii="Arial" w:eastAsia="Times New Roman" w:hAnsi="Arial" w:cs="Arial"/>
-                <w:kern w:val="0"/>
-                <w:lang w:eastAsia="es-CO"/>
-                <w14:ligatures w14:val="none"/>
-              </w:rPr>
-              <w:t>Incomplete information</w:t>
-            </w:r>
-          </w:p>
-        </w:tc>
-        <w:tc>
-          <w:tcPr>
-            <w:tcW w:w="2148" w:type="dxa"/>
-            <w:tcBorders>
-              <w:top w:val="single" w:sz="8" w:space="0" w:color="000000"/>
-              <w:left w:val="single" w:sz="8" w:space="0" w:color="000000"/>
-              <w:bottom w:val="single" w:sz="8" w:space="0" w:color="000000"/>
-              <w:right w:val="single" w:sz="8" w:space="0" w:color="000000"/>
-            </w:tcBorders>
-            <w:tcMar>
-              <w:top w:w="100" w:type="dxa"/>
-              <w:left w:w="100" w:type="dxa"/>
-              <w:bottom w:w="100" w:type="dxa"/>
-              <w:right w:w="100" w:type="dxa"/>
-            </w:tcMar>
-          </w:tcPr>
-          <w:p>
-            <w:pPr>
-              <w:spacing w:after="0" w:line="240" w:lineRule="auto"/>
-              <w:rPr>
-                <w:rFonts w:ascii="Arial" w:eastAsia="Times New Roman" w:hAnsi="Arial" w:cs="Arial"/>
-                <w:kern w:val="0"/>
-                <w:lang w:eastAsia="es-CO"/>
-                <w14:ligatures w14:val="none"/>
-              </w:rPr>
-            </w:pPr>
-            <w:r>
-              <w:rPr>
-                <w:rFonts w:ascii="Arial" w:eastAsia="Times New Roman" w:hAnsi="Arial" w:cs="Arial"/>
-                <w:kern w:val="0"/>
-                <w:lang w:eastAsia="es-CO"/>
-                <w14:ligatures w14:val="none"/>
-              </w:rPr>
-              <w:t>String</w:t>
-            </w:r>
-          </w:p>
-        </w:tc>
-        <w:tc>
-          <w:tcPr>
-            <w:tcW w:w="0" w:type="auto"/>
-            <w:tcBorders>
-              <w:top w:val="single" w:sz="8" w:space="0" w:color="000000"/>
-              <w:left w:val="single" w:sz="8" w:space="0" w:color="000000"/>
-              <w:bottom w:val="single" w:sz="8" w:space="0" w:color="000000"/>
-              <w:right w:val="single" w:sz="8" w:space="0" w:color="000000"/>
-            </w:tcBorders>
-            <w:tcMar>
-              <w:top w:w="100" w:type="dxa"/>
-              <w:left w:w="100" w:type="dxa"/>
-              <w:bottom w:w="100" w:type="dxa"/>
-              <w:right w:w="100" w:type="dxa"/>
-            </w:tcMar>
-          </w:tcPr>
-          <w:p>
-            <w:pPr>
-              <w:spacing w:after="0" w:line="240" w:lineRule="auto"/>
-              <w:rPr>
-                <w:rFonts w:ascii="Arial" w:eastAsia="Times New Roman" w:hAnsi="Arial" w:cs="Arial"/>
-                <w:kern w:val="0"/>
-                <w:lang w:eastAsia="es-CO"/>
-                <w14:ligatures w14:val="none"/>
-              </w:rPr>
-            </w:pPr>
-            <w:r>
-              <w:rPr>
-                <w:rFonts w:ascii="Arial" w:eastAsia="Times New Roman" w:hAnsi="Arial" w:cs="Arial"/>
-                <w:kern w:val="0"/>
-                <w:lang w:eastAsia="es-CO"/>
-                <w14:ligatures w14:val="none"/>
-              </w:rPr>
-              <w:t>A message stating that not all the mandatory fields where filled will be printed.</w:t>
-            </w:r>
-          </w:p>
-        </w:tc>
-      </w:tr>
-      <w:tr>
-        <w:trPr>
-          <w:trHeight w:val="420"/>
-        </w:trPr>
-        <w:tc>
-          <w:tcPr>
-            <w:tcW w:w="0" w:type="auto"/>
-            <w:vMerge/>
-            <w:tcBorders>
-              <w:left w:val="single" w:sz="8" w:space="0" w:color="000000"/>
-              <w:bottom w:val="single" w:sz="8" w:space="0" w:color="000000"/>
-              <w:right w:val="single" w:sz="8" w:space="0" w:color="000000"/>
-            </w:tcBorders>
-            <w:vAlign w:val="center"/>
-          </w:tcPr>
-          <w:p>
-            <w:pPr>
-              <w:spacing w:after="0" w:line="240" w:lineRule="auto"/>
-              <w:rPr>
-                <w:rFonts w:ascii="Arial" w:eastAsia="Times New Roman" w:hAnsi="Arial" w:cs="Arial"/>
-                <w:kern w:val="0"/>
-                <w:lang w:eastAsia="es-CO"/>
-                <w14:ligatures w14:val="none"/>
-              </w:rPr>
-            </w:pPr>
-          </w:p>
-        </w:tc>
-        <w:tc>
-          <w:tcPr>
-            <w:tcW w:w="2896" w:type="dxa"/>
+            <w:tcW w:w="2977" w:type="dxa"/>
             <w:tcBorders>
               <w:top w:val="single" w:sz="8" w:space="0" w:color="000000"/>
               <w:left w:val="single" w:sz="8" w:space="0" w:color="000000"/>
@@ -21152,7 +21494,7 @@
         </w:tc>
         <w:tc>
           <w:tcPr>
-            <w:tcW w:w="2148" w:type="dxa"/>
+            <w:tcW w:w="2067" w:type="dxa"/>
             <w:tcBorders>
               <w:top w:val="single" w:sz="8" w:space="0" w:color="000000"/>
               <w:left w:val="single" w:sz="8" w:space="0" w:color="000000"/>
@@ -21730,7 +22072,7 @@
           </w:tcPr>
           <w:p>
             <w:pPr>
-              <w:pStyle w:val="Prrafodelista"/>
+              <w:pStyle w:val="ListParagraph"/>
               <w:numPr>
                 <w:ilvl w:val="0"/>
                 <w:numId w:val="2"/>
@@ -21764,7 +22106,7 @@
           </w:p>
           <w:p>
             <w:pPr>
-              <w:pStyle w:val="Prrafodelista"/>
+              <w:pStyle w:val="ListParagraph"/>
               <w:numPr>
                 <w:ilvl w:val="0"/>
                 <w:numId w:val="2"/>
@@ -23008,17 +23350,7 @@
                 <w:lang w:eastAsia="es-CO"/>
                 <w14:ligatures w14:val="none"/>
               </w:rPr>
-              <w:t xml:space="preserve">A message stating that there are mistakes in the inputted information (don’t </w:t>
-            </w:r>
-            <w:r>
-              <w:rPr>
-                <w:rFonts w:ascii="Arial" w:eastAsia="Times New Roman" w:hAnsi="Arial" w:cs="Arial"/>
-                <w:kern w:val="0"/>
-                <w:lang w:eastAsia="es-CO"/>
-                <w14:ligatures w14:val="none"/>
-              </w:rPr>
-              <w:lastRenderedPageBreak/>
-              <w:t>follow the conditions)</w:t>
+              <w:t>A message stating that there are mistakes in the inputted information (don’t follow the conditions)</w:t>
             </w:r>
           </w:p>
         </w:tc>
@@ -23169,6 +23501,7 @@
                 <w:lang w:eastAsia="es-CO"/>
                 <w14:ligatures w14:val="none"/>
               </w:rPr>
+              <w:lastRenderedPageBreak/>
               <w:t>Summary:</w:t>
             </w:r>
           </w:p>
@@ -23611,7 +23944,7 @@
           </w:tcPr>
           <w:p>
             <w:pPr>
-              <w:pStyle w:val="Prrafodelista"/>
+              <w:pStyle w:val="ListParagraph"/>
               <w:numPr>
                 <w:ilvl w:val="0"/>
                 <w:numId w:val="2"/>
@@ -23636,7 +23969,7 @@
           </w:p>
           <w:p>
             <w:pPr>
-              <w:pStyle w:val="Prrafodelista"/>
+              <w:pStyle w:val="ListParagraph"/>
               <w:numPr>
                 <w:ilvl w:val="0"/>
                 <w:numId w:val="2"/>
@@ -24354,7 +24687,17 @@
                 <w:lang w:eastAsia="es-CO"/>
                 <w14:ligatures w14:val="none"/>
               </w:rPr>
-              <w:t>A message stating that there should be at least on registered project will be printed.</w:t>
+              <w:t xml:space="preserve">A message stating that there should be at least on </w:t>
+            </w:r>
+            <w:r>
+              <w:rPr>
+                <w:rFonts w:ascii="Arial" w:eastAsia="Times New Roman" w:hAnsi="Arial" w:cs="Arial"/>
+                <w:kern w:val="0"/>
+                <w:lang w:eastAsia="es-CO"/>
+                <w14:ligatures w14:val="none"/>
+              </w:rPr>
+              <w:lastRenderedPageBreak/>
+              <w:t>registered project will be printed.</w:t>
             </w:r>
           </w:p>
         </w:tc>
@@ -25141,17 +25484,7 @@
                 <w:lang w:eastAsia="es-CO"/>
                 <w14:ligatures w14:val="none"/>
               </w:rPr>
-              <w:t xml:space="preserve">f at least one request is registered and has had its status changed. If these conditions are not met, the appropriate message is displayed. If the entered information is incomplete, invalid, </w:t>
-            </w:r>
-            <w:r>
-              <w:rPr>
-                <w:rFonts w:ascii="Arial" w:eastAsia="Times New Roman" w:hAnsi="Arial" w:cs="Arial"/>
-                <w:kern w:val="0"/>
-                <w:lang w:eastAsia="es-CO"/>
-                <w14:ligatures w14:val="none"/>
-              </w:rPr>
-              <w:lastRenderedPageBreak/>
-              <w:t>or any other general error occurs, the system prints the appropriate message.</w:t>
+              <w:t>f at least one request is registered and has had its status changed. If these conditions are not met, the appropriate message is displayed. If the entered information is incomplete, invalid, or any other general error occurs, the system prints the appropriate message.</w:t>
             </w:r>
           </w:p>
         </w:tc>
@@ -25197,7 +25530,6 @@
                 <w:lang w:eastAsia="es-CO"/>
                 <w14:ligatures w14:val="none"/>
               </w:rPr>
-              <w:lastRenderedPageBreak/>
               <w:t>Inputs</w:t>
             </w:r>
           </w:p>
@@ -25445,7 +25777,7 @@
           </w:tcPr>
           <w:p>
             <w:pPr>
-              <w:pStyle w:val="Prrafodelista"/>
+              <w:pStyle w:val="ListParagraph"/>
               <w:numPr>
                 <w:ilvl w:val="0"/>
                 <w:numId w:val="2"/>
@@ -25465,12 +25797,22 @@
                 <w:lang w:eastAsia="es-CO"/>
                 <w14:ligatures w14:val="none"/>
               </w:rPr>
-              <w:t>The user must select an option from the displayed list of requests which had their status changed to either rejected or accepted.</w:t>
-            </w:r>
-          </w:p>
-          <w:p>
-            <w:pPr>
-              <w:pStyle w:val="Prrafodelista"/>
+              <w:t xml:space="preserve">The user must select an option from the </w:t>
+            </w:r>
+            <w:r>
+              <w:rPr>
+                <w:rFonts w:ascii="Arial" w:eastAsia="Times New Roman" w:hAnsi="Arial" w:cs="Arial"/>
+                <w:kern w:val="0"/>
+                <w:lang w:eastAsia="es-CO"/>
+                <w14:ligatures w14:val="none"/>
+              </w:rPr>
+              <w:lastRenderedPageBreak/>
+              <w:t>displayed list of requests which had their status changed to either rejected or accepted.</w:t>
+            </w:r>
+          </w:p>
+          <w:p>
+            <w:pPr>
+              <w:pStyle w:val="ListParagraph"/>
               <w:numPr>
                 <w:ilvl w:val="0"/>
                 <w:numId w:val="2"/>
@@ -25536,6 +25878,7 @@
                 <w:lang w:eastAsia="es-CO"/>
                 <w14:ligatures w14:val="none"/>
               </w:rPr>
+              <w:lastRenderedPageBreak/>
               <w:t>Results or postcondition</w:t>
             </w:r>
           </w:p>
@@ -26278,17 +26621,7 @@
                 <w:lang w:eastAsia="es-CO"/>
                 <w14:ligatures w14:val="none"/>
               </w:rPr>
-              <w:t xml:space="preserve">A message stating that there must be at least one accepted or </w:t>
-            </w:r>
-            <w:r>
-              <w:rPr>
-                <w:rFonts w:ascii="Arial" w:eastAsia="Times New Roman" w:hAnsi="Arial" w:cs="Arial"/>
-                <w:kern w:val="0"/>
-                <w:lang w:eastAsia="es-CO"/>
-                <w14:ligatures w14:val="none"/>
-              </w:rPr>
-              <w:lastRenderedPageBreak/>
-              <w:t>rejected request will be printed.</w:t>
+              <w:t>A message stating that there must be at least one accepted or rejected request will be printed.</w:t>
             </w:r>
           </w:p>
         </w:tc>
@@ -27254,7 +27587,7 @@
           </w:tcPr>
           <w:p>
             <w:pPr>
-              <w:pStyle w:val="Prrafodelista"/>
+              <w:pStyle w:val="ListParagraph"/>
               <w:numPr>
                 <w:ilvl w:val="0"/>
                 <w:numId w:val="2"/>
@@ -27385,7 +27718,27 @@
                 <w:lang w:eastAsia="es-CO"/>
                 <w14:ligatures w14:val="none"/>
               </w:rPr>
-              <w:t>projects that are registered at the moment. The information will be divided by the type of project and the four types of priority. If there is not at least one registered project, an “no registered projects” message will be printed. If any other general error were to happen, a message will be shown in that case.</w:t>
+              <w:t xml:space="preserve">projects that are registered </w:t>
+            </w:r>
+            <w:proofErr w:type="gramStart"/>
+            <w:r>
+              <w:rPr>
+                <w:rFonts w:ascii="Arial" w:eastAsia="Times New Roman" w:hAnsi="Arial" w:cs="Arial"/>
+                <w:kern w:val="0"/>
+                <w:lang w:eastAsia="es-CO"/>
+                <w14:ligatures w14:val="none"/>
+              </w:rPr>
+              <w:t>at the moment</w:t>
+            </w:r>
+            <w:proofErr w:type="gramEnd"/>
+            <w:r>
+              <w:rPr>
+                <w:rFonts w:ascii="Arial" w:eastAsia="Times New Roman" w:hAnsi="Arial" w:cs="Arial"/>
+                <w:kern w:val="0"/>
+                <w:lang w:eastAsia="es-CO"/>
+                <w14:ligatures w14:val="none"/>
+              </w:rPr>
+              <w:t>. The information will be divided by the type of project and the four types of priority. If there is not at least one registered project, an “no registered projects” message will be printed. If any other general error were to happen, a message will be shown in that case.</w:t>
             </w:r>
           </w:p>
         </w:tc>
@@ -27841,7 +28194,17 @@
                 <w:lang w:eastAsia="es-CO"/>
                 <w14:ligatures w14:val="none"/>
               </w:rPr>
-              <w:t>A message stating that there is not one registered project will be shown instead of counting.</w:t>
+              <w:t xml:space="preserve">A message stating that </w:t>
+            </w:r>
+            <w:r>
+              <w:rPr>
+                <w:rFonts w:ascii="Arial" w:eastAsia="Times New Roman" w:hAnsi="Arial" w:cs="Arial"/>
+                <w:kern w:val="0"/>
+                <w:lang w:eastAsia="es-CO"/>
+                <w14:ligatures w14:val="none"/>
+              </w:rPr>
+              <w:lastRenderedPageBreak/>
+              <w:t>there is not one registered project will be shown instead of counting.</w:t>
             </w:r>
           </w:p>
         </w:tc>
@@ -28110,7 +28473,25 @@
                 <w:sz w:val="22"/>
                 <w:szCs w:val="22"/>
               </w:rPr>
-              <w:t xml:space="preserve"> in a given month</w:t>
+              <w:t xml:space="preserve"> </w:t>
+            </w:r>
+            <w:proofErr w:type="gramStart"/>
+            <w:r>
+              <w:rPr>
+                <w:rFonts w:ascii="Arial" w:hAnsi="Arial" w:cs="Arial"/>
+                <w:sz w:val="22"/>
+                <w:szCs w:val="22"/>
+              </w:rPr>
+              <w:t>in a given</w:t>
+            </w:r>
+            <w:proofErr w:type="gramEnd"/>
+            <w:r>
+              <w:rPr>
+                <w:rFonts w:ascii="Arial" w:hAnsi="Arial" w:cs="Arial"/>
+                <w:sz w:val="22"/>
+                <w:szCs w:val="22"/>
+              </w:rPr>
+              <w:t xml:space="preserve"> month</w:t>
             </w:r>
           </w:p>
         </w:tc>
@@ -28506,7 +28887,7 @@
           </w:tcPr>
           <w:p>
             <w:pPr>
-              <w:pStyle w:val="Prrafodelista"/>
+              <w:pStyle w:val="ListParagraph"/>
               <w:numPr>
                 <w:ilvl w:val="0"/>
                 <w:numId w:val="8"/>
@@ -28526,12 +28907,23 @@
                 <w:lang w:eastAsia="es-CO"/>
                 <w14:ligatures w14:val="none"/>
               </w:rPr>
-              <w:t>Mm-dd-yyyy</w:t>
-            </w:r>
-          </w:p>
-          <w:p>
-            <w:pPr>
-              <w:pStyle w:val="Prrafodelista"/>
+              <w:t>Mm-dd-</w:t>
+            </w:r>
+            <w:proofErr w:type="spellStart"/>
+            <w:r>
+              <w:rPr>
+                <w:rFonts w:ascii="Arial" w:eastAsia="Times New Roman" w:hAnsi="Arial" w:cs="Arial"/>
+                <w:kern w:val="0"/>
+                <w:lang w:eastAsia="es-CO"/>
+                <w14:ligatures w14:val="none"/>
+              </w:rPr>
+              <w:t>yyyy</w:t>
+            </w:r>
+            <w:proofErr w:type="spellEnd"/>
+          </w:p>
+          <w:p>
+            <w:pPr>
+              <w:pStyle w:val="ListParagraph"/>
               <w:numPr>
                 <w:ilvl w:val="0"/>
                 <w:numId w:val="8"/>
@@ -28597,82 +28989,111 @@
                 <w:lang w:eastAsia="es-CO"/>
                 <w14:ligatures w14:val="none"/>
               </w:rPr>
+              <w:t>Results or postcondition</w:t>
+            </w:r>
+          </w:p>
+        </w:tc>
+        <w:tc>
+          <w:tcPr>
+            <w:tcW w:w="0" w:type="auto"/>
+            <w:gridSpan w:val="3"/>
+            <w:tcBorders>
+              <w:top w:val="single" w:sz="8" w:space="0" w:color="000000"/>
+              <w:left w:val="single" w:sz="8" w:space="0" w:color="000000"/>
+              <w:bottom w:val="single" w:sz="8" w:space="0" w:color="000000"/>
+              <w:right w:val="single" w:sz="8" w:space="0" w:color="000000"/>
+            </w:tcBorders>
+            <w:tcMar>
+              <w:top w:w="100" w:type="dxa"/>
+              <w:left w:w="100" w:type="dxa"/>
+              <w:bottom w:w="100" w:type="dxa"/>
+              <w:right w:w="100" w:type="dxa"/>
+            </w:tcMar>
+          </w:tcPr>
+          <w:p>
+            <w:pPr>
+              <w:spacing w:after="0" w:line="240" w:lineRule="auto"/>
+              <w:rPr>
+                <w:rFonts w:ascii="Arial" w:eastAsia="Times New Roman" w:hAnsi="Arial" w:cs="Arial"/>
+                <w:kern w:val="0"/>
+                <w:lang w:eastAsia="es-CO"/>
+                <w14:ligatures w14:val="none"/>
+              </w:rPr>
+            </w:pPr>
+            <w:r>
+              <w:rPr>
+                <w:rFonts w:ascii="Arial" w:eastAsia="Times New Roman" w:hAnsi="Arial" w:cs="Arial"/>
+                <w:kern w:val="0"/>
+                <w:lang w:eastAsia="es-CO"/>
+                <w14:ligatures w14:val="none"/>
+              </w:rPr>
+              <w:t>The system will allow the user to consult the number of projects led by every DTI collaborator</w:t>
+            </w:r>
+            <w:r>
+              <w:rPr>
+                <w:rFonts w:ascii="Arial" w:eastAsia="Times New Roman" w:hAnsi="Arial" w:cs="Arial"/>
+                <w:kern w:val="0"/>
+                <w:lang w:eastAsia="es-CO"/>
+                <w14:ligatures w14:val="none"/>
+              </w:rPr>
+              <w:t xml:space="preserve"> </w:t>
+            </w:r>
+            <w:proofErr w:type="gramStart"/>
+            <w:r>
+              <w:rPr>
+                <w:rFonts w:ascii="Arial" w:eastAsia="Times New Roman" w:hAnsi="Arial" w:cs="Arial"/>
+                <w:kern w:val="0"/>
+                <w:lang w:eastAsia="es-CO"/>
+                <w14:ligatures w14:val="none"/>
+              </w:rPr>
+              <w:t>on</w:t>
+            </w:r>
+            <w:proofErr w:type="gramEnd"/>
+            <w:r>
+              <w:rPr>
+                <w:rFonts w:ascii="Arial" w:eastAsia="Times New Roman" w:hAnsi="Arial" w:cs="Arial"/>
+                <w:kern w:val="0"/>
+                <w:lang w:eastAsia="es-CO"/>
+                <w14:ligatures w14:val="none"/>
+              </w:rPr>
+              <w:t xml:space="preserve"> a given month</w:t>
+            </w:r>
+            <w:r>
+              <w:rPr>
+                <w:rFonts w:ascii="Arial" w:eastAsia="Times New Roman" w:hAnsi="Arial" w:cs="Arial"/>
+                <w:kern w:val="0"/>
+                <w:lang w:eastAsia="es-CO"/>
+                <w14:ligatures w14:val="none"/>
+              </w:rPr>
+              <w:t xml:space="preserve">. The message will contain the full name and ID of every collaborator with the counter by its side. If there is not at least one registered DTI collaborator, a “no registered DTI collaborators message will be shown”. If there are registered DTI collaborators, but none of them are a project leader a “no registered project leaders” will be printed. </w:t>
+            </w:r>
+            <w:r>
+              <w:rPr>
+                <w:rFonts w:ascii="Arial" w:eastAsia="Times New Roman" w:hAnsi="Arial" w:cs="Arial"/>
+                <w:kern w:val="0"/>
+                <w:lang w:eastAsia="es-CO"/>
+                <w14:ligatures w14:val="none"/>
+              </w:rPr>
+              <w:t xml:space="preserve">If for the entered month there are no registered projects, an “empty month” message will be shown. </w:t>
+            </w:r>
+            <w:r>
+              <w:rPr>
+                <w:rFonts w:ascii="Arial" w:eastAsia="Times New Roman" w:hAnsi="Arial" w:cs="Arial"/>
+                <w:kern w:val="0"/>
+                <w:lang w:eastAsia="es-CO"/>
+                <w14:ligatures w14:val="none"/>
+              </w:rPr>
+              <w:t xml:space="preserve">If the entered information is incomplete or invalid, any of those two </w:t>
+            </w:r>
+            <w:r>
+              <w:rPr>
+                <w:rFonts w:ascii="Arial" w:eastAsia="Times New Roman" w:hAnsi="Arial" w:cs="Arial"/>
+                <w:kern w:val="0"/>
+                <w:lang w:eastAsia="es-CO"/>
+                <w14:ligatures w14:val="none"/>
+              </w:rPr>
               <w:lastRenderedPageBreak/>
-              <w:t>Results or postcondition</w:t>
-            </w:r>
-          </w:p>
-        </w:tc>
-        <w:tc>
-          <w:tcPr>
-            <w:tcW w:w="0" w:type="auto"/>
-            <w:gridSpan w:val="3"/>
-            <w:tcBorders>
-              <w:top w:val="single" w:sz="8" w:space="0" w:color="000000"/>
-              <w:left w:val="single" w:sz="8" w:space="0" w:color="000000"/>
-              <w:bottom w:val="single" w:sz="8" w:space="0" w:color="000000"/>
-              <w:right w:val="single" w:sz="8" w:space="0" w:color="000000"/>
-            </w:tcBorders>
-            <w:tcMar>
-              <w:top w:w="100" w:type="dxa"/>
-              <w:left w:w="100" w:type="dxa"/>
-              <w:bottom w:w="100" w:type="dxa"/>
-              <w:right w:w="100" w:type="dxa"/>
-            </w:tcMar>
-          </w:tcPr>
-          <w:p>
-            <w:pPr>
-              <w:spacing w:after="0" w:line="240" w:lineRule="auto"/>
-              <w:rPr>
-                <w:rFonts w:ascii="Arial" w:eastAsia="Times New Roman" w:hAnsi="Arial" w:cs="Arial"/>
-                <w:kern w:val="0"/>
-                <w:lang w:eastAsia="es-CO"/>
-                <w14:ligatures w14:val="none"/>
-              </w:rPr>
-            </w:pPr>
-            <w:r>
-              <w:rPr>
-                <w:rFonts w:ascii="Arial" w:eastAsia="Times New Roman" w:hAnsi="Arial" w:cs="Arial"/>
-                <w:kern w:val="0"/>
-                <w:lang w:eastAsia="es-CO"/>
-                <w14:ligatures w14:val="none"/>
-              </w:rPr>
-              <w:t>The system will allow the user to consult the number of projects led by every DTI collaborator</w:t>
-            </w:r>
-            <w:r>
-              <w:rPr>
-                <w:rFonts w:ascii="Arial" w:eastAsia="Times New Roman" w:hAnsi="Arial" w:cs="Arial"/>
-                <w:kern w:val="0"/>
-                <w:lang w:eastAsia="es-CO"/>
-                <w14:ligatures w14:val="none"/>
-              </w:rPr>
-              <w:t xml:space="preserve"> on a given month</w:t>
-            </w:r>
-            <w:r>
-              <w:rPr>
-                <w:rFonts w:ascii="Arial" w:eastAsia="Times New Roman" w:hAnsi="Arial" w:cs="Arial"/>
-                <w:kern w:val="0"/>
-                <w:lang w:eastAsia="es-CO"/>
-                <w14:ligatures w14:val="none"/>
-              </w:rPr>
-              <w:t xml:space="preserve">. The message will contain the full name and ID of every collaborator with the counter by its side. If there is not at least one registered DTI collaborator, a “no registered DTI collaborators message will be shown”. If there are registered DTI collaborators, but none of them are a project leader a “no registered project leaders” will be printed. </w:t>
-            </w:r>
-            <w:r>
-              <w:rPr>
-                <w:rFonts w:ascii="Arial" w:eastAsia="Times New Roman" w:hAnsi="Arial" w:cs="Arial"/>
-                <w:kern w:val="0"/>
-                <w:lang w:eastAsia="es-CO"/>
-                <w14:ligatures w14:val="none"/>
-              </w:rPr>
-              <w:t xml:space="preserve">If for the entered month there are no registered projects, an “empty month” message will be shown. </w:t>
-            </w:r>
-            <w:r>
-              <w:rPr>
-                <w:rFonts w:ascii="Arial" w:eastAsia="Times New Roman" w:hAnsi="Arial" w:cs="Arial"/>
-                <w:kern w:val="0"/>
-                <w:lang w:eastAsia="es-CO"/>
-                <w14:ligatures w14:val="none"/>
-              </w:rPr>
-              <w:t xml:space="preserve">If the entered information is incomplete or invalid, any of those two messages will be printed. </w:t>
+              <w:t xml:space="preserve">messages will be printed. </w:t>
             </w:r>
             <w:r>
               <w:rPr>
@@ -28727,6 +29148,7 @@
                 <w:lang w:eastAsia="es-CO"/>
                 <w14:ligatures w14:val="none"/>
               </w:rPr>
+              <w:lastRenderedPageBreak/>
               <w:t>Outputs</w:t>
             </w:r>
           </w:p>
@@ -29579,17 +30001,7 @@
                 <w:lang w:eastAsia="es-CO"/>
                 <w14:ligatures w14:val="none"/>
               </w:rPr>
-              <w:t xml:space="preserve">the function to </w:t>
-            </w:r>
-            <w:r>
-              <w:rPr>
-                <w:rFonts w:ascii="Arial" w:eastAsia="Times New Roman" w:hAnsi="Arial" w:cs="Arial"/>
-                <w:kern w:val="0"/>
-                <w:lang w:eastAsia="es-CO"/>
-                <w14:ligatures w14:val="none"/>
-              </w:rPr>
-              <w:lastRenderedPageBreak/>
-              <w:t xml:space="preserve">work correctly </w:t>
+              <w:t xml:space="preserve">the function to work correctly </w:t>
             </w:r>
             <w:r>
               <w:rPr>
@@ -29976,7 +30388,25 @@
                 <w:sz w:val="22"/>
                 <w:szCs w:val="22"/>
               </w:rPr>
-              <w:t>Req#15: Consult the number of received requests and managed in a given month</w:t>
+              <w:t xml:space="preserve">Req#15: Consult the number of received requests and managed </w:t>
+            </w:r>
+            <w:proofErr w:type="gramStart"/>
+            <w:r>
+              <w:rPr>
+                <w:rFonts w:ascii="Arial" w:hAnsi="Arial" w:cs="Arial"/>
+                <w:sz w:val="22"/>
+                <w:szCs w:val="22"/>
+              </w:rPr>
+              <w:t>in a given</w:t>
+            </w:r>
+            <w:proofErr w:type="gramEnd"/>
+            <w:r>
+              <w:rPr>
+                <w:rFonts w:ascii="Arial" w:hAnsi="Arial" w:cs="Arial"/>
+                <w:sz w:val="22"/>
+                <w:szCs w:val="22"/>
+              </w:rPr>
+              <w:t xml:space="preserve"> month</w:t>
             </w:r>
           </w:p>
         </w:tc>
@@ -30354,7 +30784,7 @@
           </w:tcPr>
           <w:p>
             <w:pPr>
-              <w:pStyle w:val="Prrafodelista"/>
+              <w:pStyle w:val="ListParagraph"/>
               <w:numPr>
                 <w:ilvl w:val="0"/>
                 <w:numId w:val="2"/>
@@ -30374,12 +30804,23 @@
                 <w:lang w:eastAsia="es-CO"/>
                 <w14:ligatures w14:val="none"/>
               </w:rPr>
-              <w:t>Mm-dd-yyyy</w:t>
-            </w:r>
-          </w:p>
-          <w:p>
-            <w:pPr>
-              <w:pStyle w:val="Prrafodelista"/>
+              <w:t>Mm-dd-</w:t>
+            </w:r>
+            <w:proofErr w:type="spellStart"/>
+            <w:r>
+              <w:rPr>
+                <w:rFonts w:ascii="Arial" w:eastAsia="Times New Roman" w:hAnsi="Arial" w:cs="Arial"/>
+                <w:kern w:val="0"/>
+                <w:lang w:eastAsia="es-CO"/>
+                <w14:ligatures w14:val="none"/>
+              </w:rPr>
+              <w:t>yyyy</w:t>
+            </w:r>
+            <w:proofErr w:type="spellEnd"/>
+          </w:p>
+          <w:p>
+            <w:pPr>
+              <w:pStyle w:val="ListParagraph"/>
               <w:numPr>
                 <w:ilvl w:val="0"/>
                 <w:numId w:val="2"/>
@@ -30483,16 +30924,87 @@
                 <w:lang w:eastAsia="es-CO"/>
                 <w14:ligatures w14:val="none"/>
               </w:rPr>
-              <w:t xml:space="preserve">The user will be able to enter a month to consult the number of received and managed request in that time period. </w:t>
-            </w:r>
-            <w:r>
-              <w:rPr>
-                <w:rFonts w:ascii="Arial" w:eastAsia="Times New Roman" w:hAnsi="Arial" w:cs="Arial"/>
-                <w:kern w:val="0"/>
-                <w:lang w:eastAsia="es-CO"/>
-                <w14:ligatures w14:val="none"/>
-              </w:rPr>
-              <w:t xml:space="preserve">The system will first check that there is at least one registered request, showing an “At least on request” message if there isn’t any. Afterwards, it will search for the request within the entered month, and if it’s empty an “empty month” message will be returned. If the filters are passed, the system will check for the request and count the total number o requests that were received and count the ones that were managed (accepted or denied). If the entered month is not filled or the date doesn’t follow the format, an incomplete or invalid message will be shown. For any other error, a general error message will be printed. </w:t>
+              <w:t xml:space="preserve">The user will be able to enter a month to consult the number of received and managed request in that </w:t>
+            </w:r>
+            <w:proofErr w:type="gramStart"/>
+            <w:r>
+              <w:rPr>
+                <w:rFonts w:ascii="Arial" w:eastAsia="Times New Roman" w:hAnsi="Arial" w:cs="Arial"/>
+                <w:kern w:val="0"/>
+                <w:lang w:eastAsia="es-CO"/>
+                <w14:ligatures w14:val="none"/>
+              </w:rPr>
+              <w:t>time period</w:t>
+            </w:r>
+            <w:proofErr w:type="gramEnd"/>
+            <w:r>
+              <w:rPr>
+                <w:rFonts w:ascii="Arial" w:eastAsia="Times New Roman" w:hAnsi="Arial" w:cs="Arial"/>
+                <w:kern w:val="0"/>
+                <w:lang w:eastAsia="es-CO"/>
+                <w14:ligatures w14:val="none"/>
+              </w:rPr>
+              <w:t xml:space="preserve">. </w:t>
+            </w:r>
+            <w:r>
+              <w:rPr>
+                <w:rFonts w:ascii="Arial" w:eastAsia="Times New Roman" w:hAnsi="Arial" w:cs="Arial"/>
+                <w:kern w:val="0"/>
+                <w:lang w:eastAsia="es-CO"/>
+                <w14:ligatures w14:val="none"/>
+              </w:rPr>
+              <w:t xml:space="preserve">The system will first check that there is at least one registered request, showing an “At least on request” message if there isn’t any. Afterwards, it will search for the request within the entered month, and if it’s </w:t>
+            </w:r>
+            <w:proofErr w:type="gramStart"/>
+            <w:r>
+              <w:rPr>
+                <w:rFonts w:ascii="Arial" w:eastAsia="Times New Roman" w:hAnsi="Arial" w:cs="Arial"/>
+                <w:kern w:val="0"/>
+                <w:lang w:eastAsia="es-CO"/>
+                <w14:ligatures w14:val="none"/>
+              </w:rPr>
+              <w:t>empty</w:t>
+            </w:r>
+            <w:proofErr w:type="gramEnd"/>
+            <w:r>
+              <w:rPr>
+                <w:rFonts w:ascii="Arial" w:eastAsia="Times New Roman" w:hAnsi="Arial" w:cs="Arial"/>
+                <w:kern w:val="0"/>
+                <w:lang w:eastAsia="es-CO"/>
+                <w14:ligatures w14:val="none"/>
+              </w:rPr>
+              <w:t xml:space="preserve"> an “empty month” message will be returned. If the filters are passed, the system will check for the request and count the total number </w:t>
+            </w:r>
+            <w:proofErr w:type="spellStart"/>
+            <w:proofErr w:type="gramStart"/>
+            <w:r>
+              <w:rPr>
+                <w:rFonts w:ascii="Arial" w:eastAsia="Times New Roman" w:hAnsi="Arial" w:cs="Arial"/>
+                <w:kern w:val="0"/>
+                <w:lang w:eastAsia="es-CO"/>
+                <w14:ligatures w14:val="none"/>
+              </w:rPr>
+              <w:t>o</w:t>
+            </w:r>
+            <w:proofErr w:type="spellEnd"/>
+            <w:r>
+              <w:rPr>
+                <w:rFonts w:ascii="Arial" w:eastAsia="Times New Roman" w:hAnsi="Arial" w:cs="Arial"/>
+                <w:kern w:val="0"/>
+                <w:lang w:eastAsia="es-CO"/>
+                <w14:ligatures w14:val="none"/>
+              </w:rPr>
+              <w:t xml:space="preserve"> requests</w:t>
+            </w:r>
+            <w:proofErr w:type="gramEnd"/>
+            <w:r>
+              <w:rPr>
+                <w:rFonts w:ascii="Arial" w:eastAsia="Times New Roman" w:hAnsi="Arial" w:cs="Arial"/>
+                <w:kern w:val="0"/>
+                <w:lang w:eastAsia="es-CO"/>
+                <w14:ligatures w14:val="none"/>
+              </w:rPr>
+              <w:t xml:space="preserve"> that were received and count the ones that were managed (accepted or denied). If the entered month is not filled or the date doesn’t follow the format, an incomplete or invalid message will be shown. For any other error, a general error message will be printed. </w:t>
             </w:r>
           </w:p>
         </w:tc>
@@ -30538,7 +31050,6 @@
                 <w:lang w:eastAsia="es-CO"/>
                 <w14:ligatures w14:val="none"/>
               </w:rPr>
-              <w:lastRenderedPageBreak/>
               <w:t>Outputs</w:t>
             </w:r>
           </w:p>
@@ -30811,7 +31322,37 @@
                 <w:lang w:eastAsia="es-CO"/>
                 <w14:ligatures w14:val="none"/>
               </w:rPr>
-              <w:t>holding the information of how many request were received and managed in the entered month will be shown.</w:t>
+              <w:t xml:space="preserve">holding the information of how many </w:t>
+            </w:r>
+            <w:proofErr w:type="gramStart"/>
+            <w:r>
+              <w:rPr>
+                <w:rFonts w:ascii="Arial" w:eastAsia="Times New Roman" w:hAnsi="Arial" w:cs="Arial"/>
+                <w:kern w:val="0"/>
+                <w:lang w:eastAsia="es-CO"/>
+                <w14:ligatures w14:val="none"/>
+              </w:rPr>
+              <w:t>request</w:t>
+            </w:r>
+            <w:proofErr w:type="gramEnd"/>
+            <w:r>
+              <w:rPr>
+                <w:rFonts w:ascii="Arial" w:eastAsia="Times New Roman" w:hAnsi="Arial" w:cs="Arial"/>
+                <w:kern w:val="0"/>
+                <w:lang w:eastAsia="es-CO"/>
+                <w14:ligatures w14:val="none"/>
+              </w:rPr>
+              <w:t xml:space="preserve"> were received and managed in the </w:t>
+            </w:r>
+            <w:r>
+              <w:rPr>
+                <w:rFonts w:ascii="Arial" w:eastAsia="Times New Roman" w:hAnsi="Arial" w:cs="Arial"/>
+                <w:kern w:val="0"/>
+                <w:lang w:eastAsia="es-CO"/>
+                <w14:ligatures w14:val="none"/>
+              </w:rPr>
+              <w:lastRenderedPageBreak/>
+              <w:t>entered month will be shown.</w:t>
             </w:r>
           </w:p>
         </w:tc>
@@ -31583,7 +32124,6 @@
                 <w:lang w:eastAsia="es-CO"/>
                 <w14:ligatures w14:val="none"/>
               </w:rPr>
-              <w:lastRenderedPageBreak/>
               <w:t>Identifier and Name:</w:t>
             </w:r>
           </w:p>
@@ -31754,6 +32294,7 @@
                 <w:lang w:eastAsia="es-CO"/>
                 <w14:ligatures w14:val="none"/>
               </w:rPr>
+              <w:lastRenderedPageBreak/>
               <w:t>Inputs</w:t>
             </w:r>
           </w:p>
@@ -32001,7 +32542,7 @@
           </w:tcPr>
           <w:p>
             <w:pPr>
-              <w:pStyle w:val="Prrafodelista"/>
+              <w:pStyle w:val="ListParagraph"/>
               <w:numPr>
                 <w:ilvl w:val="0"/>
                 <w:numId w:val="2"/>
@@ -32114,7 +32655,67 @@
                 <w:lang w:eastAsia="es-CO"/>
                 <w14:ligatures w14:val="none"/>
               </w:rPr>
-              <w:t>4 generic DTI collaborators to implement various types process afterwards to verify the functionalities of the program. Each collaborator will have all the information regarding each generic collaborator (including ID, full name, email and extension) and will not be assigned to any project. If there is any error in the process, a generic error message will be printed instead.</w:t>
+              <w:t xml:space="preserve">4 generic DTI collaborators to implement various </w:t>
+            </w:r>
+            <w:proofErr w:type="gramStart"/>
+            <w:r>
+              <w:rPr>
+                <w:rFonts w:ascii="Arial" w:eastAsia="Times New Roman" w:hAnsi="Arial" w:cs="Arial"/>
+                <w:kern w:val="0"/>
+                <w:lang w:eastAsia="es-CO"/>
+                <w14:ligatures w14:val="none"/>
+              </w:rPr>
+              <w:t>types</w:t>
+            </w:r>
+            <w:proofErr w:type="gramEnd"/>
+            <w:r>
+              <w:rPr>
+                <w:rFonts w:ascii="Arial" w:eastAsia="Times New Roman" w:hAnsi="Arial" w:cs="Arial"/>
+                <w:kern w:val="0"/>
+                <w:lang w:eastAsia="es-CO"/>
+                <w14:ligatures w14:val="none"/>
+              </w:rPr>
+              <w:t xml:space="preserve"> </w:t>
+            </w:r>
+            <w:proofErr w:type="gramStart"/>
+            <w:r>
+              <w:rPr>
+                <w:rFonts w:ascii="Arial" w:eastAsia="Times New Roman" w:hAnsi="Arial" w:cs="Arial"/>
+                <w:kern w:val="0"/>
+                <w:lang w:eastAsia="es-CO"/>
+                <w14:ligatures w14:val="none"/>
+              </w:rPr>
+              <w:t>process</w:t>
+            </w:r>
+            <w:proofErr w:type="gramEnd"/>
+            <w:r>
+              <w:rPr>
+                <w:rFonts w:ascii="Arial" w:eastAsia="Times New Roman" w:hAnsi="Arial" w:cs="Arial"/>
+                <w:kern w:val="0"/>
+                <w:lang w:eastAsia="es-CO"/>
+                <w14:ligatures w14:val="none"/>
+              </w:rPr>
+              <w:t xml:space="preserve"> afterwards to verify the functionalities of the program. Each collaborator will have all the information regarding each generic collaborator (including ID, full name, </w:t>
+            </w:r>
+            <w:proofErr w:type="gramStart"/>
+            <w:r>
+              <w:rPr>
+                <w:rFonts w:ascii="Arial" w:eastAsia="Times New Roman" w:hAnsi="Arial" w:cs="Arial"/>
+                <w:kern w:val="0"/>
+                <w:lang w:eastAsia="es-CO"/>
+                <w14:ligatures w14:val="none"/>
+              </w:rPr>
+              <w:t>email</w:t>
+            </w:r>
+            <w:proofErr w:type="gramEnd"/>
+            <w:r>
+              <w:rPr>
+                <w:rFonts w:ascii="Arial" w:eastAsia="Times New Roman" w:hAnsi="Arial" w:cs="Arial"/>
+                <w:kern w:val="0"/>
+                <w:lang w:eastAsia="es-CO"/>
+                <w14:ligatures w14:val="none"/>
+              </w:rPr>
+              <w:t xml:space="preserve"> and extension) and will not be assigned to any project. If there is any error in the process, a generic error message will be printed instead.</w:t>
             </w:r>
           </w:p>
         </w:tc>
@@ -32615,7 +33216,7 @@
 </file>
 
 <file path=word/endnotes.xml><?xml version="1.0" encoding="utf-8"?>
-<w:endnotes xmlns:wpc="http://schemas.microsoft.com/office/word/2010/wordprocessingCanvas" xmlns:cx="http://schemas.microsoft.com/office/drawing/2014/chartex" xmlns:mc="http://schemas.openxmlformats.org/markup-compatibility/2006" xmlns:o="urn:schemas-microsoft-com:office:office" xmlns:r="http://schemas.openxmlformats.org/officeDocument/2006/relationships" xmlns:m="http://schemas.openxmlformats.org/officeDocument/2006/math" xmlns:v="urn:schemas-microsoft-com:vml" xmlns:wp14="http://schemas.microsoft.com/office/word/2010/wordprocessingDrawing" xmlns:wp="http://schemas.openxmlformats.org/drawingml/2006/wordprocessingDrawing" xmlns:w10="urn:schemas-microsoft-com:office:word" xmlns:w="http://schemas.openxmlformats.org/wordprocessingml/2006/main" xmlns:w14="http://schemas.microsoft.com/office/word/2010/wordml" xmlns:w15="http://schemas.microsoft.com/office/word/2012/wordml" xmlns:w16se="http://schemas.microsoft.com/office/word/2015/wordml/symex" xmlns:wpg="http://schemas.microsoft.com/office/word/2010/wordprocessingGroup" xmlns:wpi="http://schemas.microsoft.com/office/word/2010/wordprocessingInk" xmlns:wne="http://schemas.microsoft.com/office/word/2006/wordml" xmlns:wps="http://schemas.microsoft.com/office/word/2010/wordprocessingShape" mc:Ignorable="w14 w15 w16se wp14">
+<w:endnotes xmlns:wpc="http://schemas.microsoft.com/office/word/2010/wordprocessingCanvas" xmlns:cx="http://schemas.microsoft.com/office/drawing/2014/chartex" xmlns:cx1="http://schemas.microsoft.com/office/drawing/2015/9/8/chartex" xmlns:cx2="http://schemas.microsoft.com/office/drawing/2015/10/21/chartex" xmlns:cx3="http://schemas.microsoft.com/office/drawing/2016/5/9/chartex" xmlns:cx4="http://schemas.microsoft.com/office/drawing/2016/5/10/chartex" xmlns:cx5="http://schemas.microsoft.com/office/drawing/2016/5/11/chartex" xmlns:cx6="http://schemas.microsoft.com/office/drawing/2016/5/12/chartex" xmlns:cx7="http://schemas.microsoft.com/office/drawing/2016/5/13/chartex" xmlns:cx8="http://schemas.microsoft.com/office/drawing/2016/5/14/chartex" xmlns:mc="http://schemas.openxmlformats.org/markup-compatibility/2006" xmlns:aink="http://schemas.microsoft.com/office/drawing/2016/ink" xmlns:am3d="http://schemas.microsoft.com/office/drawing/2017/model3d" xmlns:o="urn:schemas-microsoft-com:office:office" xmlns:oel="http://schemas.microsoft.com/office/2019/extlst" xmlns:r="http://schemas.openxmlformats.org/officeDocument/2006/relationships" xmlns:m="http://schemas.openxmlformats.org/officeDocument/2006/math" xmlns:v="urn:schemas-microsoft-com:vml" xmlns:wp14="http://schemas.microsoft.com/office/word/2010/wordprocessingDrawing" xmlns:wp="http://schemas.openxmlformats.org/drawingml/2006/wordprocessingDrawing" xmlns:w10="urn:schemas-microsoft-com:office:word" xmlns:w="http://schemas.openxmlformats.org/wordprocessingml/2006/main" xmlns:w14="http://schemas.microsoft.com/office/word/2010/wordml" xmlns:w15="http://schemas.microsoft.com/office/word/2012/wordml" xmlns:w16cex="http://schemas.microsoft.com/office/word/2018/wordml/cex" xmlns:w16cid="http://schemas.microsoft.com/office/word/2016/wordml/cid" xmlns:w16="http://schemas.microsoft.com/office/word/2018/wordml" xmlns:w16du="http://schemas.microsoft.com/office/word/2023/wordml/word16du" xmlns:w16sdtdh="http://schemas.microsoft.com/office/word/2020/wordml/sdtdatahash" xmlns:w16se="http://schemas.microsoft.com/office/word/2015/wordml/symex" xmlns:wpg="http://schemas.microsoft.com/office/word/2010/wordprocessingGroup" xmlns:wpi="http://schemas.microsoft.com/office/word/2010/wordprocessingInk" xmlns:wne="http://schemas.microsoft.com/office/word/2006/wordml" xmlns:wps="http://schemas.microsoft.com/office/word/2010/wordprocessingShape" mc:Ignorable="w14 w15 w16se w16cid w16 w16cex w16sdtdh w16du wp14">
   <w:endnote w:type="separator" w:id="-1">
     <w:p>
       <w:pPr>
@@ -32640,7 +33241,7 @@
 </file>
 
 <file path=word/footnotes.xml><?xml version="1.0" encoding="utf-8"?>
-<w:footnotes xmlns:wpc="http://schemas.microsoft.com/office/word/2010/wordprocessingCanvas" xmlns:cx="http://schemas.microsoft.com/office/drawing/2014/chartex" xmlns:mc="http://schemas.openxmlformats.org/markup-compatibility/2006" xmlns:o="urn:schemas-microsoft-com:office:office" xmlns:r="http://schemas.openxmlformats.org/officeDocument/2006/relationships" xmlns:m="http://schemas.openxmlformats.org/officeDocument/2006/math" xmlns:v="urn:schemas-microsoft-com:vml" xmlns:wp14="http://schemas.microsoft.com/office/word/2010/wordprocessingDrawing" xmlns:wp="http://schemas.openxmlformats.org/drawingml/2006/wordprocessingDrawing" xmlns:w10="urn:schemas-microsoft-com:office:word" xmlns:w="http://schemas.openxmlformats.org/wordprocessingml/2006/main" xmlns:w14="http://schemas.microsoft.com/office/word/2010/wordml" xmlns:w15="http://schemas.microsoft.com/office/word/2012/wordml" xmlns:w16se="http://schemas.microsoft.com/office/word/2015/wordml/symex" xmlns:wpg="http://schemas.microsoft.com/office/word/2010/wordprocessingGroup" xmlns:wpi="http://schemas.microsoft.com/office/word/2010/wordprocessingInk" xmlns:wne="http://schemas.microsoft.com/office/word/2006/wordml" xmlns:wps="http://schemas.microsoft.com/office/word/2010/wordprocessingShape" mc:Ignorable="w14 w15 w16se wp14">
+<w:footnotes xmlns:wpc="http://schemas.microsoft.com/office/word/2010/wordprocessingCanvas" xmlns:cx="http://schemas.microsoft.com/office/drawing/2014/chartex" xmlns:cx1="http://schemas.microsoft.com/office/drawing/2015/9/8/chartex" xmlns:cx2="http://schemas.microsoft.com/office/drawing/2015/10/21/chartex" xmlns:cx3="http://schemas.microsoft.com/office/drawing/2016/5/9/chartex" xmlns:cx4="http://schemas.microsoft.com/office/drawing/2016/5/10/chartex" xmlns:cx5="http://schemas.microsoft.com/office/drawing/2016/5/11/chartex" xmlns:cx6="http://schemas.microsoft.com/office/drawing/2016/5/12/chartex" xmlns:cx7="http://schemas.microsoft.com/office/drawing/2016/5/13/chartex" xmlns:cx8="http://schemas.microsoft.com/office/drawing/2016/5/14/chartex" xmlns:mc="http://schemas.openxmlformats.org/markup-compatibility/2006" xmlns:aink="http://schemas.microsoft.com/office/drawing/2016/ink" xmlns:am3d="http://schemas.microsoft.com/office/drawing/2017/model3d" xmlns:o="urn:schemas-microsoft-com:office:office" xmlns:oel="http://schemas.microsoft.com/office/2019/extlst" xmlns:r="http://schemas.openxmlformats.org/officeDocument/2006/relationships" xmlns:m="http://schemas.openxmlformats.org/officeDocument/2006/math" xmlns:v="urn:schemas-microsoft-com:vml" xmlns:wp14="http://schemas.microsoft.com/office/word/2010/wordprocessingDrawing" xmlns:wp="http://schemas.openxmlformats.org/drawingml/2006/wordprocessingDrawing" xmlns:w10="urn:schemas-microsoft-com:office:word" xmlns:w="http://schemas.openxmlformats.org/wordprocessingml/2006/main" xmlns:w14="http://schemas.microsoft.com/office/word/2010/wordml" xmlns:w15="http://schemas.microsoft.com/office/word/2012/wordml" xmlns:w16cex="http://schemas.microsoft.com/office/word/2018/wordml/cex" xmlns:w16cid="http://schemas.microsoft.com/office/word/2016/wordml/cid" xmlns:w16="http://schemas.microsoft.com/office/word/2018/wordml" xmlns:w16du="http://schemas.microsoft.com/office/word/2023/wordml/word16du" xmlns:w16sdtdh="http://schemas.microsoft.com/office/word/2020/wordml/sdtdatahash" xmlns:w16se="http://schemas.microsoft.com/office/word/2015/wordml/symex" xmlns:wpg="http://schemas.microsoft.com/office/word/2010/wordprocessingGroup" xmlns:wpi="http://schemas.microsoft.com/office/word/2010/wordprocessingInk" xmlns:wne="http://schemas.microsoft.com/office/word/2006/wordml" xmlns:wps="http://schemas.microsoft.com/office/word/2010/wordprocessingShape" mc:Ignorable="w14 w15 w16se w16cid w16 w16cex w16sdtdh w16du wp14">
   <w:footnote w:type="separator" w:id="-1">
     <w:p>
       <w:pPr>
@@ -32665,7 +33266,7 @@
 </file>
 
 <file path=word/numbering.xml><?xml version="1.0" encoding="utf-8"?>
-<w:numbering xmlns:wpc="http://schemas.microsoft.com/office/word/2010/wordprocessingCanvas" xmlns:cx="http://schemas.microsoft.com/office/drawing/2014/chartex" xmlns:mc="http://schemas.openxmlformats.org/markup-compatibility/2006" xmlns:o="urn:schemas-microsoft-com:office:office" xmlns:r="http://schemas.openxmlformats.org/officeDocument/2006/relationships" xmlns:m="http://schemas.openxmlformats.org/officeDocument/2006/math" xmlns:v="urn:schemas-microsoft-com:vml" xmlns:wp14="http://schemas.microsoft.com/office/word/2010/wordprocessingDrawing" xmlns:wp="http://schemas.openxmlformats.org/drawingml/2006/wordprocessingDrawing" xmlns:w10="urn:schemas-microsoft-com:office:word" xmlns:w="http://schemas.openxmlformats.org/wordprocessingml/2006/main" xmlns:w14="http://schemas.microsoft.com/office/word/2010/wordml" xmlns:w15="http://schemas.microsoft.com/office/word/2012/wordml" xmlns:w16se="http://schemas.microsoft.com/office/word/2015/wordml/symex" xmlns:wpg="http://schemas.microsoft.com/office/word/2010/wordprocessingGroup" xmlns:wpi="http://schemas.microsoft.com/office/word/2010/wordprocessingInk" xmlns:wne="http://schemas.microsoft.com/office/word/2006/wordml" xmlns:wps="http://schemas.microsoft.com/office/word/2010/wordprocessingShape" mc:Ignorable="w14 w15 w16se wp14">
+<w:numbering xmlns:wpc="http://schemas.microsoft.com/office/word/2010/wordprocessingCanvas" xmlns:cx="http://schemas.microsoft.com/office/drawing/2014/chartex" xmlns:cx1="http://schemas.microsoft.com/office/drawing/2015/9/8/chartex" xmlns:cx2="http://schemas.microsoft.com/office/drawing/2015/10/21/chartex" xmlns:cx3="http://schemas.microsoft.com/office/drawing/2016/5/9/chartex" xmlns:cx4="http://schemas.microsoft.com/office/drawing/2016/5/10/chartex" xmlns:cx5="http://schemas.microsoft.com/office/drawing/2016/5/11/chartex" xmlns:cx6="http://schemas.microsoft.com/office/drawing/2016/5/12/chartex" xmlns:cx7="http://schemas.microsoft.com/office/drawing/2016/5/13/chartex" xmlns:cx8="http://schemas.microsoft.com/office/drawing/2016/5/14/chartex" xmlns:mc="http://schemas.openxmlformats.org/markup-compatibility/2006" xmlns:aink="http://schemas.microsoft.com/office/drawing/2016/ink" xmlns:am3d="http://schemas.microsoft.com/office/drawing/2017/model3d" xmlns:o="urn:schemas-microsoft-com:office:office" xmlns:oel="http://schemas.microsoft.com/office/2019/extlst" xmlns:r="http://schemas.openxmlformats.org/officeDocument/2006/relationships" xmlns:m="http://schemas.openxmlformats.org/officeDocument/2006/math" xmlns:v="urn:schemas-microsoft-com:vml" xmlns:wp14="http://schemas.microsoft.com/office/word/2010/wordprocessingDrawing" xmlns:wp="http://schemas.openxmlformats.org/drawingml/2006/wordprocessingDrawing" xmlns:w10="urn:schemas-microsoft-com:office:word" xmlns:w="http://schemas.openxmlformats.org/wordprocessingml/2006/main" xmlns:w14="http://schemas.microsoft.com/office/word/2010/wordml" xmlns:w15="http://schemas.microsoft.com/office/word/2012/wordml" xmlns:w16cex="http://schemas.microsoft.com/office/word/2018/wordml/cex" xmlns:w16cid="http://schemas.microsoft.com/office/word/2016/wordml/cid" xmlns:w16="http://schemas.microsoft.com/office/word/2018/wordml" xmlns:w16du="http://schemas.microsoft.com/office/word/2023/wordml/word16du" xmlns:w16sdtdh="http://schemas.microsoft.com/office/word/2020/wordml/sdtdatahash" xmlns:w16se="http://schemas.microsoft.com/office/word/2015/wordml/symex" xmlns:wpg="http://schemas.microsoft.com/office/word/2010/wordprocessingGroup" xmlns:wpi="http://schemas.microsoft.com/office/word/2010/wordprocessingInk" xmlns:wne="http://schemas.microsoft.com/office/word/2006/wordml" xmlns:wps="http://schemas.microsoft.com/office/word/2010/wordprocessingShape" mc:Ignorable="w14 w15 w16se w16cid w16 w16cex w16sdtdh w16du wp14">
   <w:abstractNum w:abstractNumId="0" w15:restartNumberingAfterBreak="0">
     <w:nsid w:val="0B74141D"/>
     <w:multiLevelType w:val="hybridMultilevel"/>
@@ -33534,35 +34135,35 @@
       </w:pPr>
     </w:lvl>
   </w:abstractNum>
-  <w:num w:numId="1">
+  <w:num w:numId="1" w16cid:durableId="1268849949">
     <w:abstractNumId w:val="1"/>
   </w:num>
-  <w:num w:numId="2">
+  <w:num w:numId="2" w16cid:durableId="2139446911">
     <w:abstractNumId w:val="0"/>
   </w:num>
-  <w:num w:numId="3">
+  <w:num w:numId="3" w16cid:durableId="1748309930">
     <w:abstractNumId w:val="3"/>
   </w:num>
-  <w:num w:numId="4">
+  <w:num w:numId="4" w16cid:durableId="1617641592">
     <w:abstractNumId w:val="5"/>
   </w:num>
-  <w:num w:numId="5">
+  <w:num w:numId="5" w16cid:durableId="1179080345">
     <w:abstractNumId w:val="4"/>
   </w:num>
-  <w:num w:numId="6">
+  <w:num w:numId="6" w16cid:durableId="472454685">
     <w:abstractNumId w:val="6"/>
   </w:num>
-  <w:num w:numId="7">
+  <w:num w:numId="7" w16cid:durableId="641932319">
     <w:abstractNumId w:val="7"/>
   </w:num>
-  <w:num w:numId="8">
+  <w:num w:numId="8" w16cid:durableId="1610163414">
     <w:abstractNumId w:val="2"/>
   </w:num>
 </w:numbering>
 </file>
 
 <file path=word/styles.xml><?xml version="1.0" encoding="utf-8"?>
-<w:styles xmlns:mc="http://schemas.openxmlformats.org/markup-compatibility/2006" xmlns:r="http://schemas.openxmlformats.org/officeDocument/2006/relationships" xmlns:w="http://schemas.openxmlformats.org/wordprocessingml/2006/main" xmlns:w14="http://schemas.microsoft.com/office/word/2010/wordml" xmlns:w15="http://schemas.microsoft.com/office/word/2012/wordml" xmlns:w16se="http://schemas.microsoft.com/office/word/2015/wordml/symex" mc:Ignorable="w14 w15 w16se">
+<w:styles xmlns:mc="http://schemas.openxmlformats.org/markup-compatibility/2006" xmlns:r="http://schemas.openxmlformats.org/officeDocument/2006/relationships" xmlns:w="http://schemas.openxmlformats.org/wordprocessingml/2006/main" xmlns:w14="http://schemas.microsoft.com/office/word/2010/wordml" xmlns:w15="http://schemas.microsoft.com/office/word/2012/wordml" xmlns:w16cex="http://schemas.microsoft.com/office/word/2018/wordml/cex" xmlns:w16cid="http://schemas.microsoft.com/office/word/2016/wordml/cid" xmlns:w16="http://schemas.microsoft.com/office/word/2018/wordml" xmlns:w16du="http://schemas.microsoft.com/office/word/2023/wordml/word16du" xmlns:w16sdtdh="http://schemas.microsoft.com/office/word/2020/wordml/sdtdatahash" xmlns:w16se="http://schemas.microsoft.com/office/word/2015/wordml/symex" mc:Ignorable="w14 w15 w16se w16cid w16 w16cex w16sdtdh w16du">
   <w:docDefaults>
     <w:rPrDefault>
       <w:rPr>
@@ -33580,7 +34181,7 @@
       </w:pPr>
     </w:pPrDefault>
   </w:docDefaults>
-  <w:latentStyles w:defLockedState="0" w:defUIPriority="99" w:defSemiHidden="0" w:defUnhideWhenUsed="0" w:defQFormat="0" w:count="371">
+  <w:latentStyles w:defLockedState="0" w:defUIPriority="99" w:defSemiHidden="0" w:defUnhideWhenUsed="0" w:defQFormat="0" w:count="376">
     <w:lsdException w:name="Normal" w:uiPriority="0" w:qFormat="1"/>
     <w:lsdException w:name="heading 1" w:uiPriority="9" w:qFormat="1"/>
     <w:lsdException w:name="heading 2" w:semiHidden="1" w:uiPriority="9" w:unhideWhenUsed="1" w:qFormat="1"/>
@@ -33952,6 +34553,11 @@
     <w:lsdException w:name="List Table 5 Dark Accent 6" w:uiPriority="50"/>
     <w:lsdException w:name="List Table 6 Colorful Accent 6" w:uiPriority="51"/>
     <w:lsdException w:name="List Table 7 Colorful Accent 6" w:uiPriority="52"/>
+    <w:lsdException w:name="Mention" w:semiHidden="1" w:unhideWhenUsed="1"/>
+    <w:lsdException w:name="Smart Hyperlink" w:semiHidden="1" w:unhideWhenUsed="1"/>
+    <w:lsdException w:name="Hashtag" w:semiHidden="1" w:unhideWhenUsed="1"/>
+    <w:lsdException w:name="Unresolved Mention" w:semiHidden="1" w:unhideWhenUsed="1"/>
+    <w:lsdException w:name="Smart Link" w:semiHidden="1" w:unhideWhenUsed="1"/>
   </w:latentStyles>
   <w:style w:type="paragraph" w:default="1" w:styleId="Normal">
     <w:name w:val="Normal"/>
@@ -33961,11 +34567,11 @@
       <w:lang w:val="en-US"/>
     </w:rPr>
   </w:style>
-  <w:style w:type="paragraph" w:styleId="Ttulo1">
+  <w:style w:type="paragraph" w:styleId="Heading1">
     <w:name w:val="heading 1"/>
     <w:basedOn w:val="Normal"/>
     <w:next w:val="Normal"/>
-    <w:link w:val="Ttulo1Car"/>
+    <w:link w:val="Heading1Char"/>
     <w:uiPriority w:val="9"/>
     <w:qFormat/>
     <w:rsid w:val="00CA0364"/>
@@ -33982,11 +34588,11 @@
       <w:szCs w:val="40"/>
     </w:rPr>
   </w:style>
-  <w:style w:type="paragraph" w:styleId="Ttulo2">
+  <w:style w:type="paragraph" w:styleId="Heading2">
     <w:name w:val="heading 2"/>
     <w:basedOn w:val="Normal"/>
     <w:next w:val="Normal"/>
-    <w:link w:val="Ttulo2Car"/>
+    <w:link w:val="Heading2Char"/>
     <w:uiPriority w:val="9"/>
     <w:semiHidden/>
     <w:unhideWhenUsed/>
@@ -34005,11 +34611,11 @@
       <w:szCs w:val="32"/>
     </w:rPr>
   </w:style>
-  <w:style w:type="paragraph" w:styleId="Ttulo3">
+  <w:style w:type="paragraph" w:styleId="Heading3">
     <w:name w:val="heading 3"/>
     <w:basedOn w:val="Normal"/>
     <w:next w:val="Normal"/>
-    <w:link w:val="Ttulo3Car"/>
+    <w:link w:val="Heading3Char"/>
     <w:uiPriority w:val="9"/>
     <w:semiHidden/>
     <w:unhideWhenUsed/>
@@ -34028,11 +34634,11 @@
       <w:szCs w:val="28"/>
     </w:rPr>
   </w:style>
-  <w:style w:type="paragraph" w:styleId="Ttulo4">
+  <w:style w:type="paragraph" w:styleId="Heading4">
     <w:name w:val="heading 4"/>
     <w:basedOn w:val="Normal"/>
     <w:next w:val="Normal"/>
-    <w:link w:val="Ttulo4Car"/>
+    <w:link w:val="Heading4Char"/>
     <w:uiPriority w:val="9"/>
     <w:semiHidden/>
     <w:unhideWhenUsed/>
@@ -34051,11 +34657,11 @@
       <w:color w:val="0F4761" w:themeColor="accent1" w:themeShade="BF"/>
     </w:rPr>
   </w:style>
-  <w:style w:type="paragraph" w:styleId="Ttulo5">
+  <w:style w:type="paragraph" w:styleId="Heading5">
     <w:name w:val="heading 5"/>
     <w:basedOn w:val="Normal"/>
     <w:next w:val="Normal"/>
-    <w:link w:val="Ttulo5Car"/>
+    <w:link w:val="Heading5Char"/>
     <w:uiPriority w:val="9"/>
     <w:semiHidden/>
     <w:unhideWhenUsed/>
@@ -34072,11 +34678,11 @@
       <w:color w:val="0F4761" w:themeColor="accent1" w:themeShade="BF"/>
     </w:rPr>
   </w:style>
-  <w:style w:type="paragraph" w:styleId="Ttulo6">
+  <w:style w:type="paragraph" w:styleId="Heading6">
     <w:name w:val="heading 6"/>
     <w:basedOn w:val="Normal"/>
     <w:next w:val="Normal"/>
-    <w:link w:val="Ttulo6Car"/>
+    <w:link w:val="Heading6Char"/>
     <w:uiPriority w:val="9"/>
     <w:semiHidden/>
     <w:unhideWhenUsed/>
@@ -34095,11 +34701,11 @@
       <w:color w:val="595959" w:themeColor="text1" w:themeTint="A6"/>
     </w:rPr>
   </w:style>
-  <w:style w:type="paragraph" w:styleId="Ttulo7">
+  <w:style w:type="paragraph" w:styleId="Heading7">
     <w:name w:val="heading 7"/>
     <w:basedOn w:val="Normal"/>
     <w:next w:val="Normal"/>
-    <w:link w:val="Ttulo7Car"/>
+    <w:link w:val="Heading7Char"/>
     <w:uiPriority w:val="9"/>
     <w:semiHidden/>
     <w:unhideWhenUsed/>
@@ -34116,11 +34722,11 @@
       <w:color w:val="595959" w:themeColor="text1" w:themeTint="A6"/>
     </w:rPr>
   </w:style>
-  <w:style w:type="paragraph" w:styleId="Ttulo8">
+  <w:style w:type="paragraph" w:styleId="Heading8">
     <w:name w:val="heading 8"/>
     <w:basedOn w:val="Normal"/>
     <w:next w:val="Normal"/>
-    <w:link w:val="Ttulo8Car"/>
+    <w:link w:val="Heading8Char"/>
     <w:uiPriority w:val="9"/>
     <w:semiHidden/>
     <w:unhideWhenUsed/>
@@ -34139,11 +34745,11 @@
       <w:color w:val="272727" w:themeColor="text1" w:themeTint="D8"/>
     </w:rPr>
   </w:style>
-  <w:style w:type="paragraph" w:styleId="Ttulo9">
+  <w:style w:type="paragraph" w:styleId="Heading9">
     <w:name w:val="heading 9"/>
     <w:basedOn w:val="Normal"/>
     <w:next w:val="Normal"/>
-    <w:link w:val="Ttulo9Car"/>
+    <w:link w:val="Heading9Char"/>
     <w:uiPriority w:val="9"/>
     <w:semiHidden/>
     <w:unhideWhenUsed/>
@@ -34160,13 +34766,13 @@
       <w:color w:val="272727" w:themeColor="text1" w:themeTint="D8"/>
     </w:rPr>
   </w:style>
-  <w:style w:type="character" w:default="1" w:styleId="Fuentedeprrafopredeter">
+  <w:style w:type="character" w:default="1" w:styleId="DefaultParagraphFont">
     <w:name w:val="Default Paragraph Font"/>
     <w:uiPriority w:val="1"/>
     <w:semiHidden/>
     <w:unhideWhenUsed/>
   </w:style>
-  <w:style w:type="table" w:default="1" w:styleId="Tablanormal">
+  <w:style w:type="table" w:default="1" w:styleId="TableNormal">
     <w:name w:val="Normal Table"/>
     <w:uiPriority w:val="99"/>
     <w:semiHidden/>
@@ -34181,16 +34787,16 @@
       </w:tblCellMar>
     </w:tblPr>
   </w:style>
-  <w:style w:type="numbering" w:default="1" w:styleId="Sinlista">
+  <w:style w:type="numbering" w:default="1" w:styleId="NoList">
     <w:name w:val="No List"/>
     <w:uiPriority w:val="99"/>
     <w:semiHidden/>
     <w:unhideWhenUsed/>
   </w:style>
-  <w:style w:type="character" w:customStyle="1" w:styleId="Ttulo1Car">
-    <w:name w:val="Título 1 Car"/>
-    <w:basedOn w:val="Fuentedeprrafopredeter"/>
-    <w:link w:val="Ttulo1"/>
+  <w:style w:type="character" w:customStyle="1" w:styleId="Heading1Char">
+    <w:name w:val="Heading 1 Char"/>
+    <w:basedOn w:val="DefaultParagraphFont"/>
+    <w:link w:val="Heading1"/>
     <w:uiPriority w:val="9"/>
     <w:rsid w:val="00CA0364"/>
     <w:rPr>
@@ -34200,10 +34806,10 @@
       <w:szCs w:val="40"/>
     </w:rPr>
   </w:style>
-  <w:style w:type="character" w:customStyle="1" w:styleId="Ttulo2Car">
-    <w:name w:val="Título 2 Car"/>
-    <w:basedOn w:val="Fuentedeprrafopredeter"/>
-    <w:link w:val="Ttulo2"/>
+  <w:style w:type="character" w:customStyle="1" w:styleId="Heading2Char">
+    <w:name w:val="Heading 2 Char"/>
+    <w:basedOn w:val="DefaultParagraphFont"/>
+    <w:link w:val="Heading2"/>
     <w:uiPriority w:val="9"/>
     <w:semiHidden/>
     <w:rsid w:val="00CA0364"/>
@@ -34214,10 +34820,10 @@
       <w:szCs w:val="32"/>
     </w:rPr>
   </w:style>
-  <w:style w:type="character" w:customStyle="1" w:styleId="Ttulo3Car">
-    <w:name w:val="Título 3 Car"/>
-    <w:basedOn w:val="Fuentedeprrafopredeter"/>
-    <w:link w:val="Ttulo3"/>
+  <w:style w:type="character" w:customStyle="1" w:styleId="Heading3Char">
+    <w:name w:val="Heading 3 Char"/>
+    <w:basedOn w:val="DefaultParagraphFont"/>
+    <w:link w:val="Heading3"/>
     <w:uiPriority w:val="9"/>
     <w:semiHidden/>
     <w:rsid w:val="00CA0364"/>
@@ -34228,10 +34834,10 @@
       <w:szCs w:val="28"/>
     </w:rPr>
   </w:style>
-  <w:style w:type="character" w:customStyle="1" w:styleId="Ttulo4Car">
-    <w:name w:val="Título 4 Car"/>
-    <w:basedOn w:val="Fuentedeprrafopredeter"/>
-    <w:link w:val="Ttulo4"/>
+  <w:style w:type="character" w:customStyle="1" w:styleId="Heading4Char">
+    <w:name w:val="Heading 4 Char"/>
+    <w:basedOn w:val="DefaultParagraphFont"/>
+    <w:link w:val="Heading4"/>
     <w:uiPriority w:val="9"/>
     <w:semiHidden/>
     <w:rsid w:val="00CA0364"/>
@@ -34242,10 +34848,10 @@
       <w:color w:val="0F4761" w:themeColor="accent1" w:themeShade="BF"/>
     </w:rPr>
   </w:style>
-  <w:style w:type="character" w:customStyle="1" w:styleId="Ttulo5Car">
-    <w:name w:val="Título 5 Car"/>
-    <w:basedOn w:val="Fuentedeprrafopredeter"/>
-    <w:link w:val="Ttulo5"/>
+  <w:style w:type="character" w:customStyle="1" w:styleId="Heading5Char">
+    <w:name w:val="Heading 5 Char"/>
+    <w:basedOn w:val="DefaultParagraphFont"/>
+    <w:link w:val="Heading5"/>
     <w:uiPriority w:val="9"/>
     <w:semiHidden/>
     <w:rsid w:val="00CA0364"/>
@@ -34254,10 +34860,10 @@
       <w:color w:val="0F4761" w:themeColor="accent1" w:themeShade="BF"/>
     </w:rPr>
   </w:style>
-  <w:style w:type="character" w:customStyle="1" w:styleId="Ttulo6Car">
-    <w:name w:val="Título 6 Car"/>
-    <w:basedOn w:val="Fuentedeprrafopredeter"/>
-    <w:link w:val="Ttulo6"/>
+  <w:style w:type="character" w:customStyle="1" w:styleId="Heading6Char">
+    <w:name w:val="Heading 6 Char"/>
+    <w:basedOn w:val="DefaultParagraphFont"/>
+    <w:link w:val="Heading6"/>
     <w:uiPriority w:val="9"/>
     <w:semiHidden/>
     <w:rsid w:val="00CA0364"/>
@@ -34268,10 +34874,10 @@
       <w:color w:val="595959" w:themeColor="text1" w:themeTint="A6"/>
     </w:rPr>
   </w:style>
-  <w:style w:type="character" w:customStyle="1" w:styleId="Ttulo7Car">
-    <w:name w:val="Título 7 Car"/>
-    <w:basedOn w:val="Fuentedeprrafopredeter"/>
-    <w:link w:val="Ttulo7"/>
+  <w:style w:type="character" w:customStyle="1" w:styleId="Heading7Char">
+    <w:name w:val="Heading 7 Char"/>
+    <w:basedOn w:val="DefaultParagraphFont"/>
+    <w:link w:val="Heading7"/>
     <w:uiPriority w:val="9"/>
     <w:semiHidden/>
     <w:rsid w:val="00CA0364"/>
@@ -34280,10 +34886,10 @@
       <w:color w:val="595959" w:themeColor="text1" w:themeTint="A6"/>
     </w:rPr>
   </w:style>
-  <w:style w:type="character" w:customStyle="1" w:styleId="Ttulo8Car">
-    <w:name w:val="Título 8 Car"/>
-    <w:basedOn w:val="Fuentedeprrafopredeter"/>
-    <w:link w:val="Ttulo8"/>
+  <w:style w:type="character" w:customStyle="1" w:styleId="Heading8Char">
+    <w:name w:val="Heading 8 Char"/>
+    <w:basedOn w:val="DefaultParagraphFont"/>
+    <w:link w:val="Heading8"/>
     <w:uiPriority w:val="9"/>
     <w:semiHidden/>
     <w:rsid w:val="00CA0364"/>
@@ -34294,10 +34900,10 @@
       <w:color w:val="272727" w:themeColor="text1" w:themeTint="D8"/>
     </w:rPr>
   </w:style>
-  <w:style w:type="character" w:customStyle="1" w:styleId="Ttulo9Car">
-    <w:name w:val="Título 9 Car"/>
-    <w:basedOn w:val="Fuentedeprrafopredeter"/>
-    <w:link w:val="Ttulo9"/>
+  <w:style w:type="character" w:customStyle="1" w:styleId="Heading9Char">
+    <w:name w:val="Heading 9 Char"/>
+    <w:basedOn w:val="DefaultParagraphFont"/>
+    <w:link w:val="Heading9"/>
     <w:uiPriority w:val="9"/>
     <w:semiHidden/>
     <w:rsid w:val="00CA0364"/>
@@ -34306,11 +34912,11 @@
       <w:color w:val="272727" w:themeColor="text1" w:themeTint="D8"/>
     </w:rPr>
   </w:style>
-  <w:style w:type="paragraph" w:styleId="Ttulo">
+  <w:style w:type="paragraph" w:styleId="Title">
     <w:name w:val="Title"/>
     <w:basedOn w:val="Normal"/>
     <w:next w:val="Normal"/>
-    <w:link w:val="TtuloCar"/>
+    <w:link w:val="TitleChar"/>
     <w:uiPriority w:val="10"/>
     <w:qFormat/>
     <w:rsid w:val="00CA0364"/>
@@ -34326,10 +34932,10 @@
       <w:szCs w:val="56"/>
     </w:rPr>
   </w:style>
-  <w:style w:type="character" w:customStyle="1" w:styleId="TtuloCar">
-    <w:name w:val="Título Car"/>
-    <w:basedOn w:val="Fuentedeprrafopredeter"/>
-    <w:link w:val="Ttulo"/>
+  <w:style w:type="character" w:customStyle="1" w:styleId="TitleChar">
+    <w:name w:val="Title Char"/>
+    <w:basedOn w:val="DefaultParagraphFont"/>
+    <w:link w:val="Title"/>
     <w:uiPriority w:val="10"/>
     <w:rsid w:val="00CA0364"/>
     <w:rPr>
@@ -34340,11 +34946,11 @@
       <w:szCs w:val="56"/>
     </w:rPr>
   </w:style>
-  <w:style w:type="paragraph" w:styleId="Subttulo">
+  <w:style w:type="paragraph" w:styleId="Subtitle">
     <w:name w:val="Subtitle"/>
     <w:basedOn w:val="Normal"/>
     <w:next w:val="Normal"/>
-    <w:link w:val="SubttuloCar"/>
+    <w:link w:val="SubtitleChar"/>
     <w:uiPriority w:val="11"/>
     <w:qFormat/>
     <w:rsid w:val="00CA0364"/>
@@ -34361,10 +34967,10 @@
       <w:szCs w:val="28"/>
     </w:rPr>
   </w:style>
-  <w:style w:type="character" w:customStyle="1" w:styleId="SubttuloCar">
-    <w:name w:val="Subtítulo Car"/>
-    <w:basedOn w:val="Fuentedeprrafopredeter"/>
-    <w:link w:val="Subttulo"/>
+  <w:style w:type="character" w:customStyle="1" w:styleId="SubtitleChar">
+    <w:name w:val="Subtitle Char"/>
+    <w:basedOn w:val="DefaultParagraphFont"/>
+    <w:link w:val="Subtitle"/>
     <w:uiPriority w:val="11"/>
     <w:rsid w:val="00CA0364"/>
     <w:rPr>
@@ -34375,11 +34981,11 @@
       <w:szCs w:val="28"/>
     </w:rPr>
   </w:style>
-  <w:style w:type="paragraph" w:styleId="Cita">
+  <w:style w:type="paragraph" w:styleId="Quote">
     <w:name w:val="Quote"/>
     <w:basedOn w:val="Normal"/>
     <w:next w:val="Normal"/>
-    <w:link w:val="CitaCar"/>
+    <w:link w:val="QuoteChar"/>
     <w:uiPriority w:val="29"/>
     <w:qFormat/>
     <w:rsid w:val="00CA0364"/>
@@ -34393,10 +34999,10 @@
       <w:color w:val="404040" w:themeColor="text1" w:themeTint="BF"/>
     </w:rPr>
   </w:style>
-  <w:style w:type="character" w:customStyle="1" w:styleId="CitaCar">
-    <w:name w:val="Cita Car"/>
-    <w:basedOn w:val="Fuentedeprrafopredeter"/>
-    <w:link w:val="Cita"/>
+  <w:style w:type="character" w:customStyle="1" w:styleId="QuoteChar">
+    <w:name w:val="Quote Char"/>
+    <w:basedOn w:val="DefaultParagraphFont"/>
+    <w:link w:val="Quote"/>
     <w:uiPriority w:val="29"/>
     <w:rsid w:val="00CA0364"/>
     <w:rPr>
@@ -34405,7 +35011,7 @@
       <w:color w:val="404040" w:themeColor="text1" w:themeTint="BF"/>
     </w:rPr>
   </w:style>
-  <w:style w:type="paragraph" w:styleId="Prrafodelista">
+  <w:style w:type="paragraph" w:styleId="ListParagraph">
     <w:name w:val="List Paragraph"/>
     <w:basedOn w:val="Normal"/>
     <w:uiPriority w:val="34"/>
@@ -34416,9 +35022,9 @@
       <w:contextualSpacing/>
     </w:pPr>
   </w:style>
-  <w:style w:type="character" w:styleId="nfasisintenso">
+  <w:style w:type="character" w:styleId="IntenseEmphasis">
     <w:name w:val="Intense Emphasis"/>
-    <w:basedOn w:val="Fuentedeprrafopredeter"/>
+    <w:basedOn w:val="DefaultParagraphFont"/>
     <w:uiPriority w:val="21"/>
     <w:qFormat/>
     <w:rsid w:val="00CA0364"/>
@@ -34428,11 +35034,11 @@
       <w:color w:val="0F4761" w:themeColor="accent1" w:themeShade="BF"/>
     </w:rPr>
   </w:style>
-  <w:style w:type="paragraph" w:styleId="Citadestacada">
+  <w:style w:type="paragraph" w:styleId="IntenseQuote">
     <w:name w:val="Intense Quote"/>
     <w:basedOn w:val="Normal"/>
     <w:next w:val="Normal"/>
-    <w:link w:val="CitadestacadaCar"/>
+    <w:link w:val="IntenseQuoteChar"/>
     <w:uiPriority w:val="30"/>
     <w:qFormat/>
     <w:rsid w:val="00CA0364"/>
@@ -34451,10 +35057,10 @@
       <w:color w:val="0F4761" w:themeColor="accent1" w:themeShade="BF"/>
     </w:rPr>
   </w:style>
-  <w:style w:type="character" w:customStyle="1" w:styleId="CitadestacadaCar">
-    <w:name w:val="Cita destacada Car"/>
-    <w:basedOn w:val="Fuentedeprrafopredeter"/>
-    <w:link w:val="Citadestacada"/>
+  <w:style w:type="character" w:customStyle="1" w:styleId="IntenseQuoteChar">
+    <w:name w:val="Intense Quote Char"/>
+    <w:basedOn w:val="DefaultParagraphFont"/>
+    <w:link w:val="IntenseQuote"/>
     <w:uiPriority w:val="30"/>
     <w:rsid w:val="00CA0364"/>
     <w:rPr>
@@ -34463,9 +35069,9 @@
       <w:color w:val="0F4761" w:themeColor="accent1" w:themeShade="BF"/>
     </w:rPr>
   </w:style>
-  <w:style w:type="character" w:styleId="Referenciaintensa">
+  <w:style w:type="character" w:styleId="IntenseReference">
     <w:name w:val="Intense Reference"/>
-    <w:basedOn w:val="Fuentedeprrafopredeter"/>
+    <w:basedOn w:val="DefaultParagraphFont"/>
     <w:uiPriority w:val="32"/>
     <w:qFormat/>
     <w:rsid w:val="00CA0364"/>
@@ -34495,18 +35101,18 @@
   </w:style>
   <w:style w:type="character" w:customStyle="1" w:styleId="normaltextrun">
     <w:name w:val="normaltextrun"/>
-    <w:basedOn w:val="Fuentedeprrafopredeter"/>
+    <w:basedOn w:val="DefaultParagraphFont"/>
     <w:rsid w:val="00CA0364"/>
   </w:style>
   <w:style w:type="character" w:customStyle="1" w:styleId="eop">
     <w:name w:val="eop"/>
-    <w:basedOn w:val="Fuentedeprrafopredeter"/>
+    <w:basedOn w:val="DefaultParagraphFont"/>
     <w:rsid w:val="00CA0364"/>
   </w:style>
-  <w:style w:type="paragraph" w:styleId="Encabezado">
+  <w:style w:type="paragraph" w:styleId="Header">
     <w:name w:val="header"/>
     <w:basedOn w:val="Normal"/>
-    <w:link w:val="EncabezadoCar"/>
+    <w:link w:val="HeaderChar"/>
     <w:uiPriority w:val="99"/>
     <w:unhideWhenUsed/>
     <w:rsid w:val="00890CD6"/>
@@ -34518,20 +35124,20 @@
       <w:spacing w:after="0" w:line="240" w:lineRule="auto"/>
     </w:pPr>
   </w:style>
-  <w:style w:type="character" w:customStyle="1" w:styleId="EncabezadoCar">
-    <w:name w:val="Encabezado Car"/>
-    <w:basedOn w:val="Fuentedeprrafopredeter"/>
-    <w:link w:val="Encabezado"/>
+  <w:style w:type="character" w:customStyle="1" w:styleId="HeaderChar">
+    <w:name w:val="Header Char"/>
+    <w:basedOn w:val="DefaultParagraphFont"/>
+    <w:link w:val="Header"/>
     <w:uiPriority w:val="99"/>
     <w:rsid w:val="00890CD6"/>
     <w:rPr>
       <w:lang w:val="en-US"/>
     </w:rPr>
   </w:style>
-  <w:style w:type="paragraph" w:styleId="Piedepgina">
+  <w:style w:type="paragraph" w:styleId="Footer">
     <w:name w:val="footer"/>
     <w:basedOn w:val="Normal"/>
-    <w:link w:val="PiedepginaCar"/>
+    <w:link w:val="FooterChar"/>
     <w:uiPriority w:val="99"/>
     <w:unhideWhenUsed/>
     <w:rsid w:val="00890CD6"/>
@@ -34543,19 +35149,19 @@
       <w:spacing w:after="0" w:line="240" w:lineRule="auto"/>
     </w:pPr>
   </w:style>
-  <w:style w:type="character" w:customStyle="1" w:styleId="PiedepginaCar">
-    <w:name w:val="Pie de página Car"/>
-    <w:basedOn w:val="Fuentedeprrafopredeter"/>
-    <w:link w:val="Piedepgina"/>
+  <w:style w:type="character" w:customStyle="1" w:styleId="FooterChar">
+    <w:name w:val="Footer Char"/>
+    <w:basedOn w:val="DefaultParagraphFont"/>
+    <w:link w:val="Footer"/>
     <w:uiPriority w:val="99"/>
     <w:rsid w:val="00890CD6"/>
     <w:rPr>
       <w:lang w:val="en-US"/>
     </w:rPr>
   </w:style>
-  <w:style w:type="character" w:styleId="Textodelmarcadordeposicin">
+  <w:style w:type="character" w:styleId="PlaceholderText">
     <w:name w:val="Placeholder Text"/>
-    <w:basedOn w:val="Fuentedeprrafopredeter"/>
+    <w:basedOn w:val="DefaultParagraphFont"/>
     <w:uiPriority w:val="99"/>
     <w:semiHidden/>
     <w:rsid w:val="00017187"/>

</xml_diff>

<commit_message>
Modified the requirement analysis to match the functions to review the efficiency of a project and a request. The collaborator is pending.
</commit_message>
<xml_diff>
--- a/docs/Problem Analysis Request Management.docx
+++ b/docs/Problem Analysis Request Management.docx
@@ -1131,7 +1131,6 @@
               <w:t xml:space="preserve">The coordinator of the Department of Transformation and Improvement wants his employees (and the rest of collaborators in the university) to utilize the program to manage all the information regarding requests, projects, and statistics. A collaborator should be able </w:t>
             </w:r>
             <w:proofErr w:type="spellStart"/>
-            <w:proofErr w:type="gramStart"/>
             <w:r>
               <w:rPr>
                 <w:rFonts w:ascii="Arial" w:eastAsia="Times New Roman" w:hAnsi="Arial" w:cs="Arial"/>
@@ -1143,7 +1142,6 @@
               <w:t>do</w:t>
             </w:r>
             <w:proofErr w:type="spellEnd"/>
-            <w:proofErr w:type="gramEnd"/>
             <w:r>
               <w:rPr>
                 <w:rFonts w:ascii="Arial" w:eastAsia="Times New Roman" w:hAnsi="Arial" w:cs="Arial"/>
@@ -21760,6 +21758,15 @@
                 <w:lang w:eastAsia="es-CO"/>
                 <w14:ligatures w14:val="none"/>
               </w:rPr>
+              <w:t xml:space="preserve">First, an efficiency menu will be entered, and the user will need to press the option to review the efficiency of  a collaborator. </w:t>
+            </w:r>
+            <w:r>
+              <w:rPr>
+                <w:rFonts w:ascii="Arial" w:eastAsia="Times New Roman" w:hAnsi="Arial" w:cs="Arial"/>
+                <w:kern w:val="0"/>
+                <w:lang w:eastAsia="es-CO"/>
+                <w14:ligatures w14:val="none"/>
+              </w:rPr>
               <w:t>The system displays a menu with names of collaborators who have had at least one project assigned to them. Upon selecting a collaborator, the system calculates and prints their efficiency using the formul</w:t>
             </w:r>
             <w:r>
@@ -22312,7 +22319,17 @@
                 <w:lang w:eastAsia="es-CO"/>
                 <w14:ligatures w14:val="none"/>
               </w:rPr>
-              <w:t xml:space="preserve">If there were no registered projects, an “at least one project” message will be printed. Likewise, if there were no DIT collaborators that weren’t assigned as leaders to any project, then an “at least one leader” message will be printed. </w:t>
+              <w:t xml:space="preserve">If there were no registered projects, an “at least one project” message will be printed. Likewise, if there were no DIT collaborators that weren’t </w:t>
+            </w:r>
+            <w:r>
+              <w:rPr>
+                <w:rFonts w:ascii="Arial" w:eastAsia="Times New Roman" w:hAnsi="Arial" w:cs="Arial"/>
+                <w:kern w:val="0"/>
+                <w:lang w:eastAsia="es-CO"/>
+                <w14:ligatures w14:val="none"/>
+              </w:rPr>
+              <w:lastRenderedPageBreak/>
+              <w:t xml:space="preserve">assigned as leaders to any project, then an “at least one leader” message will be printed. </w:t>
             </w:r>
           </w:p>
         </w:tc>
@@ -23415,6 +23432,7 @@
                 <w:lang w:eastAsia="es-CO"/>
                 <w14:ligatures w14:val="none"/>
               </w:rPr>
+              <w:lastRenderedPageBreak/>
               <w:t>Identifier and Name:</w:t>
             </w:r>
           </w:p>
@@ -23453,7 +23471,6 @@
                 <w:rFonts w:ascii="Arial" w:hAnsi="Arial" w:cs="Arial"/>
                 <w:sz w:val="22"/>
                 <w:szCs w:val="22"/>
-                <w:highlight w:val="yellow"/>
               </w:rPr>
               <w:t>Req#11: Review the efficiency of a determined project</w:t>
             </w:r>
@@ -23501,7 +23518,6 @@
                 <w:lang w:eastAsia="es-CO"/>
                 <w14:ligatures w14:val="none"/>
               </w:rPr>
-              <w:lastRenderedPageBreak/>
               <w:t>Summary:</w:t>
             </w:r>
           </w:p>
@@ -23544,7 +23560,43 @@
                 <w:lang w:eastAsia="es-CO"/>
                 <w14:ligatures w14:val="none"/>
               </w:rPr>
-              <w:t>The program lets the user evaluate the efficiency of a Transformation/Improvement project by selecting one from the displayed list of closed projects. It calculates efficiency using the formula</w:t>
+              <w:t xml:space="preserve">First, an efficiency menu will be entered, and the user will need to press the option to review the efficiency of  a </w:t>
+            </w:r>
+            <w:r>
+              <w:rPr>
+                <w:rFonts w:ascii="Arial" w:eastAsia="Times New Roman" w:hAnsi="Arial" w:cs="Arial"/>
+                <w:kern w:val="0"/>
+                <w:lang w:eastAsia="es-CO"/>
+                <w14:ligatures w14:val="none"/>
+              </w:rPr>
+              <w:t xml:space="preserve">project. </w:t>
+            </w:r>
+            <w:r>
+              <w:rPr>
+                <w:rFonts w:ascii="Arial" w:eastAsia="Times New Roman" w:hAnsi="Arial" w:cs="Arial"/>
+                <w:kern w:val="0"/>
+                <w:lang w:eastAsia="es-CO"/>
+                <w14:ligatures w14:val="none"/>
+              </w:rPr>
+              <w:t xml:space="preserve">The program lets the user evaluate the efficiency of a Transformation/Improvement project </w:t>
+            </w:r>
+            <w:r>
+              <w:rPr>
+                <w:rFonts w:ascii="Arial" w:eastAsia="Times New Roman" w:hAnsi="Arial" w:cs="Arial"/>
+                <w:kern w:val="0"/>
+                <w:lang w:eastAsia="es-CO"/>
+                <w14:ligatures w14:val="none"/>
+              </w:rPr>
+              <w:t xml:space="preserve">or a Knowledge Management project </w:t>
+            </w:r>
+            <w:r>
+              <w:rPr>
+                <w:rFonts w:ascii="Arial" w:eastAsia="Times New Roman" w:hAnsi="Arial" w:cs="Arial"/>
+                <w:kern w:val="0"/>
+                <w:lang w:eastAsia="es-CO"/>
+                <w14:ligatures w14:val="none"/>
+              </w:rPr>
+              <w:t>by selecting one from the displayed list of closed projects. It calculates efficiency using the formula</w:t>
             </w:r>
             <w:r>
               <w:rPr>
@@ -24066,6 +24118,15 @@
                 <w14:ligatures w14:val="none"/>
               </w:rPr>
             </w:pPr>
+            <w:r>
+              <w:rPr>
+                <w:rFonts w:ascii="Arial" w:eastAsia="Times New Roman" w:hAnsi="Arial" w:cs="Arial"/>
+                <w:kern w:val="0"/>
+                <w:lang w:eastAsia="es-CO"/>
+                <w14:ligatures w14:val="none"/>
+              </w:rPr>
+              <w:t xml:space="preserve">The user will first enter this functionality by selecting the “project” option from the displayed list of general efficiency menu. </w:t>
+            </w:r>
             <w:r>
               <w:rPr>
                 <w:rFonts w:ascii="Arial" w:eastAsia="Times New Roman" w:hAnsi="Arial" w:cs="Arial"/>
@@ -24549,7 +24610,17 @@
                 <w:lang w:eastAsia="es-CO"/>
                 <w14:ligatures w14:val="none"/>
               </w:rPr>
-              <w:t>showing the project efficiency of the selected project will be printed.</w:t>
+              <w:t xml:space="preserve">showing the project efficiency of the selected </w:t>
+            </w:r>
+            <w:r>
+              <w:rPr>
+                <w:rFonts w:ascii="Arial" w:eastAsia="Times New Roman" w:hAnsi="Arial" w:cs="Arial"/>
+                <w:kern w:val="0"/>
+                <w:lang w:eastAsia="es-CO"/>
+                <w14:ligatures w14:val="none"/>
+              </w:rPr>
+              <w:lastRenderedPageBreak/>
+              <w:t>project will be printed.</w:t>
             </w:r>
           </w:p>
         </w:tc>
@@ -24687,17 +24758,7 @@
                 <w:lang w:eastAsia="es-CO"/>
                 <w14:ligatures w14:val="none"/>
               </w:rPr>
-              <w:t xml:space="preserve">A message stating that there should be at least on </w:t>
-            </w:r>
-            <w:r>
-              <w:rPr>
-                <w:rFonts w:ascii="Arial" w:eastAsia="Times New Roman" w:hAnsi="Arial" w:cs="Arial"/>
-                <w:kern w:val="0"/>
-                <w:lang w:eastAsia="es-CO"/>
-                <w14:ligatures w14:val="none"/>
-              </w:rPr>
-              <w:lastRenderedPageBreak/>
-              <w:t>registered project will be printed.</w:t>
+              <w:t>A message stating that there should be at least on registered project will be printed.</w:t>
             </w:r>
           </w:p>
         </w:tc>
@@ -25466,6 +25527,33 @@
                 <w:lang w:eastAsia="es-CO"/>
                 <w14:ligatures w14:val="none"/>
               </w:rPr>
+              <w:t xml:space="preserve">First, an efficiency menu will be entered, and the user will need to press the option to review the efficiency of  a </w:t>
+            </w:r>
+            <w:r>
+              <w:rPr>
+                <w:rFonts w:ascii="Arial" w:eastAsia="Times New Roman" w:hAnsi="Arial" w:cs="Arial"/>
+                <w:kern w:val="0"/>
+                <w:lang w:eastAsia="es-CO"/>
+                <w14:ligatures w14:val="none"/>
+              </w:rPr>
+              <w:t>request</w:t>
+            </w:r>
+            <w:r>
+              <w:rPr>
+                <w:rFonts w:ascii="Arial" w:eastAsia="Times New Roman" w:hAnsi="Arial" w:cs="Arial"/>
+                <w:kern w:val="0"/>
+                <w:lang w:eastAsia="es-CO"/>
+                <w14:ligatures w14:val="none"/>
+              </w:rPr>
+              <w:t xml:space="preserve">. </w:t>
+            </w:r>
+            <w:r>
+              <w:rPr>
+                <w:rFonts w:ascii="Arial" w:eastAsia="Times New Roman" w:hAnsi="Arial" w:cs="Arial"/>
+                <w:kern w:val="0"/>
+                <w:lang w:eastAsia="es-CO"/>
+                <w14:ligatures w14:val="none"/>
+              </w:rPr>
               <w:t xml:space="preserve">The system enables users to check the efficiency of a request </w:t>
             </w:r>
             <w:r>
@@ -25475,7 +25563,16 @@
                 <w:lang w:eastAsia="es-CO"/>
                 <w14:ligatures w14:val="none"/>
               </w:rPr>
-              <w:t>by selecting one of the requests that has already been accepted or rejected. The efficiency is calculated using the formula stated in the postconditions. I</w:t>
+              <w:t xml:space="preserve">by selecting one of the requests that has already been accepted or rejected. The efficiency is calculated using the formula stated in the postconditions. </w:t>
+            </w:r>
+            <w:r>
+              <w:rPr>
+                <w:rFonts w:ascii="Arial" w:eastAsia="Times New Roman" w:hAnsi="Arial" w:cs="Arial"/>
+                <w:kern w:val="0"/>
+                <w:lang w:eastAsia="es-CO"/>
+                <w14:ligatures w14:val="none"/>
+              </w:rPr>
+              <w:t>This will be possible i</w:t>
             </w:r>
             <w:r>
               <w:rPr>
@@ -25530,6 +25627,7 @@
                 <w:lang w:eastAsia="es-CO"/>
                 <w14:ligatures w14:val="none"/>
               </w:rPr>
+              <w:lastRenderedPageBreak/>
               <w:t>Inputs</w:t>
             </w:r>
           </w:p>
@@ -25797,17 +25895,7 @@
                 <w:lang w:eastAsia="es-CO"/>
                 <w14:ligatures w14:val="none"/>
               </w:rPr>
-              <w:t xml:space="preserve">The user must select an option from the </w:t>
-            </w:r>
-            <w:r>
-              <w:rPr>
-                <w:rFonts w:ascii="Arial" w:eastAsia="Times New Roman" w:hAnsi="Arial" w:cs="Arial"/>
-                <w:kern w:val="0"/>
-                <w:lang w:eastAsia="es-CO"/>
-                <w14:ligatures w14:val="none"/>
-              </w:rPr>
-              <w:lastRenderedPageBreak/>
-              <w:t>displayed list of requests which had their status changed to either rejected or accepted.</w:t>
+              <w:t>The user must select an option from the displayed list of requests which had their status changed to either rejected or accepted.</w:t>
             </w:r>
           </w:p>
           <w:p>
@@ -25878,7 +25966,6 @@
                 <w:lang w:eastAsia="es-CO"/>
                 <w14:ligatures w14:val="none"/>
               </w:rPr>
-              <w:lastRenderedPageBreak/>
               <w:t>Results or postcondition</w:t>
             </w:r>
           </w:p>
@@ -25910,6 +25997,33 @@
                 <w14:ligatures w14:val="none"/>
               </w:rPr>
             </w:pPr>
+            <w:r>
+              <w:rPr>
+                <w:rFonts w:ascii="Arial" w:eastAsia="Times New Roman" w:hAnsi="Arial" w:cs="Arial"/>
+                <w:kern w:val="0"/>
+                <w:lang w:eastAsia="es-CO"/>
+                <w14:ligatures w14:val="none"/>
+              </w:rPr>
+              <w:t>The user will first enter this functionality by selecting the “</w:t>
+            </w:r>
+            <w:r>
+              <w:rPr>
+                <w:rFonts w:ascii="Arial" w:eastAsia="Times New Roman" w:hAnsi="Arial" w:cs="Arial"/>
+                <w:kern w:val="0"/>
+                <w:lang w:eastAsia="es-CO"/>
+                <w14:ligatures w14:val="none"/>
+              </w:rPr>
+              <w:t>request</w:t>
+            </w:r>
+            <w:r>
+              <w:rPr>
+                <w:rFonts w:ascii="Arial" w:eastAsia="Times New Roman" w:hAnsi="Arial" w:cs="Arial"/>
+                <w:kern w:val="0"/>
+                <w:lang w:eastAsia="es-CO"/>
+                <w14:ligatures w14:val="none"/>
+              </w:rPr>
+              <w:t xml:space="preserve">” option from the displayed list of general efficiency menu. </w:t>
+            </w:r>
             <w:r>
               <w:rPr>
                 <w:rFonts w:ascii="Arial" w:eastAsia="Times New Roman" w:hAnsi="Arial" w:cs="Arial"/>
@@ -27718,27 +27832,7 @@
                 <w:lang w:eastAsia="es-CO"/>
                 <w14:ligatures w14:val="none"/>
               </w:rPr>
-              <w:t xml:space="preserve">projects that are registered </w:t>
-            </w:r>
-            <w:proofErr w:type="gramStart"/>
-            <w:r>
-              <w:rPr>
-                <w:rFonts w:ascii="Arial" w:eastAsia="Times New Roman" w:hAnsi="Arial" w:cs="Arial"/>
-                <w:kern w:val="0"/>
-                <w:lang w:eastAsia="es-CO"/>
-                <w14:ligatures w14:val="none"/>
-              </w:rPr>
-              <w:t>at the moment</w:t>
-            </w:r>
-            <w:proofErr w:type="gramEnd"/>
-            <w:r>
-              <w:rPr>
-                <w:rFonts w:ascii="Arial" w:eastAsia="Times New Roman" w:hAnsi="Arial" w:cs="Arial"/>
-                <w:kern w:val="0"/>
-                <w:lang w:eastAsia="es-CO"/>
-                <w14:ligatures w14:val="none"/>
-              </w:rPr>
-              <w:t>. The information will be divided by the type of project and the four types of priority. If there is not at least one registered project, an “no registered projects” message will be printed. If any other general error were to happen, a message will be shown in that case.</w:t>
+              <w:t>projects that are registered at the moment. The information will be divided by the type of project and the four types of priority. If there is not at least one registered project, an “no registered projects” message will be printed. If any other general error were to happen, a message will be shown in that case.</w:t>
             </w:r>
           </w:p>
         </w:tc>
@@ -28056,7 +28150,17 @@
                 <w:lang w:eastAsia="es-CO"/>
                 <w14:ligatures w14:val="none"/>
               </w:rPr>
-              <w:t>showing the number of projects by type and priority levels will be printed.</w:t>
+              <w:t xml:space="preserve">showing the number </w:t>
+            </w:r>
+            <w:r>
+              <w:rPr>
+                <w:rFonts w:ascii="Arial" w:eastAsia="Times New Roman" w:hAnsi="Arial" w:cs="Arial"/>
+                <w:kern w:val="0"/>
+                <w:lang w:eastAsia="es-CO"/>
+                <w14:ligatures w14:val="none"/>
+              </w:rPr>
+              <w:lastRenderedPageBreak/>
+              <w:t>of projects by type and priority levels will be printed.</w:t>
             </w:r>
           </w:p>
         </w:tc>
@@ -28194,17 +28298,7 @@
                 <w:lang w:eastAsia="es-CO"/>
                 <w14:ligatures w14:val="none"/>
               </w:rPr>
-              <w:t xml:space="preserve">A message stating that </w:t>
-            </w:r>
-            <w:r>
-              <w:rPr>
-                <w:rFonts w:ascii="Arial" w:eastAsia="Times New Roman" w:hAnsi="Arial" w:cs="Arial"/>
-                <w:kern w:val="0"/>
-                <w:lang w:eastAsia="es-CO"/>
-                <w14:ligatures w14:val="none"/>
-              </w:rPr>
-              <w:lastRenderedPageBreak/>
-              <w:t>there is not one registered project will be shown instead of counting.</w:t>
+              <w:t>A message stating that there is not one registered project will be shown instead of counting.</w:t>
             </w:r>
           </w:p>
         </w:tc>
@@ -28473,25 +28567,7 @@
                 <w:sz w:val="22"/>
                 <w:szCs w:val="22"/>
               </w:rPr>
-              <w:t xml:space="preserve"> </w:t>
-            </w:r>
-            <w:proofErr w:type="gramStart"/>
-            <w:r>
-              <w:rPr>
-                <w:rFonts w:ascii="Arial" w:hAnsi="Arial" w:cs="Arial"/>
-                <w:sz w:val="22"/>
-                <w:szCs w:val="22"/>
-              </w:rPr>
-              <w:t>in a given</w:t>
-            </w:r>
-            <w:proofErr w:type="gramEnd"/>
-            <w:r>
-              <w:rPr>
-                <w:rFonts w:ascii="Arial" w:hAnsi="Arial" w:cs="Arial"/>
-                <w:sz w:val="22"/>
-                <w:szCs w:val="22"/>
-              </w:rPr>
-              <w:t xml:space="preserve"> month</w:t>
+              <w:t xml:space="preserve"> in a given month</w:t>
             </w:r>
           </w:p>
         </w:tc>
@@ -29065,7 +29141,17 @@
                 <w:lang w:eastAsia="es-CO"/>
                 <w14:ligatures w14:val="none"/>
               </w:rPr>
-              <w:t xml:space="preserve">. The message will contain the full name and ID of every collaborator with the counter by its side. If there is not at least one registered DTI collaborator, a “no registered DTI collaborators message will be shown”. If there are registered DTI collaborators, but none of them are a project leader a “no registered project leaders” will be printed. </w:t>
+              <w:t xml:space="preserve">. The message will contain the </w:t>
+            </w:r>
+            <w:r>
+              <w:rPr>
+                <w:rFonts w:ascii="Arial" w:eastAsia="Times New Roman" w:hAnsi="Arial" w:cs="Arial"/>
+                <w:kern w:val="0"/>
+                <w:lang w:eastAsia="es-CO"/>
+                <w14:ligatures w14:val="none"/>
+              </w:rPr>
+              <w:lastRenderedPageBreak/>
+              <w:t xml:space="preserve">full name and ID of every collaborator with the counter by its side. If there is not at least one registered DTI collaborator, a “no registered DTI collaborators message will be shown”. If there are registered DTI collaborators, but none of them are a project leader a “no registered project leaders” will be printed. </w:t>
             </w:r>
             <w:r>
               <w:rPr>
@@ -29083,17 +29169,7 @@
                 <w:lang w:eastAsia="es-CO"/>
                 <w14:ligatures w14:val="none"/>
               </w:rPr>
-              <w:t xml:space="preserve">If the entered information is incomplete or invalid, any of those two </w:t>
-            </w:r>
-            <w:r>
-              <w:rPr>
-                <w:rFonts w:ascii="Arial" w:eastAsia="Times New Roman" w:hAnsi="Arial" w:cs="Arial"/>
-                <w:kern w:val="0"/>
-                <w:lang w:eastAsia="es-CO"/>
-                <w14:ligatures w14:val="none"/>
-              </w:rPr>
-              <w:lastRenderedPageBreak/>
-              <w:t xml:space="preserve">messages will be printed. </w:t>
+              <w:t xml:space="preserve">If the entered information is incomplete or invalid, any of those two messages will be printed. </w:t>
             </w:r>
             <w:r>
               <w:rPr>
@@ -31342,17 +31418,7 @@
                 <w:lang w:eastAsia="es-CO"/>
                 <w14:ligatures w14:val="none"/>
               </w:rPr>
-              <w:t xml:space="preserve"> were received and managed in the </w:t>
-            </w:r>
-            <w:r>
-              <w:rPr>
-                <w:rFonts w:ascii="Arial" w:eastAsia="Times New Roman" w:hAnsi="Arial" w:cs="Arial"/>
-                <w:kern w:val="0"/>
-                <w:lang w:eastAsia="es-CO"/>
-                <w14:ligatures w14:val="none"/>
-              </w:rPr>
-              <w:lastRenderedPageBreak/>
-              <w:t>entered month will be shown.</w:t>
+              <w:t xml:space="preserve"> were received and managed in the entered month will be shown.</w:t>
             </w:r>
           </w:p>
         </w:tc>
@@ -32124,6 +32190,7 @@
                 <w:lang w:eastAsia="es-CO"/>
                 <w14:ligatures w14:val="none"/>
               </w:rPr>
+              <w:lastRenderedPageBreak/>
               <w:t>Identifier and Name:</w:t>
             </w:r>
           </w:p>
@@ -32294,7 +32361,6 @@
                 <w:lang w:eastAsia="es-CO"/>
                 <w14:ligatures w14:val="none"/>
               </w:rPr>
-              <w:lastRenderedPageBreak/>
               <w:t>Inputs</w:t>
             </w:r>
           </w:p>

</xml_diff>

<commit_message>
Corrected the requirement analysis for all the consultation options.
</commit_message>
<xml_diff>
--- a/docs/Problem Analysis Request Management.docx
+++ b/docs/Problem Analysis Request Management.docx
@@ -18586,27 +18586,7 @@
                 <w:lang w:eastAsia="es-CO"/>
                 <w14:ligatures w14:val="none"/>
               </w:rPr>
-              <w:t xml:space="preserve"> If a collaborator has less than 5 projects registered posterior to the query date, the matrix will still print the spaces for those projects making it explicit </w:t>
-            </w:r>
-            <w:proofErr w:type="gramStart"/>
-            <w:r>
-              <w:rPr>
-                <w:rFonts w:ascii="Arial" w:eastAsia="Times New Roman" w:hAnsi="Arial" w:cs="Arial"/>
-                <w:kern w:val="0"/>
-                <w:lang w:eastAsia="es-CO"/>
-                <w14:ligatures w14:val="none"/>
-              </w:rPr>
-              <w:t>they</w:t>
-            </w:r>
-            <w:proofErr w:type="gramEnd"/>
-            <w:r>
-              <w:rPr>
-                <w:rFonts w:ascii="Arial" w:eastAsia="Times New Roman" w:hAnsi="Arial" w:cs="Arial"/>
-                <w:kern w:val="0"/>
-                <w:lang w:eastAsia="es-CO"/>
-                <w14:ligatures w14:val="none"/>
-              </w:rPr>
-              <w:t xml:space="preserve"> aren’t any left.</w:t>
+              <w:t xml:space="preserve"> If a collaborator has less than 5 projects registered posterior to the query date, the matrix will still print the spaces for those projects making it explicit they aren’t any left.</w:t>
             </w:r>
             <w:r>
               <w:rPr>
@@ -23560,16 +23540,7 @@
                 <w:lang w:eastAsia="es-CO"/>
                 <w14:ligatures w14:val="none"/>
               </w:rPr>
-              <w:t xml:space="preserve">First, an efficiency menu will be entered, and the user will need to press the option to review the efficiency of  a </w:t>
-            </w:r>
-            <w:r>
-              <w:rPr>
-                <w:rFonts w:ascii="Arial" w:eastAsia="Times New Roman" w:hAnsi="Arial" w:cs="Arial"/>
-                <w:kern w:val="0"/>
-                <w:lang w:eastAsia="es-CO"/>
-                <w14:ligatures w14:val="none"/>
-              </w:rPr>
-              <w:t xml:space="preserve">project. </w:t>
+              <w:t xml:space="preserve">First, an efficiency menu will be entered, and the user will need to press the option to review the efficiency of  a project. </w:t>
             </w:r>
             <w:r>
               <w:rPr>
@@ -25527,25 +25498,7 @@
                 <w:lang w:eastAsia="es-CO"/>
                 <w14:ligatures w14:val="none"/>
               </w:rPr>
-              <w:t xml:space="preserve">First, an efficiency menu will be entered, and the user will need to press the option to review the efficiency of  a </w:t>
-            </w:r>
-            <w:r>
-              <w:rPr>
-                <w:rFonts w:ascii="Arial" w:eastAsia="Times New Roman" w:hAnsi="Arial" w:cs="Arial"/>
-                <w:kern w:val="0"/>
-                <w:lang w:eastAsia="es-CO"/>
-                <w14:ligatures w14:val="none"/>
-              </w:rPr>
-              <w:t>request</w:t>
-            </w:r>
-            <w:r>
-              <w:rPr>
-                <w:rFonts w:ascii="Arial" w:eastAsia="Times New Roman" w:hAnsi="Arial" w:cs="Arial"/>
-                <w:kern w:val="0"/>
-                <w:lang w:eastAsia="es-CO"/>
-                <w14:ligatures w14:val="none"/>
-              </w:rPr>
-              <w:t xml:space="preserve">. </w:t>
+              <w:t xml:space="preserve">First, an efficiency menu will be entered, and the user will need to press the option to review the efficiency of  a request. </w:t>
             </w:r>
             <w:r>
               <w:rPr>
@@ -26004,25 +25957,7 @@
                 <w:lang w:eastAsia="es-CO"/>
                 <w14:ligatures w14:val="none"/>
               </w:rPr>
-              <w:t>The user will first enter this functionality by selecting the “</w:t>
-            </w:r>
-            <w:r>
-              <w:rPr>
-                <w:rFonts w:ascii="Arial" w:eastAsia="Times New Roman" w:hAnsi="Arial" w:cs="Arial"/>
-                <w:kern w:val="0"/>
-                <w:lang w:eastAsia="es-CO"/>
-                <w14:ligatures w14:val="none"/>
-              </w:rPr>
-              <w:t>request</w:t>
-            </w:r>
-            <w:r>
-              <w:rPr>
-                <w:rFonts w:ascii="Arial" w:eastAsia="Times New Roman" w:hAnsi="Arial" w:cs="Arial"/>
-                <w:kern w:val="0"/>
-                <w:lang w:eastAsia="es-CO"/>
-                <w14:ligatures w14:val="none"/>
-              </w:rPr>
-              <w:t xml:space="preserve">” option from the displayed list of general efficiency menu. </w:t>
+              <w:t xml:space="preserve">The user will first enter this functionality by selecting the “request” option from the displayed list of general efficiency menu. </w:t>
             </w:r>
             <w:r>
               <w:rPr>
@@ -27195,9 +27130,9 @@
       </w:tblPr>
       <w:tblGrid>
         <w:gridCol w:w="1655"/>
-        <w:gridCol w:w="3347"/>
-        <w:gridCol w:w="2467"/>
-        <w:gridCol w:w="1349"/>
+        <w:gridCol w:w="3290"/>
+        <w:gridCol w:w="2498"/>
+        <w:gridCol w:w="1375"/>
       </w:tblGrid>
       <w:tr>
         <w:trPr>
@@ -27372,43 +27307,34 @@
                 <w:lang w:eastAsia="es-CO"/>
                 <w14:ligatures w14:val="none"/>
               </w:rPr>
-              <w:t xml:space="preserve">The system displays the number of registered Transformation/Improvement and Knowledge Management projects, categorized by project type and priority level. If there are no registered projects, it prints a </w:t>
-            </w:r>
-            <w:r>
-              <w:rPr>
-                <w:rFonts w:ascii="Arial" w:eastAsia="Times New Roman" w:hAnsi="Arial" w:cs="Arial"/>
-                <w:kern w:val="0"/>
-                <w:lang w:eastAsia="es-CO"/>
-                <w14:ligatures w14:val="none"/>
-              </w:rPr>
-              <w:t>“</w:t>
-            </w:r>
-            <w:r>
-              <w:rPr>
-                <w:rFonts w:ascii="Arial" w:eastAsia="Times New Roman" w:hAnsi="Arial" w:cs="Arial"/>
-                <w:kern w:val="0"/>
-                <w:lang w:eastAsia="es-CO"/>
-                <w14:ligatures w14:val="none"/>
-              </w:rPr>
-              <w:t>no registered projects</w:t>
-            </w:r>
-            <w:r>
-              <w:rPr>
-                <w:rFonts w:ascii="Arial" w:eastAsia="Times New Roman" w:hAnsi="Arial" w:cs="Arial"/>
-                <w:kern w:val="0"/>
-                <w:lang w:eastAsia="es-CO"/>
-                <w14:ligatures w14:val="none"/>
-              </w:rPr>
-              <w:t>”</w:t>
-            </w:r>
-            <w:r>
-              <w:rPr>
-                <w:rFonts w:ascii="Arial" w:eastAsia="Times New Roman" w:hAnsi="Arial" w:cs="Arial"/>
-                <w:kern w:val="0"/>
-                <w:lang w:eastAsia="es-CO"/>
-                <w14:ligatures w14:val="none"/>
-              </w:rPr>
-              <w:t xml:space="preserve"> message. For any other general errors, an appropriate message is displayed.</w:t>
+              <w:t>After selecting the option to consult the number of projects by type and priority through the general consultation menu then t</w:t>
+            </w:r>
+            <w:r>
+              <w:rPr>
+                <w:rFonts w:ascii="Arial" w:eastAsia="Times New Roman" w:hAnsi="Arial" w:cs="Arial"/>
+                <w:kern w:val="0"/>
+                <w:lang w:eastAsia="es-CO"/>
+                <w14:ligatures w14:val="none"/>
+              </w:rPr>
+              <w:t xml:space="preserve">he system displays the number of registered Transformation/Improvement and Knowledge Management projects, categorized by project type and priority level. </w:t>
+            </w:r>
+            <w:r>
+              <w:rPr>
+                <w:rFonts w:ascii="Arial" w:eastAsia="Times New Roman" w:hAnsi="Arial" w:cs="Arial"/>
+                <w:kern w:val="0"/>
+                <w:lang w:eastAsia="es-CO"/>
+                <w14:ligatures w14:val="none"/>
+              </w:rPr>
+              <w:t xml:space="preserve">Since this method happens after the general consultation menu, if there are no registered DTI collaborators, projects, or requests, then a “one min of all the three types of entities” message will be displayed. </w:t>
+            </w:r>
+            <w:r>
+              <w:rPr>
+                <w:rFonts w:ascii="Arial" w:eastAsia="Times New Roman" w:hAnsi="Arial" w:cs="Arial"/>
+                <w:kern w:val="0"/>
+                <w:lang w:eastAsia="es-CO"/>
+                <w14:ligatures w14:val="none"/>
+              </w:rPr>
+              <w:t>For any other general errors, an appropriate message is displayed.</w:t>
             </w:r>
           </w:p>
         </w:tc>
@@ -27805,7 +27731,16 @@
                 <w:lang w:eastAsia="es-CO"/>
                 <w14:ligatures w14:val="none"/>
               </w:rPr>
-              <w:t>The system will show the</w:t>
+              <w:t>After selecting the option to consult the number of projects by type and priority from the consultation menu, then, t</w:t>
+            </w:r>
+            <w:r>
+              <w:rPr>
+                <w:rFonts w:ascii="Arial" w:eastAsia="Times New Roman" w:hAnsi="Arial" w:cs="Arial"/>
+                <w:kern w:val="0"/>
+                <w:lang w:eastAsia="es-CO"/>
+                <w14:ligatures w14:val="none"/>
+              </w:rPr>
+              <w:t>he system will show the</w:t>
             </w:r>
             <w:r>
               <w:rPr>
@@ -27832,7 +27767,45 @@
                 <w:lang w:eastAsia="es-CO"/>
                 <w14:ligatures w14:val="none"/>
               </w:rPr>
-              <w:t>projects that are registered at the moment. The information will be divided by the type of project and the four types of priority. If there is not at least one registered project, an “no registered projects” message will be printed. If any other general error were to happen, a message will be shown in that case.</w:t>
+              <w:t xml:space="preserve">projects that are registered </w:t>
+            </w:r>
+            <w:proofErr w:type="gramStart"/>
+            <w:r>
+              <w:rPr>
+                <w:rFonts w:ascii="Arial" w:eastAsia="Times New Roman" w:hAnsi="Arial" w:cs="Arial"/>
+                <w:kern w:val="0"/>
+                <w:lang w:eastAsia="es-CO"/>
+                <w14:ligatures w14:val="none"/>
+              </w:rPr>
+              <w:t>at the moment</w:t>
+            </w:r>
+            <w:proofErr w:type="gramEnd"/>
+            <w:r>
+              <w:rPr>
+                <w:rFonts w:ascii="Arial" w:eastAsia="Times New Roman" w:hAnsi="Arial" w:cs="Arial"/>
+                <w:kern w:val="0"/>
+                <w:lang w:eastAsia="es-CO"/>
+                <w14:ligatures w14:val="none"/>
+              </w:rPr>
+              <w:t xml:space="preserve">. The information will be divided by the type of project and the four types of priority. </w:t>
+            </w:r>
+            <w:r>
+              <w:rPr>
+                <w:rFonts w:ascii="Arial" w:eastAsia="Times New Roman" w:hAnsi="Arial" w:cs="Arial"/>
+                <w:kern w:val="0"/>
+                <w:lang w:eastAsia="es-CO"/>
+                <w14:ligatures w14:val="none"/>
+              </w:rPr>
+              <w:t xml:space="preserve">Before entering any option freely, the general menu will check that there is at least one DTI collaborator, a project and a request registered before displaying any of the three options. </w:t>
+            </w:r>
+            <w:r>
+              <w:rPr>
+                <w:rFonts w:ascii="Arial" w:eastAsia="Times New Roman" w:hAnsi="Arial" w:cs="Arial"/>
+                <w:kern w:val="0"/>
+                <w:lang w:eastAsia="es-CO"/>
+                <w14:ligatures w14:val="none"/>
+              </w:rPr>
+              <w:t>If any other general error were to happen, a message will be shown in that case.</w:t>
             </w:r>
           </w:p>
         </w:tc>
@@ -27878,6 +27851,7 @@
                 <w:lang w:eastAsia="es-CO"/>
                 <w14:ligatures w14:val="none"/>
               </w:rPr>
+              <w:lastRenderedPageBreak/>
               <w:t>Outputs</w:t>
             </w:r>
           </w:p>
@@ -28150,17 +28124,7 @@
                 <w:lang w:eastAsia="es-CO"/>
                 <w14:ligatures w14:val="none"/>
               </w:rPr>
-              <w:t xml:space="preserve">showing the number </w:t>
-            </w:r>
-            <w:r>
-              <w:rPr>
-                <w:rFonts w:ascii="Arial" w:eastAsia="Times New Roman" w:hAnsi="Arial" w:cs="Arial"/>
-                <w:kern w:val="0"/>
-                <w:lang w:eastAsia="es-CO"/>
-                <w14:ligatures w14:val="none"/>
-              </w:rPr>
-              <w:lastRenderedPageBreak/>
-              <w:t>of projects by type and priority levels will be printed.</w:t>
+              <w:t>showing the number of projects by type and priority levels will be printed.</w:t>
             </w:r>
           </w:p>
         </w:tc>
@@ -28224,7 +28188,7 @@
                 <w:lang w:eastAsia="es-CO"/>
                 <w14:ligatures w14:val="none"/>
               </w:rPr>
-              <w:t>No registered projects</w:t>
+              <w:t>General at least one leader, project, and request</w:t>
             </w:r>
           </w:p>
         </w:tc>
@@ -28298,7 +28262,25 @@
                 <w:lang w:eastAsia="es-CO"/>
                 <w14:ligatures w14:val="none"/>
               </w:rPr>
-              <w:t>A message stating that there is not one registered project will be shown instead of counting.</w:t>
+              <w:t xml:space="preserve">A message stating that there must be at least a leader, a </w:t>
+            </w:r>
+            <w:r>
+              <w:rPr>
+                <w:rFonts w:ascii="Arial" w:eastAsia="Times New Roman" w:hAnsi="Arial" w:cs="Arial"/>
+                <w:kern w:val="0"/>
+                <w:lang w:eastAsia="es-CO"/>
+                <w14:ligatures w14:val="none"/>
+              </w:rPr>
+              <w:t>project,</w:t>
+            </w:r>
+            <w:r>
+              <w:rPr>
+                <w:rFonts w:ascii="Arial" w:eastAsia="Times New Roman" w:hAnsi="Arial" w:cs="Arial"/>
+                <w:kern w:val="0"/>
+                <w:lang w:eastAsia="es-CO"/>
+                <w14:ligatures w14:val="none"/>
+              </w:rPr>
+              <w:t xml:space="preserve"> and a request to enter the specifics of the consultation menu, and therefore, consult the number of projects by type and priority. </w:t>
             </w:r>
           </w:p>
         </w:tc>
@@ -28475,9 +28457,9 @@
       </w:tblPr>
       <w:tblGrid>
         <w:gridCol w:w="1655"/>
-        <w:gridCol w:w="2968"/>
-        <w:gridCol w:w="2235"/>
-        <w:gridCol w:w="1960"/>
+        <w:gridCol w:w="3546"/>
+        <w:gridCol w:w="2242"/>
+        <w:gridCol w:w="1375"/>
       </w:tblGrid>
       <w:tr>
         <w:trPr>
@@ -28567,7 +28549,7 @@
                 <w:sz w:val="22"/>
                 <w:szCs w:val="22"/>
               </w:rPr>
-              <w:t xml:space="preserve"> in a given month</w:t>
+              <w:t>.</w:t>
             </w:r>
           </w:p>
         </w:tc>
@@ -28652,16 +28634,71 @@
                 <w:lang w:eastAsia="es-CO"/>
                 <w14:ligatures w14:val="none"/>
               </w:rPr>
-              <w:t xml:space="preserve">The system lets users check the number of projects led by each DTI collaborator, showing their full name and ID alongside a counter. If there are no registered DTI collaborators, it displays a message saying so. If there are DTI collaborators but none are project leaders, it prints a corresponding message. </w:t>
-            </w:r>
-            <w:r>
-              <w:rPr>
-                <w:rFonts w:ascii="Arial" w:eastAsia="Times New Roman" w:hAnsi="Arial" w:cs="Arial"/>
-                <w:kern w:val="0"/>
-                <w:lang w:eastAsia="es-CO"/>
-                <w14:ligatures w14:val="none"/>
-              </w:rPr>
-              <w:t xml:space="preserve">If the entered information is incomplete or invalid, any of those two messages will be printed. </w:t>
+              <w:t xml:space="preserve">After selecting the option to consult the number of projects </w:t>
+            </w:r>
+            <w:r>
+              <w:rPr>
+                <w:rFonts w:ascii="Arial" w:eastAsia="Times New Roman" w:hAnsi="Arial" w:cs="Arial"/>
+                <w:kern w:val="0"/>
+                <w:lang w:eastAsia="es-CO"/>
+                <w14:ligatures w14:val="none"/>
+              </w:rPr>
+              <w:t xml:space="preserve">led by every DTI collaborator </w:t>
+            </w:r>
+            <w:r>
+              <w:rPr>
+                <w:rFonts w:ascii="Arial" w:eastAsia="Times New Roman" w:hAnsi="Arial" w:cs="Arial"/>
+                <w:kern w:val="0"/>
+                <w:lang w:eastAsia="es-CO"/>
+                <w14:ligatures w14:val="none"/>
+              </w:rPr>
+              <w:t xml:space="preserve">through the general consultation menu then </w:t>
+            </w:r>
+            <w:r>
+              <w:rPr>
+                <w:rFonts w:ascii="Arial" w:eastAsia="Times New Roman" w:hAnsi="Arial" w:cs="Arial"/>
+                <w:kern w:val="0"/>
+                <w:lang w:eastAsia="es-CO"/>
+                <w14:ligatures w14:val="none"/>
+              </w:rPr>
+              <w:t>t</w:t>
+            </w:r>
+            <w:r>
+              <w:rPr>
+                <w:rFonts w:ascii="Arial" w:eastAsia="Times New Roman" w:hAnsi="Arial" w:cs="Arial"/>
+                <w:kern w:val="0"/>
+                <w:lang w:eastAsia="es-CO"/>
+                <w14:ligatures w14:val="none"/>
+              </w:rPr>
+              <w:t xml:space="preserve">he </w:t>
+            </w:r>
+            <w:r>
+              <w:rPr>
+                <w:rFonts w:ascii="Arial" w:eastAsia="Times New Roman" w:hAnsi="Arial" w:cs="Arial"/>
+                <w:kern w:val="0"/>
+                <w:lang w:eastAsia="es-CO"/>
+                <w14:ligatures w14:val="none"/>
+              </w:rPr>
+              <w:lastRenderedPageBreak/>
+              <w:t xml:space="preserve">system lets users check the number of projects led by each DTI collaborator, showing their full name and ID alongside a counter. </w:t>
+            </w:r>
+            <w:r>
+              <w:rPr>
+                <w:rFonts w:ascii="Arial" w:eastAsia="Times New Roman" w:hAnsi="Arial" w:cs="Arial"/>
+                <w:kern w:val="0"/>
+                <w:lang w:eastAsia="es-CO"/>
+                <w14:ligatures w14:val="none"/>
+              </w:rPr>
+              <w:t>Since this method happens after the general consultation menu, if there are no registered DTI collaborators, projects, or requests, then a “one min of all the three types of entities” message will be displayed.</w:t>
+            </w:r>
+            <w:r>
+              <w:rPr>
+                <w:rFonts w:ascii="Arial" w:eastAsia="Times New Roman" w:hAnsi="Arial" w:cs="Arial"/>
+                <w:kern w:val="0"/>
+                <w:lang w:eastAsia="es-CO"/>
+                <w14:ligatures w14:val="none"/>
+              </w:rPr>
+              <w:t xml:space="preserve"> </w:t>
             </w:r>
             <w:r>
               <w:rPr>
@@ -28716,13 +28753,14 @@
                 <w:lang w:eastAsia="es-CO"/>
                 <w14:ligatures w14:val="none"/>
               </w:rPr>
+              <w:lastRenderedPageBreak/>
               <w:t>Inputs</w:t>
             </w:r>
           </w:p>
         </w:tc>
         <w:tc>
           <w:tcPr>
-            <w:tcW w:w="2965" w:type="dxa"/>
+            <w:tcW w:w="3545" w:type="dxa"/>
             <w:tcBorders>
               <w:top w:val="single" w:sz="8" w:space="0" w:color="000000"/>
               <w:left w:val="single" w:sz="8" w:space="0" w:color="000000"/>
@@ -28763,7 +28801,7 @@
         </w:tc>
         <w:tc>
           <w:tcPr>
-            <w:tcW w:w="2238" w:type="dxa"/>
+            <w:tcW w:w="2269" w:type="dxa"/>
             <w:tcBorders>
               <w:top w:val="single" w:sz="8" w:space="0" w:color="000000"/>
               <w:left w:val="single" w:sz="8" w:space="0" w:color="000000"/>
@@ -28873,153 +28911,113 @@
         </w:tc>
         <w:tc>
           <w:tcPr>
-            <w:tcW w:w="2965" w:type="dxa"/>
-            <w:tcBorders>
-              <w:top w:val="single" w:sz="8" w:space="0" w:color="000000"/>
-              <w:left w:val="single" w:sz="8" w:space="0" w:color="000000"/>
-              <w:bottom w:val="single" w:sz="8" w:space="0" w:color="000000"/>
-              <w:right w:val="single" w:sz="8" w:space="0" w:color="000000"/>
-            </w:tcBorders>
-            <w:tcMar>
-              <w:top w:w="100" w:type="dxa"/>
-              <w:left w:w="100" w:type="dxa"/>
-              <w:bottom w:w="100" w:type="dxa"/>
-              <w:right w:w="100" w:type="dxa"/>
-            </w:tcMar>
-          </w:tcPr>
-          <w:p>
-            <w:pPr>
-              <w:spacing w:after="0" w:line="240" w:lineRule="auto"/>
-              <w:rPr>
-                <w:rFonts w:ascii="Arial" w:eastAsia="Times New Roman" w:hAnsi="Arial" w:cs="Arial"/>
-                <w:kern w:val="0"/>
-                <w:lang w:eastAsia="es-CO"/>
-                <w14:ligatures w14:val="none"/>
-              </w:rPr>
-            </w:pPr>
-            <w:r>
-              <w:rPr>
-                <w:rFonts w:ascii="Arial" w:eastAsia="Times New Roman" w:hAnsi="Arial" w:cs="Arial"/>
-                <w:kern w:val="0"/>
-                <w:lang w:eastAsia="es-CO"/>
-                <w14:ligatures w14:val="none"/>
-              </w:rPr>
-              <w:t>Checked month</w:t>
-            </w:r>
-          </w:p>
-        </w:tc>
-        <w:tc>
-          <w:tcPr>
-            <w:tcW w:w="2238" w:type="dxa"/>
-            <w:tcBorders>
-              <w:top w:val="single" w:sz="8" w:space="0" w:color="000000"/>
-              <w:left w:val="single" w:sz="8" w:space="0" w:color="000000"/>
-              <w:bottom w:val="single" w:sz="8" w:space="0" w:color="000000"/>
-              <w:right w:val="single" w:sz="8" w:space="0" w:color="000000"/>
-            </w:tcBorders>
-            <w:tcMar>
-              <w:top w:w="100" w:type="dxa"/>
-              <w:left w:w="100" w:type="dxa"/>
-              <w:bottom w:w="100" w:type="dxa"/>
-              <w:right w:w="100" w:type="dxa"/>
-            </w:tcMar>
-          </w:tcPr>
-          <w:p>
-            <w:pPr>
-              <w:spacing w:after="0" w:line="240" w:lineRule="auto"/>
-              <w:rPr>
-                <w:rFonts w:ascii="Arial" w:eastAsia="Times New Roman" w:hAnsi="Arial" w:cs="Arial"/>
-                <w:kern w:val="0"/>
-                <w:lang w:eastAsia="es-CO"/>
-                <w14:ligatures w14:val="none"/>
-              </w:rPr>
-            </w:pPr>
-            <w:r>
-              <w:rPr>
-                <w:rFonts w:ascii="Arial" w:eastAsia="Times New Roman" w:hAnsi="Arial" w:cs="Arial"/>
-                <w:kern w:val="0"/>
-                <w:lang w:eastAsia="es-CO"/>
-                <w14:ligatures w14:val="none"/>
-              </w:rPr>
-              <w:t>Calendar</w:t>
-            </w:r>
-          </w:p>
-        </w:tc>
-        <w:tc>
-          <w:tcPr>
-            <w:tcW w:w="0" w:type="auto"/>
-            <w:tcBorders>
-              <w:top w:val="single" w:sz="8" w:space="0" w:color="000000"/>
-              <w:left w:val="single" w:sz="8" w:space="0" w:color="000000"/>
-              <w:bottom w:val="single" w:sz="8" w:space="0" w:color="000000"/>
-              <w:right w:val="single" w:sz="8" w:space="0" w:color="000000"/>
-            </w:tcBorders>
-            <w:tcMar>
-              <w:top w:w="100" w:type="dxa"/>
-              <w:left w:w="100" w:type="dxa"/>
-              <w:bottom w:w="100" w:type="dxa"/>
-              <w:right w:w="100" w:type="dxa"/>
-            </w:tcMar>
-          </w:tcPr>
-          <w:p>
-            <w:pPr>
-              <w:pStyle w:val="ListParagraph"/>
-              <w:numPr>
-                <w:ilvl w:val="0"/>
-                <w:numId w:val="8"/>
-              </w:numPr>
-              <w:spacing w:after="0" w:line="240" w:lineRule="auto"/>
-              <w:rPr>
-                <w:rFonts w:ascii="Arial" w:eastAsia="Times New Roman" w:hAnsi="Arial" w:cs="Arial"/>
-                <w:kern w:val="0"/>
-                <w:lang w:eastAsia="es-CO"/>
-                <w14:ligatures w14:val="none"/>
-              </w:rPr>
-            </w:pPr>
-            <w:r>
-              <w:rPr>
-                <w:rFonts w:ascii="Arial" w:eastAsia="Times New Roman" w:hAnsi="Arial" w:cs="Arial"/>
-                <w:kern w:val="0"/>
-                <w:lang w:eastAsia="es-CO"/>
-                <w14:ligatures w14:val="none"/>
-              </w:rPr>
-              <w:t>Mm-dd-</w:t>
-            </w:r>
-            <w:proofErr w:type="spellStart"/>
-            <w:r>
-              <w:rPr>
-                <w:rFonts w:ascii="Arial" w:eastAsia="Times New Roman" w:hAnsi="Arial" w:cs="Arial"/>
-                <w:kern w:val="0"/>
-                <w:lang w:eastAsia="es-CO"/>
-                <w14:ligatures w14:val="none"/>
-              </w:rPr>
-              <w:t>yyyy</w:t>
-            </w:r>
-            <w:proofErr w:type="spellEnd"/>
-          </w:p>
-          <w:p>
-            <w:pPr>
-              <w:pStyle w:val="ListParagraph"/>
-              <w:numPr>
-                <w:ilvl w:val="0"/>
-                <w:numId w:val="8"/>
-              </w:numPr>
-              <w:spacing w:after="0" w:line="240" w:lineRule="auto"/>
-              <w:rPr>
-                <w:rFonts w:ascii="Arial" w:eastAsia="Times New Roman" w:hAnsi="Arial" w:cs="Arial"/>
-                <w:kern w:val="0"/>
-                <w:lang w:eastAsia="es-CO"/>
-                <w14:ligatures w14:val="none"/>
-              </w:rPr>
-            </w:pPr>
-            <w:r>
-              <w:rPr>
-                <w:rFonts w:ascii="Arial" w:eastAsia="Times New Roman" w:hAnsi="Arial" w:cs="Arial"/>
-                <w:kern w:val="0"/>
-                <w:lang w:eastAsia="es-CO"/>
-                <w14:ligatures w14:val="none"/>
-              </w:rPr>
-              <w:t>Mandatory</w:t>
+            <w:tcW w:w="3545" w:type="dxa"/>
+            <w:tcBorders>
+              <w:top w:val="single" w:sz="8" w:space="0" w:color="000000"/>
+              <w:left w:val="single" w:sz="8" w:space="0" w:color="000000"/>
+              <w:bottom w:val="single" w:sz="8" w:space="0" w:color="000000"/>
+              <w:right w:val="single" w:sz="8" w:space="0" w:color="000000"/>
+            </w:tcBorders>
+            <w:tcMar>
+              <w:top w:w="100" w:type="dxa"/>
+              <w:left w:w="100" w:type="dxa"/>
+              <w:bottom w:w="100" w:type="dxa"/>
+              <w:right w:w="100" w:type="dxa"/>
+            </w:tcMar>
+          </w:tcPr>
+          <w:p>
+            <w:pPr>
+              <w:spacing w:after="0" w:line="240" w:lineRule="auto"/>
+              <w:rPr>
+                <w:rFonts w:ascii="Arial" w:eastAsia="Times New Roman" w:hAnsi="Arial" w:cs="Arial"/>
+                <w:kern w:val="0"/>
+                <w:lang w:eastAsia="es-CO"/>
+                <w14:ligatures w14:val="none"/>
+              </w:rPr>
+            </w:pPr>
+            <w:r>
+              <w:rPr>
+                <w:rFonts w:ascii="Arial" w:eastAsia="Times New Roman" w:hAnsi="Arial" w:cs="Arial"/>
+                <w:kern w:val="0"/>
+                <w:lang w:eastAsia="es-CO"/>
+                <w14:ligatures w14:val="none"/>
+              </w:rPr>
+              <w:t>N/A</w:t>
+            </w:r>
+          </w:p>
+        </w:tc>
+        <w:tc>
+          <w:tcPr>
+            <w:tcW w:w="2269" w:type="dxa"/>
+            <w:tcBorders>
+              <w:top w:val="single" w:sz="8" w:space="0" w:color="000000"/>
+              <w:left w:val="single" w:sz="8" w:space="0" w:color="000000"/>
+              <w:bottom w:val="single" w:sz="8" w:space="0" w:color="000000"/>
+              <w:right w:val="single" w:sz="8" w:space="0" w:color="000000"/>
+            </w:tcBorders>
+            <w:tcMar>
+              <w:top w:w="100" w:type="dxa"/>
+              <w:left w:w="100" w:type="dxa"/>
+              <w:bottom w:w="100" w:type="dxa"/>
+              <w:right w:w="100" w:type="dxa"/>
+            </w:tcMar>
+          </w:tcPr>
+          <w:p>
+            <w:pPr>
+              <w:spacing w:after="0" w:line="240" w:lineRule="auto"/>
+              <w:rPr>
+                <w:rFonts w:ascii="Arial" w:eastAsia="Times New Roman" w:hAnsi="Arial" w:cs="Arial"/>
+                <w:kern w:val="0"/>
+                <w:lang w:eastAsia="es-CO"/>
+                <w14:ligatures w14:val="none"/>
+              </w:rPr>
+            </w:pPr>
+            <w:r>
+              <w:rPr>
+                <w:rFonts w:ascii="Arial" w:eastAsia="Times New Roman" w:hAnsi="Arial" w:cs="Arial"/>
+                <w:kern w:val="0"/>
+                <w:lang w:eastAsia="es-CO"/>
+                <w14:ligatures w14:val="none"/>
+              </w:rPr>
+              <w:t>N/A</w:t>
+            </w:r>
+          </w:p>
+        </w:tc>
+        <w:tc>
+          <w:tcPr>
+            <w:tcW w:w="0" w:type="auto"/>
+            <w:tcBorders>
+              <w:top w:val="single" w:sz="8" w:space="0" w:color="000000"/>
+              <w:left w:val="single" w:sz="8" w:space="0" w:color="000000"/>
+              <w:bottom w:val="single" w:sz="8" w:space="0" w:color="000000"/>
+              <w:right w:val="single" w:sz="8" w:space="0" w:color="000000"/>
+            </w:tcBorders>
+            <w:tcMar>
+              <w:top w:w="100" w:type="dxa"/>
+              <w:left w:w="100" w:type="dxa"/>
+              <w:bottom w:w="100" w:type="dxa"/>
+              <w:right w:w="100" w:type="dxa"/>
+            </w:tcMar>
+          </w:tcPr>
+          <w:p>
+            <w:pPr>
+              <w:spacing w:after="0" w:line="240" w:lineRule="auto"/>
+              <w:ind w:left="360"/>
+              <w:rPr>
+                <w:rFonts w:ascii="Arial" w:eastAsia="Times New Roman" w:hAnsi="Arial" w:cs="Arial"/>
+                <w:kern w:val="0"/>
+                <w:lang w:eastAsia="es-CO"/>
+                <w14:ligatures w14:val="none"/>
+              </w:rPr>
+            </w:pPr>
+            <w:r>
+              <w:rPr>
+                <w:rFonts w:ascii="Arial" w:eastAsia="Times New Roman" w:hAnsi="Arial" w:cs="Arial"/>
+                <w:kern w:val="0"/>
+                <w:lang w:eastAsia="es-CO"/>
+                <w14:ligatures w14:val="none"/>
+              </w:rPr>
+              <w:t>N/A</w:t>
             </w:r>
           </w:p>
         </w:tc>
@@ -29103,16 +29101,25 @@
                 <w:lang w:eastAsia="es-CO"/>
                 <w14:ligatures w14:val="none"/>
               </w:rPr>
-              <w:t>The system will allow the user to consult the number of projects led by every DTI collaborator</w:t>
-            </w:r>
-            <w:r>
-              <w:rPr>
-                <w:rFonts w:ascii="Arial" w:eastAsia="Times New Roman" w:hAnsi="Arial" w:cs="Arial"/>
-                <w:kern w:val="0"/>
-                <w:lang w:eastAsia="es-CO"/>
-                <w14:ligatures w14:val="none"/>
-              </w:rPr>
-              <w:t xml:space="preserve"> </w:t>
+              <w:t>After entering this function from the general consultation menu, t</w:t>
+            </w:r>
+            <w:r>
+              <w:rPr>
+                <w:rFonts w:ascii="Arial" w:eastAsia="Times New Roman" w:hAnsi="Arial" w:cs="Arial"/>
+                <w:kern w:val="0"/>
+                <w:lang w:eastAsia="es-CO"/>
+                <w14:ligatures w14:val="none"/>
+              </w:rPr>
+              <w:t xml:space="preserve">he system will allow the user to consult the number of projects led by every DTI collaborator. The message will contain the full name and ID of every collaborator with the counter by its side. </w:t>
+            </w:r>
+            <w:r>
+              <w:rPr>
+                <w:rFonts w:ascii="Arial" w:eastAsia="Times New Roman" w:hAnsi="Arial" w:cs="Arial"/>
+                <w:kern w:val="0"/>
+                <w:lang w:eastAsia="es-CO"/>
+                <w14:ligatures w14:val="none"/>
+              </w:rPr>
+              <w:t xml:space="preserve">Before displaying any of the three options (on which lets the user </w:t>
             </w:r>
             <w:proofErr w:type="gramStart"/>
             <w:r>
@@ -29122,7 +29129,7 @@
                 <w:lang w:eastAsia="es-CO"/>
                 <w14:ligatures w14:val="none"/>
               </w:rPr>
-              <w:t>on</w:t>
+              <w:t>enters</w:t>
             </w:r>
             <w:proofErr w:type="gramEnd"/>
             <w:r>
@@ -29132,44 +29139,7 @@
                 <w:lang w:eastAsia="es-CO"/>
                 <w14:ligatures w14:val="none"/>
               </w:rPr>
-              <w:t xml:space="preserve"> a given month</w:t>
-            </w:r>
-            <w:r>
-              <w:rPr>
-                <w:rFonts w:ascii="Arial" w:eastAsia="Times New Roman" w:hAnsi="Arial" w:cs="Arial"/>
-                <w:kern w:val="0"/>
-                <w:lang w:eastAsia="es-CO"/>
-                <w14:ligatures w14:val="none"/>
-              </w:rPr>
-              <w:t xml:space="preserve">. The message will contain the </w:t>
-            </w:r>
-            <w:r>
-              <w:rPr>
-                <w:rFonts w:ascii="Arial" w:eastAsia="Times New Roman" w:hAnsi="Arial" w:cs="Arial"/>
-                <w:kern w:val="0"/>
-                <w:lang w:eastAsia="es-CO"/>
-                <w14:ligatures w14:val="none"/>
-              </w:rPr>
-              <w:lastRenderedPageBreak/>
-              <w:t xml:space="preserve">full name and ID of every collaborator with the counter by its side. If there is not at least one registered DTI collaborator, a “no registered DTI collaborators message will be shown”. If there are registered DTI collaborators, but none of them are a project leader a “no registered project leaders” will be printed. </w:t>
-            </w:r>
-            <w:r>
-              <w:rPr>
-                <w:rFonts w:ascii="Arial" w:eastAsia="Times New Roman" w:hAnsi="Arial" w:cs="Arial"/>
-                <w:kern w:val="0"/>
-                <w:lang w:eastAsia="es-CO"/>
-                <w14:ligatures w14:val="none"/>
-              </w:rPr>
-              <w:t xml:space="preserve">If for the entered month there are no registered projects, an “empty month” message will be shown. </w:t>
-            </w:r>
-            <w:r>
-              <w:rPr>
-                <w:rFonts w:ascii="Arial" w:eastAsia="Times New Roman" w:hAnsi="Arial" w:cs="Arial"/>
-                <w:kern w:val="0"/>
-                <w:lang w:eastAsia="es-CO"/>
-                <w14:ligatures w14:val="none"/>
-              </w:rPr>
-              <w:t xml:space="preserve">If the entered information is incomplete or invalid, any of those two messages will be printed. </w:t>
+              <w:t xml:space="preserve"> this functionality), the general consultation menu will check that there is at least one registered DTI collaborator, project, and request. If any of those entities is missing the general “at least one leader, project, and request” message will be printed. </w:t>
             </w:r>
             <w:r>
               <w:rPr>
@@ -29224,14 +29194,13 @@
                 <w:lang w:eastAsia="es-CO"/>
                 <w14:ligatures w14:val="none"/>
               </w:rPr>
-              <w:lastRenderedPageBreak/>
               <w:t>Outputs</w:t>
             </w:r>
           </w:p>
         </w:tc>
         <w:tc>
           <w:tcPr>
-            <w:tcW w:w="2965" w:type="dxa"/>
+            <w:tcW w:w="3545" w:type="dxa"/>
             <w:tcBorders>
               <w:top w:val="single" w:sz="8" w:space="0" w:color="000000"/>
               <w:left w:val="single" w:sz="8" w:space="0" w:color="000000"/>
@@ -29272,7 +29241,7 @@
         </w:tc>
         <w:tc>
           <w:tcPr>
-            <w:tcW w:w="2238" w:type="dxa"/>
+            <w:tcW w:w="2269" w:type="dxa"/>
             <w:tcBorders>
               <w:top w:val="single" w:sz="8" w:space="0" w:color="000000"/>
               <w:left w:val="single" w:sz="8" w:space="0" w:color="000000"/>
@@ -29382,7 +29351,7 @@
         </w:tc>
         <w:tc>
           <w:tcPr>
-            <w:tcW w:w="2965" w:type="dxa"/>
+            <w:tcW w:w="3545" w:type="dxa"/>
             <w:tcBorders>
               <w:top w:val="single" w:sz="8" w:space="0" w:color="000000"/>
               <w:left w:val="single" w:sz="8" w:space="0" w:color="000000"/>
@@ -29419,7 +29388,7 @@
         </w:tc>
         <w:tc>
           <w:tcPr>
-            <w:tcW w:w="2238" w:type="dxa"/>
+            <w:tcW w:w="2269" w:type="dxa"/>
             <w:tcBorders>
               <w:top w:val="single" w:sz="8" w:space="0" w:color="000000"/>
               <w:left w:val="single" w:sz="8" w:space="0" w:color="000000"/>
@@ -29539,44 +29508,44 @@
         </w:tc>
         <w:tc>
           <w:tcPr>
-            <w:tcW w:w="2965" w:type="dxa"/>
-            <w:tcBorders>
-              <w:top w:val="single" w:sz="8" w:space="0" w:color="000000"/>
-              <w:left w:val="single" w:sz="8" w:space="0" w:color="000000"/>
-              <w:bottom w:val="single" w:sz="8" w:space="0" w:color="000000"/>
-              <w:right w:val="single" w:sz="8" w:space="0" w:color="000000"/>
-            </w:tcBorders>
-            <w:tcMar>
-              <w:top w:w="100" w:type="dxa"/>
-              <w:left w:w="100" w:type="dxa"/>
-              <w:bottom w:w="100" w:type="dxa"/>
-              <w:right w:w="100" w:type="dxa"/>
-            </w:tcMar>
-          </w:tcPr>
-          <w:p>
-            <w:pPr>
-              <w:spacing w:after="0" w:line="240" w:lineRule="auto"/>
-              <w:rPr>
-                <w:rFonts w:ascii="Arial" w:eastAsia="Times New Roman" w:hAnsi="Arial" w:cs="Arial"/>
-                <w:kern w:val="0"/>
-                <w:lang w:eastAsia="es-CO"/>
-                <w14:ligatures w14:val="none"/>
-              </w:rPr>
-            </w:pPr>
-            <w:r>
-              <w:rPr>
-                <w:rFonts w:ascii="Arial" w:eastAsia="Times New Roman" w:hAnsi="Arial" w:cs="Arial"/>
-                <w:kern w:val="0"/>
-                <w:lang w:eastAsia="es-CO"/>
-                <w14:ligatures w14:val="none"/>
-              </w:rPr>
-              <w:t>No registered DTI collaborators</w:t>
-            </w:r>
-          </w:p>
-        </w:tc>
-        <w:tc>
-          <w:tcPr>
-            <w:tcW w:w="2238" w:type="dxa"/>
+            <w:tcW w:w="3545" w:type="dxa"/>
+            <w:tcBorders>
+              <w:top w:val="single" w:sz="8" w:space="0" w:color="000000"/>
+              <w:left w:val="single" w:sz="8" w:space="0" w:color="000000"/>
+              <w:bottom w:val="single" w:sz="8" w:space="0" w:color="000000"/>
+              <w:right w:val="single" w:sz="8" w:space="0" w:color="000000"/>
+            </w:tcBorders>
+            <w:tcMar>
+              <w:top w:w="100" w:type="dxa"/>
+              <w:left w:w="100" w:type="dxa"/>
+              <w:bottom w:w="100" w:type="dxa"/>
+              <w:right w:w="100" w:type="dxa"/>
+            </w:tcMar>
+          </w:tcPr>
+          <w:p>
+            <w:pPr>
+              <w:spacing w:after="0" w:line="240" w:lineRule="auto"/>
+              <w:rPr>
+                <w:rFonts w:ascii="Arial" w:eastAsia="Times New Roman" w:hAnsi="Arial" w:cs="Arial"/>
+                <w:kern w:val="0"/>
+                <w:lang w:eastAsia="es-CO"/>
+                <w14:ligatures w14:val="none"/>
+              </w:rPr>
+            </w:pPr>
+            <w:r>
+              <w:rPr>
+                <w:rFonts w:ascii="Arial" w:eastAsia="Times New Roman" w:hAnsi="Arial" w:cs="Arial"/>
+                <w:kern w:val="0"/>
+                <w:lang w:eastAsia="es-CO"/>
+                <w14:ligatures w14:val="none"/>
+              </w:rPr>
+              <w:t>General at least one leader, project, and request</w:t>
+            </w:r>
+          </w:p>
+        </w:tc>
+        <w:tc>
+          <w:tcPr>
+            <w:tcW w:w="2269" w:type="dxa"/>
             <w:tcBorders>
               <w:top w:val="single" w:sz="8" w:space="0" w:color="000000"/>
               <w:left w:val="single" w:sz="8" w:space="0" w:color="000000"/>
@@ -29644,16 +29613,17 @@
                 <w:lang w:eastAsia="es-CO"/>
                 <w14:ligatures w14:val="none"/>
               </w:rPr>
-              <w:t xml:space="preserve">The system will show a message saying that there are no </w:t>
-            </w:r>
-            <w:r>
-              <w:rPr>
-                <w:rFonts w:ascii="Arial" w:eastAsia="Times New Roman" w:hAnsi="Arial" w:cs="Arial"/>
-                <w:kern w:val="0"/>
-                <w:lang w:eastAsia="es-CO"/>
-                <w14:ligatures w14:val="none"/>
-              </w:rPr>
-              <w:t>registered DTI collaborators.</w:t>
+              <w:t xml:space="preserve">A message stating that there must be at least a leader, a project, and a request to enter the specifics of the consultation menu, and therefore, consult the </w:t>
+            </w:r>
+            <w:r>
+              <w:rPr>
+                <w:rFonts w:ascii="Arial" w:eastAsia="Times New Roman" w:hAnsi="Arial" w:cs="Arial"/>
+                <w:kern w:val="0"/>
+                <w:lang w:eastAsia="es-CO"/>
+                <w14:ligatures w14:val="none"/>
+              </w:rPr>
+              <w:lastRenderedPageBreak/>
+              <w:t xml:space="preserve">number of projects by type and priority. </w:t>
             </w:r>
           </w:p>
         </w:tc>
@@ -29671,59 +29641,60 @@
               <w:right w:val="single" w:sz="8" w:space="0" w:color="000000"/>
             </w:tcBorders>
             <w:vAlign w:val="center"/>
-          </w:tcPr>
-          <w:p>
-            <w:pPr>
-              <w:spacing w:after="0" w:line="240" w:lineRule="auto"/>
-              <w:rPr>
-                <w:rFonts w:ascii="Arial" w:eastAsia="Times New Roman" w:hAnsi="Arial" w:cs="Arial"/>
-                <w:kern w:val="0"/>
-                <w:lang w:eastAsia="es-CO"/>
-                <w14:ligatures w14:val="none"/>
-              </w:rPr>
-            </w:pPr>
-          </w:p>
-        </w:tc>
-        <w:tc>
-          <w:tcPr>
-            <w:tcW w:w="2965" w:type="dxa"/>
-            <w:tcBorders>
-              <w:top w:val="single" w:sz="8" w:space="0" w:color="000000"/>
-              <w:left w:val="single" w:sz="8" w:space="0" w:color="000000"/>
-              <w:bottom w:val="single" w:sz="8" w:space="0" w:color="000000"/>
-              <w:right w:val="single" w:sz="8" w:space="0" w:color="000000"/>
-            </w:tcBorders>
-            <w:tcMar>
-              <w:top w:w="100" w:type="dxa"/>
-              <w:left w:w="100" w:type="dxa"/>
-              <w:bottom w:w="100" w:type="dxa"/>
-              <w:right w:w="100" w:type="dxa"/>
-            </w:tcMar>
-          </w:tcPr>
-          <w:p>
-            <w:pPr>
-              <w:spacing w:after="0" w:line="240" w:lineRule="auto"/>
-              <w:rPr>
-                <w:rFonts w:ascii="Arial" w:eastAsia="Times New Roman" w:hAnsi="Arial" w:cs="Arial"/>
-                <w:kern w:val="0"/>
-                <w:lang w:eastAsia="es-CO"/>
-                <w14:ligatures w14:val="none"/>
-              </w:rPr>
-            </w:pPr>
-            <w:r>
-              <w:rPr>
-                <w:rFonts w:ascii="Arial" w:eastAsia="Times New Roman" w:hAnsi="Arial" w:cs="Arial"/>
-                <w:kern w:val="0"/>
-                <w:lang w:eastAsia="es-CO"/>
-                <w14:ligatures w14:val="none"/>
-              </w:rPr>
-              <w:t>No registered project leader</w:t>
-            </w:r>
-          </w:p>
-        </w:tc>
-        <w:tc>
-          <w:tcPr>
-            <w:tcW w:w="2238" w:type="dxa"/>
+            <w:hideMark/>
+          </w:tcPr>
+          <w:p>
+            <w:pPr>
+              <w:spacing w:after="0" w:line="240" w:lineRule="auto"/>
+              <w:rPr>
+                <w:rFonts w:ascii="Arial" w:eastAsia="Times New Roman" w:hAnsi="Arial" w:cs="Arial"/>
+                <w:kern w:val="0"/>
+                <w:lang w:eastAsia="es-CO"/>
+                <w14:ligatures w14:val="none"/>
+              </w:rPr>
+            </w:pPr>
+          </w:p>
+        </w:tc>
+        <w:tc>
+          <w:tcPr>
+            <w:tcW w:w="3545" w:type="dxa"/>
+            <w:tcBorders>
+              <w:top w:val="single" w:sz="8" w:space="0" w:color="000000"/>
+              <w:left w:val="single" w:sz="8" w:space="0" w:color="000000"/>
+              <w:bottom w:val="single" w:sz="8" w:space="0" w:color="000000"/>
+              <w:right w:val="single" w:sz="8" w:space="0" w:color="000000"/>
+            </w:tcBorders>
+            <w:tcMar>
+              <w:top w:w="100" w:type="dxa"/>
+              <w:left w:w="100" w:type="dxa"/>
+              <w:bottom w:w="100" w:type="dxa"/>
+              <w:right w:w="100" w:type="dxa"/>
+            </w:tcMar>
+          </w:tcPr>
+          <w:p>
+            <w:pPr>
+              <w:spacing w:after="0" w:line="240" w:lineRule="auto"/>
+              <w:rPr>
+                <w:rFonts w:ascii="Arial" w:eastAsia="Times New Roman" w:hAnsi="Arial" w:cs="Arial"/>
+                <w:kern w:val="0"/>
+                <w:lang w:eastAsia="es-CO"/>
+                <w14:ligatures w14:val="none"/>
+              </w:rPr>
+            </w:pPr>
+            <w:r>
+              <w:rPr>
+                <w:rFonts w:ascii="Arial" w:eastAsia="Times New Roman" w:hAnsi="Arial" w:cs="Arial"/>
+                <w:kern w:val="0"/>
+                <w:lang w:eastAsia="es-CO"/>
+                <w14:ligatures w14:val="none"/>
+              </w:rPr>
+              <w:t>Error</w:t>
+            </w:r>
+          </w:p>
+        </w:tc>
+        <w:tc>
+          <w:tcPr>
+            <w:tcW w:w="2269" w:type="dxa"/>
             <w:tcBorders>
               <w:top w:val="single" w:sz="8" w:space="0" w:color="000000"/>
               <w:left w:val="single" w:sz="8" w:space="0" w:color="000000"/>
@@ -29791,283 +29762,6 @@
                 <w:lang w:eastAsia="es-CO"/>
                 <w14:ligatures w14:val="none"/>
               </w:rPr>
-              <w:t>A message showing that there must’ve been at least one collaborator as assigned leader will be printed.</w:t>
-            </w:r>
-          </w:p>
-        </w:tc>
-      </w:tr>
-      <w:tr>
-        <w:trPr>
-          <w:trHeight w:val="420"/>
-        </w:trPr>
-        <w:tc>
-          <w:tcPr>
-            <w:tcW w:w="0" w:type="auto"/>
-            <w:vMerge/>
-            <w:tcBorders>
-              <w:left w:val="single" w:sz="8" w:space="0" w:color="000000"/>
-              <w:right w:val="single" w:sz="8" w:space="0" w:color="000000"/>
-            </w:tcBorders>
-            <w:vAlign w:val="center"/>
-          </w:tcPr>
-          <w:p>
-            <w:pPr>
-              <w:spacing w:after="0" w:line="240" w:lineRule="auto"/>
-              <w:rPr>
-                <w:rFonts w:ascii="Arial" w:eastAsia="Times New Roman" w:hAnsi="Arial" w:cs="Arial"/>
-                <w:kern w:val="0"/>
-                <w:lang w:eastAsia="es-CO"/>
-                <w14:ligatures w14:val="none"/>
-              </w:rPr>
-            </w:pPr>
-          </w:p>
-        </w:tc>
-        <w:tc>
-          <w:tcPr>
-            <w:tcW w:w="2965" w:type="dxa"/>
-            <w:tcBorders>
-              <w:top w:val="single" w:sz="8" w:space="0" w:color="000000"/>
-              <w:left w:val="single" w:sz="8" w:space="0" w:color="000000"/>
-              <w:bottom w:val="single" w:sz="8" w:space="0" w:color="000000"/>
-              <w:right w:val="single" w:sz="8" w:space="0" w:color="000000"/>
-            </w:tcBorders>
-            <w:tcMar>
-              <w:top w:w="100" w:type="dxa"/>
-              <w:left w:w="100" w:type="dxa"/>
-              <w:bottom w:w="100" w:type="dxa"/>
-              <w:right w:w="100" w:type="dxa"/>
-            </w:tcMar>
-          </w:tcPr>
-          <w:p>
-            <w:pPr>
-              <w:spacing w:after="0" w:line="240" w:lineRule="auto"/>
-              <w:rPr>
-                <w:rFonts w:ascii="Arial" w:eastAsia="Times New Roman" w:hAnsi="Arial" w:cs="Arial"/>
-                <w:kern w:val="0"/>
-                <w:lang w:eastAsia="es-CO"/>
-                <w14:ligatures w14:val="none"/>
-              </w:rPr>
-            </w:pPr>
-            <w:r>
-              <w:rPr>
-                <w:rFonts w:ascii="Arial" w:eastAsia="Times New Roman" w:hAnsi="Arial" w:cs="Arial"/>
-                <w:kern w:val="0"/>
-                <w:lang w:eastAsia="es-CO"/>
-                <w14:ligatures w14:val="none"/>
-              </w:rPr>
-              <w:t>Empty Month</w:t>
-            </w:r>
-          </w:p>
-        </w:tc>
-        <w:tc>
-          <w:tcPr>
-            <w:tcW w:w="2238" w:type="dxa"/>
-            <w:tcBorders>
-              <w:top w:val="single" w:sz="8" w:space="0" w:color="000000"/>
-              <w:left w:val="single" w:sz="8" w:space="0" w:color="000000"/>
-              <w:bottom w:val="single" w:sz="8" w:space="0" w:color="000000"/>
-              <w:right w:val="single" w:sz="8" w:space="0" w:color="000000"/>
-            </w:tcBorders>
-            <w:tcMar>
-              <w:top w:w="100" w:type="dxa"/>
-              <w:left w:w="100" w:type="dxa"/>
-              <w:bottom w:w="100" w:type="dxa"/>
-              <w:right w:w="100" w:type="dxa"/>
-            </w:tcMar>
-          </w:tcPr>
-          <w:p>
-            <w:pPr>
-              <w:spacing w:after="0" w:line="240" w:lineRule="auto"/>
-              <w:rPr>
-                <w:rFonts w:ascii="Arial" w:eastAsia="Times New Roman" w:hAnsi="Arial" w:cs="Arial"/>
-                <w:kern w:val="0"/>
-                <w:lang w:eastAsia="es-CO"/>
-                <w14:ligatures w14:val="none"/>
-              </w:rPr>
-            </w:pPr>
-            <w:r>
-              <w:rPr>
-                <w:rFonts w:ascii="Arial" w:eastAsia="Times New Roman" w:hAnsi="Arial" w:cs="Arial"/>
-                <w:kern w:val="0"/>
-                <w:lang w:eastAsia="es-CO"/>
-                <w14:ligatures w14:val="none"/>
-              </w:rPr>
-              <w:t>String</w:t>
-            </w:r>
-          </w:p>
-        </w:tc>
-        <w:tc>
-          <w:tcPr>
-            <w:tcW w:w="0" w:type="auto"/>
-            <w:tcBorders>
-              <w:top w:val="single" w:sz="8" w:space="0" w:color="000000"/>
-              <w:left w:val="single" w:sz="8" w:space="0" w:color="000000"/>
-              <w:bottom w:val="single" w:sz="8" w:space="0" w:color="000000"/>
-              <w:right w:val="single" w:sz="8" w:space="0" w:color="000000"/>
-            </w:tcBorders>
-            <w:tcMar>
-              <w:top w:w="100" w:type="dxa"/>
-              <w:left w:w="100" w:type="dxa"/>
-              <w:bottom w:w="100" w:type="dxa"/>
-              <w:right w:w="100" w:type="dxa"/>
-            </w:tcMar>
-          </w:tcPr>
-          <w:p>
-            <w:pPr>
-              <w:spacing w:after="0" w:line="240" w:lineRule="auto"/>
-              <w:rPr>
-                <w:rFonts w:ascii="Arial" w:eastAsia="Times New Roman" w:hAnsi="Arial" w:cs="Arial"/>
-                <w:kern w:val="0"/>
-                <w:lang w:eastAsia="es-CO"/>
-                <w14:ligatures w14:val="none"/>
-              </w:rPr>
-            </w:pPr>
-            <w:r>
-              <w:rPr>
-                <w:rFonts w:ascii="Arial" w:eastAsia="Times New Roman" w:hAnsi="Arial" w:cs="Arial"/>
-                <w:kern w:val="0"/>
-                <w:lang w:eastAsia="es-CO"/>
-                <w14:ligatures w14:val="none"/>
-              </w:rPr>
-              <w:t>A message saying that for the entered month there were no registered projects will be shown.</w:t>
-            </w:r>
-          </w:p>
-        </w:tc>
-      </w:tr>
-      <w:tr>
-        <w:trPr>
-          <w:trHeight w:val="420"/>
-        </w:trPr>
-        <w:tc>
-          <w:tcPr>
-            <w:tcW w:w="0" w:type="auto"/>
-            <w:vMerge/>
-            <w:tcBorders>
-              <w:left w:val="single" w:sz="8" w:space="0" w:color="000000"/>
-              <w:right w:val="single" w:sz="8" w:space="0" w:color="000000"/>
-            </w:tcBorders>
-            <w:vAlign w:val="center"/>
-            <w:hideMark/>
-          </w:tcPr>
-          <w:p>
-            <w:pPr>
-              <w:spacing w:after="0" w:line="240" w:lineRule="auto"/>
-              <w:rPr>
-                <w:rFonts w:ascii="Arial" w:eastAsia="Times New Roman" w:hAnsi="Arial" w:cs="Arial"/>
-                <w:kern w:val="0"/>
-                <w:lang w:eastAsia="es-CO"/>
-                <w14:ligatures w14:val="none"/>
-              </w:rPr>
-            </w:pPr>
-          </w:p>
-        </w:tc>
-        <w:tc>
-          <w:tcPr>
-            <w:tcW w:w="2965" w:type="dxa"/>
-            <w:tcBorders>
-              <w:top w:val="single" w:sz="8" w:space="0" w:color="000000"/>
-              <w:left w:val="single" w:sz="8" w:space="0" w:color="000000"/>
-              <w:bottom w:val="single" w:sz="8" w:space="0" w:color="000000"/>
-              <w:right w:val="single" w:sz="8" w:space="0" w:color="000000"/>
-            </w:tcBorders>
-            <w:tcMar>
-              <w:top w:w="100" w:type="dxa"/>
-              <w:left w:w="100" w:type="dxa"/>
-              <w:bottom w:w="100" w:type="dxa"/>
-              <w:right w:w="100" w:type="dxa"/>
-            </w:tcMar>
-          </w:tcPr>
-          <w:p>
-            <w:pPr>
-              <w:spacing w:after="0" w:line="240" w:lineRule="auto"/>
-              <w:rPr>
-                <w:rFonts w:ascii="Arial" w:eastAsia="Times New Roman" w:hAnsi="Arial" w:cs="Arial"/>
-                <w:kern w:val="0"/>
-                <w:lang w:eastAsia="es-CO"/>
-                <w14:ligatures w14:val="none"/>
-              </w:rPr>
-            </w:pPr>
-            <w:r>
-              <w:rPr>
-                <w:rFonts w:ascii="Arial" w:eastAsia="Times New Roman" w:hAnsi="Arial" w:cs="Arial"/>
-                <w:kern w:val="0"/>
-                <w:lang w:eastAsia="es-CO"/>
-                <w14:ligatures w14:val="none"/>
-              </w:rPr>
-              <w:t>Error</w:t>
-            </w:r>
-          </w:p>
-        </w:tc>
-        <w:tc>
-          <w:tcPr>
-            <w:tcW w:w="2238" w:type="dxa"/>
-            <w:tcBorders>
-              <w:top w:val="single" w:sz="8" w:space="0" w:color="000000"/>
-              <w:left w:val="single" w:sz="8" w:space="0" w:color="000000"/>
-              <w:bottom w:val="single" w:sz="8" w:space="0" w:color="000000"/>
-              <w:right w:val="single" w:sz="8" w:space="0" w:color="000000"/>
-            </w:tcBorders>
-            <w:tcMar>
-              <w:top w:w="100" w:type="dxa"/>
-              <w:left w:w="100" w:type="dxa"/>
-              <w:bottom w:w="100" w:type="dxa"/>
-              <w:right w:w="100" w:type="dxa"/>
-            </w:tcMar>
-          </w:tcPr>
-          <w:p>
-            <w:pPr>
-              <w:spacing w:after="0" w:line="240" w:lineRule="auto"/>
-              <w:rPr>
-                <w:rFonts w:ascii="Arial" w:eastAsia="Times New Roman" w:hAnsi="Arial" w:cs="Arial"/>
-                <w:kern w:val="0"/>
-                <w:lang w:eastAsia="es-CO"/>
-                <w14:ligatures w14:val="none"/>
-              </w:rPr>
-            </w:pPr>
-            <w:r>
-              <w:rPr>
-                <w:rFonts w:ascii="Arial" w:eastAsia="Times New Roman" w:hAnsi="Arial" w:cs="Arial"/>
-                <w:kern w:val="0"/>
-                <w:lang w:eastAsia="es-CO"/>
-                <w14:ligatures w14:val="none"/>
-              </w:rPr>
-              <w:t>String</w:t>
-            </w:r>
-          </w:p>
-        </w:tc>
-        <w:tc>
-          <w:tcPr>
-            <w:tcW w:w="0" w:type="auto"/>
-            <w:tcBorders>
-              <w:top w:val="single" w:sz="8" w:space="0" w:color="000000"/>
-              <w:left w:val="single" w:sz="8" w:space="0" w:color="000000"/>
-              <w:bottom w:val="single" w:sz="8" w:space="0" w:color="000000"/>
-              <w:right w:val="single" w:sz="8" w:space="0" w:color="000000"/>
-            </w:tcBorders>
-            <w:tcMar>
-              <w:top w:w="100" w:type="dxa"/>
-              <w:left w:w="100" w:type="dxa"/>
-              <w:bottom w:w="100" w:type="dxa"/>
-              <w:right w:w="100" w:type="dxa"/>
-            </w:tcMar>
-          </w:tcPr>
-          <w:p>
-            <w:pPr>
-              <w:spacing w:after="0" w:line="240" w:lineRule="auto"/>
-              <w:rPr>
-                <w:rFonts w:ascii="Arial" w:eastAsia="Times New Roman" w:hAnsi="Arial" w:cs="Arial"/>
-                <w:kern w:val="0"/>
-                <w:lang w:eastAsia="es-CO"/>
-                <w14:ligatures w14:val="none"/>
-              </w:rPr>
-            </w:pPr>
-            <w:r>
-              <w:rPr>
-                <w:rFonts w:ascii="Arial" w:eastAsia="Times New Roman" w:hAnsi="Arial" w:cs="Arial"/>
-                <w:kern w:val="0"/>
-                <w:lang w:eastAsia="es-CO"/>
-                <w14:ligatures w14:val="none"/>
-              </w:rPr>
               <w:t xml:space="preserve">A message stating there was an error of unknown cause that didn't allow </w:t>
             </w:r>
             <w:r>
@@ -30087,280 +29781,6 @@
                 <w14:ligatures w14:val="none"/>
               </w:rPr>
               <w:t>will be printed.</w:t>
-            </w:r>
-          </w:p>
-        </w:tc>
-      </w:tr>
-      <w:tr>
-        <w:trPr>
-          <w:trHeight w:val="420"/>
-        </w:trPr>
-        <w:tc>
-          <w:tcPr>
-            <w:tcW w:w="0" w:type="auto"/>
-            <w:tcBorders>
-              <w:left w:val="single" w:sz="8" w:space="0" w:color="000000"/>
-              <w:right w:val="single" w:sz="8" w:space="0" w:color="000000"/>
-            </w:tcBorders>
-            <w:vAlign w:val="center"/>
-          </w:tcPr>
-          <w:p>
-            <w:pPr>
-              <w:spacing w:after="0" w:line="240" w:lineRule="auto"/>
-              <w:rPr>
-                <w:rFonts w:ascii="Arial" w:eastAsia="Times New Roman" w:hAnsi="Arial" w:cs="Arial"/>
-                <w:kern w:val="0"/>
-                <w:lang w:eastAsia="es-CO"/>
-                <w14:ligatures w14:val="none"/>
-              </w:rPr>
-            </w:pPr>
-          </w:p>
-        </w:tc>
-        <w:tc>
-          <w:tcPr>
-            <w:tcW w:w="2965" w:type="dxa"/>
-            <w:tcBorders>
-              <w:top w:val="single" w:sz="8" w:space="0" w:color="000000"/>
-              <w:left w:val="single" w:sz="8" w:space="0" w:color="000000"/>
-              <w:bottom w:val="single" w:sz="8" w:space="0" w:color="000000"/>
-              <w:right w:val="single" w:sz="8" w:space="0" w:color="000000"/>
-            </w:tcBorders>
-            <w:tcMar>
-              <w:top w:w="100" w:type="dxa"/>
-              <w:left w:w="100" w:type="dxa"/>
-              <w:bottom w:w="100" w:type="dxa"/>
-              <w:right w:w="100" w:type="dxa"/>
-            </w:tcMar>
-          </w:tcPr>
-          <w:p>
-            <w:pPr>
-              <w:spacing w:after="0" w:line="240" w:lineRule="auto"/>
-              <w:rPr>
-                <w:rFonts w:ascii="Arial" w:eastAsia="Times New Roman" w:hAnsi="Arial" w:cs="Arial"/>
-                <w:kern w:val="0"/>
-                <w:lang w:eastAsia="es-CO"/>
-                <w14:ligatures w14:val="none"/>
-              </w:rPr>
-            </w:pPr>
-            <w:r>
-              <w:rPr>
-                <w:rFonts w:ascii="Arial" w:eastAsia="Times New Roman" w:hAnsi="Arial" w:cs="Arial"/>
-                <w:kern w:val="0"/>
-                <w:lang w:eastAsia="es-CO"/>
-                <w14:ligatures w14:val="none"/>
-              </w:rPr>
-              <w:t>Incomplete information</w:t>
-            </w:r>
-          </w:p>
-        </w:tc>
-        <w:tc>
-          <w:tcPr>
-            <w:tcW w:w="2238" w:type="dxa"/>
-            <w:tcBorders>
-              <w:top w:val="single" w:sz="8" w:space="0" w:color="000000"/>
-              <w:left w:val="single" w:sz="8" w:space="0" w:color="000000"/>
-              <w:bottom w:val="single" w:sz="8" w:space="0" w:color="000000"/>
-              <w:right w:val="single" w:sz="8" w:space="0" w:color="000000"/>
-            </w:tcBorders>
-            <w:tcMar>
-              <w:top w:w="100" w:type="dxa"/>
-              <w:left w:w="100" w:type="dxa"/>
-              <w:bottom w:w="100" w:type="dxa"/>
-              <w:right w:w="100" w:type="dxa"/>
-            </w:tcMar>
-          </w:tcPr>
-          <w:p>
-            <w:pPr>
-              <w:spacing w:after="0" w:line="240" w:lineRule="auto"/>
-              <w:rPr>
-                <w:rFonts w:ascii="Arial" w:eastAsia="Times New Roman" w:hAnsi="Arial" w:cs="Arial"/>
-                <w:kern w:val="0"/>
-                <w:lang w:eastAsia="es-CO"/>
-                <w14:ligatures w14:val="none"/>
-              </w:rPr>
-            </w:pPr>
-            <w:r>
-              <w:rPr>
-                <w:rFonts w:ascii="Arial" w:eastAsia="Times New Roman" w:hAnsi="Arial" w:cs="Arial"/>
-                <w:kern w:val="0"/>
-                <w:lang w:eastAsia="es-CO"/>
-                <w14:ligatures w14:val="none"/>
-              </w:rPr>
-              <w:t>String</w:t>
-            </w:r>
-          </w:p>
-        </w:tc>
-        <w:tc>
-          <w:tcPr>
-            <w:tcW w:w="0" w:type="auto"/>
-            <w:tcBorders>
-              <w:top w:val="single" w:sz="8" w:space="0" w:color="000000"/>
-              <w:left w:val="single" w:sz="8" w:space="0" w:color="000000"/>
-              <w:bottom w:val="single" w:sz="8" w:space="0" w:color="000000"/>
-              <w:right w:val="single" w:sz="8" w:space="0" w:color="000000"/>
-            </w:tcBorders>
-            <w:tcMar>
-              <w:top w:w="100" w:type="dxa"/>
-              <w:left w:w="100" w:type="dxa"/>
-              <w:bottom w:w="100" w:type="dxa"/>
-              <w:right w:w="100" w:type="dxa"/>
-            </w:tcMar>
-          </w:tcPr>
-          <w:p>
-            <w:pPr>
-              <w:spacing w:after="0" w:line="240" w:lineRule="auto"/>
-              <w:rPr>
-                <w:rFonts w:ascii="Arial" w:eastAsia="Times New Roman" w:hAnsi="Arial" w:cs="Arial"/>
-                <w:kern w:val="0"/>
-                <w:lang w:eastAsia="es-CO"/>
-                <w14:ligatures w14:val="none"/>
-              </w:rPr>
-            </w:pPr>
-            <w:r>
-              <w:rPr>
-                <w:rFonts w:ascii="Arial" w:eastAsia="Times New Roman" w:hAnsi="Arial" w:cs="Arial"/>
-                <w:kern w:val="0"/>
-                <w:lang w:eastAsia="es-CO"/>
-                <w14:ligatures w14:val="none"/>
-              </w:rPr>
-              <w:t>A message stating that not all the mandatory fields where filled will be printed.</w:t>
-            </w:r>
-          </w:p>
-        </w:tc>
-      </w:tr>
-      <w:tr>
-        <w:trPr>
-          <w:trHeight w:val="420"/>
-        </w:trPr>
-        <w:tc>
-          <w:tcPr>
-            <w:tcW w:w="0" w:type="auto"/>
-            <w:tcBorders>
-              <w:left w:val="single" w:sz="8" w:space="0" w:color="000000"/>
-              <w:right w:val="single" w:sz="8" w:space="0" w:color="000000"/>
-            </w:tcBorders>
-            <w:vAlign w:val="center"/>
-          </w:tcPr>
-          <w:p>
-            <w:pPr>
-              <w:spacing w:after="0" w:line="240" w:lineRule="auto"/>
-              <w:rPr>
-                <w:rFonts w:ascii="Arial" w:eastAsia="Times New Roman" w:hAnsi="Arial" w:cs="Arial"/>
-                <w:kern w:val="0"/>
-                <w:lang w:eastAsia="es-CO"/>
-                <w14:ligatures w14:val="none"/>
-              </w:rPr>
-            </w:pPr>
-          </w:p>
-        </w:tc>
-        <w:tc>
-          <w:tcPr>
-            <w:tcW w:w="2965" w:type="dxa"/>
-            <w:tcBorders>
-              <w:top w:val="single" w:sz="8" w:space="0" w:color="000000"/>
-              <w:left w:val="single" w:sz="8" w:space="0" w:color="000000"/>
-              <w:bottom w:val="single" w:sz="8" w:space="0" w:color="000000"/>
-              <w:right w:val="single" w:sz="8" w:space="0" w:color="000000"/>
-            </w:tcBorders>
-            <w:tcMar>
-              <w:top w:w="100" w:type="dxa"/>
-              <w:left w:w="100" w:type="dxa"/>
-              <w:bottom w:w="100" w:type="dxa"/>
-              <w:right w:w="100" w:type="dxa"/>
-            </w:tcMar>
-          </w:tcPr>
-          <w:p>
-            <w:pPr>
-              <w:spacing w:after="0" w:line="240" w:lineRule="auto"/>
-              <w:rPr>
-                <w:rFonts w:ascii="Arial" w:eastAsia="Times New Roman" w:hAnsi="Arial" w:cs="Arial"/>
-                <w:kern w:val="0"/>
-                <w:lang w:eastAsia="es-CO"/>
-                <w14:ligatures w14:val="none"/>
-              </w:rPr>
-            </w:pPr>
-            <w:r>
-              <w:rPr>
-                <w:rFonts w:ascii="Arial" w:eastAsia="Times New Roman" w:hAnsi="Arial" w:cs="Arial"/>
-                <w:kern w:val="0"/>
-                <w:lang w:eastAsia="es-CO"/>
-                <w14:ligatures w14:val="none"/>
-              </w:rPr>
-              <w:t>Invalid information</w:t>
-            </w:r>
-          </w:p>
-        </w:tc>
-        <w:tc>
-          <w:tcPr>
-            <w:tcW w:w="2238" w:type="dxa"/>
-            <w:tcBorders>
-              <w:top w:val="single" w:sz="8" w:space="0" w:color="000000"/>
-              <w:left w:val="single" w:sz="8" w:space="0" w:color="000000"/>
-              <w:bottom w:val="single" w:sz="8" w:space="0" w:color="000000"/>
-              <w:right w:val="single" w:sz="8" w:space="0" w:color="000000"/>
-            </w:tcBorders>
-            <w:tcMar>
-              <w:top w:w="100" w:type="dxa"/>
-              <w:left w:w="100" w:type="dxa"/>
-              <w:bottom w:w="100" w:type="dxa"/>
-              <w:right w:w="100" w:type="dxa"/>
-            </w:tcMar>
-          </w:tcPr>
-          <w:p>
-            <w:pPr>
-              <w:spacing w:after="0" w:line="240" w:lineRule="auto"/>
-              <w:rPr>
-                <w:rFonts w:ascii="Arial" w:eastAsia="Times New Roman" w:hAnsi="Arial" w:cs="Arial"/>
-                <w:kern w:val="0"/>
-                <w:lang w:eastAsia="es-CO"/>
-                <w14:ligatures w14:val="none"/>
-              </w:rPr>
-            </w:pPr>
-            <w:r>
-              <w:rPr>
-                <w:rFonts w:ascii="Arial" w:eastAsia="Times New Roman" w:hAnsi="Arial" w:cs="Arial"/>
-                <w:kern w:val="0"/>
-                <w:lang w:eastAsia="es-CO"/>
-                <w14:ligatures w14:val="none"/>
-              </w:rPr>
-              <w:t>String</w:t>
-            </w:r>
-          </w:p>
-        </w:tc>
-        <w:tc>
-          <w:tcPr>
-            <w:tcW w:w="0" w:type="auto"/>
-            <w:tcBorders>
-              <w:top w:val="single" w:sz="8" w:space="0" w:color="000000"/>
-              <w:left w:val="single" w:sz="8" w:space="0" w:color="000000"/>
-              <w:bottom w:val="single" w:sz="8" w:space="0" w:color="000000"/>
-              <w:right w:val="single" w:sz="8" w:space="0" w:color="000000"/>
-            </w:tcBorders>
-            <w:tcMar>
-              <w:top w:w="100" w:type="dxa"/>
-              <w:left w:w="100" w:type="dxa"/>
-              <w:bottom w:w="100" w:type="dxa"/>
-              <w:right w:w="100" w:type="dxa"/>
-            </w:tcMar>
-          </w:tcPr>
-          <w:p>
-            <w:pPr>
-              <w:spacing w:after="0" w:line="240" w:lineRule="auto"/>
-              <w:rPr>
-                <w:rFonts w:ascii="Arial" w:eastAsia="Times New Roman" w:hAnsi="Arial" w:cs="Arial"/>
-                <w:kern w:val="0"/>
-                <w:lang w:eastAsia="es-CO"/>
-                <w14:ligatures w14:val="none"/>
-              </w:rPr>
-            </w:pPr>
-            <w:r>
-              <w:rPr>
-                <w:rFonts w:ascii="Arial" w:eastAsia="Times New Roman" w:hAnsi="Arial" w:cs="Arial"/>
-                <w:kern w:val="0"/>
-                <w:lang w:eastAsia="es-CO"/>
-                <w14:ligatures w14:val="none"/>
-              </w:rPr>
-              <w:t>A message stating that there are mistakes in the inputted information (don’t follow the conditions)</w:t>
             </w:r>
           </w:p>
         </w:tc>
@@ -30380,8 +29800,8 @@
       </w:tblPr>
       <w:tblGrid>
         <w:gridCol w:w="1655"/>
-        <w:gridCol w:w="2770"/>
-        <w:gridCol w:w="2433"/>
+        <w:gridCol w:w="2755"/>
+        <w:gridCol w:w="2448"/>
         <w:gridCol w:w="1960"/>
       </w:tblGrid>
       <w:tr>
@@ -30484,6 +29904,14 @@
               </w:rPr>
               <w:t xml:space="preserve"> month</w:t>
             </w:r>
+            <w:r>
+              <w:rPr>
+                <w:rFonts w:ascii="Arial" w:hAnsi="Arial" w:cs="Arial"/>
+                <w:sz w:val="22"/>
+                <w:szCs w:val="22"/>
+              </w:rPr>
+              <w:t>.</w:t>
+            </w:r>
           </w:p>
         </w:tc>
       </w:tr>
@@ -30567,7 +29995,70 @@
                 <w:lang w:eastAsia="es-CO"/>
                 <w14:ligatures w14:val="none"/>
               </w:rPr>
-              <w:t>The user can input a month to view the number of received and managed requests during that period. First, the system checks if there's at least one registered request; if not, it displays an "At least one request" message. Then, it searches for requests within the specified month, and if none are found, it shows an "empty month" message. If the entered month is empty or doesn't follow the correct format, it displays an incomplete or invalid message. For any other errors, a general error message is printed.</w:t>
+              <w:t>After entering this function from the general consultation menu,</w:t>
+            </w:r>
+            <w:r>
+              <w:rPr>
+                <w:rFonts w:ascii="Arial" w:eastAsia="Times New Roman" w:hAnsi="Arial" w:cs="Arial"/>
+                <w:kern w:val="0"/>
+                <w:lang w:eastAsia="es-CO"/>
+                <w14:ligatures w14:val="none"/>
+              </w:rPr>
+              <w:t xml:space="preserve"> t</w:t>
+            </w:r>
+            <w:r>
+              <w:rPr>
+                <w:rFonts w:ascii="Arial" w:eastAsia="Times New Roman" w:hAnsi="Arial" w:cs="Arial"/>
+                <w:kern w:val="0"/>
+                <w:lang w:eastAsia="es-CO"/>
+                <w14:ligatures w14:val="none"/>
+              </w:rPr>
+              <w:t xml:space="preserve">he user can input a month to view the number of received and managed requests during that period. </w:t>
+            </w:r>
+            <w:r>
+              <w:rPr>
+                <w:rFonts w:ascii="Arial" w:eastAsia="Times New Roman" w:hAnsi="Arial" w:cs="Arial"/>
+                <w:kern w:val="0"/>
+                <w:lang w:eastAsia="es-CO"/>
+                <w14:ligatures w14:val="none"/>
+              </w:rPr>
+              <w:t xml:space="preserve">Before entering this functionality, the general consultation menu will make sure there is at least one DTI collaborator, one project and one </w:t>
+            </w:r>
+            <w:r>
+              <w:rPr>
+                <w:rFonts w:ascii="Arial" w:eastAsia="Times New Roman" w:hAnsi="Arial" w:cs="Arial"/>
+                <w:kern w:val="0"/>
+                <w:lang w:eastAsia="es-CO"/>
+                <w14:ligatures w14:val="none"/>
+              </w:rPr>
+              <w:t xml:space="preserve">request (showing the appropriate error message if one is missing). </w:t>
+            </w:r>
+            <w:r>
+              <w:rPr>
+                <w:rFonts w:ascii="Arial" w:eastAsia="Times New Roman" w:hAnsi="Arial" w:cs="Arial"/>
+                <w:kern w:val="0"/>
+                <w:lang w:eastAsia="es-CO"/>
+                <w14:ligatures w14:val="none"/>
+              </w:rPr>
+              <w:t>If the entered month is empty or doesn't follow the correct format</w:t>
+            </w:r>
+            <w:r>
+              <w:rPr>
+                <w:rFonts w:ascii="Arial" w:eastAsia="Times New Roman" w:hAnsi="Arial" w:cs="Arial"/>
+                <w:kern w:val="0"/>
+                <w:lang w:eastAsia="es-CO"/>
+                <w14:ligatures w14:val="none"/>
+              </w:rPr>
+              <w:t>,</w:t>
+            </w:r>
+            <w:r>
+              <w:rPr>
+                <w:rFonts w:ascii="Arial" w:eastAsia="Times New Roman" w:hAnsi="Arial" w:cs="Arial"/>
+                <w:kern w:val="0"/>
+                <w:lang w:eastAsia="es-CO"/>
+                <w14:ligatures w14:val="none"/>
+              </w:rPr>
+              <w:t xml:space="preserve"> invalid message. For any other errors, a general error message is printed.</w:t>
             </w:r>
           </w:p>
         </w:tc>
@@ -30619,7 +30110,7 @@
         </w:tc>
         <w:tc>
           <w:tcPr>
-            <w:tcW w:w="2753" w:type="dxa"/>
+            <w:tcW w:w="2777" w:type="dxa"/>
             <w:tcBorders>
               <w:top w:val="single" w:sz="8" w:space="0" w:color="000000"/>
               <w:left w:val="single" w:sz="8" w:space="0" w:color="000000"/>
@@ -30660,7 +30151,7 @@
         </w:tc>
         <w:tc>
           <w:tcPr>
-            <w:tcW w:w="2450" w:type="dxa"/>
+            <w:tcW w:w="2426" w:type="dxa"/>
             <w:tcBorders>
               <w:top w:val="single" w:sz="8" w:space="0" w:color="000000"/>
               <w:left w:val="single" w:sz="8" w:space="0" w:color="000000"/>
@@ -30770,7 +30261,7 @@
         </w:tc>
         <w:tc>
           <w:tcPr>
-            <w:tcW w:w="2753" w:type="dxa"/>
+            <w:tcW w:w="2777" w:type="dxa"/>
             <w:tcBorders>
               <w:top w:val="single" w:sz="8" w:space="0" w:color="000000"/>
               <w:left w:val="single" w:sz="8" w:space="0" w:color="000000"/>
@@ -30807,7 +30298,7 @@
         </w:tc>
         <w:tc>
           <w:tcPr>
-            <w:tcW w:w="2450" w:type="dxa"/>
+            <w:tcW w:w="2426" w:type="dxa"/>
             <w:tcBorders>
               <w:top w:val="single" w:sz="8" w:space="0" w:color="000000"/>
               <w:left w:val="single" w:sz="8" w:space="0" w:color="000000"/>
@@ -30880,7 +30371,16 @@
                 <w:lang w:eastAsia="es-CO"/>
                 <w14:ligatures w14:val="none"/>
               </w:rPr>
-              <w:t>Mm-dd-</w:t>
+              <w:t>Mm</w:t>
+            </w:r>
+            <w:r>
+              <w:rPr>
+                <w:rFonts w:ascii="Arial" w:eastAsia="Times New Roman" w:hAnsi="Arial" w:cs="Arial"/>
+                <w:kern w:val="0"/>
+                <w:lang w:eastAsia="es-CO"/>
+                <w14:ligatures w14:val="none"/>
+              </w:rPr>
+              <w:t>-</w:t>
             </w:r>
             <w:proofErr w:type="spellStart"/>
             <w:r>
@@ -31000,19 +30500,44 @@
                 <w:lang w:eastAsia="es-CO"/>
                 <w14:ligatures w14:val="none"/>
               </w:rPr>
-              <w:t xml:space="preserve">The user will be able to enter a month to consult the number of received and managed request in that </w:t>
-            </w:r>
-            <w:proofErr w:type="gramStart"/>
-            <w:r>
-              <w:rPr>
-                <w:rFonts w:ascii="Arial" w:eastAsia="Times New Roman" w:hAnsi="Arial" w:cs="Arial"/>
-                <w:kern w:val="0"/>
-                <w:lang w:eastAsia="es-CO"/>
-                <w14:ligatures w14:val="none"/>
-              </w:rPr>
-              <w:t>time period</w:t>
-            </w:r>
-            <w:proofErr w:type="gramEnd"/>
+              <w:t>The general consultation menu will first check that there is at least one registered project, DTI collaborator and request before displaying the options the user is allowed to choose (one being to consult the number of received and managed requests). If the project, collaborator, or request is missing, then an “at least one of each” message will be printed. After passing this filter and selecting the option in the menu  “to consult the number of received and managed requests in a given month”, t</w:t>
+            </w:r>
+            <w:r>
+              <w:rPr>
+                <w:rFonts w:ascii="Arial" w:eastAsia="Times New Roman" w:hAnsi="Arial" w:cs="Arial"/>
+                <w:kern w:val="0"/>
+                <w:lang w:eastAsia="es-CO"/>
+                <w14:ligatures w14:val="none"/>
+              </w:rPr>
+              <w:t xml:space="preserve">he user will be able to enter a month </w:t>
+            </w:r>
+            <w:r>
+              <w:rPr>
+                <w:rFonts w:ascii="Arial" w:eastAsia="Times New Roman" w:hAnsi="Arial" w:cs="Arial"/>
+                <w:kern w:val="0"/>
+                <w:lang w:eastAsia="es-CO"/>
+                <w14:ligatures w14:val="none"/>
+              </w:rPr>
+              <w:t xml:space="preserve">and a year </w:t>
+            </w:r>
+            <w:r>
+              <w:rPr>
+                <w:rFonts w:ascii="Arial" w:eastAsia="Times New Roman" w:hAnsi="Arial" w:cs="Arial"/>
+                <w:kern w:val="0"/>
+                <w:lang w:eastAsia="es-CO"/>
+                <w14:ligatures w14:val="none"/>
+              </w:rPr>
+              <w:t xml:space="preserve">to consult the number of received and managed request in that </w:t>
+            </w:r>
+            <w:r>
+              <w:rPr>
+                <w:rFonts w:ascii="Arial" w:eastAsia="Times New Roman" w:hAnsi="Arial" w:cs="Arial"/>
+                <w:kern w:val="0"/>
+                <w:lang w:eastAsia="es-CO"/>
+                <w14:ligatures w14:val="none"/>
+              </w:rPr>
+              <w:t>period</w:t>
+            </w:r>
             <w:r>
               <w:rPr>
                 <w:rFonts w:ascii="Arial" w:eastAsia="Times New Roman" w:hAnsi="Arial" w:cs="Arial"/>
@@ -31029,58 +30554,44 @@
                 <w:lang w:eastAsia="es-CO"/>
                 <w14:ligatures w14:val="none"/>
               </w:rPr>
-              <w:t xml:space="preserve">The system will first check that there is at least one registered request, showing an “At least on request” message if there isn’t any. Afterwards, it will search for the request within the entered month, and if it’s </w:t>
-            </w:r>
-            <w:proofErr w:type="gramStart"/>
-            <w:r>
-              <w:rPr>
-                <w:rFonts w:ascii="Arial" w:eastAsia="Times New Roman" w:hAnsi="Arial" w:cs="Arial"/>
-                <w:kern w:val="0"/>
-                <w:lang w:eastAsia="es-CO"/>
-                <w14:ligatures w14:val="none"/>
-              </w:rPr>
-              <w:t>empty</w:t>
-            </w:r>
-            <w:proofErr w:type="gramEnd"/>
-            <w:r>
-              <w:rPr>
-                <w:rFonts w:ascii="Arial" w:eastAsia="Times New Roman" w:hAnsi="Arial" w:cs="Arial"/>
-                <w:kern w:val="0"/>
-                <w:lang w:eastAsia="es-CO"/>
-                <w14:ligatures w14:val="none"/>
-              </w:rPr>
-              <w:t xml:space="preserve"> an “empty month” message will be returned. If the filters are passed, the system will check for the request and count the total number </w:t>
-            </w:r>
-            <w:proofErr w:type="spellStart"/>
-            <w:proofErr w:type="gramStart"/>
-            <w:r>
-              <w:rPr>
-                <w:rFonts w:ascii="Arial" w:eastAsia="Times New Roman" w:hAnsi="Arial" w:cs="Arial"/>
-                <w:kern w:val="0"/>
-                <w:lang w:eastAsia="es-CO"/>
-                <w14:ligatures w14:val="none"/>
-              </w:rPr>
-              <w:t>o</w:t>
-            </w:r>
-            <w:proofErr w:type="spellEnd"/>
-            <w:r>
-              <w:rPr>
-                <w:rFonts w:ascii="Arial" w:eastAsia="Times New Roman" w:hAnsi="Arial" w:cs="Arial"/>
-                <w:kern w:val="0"/>
-                <w:lang w:eastAsia="es-CO"/>
-                <w14:ligatures w14:val="none"/>
-              </w:rPr>
-              <w:t xml:space="preserve"> requests</w:t>
-            </w:r>
-            <w:proofErr w:type="gramEnd"/>
-            <w:r>
-              <w:rPr>
-                <w:rFonts w:ascii="Arial" w:eastAsia="Times New Roman" w:hAnsi="Arial" w:cs="Arial"/>
-                <w:kern w:val="0"/>
-                <w:lang w:eastAsia="es-CO"/>
-                <w14:ligatures w14:val="none"/>
-              </w:rPr>
-              <w:t xml:space="preserve"> that were received and count the ones that were managed (accepted or denied). If the entered month is not filled or the date doesn’t follow the format, an incomplete or invalid message will be shown. For any other error, a general error message will be printed. </w:t>
+              <w:t xml:space="preserve">Afterwards, the </w:t>
+            </w:r>
+            <w:r>
+              <w:rPr>
+                <w:rFonts w:ascii="Arial" w:eastAsia="Times New Roman" w:hAnsi="Arial" w:cs="Arial"/>
+                <w:kern w:val="0"/>
+                <w:lang w:eastAsia="es-CO"/>
+                <w14:ligatures w14:val="none"/>
+              </w:rPr>
+              <w:t xml:space="preserve">system will check for the request and count the total number </w:t>
+            </w:r>
+            <w:r>
+              <w:rPr>
+                <w:rFonts w:ascii="Arial" w:eastAsia="Times New Roman" w:hAnsi="Arial" w:cs="Arial"/>
+                <w:kern w:val="0"/>
+                <w:lang w:eastAsia="es-CO"/>
+                <w14:ligatures w14:val="none"/>
+              </w:rPr>
+              <w:t>of</w:t>
+            </w:r>
+            <w:r>
+              <w:rPr>
+                <w:rFonts w:ascii="Arial" w:eastAsia="Times New Roman" w:hAnsi="Arial" w:cs="Arial"/>
+                <w:kern w:val="0"/>
+                <w:lang w:eastAsia="es-CO"/>
+                <w14:ligatures w14:val="none"/>
+              </w:rPr>
+              <w:t xml:space="preserve"> requests that were received and count the ones that were managed (accepted or denied). If the entered month is not filled or the date </w:t>
+            </w:r>
+            <w:r>
+              <w:rPr>
+                <w:rFonts w:ascii="Arial" w:eastAsia="Times New Roman" w:hAnsi="Arial" w:cs="Arial"/>
+                <w:kern w:val="0"/>
+                <w:lang w:eastAsia="es-CO"/>
+                <w14:ligatures w14:val="none"/>
+              </w:rPr>
+              <w:lastRenderedPageBreak/>
+              <w:t xml:space="preserve">doesn’t follow the format, invalid message will be shown. For any other error, a general error message will be printed. </w:t>
             </w:r>
           </w:p>
         </w:tc>
@@ -31126,13 +30637,14 @@
                 <w:lang w:eastAsia="es-CO"/>
                 <w14:ligatures w14:val="none"/>
               </w:rPr>
+              <w:lastRenderedPageBreak/>
               <w:t>Outputs</w:t>
             </w:r>
           </w:p>
         </w:tc>
         <w:tc>
           <w:tcPr>
-            <w:tcW w:w="2753" w:type="dxa"/>
+            <w:tcW w:w="2777" w:type="dxa"/>
             <w:tcBorders>
               <w:top w:val="single" w:sz="8" w:space="0" w:color="000000"/>
               <w:left w:val="single" w:sz="8" w:space="0" w:color="000000"/>
@@ -31173,7 +30685,7 @@
         </w:tc>
         <w:tc>
           <w:tcPr>
-            <w:tcW w:w="2450" w:type="dxa"/>
+            <w:tcW w:w="2426" w:type="dxa"/>
             <w:tcBorders>
               <w:top w:val="single" w:sz="8" w:space="0" w:color="000000"/>
               <w:left w:val="single" w:sz="8" w:space="0" w:color="000000"/>
@@ -31283,7 +30795,7 @@
         </w:tc>
         <w:tc>
           <w:tcPr>
-            <w:tcW w:w="2753" w:type="dxa"/>
+            <w:tcW w:w="2777" w:type="dxa"/>
             <w:tcBorders>
               <w:top w:val="single" w:sz="8" w:space="0" w:color="000000"/>
               <w:left w:val="single" w:sz="8" w:space="0" w:color="000000"/>
@@ -31320,7 +30832,7 @@
         </w:tc>
         <w:tc>
           <w:tcPr>
-            <w:tcW w:w="2450" w:type="dxa"/>
+            <w:tcW w:w="2426" w:type="dxa"/>
             <w:tcBorders>
               <w:top w:val="single" w:sz="8" w:space="0" w:color="000000"/>
               <w:left w:val="single" w:sz="8" w:space="0" w:color="000000"/>
@@ -31400,17 +30912,15 @@
               </w:rPr>
               <w:t xml:space="preserve">holding the information of how many </w:t>
             </w:r>
-            <w:proofErr w:type="gramStart"/>
-            <w:r>
-              <w:rPr>
-                <w:rFonts w:ascii="Arial" w:eastAsia="Times New Roman" w:hAnsi="Arial" w:cs="Arial"/>
-                <w:kern w:val="0"/>
-                <w:lang w:eastAsia="es-CO"/>
-                <w14:ligatures w14:val="none"/>
-              </w:rPr>
-              <w:t>request</w:t>
-            </w:r>
-            <w:proofErr w:type="gramEnd"/>
+            <w:r>
+              <w:rPr>
+                <w:rFonts w:ascii="Arial" w:eastAsia="Times New Roman" w:hAnsi="Arial" w:cs="Arial"/>
+                <w:kern w:val="0"/>
+                <w:lang w:eastAsia="es-CO"/>
+                <w14:ligatures w14:val="none"/>
+              </w:rPr>
+              <w:t>requests</w:t>
+            </w:r>
             <w:r>
               <w:rPr>
                 <w:rFonts w:ascii="Arial" w:eastAsia="Times New Roman" w:hAnsi="Arial" w:cs="Arial"/>
@@ -31451,44 +30961,44 @@
         </w:tc>
         <w:tc>
           <w:tcPr>
-            <w:tcW w:w="2753" w:type="dxa"/>
-            <w:tcBorders>
-              <w:top w:val="single" w:sz="8" w:space="0" w:color="000000"/>
-              <w:left w:val="single" w:sz="8" w:space="0" w:color="000000"/>
-              <w:bottom w:val="single" w:sz="8" w:space="0" w:color="000000"/>
-              <w:right w:val="single" w:sz="8" w:space="0" w:color="000000"/>
-            </w:tcBorders>
-            <w:tcMar>
-              <w:top w:w="100" w:type="dxa"/>
-              <w:left w:w="100" w:type="dxa"/>
-              <w:bottom w:w="100" w:type="dxa"/>
-              <w:right w:w="100" w:type="dxa"/>
-            </w:tcMar>
-          </w:tcPr>
-          <w:p>
-            <w:pPr>
-              <w:spacing w:after="0" w:line="240" w:lineRule="auto"/>
-              <w:rPr>
-                <w:rFonts w:ascii="Arial" w:eastAsia="Times New Roman" w:hAnsi="Arial" w:cs="Arial"/>
-                <w:kern w:val="0"/>
-                <w:lang w:eastAsia="es-CO"/>
-                <w14:ligatures w14:val="none"/>
-              </w:rPr>
-            </w:pPr>
-            <w:r>
-              <w:rPr>
-                <w:rFonts w:ascii="Arial" w:eastAsia="Times New Roman" w:hAnsi="Arial" w:cs="Arial"/>
-                <w:kern w:val="0"/>
-                <w:lang w:eastAsia="es-CO"/>
-                <w14:ligatures w14:val="none"/>
-              </w:rPr>
-              <w:t>At least one request</w:t>
-            </w:r>
-          </w:p>
-        </w:tc>
-        <w:tc>
-          <w:tcPr>
-            <w:tcW w:w="2450" w:type="dxa"/>
+            <w:tcW w:w="2777" w:type="dxa"/>
+            <w:tcBorders>
+              <w:top w:val="single" w:sz="8" w:space="0" w:color="000000"/>
+              <w:left w:val="single" w:sz="8" w:space="0" w:color="000000"/>
+              <w:bottom w:val="single" w:sz="8" w:space="0" w:color="000000"/>
+              <w:right w:val="single" w:sz="8" w:space="0" w:color="000000"/>
+            </w:tcBorders>
+            <w:tcMar>
+              <w:top w:w="100" w:type="dxa"/>
+              <w:left w:w="100" w:type="dxa"/>
+              <w:bottom w:w="100" w:type="dxa"/>
+              <w:right w:w="100" w:type="dxa"/>
+            </w:tcMar>
+          </w:tcPr>
+          <w:p>
+            <w:pPr>
+              <w:spacing w:after="0" w:line="240" w:lineRule="auto"/>
+              <w:rPr>
+                <w:rFonts w:ascii="Arial" w:eastAsia="Times New Roman" w:hAnsi="Arial" w:cs="Arial"/>
+                <w:kern w:val="0"/>
+                <w:lang w:eastAsia="es-CO"/>
+                <w14:ligatures w14:val="none"/>
+              </w:rPr>
+            </w:pPr>
+            <w:r>
+              <w:rPr>
+                <w:rFonts w:ascii="Arial" w:eastAsia="Times New Roman" w:hAnsi="Arial" w:cs="Arial"/>
+                <w:kern w:val="0"/>
+                <w:lang w:eastAsia="es-CO"/>
+                <w14:ligatures w14:val="none"/>
+              </w:rPr>
+              <w:t>General at least one leader, project, and request</w:t>
+            </w:r>
+          </w:p>
+        </w:tc>
+        <w:tc>
+          <w:tcPr>
+            <w:tcW w:w="2426" w:type="dxa"/>
             <w:tcBorders>
               <w:top w:val="single" w:sz="8" w:space="0" w:color="000000"/>
               <w:left w:val="single" w:sz="8" w:space="0" w:color="000000"/>
@@ -31556,7 +31066,7 @@
                 <w:lang w:eastAsia="es-CO"/>
                 <w14:ligatures w14:val="none"/>
               </w:rPr>
-              <w:t>A message stating that there must be at least one preregistered request will be printed.</w:t>
+              <w:t xml:space="preserve">A message stating that there must be at least a leader, a project, and a request to enter the specifics of the consultation menu, and therefore, consult the number of projects by type and priority. </w:t>
             </w:r>
           </w:p>
         </w:tc>
@@ -31589,44 +31099,44 @@
         </w:tc>
         <w:tc>
           <w:tcPr>
-            <w:tcW w:w="2753" w:type="dxa"/>
-            <w:tcBorders>
-              <w:top w:val="single" w:sz="8" w:space="0" w:color="000000"/>
-              <w:left w:val="single" w:sz="8" w:space="0" w:color="000000"/>
-              <w:bottom w:val="single" w:sz="8" w:space="0" w:color="000000"/>
-              <w:right w:val="single" w:sz="8" w:space="0" w:color="000000"/>
-            </w:tcBorders>
-            <w:tcMar>
-              <w:top w:w="100" w:type="dxa"/>
-              <w:left w:w="100" w:type="dxa"/>
-              <w:bottom w:w="100" w:type="dxa"/>
-              <w:right w:w="100" w:type="dxa"/>
-            </w:tcMar>
-          </w:tcPr>
-          <w:p>
-            <w:pPr>
-              <w:spacing w:after="0" w:line="240" w:lineRule="auto"/>
-              <w:rPr>
-                <w:rFonts w:ascii="Arial" w:eastAsia="Times New Roman" w:hAnsi="Arial" w:cs="Arial"/>
-                <w:kern w:val="0"/>
-                <w:lang w:eastAsia="es-CO"/>
-                <w14:ligatures w14:val="none"/>
-              </w:rPr>
-            </w:pPr>
-            <w:r>
-              <w:rPr>
-                <w:rFonts w:ascii="Arial" w:eastAsia="Times New Roman" w:hAnsi="Arial" w:cs="Arial"/>
-                <w:kern w:val="0"/>
-                <w:lang w:eastAsia="es-CO"/>
-                <w14:ligatures w14:val="none"/>
-              </w:rPr>
-              <w:t>Empty Month</w:t>
-            </w:r>
-          </w:p>
-        </w:tc>
-        <w:tc>
-          <w:tcPr>
-            <w:tcW w:w="2450" w:type="dxa"/>
+            <w:tcW w:w="2777" w:type="dxa"/>
+            <w:tcBorders>
+              <w:top w:val="single" w:sz="8" w:space="0" w:color="000000"/>
+              <w:left w:val="single" w:sz="8" w:space="0" w:color="000000"/>
+              <w:bottom w:val="single" w:sz="8" w:space="0" w:color="000000"/>
+              <w:right w:val="single" w:sz="8" w:space="0" w:color="000000"/>
+            </w:tcBorders>
+            <w:tcMar>
+              <w:top w:w="100" w:type="dxa"/>
+              <w:left w:w="100" w:type="dxa"/>
+              <w:bottom w:w="100" w:type="dxa"/>
+              <w:right w:w="100" w:type="dxa"/>
+            </w:tcMar>
+          </w:tcPr>
+          <w:p>
+            <w:pPr>
+              <w:spacing w:after="0" w:line="240" w:lineRule="auto"/>
+              <w:rPr>
+                <w:rFonts w:ascii="Arial" w:eastAsia="Times New Roman" w:hAnsi="Arial" w:cs="Arial"/>
+                <w:kern w:val="0"/>
+                <w:lang w:eastAsia="es-CO"/>
+                <w14:ligatures w14:val="none"/>
+              </w:rPr>
+            </w:pPr>
+            <w:r>
+              <w:rPr>
+                <w:rFonts w:ascii="Arial" w:eastAsia="Times New Roman" w:hAnsi="Arial" w:cs="Arial"/>
+                <w:kern w:val="0"/>
+                <w:lang w:eastAsia="es-CO"/>
+                <w14:ligatures w14:val="none"/>
+              </w:rPr>
+              <w:t>Invalid date</w:t>
+            </w:r>
+          </w:p>
+        </w:tc>
+        <w:tc>
+          <w:tcPr>
+            <w:tcW w:w="2426" w:type="dxa"/>
             <w:tcBorders>
               <w:top w:val="single" w:sz="8" w:space="0" w:color="000000"/>
               <w:left w:val="single" w:sz="8" w:space="0" w:color="000000"/>
@@ -31694,7 +31204,7 @@
                 <w:lang w:eastAsia="es-CO"/>
                 <w14:ligatures w14:val="none"/>
               </w:rPr>
-              <w:t>A message saying that for the entered month there were no registered requests will be shown.</w:t>
+              <w:t>A message stating that the entered date is either empty or it doesn’t use the required format is printed.</w:t>
             </w:r>
           </w:p>
         </w:tc>
@@ -31712,23 +31222,22 @@
               <w:right w:val="single" w:sz="8" w:space="0" w:color="000000"/>
             </w:tcBorders>
             <w:vAlign w:val="center"/>
-            <w:hideMark/>
-          </w:tcPr>
-          <w:p>
-            <w:pPr>
-              <w:spacing w:after="0" w:line="240" w:lineRule="auto"/>
-              <w:rPr>
-                <w:rFonts w:ascii="Arial" w:eastAsia="Times New Roman" w:hAnsi="Arial" w:cs="Arial"/>
-                <w:kern w:val="0"/>
-                <w:lang w:eastAsia="es-CO"/>
-                <w14:ligatures w14:val="none"/>
-              </w:rPr>
-            </w:pPr>
-          </w:p>
-        </w:tc>
-        <w:tc>
-          <w:tcPr>
-            <w:tcW w:w="2753" w:type="dxa"/>
+          </w:tcPr>
+          <w:p>
+            <w:pPr>
+              <w:spacing w:after="0" w:line="240" w:lineRule="auto"/>
+              <w:rPr>
+                <w:rFonts w:ascii="Arial" w:eastAsia="Times New Roman" w:hAnsi="Arial" w:cs="Arial"/>
+                <w:kern w:val="0"/>
+                <w:lang w:eastAsia="es-CO"/>
+                <w14:ligatures w14:val="none"/>
+              </w:rPr>
+            </w:pPr>
+          </w:p>
+        </w:tc>
+        <w:tc>
+          <w:tcPr>
+            <w:tcW w:w="2777" w:type="dxa"/>
             <w:tcBorders>
               <w:top w:val="single" w:sz="8" w:space="0" w:color="000000"/>
               <w:left w:val="single" w:sz="8" w:space="0" w:color="000000"/>
@@ -31765,7 +31274,7 @@
         </w:tc>
         <w:tc>
           <w:tcPr>
-            <w:tcW w:w="2450" w:type="dxa"/>
+            <w:tcW w:w="2426" w:type="dxa"/>
             <w:tcBorders>
               <w:top w:val="single" w:sz="8" w:space="0" w:color="000000"/>
               <w:left w:val="single" w:sz="8" w:space="0" w:color="000000"/>
@@ -31852,280 +31361,6 @@
                 <w14:ligatures w14:val="none"/>
               </w:rPr>
               <w:t>will be printed.</w:t>
-            </w:r>
-          </w:p>
-        </w:tc>
-      </w:tr>
-      <w:tr>
-        <w:trPr>
-          <w:trHeight w:val="420"/>
-        </w:trPr>
-        <w:tc>
-          <w:tcPr>
-            <w:tcW w:w="0" w:type="auto"/>
-            <w:tcBorders>
-              <w:left w:val="single" w:sz="8" w:space="0" w:color="000000"/>
-              <w:right w:val="single" w:sz="8" w:space="0" w:color="000000"/>
-            </w:tcBorders>
-            <w:vAlign w:val="center"/>
-          </w:tcPr>
-          <w:p>
-            <w:pPr>
-              <w:spacing w:after="0" w:line="240" w:lineRule="auto"/>
-              <w:rPr>
-                <w:rFonts w:ascii="Arial" w:eastAsia="Times New Roman" w:hAnsi="Arial" w:cs="Arial"/>
-                <w:kern w:val="0"/>
-                <w:lang w:eastAsia="es-CO"/>
-                <w14:ligatures w14:val="none"/>
-              </w:rPr>
-            </w:pPr>
-          </w:p>
-        </w:tc>
-        <w:tc>
-          <w:tcPr>
-            <w:tcW w:w="2753" w:type="dxa"/>
-            <w:tcBorders>
-              <w:top w:val="single" w:sz="8" w:space="0" w:color="000000"/>
-              <w:left w:val="single" w:sz="8" w:space="0" w:color="000000"/>
-              <w:bottom w:val="single" w:sz="8" w:space="0" w:color="000000"/>
-              <w:right w:val="single" w:sz="8" w:space="0" w:color="000000"/>
-            </w:tcBorders>
-            <w:tcMar>
-              <w:top w:w="100" w:type="dxa"/>
-              <w:left w:w="100" w:type="dxa"/>
-              <w:bottom w:w="100" w:type="dxa"/>
-              <w:right w:w="100" w:type="dxa"/>
-            </w:tcMar>
-          </w:tcPr>
-          <w:p>
-            <w:pPr>
-              <w:spacing w:after="0" w:line="240" w:lineRule="auto"/>
-              <w:rPr>
-                <w:rFonts w:ascii="Arial" w:eastAsia="Times New Roman" w:hAnsi="Arial" w:cs="Arial"/>
-                <w:kern w:val="0"/>
-                <w:lang w:eastAsia="es-CO"/>
-                <w14:ligatures w14:val="none"/>
-              </w:rPr>
-            </w:pPr>
-            <w:r>
-              <w:rPr>
-                <w:rFonts w:ascii="Arial" w:eastAsia="Times New Roman" w:hAnsi="Arial" w:cs="Arial"/>
-                <w:kern w:val="0"/>
-                <w:lang w:eastAsia="es-CO"/>
-                <w14:ligatures w14:val="none"/>
-              </w:rPr>
-              <w:t>Incomplete information</w:t>
-            </w:r>
-          </w:p>
-        </w:tc>
-        <w:tc>
-          <w:tcPr>
-            <w:tcW w:w="2450" w:type="dxa"/>
-            <w:tcBorders>
-              <w:top w:val="single" w:sz="8" w:space="0" w:color="000000"/>
-              <w:left w:val="single" w:sz="8" w:space="0" w:color="000000"/>
-              <w:bottom w:val="single" w:sz="8" w:space="0" w:color="000000"/>
-              <w:right w:val="single" w:sz="8" w:space="0" w:color="000000"/>
-            </w:tcBorders>
-            <w:tcMar>
-              <w:top w:w="100" w:type="dxa"/>
-              <w:left w:w="100" w:type="dxa"/>
-              <w:bottom w:w="100" w:type="dxa"/>
-              <w:right w:w="100" w:type="dxa"/>
-            </w:tcMar>
-          </w:tcPr>
-          <w:p>
-            <w:pPr>
-              <w:spacing w:after="0" w:line="240" w:lineRule="auto"/>
-              <w:rPr>
-                <w:rFonts w:ascii="Arial" w:eastAsia="Times New Roman" w:hAnsi="Arial" w:cs="Arial"/>
-                <w:kern w:val="0"/>
-                <w:lang w:eastAsia="es-CO"/>
-                <w14:ligatures w14:val="none"/>
-              </w:rPr>
-            </w:pPr>
-            <w:r>
-              <w:rPr>
-                <w:rFonts w:ascii="Arial" w:eastAsia="Times New Roman" w:hAnsi="Arial" w:cs="Arial"/>
-                <w:kern w:val="0"/>
-                <w:lang w:eastAsia="es-CO"/>
-                <w14:ligatures w14:val="none"/>
-              </w:rPr>
-              <w:t>String</w:t>
-            </w:r>
-          </w:p>
-        </w:tc>
-        <w:tc>
-          <w:tcPr>
-            <w:tcW w:w="0" w:type="auto"/>
-            <w:tcBorders>
-              <w:top w:val="single" w:sz="8" w:space="0" w:color="000000"/>
-              <w:left w:val="single" w:sz="8" w:space="0" w:color="000000"/>
-              <w:bottom w:val="single" w:sz="8" w:space="0" w:color="000000"/>
-              <w:right w:val="single" w:sz="8" w:space="0" w:color="000000"/>
-            </w:tcBorders>
-            <w:tcMar>
-              <w:top w:w="100" w:type="dxa"/>
-              <w:left w:w="100" w:type="dxa"/>
-              <w:bottom w:w="100" w:type="dxa"/>
-              <w:right w:w="100" w:type="dxa"/>
-            </w:tcMar>
-          </w:tcPr>
-          <w:p>
-            <w:pPr>
-              <w:spacing w:after="0" w:line="240" w:lineRule="auto"/>
-              <w:rPr>
-                <w:rFonts w:ascii="Arial" w:eastAsia="Times New Roman" w:hAnsi="Arial" w:cs="Arial"/>
-                <w:kern w:val="0"/>
-                <w:lang w:eastAsia="es-CO"/>
-                <w14:ligatures w14:val="none"/>
-              </w:rPr>
-            </w:pPr>
-            <w:r>
-              <w:rPr>
-                <w:rFonts w:ascii="Arial" w:eastAsia="Times New Roman" w:hAnsi="Arial" w:cs="Arial"/>
-                <w:kern w:val="0"/>
-                <w:lang w:eastAsia="es-CO"/>
-                <w14:ligatures w14:val="none"/>
-              </w:rPr>
-              <w:t>A message stating that not all the mandatory fields where filled will be printed.</w:t>
-            </w:r>
-          </w:p>
-        </w:tc>
-      </w:tr>
-      <w:tr>
-        <w:trPr>
-          <w:trHeight w:val="420"/>
-        </w:trPr>
-        <w:tc>
-          <w:tcPr>
-            <w:tcW w:w="0" w:type="auto"/>
-            <w:tcBorders>
-              <w:left w:val="single" w:sz="8" w:space="0" w:color="000000"/>
-              <w:right w:val="single" w:sz="8" w:space="0" w:color="000000"/>
-            </w:tcBorders>
-            <w:vAlign w:val="center"/>
-          </w:tcPr>
-          <w:p>
-            <w:pPr>
-              <w:spacing w:after="0" w:line="240" w:lineRule="auto"/>
-              <w:rPr>
-                <w:rFonts w:ascii="Arial" w:eastAsia="Times New Roman" w:hAnsi="Arial" w:cs="Arial"/>
-                <w:kern w:val="0"/>
-                <w:lang w:eastAsia="es-CO"/>
-                <w14:ligatures w14:val="none"/>
-              </w:rPr>
-            </w:pPr>
-          </w:p>
-        </w:tc>
-        <w:tc>
-          <w:tcPr>
-            <w:tcW w:w="2753" w:type="dxa"/>
-            <w:tcBorders>
-              <w:top w:val="single" w:sz="8" w:space="0" w:color="000000"/>
-              <w:left w:val="single" w:sz="8" w:space="0" w:color="000000"/>
-              <w:bottom w:val="single" w:sz="8" w:space="0" w:color="000000"/>
-              <w:right w:val="single" w:sz="8" w:space="0" w:color="000000"/>
-            </w:tcBorders>
-            <w:tcMar>
-              <w:top w:w="100" w:type="dxa"/>
-              <w:left w:w="100" w:type="dxa"/>
-              <w:bottom w:w="100" w:type="dxa"/>
-              <w:right w:w="100" w:type="dxa"/>
-            </w:tcMar>
-          </w:tcPr>
-          <w:p>
-            <w:pPr>
-              <w:spacing w:after="0" w:line="240" w:lineRule="auto"/>
-              <w:rPr>
-                <w:rFonts w:ascii="Arial" w:eastAsia="Times New Roman" w:hAnsi="Arial" w:cs="Arial"/>
-                <w:kern w:val="0"/>
-                <w:lang w:eastAsia="es-CO"/>
-                <w14:ligatures w14:val="none"/>
-              </w:rPr>
-            </w:pPr>
-            <w:r>
-              <w:rPr>
-                <w:rFonts w:ascii="Arial" w:eastAsia="Times New Roman" w:hAnsi="Arial" w:cs="Arial"/>
-                <w:kern w:val="0"/>
-                <w:lang w:eastAsia="es-CO"/>
-                <w14:ligatures w14:val="none"/>
-              </w:rPr>
-              <w:t>Invalid information</w:t>
-            </w:r>
-          </w:p>
-        </w:tc>
-        <w:tc>
-          <w:tcPr>
-            <w:tcW w:w="2450" w:type="dxa"/>
-            <w:tcBorders>
-              <w:top w:val="single" w:sz="8" w:space="0" w:color="000000"/>
-              <w:left w:val="single" w:sz="8" w:space="0" w:color="000000"/>
-              <w:bottom w:val="single" w:sz="8" w:space="0" w:color="000000"/>
-              <w:right w:val="single" w:sz="8" w:space="0" w:color="000000"/>
-            </w:tcBorders>
-            <w:tcMar>
-              <w:top w:w="100" w:type="dxa"/>
-              <w:left w:w="100" w:type="dxa"/>
-              <w:bottom w:w="100" w:type="dxa"/>
-              <w:right w:w="100" w:type="dxa"/>
-            </w:tcMar>
-          </w:tcPr>
-          <w:p>
-            <w:pPr>
-              <w:spacing w:after="0" w:line="240" w:lineRule="auto"/>
-              <w:rPr>
-                <w:rFonts w:ascii="Arial" w:eastAsia="Times New Roman" w:hAnsi="Arial" w:cs="Arial"/>
-                <w:kern w:val="0"/>
-                <w:lang w:eastAsia="es-CO"/>
-                <w14:ligatures w14:val="none"/>
-              </w:rPr>
-            </w:pPr>
-            <w:r>
-              <w:rPr>
-                <w:rFonts w:ascii="Arial" w:eastAsia="Times New Roman" w:hAnsi="Arial" w:cs="Arial"/>
-                <w:kern w:val="0"/>
-                <w:lang w:eastAsia="es-CO"/>
-                <w14:ligatures w14:val="none"/>
-              </w:rPr>
-              <w:t>String</w:t>
-            </w:r>
-          </w:p>
-        </w:tc>
-        <w:tc>
-          <w:tcPr>
-            <w:tcW w:w="0" w:type="auto"/>
-            <w:tcBorders>
-              <w:top w:val="single" w:sz="8" w:space="0" w:color="000000"/>
-              <w:left w:val="single" w:sz="8" w:space="0" w:color="000000"/>
-              <w:bottom w:val="single" w:sz="8" w:space="0" w:color="000000"/>
-              <w:right w:val="single" w:sz="8" w:space="0" w:color="000000"/>
-            </w:tcBorders>
-            <w:tcMar>
-              <w:top w:w="100" w:type="dxa"/>
-              <w:left w:w="100" w:type="dxa"/>
-              <w:bottom w:w="100" w:type="dxa"/>
-              <w:right w:w="100" w:type="dxa"/>
-            </w:tcMar>
-          </w:tcPr>
-          <w:p>
-            <w:pPr>
-              <w:spacing w:after="0" w:line="240" w:lineRule="auto"/>
-              <w:rPr>
-                <w:rFonts w:ascii="Arial" w:eastAsia="Times New Roman" w:hAnsi="Arial" w:cs="Arial"/>
-                <w:kern w:val="0"/>
-                <w:lang w:eastAsia="es-CO"/>
-                <w14:ligatures w14:val="none"/>
-              </w:rPr>
-            </w:pPr>
-            <w:r>
-              <w:rPr>
-                <w:rFonts w:ascii="Arial" w:eastAsia="Times New Roman" w:hAnsi="Arial" w:cs="Arial"/>
-                <w:kern w:val="0"/>
-                <w:lang w:eastAsia="es-CO"/>
-                <w14:ligatures w14:val="none"/>
-              </w:rPr>
-              <w:t>A message stating that there are mistakes in the inputted information (don’t follow the conditions)</w:t>
             </w:r>
           </w:p>
         </w:tc>
@@ -32190,7 +31425,6 @@
                 <w:lang w:eastAsia="es-CO"/>
                 <w14:ligatures w14:val="none"/>
               </w:rPr>
-              <w:lastRenderedPageBreak/>
               <w:t>Identifier and Name:</w:t>
             </w:r>
           </w:p>
@@ -32276,6 +31510,7 @@
                 <w:lang w:eastAsia="es-CO"/>
                 <w14:ligatures w14:val="none"/>
               </w:rPr>
+              <w:lastRenderedPageBreak/>
               <w:t>Summary:</w:t>
             </w:r>
           </w:p>
@@ -32315,7 +31550,45 @@
                 <w:lang w:eastAsia="es-CO"/>
                 <w14:ligatures w14:val="none"/>
               </w:rPr>
-              <w:t>When the program begins, it generates four basic DTI collaborators to test different processes and ensure the program works correctly. Each collaborator includes all their details, such as ID, full name, email, and extension, but they aren't part of any project. If there's an error, it prints a generic error message.</w:t>
+              <w:t xml:space="preserve">When the program begins, it generates four basic DTI collaborators to test different processes and ensure the program works correctly. Each collaborator includes all their details, such as ID, full name, email, and extension, but they aren't part of any project. </w:t>
+            </w:r>
+            <w:r>
+              <w:rPr>
+                <w:rFonts w:ascii="Arial" w:eastAsia="Times New Roman" w:hAnsi="Arial" w:cs="Arial"/>
+                <w:kern w:val="0"/>
+                <w:lang w:eastAsia="es-CO"/>
+                <w14:ligatures w14:val="none"/>
+              </w:rPr>
+              <w:t xml:space="preserve">Afterwards, if the user selects the option from the general menu to generate test objects, departments, </w:t>
+            </w:r>
+            <w:proofErr w:type="gramStart"/>
+            <w:r>
+              <w:rPr>
+                <w:rFonts w:ascii="Arial" w:eastAsia="Times New Roman" w:hAnsi="Arial" w:cs="Arial"/>
+                <w:kern w:val="0"/>
+                <w:lang w:eastAsia="es-CO"/>
+                <w14:ligatures w14:val="none"/>
+              </w:rPr>
+              <w:t>requests</w:t>
+            </w:r>
+            <w:proofErr w:type="gramEnd"/>
+            <w:r>
+              <w:rPr>
+                <w:rFonts w:ascii="Arial" w:eastAsia="Times New Roman" w:hAnsi="Arial" w:cs="Arial"/>
+                <w:kern w:val="0"/>
+                <w:lang w:eastAsia="es-CO"/>
+                <w14:ligatures w14:val="none"/>
+              </w:rPr>
+              <w:t xml:space="preserve"> and projects will be created. </w:t>
+            </w:r>
+            <w:r>
+              <w:rPr>
+                <w:rFonts w:ascii="Arial" w:eastAsia="Times New Roman" w:hAnsi="Arial" w:cs="Arial"/>
+                <w:kern w:val="0"/>
+                <w:lang w:eastAsia="es-CO"/>
+                <w14:ligatures w14:val="none"/>
+              </w:rPr>
+              <w:t>If there's an error, it prints a generic error message.</w:t>
             </w:r>
           </w:p>
         </w:tc>
@@ -32723,6 +31996,155 @@
               </w:rPr>
               <w:t xml:space="preserve">4 generic DTI collaborators to implement various </w:t>
             </w:r>
+            <w:r>
+              <w:rPr>
+                <w:rFonts w:ascii="Arial" w:eastAsia="Times New Roman" w:hAnsi="Arial" w:cs="Arial"/>
+                <w:kern w:val="0"/>
+                <w:lang w:eastAsia="es-CO"/>
+                <w14:ligatures w14:val="none"/>
+              </w:rPr>
+              <w:t>types of</w:t>
+            </w:r>
+            <w:r>
+              <w:rPr>
+                <w:rFonts w:ascii="Arial" w:eastAsia="Times New Roman" w:hAnsi="Arial" w:cs="Arial"/>
+                <w:kern w:val="0"/>
+                <w:lang w:eastAsia="es-CO"/>
+                <w14:ligatures w14:val="none"/>
+              </w:rPr>
+              <w:t xml:space="preserve"> </w:t>
+            </w:r>
+            <w:r>
+              <w:rPr>
+                <w:rFonts w:ascii="Arial" w:eastAsia="Times New Roman" w:hAnsi="Arial" w:cs="Arial"/>
+                <w:kern w:val="0"/>
+                <w:lang w:eastAsia="es-CO"/>
+                <w14:ligatures w14:val="none"/>
+              </w:rPr>
+              <w:t>processes</w:t>
+            </w:r>
+            <w:r>
+              <w:rPr>
+                <w:rFonts w:ascii="Arial" w:eastAsia="Times New Roman" w:hAnsi="Arial" w:cs="Arial"/>
+                <w:kern w:val="0"/>
+                <w:lang w:eastAsia="es-CO"/>
+                <w14:ligatures w14:val="none"/>
+              </w:rPr>
+              <w:t xml:space="preserve"> afterwards to verify the functionalities of the program. Each collaborator will have all the information regarding each generic collaborator (including ID, full name, </w:t>
+            </w:r>
+            <w:r>
+              <w:rPr>
+                <w:rFonts w:ascii="Arial" w:eastAsia="Times New Roman" w:hAnsi="Arial" w:cs="Arial"/>
+                <w:kern w:val="0"/>
+                <w:lang w:eastAsia="es-CO"/>
+                <w14:ligatures w14:val="none"/>
+              </w:rPr>
+              <w:t>email,</w:t>
+            </w:r>
+            <w:r>
+              <w:rPr>
+                <w:rFonts w:ascii="Arial" w:eastAsia="Times New Roman" w:hAnsi="Arial" w:cs="Arial"/>
+                <w:kern w:val="0"/>
+                <w:lang w:eastAsia="es-CO"/>
+                <w14:ligatures w14:val="none"/>
+              </w:rPr>
+              <w:t xml:space="preserve"> and extension) and will not be assigned to any project. </w:t>
+            </w:r>
+            <w:r>
+              <w:rPr>
+                <w:rFonts w:ascii="Arial" w:eastAsia="Times New Roman" w:hAnsi="Arial" w:cs="Arial"/>
+                <w:kern w:val="0"/>
+                <w:lang w:eastAsia="es-CO"/>
+                <w14:ligatures w14:val="none"/>
+              </w:rPr>
+              <w:t xml:space="preserve">Afterwards, if the user selects the option to “generate test objects” the program will create the following standard objects: </w:t>
+            </w:r>
+          </w:p>
+          <w:p>
+            <w:pPr>
+              <w:pStyle w:val="ListParagraph"/>
+              <w:numPr>
+                <w:ilvl w:val="0"/>
+                <w:numId w:val="9"/>
+              </w:numPr>
+              <w:spacing w:after="0" w:line="240" w:lineRule="auto"/>
+              <w:rPr>
+                <w:rFonts w:ascii="Arial" w:eastAsia="Times New Roman" w:hAnsi="Arial" w:cs="Arial"/>
+                <w:kern w:val="0"/>
+                <w:lang w:eastAsia="es-CO"/>
+                <w14:ligatures w14:val="none"/>
+              </w:rPr>
+            </w:pPr>
+            <w:r>
+              <w:rPr>
+                <w:rFonts w:ascii="Arial" w:eastAsia="Times New Roman" w:hAnsi="Arial" w:cs="Arial"/>
+                <w:kern w:val="0"/>
+                <w:lang w:eastAsia="es-CO"/>
+                <w14:ligatures w14:val="none"/>
+              </w:rPr>
+              <w:t>2 departments</w:t>
+            </w:r>
+          </w:p>
+          <w:p>
+            <w:pPr>
+              <w:pStyle w:val="ListParagraph"/>
+              <w:numPr>
+                <w:ilvl w:val="0"/>
+                <w:numId w:val="9"/>
+              </w:numPr>
+              <w:spacing w:after="0" w:line="240" w:lineRule="auto"/>
+              <w:rPr>
+                <w:rFonts w:ascii="Arial" w:eastAsia="Times New Roman" w:hAnsi="Arial" w:cs="Arial"/>
+                <w:kern w:val="0"/>
+                <w:lang w:eastAsia="es-CO"/>
+                <w14:ligatures w14:val="none"/>
+              </w:rPr>
+            </w:pPr>
+            <w:r>
+              <w:rPr>
+                <w:rFonts w:ascii="Arial" w:eastAsia="Times New Roman" w:hAnsi="Arial" w:cs="Arial"/>
+                <w:kern w:val="0"/>
+                <w:lang w:eastAsia="es-CO"/>
+                <w14:ligatures w14:val="none"/>
+              </w:rPr>
+              <w:t>7 Requests</w:t>
+            </w:r>
+          </w:p>
+          <w:p>
+            <w:pPr>
+              <w:pStyle w:val="ListParagraph"/>
+              <w:numPr>
+                <w:ilvl w:val="0"/>
+                <w:numId w:val="9"/>
+              </w:numPr>
+              <w:spacing w:after="0" w:line="240" w:lineRule="auto"/>
+              <w:rPr>
+                <w:rFonts w:ascii="Arial" w:eastAsia="Times New Roman" w:hAnsi="Arial" w:cs="Arial"/>
+                <w:kern w:val="0"/>
+                <w:lang w:eastAsia="es-CO"/>
+                <w14:ligatures w14:val="none"/>
+              </w:rPr>
+            </w:pPr>
+            <w:r>
+              <w:rPr>
+                <w:rFonts w:ascii="Arial" w:eastAsia="Times New Roman" w:hAnsi="Arial" w:cs="Arial"/>
+                <w:kern w:val="0"/>
+                <w:lang w:eastAsia="es-CO"/>
+                <w14:ligatures w14:val="none"/>
+              </w:rPr>
+              <w:t>7 Projects</w:t>
+            </w:r>
+          </w:p>
+          <w:p>
+            <w:pPr>
+              <w:spacing w:after="0" w:line="240" w:lineRule="auto"/>
+              <w:rPr>
+                <w:rFonts w:ascii="Arial" w:eastAsia="Times New Roman" w:hAnsi="Arial" w:cs="Arial"/>
+                <w:kern w:val="0"/>
+                <w:lang w:eastAsia="es-CO"/>
+                <w14:ligatures w14:val="none"/>
+              </w:rPr>
+            </w:pPr>
             <w:proofErr w:type="gramStart"/>
             <w:r>
               <w:rPr>
@@ -32731,7 +32153,7 @@
                 <w:lang w:eastAsia="es-CO"/>
                 <w14:ligatures w14:val="none"/>
               </w:rPr>
-              <w:t>types</w:t>
+              <w:t>All of</w:t>
             </w:r>
             <w:proofErr w:type="gramEnd"/>
             <w:r>
@@ -32741,47 +32163,36 @@
                 <w:lang w:eastAsia="es-CO"/>
                 <w14:ligatures w14:val="none"/>
               </w:rPr>
-              <w:t xml:space="preserve"> </w:t>
-            </w:r>
-            <w:proofErr w:type="gramStart"/>
-            <w:r>
-              <w:rPr>
-                <w:rFonts w:ascii="Arial" w:eastAsia="Times New Roman" w:hAnsi="Arial" w:cs="Arial"/>
-                <w:kern w:val="0"/>
-                <w:lang w:eastAsia="es-CO"/>
-                <w14:ligatures w14:val="none"/>
-              </w:rPr>
-              <w:t>process</w:t>
-            </w:r>
-            <w:proofErr w:type="gramEnd"/>
-            <w:r>
-              <w:rPr>
-                <w:rFonts w:ascii="Arial" w:eastAsia="Times New Roman" w:hAnsi="Arial" w:cs="Arial"/>
-                <w:kern w:val="0"/>
-                <w:lang w:eastAsia="es-CO"/>
-                <w14:ligatures w14:val="none"/>
-              </w:rPr>
-              <w:t xml:space="preserve"> afterwards to verify the functionalities of the program. Each collaborator will have all the information regarding each generic collaborator (including ID, full name, </w:t>
-            </w:r>
-            <w:proofErr w:type="gramStart"/>
-            <w:r>
-              <w:rPr>
-                <w:rFonts w:ascii="Arial" w:eastAsia="Times New Roman" w:hAnsi="Arial" w:cs="Arial"/>
-                <w:kern w:val="0"/>
-                <w:lang w:eastAsia="es-CO"/>
-                <w14:ligatures w14:val="none"/>
-              </w:rPr>
-              <w:t>email</w:t>
-            </w:r>
-            <w:proofErr w:type="gramEnd"/>
-            <w:r>
-              <w:rPr>
-                <w:rFonts w:ascii="Arial" w:eastAsia="Times New Roman" w:hAnsi="Arial" w:cs="Arial"/>
-                <w:kern w:val="0"/>
-                <w:lang w:eastAsia="es-CO"/>
-                <w14:ligatures w14:val="none"/>
-              </w:rPr>
-              <w:t xml:space="preserve"> and extension) and will not be assigned to any project. If there is any error in the process, a generic error message will be printed instead.</w:t>
+              <w:t xml:space="preserve"> these objects have been assigned generic and random information to fit the descriptions of the </w:t>
+            </w:r>
+            <w:proofErr w:type="spellStart"/>
+            <w:r>
+              <w:rPr>
+                <w:rFonts w:ascii="Arial" w:eastAsia="Times New Roman" w:hAnsi="Arial" w:cs="Arial"/>
+                <w:kern w:val="0"/>
+                <w:lang w:eastAsia="es-CO"/>
+                <w14:ligatures w14:val="none"/>
+              </w:rPr>
+              <w:t>functions.</w:t>
+            </w:r>
+            <w:r>
+              <w:rPr>
+                <w:rFonts w:ascii="Arial" w:eastAsia="Times New Roman" w:hAnsi="Arial" w:cs="Arial"/>
+                <w:kern w:val="0"/>
+                <w:lang w:eastAsia="es-CO"/>
+                <w14:ligatures w14:val="none"/>
+              </w:rPr>
+              <w:t>If</w:t>
+            </w:r>
+            <w:proofErr w:type="spellEnd"/>
+            <w:r>
+              <w:rPr>
+                <w:rFonts w:ascii="Arial" w:eastAsia="Times New Roman" w:hAnsi="Arial" w:cs="Arial"/>
+                <w:kern w:val="0"/>
+                <w:lang w:eastAsia="es-CO"/>
+                <w14:ligatures w14:val="none"/>
+              </w:rPr>
+              <w:t xml:space="preserve"> there is any error in the process, a generic error message will be printed instead.</w:t>
             </w:r>
           </w:p>
         </w:tc>
@@ -33893,6 +33304,119 @@
     </w:lvl>
   </w:abstractNum>
   <w:abstractNum w:abstractNumId="5" w15:restartNumberingAfterBreak="0">
+    <w:nsid w:val="4941013A"/>
+    <w:multiLevelType w:val="hybridMultilevel"/>
+    <w:tmpl w:val="6B6A2480"/>
+    <w:lvl w:ilvl="0" w:tplc="240A0001">
+      <w:start w:val="1"/>
+      <w:numFmt w:val="bullet"/>
+      <w:lvlText w:val=""/>
+      <w:lvlJc w:val="left"/>
+      <w:pPr>
+        <w:ind w:left="720" w:hanging="360"/>
+      </w:pPr>
+      <w:rPr>
+        <w:rFonts w:ascii="Symbol" w:hAnsi="Symbol" w:hint="default"/>
+      </w:rPr>
+    </w:lvl>
+    <w:lvl w:ilvl="1" w:tplc="240A0003" w:tentative="1">
+      <w:start w:val="1"/>
+      <w:numFmt w:val="bullet"/>
+      <w:lvlText w:val="o"/>
+      <w:lvlJc w:val="left"/>
+      <w:pPr>
+        <w:ind w:left="1440" w:hanging="360"/>
+      </w:pPr>
+      <w:rPr>
+        <w:rFonts w:ascii="Courier New" w:hAnsi="Courier New" w:cs="Courier New" w:hint="default"/>
+      </w:rPr>
+    </w:lvl>
+    <w:lvl w:ilvl="2" w:tplc="240A0005" w:tentative="1">
+      <w:start w:val="1"/>
+      <w:numFmt w:val="bullet"/>
+      <w:lvlText w:val=""/>
+      <w:lvlJc w:val="left"/>
+      <w:pPr>
+        <w:ind w:left="2160" w:hanging="360"/>
+      </w:pPr>
+      <w:rPr>
+        <w:rFonts w:ascii="Wingdings" w:hAnsi="Wingdings" w:hint="default"/>
+      </w:rPr>
+    </w:lvl>
+    <w:lvl w:ilvl="3" w:tplc="240A0001" w:tentative="1">
+      <w:start w:val="1"/>
+      <w:numFmt w:val="bullet"/>
+      <w:lvlText w:val=""/>
+      <w:lvlJc w:val="left"/>
+      <w:pPr>
+        <w:ind w:left="2880" w:hanging="360"/>
+      </w:pPr>
+      <w:rPr>
+        <w:rFonts w:ascii="Symbol" w:hAnsi="Symbol" w:hint="default"/>
+      </w:rPr>
+    </w:lvl>
+    <w:lvl w:ilvl="4" w:tplc="240A0003" w:tentative="1">
+      <w:start w:val="1"/>
+      <w:numFmt w:val="bullet"/>
+      <w:lvlText w:val="o"/>
+      <w:lvlJc w:val="left"/>
+      <w:pPr>
+        <w:ind w:left="3600" w:hanging="360"/>
+      </w:pPr>
+      <w:rPr>
+        <w:rFonts w:ascii="Courier New" w:hAnsi="Courier New" w:cs="Courier New" w:hint="default"/>
+      </w:rPr>
+    </w:lvl>
+    <w:lvl w:ilvl="5" w:tplc="240A0005" w:tentative="1">
+      <w:start w:val="1"/>
+      <w:numFmt w:val="bullet"/>
+      <w:lvlText w:val=""/>
+      <w:lvlJc w:val="left"/>
+      <w:pPr>
+        <w:ind w:left="4320" w:hanging="360"/>
+      </w:pPr>
+      <w:rPr>
+        <w:rFonts w:ascii="Wingdings" w:hAnsi="Wingdings" w:hint="default"/>
+      </w:rPr>
+    </w:lvl>
+    <w:lvl w:ilvl="6" w:tplc="240A0001" w:tentative="1">
+      <w:start w:val="1"/>
+      <w:numFmt w:val="bullet"/>
+      <w:lvlText w:val=""/>
+      <w:lvlJc w:val="left"/>
+      <w:pPr>
+        <w:ind w:left="5040" w:hanging="360"/>
+      </w:pPr>
+      <w:rPr>
+        <w:rFonts w:ascii="Symbol" w:hAnsi="Symbol" w:hint="default"/>
+      </w:rPr>
+    </w:lvl>
+    <w:lvl w:ilvl="7" w:tplc="240A0003" w:tentative="1">
+      <w:start w:val="1"/>
+      <w:numFmt w:val="bullet"/>
+      <w:lvlText w:val="o"/>
+      <w:lvlJc w:val="left"/>
+      <w:pPr>
+        <w:ind w:left="5760" w:hanging="360"/>
+      </w:pPr>
+      <w:rPr>
+        <w:rFonts w:ascii="Courier New" w:hAnsi="Courier New" w:cs="Courier New" w:hint="default"/>
+      </w:rPr>
+    </w:lvl>
+    <w:lvl w:ilvl="8" w:tplc="240A0005" w:tentative="1">
+      <w:start w:val="1"/>
+      <w:numFmt w:val="bullet"/>
+      <w:lvlText w:val=""/>
+      <w:lvlJc w:val="left"/>
+      <w:pPr>
+        <w:ind w:left="6480" w:hanging="360"/>
+      </w:pPr>
+      <w:rPr>
+        <w:rFonts w:ascii="Wingdings" w:hAnsi="Wingdings" w:hint="default"/>
+      </w:rPr>
+    </w:lvl>
+  </w:abstractNum>
+  <w:abstractNum w:abstractNumId="6" w15:restartNumberingAfterBreak="0">
     <w:nsid w:val="4CAB00AD"/>
     <w:multiLevelType w:val="hybridMultilevel"/>
     <w:tmpl w:val="E65CD4B8"/>
@@ -34002,7 +33526,7 @@
       </w:rPr>
     </w:lvl>
   </w:abstractNum>
-  <w:abstractNum w:abstractNumId="6" w15:restartNumberingAfterBreak="0">
+  <w:abstractNum w:abstractNumId="7" w15:restartNumberingAfterBreak="0">
     <w:nsid w:val="560F4D4E"/>
     <w:multiLevelType w:val="hybridMultilevel"/>
     <w:tmpl w:val="BD1EA564"/>
@@ -34115,7 +33639,7 @@
       </w:rPr>
     </w:lvl>
   </w:abstractNum>
-  <w:abstractNum w:abstractNumId="7" w15:restartNumberingAfterBreak="0">
+  <w:abstractNum w:abstractNumId="8" w15:restartNumberingAfterBreak="0">
     <w:nsid w:val="7EAE329A"/>
     <w:multiLevelType w:val="hybridMultilevel"/>
     <w:tmpl w:val="DD7A1BE2"/>
@@ -34211,19 +33735,22 @@
     <w:abstractNumId w:val="3"/>
   </w:num>
   <w:num w:numId="4" w16cid:durableId="1617641592">
-    <w:abstractNumId w:val="5"/>
+    <w:abstractNumId w:val="6"/>
   </w:num>
   <w:num w:numId="5" w16cid:durableId="1179080345">
     <w:abstractNumId w:val="4"/>
   </w:num>
   <w:num w:numId="6" w16cid:durableId="472454685">
-    <w:abstractNumId w:val="6"/>
+    <w:abstractNumId w:val="7"/>
   </w:num>
   <w:num w:numId="7" w16cid:durableId="641932319">
-    <w:abstractNumId w:val="7"/>
+    <w:abstractNumId w:val="8"/>
   </w:num>
   <w:num w:numId="8" w16cid:durableId="1610163414">
     <w:abstractNumId w:val="2"/>
+  </w:num>
+  <w:num w:numId="9" w16cid:durableId="1254776496">
+    <w:abstractNumId w:val="5"/>
   </w:num>
 </w:numbering>
 </file>

</xml_diff>

<commit_message>
Modified the traceability diagram to correctly implement the method to review the efficiency of a collaborator.
</commit_message>
<xml_diff>
--- a/docs/Problem Analysis Request Management.docx
+++ b/docs/Problem Analysis Request Management.docx
@@ -144,29 +144,7 @@
                 <w:lang w:eastAsia="es-CO"/>
                 <w14:ligatures w14:val="none"/>
               </w:rPr>
-              <w:t xml:space="preserve">The coordinator of the Department of Transformation and Improvement from Universidad </w:t>
-            </w:r>
-            <w:proofErr w:type="spellStart"/>
-            <w:r>
-              <w:rPr>
-                <w:rFonts w:ascii="Arial" w:eastAsia="Times New Roman" w:hAnsi="Arial" w:cs="Arial"/>
-                <w:color w:val="000000"/>
-                <w:kern w:val="0"/>
-                <w:lang w:eastAsia="es-CO"/>
-                <w14:ligatures w14:val="none"/>
-              </w:rPr>
-              <w:t>Icesi</w:t>
-            </w:r>
-            <w:proofErr w:type="spellEnd"/>
-            <w:r>
-              <w:rPr>
-                <w:rFonts w:ascii="Arial" w:eastAsia="Times New Roman" w:hAnsi="Arial" w:cs="Arial"/>
-                <w:color w:val="000000"/>
-                <w:kern w:val="0"/>
-                <w:lang w:eastAsia="es-CO"/>
-                <w14:ligatures w14:val="none"/>
-              </w:rPr>
-              <w:t>.</w:t>
+              <w:t>The coordinator of the Department of Transformation and Improvement from Universidad Icesi.</w:t>
             </w:r>
           </w:p>
         </w:tc>
@@ -257,29 +235,7 @@
                 <w:lang w:eastAsia="es-CO"/>
                 <w14:ligatures w14:val="none"/>
               </w:rPr>
-              <w:t xml:space="preserve">Employees from the department of Transformation and Improvement in Universidad </w:t>
-            </w:r>
-            <w:proofErr w:type="spellStart"/>
-            <w:r>
-              <w:rPr>
-                <w:rFonts w:ascii="Arial" w:eastAsia="Times New Roman" w:hAnsi="Arial" w:cs="Arial"/>
-                <w:color w:val="000000"/>
-                <w:kern w:val="0"/>
-                <w:lang w:eastAsia="es-CO"/>
-                <w14:ligatures w14:val="none"/>
-              </w:rPr>
-              <w:t>Icesi</w:t>
-            </w:r>
-            <w:proofErr w:type="spellEnd"/>
-            <w:r>
-              <w:rPr>
-                <w:rFonts w:ascii="Arial" w:eastAsia="Times New Roman" w:hAnsi="Arial" w:cs="Arial"/>
-                <w:color w:val="000000"/>
-                <w:kern w:val="0"/>
-                <w:lang w:eastAsia="es-CO"/>
-                <w14:ligatures w14:val="none"/>
-              </w:rPr>
-              <w:t>.</w:t>
+              <w:t>Employees from the department of Transformation and Improvement in Universidad Icesi.</w:t>
             </w:r>
           </w:p>
           <w:p>
@@ -307,29 +263,7 @@
                 <w:lang w:eastAsia="es-CO"/>
                 <w14:ligatures w14:val="none"/>
               </w:rPr>
-              <w:t xml:space="preserve">Representants of every other department inside Universidad </w:t>
-            </w:r>
-            <w:proofErr w:type="spellStart"/>
-            <w:r>
-              <w:rPr>
-                <w:rFonts w:ascii="Arial" w:eastAsia="Times New Roman" w:hAnsi="Arial" w:cs="Arial"/>
-                <w:color w:val="000000"/>
-                <w:kern w:val="0"/>
-                <w:lang w:eastAsia="es-CO"/>
-                <w14:ligatures w14:val="none"/>
-              </w:rPr>
-              <w:t>Icesi</w:t>
-            </w:r>
-            <w:proofErr w:type="spellEnd"/>
-            <w:r>
-              <w:rPr>
-                <w:rFonts w:ascii="Arial" w:eastAsia="Times New Roman" w:hAnsi="Arial" w:cs="Arial"/>
-                <w:color w:val="000000"/>
-                <w:kern w:val="0"/>
-                <w:lang w:eastAsia="es-CO"/>
-                <w14:ligatures w14:val="none"/>
-              </w:rPr>
-              <w:t>.</w:t>
+              <w:t>Representants of every other department inside Universidad Icesi.</w:t>
             </w:r>
           </w:p>
         </w:tc>
@@ -424,18 +358,8 @@
                 <w:sz w:val="22"/>
                 <w:szCs w:val="22"/>
               </w:rPr>
-              <w:t xml:space="preserve">Register a collaborator from Universidad </w:t>
-            </w:r>
-            <w:proofErr w:type="spellStart"/>
-            <w:r>
-              <w:rPr>
-                <w:rFonts w:ascii="Arial" w:hAnsi="Arial" w:cs="Arial"/>
-                <w:sz w:val="22"/>
-                <w:szCs w:val="22"/>
-              </w:rPr>
-              <w:t>Icesi</w:t>
-            </w:r>
-            <w:proofErr w:type="spellEnd"/>
+              <w:t>Register a collaborator from Universidad Icesi</w:t>
+            </w:r>
           </w:p>
           <w:p>
             <w:pPr>
@@ -468,27 +392,7 @@
                 <w:sz w:val="22"/>
                 <w:szCs w:val="22"/>
               </w:rPr>
-              <w:t xml:space="preserve">department from Universidad </w:t>
-            </w:r>
-            <w:proofErr w:type="spellStart"/>
-            <w:r>
-              <w:rPr>
-                <w:rFonts w:ascii="Arial" w:hAnsi="Arial" w:cs="Arial"/>
-                <w:color w:val="000000"/>
-                <w:sz w:val="22"/>
-                <w:szCs w:val="22"/>
-              </w:rPr>
-              <w:t>Icesi</w:t>
-            </w:r>
-            <w:proofErr w:type="spellEnd"/>
-            <w:r>
-              <w:rPr>
-                <w:rFonts w:ascii="Arial" w:hAnsi="Arial" w:cs="Arial"/>
-                <w:color w:val="000000"/>
-                <w:sz w:val="22"/>
-                <w:szCs w:val="22"/>
-              </w:rPr>
-              <w:t>.</w:t>
+              <w:t>department from Universidad Icesi.</w:t>
             </w:r>
           </w:p>
           <w:p>
@@ -738,6 +642,14 @@
               </w:rPr>
               <w:t xml:space="preserve"> from the Department of Transformation and Improvement</w:t>
             </w:r>
+            <w:r>
+              <w:rPr>
+                <w:rFonts w:ascii="Arial" w:hAnsi="Arial" w:cs="Arial"/>
+                <w:sz w:val="22"/>
+                <w:szCs w:val="22"/>
+              </w:rPr>
+              <w:t xml:space="preserve"> in a given month</w:t>
+            </w:r>
           </w:p>
           <w:p>
             <w:pPr>
@@ -880,25 +792,7 @@
                 <w:sz w:val="22"/>
                 <w:szCs w:val="22"/>
               </w:rPr>
-              <w:t xml:space="preserve">Req#15: Consult the number of received requests and managed </w:t>
-            </w:r>
-            <w:proofErr w:type="gramStart"/>
-            <w:r>
-              <w:rPr>
-                <w:rFonts w:ascii="Arial" w:hAnsi="Arial" w:cs="Arial"/>
-                <w:sz w:val="22"/>
-                <w:szCs w:val="22"/>
-              </w:rPr>
-              <w:t>in a given</w:t>
-            </w:r>
-            <w:proofErr w:type="gramEnd"/>
-            <w:r>
-              <w:rPr>
-                <w:rFonts w:ascii="Arial" w:hAnsi="Arial" w:cs="Arial"/>
-                <w:sz w:val="22"/>
-                <w:szCs w:val="22"/>
-              </w:rPr>
-              <w:t xml:space="preserve"> month.</w:t>
+              <w:t>Req#15: Consult the number of received requests and managed in a given month.</w:t>
             </w:r>
           </w:p>
           <w:p>
@@ -1037,9 +931,8 @@
                 <w:lang w:eastAsia="es-CO"/>
                 <w14:ligatures w14:val="none"/>
               </w:rPr>
-              <w:t xml:space="preserve">Universidad </w:t>
-            </w:r>
-            <w:proofErr w:type="spellStart"/>
+              <w:t xml:space="preserve">Universidad Icesi has an appointed Department of Transformation and </w:t>
+            </w:r>
             <w:r>
               <w:rPr>
                 <w:rFonts w:ascii="Arial" w:eastAsia="Times New Roman" w:hAnsi="Arial" w:cs="Arial"/>
@@ -1048,29 +941,8 @@
                 <w:lang w:eastAsia="es-CO"/>
                 <w14:ligatures w14:val="none"/>
               </w:rPr>
-              <w:t>Icesi</w:t>
-            </w:r>
-            <w:proofErr w:type="spellEnd"/>
-            <w:r>
-              <w:rPr>
-                <w:rFonts w:ascii="Arial" w:eastAsia="Times New Roman" w:hAnsi="Arial" w:cs="Arial"/>
-                <w:color w:val="000000"/>
-                <w:kern w:val="0"/>
-                <w:lang w:eastAsia="es-CO"/>
-                <w14:ligatures w14:val="none"/>
-              </w:rPr>
-              <w:t xml:space="preserve"> has an appointed Department of Transformation and Improvement which focuses on receiving </w:t>
-            </w:r>
-            <w:r>
-              <w:rPr>
-                <w:rFonts w:ascii="Arial" w:eastAsia="Times New Roman" w:hAnsi="Arial" w:cs="Arial"/>
-                <w:color w:val="000000"/>
-                <w:kern w:val="0"/>
-                <w:lang w:eastAsia="es-CO"/>
-                <w14:ligatures w14:val="none"/>
-              </w:rPr>
               <w:lastRenderedPageBreak/>
-              <w:t xml:space="preserve">requests for institutional projects or creating new projects, advising, managing all the appropriate information so the university </w:t>
+              <w:t xml:space="preserve">Improvement which focuses on receiving requests for institutional projects or creating new projects, advising, managing all the appropriate information so the university </w:t>
             </w:r>
             <w:r>
               <w:rPr>
@@ -1128,29 +1000,7 @@
                 <w:lang w:eastAsia="es-CO"/>
                 <w14:ligatures w14:val="none"/>
               </w:rPr>
-              <w:t xml:space="preserve">The coordinator of the Department of Transformation and Improvement wants his employees (and the rest of collaborators in the university) to utilize the program to manage all the information regarding requests, projects, and statistics. A collaborator should be able </w:t>
-            </w:r>
-            <w:proofErr w:type="spellStart"/>
-            <w:r>
-              <w:rPr>
-                <w:rFonts w:ascii="Arial" w:eastAsia="Times New Roman" w:hAnsi="Arial" w:cs="Arial"/>
-                <w:color w:val="000000"/>
-                <w:kern w:val="0"/>
-                <w:lang w:eastAsia="es-CO"/>
-                <w14:ligatures w14:val="none"/>
-              </w:rPr>
-              <w:t>do</w:t>
-            </w:r>
-            <w:proofErr w:type="spellEnd"/>
-            <w:r>
-              <w:rPr>
-                <w:rFonts w:ascii="Arial" w:eastAsia="Times New Roman" w:hAnsi="Arial" w:cs="Arial"/>
-                <w:color w:val="000000"/>
-                <w:kern w:val="0"/>
-                <w:lang w:eastAsia="es-CO"/>
-                <w14:ligatures w14:val="none"/>
-              </w:rPr>
-              <w:t xml:space="preserve"> register a request and a worker from the Department should be able to change the status request, make a project, close the project, and some other functionalities. The program should also allow the users to </w:t>
+              <w:t xml:space="preserve">The coordinator of the Department of Transformation and Improvement wants his employees (and the rest of collaborators in the university) to utilize the program to manage all the information regarding requests, projects, and statistics. A collaborator should be able do register a request and a worker from the Department should be able to change the status request, make a project, close the project, and some other functionalities. The program should also allow the users to </w:t>
             </w:r>
             <w:r>
               <w:rPr>
@@ -1491,29 +1341,7 @@
                 <w:lang w:eastAsia="es-CO"/>
                 <w14:ligatures w14:val="none"/>
               </w:rPr>
-              <w:t xml:space="preserve">Register a collaborator from Universidad </w:t>
-            </w:r>
-            <w:proofErr w:type="spellStart"/>
-            <w:r>
-              <w:rPr>
-                <w:rFonts w:ascii="Arial" w:eastAsia="Times New Roman" w:hAnsi="Arial" w:cs="Arial"/>
-                <w:color w:val="000000"/>
-                <w:kern w:val="0"/>
-                <w:lang w:eastAsia="es-CO"/>
-                <w14:ligatures w14:val="none"/>
-              </w:rPr>
-              <w:t>Icesi</w:t>
-            </w:r>
-            <w:proofErr w:type="spellEnd"/>
-            <w:r>
-              <w:rPr>
-                <w:rFonts w:ascii="Arial" w:eastAsia="Times New Roman" w:hAnsi="Arial" w:cs="Arial"/>
-                <w:color w:val="000000"/>
-                <w:kern w:val="0"/>
-                <w:lang w:eastAsia="es-CO"/>
-                <w14:ligatures w14:val="none"/>
-              </w:rPr>
-              <w:t>.</w:t>
+              <w:t>Register a collaborator from Universidad Icesi.</w:t>
             </w:r>
           </w:p>
         </w:tc>
@@ -1616,16 +1444,7 @@
                 <w:lang w:eastAsia="es-CO"/>
                 <w14:ligatures w14:val="none"/>
               </w:rPr>
-              <w:t xml:space="preserve">) and optional information (extension number) to create the appropriate instance of a collaborator. To create the collaborator, it must be specified if it is either a general collaborator or a specific one from the Department of Transformation and Improvement. </w:t>
-            </w:r>
-            <w:r>
-              <w:rPr>
-                <w:rFonts w:ascii="Arial" w:eastAsia="Times New Roman" w:hAnsi="Arial" w:cs="Arial"/>
-                <w:kern w:val="0"/>
-                <w:lang w:eastAsia="es-CO"/>
-                <w14:ligatures w14:val="none"/>
-              </w:rPr>
-              <w:t xml:space="preserve">Afterwards, the system will check if the entered </w:t>
+              <w:t xml:space="preserve">) and optional information (extension number) to create the appropriate instance of a collaborator. To create the collaborator, it must be specified if it is either a general collaborator or a specific one from the Department of Transformation and </w:t>
             </w:r>
             <w:r>
               <w:rPr>
@@ -1635,7 +1454,16 @@
                 <w14:ligatures w14:val="none"/>
               </w:rPr>
               <w:lastRenderedPageBreak/>
-              <w:t xml:space="preserve">collaborator was already registered </w:t>
+              <w:t xml:space="preserve">Improvement. </w:t>
+            </w:r>
+            <w:r>
+              <w:rPr>
+                <w:rFonts w:ascii="Arial" w:eastAsia="Times New Roman" w:hAnsi="Arial" w:cs="Arial"/>
+                <w:kern w:val="0"/>
+                <w:lang w:eastAsia="es-CO"/>
+                <w14:ligatures w14:val="none"/>
+              </w:rPr>
+              <w:t xml:space="preserve">Afterwards, the system will check if the entered collaborator was already registered </w:t>
             </w:r>
             <w:r>
               <w:rPr>
@@ -1653,27 +1481,7 @@
                 <w:lang w:eastAsia="es-CO"/>
                 <w14:ligatures w14:val="none"/>
               </w:rPr>
-              <w:t xml:space="preserve"> display a “duplicate” message in case it happens. If any other error were to occur, the system will display an invalid information, incomplete </w:t>
-            </w:r>
-            <w:proofErr w:type="gramStart"/>
-            <w:r>
-              <w:rPr>
-                <w:rFonts w:ascii="Arial" w:eastAsia="Times New Roman" w:hAnsi="Arial" w:cs="Arial"/>
-                <w:kern w:val="0"/>
-                <w:lang w:eastAsia="es-CO"/>
-                <w14:ligatures w14:val="none"/>
-              </w:rPr>
-              <w:t>information</w:t>
-            </w:r>
-            <w:proofErr w:type="gramEnd"/>
-            <w:r>
-              <w:rPr>
-                <w:rFonts w:ascii="Arial" w:eastAsia="Times New Roman" w:hAnsi="Arial" w:cs="Arial"/>
-                <w:kern w:val="0"/>
-                <w:lang w:eastAsia="es-CO"/>
-                <w14:ligatures w14:val="none"/>
-              </w:rPr>
-              <w:t xml:space="preserve"> or a general error message.</w:t>
+              <w:t xml:space="preserve"> display a “duplicate” message in case it happens. If any other error were to occur, the system will display an invalid information, incomplete information or a general error message.</w:t>
             </w:r>
           </w:p>
         </w:tc>
@@ -3719,19 +3527,8 @@
                 <w:sz w:val="22"/>
                 <w:szCs w:val="22"/>
               </w:rPr>
-              <w:t xml:space="preserve">partment from Universidad </w:t>
-            </w:r>
-            <w:proofErr w:type="spellStart"/>
-            <w:r>
-              <w:rPr>
-                <w:rFonts w:ascii="Arial" w:hAnsi="Arial" w:cs="Arial"/>
-                <w:color w:val="000000"/>
-                <w:sz w:val="22"/>
-                <w:szCs w:val="22"/>
-              </w:rPr>
-              <w:t>Icesi</w:t>
-            </w:r>
-            <w:proofErr w:type="spellEnd"/>
+              <w:t>partment from Universidad Icesi</w:t>
+            </w:r>
           </w:p>
         </w:tc>
       </w:tr>
@@ -7214,27 +7011,7 @@
                 <w:lang w:eastAsia="es-CO"/>
                 <w14:ligatures w14:val="none"/>
               </w:rPr>
-              <w:t>The program will register a new request done by a collaborator taking the subject, description, the collaborator, and department (selected from two small menus displaying the names and ids of the preregistered collaborators and departments). If there is not at least one collaborator an “at least one collaborator” message will be shown. Likewise, if there isn’t at least one preregistered department an “at least one department” message will be printed. Afterwards, the subject will be used to check if there is any other request with the same topic inside the projects done by that collaborator. If both filters are passed, the new request will be created with a date of registration (which will be the one the system provides at the time of registration</w:t>
-            </w:r>
-            <w:proofErr w:type="gramStart"/>
-            <w:r>
-              <w:rPr>
-                <w:rFonts w:ascii="Arial" w:eastAsia="Times New Roman" w:hAnsi="Arial" w:cs="Arial"/>
-                <w:kern w:val="0"/>
-                <w:lang w:eastAsia="es-CO"/>
-                <w14:ligatures w14:val="none"/>
-              </w:rPr>
-              <w:t>)</w:t>
-            </w:r>
-            <w:proofErr w:type="gramEnd"/>
-            <w:r>
-              <w:rPr>
-                <w:rFonts w:ascii="Arial" w:eastAsia="Times New Roman" w:hAnsi="Arial" w:cs="Arial"/>
-                <w:kern w:val="0"/>
-                <w:lang w:eastAsia="es-CO"/>
-                <w14:ligatures w14:val="none"/>
-              </w:rPr>
-              <w:t xml:space="preserve"> and it sets its status to “pending”. If there any other errors that have to do with invalid or incomplete information or any other general error, the system will display an appropriate message.</w:t>
+              <w:t>The program will register a new request done by a collaborator taking the subject, description, the collaborator, and department (selected from two small menus displaying the names and ids of the preregistered collaborators and departments). If there is not at least one collaborator an “at least one collaborator” message will be shown. Likewise, if there isn’t at least one preregistered department an “at least one department” message will be printed. Afterwards, the subject will be used to check if there is any other request with the same topic inside the projects done by that collaborator. If both filters are passed, the new request will be created with a date of registration (which will be the one the system provides at the time of registration) and it sets its status to “pending”. If there any other errors that have to do with invalid or incomplete information or any other general error, the system will display an appropriate message.</w:t>
             </w:r>
           </w:p>
         </w:tc>
@@ -7726,27 +7503,7 @@
                 <w:lang w:eastAsia="es-CO"/>
                 <w14:ligatures w14:val="none"/>
               </w:rPr>
-              <w:t xml:space="preserve">A message stating that there should be at least one collaborator </w:t>
-            </w:r>
-            <w:proofErr w:type="gramStart"/>
-            <w:r>
-              <w:rPr>
-                <w:rFonts w:ascii="Arial" w:eastAsia="Times New Roman" w:hAnsi="Arial" w:cs="Arial"/>
-                <w:kern w:val="0"/>
-                <w:lang w:eastAsia="es-CO"/>
-                <w14:ligatures w14:val="none"/>
-              </w:rPr>
-              <w:t>in order to</w:t>
-            </w:r>
-            <w:proofErr w:type="gramEnd"/>
-            <w:r>
-              <w:rPr>
-                <w:rFonts w:ascii="Arial" w:eastAsia="Times New Roman" w:hAnsi="Arial" w:cs="Arial"/>
-                <w:kern w:val="0"/>
-                <w:lang w:eastAsia="es-CO"/>
-                <w14:ligatures w14:val="none"/>
-              </w:rPr>
-              <w:t xml:space="preserve"> assign a responsible collaborator to a </w:t>
+              <w:t xml:space="preserve">A message stating that there should be at least one collaborator in order to assign a responsible collaborator to a </w:t>
             </w:r>
             <w:r>
               <w:rPr>
@@ -7894,27 +7651,7 @@
                 <w:lang w:eastAsia="es-CO"/>
                 <w14:ligatures w14:val="none"/>
               </w:rPr>
-              <w:t xml:space="preserve">A message stating that there should be at least one department </w:t>
-            </w:r>
-            <w:proofErr w:type="gramStart"/>
-            <w:r>
-              <w:rPr>
-                <w:rFonts w:ascii="Arial" w:eastAsia="Times New Roman" w:hAnsi="Arial" w:cs="Arial"/>
-                <w:kern w:val="0"/>
-                <w:lang w:eastAsia="es-CO"/>
-                <w14:ligatures w14:val="none"/>
-              </w:rPr>
-              <w:t>in order to</w:t>
-            </w:r>
-            <w:proofErr w:type="gramEnd"/>
-            <w:r>
-              <w:rPr>
-                <w:rFonts w:ascii="Arial" w:eastAsia="Times New Roman" w:hAnsi="Arial" w:cs="Arial"/>
-                <w:kern w:val="0"/>
-                <w:lang w:eastAsia="es-CO"/>
-                <w14:ligatures w14:val="none"/>
-              </w:rPr>
-              <w:t xml:space="preserve"> assign a responsible area to a request will be shown.</w:t>
+              <w:t>A message stating that there should be at least one department in order to assign a responsible area to a request will be shown.</w:t>
             </w:r>
           </w:p>
         </w:tc>
@@ -16472,27 +16209,7 @@
                 <w:lang w:eastAsia="es-CO"/>
                 <w14:ligatures w14:val="none"/>
               </w:rPr>
-              <w:t xml:space="preserve">projects, the system will prompt that there must be at least one project </w:t>
-            </w:r>
-            <w:proofErr w:type="gramStart"/>
-            <w:r>
-              <w:rPr>
-                <w:rFonts w:ascii="Arial" w:eastAsia="Times New Roman" w:hAnsi="Arial" w:cs="Arial"/>
-                <w:kern w:val="0"/>
-                <w:lang w:eastAsia="es-CO"/>
-                <w14:ligatures w14:val="none"/>
-              </w:rPr>
-              <w:t>in order to</w:t>
-            </w:r>
-            <w:proofErr w:type="gramEnd"/>
-            <w:r>
-              <w:rPr>
-                <w:rFonts w:ascii="Arial" w:eastAsia="Times New Roman" w:hAnsi="Arial" w:cs="Arial"/>
-                <w:kern w:val="0"/>
-                <w:lang w:eastAsia="es-CO"/>
-                <w14:ligatures w14:val="none"/>
-              </w:rPr>
-              <w:t xml:space="preserve"> close one. After the project is selected, the user must enter the date </w:t>
+              <w:t xml:space="preserve">projects, the system will prompt that there must be at least one project in order to close one. After the project is selected, the user must enter the date </w:t>
             </w:r>
             <w:r>
               <w:rPr>
@@ -17008,19 +16725,8 @@
                 <w:lang w:eastAsia="es-CO"/>
                 <w14:ligatures w14:val="none"/>
               </w:rPr>
-              <w:t>Dd-mm-</w:t>
-            </w:r>
-            <w:proofErr w:type="spellStart"/>
-            <w:r>
-              <w:rPr>
-                <w:rFonts w:ascii="Arial" w:eastAsia="Times New Roman" w:hAnsi="Arial" w:cs="Arial"/>
-                <w:kern w:val="0"/>
-                <w:lang w:eastAsia="es-CO"/>
-                <w14:ligatures w14:val="none"/>
-              </w:rPr>
-              <w:t>yyyy</w:t>
-            </w:r>
-            <w:proofErr w:type="spellEnd"/>
+              <w:t>Dd-mm-yyyy</w:t>
+            </w:r>
           </w:p>
           <w:p>
             <w:pPr>
@@ -17171,27 +16877,7 @@
                 <w:lang w:eastAsia="es-CO"/>
                 <w14:ligatures w14:val="none"/>
               </w:rPr>
-              <w:t xml:space="preserve">projects, the system will prompt that there must be at least one project </w:t>
-            </w:r>
-            <w:proofErr w:type="gramStart"/>
-            <w:r>
-              <w:rPr>
-                <w:rFonts w:ascii="Arial" w:eastAsia="Times New Roman" w:hAnsi="Arial" w:cs="Arial"/>
-                <w:kern w:val="0"/>
-                <w:lang w:eastAsia="es-CO"/>
-                <w14:ligatures w14:val="none"/>
-              </w:rPr>
-              <w:t>in order to</w:t>
-            </w:r>
-            <w:proofErr w:type="gramEnd"/>
-            <w:r>
-              <w:rPr>
-                <w:rFonts w:ascii="Arial" w:eastAsia="Times New Roman" w:hAnsi="Arial" w:cs="Arial"/>
-                <w:kern w:val="0"/>
-                <w:lang w:eastAsia="es-CO"/>
-                <w14:ligatures w14:val="none"/>
-              </w:rPr>
-              <w:t xml:space="preserve"> close one. </w:t>
+              <w:t xml:space="preserve">projects, the system will prompt that there must be at least one project in order to close one. </w:t>
             </w:r>
             <w:r>
               <w:rPr>
@@ -18910,19 +18596,8 @@
                 <w:lang w:eastAsia="es-CO"/>
                 <w14:ligatures w14:val="none"/>
               </w:rPr>
-              <w:t>Dd-mm-</w:t>
-            </w:r>
-            <w:proofErr w:type="spellStart"/>
-            <w:r>
-              <w:rPr>
-                <w:rFonts w:ascii="Arial" w:eastAsia="Times New Roman" w:hAnsi="Arial" w:cs="Arial"/>
-                <w:kern w:val="0"/>
-                <w:lang w:eastAsia="es-CO"/>
-                <w14:ligatures w14:val="none"/>
-              </w:rPr>
-              <w:t>yyyy</w:t>
-            </w:r>
-            <w:proofErr w:type="spellEnd"/>
+              <w:t>Dd-mm-yyyy</w:t>
+            </w:r>
           </w:p>
           <w:p>
             <w:pPr>
@@ -21653,7 +21328,15 @@
                 <w:sz w:val="22"/>
                 <w:szCs w:val="22"/>
               </w:rPr>
-              <w:t xml:space="preserve"> from the Department of Transformation and Improvement</w:t>
+              <w:t xml:space="preserve"> from the Department of Transformation and Improvement in a given month</w:t>
+            </w:r>
+            <w:r>
+              <w:rPr>
+                <w:rFonts w:ascii="Arial" w:hAnsi="Arial" w:cs="Arial"/>
+                <w:sz w:val="22"/>
+                <w:szCs w:val="22"/>
+              </w:rPr>
+              <w:t>.</w:t>
             </w:r>
           </w:p>
         </w:tc>
@@ -27767,27 +27450,7 @@
                 <w:lang w:eastAsia="es-CO"/>
                 <w14:ligatures w14:val="none"/>
               </w:rPr>
-              <w:t xml:space="preserve">projects that are registered </w:t>
-            </w:r>
-            <w:proofErr w:type="gramStart"/>
-            <w:r>
-              <w:rPr>
-                <w:rFonts w:ascii="Arial" w:eastAsia="Times New Roman" w:hAnsi="Arial" w:cs="Arial"/>
-                <w:kern w:val="0"/>
-                <w:lang w:eastAsia="es-CO"/>
-                <w14:ligatures w14:val="none"/>
-              </w:rPr>
-              <w:t>at the moment</w:t>
-            </w:r>
-            <w:proofErr w:type="gramEnd"/>
-            <w:r>
-              <w:rPr>
-                <w:rFonts w:ascii="Arial" w:eastAsia="Times New Roman" w:hAnsi="Arial" w:cs="Arial"/>
-                <w:kern w:val="0"/>
-                <w:lang w:eastAsia="es-CO"/>
-                <w14:ligatures w14:val="none"/>
-              </w:rPr>
-              <w:t xml:space="preserve">. The information will be divided by the type of project and the four types of priority. </w:t>
+              <w:t xml:space="preserve">projects that are registered at the moment. The information will be divided by the type of project and the four types of priority. </w:t>
             </w:r>
             <w:r>
               <w:rPr>
@@ -28634,34 +28297,7 @@
                 <w:lang w:eastAsia="es-CO"/>
                 <w14:ligatures w14:val="none"/>
               </w:rPr>
-              <w:t xml:space="preserve">After selecting the option to consult the number of projects </w:t>
-            </w:r>
-            <w:r>
-              <w:rPr>
-                <w:rFonts w:ascii="Arial" w:eastAsia="Times New Roman" w:hAnsi="Arial" w:cs="Arial"/>
-                <w:kern w:val="0"/>
-                <w:lang w:eastAsia="es-CO"/>
-                <w14:ligatures w14:val="none"/>
-              </w:rPr>
-              <w:t xml:space="preserve">led by every DTI collaborator </w:t>
-            </w:r>
-            <w:r>
-              <w:rPr>
-                <w:rFonts w:ascii="Arial" w:eastAsia="Times New Roman" w:hAnsi="Arial" w:cs="Arial"/>
-                <w:kern w:val="0"/>
-                <w:lang w:eastAsia="es-CO"/>
-                <w14:ligatures w14:val="none"/>
-              </w:rPr>
-              <w:t xml:space="preserve">through the general consultation menu then </w:t>
-            </w:r>
-            <w:r>
-              <w:rPr>
-                <w:rFonts w:ascii="Arial" w:eastAsia="Times New Roman" w:hAnsi="Arial" w:cs="Arial"/>
-                <w:kern w:val="0"/>
-                <w:lang w:eastAsia="es-CO"/>
-                <w14:ligatures w14:val="none"/>
-              </w:rPr>
-              <w:t>t</w:t>
+              <w:t>After selecting the option to consult the number of projects led by every DTI collaborator through the general consultation menu then t</w:t>
             </w:r>
             <w:r>
               <w:rPr>
@@ -29119,27 +28755,7 @@
                 <w:lang w:eastAsia="es-CO"/>
                 <w14:ligatures w14:val="none"/>
               </w:rPr>
-              <w:t xml:space="preserve">Before displaying any of the three options (on which lets the user </w:t>
-            </w:r>
-            <w:proofErr w:type="gramStart"/>
-            <w:r>
-              <w:rPr>
-                <w:rFonts w:ascii="Arial" w:eastAsia="Times New Roman" w:hAnsi="Arial" w:cs="Arial"/>
-                <w:kern w:val="0"/>
-                <w:lang w:eastAsia="es-CO"/>
-                <w14:ligatures w14:val="none"/>
-              </w:rPr>
-              <w:t>enters</w:t>
-            </w:r>
-            <w:proofErr w:type="gramEnd"/>
-            <w:r>
-              <w:rPr>
-                <w:rFonts w:ascii="Arial" w:eastAsia="Times New Roman" w:hAnsi="Arial" w:cs="Arial"/>
-                <w:kern w:val="0"/>
-                <w:lang w:eastAsia="es-CO"/>
-                <w14:ligatures w14:val="none"/>
-              </w:rPr>
-              <w:t xml:space="preserve"> this functionality), the general consultation menu will check that there is at least one registered DTI collaborator, project, and request. If any of those entities is missing the general “at least one leader, project, and request” message will be printed. </w:t>
+              <w:t xml:space="preserve">Before displaying any of the three options (on which lets the user enters this functionality), the general consultation menu will check that there is at least one registered DTI collaborator, project, and request. If any of those entities is missing the general “at least one leader, project, and request” message will be printed. </w:t>
             </w:r>
             <w:r>
               <w:rPr>
@@ -29884,25 +29500,7 @@
                 <w:sz w:val="22"/>
                 <w:szCs w:val="22"/>
               </w:rPr>
-              <w:t xml:space="preserve">Req#15: Consult the number of received requests and managed </w:t>
-            </w:r>
-            <w:proofErr w:type="gramStart"/>
-            <w:r>
-              <w:rPr>
-                <w:rFonts w:ascii="Arial" w:hAnsi="Arial" w:cs="Arial"/>
-                <w:sz w:val="22"/>
-                <w:szCs w:val="22"/>
-              </w:rPr>
-              <w:t>in a given</w:t>
-            </w:r>
-            <w:proofErr w:type="gramEnd"/>
-            <w:r>
-              <w:rPr>
-                <w:rFonts w:ascii="Arial" w:hAnsi="Arial" w:cs="Arial"/>
-                <w:sz w:val="22"/>
-                <w:szCs w:val="22"/>
-              </w:rPr>
-              <w:t xml:space="preserve"> month</w:t>
+              <w:t>Req#15: Consult the number of received requests and managed in a given month</w:t>
             </w:r>
             <w:r>
               <w:rPr>
@@ -29995,16 +29593,7 @@
                 <w:lang w:eastAsia="es-CO"/>
                 <w14:ligatures w14:val="none"/>
               </w:rPr>
-              <w:t>After entering this function from the general consultation menu,</w:t>
-            </w:r>
-            <w:r>
-              <w:rPr>
-                <w:rFonts w:ascii="Arial" w:eastAsia="Times New Roman" w:hAnsi="Arial" w:cs="Arial"/>
-                <w:kern w:val="0"/>
-                <w:lang w:eastAsia="es-CO"/>
-                <w14:ligatures w14:val="none"/>
-              </w:rPr>
-              <w:t xml:space="preserve"> t</w:t>
+              <w:t>After entering this function from the general consultation menu, t</w:t>
             </w:r>
             <w:r>
               <w:rPr>
@@ -30382,7 +29971,6 @@
               </w:rPr>
               <w:t>-</w:t>
             </w:r>
-            <w:proofErr w:type="spellStart"/>
             <w:r>
               <w:rPr>
                 <w:rFonts w:ascii="Arial" w:eastAsia="Times New Roman" w:hAnsi="Arial" w:cs="Arial"/>
@@ -30392,7 +29980,6 @@
               </w:rPr>
               <w:t>yyyy</w:t>
             </w:r>
-            <w:proofErr w:type="spellEnd"/>
           </w:p>
           <w:p>
             <w:pPr>
@@ -31559,27 +31146,7 @@
                 <w:lang w:eastAsia="es-CO"/>
                 <w14:ligatures w14:val="none"/>
               </w:rPr>
-              <w:t xml:space="preserve">Afterwards, if the user selects the option from the general menu to generate test objects, departments, </w:t>
-            </w:r>
-            <w:proofErr w:type="gramStart"/>
-            <w:r>
-              <w:rPr>
-                <w:rFonts w:ascii="Arial" w:eastAsia="Times New Roman" w:hAnsi="Arial" w:cs="Arial"/>
-                <w:kern w:val="0"/>
-                <w:lang w:eastAsia="es-CO"/>
-                <w14:ligatures w14:val="none"/>
-              </w:rPr>
-              <w:t>requests</w:t>
-            </w:r>
-            <w:proofErr w:type="gramEnd"/>
-            <w:r>
-              <w:rPr>
-                <w:rFonts w:ascii="Arial" w:eastAsia="Times New Roman" w:hAnsi="Arial" w:cs="Arial"/>
-                <w:kern w:val="0"/>
-                <w:lang w:eastAsia="es-CO"/>
-                <w14:ligatures w14:val="none"/>
-              </w:rPr>
-              <w:t xml:space="preserve"> and projects will be created. </w:t>
+              <w:t xml:space="preserve">Afterwards, if the user selects the option from the general menu to generate test objects, departments, requests and projects will be created. </w:t>
             </w:r>
             <w:r>
               <w:rPr>
@@ -32145,54 +31712,23 @@
                 <w14:ligatures w14:val="none"/>
               </w:rPr>
             </w:pPr>
-            <w:proofErr w:type="gramStart"/>
-            <w:r>
-              <w:rPr>
-                <w:rFonts w:ascii="Arial" w:eastAsia="Times New Roman" w:hAnsi="Arial" w:cs="Arial"/>
-                <w:kern w:val="0"/>
-                <w:lang w:eastAsia="es-CO"/>
-                <w14:ligatures w14:val="none"/>
-              </w:rPr>
-              <w:t>All of</w:t>
-            </w:r>
-            <w:proofErr w:type="gramEnd"/>
-            <w:r>
-              <w:rPr>
-                <w:rFonts w:ascii="Arial" w:eastAsia="Times New Roman" w:hAnsi="Arial" w:cs="Arial"/>
-                <w:kern w:val="0"/>
-                <w:lang w:eastAsia="es-CO"/>
-                <w14:ligatures w14:val="none"/>
-              </w:rPr>
-              <w:t xml:space="preserve"> these objects have been assigned generic and random information to fit the descriptions of the </w:t>
-            </w:r>
-            <w:proofErr w:type="spellStart"/>
-            <w:r>
-              <w:rPr>
-                <w:rFonts w:ascii="Arial" w:eastAsia="Times New Roman" w:hAnsi="Arial" w:cs="Arial"/>
-                <w:kern w:val="0"/>
-                <w:lang w:eastAsia="es-CO"/>
-                <w14:ligatures w14:val="none"/>
-              </w:rPr>
-              <w:t>functions.</w:t>
-            </w:r>
-            <w:r>
-              <w:rPr>
-                <w:rFonts w:ascii="Arial" w:eastAsia="Times New Roman" w:hAnsi="Arial" w:cs="Arial"/>
-                <w:kern w:val="0"/>
-                <w:lang w:eastAsia="es-CO"/>
-                <w14:ligatures w14:val="none"/>
-              </w:rPr>
-              <w:t>If</w:t>
-            </w:r>
-            <w:proofErr w:type="spellEnd"/>
-            <w:r>
-              <w:rPr>
-                <w:rFonts w:ascii="Arial" w:eastAsia="Times New Roman" w:hAnsi="Arial" w:cs="Arial"/>
-                <w:kern w:val="0"/>
-                <w:lang w:eastAsia="es-CO"/>
-                <w14:ligatures w14:val="none"/>
-              </w:rPr>
-              <w:t xml:space="preserve"> there is any error in the process, a generic error message will be printed instead.</w:t>
+            <w:r>
+              <w:rPr>
+                <w:rFonts w:ascii="Arial" w:eastAsia="Times New Roman" w:hAnsi="Arial" w:cs="Arial"/>
+                <w:kern w:val="0"/>
+                <w:lang w:eastAsia="es-CO"/>
+                <w14:ligatures w14:val="none"/>
+              </w:rPr>
+              <w:t>All of these objects have been assigned generic and random information to fit the descriptions of the functions.</w:t>
+            </w:r>
+            <w:r>
+              <w:rPr>
+                <w:rFonts w:ascii="Arial" w:eastAsia="Times New Roman" w:hAnsi="Arial" w:cs="Arial"/>
+                <w:kern w:val="0"/>
+                <w:lang w:eastAsia="es-CO"/>
+                <w14:ligatures w14:val="none"/>
+              </w:rPr>
+              <w:t>If there is any error in the process, a generic error message will be printed instead.</w:t>
             </w:r>
           </w:p>
         </w:tc>

</xml_diff>

<commit_message>
modified the requirement analysis to review the efficiency of a collaborator in a given month
</commit_message>
<xml_diff>
--- a/docs/Problem Analysis Request Management.docx
+++ b/docs/Problem Analysis Request Management.docx
@@ -144,7 +144,29 @@
                 <w:lang w:eastAsia="es-CO"/>
                 <w14:ligatures w14:val="none"/>
               </w:rPr>
-              <w:t>The coordinator of the Department of Transformation and Improvement from Universidad Icesi.</w:t>
+              <w:t xml:space="preserve">The coordinator of the Department of Transformation and Improvement from Universidad </w:t>
+            </w:r>
+            <w:proofErr w:type="spellStart"/>
+            <w:r>
+              <w:rPr>
+                <w:rFonts w:ascii="Arial" w:eastAsia="Times New Roman" w:hAnsi="Arial" w:cs="Arial"/>
+                <w:color w:val="000000"/>
+                <w:kern w:val="0"/>
+                <w:lang w:eastAsia="es-CO"/>
+                <w14:ligatures w14:val="none"/>
+              </w:rPr>
+              <w:t>Icesi</w:t>
+            </w:r>
+            <w:proofErr w:type="spellEnd"/>
+            <w:r>
+              <w:rPr>
+                <w:rFonts w:ascii="Arial" w:eastAsia="Times New Roman" w:hAnsi="Arial" w:cs="Arial"/>
+                <w:color w:val="000000"/>
+                <w:kern w:val="0"/>
+                <w:lang w:eastAsia="es-CO"/>
+                <w14:ligatures w14:val="none"/>
+              </w:rPr>
+              <w:t>.</w:t>
             </w:r>
           </w:p>
         </w:tc>
@@ -235,7 +257,29 @@
                 <w:lang w:eastAsia="es-CO"/>
                 <w14:ligatures w14:val="none"/>
               </w:rPr>
-              <w:t>Employees from the department of Transformation and Improvement in Universidad Icesi.</w:t>
+              <w:t xml:space="preserve">Employees from the department of Transformation and Improvement in Universidad </w:t>
+            </w:r>
+            <w:proofErr w:type="spellStart"/>
+            <w:r>
+              <w:rPr>
+                <w:rFonts w:ascii="Arial" w:eastAsia="Times New Roman" w:hAnsi="Arial" w:cs="Arial"/>
+                <w:color w:val="000000"/>
+                <w:kern w:val="0"/>
+                <w:lang w:eastAsia="es-CO"/>
+                <w14:ligatures w14:val="none"/>
+              </w:rPr>
+              <w:t>Icesi</w:t>
+            </w:r>
+            <w:proofErr w:type="spellEnd"/>
+            <w:r>
+              <w:rPr>
+                <w:rFonts w:ascii="Arial" w:eastAsia="Times New Roman" w:hAnsi="Arial" w:cs="Arial"/>
+                <w:color w:val="000000"/>
+                <w:kern w:val="0"/>
+                <w:lang w:eastAsia="es-CO"/>
+                <w14:ligatures w14:val="none"/>
+              </w:rPr>
+              <w:t>.</w:t>
             </w:r>
           </w:p>
           <w:p>
@@ -263,7 +307,29 @@
                 <w:lang w:eastAsia="es-CO"/>
                 <w14:ligatures w14:val="none"/>
               </w:rPr>
-              <w:t>Representants of every other department inside Universidad Icesi.</w:t>
+              <w:t xml:space="preserve">Representants of every other department inside Universidad </w:t>
+            </w:r>
+            <w:proofErr w:type="spellStart"/>
+            <w:r>
+              <w:rPr>
+                <w:rFonts w:ascii="Arial" w:eastAsia="Times New Roman" w:hAnsi="Arial" w:cs="Arial"/>
+                <w:color w:val="000000"/>
+                <w:kern w:val="0"/>
+                <w:lang w:eastAsia="es-CO"/>
+                <w14:ligatures w14:val="none"/>
+              </w:rPr>
+              <w:t>Icesi</w:t>
+            </w:r>
+            <w:proofErr w:type="spellEnd"/>
+            <w:r>
+              <w:rPr>
+                <w:rFonts w:ascii="Arial" w:eastAsia="Times New Roman" w:hAnsi="Arial" w:cs="Arial"/>
+                <w:color w:val="000000"/>
+                <w:kern w:val="0"/>
+                <w:lang w:eastAsia="es-CO"/>
+                <w14:ligatures w14:val="none"/>
+              </w:rPr>
+              <w:t>.</w:t>
             </w:r>
           </w:p>
         </w:tc>
@@ -358,8 +424,18 @@
                 <w:sz w:val="22"/>
                 <w:szCs w:val="22"/>
               </w:rPr>
-              <w:t>Register a collaborator from Universidad Icesi</w:t>
-            </w:r>
+              <w:t xml:space="preserve">Register a collaborator from Universidad </w:t>
+            </w:r>
+            <w:proofErr w:type="spellStart"/>
+            <w:r>
+              <w:rPr>
+                <w:rFonts w:ascii="Arial" w:hAnsi="Arial" w:cs="Arial"/>
+                <w:sz w:val="22"/>
+                <w:szCs w:val="22"/>
+              </w:rPr>
+              <w:t>Icesi</w:t>
+            </w:r>
+            <w:proofErr w:type="spellEnd"/>
           </w:p>
           <w:p>
             <w:pPr>
@@ -392,7 +468,27 @@
                 <w:sz w:val="22"/>
                 <w:szCs w:val="22"/>
               </w:rPr>
-              <w:t>department from Universidad Icesi.</w:t>
+              <w:t xml:space="preserve">department from Universidad </w:t>
+            </w:r>
+            <w:proofErr w:type="spellStart"/>
+            <w:r>
+              <w:rPr>
+                <w:rFonts w:ascii="Arial" w:hAnsi="Arial" w:cs="Arial"/>
+                <w:color w:val="000000"/>
+                <w:sz w:val="22"/>
+                <w:szCs w:val="22"/>
+              </w:rPr>
+              <w:t>Icesi</w:t>
+            </w:r>
+            <w:proofErr w:type="spellEnd"/>
+            <w:r>
+              <w:rPr>
+                <w:rFonts w:ascii="Arial" w:hAnsi="Arial" w:cs="Arial"/>
+                <w:color w:val="000000"/>
+                <w:sz w:val="22"/>
+                <w:szCs w:val="22"/>
+              </w:rPr>
+              <w:t>.</w:t>
             </w:r>
           </w:p>
           <w:p>
@@ -648,8 +744,18 @@
                 <w:sz w:val="22"/>
                 <w:szCs w:val="22"/>
               </w:rPr>
-              <w:t xml:space="preserve"> in a given month</w:t>
-            </w:r>
+              <w:t xml:space="preserve"> in a given </w:t>
+            </w:r>
+            <w:proofErr w:type="gramStart"/>
+            <w:r>
+              <w:rPr>
+                <w:rFonts w:ascii="Arial" w:hAnsi="Arial" w:cs="Arial"/>
+                <w:sz w:val="22"/>
+                <w:szCs w:val="22"/>
+              </w:rPr>
+              <w:t>month</w:t>
+            </w:r>
+            <w:proofErr w:type="gramEnd"/>
           </w:p>
           <w:p>
             <w:pPr>
@@ -792,7 +898,25 @@
                 <w:sz w:val="22"/>
                 <w:szCs w:val="22"/>
               </w:rPr>
-              <w:t>Req#15: Consult the number of received requests and managed in a given month.</w:t>
+              <w:t xml:space="preserve">Req#15: Consult the number of received requests and managed </w:t>
+            </w:r>
+            <w:proofErr w:type="gramStart"/>
+            <w:r>
+              <w:rPr>
+                <w:rFonts w:ascii="Arial" w:hAnsi="Arial" w:cs="Arial"/>
+                <w:sz w:val="22"/>
+                <w:szCs w:val="22"/>
+              </w:rPr>
+              <w:t>in a given</w:t>
+            </w:r>
+            <w:proofErr w:type="gramEnd"/>
+            <w:r>
+              <w:rPr>
+                <w:rFonts w:ascii="Arial" w:hAnsi="Arial" w:cs="Arial"/>
+                <w:sz w:val="22"/>
+                <w:szCs w:val="22"/>
+              </w:rPr>
+              <w:t xml:space="preserve"> month.</w:t>
             </w:r>
           </w:p>
           <w:p>
@@ -931,7 +1055,29 @@
                 <w:lang w:eastAsia="es-CO"/>
                 <w14:ligatures w14:val="none"/>
               </w:rPr>
-              <w:t xml:space="preserve">Universidad Icesi has an appointed Department of Transformation and </w:t>
+              <w:t xml:space="preserve">Universidad </w:t>
+            </w:r>
+            <w:proofErr w:type="spellStart"/>
+            <w:r>
+              <w:rPr>
+                <w:rFonts w:ascii="Arial" w:eastAsia="Times New Roman" w:hAnsi="Arial" w:cs="Arial"/>
+                <w:color w:val="000000"/>
+                <w:kern w:val="0"/>
+                <w:lang w:eastAsia="es-CO"/>
+                <w14:ligatures w14:val="none"/>
+              </w:rPr>
+              <w:t>Icesi</w:t>
+            </w:r>
+            <w:proofErr w:type="spellEnd"/>
+            <w:r>
+              <w:rPr>
+                <w:rFonts w:ascii="Arial" w:eastAsia="Times New Roman" w:hAnsi="Arial" w:cs="Arial"/>
+                <w:color w:val="000000"/>
+                <w:kern w:val="0"/>
+                <w:lang w:eastAsia="es-CO"/>
+                <w14:ligatures w14:val="none"/>
+              </w:rPr>
+              <w:t xml:space="preserve"> has an appointed Department of Transformation and </w:t>
             </w:r>
             <w:r>
               <w:rPr>
@@ -1000,7 +1146,31 @@
                 <w:lang w:eastAsia="es-CO"/>
                 <w14:ligatures w14:val="none"/>
               </w:rPr>
-              <w:t xml:space="preserve">The coordinator of the Department of Transformation and Improvement wants his employees (and the rest of collaborators in the university) to utilize the program to manage all the information regarding requests, projects, and statistics. A collaborator should be able do register a request and a worker from the Department should be able to change the status request, make a project, close the project, and some other functionalities. The program should also allow the users to </w:t>
+              <w:t xml:space="preserve">The coordinator of the Department of Transformation and Improvement wants his employees (and the rest of collaborators in the university) to utilize the program to manage all the information regarding requests, projects, and statistics. A collaborator should be able </w:t>
+            </w:r>
+            <w:proofErr w:type="spellStart"/>
+            <w:proofErr w:type="gramStart"/>
+            <w:r>
+              <w:rPr>
+                <w:rFonts w:ascii="Arial" w:eastAsia="Times New Roman" w:hAnsi="Arial" w:cs="Arial"/>
+                <w:color w:val="000000"/>
+                <w:kern w:val="0"/>
+                <w:lang w:eastAsia="es-CO"/>
+                <w14:ligatures w14:val="none"/>
+              </w:rPr>
+              <w:t>do</w:t>
+            </w:r>
+            <w:proofErr w:type="spellEnd"/>
+            <w:proofErr w:type="gramEnd"/>
+            <w:r>
+              <w:rPr>
+                <w:rFonts w:ascii="Arial" w:eastAsia="Times New Roman" w:hAnsi="Arial" w:cs="Arial"/>
+                <w:color w:val="000000"/>
+                <w:kern w:val="0"/>
+                <w:lang w:eastAsia="es-CO"/>
+                <w14:ligatures w14:val="none"/>
+              </w:rPr>
+              <w:t xml:space="preserve"> register a request and a worker from the Department should be able to change the status request, make a project, close the project, and some other functionalities. The program should also allow the users to </w:t>
             </w:r>
             <w:r>
               <w:rPr>
@@ -1341,7 +1511,29 @@
                 <w:lang w:eastAsia="es-CO"/>
                 <w14:ligatures w14:val="none"/>
               </w:rPr>
-              <w:t>Register a collaborator from Universidad Icesi.</w:t>
+              <w:t xml:space="preserve">Register a collaborator from Universidad </w:t>
+            </w:r>
+            <w:proofErr w:type="spellStart"/>
+            <w:r>
+              <w:rPr>
+                <w:rFonts w:ascii="Arial" w:eastAsia="Times New Roman" w:hAnsi="Arial" w:cs="Arial"/>
+                <w:color w:val="000000"/>
+                <w:kern w:val="0"/>
+                <w:lang w:eastAsia="es-CO"/>
+                <w14:ligatures w14:val="none"/>
+              </w:rPr>
+              <w:t>Icesi</w:t>
+            </w:r>
+            <w:proofErr w:type="spellEnd"/>
+            <w:r>
+              <w:rPr>
+                <w:rFonts w:ascii="Arial" w:eastAsia="Times New Roman" w:hAnsi="Arial" w:cs="Arial"/>
+                <w:color w:val="000000"/>
+                <w:kern w:val="0"/>
+                <w:lang w:eastAsia="es-CO"/>
+                <w14:ligatures w14:val="none"/>
+              </w:rPr>
+              <w:t>.</w:t>
             </w:r>
           </w:p>
         </w:tc>
@@ -1481,7 +1673,27 @@
                 <w:lang w:eastAsia="es-CO"/>
                 <w14:ligatures w14:val="none"/>
               </w:rPr>
-              <w:t xml:space="preserve"> display a “duplicate” message in case it happens. If any other error were to occur, the system will display an invalid information, incomplete information or a general error message.</w:t>
+              <w:t xml:space="preserve"> display a “duplicate” message in case it happens. If any other error were to occur, the system will display an invalid information, incomplete </w:t>
+            </w:r>
+            <w:proofErr w:type="gramStart"/>
+            <w:r>
+              <w:rPr>
+                <w:rFonts w:ascii="Arial" w:eastAsia="Times New Roman" w:hAnsi="Arial" w:cs="Arial"/>
+                <w:kern w:val="0"/>
+                <w:lang w:eastAsia="es-CO"/>
+                <w14:ligatures w14:val="none"/>
+              </w:rPr>
+              <w:t>information</w:t>
+            </w:r>
+            <w:proofErr w:type="gramEnd"/>
+            <w:r>
+              <w:rPr>
+                <w:rFonts w:ascii="Arial" w:eastAsia="Times New Roman" w:hAnsi="Arial" w:cs="Arial"/>
+                <w:kern w:val="0"/>
+                <w:lang w:eastAsia="es-CO"/>
+                <w14:ligatures w14:val="none"/>
+              </w:rPr>
+              <w:t xml:space="preserve"> or a general error message.</w:t>
             </w:r>
           </w:p>
         </w:tc>
@@ -3527,8 +3739,19 @@
                 <w:sz w:val="22"/>
                 <w:szCs w:val="22"/>
               </w:rPr>
-              <w:t>partment from Universidad Icesi</w:t>
-            </w:r>
+              <w:t xml:space="preserve">partment from Universidad </w:t>
+            </w:r>
+            <w:proofErr w:type="spellStart"/>
+            <w:r>
+              <w:rPr>
+                <w:rFonts w:ascii="Arial" w:hAnsi="Arial" w:cs="Arial"/>
+                <w:color w:val="000000"/>
+                <w:sz w:val="22"/>
+                <w:szCs w:val="22"/>
+              </w:rPr>
+              <w:t>Icesi</w:t>
+            </w:r>
+            <w:proofErr w:type="spellEnd"/>
           </w:p>
         </w:tc>
       </w:tr>
@@ -7011,7 +7234,27 @@
                 <w:lang w:eastAsia="es-CO"/>
                 <w14:ligatures w14:val="none"/>
               </w:rPr>
-              <w:t>The program will register a new request done by a collaborator taking the subject, description, the collaborator, and department (selected from two small menus displaying the names and ids of the preregistered collaborators and departments). If there is not at least one collaborator an “at least one collaborator” message will be shown. Likewise, if there isn’t at least one preregistered department an “at least one department” message will be printed. Afterwards, the subject will be used to check if there is any other request with the same topic inside the projects done by that collaborator. If both filters are passed, the new request will be created with a date of registration (which will be the one the system provides at the time of registration) and it sets its status to “pending”. If there any other errors that have to do with invalid or incomplete information or any other general error, the system will display an appropriate message.</w:t>
+              <w:t>The program will register a new request done by a collaborator taking the subject, description, the collaborator, and department (selected from two small menus displaying the names and ids of the preregistered collaborators and departments). If there is not at least one collaborator an “at least one collaborator” message will be shown. Likewise, if there isn’t at least one preregistered department an “at least one department” message will be printed. Afterwards, the subject will be used to check if there is any other request with the same topic inside the projects done by that collaborator. If both filters are passed, the new request will be created with a date of registration (which will be the one the system provides at the time of registration</w:t>
+            </w:r>
+            <w:proofErr w:type="gramStart"/>
+            <w:r>
+              <w:rPr>
+                <w:rFonts w:ascii="Arial" w:eastAsia="Times New Roman" w:hAnsi="Arial" w:cs="Arial"/>
+                <w:kern w:val="0"/>
+                <w:lang w:eastAsia="es-CO"/>
+                <w14:ligatures w14:val="none"/>
+              </w:rPr>
+              <w:t>)</w:t>
+            </w:r>
+            <w:proofErr w:type="gramEnd"/>
+            <w:r>
+              <w:rPr>
+                <w:rFonts w:ascii="Arial" w:eastAsia="Times New Roman" w:hAnsi="Arial" w:cs="Arial"/>
+                <w:kern w:val="0"/>
+                <w:lang w:eastAsia="es-CO"/>
+                <w14:ligatures w14:val="none"/>
+              </w:rPr>
+              <w:t xml:space="preserve"> and it sets its status to “pending”. If there any other errors that have to do with invalid or incomplete information or any other general error, the system will display an appropriate message.</w:t>
             </w:r>
           </w:p>
         </w:tc>
@@ -7503,7 +7746,27 @@
                 <w:lang w:eastAsia="es-CO"/>
                 <w14:ligatures w14:val="none"/>
               </w:rPr>
-              <w:t xml:space="preserve">A message stating that there should be at least one collaborator in order to assign a responsible collaborator to a </w:t>
+              <w:t xml:space="preserve">A message stating that there should be at least one collaborator </w:t>
+            </w:r>
+            <w:proofErr w:type="gramStart"/>
+            <w:r>
+              <w:rPr>
+                <w:rFonts w:ascii="Arial" w:eastAsia="Times New Roman" w:hAnsi="Arial" w:cs="Arial"/>
+                <w:kern w:val="0"/>
+                <w:lang w:eastAsia="es-CO"/>
+                <w14:ligatures w14:val="none"/>
+              </w:rPr>
+              <w:t>in order to</w:t>
+            </w:r>
+            <w:proofErr w:type="gramEnd"/>
+            <w:r>
+              <w:rPr>
+                <w:rFonts w:ascii="Arial" w:eastAsia="Times New Roman" w:hAnsi="Arial" w:cs="Arial"/>
+                <w:kern w:val="0"/>
+                <w:lang w:eastAsia="es-CO"/>
+                <w14:ligatures w14:val="none"/>
+              </w:rPr>
+              <w:t xml:space="preserve"> assign a responsible collaborator to a </w:t>
             </w:r>
             <w:r>
               <w:rPr>
@@ -7651,7 +7914,27 @@
                 <w:lang w:eastAsia="es-CO"/>
                 <w14:ligatures w14:val="none"/>
               </w:rPr>
-              <w:t>A message stating that there should be at least one department in order to assign a responsible area to a request will be shown.</w:t>
+              <w:t xml:space="preserve">A message stating that there should be at least one department </w:t>
+            </w:r>
+            <w:proofErr w:type="gramStart"/>
+            <w:r>
+              <w:rPr>
+                <w:rFonts w:ascii="Arial" w:eastAsia="Times New Roman" w:hAnsi="Arial" w:cs="Arial"/>
+                <w:kern w:val="0"/>
+                <w:lang w:eastAsia="es-CO"/>
+                <w14:ligatures w14:val="none"/>
+              </w:rPr>
+              <w:t>in order to</w:t>
+            </w:r>
+            <w:proofErr w:type="gramEnd"/>
+            <w:r>
+              <w:rPr>
+                <w:rFonts w:ascii="Arial" w:eastAsia="Times New Roman" w:hAnsi="Arial" w:cs="Arial"/>
+                <w:kern w:val="0"/>
+                <w:lang w:eastAsia="es-CO"/>
+                <w14:ligatures w14:val="none"/>
+              </w:rPr>
+              <w:t xml:space="preserve"> assign a responsible area to a request will be shown.</w:t>
             </w:r>
           </w:p>
         </w:tc>
@@ -16209,7 +16492,27 @@
                 <w:lang w:eastAsia="es-CO"/>
                 <w14:ligatures w14:val="none"/>
               </w:rPr>
-              <w:t xml:space="preserve">projects, the system will prompt that there must be at least one project in order to close one. After the project is selected, the user must enter the date </w:t>
+              <w:t xml:space="preserve">projects, the system will prompt that there must be at least one project </w:t>
+            </w:r>
+            <w:proofErr w:type="gramStart"/>
+            <w:r>
+              <w:rPr>
+                <w:rFonts w:ascii="Arial" w:eastAsia="Times New Roman" w:hAnsi="Arial" w:cs="Arial"/>
+                <w:kern w:val="0"/>
+                <w:lang w:eastAsia="es-CO"/>
+                <w14:ligatures w14:val="none"/>
+              </w:rPr>
+              <w:t>in order to</w:t>
+            </w:r>
+            <w:proofErr w:type="gramEnd"/>
+            <w:r>
+              <w:rPr>
+                <w:rFonts w:ascii="Arial" w:eastAsia="Times New Roman" w:hAnsi="Arial" w:cs="Arial"/>
+                <w:kern w:val="0"/>
+                <w:lang w:eastAsia="es-CO"/>
+                <w14:ligatures w14:val="none"/>
+              </w:rPr>
+              <w:t xml:space="preserve"> close one. After the project is selected, the user must enter the date </w:t>
             </w:r>
             <w:r>
               <w:rPr>
@@ -16725,8 +17028,19 @@
                 <w:lang w:eastAsia="es-CO"/>
                 <w14:ligatures w14:val="none"/>
               </w:rPr>
-              <w:t>Dd-mm-yyyy</w:t>
-            </w:r>
+              <w:t>Dd-mm-</w:t>
+            </w:r>
+            <w:proofErr w:type="spellStart"/>
+            <w:r>
+              <w:rPr>
+                <w:rFonts w:ascii="Arial" w:eastAsia="Times New Roman" w:hAnsi="Arial" w:cs="Arial"/>
+                <w:kern w:val="0"/>
+                <w:lang w:eastAsia="es-CO"/>
+                <w14:ligatures w14:val="none"/>
+              </w:rPr>
+              <w:t>yyyy</w:t>
+            </w:r>
+            <w:proofErr w:type="spellEnd"/>
           </w:p>
           <w:p>
             <w:pPr>
@@ -16877,7 +17191,27 @@
                 <w:lang w:eastAsia="es-CO"/>
                 <w14:ligatures w14:val="none"/>
               </w:rPr>
-              <w:t xml:space="preserve">projects, the system will prompt that there must be at least one project in order to close one. </w:t>
+              <w:t xml:space="preserve">projects, the system will prompt that there must be at least one project </w:t>
+            </w:r>
+            <w:proofErr w:type="gramStart"/>
+            <w:r>
+              <w:rPr>
+                <w:rFonts w:ascii="Arial" w:eastAsia="Times New Roman" w:hAnsi="Arial" w:cs="Arial"/>
+                <w:kern w:val="0"/>
+                <w:lang w:eastAsia="es-CO"/>
+                <w14:ligatures w14:val="none"/>
+              </w:rPr>
+              <w:t>in order to</w:t>
+            </w:r>
+            <w:proofErr w:type="gramEnd"/>
+            <w:r>
+              <w:rPr>
+                <w:rFonts w:ascii="Arial" w:eastAsia="Times New Roman" w:hAnsi="Arial" w:cs="Arial"/>
+                <w:kern w:val="0"/>
+                <w:lang w:eastAsia="es-CO"/>
+                <w14:ligatures w14:val="none"/>
+              </w:rPr>
+              <w:t xml:space="preserve"> close one. </w:t>
             </w:r>
             <w:r>
               <w:rPr>
@@ -18272,7 +18606,27 @@
                 <w:lang w:eastAsia="es-CO"/>
                 <w14:ligatures w14:val="none"/>
               </w:rPr>
-              <w:t xml:space="preserve"> If a collaborator has less than 5 projects registered posterior to the query date, the matrix will still print the spaces for those projects making it explicit they aren’t any left.</w:t>
+              <w:t xml:space="preserve"> If a collaborator has less than 5 projects registered posterior to the query date, the matrix will still print the spaces for those projects making it explicit </w:t>
+            </w:r>
+            <w:proofErr w:type="gramStart"/>
+            <w:r>
+              <w:rPr>
+                <w:rFonts w:ascii="Arial" w:eastAsia="Times New Roman" w:hAnsi="Arial" w:cs="Arial"/>
+                <w:kern w:val="0"/>
+                <w:lang w:eastAsia="es-CO"/>
+                <w14:ligatures w14:val="none"/>
+              </w:rPr>
+              <w:t>they</w:t>
+            </w:r>
+            <w:proofErr w:type="gramEnd"/>
+            <w:r>
+              <w:rPr>
+                <w:rFonts w:ascii="Arial" w:eastAsia="Times New Roman" w:hAnsi="Arial" w:cs="Arial"/>
+                <w:kern w:val="0"/>
+                <w:lang w:eastAsia="es-CO"/>
+                <w14:ligatures w14:val="none"/>
+              </w:rPr>
+              <w:t xml:space="preserve"> aren’t any left.</w:t>
             </w:r>
             <w:r>
               <w:rPr>
@@ -18596,8 +18950,19 @@
                 <w:lang w:eastAsia="es-CO"/>
                 <w14:ligatures w14:val="none"/>
               </w:rPr>
-              <w:t>Dd-mm-yyyy</w:t>
-            </w:r>
+              <w:t>Dd-mm-</w:t>
+            </w:r>
+            <w:proofErr w:type="spellStart"/>
+            <w:r>
+              <w:rPr>
+                <w:rFonts w:ascii="Arial" w:eastAsia="Times New Roman" w:hAnsi="Arial" w:cs="Arial"/>
+                <w:kern w:val="0"/>
+                <w:lang w:eastAsia="es-CO"/>
+                <w14:ligatures w14:val="none"/>
+              </w:rPr>
+              <w:t>yyyy</w:t>
+            </w:r>
+            <w:proofErr w:type="spellEnd"/>
           </w:p>
           <w:p>
             <w:pPr>
@@ -21235,8 +21600,8 @@
       </w:tblPr>
       <w:tblGrid>
         <w:gridCol w:w="1655"/>
-        <w:gridCol w:w="3010"/>
-        <w:gridCol w:w="2083"/>
+        <w:gridCol w:w="2898"/>
+        <w:gridCol w:w="2195"/>
         <w:gridCol w:w="2070"/>
       </w:tblGrid>
       <w:tr>
@@ -21328,15 +21693,25 @@
                 <w:sz w:val="22"/>
                 <w:szCs w:val="22"/>
               </w:rPr>
-              <w:t xml:space="preserve"> from the Department of Transformation and Improvement in a given month</w:t>
-            </w:r>
+              <w:t xml:space="preserve"> from the Department of Transformation and Improvement </w:t>
+            </w:r>
+            <w:proofErr w:type="gramStart"/>
             <w:r>
               <w:rPr>
                 <w:rFonts w:ascii="Arial" w:hAnsi="Arial" w:cs="Arial"/>
                 <w:sz w:val="22"/>
                 <w:szCs w:val="22"/>
               </w:rPr>
-              <w:t>.</w:t>
+              <w:t>in a given</w:t>
+            </w:r>
+            <w:proofErr w:type="gramEnd"/>
+            <w:r>
+              <w:rPr>
+                <w:rFonts w:ascii="Arial" w:hAnsi="Arial" w:cs="Arial"/>
+                <w:sz w:val="22"/>
+                <w:szCs w:val="22"/>
+              </w:rPr>
+              <w:t xml:space="preserve"> month.</w:t>
             </w:r>
           </w:p>
         </w:tc>
@@ -21421,16 +21796,99 @@
                 <w:lang w:eastAsia="es-CO"/>
                 <w14:ligatures w14:val="none"/>
               </w:rPr>
-              <w:t xml:space="preserve">First, an efficiency menu will be entered, and the user will need to press the option to review the efficiency of  a collaborator. </w:t>
-            </w:r>
-            <w:r>
-              <w:rPr>
-                <w:rFonts w:ascii="Arial" w:eastAsia="Times New Roman" w:hAnsi="Arial" w:cs="Arial"/>
-                <w:kern w:val="0"/>
-                <w:lang w:eastAsia="es-CO"/>
-                <w14:ligatures w14:val="none"/>
-              </w:rPr>
-              <w:t>The system displays a menu with names of collaborators who have had at least one project assigned to them. Upon selecting a collaborator, the system calculates and prints their efficiency using the formul</w:t>
+              <w:t>First, an efficiency menu will be entered, and the user will need to press the option to review the efficiency of  a collaborator</w:t>
+            </w:r>
+            <w:r>
+              <w:rPr>
+                <w:rFonts w:ascii="Arial" w:eastAsia="Times New Roman" w:hAnsi="Arial" w:cs="Arial"/>
+                <w:kern w:val="0"/>
+                <w:lang w:eastAsia="es-CO"/>
+                <w14:ligatures w14:val="none"/>
+              </w:rPr>
+              <w:t xml:space="preserve"> </w:t>
+            </w:r>
+            <w:proofErr w:type="gramStart"/>
+            <w:r>
+              <w:rPr>
+                <w:rFonts w:ascii="Arial" w:eastAsia="Times New Roman" w:hAnsi="Arial" w:cs="Arial"/>
+                <w:kern w:val="0"/>
+                <w:lang w:eastAsia="es-CO"/>
+                <w14:ligatures w14:val="none"/>
+              </w:rPr>
+              <w:t>in a given</w:t>
+            </w:r>
+            <w:proofErr w:type="gramEnd"/>
+            <w:r>
+              <w:rPr>
+                <w:rFonts w:ascii="Arial" w:eastAsia="Times New Roman" w:hAnsi="Arial" w:cs="Arial"/>
+                <w:kern w:val="0"/>
+                <w:lang w:eastAsia="es-CO"/>
+                <w14:ligatures w14:val="none"/>
+              </w:rPr>
+              <w:t xml:space="preserve"> month</w:t>
+            </w:r>
+            <w:r>
+              <w:rPr>
+                <w:rFonts w:ascii="Arial" w:eastAsia="Times New Roman" w:hAnsi="Arial" w:cs="Arial"/>
+                <w:kern w:val="0"/>
+                <w:lang w:eastAsia="es-CO"/>
+                <w14:ligatures w14:val="none"/>
+              </w:rPr>
+              <w:t xml:space="preserve">. </w:t>
+            </w:r>
+            <w:r>
+              <w:rPr>
+                <w:rFonts w:ascii="Arial" w:eastAsia="Times New Roman" w:hAnsi="Arial" w:cs="Arial"/>
+                <w:kern w:val="0"/>
+                <w:lang w:eastAsia="es-CO"/>
+                <w14:ligatures w14:val="none"/>
+              </w:rPr>
+              <w:t>Before doing anything else, the general efficiency menu will check that there is at least one request, project and DTI collaborator registered, or else an “at least one” message will be printed. If the filter is passed, then, t</w:t>
+            </w:r>
+            <w:r>
+              <w:rPr>
+                <w:rFonts w:ascii="Arial" w:eastAsia="Times New Roman" w:hAnsi="Arial" w:cs="Arial"/>
+                <w:kern w:val="0"/>
+                <w:lang w:eastAsia="es-CO"/>
+                <w14:ligatures w14:val="none"/>
+              </w:rPr>
+              <w:t xml:space="preserve">he system displays a menu with names of collaborators who have had at least one project assigned to them. Upon selecting a collaborator, the system </w:t>
+            </w:r>
+            <w:r>
+              <w:rPr>
+                <w:rFonts w:ascii="Arial" w:eastAsia="Times New Roman" w:hAnsi="Arial" w:cs="Arial"/>
+                <w:kern w:val="0"/>
+                <w:lang w:eastAsia="es-CO"/>
+                <w14:ligatures w14:val="none"/>
+              </w:rPr>
+              <w:t xml:space="preserve">then prompts the user to enter a </w:t>
+            </w:r>
+            <w:r>
+              <w:rPr>
+                <w:rFonts w:ascii="Arial" w:eastAsia="Times New Roman" w:hAnsi="Arial" w:cs="Arial"/>
+                <w:kern w:val="0"/>
+                <w:lang w:eastAsia="es-CO"/>
+                <w14:ligatures w14:val="none"/>
+              </w:rPr>
+              <w:t>month to</w:t>
+            </w:r>
+            <w:r>
+              <w:rPr>
+                <w:rFonts w:ascii="Arial" w:eastAsia="Times New Roman" w:hAnsi="Arial" w:cs="Arial"/>
+                <w:kern w:val="0"/>
+                <w:lang w:eastAsia="es-CO"/>
+                <w14:ligatures w14:val="none"/>
+              </w:rPr>
+              <w:t xml:space="preserve"> a year so the efficiency in that month can be calculated. Afterwards, the system </w:t>
+            </w:r>
+            <w:r>
+              <w:rPr>
+                <w:rFonts w:ascii="Arial" w:eastAsia="Times New Roman" w:hAnsi="Arial" w:cs="Arial"/>
+                <w:kern w:val="0"/>
+                <w:lang w:eastAsia="es-CO"/>
+                <w14:ligatures w14:val="none"/>
+              </w:rPr>
+              <w:t>calculates and prints their efficiency using the formul</w:t>
             </w:r>
             <w:r>
               <w:rPr>
@@ -21809,6 +22267,184 @@
           <w:tcPr>
             <w:tcW w:w="0" w:type="auto"/>
             <w:tcBorders>
+              <w:left w:val="single" w:sz="8" w:space="0" w:color="000000"/>
+              <w:right w:val="single" w:sz="8" w:space="0" w:color="000000"/>
+            </w:tcBorders>
+            <w:vAlign w:val="center"/>
+          </w:tcPr>
+          <w:p>
+            <w:pPr>
+              <w:spacing w:after="0" w:line="240" w:lineRule="auto"/>
+              <w:rPr>
+                <w:rFonts w:ascii="Arial" w:eastAsia="Times New Roman" w:hAnsi="Arial" w:cs="Arial"/>
+                <w:kern w:val="0"/>
+                <w:lang w:eastAsia="es-CO"/>
+                <w14:ligatures w14:val="none"/>
+              </w:rPr>
+            </w:pPr>
+          </w:p>
+        </w:tc>
+        <w:tc>
+          <w:tcPr>
+            <w:tcW w:w="2916" w:type="dxa"/>
+            <w:tcBorders>
+              <w:top w:val="single" w:sz="8" w:space="0" w:color="000000"/>
+              <w:left w:val="single" w:sz="8" w:space="0" w:color="000000"/>
+              <w:bottom w:val="single" w:sz="8" w:space="0" w:color="000000"/>
+              <w:right w:val="single" w:sz="8" w:space="0" w:color="000000"/>
+            </w:tcBorders>
+            <w:tcMar>
+              <w:top w:w="100" w:type="dxa"/>
+              <w:left w:w="100" w:type="dxa"/>
+              <w:bottom w:w="100" w:type="dxa"/>
+              <w:right w:w="100" w:type="dxa"/>
+            </w:tcMar>
+          </w:tcPr>
+          <w:p>
+            <w:pPr>
+              <w:spacing w:after="0" w:line="240" w:lineRule="auto"/>
+              <w:rPr>
+                <w:rFonts w:ascii="Arial" w:eastAsia="Times New Roman" w:hAnsi="Arial" w:cs="Arial"/>
+                <w:kern w:val="0"/>
+                <w:lang w:eastAsia="es-CO"/>
+                <w14:ligatures w14:val="none"/>
+              </w:rPr>
+            </w:pPr>
+            <w:r>
+              <w:rPr>
+                <w:rFonts w:ascii="Arial" w:eastAsia="Times New Roman" w:hAnsi="Arial" w:cs="Arial"/>
+                <w:kern w:val="0"/>
+                <w:lang w:eastAsia="es-CO"/>
+                <w14:ligatures w14:val="none"/>
+              </w:rPr>
+              <w:t>Inquiry date</w:t>
+            </w:r>
+          </w:p>
+        </w:tc>
+        <w:tc>
+          <w:tcPr>
+            <w:tcW w:w="2177" w:type="dxa"/>
+            <w:tcBorders>
+              <w:top w:val="single" w:sz="8" w:space="0" w:color="000000"/>
+              <w:left w:val="single" w:sz="8" w:space="0" w:color="000000"/>
+              <w:bottom w:val="single" w:sz="8" w:space="0" w:color="000000"/>
+              <w:right w:val="single" w:sz="8" w:space="0" w:color="000000"/>
+            </w:tcBorders>
+            <w:tcMar>
+              <w:top w:w="100" w:type="dxa"/>
+              <w:left w:w="100" w:type="dxa"/>
+              <w:bottom w:w="100" w:type="dxa"/>
+              <w:right w:w="100" w:type="dxa"/>
+            </w:tcMar>
+          </w:tcPr>
+          <w:p>
+            <w:pPr>
+              <w:spacing w:after="0" w:line="240" w:lineRule="auto"/>
+              <w:rPr>
+                <w:rFonts w:ascii="Arial" w:eastAsia="Times New Roman" w:hAnsi="Arial" w:cs="Arial"/>
+                <w:kern w:val="0"/>
+                <w:lang w:eastAsia="es-CO"/>
+                <w14:ligatures w14:val="none"/>
+              </w:rPr>
+            </w:pPr>
+            <w:r>
+              <w:rPr>
+                <w:rFonts w:ascii="Arial" w:eastAsia="Times New Roman" w:hAnsi="Arial" w:cs="Arial"/>
+                <w:kern w:val="0"/>
+                <w:lang w:eastAsia="es-CO"/>
+                <w14:ligatures w14:val="none"/>
+              </w:rPr>
+              <w:t>Calendar</w:t>
+            </w:r>
+          </w:p>
+        </w:tc>
+        <w:tc>
+          <w:tcPr>
+            <w:tcW w:w="0" w:type="auto"/>
+            <w:tcBorders>
+              <w:top w:val="single" w:sz="8" w:space="0" w:color="000000"/>
+              <w:left w:val="single" w:sz="8" w:space="0" w:color="000000"/>
+              <w:bottom w:val="single" w:sz="8" w:space="0" w:color="000000"/>
+              <w:right w:val="single" w:sz="8" w:space="0" w:color="000000"/>
+            </w:tcBorders>
+            <w:tcMar>
+              <w:top w:w="100" w:type="dxa"/>
+              <w:left w:w="100" w:type="dxa"/>
+              <w:bottom w:w="100" w:type="dxa"/>
+              <w:right w:w="100" w:type="dxa"/>
+            </w:tcMar>
+          </w:tcPr>
+          <w:p>
+            <w:pPr>
+              <w:pStyle w:val="ListParagraph"/>
+              <w:numPr>
+                <w:ilvl w:val="0"/>
+                <w:numId w:val="2"/>
+              </w:numPr>
+              <w:spacing w:after="0" w:line="240" w:lineRule="auto"/>
+              <w:rPr>
+                <w:rFonts w:ascii="Arial" w:eastAsia="Times New Roman" w:hAnsi="Arial" w:cs="Arial"/>
+                <w:kern w:val="0"/>
+                <w:lang w:eastAsia="es-CO"/>
+                <w14:ligatures w14:val="none"/>
+              </w:rPr>
+            </w:pPr>
+            <w:r>
+              <w:rPr>
+                <w:rFonts w:ascii="Arial" w:eastAsia="Times New Roman" w:hAnsi="Arial" w:cs="Arial"/>
+                <w:kern w:val="0"/>
+                <w:lang w:eastAsia="es-CO"/>
+                <w14:ligatures w14:val="none"/>
+              </w:rPr>
+              <w:t>MM/</w:t>
+            </w:r>
+            <w:proofErr w:type="spellStart"/>
+            <w:r>
+              <w:rPr>
+                <w:rFonts w:ascii="Arial" w:eastAsia="Times New Roman" w:hAnsi="Arial" w:cs="Arial"/>
+                <w:kern w:val="0"/>
+                <w:lang w:eastAsia="es-CO"/>
+                <w14:ligatures w14:val="none"/>
+              </w:rPr>
+              <w:t>yyyy</w:t>
+            </w:r>
+            <w:proofErr w:type="spellEnd"/>
+          </w:p>
+          <w:p>
+            <w:pPr>
+              <w:pStyle w:val="ListParagraph"/>
+              <w:numPr>
+                <w:ilvl w:val="0"/>
+                <w:numId w:val="2"/>
+              </w:numPr>
+              <w:spacing w:after="0" w:line="240" w:lineRule="auto"/>
+              <w:rPr>
+                <w:rFonts w:ascii="Arial" w:eastAsia="Times New Roman" w:hAnsi="Arial" w:cs="Arial"/>
+                <w:kern w:val="0"/>
+                <w:lang w:eastAsia="es-CO"/>
+                <w14:ligatures w14:val="none"/>
+              </w:rPr>
+            </w:pPr>
+            <w:r>
+              <w:rPr>
+                <w:rFonts w:ascii="Arial" w:eastAsia="Times New Roman" w:hAnsi="Arial" w:cs="Arial"/>
+                <w:kern w:val="0"/>
+                <w:lang w:eastAsia="es-CO"/>
+                <w14:ligatures w14:val="none"/>
+              </w:rPr>
+              <w:t>Mandatory</w:t>
+            </w:r>
+          </w:p>
+        </w:tc>
+      </w:tr>
+      <w:tr>
+        <w:trPr>
+          <w:trHeight w:val="420"/>
+        </w:trPr>
+        <w:tc>
+          <w:tcPr>
+            <w:tcW w:w="0" w:type="auto"/>
+            <w:tcBorders>
               <w:top w:val="single" w:sz="8" w:space="0" w:color="000000"/>
               <w:left w:val="single" w:sz="8" w:space="0" w:color="000000"/>
               <w:bottom w:val="single" w:sz="8" w:space="0" w:color="000000"/>
@@ -21880,7 +22516,17 @@
                 <w:lang w:eastAsia="es-CO"/>
                 <w14:ligatures w14:val="none"/>
               </w:rPr>
-              <w:t>The system will print the efficiency of a collaborator from the DIT selected from the menu that displays names of the collaborators that had at least one project assigned to them. The efficiency of the collaborator is calculated using the following formula:</w:t>
+              <w:t xml:space="preserve">The system will print the efficiency of a collaborator from the DIT selected from the menu that displays names of the collaborators that </w:t>
+            </w:r>
+            <w:r>
+              <w:rPr>
+                <w:rFonts w:ascii="Arial" w:eastAsia="Times New Roman" w:hAnsi="Arial" w:cs="Arial"/>
+                <w:kern w:val="0"/>
+                <w:lang w:eastAsia="es-CO"/>
+                <w14:ligatures w14:val="none"/>
+              </w:rPr>
+              <w:lastRenderedPageBreak/>
+              <w:t>had at least one project assigned to them. The efficiency of the collaborator is calculated using the following formula:</w:t>
             </w:r>
           </w:p>
           <w:p>
@@ -21982,17 +22628,7 @@
                 <w:lang w:eastAsia="es-CO"/>
                 <w14:ligatures w14:val="none"/>
               </w:rPr>
-              <w:t xml:space="preserve">If there were no registered projects, an “at least one project” message will be printed. Likewise, if there were no DIT collaborators that weren’t </w:t>
-            </w:r>
-            <w:r>
-              <w:rPr>
-                <w:rFonts w:ascii="Arial" w:eastAsia="Times New Roman" w:hAnsi="Arial" w:cs="Arial"/>
-                <w:kern w:val="0"/>
-                <w:lang w:eastAsia="es-CO"/>
-                <w14:ligatures w14:val="none"/>
-              </w:rPr>
-              <w:lastRenderedPageBreak/>
-              <w:t xml:space="preserve">assigned as leaders to any project, then an “at least one leader” message will be printed. </w:t>
+              <w:t xml:space="preserve">If there were no registered projects, an “at least one project” message will be printed. Likewise, if there were no DIT collaborators that weren’t assigned as leaders to any project, then an “at least one leader” message will be printed. </w:t>
             </w:r>
           </w:p>
         </w:tc>
@@ -23095,7 +23731,6 @@
                 <w:lang w:eastAsia="es-CO"/>
                 <w14:ligatures w14:val="none"/>
               </w:rPr>
-              <w:lastRenderedPageBreak/>
               <w:t>Identifier and Name:</w:t>
             </w:r>
           </w:p>
@@ -23937,7 +24572,17 @@
                 <w:lang w:eastAsia="es-CO"/>
                 <w14:ligatures w14:val="none"/>
               </w:rPr>
-              <w:t xml:space="preserve"> message will be printed. Furthermore, if there is not at least one closed project, a “at least one closed project” message will be printed. </w:t>
+              <w:t xml:space="preserve"> message will be printed. Furthermore, if there is not at least one closed </w:t>
+            </w:r>
+            <w:r>
+              <w:rPr>
+                <w:rFonts w:ascii="Arial" w:eastAsia="Times New Roman" w:hAnsi="Arial" w:cs="Arial"/>
+                <w:kern w:val="0"/>
+                <w:lang w:eastAsia="es-CO"/>
+                <w14:ligatures w14:val="none"/>
+              </w:rPr>
+              <w:lastRenderedPageBreak/>
+              <w:t xml:space="preserve">project, a “at least one closed project” message will be printed. </w:t>
             </w:r>
             <w:r>
               <w:rPr>
@@ -23992,6 +24637,7 @@
                 <w:lang w:eastAsia="es-CO"/>
                 <w14:ligatures w14:val="none"/>
               </w:rPr>
+              <w:lastRenderedPageBreak/>
               <w:t>Outputs</w:t>
             </w:r>
           </w:p>
@@ -24264,17 +24910,7 @@
                 <w:lang w:eastAsia="es-CO"/>
                 <w14:ligatures w14:val="none"/>
               </w:rPr>
-              <w:t xml:space="preserve">showing the project efficiency of the selected </w:t>
-            </w:r>
-            <w:r>
-              <w:rPr>
-                <w:rFonts w:ascii="Arial" w:eastAsia="Times New Roman" w:hAnsi="Arial" w:cs="Arial"/>
-                <w:kern w:val="0"/>
-                <w:lang w:eastAsia="es-CO"/>
-                <w14:ligatures w14:val="none"/>
-              </w:rPr>
-              <w:lastRenderedPageBreak/>
-              <w:t>project will be printed.</w:t>
+              <w:t>showing the project efficiency of the selected project will be printed.</w:t>
             </w:r>
           </w:p>
         </w:tc>
@@ -25142,6 +25778,7 @@
                 <w:lang w:eastAsia="es-CO"/>
                 <w14:ligatures w14:val="none"/>
               </w:rPr>
+              <w:lastRenderedPageBreak/>
               <w:t>Summary:</w:t>
             </w:r>
           </w:p>
@@ -25263,7 +25900,6 @@
                 <w:lang w:eastAsia="es-CO"/>
                 <w14:ligatures w14:val="none"/>
               </w:rPr>
-              <w:lastRenderedPageBreak/>
               <w:t>Inputs</w:t>
             </w:r>
           </w:p>
@@ -27450,7 +28086,27 @@
                 <w:lang w:eastAsia="es-CO"/>
                 <w14:ligatures w14:val="none"/>
               </w:rPr>
-              <w:t xml:space="preserve">projects that are registered at the moment. The information will be divided by the type of project and the four types of priority. </w:t>
+              <w:t xml:space="preserve">projects that are registered </w:t>
+            </w:r>
+            <w:proofErr w:type="gramStart"/>
+            <w:r>
+              <w:rPr>
+                <w:rFonts w:ascii="Arial" w:eastAsia="Times New Roman" w:hAnsi="Arial" w:cs="Arial"/>
+                <w:kern w:val="0"/>
+                <w:lang w:eastAsia="es-CO"/>
+                <w14:ligatures w14:val="none"/>
+              </w:rPr>
+              <w:t>at the moment</w:t>
+            </w:r>
+            <w:proofErr w:type="gramEnd"/>
+            <w:r>
+              <w:rPr>
+                <w:rFonts w:ascii="Arial" w:eastAsia="Times New Roman" w:hAnsi="Arial" w:cs="Arial"/>
+                <w:kern w:val="0"/>
+                <w:lang w:eastAsia="es-CO"/>
+                <w14:ligatures w14:val="none"/>
+              </w:rPr>
+              <w:t xml:space="preserve">. The information will be divided by the type of project and the four types of priority. </w:t>
             </w:r>
             <w:r>
               <w:rPr>
@@ -27514,7 +28170,6 @@
                 <w:lang w:eastAsia="es-CO"/>
                 <w14:ligatures w14:val="none"/>
               </w:rPr>
-              <w:lastRenderedPageBreak/>
               <w:t>Outputs</w:t>
             </w:r>
           </w:p>
@@ -28091,6 +28746,7 @@
                 <w:lang w:eastAsia="es-CO"/>
                 <w14:ligatures w14:val="none"/>
               </w:rPr>
+              <w:lastRenderedPageBreak/>
               <w:t xml:space="preserve">the function to work correctly </w:t>
             </w:r>
             <w:r>
@@ -28306,17 +28962,7 @@
                 <w:lang w:eastAsia="es-CO"/>
                 <w14:ligatures w14:val="none"/>
               </w:rPr>
-              <w:t xml:space="preserve">he </w:t>
-            </w:r>
-            <w:r>
-              <w:rPr>
-                <w:rFonts w:ascii="Arial" w:eastAsia="Times New Roman" w:hAnsi="Arial" w:cs="Arial"/>
-                <w:kern w:val="0"/>
-                <w:lang w:eastAsia="es-CO"/>
-                <w14:ligatures w14:val="none"/>
-              </w:rPr>
-              <w:lastRenderedPageBreak/>
-              <w:t xml:space="preserve">system lets users check the number of projects led by each DTI collaborator, showing their full name and ID alongside a counter. </w:t>
+              <w:t xml:space="preserve">he system lets users check the number of projects led by each DTI collaborator, showing their full name and ID alongside a counter. </w:t>
             </w:r>
             <w:r>
               <w:rPr>
@@ -28389,7 +29035,6 @@
                 <w:lang w:eastAsia="es-CO"/>
                 <w14:ligatures w14:val="none"/>
               </w:rPr>
-              <w:lastRenderedPageBreak/>
               <w:t>Inputs</w:t>
             </w:r>
           </w:p>
@@ -28755,7 +29400,27 @@
                 <w:lang w:eastAsia="es-CO"/>
                 <w14:ligatures w14:val="none"/>
               </w:rPr>
-              <w:t xml:space="preserve">Before displaying any of the three options (on which lets the user enters this functionality), the general consultation menu will check that there is at least one registered DTI collaborator, project, and request. If any of those entities is missing the general “at least one leader, project, and request” message will be printed. </w:t>
+              <w:t xml:space="preserve">Before displaying any of the three options (on which lets the user </w:t>
+            </w:r>
+            <w:proofErr w:type="gramStart"/>
+            <w:r>
+              <w:rPr>
+                <w:rFonts w:ascii="Arial" w:eastAsia="Times New Roman" w:hAnsi="Arial" w:cs="Arial"/>
+                <w:kern w:val="0"/>
+                <w:lang w:eastAsia="es-CO"/>
+                <w14:ligatures w14:val="none"/>
+              </w:rPr>
+              <w:t>enters</w:t>
+            </w:r>
+            <w:proofErr w:type="gramEnd"/>
+            <w:r>
+              <w:rPr>
+                <w:rFonts w:ascii="Arial" w:eastAsia="Times New Roman" w:hAnsi="Arial" w:cs="Arial"/>
+                <w:kern w:val="0"/>
+                <w:lang w:eastAsia="es-CO"/>
+                <w14:ligatures w14:val="none"/>
+              </w:rPr>
+              <w:t xml:space="preserve"> this functionality), the general consultation menu will check that there is at least one registered DTI collaborator, project, and request. If any of those entities is missing the general “at least one leader, project, and request” message will be printed. </w:t>
             </w:r>
             <w:r>
               <w:rPr>
@@ -29229,7 +29894,7 @@
                 <w:lang w:eastAsia="es-CO"/>
                 <w14:ligatures w14:val="none"/>
               </w:rPr>
-              <w:t xml:space="preserve">A message stating that there must be at least a leader, a project, and a request to enter the specifics of the consultation menu, and therefore, consult the </w:t>
+              <w:t xml:space="preserve">A message stating that </w:t>
             </w:r>
             <w:r>
               <w:rPr>
@@ -29239,7 +29904,7 @@
                 <w14:ligatures w14:val="none"/>
               </w:rPr>
               <w:lastRenderedPageBreak/>
-              <w:t xml:space="preserve">number of projects by type and priority. </w:t>
+              <w:t xml:space="preserve">there must be at least a leader, a project, and a request to enter the specifics of the consultation menu, and therefore, consult the number of projects by type and priority. </w:t>
             </w:r>
           </w:p>
         </w:tc>
@@ -29500,7 +30165,25 @@
                 <w:sz w:val="22"/>
                 <w:szCs w:val="22"/>
               </w:rPr>
-              <w:t>Req#15: Consult the number of received requests and managed in a given month</w:t>
+              <w:t xml:space="preserve">Req#15: Consult the number of received requests and managed </w:t>
+            </w:r>
+            <w:proofErr w:type="gramStart"/>
+            <w:r>
+              <w:rPr>
+                <w:rFonts w:ascii="Arial" w:hAnsi="Arial" w:cs="Arial"/>
+                <w:sz w:val="22"/>
+                <w:szCs w:val="22"/>
+              </w:rPr>
+              <w:t>in a given</w:t>
+            </w:r>
+            <w:proofErr w:type="gramEnd"/>
+            <w:r>
+              <w:rPr>
+                <w:rFonts w:ascii="Arial" w:hAnsi="Arial" w:cs="Arial"/>
+                <w:sz w:val="22"/>
+                <w:szCs w:val="22"/>
+              </w:rPr>
+              <w:t xml:space="preserve"> month</w:t>
             </w:r>
             <w:r>
               <w:rPr>
@@ -29971,6 +30654,7 @@
               </w:rPr>
               <w:t>-</w:t>
             </w:r>
+            <w:proofErr w:type="spellStart"/>
             <w:r>
               <w:rPr>
                 <w:rFonts w:ascii="Arial" w:eastAsia="Times New Roman" w:hAnsi="Arial" w:cs="Arial"/>
@@ -29980,6 +30664,7 @@
               </w:rPr>
               <w:t>yyyy</w:t>
             </w:r>
+            <w:proofErr w:type="spellEnd"/>
           </w:p>
           <w:p>
             <w:pPr>
@@ -30049,6 +30734,7 @@
                 <w:lang w:eastAsia="es-CO"/>
                 <w14:ligatures w14:val="none"/>
               </w:rPr>
+              <w:lastRenderedPageBreak/>
               <w:t>Results or postcondition</w:t>
             </w:r>
           </w:p>
@@ -30168,17 +30854,7 @@
                 <w:lang w:eastAsia="es-CO"/>
                 <w14:ligatures w14:val="none"/>
               </w:rPr>
-              <w:t xml:space="preserve"> requests that were received and count the ones that were managed (accepted or denied). If the entered month is not filled or the date </w:t>
-            </w:r>
-            <w:r>
-              <w:rPr>
-                <w:rFonts w:ascii="Arial" w:eastAsia="Times New Roman" w:hAnsi="Arial" w:cs="Arial"/>
-                <w:kern w:val="0"/>
-                <w:lang w:eastAsia="es-CO"/>
-                <w14:ligatures w14:val="none"/>
-              </w:rPr>
-              <w:lastRenderedPageBreak/>
-              <w:t xml:space="preserve">doesn’t follow the format, invalid message will be shown. For any other error, a general error message will be printed. </w:t>
+              <w:t xml:space="preserve"> requests that were received and count the ones that were managed (accepted or denied). If the entered month is not filled or the date doesn’t follow the format, invalid message will be shown. For any other error, a general error message will be printed. </w:t>
             </w:r>
           </w:p>
         </w:tc>
@@ -30224,7 +30900,6 @@
                 <w:lang w:eastAsia="es-CO"/>
                 <w14:ligatures w14:val="none"/>
               </w:rPr>
-              <w:lastRenderedPageBreak/>
               <w:t>Outputs</w:t>
             </w:r>
           </w:p>
@@ -31097,7 +31772,6 @@
                 <w:lang w:eastAsia="es-CO"/>
                 <w14:ligatures w14:val="none"/>
               </w:rPr>
-              <w:lastRenderedPageBreak/>
               <w:t>Summary:</w:t>
             </w:r>
           </w:p>
@@ -31146,7 +31820,27 @@
                 <w:lang w:eastAsia="es-CO"/>
                 <w14:ligatures w14:val="none"/>
               </w:rPr>
-              <w:t xml:space="preserve">Afterwards, if the user selects the option from the general menu to generate test objects, departments, requests and projects will be created. </w:t>
+              <w:t xml:space="preserve">Afterwards, if the user selects the option from the general menu to generate test objects, departments, </w:t>
+            </w:r>
+            <w:proofErr w:type="gramStart"/>
+            <w:r>
+              <w:rPr>
+                <w:rFonts w:ascii="Arial" w:eastAsia="Times New Roman" w:hAnsi="Arial" w:cs="Arial"/>
+                <w:kern w:val="0"/>
+                <w:lang w:eastAsia="es-CO"/>
+                <w14:ligatures w14:val="none"/>
+              </w:rPr>
+              <w:t>requests</w:t>
+            </w:r>
+            <w:proofErr w:type="gramEnd"/>
+            <w:r>
+              <w:rPr>
+                <w:rFonts w:ascii="Arial" w:eastAsia="Times New Roman" w:hAnsi="Arial" w:cs="Arial"/>
+                <w:kern w:val="0"/>
+                <w:lang w:eastAsia="es-CO"/>
+                <w14:ligatures w14:val="none"/>
+              </w:rPr>
+              <w:t xml:space="preserve"> and projects will be created. </w:t>
             </w:r>
             <w:r>
               <w:rPr>
@@ -31712,23 +32406,54 @@
                 <w14:ligatures w14:val="none"/>
               </w:rPr>
             </w:pPr>
-            <w:r>
-              <w:rPr>
-                <w:rFonts w:ascii="Arial" w:eastAsia="Times New Roman" w:hAnsi="Arial" w:cs="Arial"/>
-                <w:kern w:val="0"/>
-                <w:lang w:eastAsia="es-CO"/>
-                <w14:ligatures w14:val="none"/>
-              </w:rPr>
-              <w:t>All of these objects have been assigned generic and random information to fit the descriptions of the functions.</w:t>
-            </w:r>
-            <w:r>
-              <w:rPr>
-                <w:rFonts w:ascii="Arial" w:eastAsia="Times New Roman" w:hAnsi="Arial" w:cs="Arial"/>
-                <w:kern w:val="0"/>
-                <w:lang w:eastAsia="es-CO"/>
-                <w14:ligatures w14:val="none"/>
-              </w:rPr>
-              <w:t>If there is any error in the process, a generic error message will be printed instead.</w:t>
+            <w:proofErr w:type="gramStart"/>
+            <w:r>
+              <w:rPr>
+                <w:rFonts w:ascii="Arial" w:eastAsia="Times New Roman" w:hAnsi="Arial" w:cs="Arial"/>
+                <w:kern w:val="0"/>
+                <w:lang w:eastAsia="es-CO"/>
+                <w14:ligatures w14:val="none"/>
+              </w:rPr>
+              <w:t>All of</w:t>
+            </w:r>
+            <w:proofErr w:type="gramEnd"/>
+            <w:r>
+              <w:rPr>
+                <w:rFonts w:ascii="Arial" w:eastAsia="Times New Roman" w:hAnsi="Arial" w:cs="Arial"/>
+                <w:kern w:val="0"/>
+                <w:lang w:eastAsia="es-CO"/>
+                <w14:ligatures w14:val="none"/>
+              </w:rPr>
+              <w:t xml:space="preserve"> these objects have been assigned generic and random information to fit the descriptions of the </w:t>
+            </w:r>
+            <w:proofErr w:type="spellStart"/>
+            <w:r>
+              <w:rPr>
+                <w:rFonts w:ascii="Arial" w:eastAsia="Times New Roman" w:hAnsi="Arial" w:cs="Arial"/>
+                <w:kern w:val="0"/>
+                <w:lang w:eastAsia="es-CO"/>
+                <w14:ligatures w14:val="none"/>
+              </w:rPr>
+              <w:t>functions.</w:t>
+            </w:r>
+            <w:r>
+              <w:rPr>
+                <w:rFonts w:ascii="Arial" w:eastAsia="Times New Roman" w:hAnsi="Arial" w:cs="Arial"/>
+                <w:kern w:val="0"/>
+                <w:lang w:eastAsia="es-CO"/>
+                <w14:ligatures w14:val="none"/>
+              </w:rPr>
+              <w:t>If</w:t>
+            </w:r>
+            <w:proofErr w:type="spellEnd"/>
+            <w:r>
+              <w:rPr>
+                <w:rFonts w:ascii="Arial" w:eastAsia="Times New Roman" w:hAnsi="Arial" w:cs="Arial"/>
+                <w:kern w:val="0"/>
+                <w:lang w:eastAsia="es-CO"/>
+                <w14:ligatures w14:val="none"/>
+              </w:rPr>
+              <w:t xml:space="preserve"> there is any error in the process, a generic error message will be printed instead.</w:t>
             </w:r>
           </w:p>
         </w:tc>
@@ -32054,7 +32779,17 @@
                 <w:lang w:eastAsia="es-CO"/>
                 <w14:ligatures w14:val="none"/>
               </w:rPr>
-              <w:t>4 DTI collaborators were created and registered successfully.</w:t>
+              <w:t xml:space="preserve">4 DTI collaborators were created and </w:t>
+            </w:r>
+            <w:r>
+              <w:rPr>
+                <w:rFonts w:ascii="Arial" w:eastAsia="Times New Roman" w:hAnsi="Arial" w:cs="Arial"/>
+                <w:kern w:val="0"/>
+                <w:lang w:eastAsia="es-CO"/>
+                <w14:ligatures w14:val="none"/>
+              </w:rPr>
+              <w:lastRenderedPageBreak/>
+              <w:t>registered successfully.</w:t>
             </w:r>
           </w:p>
         </w:tc>

</xml_diff>